<commit_message>
Starting section 9 and completed ArrayList basics
</commit_message>
<xml_diff>
--- a/notes/Notes.docx
+++ b/notes/Notes.docx
@@ -256,6 +256,10 @@
     <w:p>
       <w:pPr>
         <w:pStyle w:val="ListParagraph"/>
+        <w:numPr>
+          <w:ilvl w:val="0"/>
+          <w:numId w:val="2"/>
+        </w:numPr>
         <w:jc w:val="both"/>
         <w:rPr>
           <w:rFonts w:ascii="Times New Roman" w:hAnsi="Times New Roman" w:cs="Times New Roman"/>
@@ -263,62 +267,47 @@
           <w:szCs w:val="24"/>
         </w:rPr>
       </w:pPr>
-    </w:p>
-    <w:p>
-      <w:pPr>
-        <w:pStyle w:val="ListParagraph"/>
-        <w:numPr>
-          <w:ilvl w:val="0"/>
-          <w:numId w:val="2"/>
-        </w:numPr>
-        <w:jc w:val="both"/>
+      <w:r>
         <w:rPr>
           <w:rFonts w:ascii="Times New Roman" w:hAnsi="Times New Roman" w:cs="Times New Roman"/>
           <w:sz w:val="24"/>
           <w:szCs w:val="24"/>
         </w:rPr>
-      </w:pPr>
-      <w:r>
+        <w:t>Ctrl+LMB a class/method/etc declaration to see it’s definition, or do it on a definition to see uses of it.</w:t>
+      </w:r>
+    </w:p>
+    <w:p>
+      <w:pPr>
+        <w:pStyle w:val="ListParagraph"/>
+        <w:jc w:val="both"/>
         <w:rPr>
           <w:rFonts w:ascii="Times New Roman" w:hAnsi="Times New Roman" w:cs="Times New Roman"/>
           <w:sz w:val="24"/>
           <w:szCs w:val="24"/>
         </w:rPr>
-        <w:t xml:space="preserve">Code completion: </w:t>
-      </w:r>
-      <w:r>
+      </w:pPr>
+    </w:p>
+    <w:p>
+      <w:pPr>
+        <w:pStyle w:val="ListParagraph"/>
+        <w:numPr>
+          <w:ilvl w:val="0"/>
+          <w:numId w:val="2"/>
+        </w:numPr>
+        <w:jc w:val="both"/>
         <w:rPr>
           <w:rFonts w:ascii="Times New Roman" w:hAnsi="Times New Roman" w:cs="Times New Roman"/>
           <w:sz w:val="24"/>
           <w:szCs w:val="24"/>
         </w:rPr>
-        <w:t xml:space="preserve">the </w:t>
-      </w:r>
-      <w:r>
-        <w:rPr>
-          <w:rFonts w:ascii="Times New Roman" w:hAnsi="Times New Roman" w:cs="Times New Roman"/>
-          <w:b/>
-          <w:sz w:val="24"/>
-          <w:szCs w:val="24"/>
-        </w:rPr>
-        <w:t xml:space="preserve">v </w:t>
-      </w:r>
+      </w:pPr>
       <w:r>
         <w:rPr>
           <w:rFonts w:ascii="Times New Roman" w:hAnsi="Times New Roman" w:cs="Times New Roman"/>
           <w:sz w:val="24"/>
           <w:szCs w:val="24"/>
         </w:rPr>
-        <w:t xml:space="preserve">refers to a variable, the </w:t>
-      </w:r>
-      <w:r>
-        <w:rPr>
-          <w:rFonts w:ascii="Times New Roman" w:hAnsi="Times New Roman" w:cs="Times New Roman"/>
-          <w:b/>
-          <w:sz w:val="24"/>
-          <w:szCs w:val="24"/>
-        </w:rPr>
-        <w:t xml:space="preserve">p </w:t>
+        <w:t xml:space="preserve">Code completion: </w:t>
       </w:r>
       <w:r>
         <w:rPr>
@@ -326,7 +315,16 @@
           <w:sz w:val="24"/>
           <w:szCs w:val="24"/>
         </w:rPr>
-        <w:t xml:space="preserve">refers to a parameter, </w:t>
+        <w:t xml:space="preserve">the </w:t>
+      </w:r>
+      <w:r>
+        <w:rPr>
+          <w:rFonts w:ascii="Times New Roman" w:hAnsi="Times New Roman" w:cs="Times New Roman"/>
+          <w:b/>
+          <w:sz w:val="24"/>
+          <w:szCs w:val="24"/>
+        </w:rPr>
+        <w:t xml:space="preserve">v </w:t>
       </w:r>
       <w:r>
         <w:rPr>
@@ -334,7 +332,16 @@
           <w:sz w:val="24"/>
           <w:szCs w:val="24"/>
         </w:rPr>
-        <w:t>the</w:t>
+        <w:t xml:space="preserve">refers to a variable, the </w:t>
+      </w:r>
+      <w:r>
+        <w:rPr>
+          <w:rFonts w:ascii="Times New Roman" w:hAnsi="Times New Roman" w:cs="Times New Roman"/>
+          <w:b/>
+          <w:sz w:val="24"/>
+          <w:szCs w:val="24"/>
+        </w:rPr>
+        <w:t xml:space="preserve">p </w:t>
       </w:r>
       <w:r>
         <w:rPr>
@@ -342,16 +349,7 @@
           <w:sz w:val="24"/>
           <w:szCs w:val="24"/>
         </w:rPr>
-        <w:t xml:space="preserve"> </w:t>
-      </w:r>
-      <w:r>
-        <w:rPr>
-          <w:rFonts w:ascii="Times New Roman" w:hAnsi="Times New Roman" w:cs="Times New Roman"/>
-          <w:b/>
-          <w:sz w:val="24"/>
-          <w:szCs w:val="24"/>
-        </w:rPr>
-        <w:t>f</w:t>
+        <w:t xml:space="preserve">refers to a parameter, </w:t>
       </w:r>
       <w:r>
         <w:rPr>
@@ -359,16 +357,7 @@
           <w:sz w:val="24"/>
           <w:szCs w:val="24"/>
         </w:rPr>
-        <w:t xml:space="preserve"> refers to a field, the </w:t>
-      </w:r>
-      <w:r>
-        <w:rPr>
-          <w:rFonts w:ascii="Times New Roman" w:hAnsi="Times New Roman" w:cs="Times New Roman"/>
-          <w:b/>
-          <w:sz w:val="24"/>
-          <w:szCs w:val="24"/>
-        </w:rPr>
-        <w:t>m</w:t>
+        <w:t>the</w:t>
       </w:r>
       <w:r>
         <w:rPr>
@@ -376,7 +365,16 @@
           <w:sz w:val="24"/>
           <w:szCs w:val="24"/>
         </w:rPr>
-        <w:t xml:space="preserve"> refers to a method</w:t>
+        <w:t xml:space="preserve"> </w:t>
+      </w:r>
+      <w:r>
+        <w:rPr>
+          <w:rFonts w:ascii="Times New Roman" w:hAnsi="Times New Roman" w:cs="Times New Roman"/>
+          <w:b/>
+          <w:sz w:val="24"/>
+          <w:szCs w:val="24"/>
+        </w:rPr>
+        <w:t>f</w:t>
       </w:r>
       <w:r>
         <w:rPr>
@@ -384,7 +382,7 @@
           <w:sz w:val="24"/>
           <w:szCs w:val="24"/>
         </w:rPr>
-        <w:t xml:space="preserve">, the </w:t>
+        <w:t xml:space="preserve"> refers to a field, the </w:t>
       </w:r>
       <w:r>
         <w:rPr>
@@ -393,7 +391,7 @@
           <w:sz w:val="24"/>
           <w:szCs w:val="24"/>
         </w:rPr>
-        <w:t>c</w:t>
+        <w:t>m</w:t>
       </w:r>
       <w:r>
         <w:rPr>
@@ -401,16 +399,7 @@
           <w:sz w:val="24"/>
           <w:szCs w:val="24"/>
         </w:rPr>
-        <w:t xml:space="preserve"> refers to a class, the </w:t>
-      </w:r>
-      <w:r>
-        <w:rPr>
-          <w:rFonts w:ascii="Times New Roman" w:hAnsi="Times New Roman" w:cs="Times New Roman"/>
-          <w:b/>
-          <w:sz w:val="24"/>
-          <w:szCs w:val="24"/>
-        </w:rPr>
-        <w:t>I</w:t>
+        <w:t xml:space="preserve"> refers to a method</w:t>
       </w:r>
       <w:r>
         <w:rPr>
@@ -418,7 +407,16 @@
           <w:sz w:val="24"/>
           <w:szCs w:val="24"/>
         </w:rPr>
-        <w:t xml:space="preserve"> refers to an interface</w:t>
+        <w:t xml:space="preserve">, the </w:t>
+      </w:r>
+      <w:r>
+        <w:rPr>
+          <w:rFonts w:ascii="Times New Roman" w:hAnsi="Times New Roman" w:cs="Times New Roman"/>
+          <w:b/>
+          <w:sz w:val="24"/>
+          <w:szCs w:val="24"/>
+        </w:rPr>
+        <w:t>c</w:t>
       </w:r>
       <w:r>
         <w:rPr>
@@ -426,7 +424,16 @@
           <w:sz w:val="24"/>
           <w:szCs w:val="24"/>
         </w:rPr>
-        <w:t>.</w:t>
+        <w:t xml:space="preserve"> refers to a class, the </w:t>
+      </w:r>
+      <w:r>
+        <w:rPr>
+          <w:rFonts w:ascii="Times New Roman" w:hAnsi="Times New Roman" w:cs="Times New Roman"/>
+          <w:b/>
+          <w:sz w:val="24"/>
+          <w:szCs w:val="24"/>
+        </w:rPr>
+        <w:t>I</w:t>
       </w:r>
       <w:r>
         <w:rPr>
@@ -434,7 +441,7 @@
           <w:sz w:val="24"/>
           <w:szCs w:val="24"/>
         </w:rPr>
-        <w:t xml:space="preserve"> </w:t>
+        <w:t xml:space="preserve"> refers to an interface</w:t>
       </w:r>
       <w:r>
         <w:rPr>
@@ -442,7 +449,7 @@
           <w:sz w:val="24"/>
           <w:szCs w:val="24"/>
         </w:rPr>
-        <w:t>T</w:t>
+        <w:t>.</w:t>
       </w:r>
       <w:r>
         <w:rPr>
@@ -450,16 +457,7 @@
           <w:sz w:val="24"/>
           <w:szCs w:val="24"/>
         </w:rPr>
-        <w:t xml:space="preserve">he </w:t>
-      </w:r>
-      <w:r>
-        <w:rPr>
-          <w:rFonts w:ascii="Times New Roman" w:hAnsi="Times New Roman" w:cs="Times New Roman"/>
-          <w:b/>
-          <w:sz w:val="24"/>
-          <w:szCs w:val="24"/>
-        </w:rPr>
-        <w:t>lock</w:t>
+        <w:t xml:space="preserve"> </w:t>
       </w:r>
       <w:r>
         <w:rPr>
@@ -467,7 +465,7 @@
           <w:sz w:val="24"/>
           <w:szCs w:val="24"/>
         </w:rPr>
-        <w:t xml:space="preserve"> icon refers to a private va</w:t>
+        <w:t>T</w:t>
       </w:r>
       <w:r>
         <w:rPr>
@@ -475,7 +473,7 @@
           <w:sz w:val="24"/>
           <w:szCs w:val="24"/>
         </w:rPr>
-        <w:t xml:space="preserve">riable, the </w:t>
+        <w:t xml:space="preserve">he </w:t>
       </w:r>
       <w:r>
         <w:rPr>
@@ -484,7 +482,7 @@
           <w:sz w:val="24"/>
           <w:szCs w:val="24"/>
         </w:rPr>
-        <w:t>unlocked lock</w:t>
+        <w:t>lock</w:t>
       </w:r>
       <w:r>
         <w:rPr>
@@ -492,7 +490,7 @@
           <w:sz w:val="24"/>
           <w:szCs w:val="24"/>
         </w:rPr>
-        <w:t xml:space="preserve"> icon refers to a public variable</w:t>
+        <w:t xml:space="preserve"> icon refers to a private va</w:t>
       </w:r>
       <w:r>
         <w:rPr>
@@ -500,7 +498,16 @@
           <w:sz w:val="24"/>
           <w:szCs w:val="24"/>
         </w:rPr>
-        <w:t>, the electric symbol refers to an exception</w:t>
+        <w:t xml:space="preserve">riable, the </w:t>
+      </w:r>
+      <w:r>
+        <w:rPr>
+          <w:rFonts w:ascii="Times New Roman" w:hAnsi="Times New Roman" w:cs="Times New Roman"/>
+          <w:b/>
+          <w:sz w:val="24"/>
+          <w:szCs w:val="24"/>
+        </w:rPr>
+        <w:t>unlocked lock</w:t>
       </w:r>
       <w:r>
         <w:rPr>
@@ -508,27 +515,23 @@
           <w:sz w:val="24"/>
           <w:szCs w:val="24"/>
         </w:rPr>
-        <w:t>.</w:t>
-      </w:r>
-    </w:p>
-    <w:p>
-      <w:pPr>
-        <w:jc w:val="both"/>
+        <w:t xml:space="preserve"> icon refers to a public variable</w:t>
+      </w:r>
+      <w:r>
         <w:rPr>
           <w:rFonts w:ascii="Times New Roman" w:hAnsi="Times New Roman" w:cs="Times New Roman"/>
-          <w:b/>
           <w:sz w:val="24"/>
           <w:szCs w:val="24"/>
         </w:rPr>
-      </w:pPr>
+        <w:t>, the electric symbol refers to an exception</w:t>
+      </w:r>
       <w:r>
         <w:rPr>
           <w:rFonts w:ascii="Times New Roman" w:hAnsi="Times New Roman" w:cs="Times New Roman"/>
-          <w:b/>
           <w:sz w:val="24"/>
           <w:szCs w:val="24"/>
         </w:rPr>
-        <w:t>General Language Features</w:t>
+        <w:t>.</w:t>
       </w:r>
     </w:p>
     <w:p>
@@ -548,6 +551,26 @@
           <w:sz w:val="24"/>
           <w:szCs w:val="24"/>
         </w:rPr>
+        <w:t>General Language Features</w:t>
+      </w:r>
+    </w:p>
+    <w:p>
+      <w:pPr>
+        <w:jc w:val="both"/>
+        <w:rPr>
+          <w:rFonts w:ascii="Times New Roman" w:hAnsi="Times New Roman" w:cs="Times New Roman"/>
+          <w:b/>
+          <w:sz w:val="24"/>
+          <w:szCs w:val="24"/>
+        </w:rPr>
+      </w:pPr>
+      <w:r>
+        <w:rPr>
+          <w:rFonts w:ascii="Times New Roman" w:hAnsi="Times New Roman" w:cs="Times New Roman"/>
+          <w:b/>
+          <w:sz w:val="24"/>
+          <w:szCs w:val="24"/>
+        </w:rPr>
         <w:tab/>
         <w:t>Section 4</w:t>
       </w:r>
@@ -1160,7 +1183,11 @@
         <w:t xml:space="preserve"> To convert a larger width datatype to a smaller width data</w:t>
       </w:r>
       <w:r>
-        <w:t xml:space="preserve">type you will have to cast. So all other types must be manually casted to byte, whereas none of them need to be casted to long as the compiler will automatically do it. Examples: </w:t>
+        <w:t xml:space="preserve">type you will have to cast. So all other types must be manually casted to byte, whereas none of them need </w:t>
+      </w:r>
+      <w:r>
+        <w:lastRenderedPageBreak/>
+        <w:t xml:space="preserve">to be casted to long as the compiler will automatically do it. Examples: </w:t>
       </w:r>
       <w:r>
         <w:rPr>
@@ -5844,7 +5871,13 @@
         <w:t>Math.random()</w:t>
       </w:r>
       <w:r>
-        <w:t xml:space="preserve"> to return a double litera from 0 &lt;= x  &lt; 1. </w:t>
+        <w:t xml:space="preserve"> to return a double litera</w:t>
+      </w:r>
+      <w:r>
+        <w:t>l</w:t>
+      </w:r>
+      <w:r>
+        <w:t xml:space="preserve"> from 0 &lt;= x  &lt; 1. </w:t>
       </w:r>
     </w:p>
     <w:p>
@@ -5993,6 +6026,18 @@
         <w:pStyle w:val="CGeneralText"/>
         <w:numPr>
           <w:ilvl w:val="0"/>
+          <w:numId w:val="8"/>
+        </w:numPr>
+      </w:pPr>
+      <w:r>
+        <w:t>The fact to note is that a reference for one datatype can point to an instantiation of any of its subclasses. You will only be able to use methods defined in that type, or methods that have been overridden from that type. For example, an Object reference can point to any object in memory since they all inherit from this class. However, you will only be able to call methods declared in Object.</w:t>
+      </w:r>
+    </w:p>
+    <w:p>
+      <w:pPr>
+        <w:pStyle w:val="CGeneralText"/>
+        <w:numPr>
+          <w:ilvl w:val="0"/>
           <w:numId w:val="0"/>
         </w:numPr>
         <w:ind w:left="720" w:hanging="360"/>
@@ -6027,8 +6072,575 @@
       <w:r>
         <w:t>doesn’t display the name of the static class, but rather the dynamic class.</w:t>
       </w:r>
+    </w:p>
+    <w:p>
+      <w:pPr>
+        <w:pStyle w:val="CGeneralText"/>
+        <w:numPr>
+          <w:ilvl w:val="0"/>
+          <w:numId w:val="0"/>
+        </w:numPr>
+        <w:ind w:left="720"/>
+        <w:rPr>
+          <w:b/>
+        </w:rPr>
+      </w:pPr>
+      <w:r>
+        <w:rPr>
+          <w:rFonts w:asciiTheme="minorHAnsi" w:hAnsiTheme="minorHAnsi" w:cstheme="minorBidi"/>
+          <w:sz w:val="22"/>
+          <w:szCs w:val="22"/>
+        </w:rPr>
+        <w:br/>
+      </w:r>
+      <w:r>
+        <w:rPr>
+          <w:b/>
+        </w:rPr>
+        <w:t xml:space="preserve">Section 9 - </w:t>
+      </w:r>
+      <w:r>
+        <w:rPr>
+          <w:b/>
+        </w:rPr>
+        <w:t>Arrays, Java inbuilt lists, autoboxing and unboxing</w:t>
+      </w:r>
+    </w:p>
+    <w:p>
+      <w:pPr>
+        <w:pStyle w:val="CGeneralText"/>
+        <w:numPr>
+          <w:ilvl w:val="0"/>
+          <w:numId w:val="0"/>
+        </w:numPr>
+        <w:ind w:left="720"/>
+        <w:rPr>
+          <w:b/>
+        </w:rPr>
+      </w:pPr>
+    </w:p>
+    <w:p>
+      <w:pPr>
+        <w:pStyle w:val="CGeneralText"/>
+        <w:numPr>
+          <w:ilvl w:val="0"/>
+          <w:numId w:val="12"/>
+        </w:numPr>
+        <w:rPr>
+          <w:b/>
+        </w:rPr>
+      </w:pPr>
+      <w:r>
+        <w:t xml:space="preserve">Regular variables store a single value. </w:t>
+      </w:r>
+      <w:r>
+        <w:rPr>
+          <w:b/>
+        </w:rPr>
+        <w:t>Arrays</w:t>
+      </w:r>
+      <w:r>
+        <w:t xml:space="preserve"> can hold multiple values of the same type. </w:t>
+      </w:r>
+      <w:r>
+        <w:t>You can make an array of any type.</w:t>
+      </w:r>
+      <w:r>
+        <w:t xml:space="preserve"> Example: </w:t>
+      </w:r>
+      <w:r>
+        <w:rPr>
+          <w:i/>
+        </w:rPr>
+        <w:t>int var = 5</w:t>
+      </w:r>
+      <w:r>
+        <w:t xml:space="preserve"> stores a single value</w:t>
+      </w:r>
+      <w:r>
+        <w:t>, and</w:t>
+      </w:r>
+      <w:r>
+        <w:t xml:space="preserve"> </w:t>
+      </w:r>
+      <w:r>
+        <w:rPr>
+          <w:i/>
+        </w:rPr>
+        <w:t>int[] values = {5, 7</w:t>
+      </w:r>
+      <w:r>
+        <w:rPr>
+          <w:i/>
+        </w:rPr>
+        <w:t>, 9</w:t>
+      </w:r>
+      <w:r>
+        <w:rPr>
+          <w:i/>
+        </w:rPr>
+        <w:t>}</w:t>
+      </w:r>
+      <w:r>
+        <w:rPr>
+          <w:i/>
+        </w:rPr>
+        <w:t xml:space="preserve"> </w:t>
+      </w:r>
+      <w:r>
+        <w:t>stores multiple</w:t>
+      </w:r>
+      <w:r>
+        <w:t>.</w:t>
+      </w:r>
+      <w:r>
+        <w:t xml:space="preserve"> Arrays use a zero-based index, e.g. first element</w:t>
+      </w:r>
+      <w:r>
+        <w:t xml:space="preserve"> (5)</w:t>
+      </w:r>
+      <w:r>
+        <w:t xml:space="preserve"> i</w:t>
+      </w:r>
+      <w:r>
+        <w:t xml:space="preserve">s 0, second element (7) is 1, </w:t>
+      </w:r>
+      <w:r>
+        <w:lastRenderedPageBreak/>
+        <w:t>third element (9) is 2, etc.</w:t>
+      </w:r>
+      <w:r>
+        <w:t xml:space="preserve"> </w:t>
+      </w:r>
+      <w:r>
+        <w:t>Trying to access the fourth element</w:t>
+      </w:r>
+      <w:r>
+        <w:t xml:space="preserve"> in this case</w:t>
+      </w:r>
+      <w:r>
+        <w:t xml:space="preserve"> will throw an ArrayIndexOutOfBoundsException. </w:t>
+      </w:r>
+    </w:p>
+    <w:p>
+      <w:pPr>
+        <w:pStyle w:val="CGeneralText"/>
+        <w:numPr>
+          <w:ilvl w:val="0"/>
+          <w:numId w:val="12"/>
+        </w:numPr>
+        <w:rPr>
+          <w:b/>
+        </w:rPr>
+      </w:pPr>
+      <w:r>
+        <w:t xml:space="preserve">There are a few ways to initialise an array: </w:t>
+      </w:r>
+      <w:r>
+        <w:rPr>
+          <w:i/>
+        </w:rPr>
+        <w:t xml:space="preserve">int[] arr1 = {5, </w:t>
+      </w:r>
+      <w:r>
+        <w:rPr>
+          <w:i/>
+        </w:rPr>
+        <w:t>5</w:t>
+      </w:r>
+      <w:r>
+        <w:rPr>
+          <w:i/>
+        </w:rPr>
+        <w:t>, 9}</w:t>
+      </w:r>
+      <w:r>
+        <w:t xml:space="preserve">; </w:t>
+      </w:r>
+      <w:r>
+        <w:rPr>
+          <w:i/>
+        </w:rPr>
+        <w:t xml:space="preserve">int[] arr2 = new int[]{5, </w:t>
+      </w:r>
+      <w:r>
+        <w:rPr>
+          <w:i/>
+        </w:rPr>
+        <w:t>5</w:t>
+      </w:r>
+      <w:r>
+        <w:rPr>
+          <w:i/>
+        </w:rPr>
+        <w:t>, 9}</w:t>
+      </w:r>
+      <w:r>
+        <w:t xml:space="preserve">; </w:t>
+      </w:r>
+      <w:r>
+        <w:rPr>
+          <w:i/>
+        </w:rPr>
+        <w:t>int[] arr3 = new int[3]; arr3</w:t>
+      </w:r>
+      <w:r>
+        <w:rPr>
+          <w:i/>
+        </w:rPr>
+        <w:t>[0] = arr3[1] = 5; arr3[2] = 9</w:t>
+      </w:r>
+      <w:r>
+        <w:rPr>
+          <w:i/>
+        </w:rPr>
+        <w:t>;</w:t>
+      </w:r>
+      <w:r>
+        <w:t xml:space="preserve">. </w:t>
+      </w:r>
+    </w:p>
+    <w:p>
+      <w:pPr>
+        <w:pStyle w:val="CGeneralText"/>
+        <w:numPr>
+          <w:ilvl w:val="0"/>
+          <w:numId w:val="12"/>
+        </w:numPr>
+        <w:rPr>
+          <w:b/>
+        </w:rPr>
+      </w:pPr>
+      <w:r>
+        <w:t>The length of the array during initialisation can be a literal or an expression.</w:t>
+      </w:r>
+    </w:p>
+    <w:p>
+      <w:pPr>
+        <w:pStyle w:val="CGeneralText"/>
+        <w:numPr>
+          <w:ilvl w:val="0"/>
+          <w:numId w:val="12"/>
+        </w:numPr>
+        <w:rPr>
+          <w:b/>
+        </w:rPr>
+      </w:pPr>
+      <w:r>
+        <w:t>You can use a for loop to go through an array, or use a for each loop if you don’t care about the index.</w:t>
+      </w:r>
+      <w:r>
+        <w:t xml:space="preserve"> Use </w:t>
+      </w:r>
+      <w:r>
+        <w:t>arr.length to determine how many iterations to run the indexed loop for as opposed to hardcoding it.</w:t>
+      </w:r>
+    </w:p>
+    <w:p>
+      <w:pPr>
+        <w:pStyle w:val="CGeneralText"/>
+        <w:numPr>
+          <w:ilvl w:val="0"/>
+          <w:numId w:val="12"/>
+        </w:numPr>
+        <w:rPr>
+          <w:b/>
+        </w:rPr>
+      </w:pPr>
+      <w:r>
+        <w:t xml:space="preserve">To get </w:t>
+      </w:r>
+      <w:r>
+        <w:rPr>
+          <w:b/>
+        </w:rPr>
+        <w:t>input</w:t>
+      </w:r>
+      <w:r>
+        <w:t xml:space="preserve"> from the user, use the Scanner class: </w:t>
+      </w:r>
+      <w:r>
+        <w:rPr>
+          <w:i/>
+        </w:rPr>
+        <w:t>Scanner sc = new Scanner(System.in)</w:t>
+      </w:r>
+      <w:r>
+        <w:t xml:space="preserve">. </w:t>
+      </w:r>
+      <w:r>
+        <w:t xml:space="preserve">Then call one of it’s many methods to store a value: </w:t>
+      </w:r>
+      <w:r>
+        <w:rPr>
+          <w:i/>
+        </w:rPr>
+        <w:t>int val = sc.nextInt()</w:t>
+      </w:r>
+      <w:r>
+        <w:t>.</w:t>
+      </w:r>
+    </w:p>
+    <w:p>
+      <w:pPr>
+        <w:pStyle w:val="CGeneralText"/>
+        <w:numPr>
+          <w:ilvl w:val="0"/>
+          <w:numId w:val="0"/>
+        </w:numPr>
+        <w:ind w:left="720" w:hanging="360"/>
+        <w:rPr>
+          <w:b/>
+        </w:rPr>
+      </w:pPr>
+    </w:p>
+    <w:p>
+      <w:pPr>
+        <w:pStyle w:val="CGeneralText"/>
+        <w:numPr>
+          <w:ilvl w:val="0"/>
+          <w:numId w:val="12"/>
+        </w:numPr>
+        <w:rPr>
+          <w:b/>
+        </w:rPr>
+      </w:pPr>
+      <w:r>
+        <w:t xml:space="preserve">Since arrays have a fixed length it isn’t simple to add another value. You must create a new array that’s larger than the old array, then copy the original array to the new array, and then add the values that you originally intended to add. This is because arrays occupy contiguous memory. So each of the elements appear next to each other in memory as they do in the array. This allows for fast random </w:t>
+      </w:r>
+      <w:r>
+        <w:t>access but</w:t>
+      </w:r>
+      <w:r>
+        <w:t xml:space="preserve"> </w:t>
+      </w:r>
+      <w:r>
+        <w:t>makes it</w:t>
+      </w:r>
+      <w:r>
+        <w:t xml:space="preserve"> slow at resizing.</w:t>
+      </w:r>
+    </w:p>
+    <w:p>
+      <w:pPr>
+        <w:pStyle w:val="CGeneralText"/>
+        <w:numPr>
+          <w:ilvl w:val="0"/>
+          <w:numId w:val="12"/>
+        </w:numPr>
+        <w:rPr>
+          <w:b/>
+        </w:rPr>
+      </w:pPr>
+      <w:r>
+        <w:t>Alternatively</w:t>
+      </w:r>
+      <w:r>
+        <w:t>,</w:t>
+      </w:r>
+      <w:r>
+        <w:t xml:space="preserve"> a </w:t>
+      </w:r>
+      <w:r>
+        <w:rPr>
+          <w:b/>
+        </w:rPr>
+        <w:t>list</w:t>
+      </w:r>
+      <w:r>
+        <w:t xml:space="preserve"> has a dynamic size and makes it easy to add another value. This is because the list contains nodes that point to the next node in memory. So the data is stored randomly in memory. This means that to get the 5</w:t>
+      </w:r>
+      <w:r>
+        <w:rPr>
+          <w:vertAlign w:val="superscript"/>
+        </w:rPr>
+        <w:t>th</w:t>
+      </w:r>
+      <w:r>
+        <w:t xml:space="preserve"> value you must go through the first four nodes. This makes it slow for random access, but fast for resizing.</w:t>
+      </w:r>
+    </w:p>
+    <w:p>
+      <w:pPr>
+        <w:pStyle w:val="CGeneralText"/>
+        <w:numPr>
+          <w:ilvl w:val="0"/>
+          <w:numId w:val="12"/>
+        </w:numPr>
+        <w:rPr>
+          <w:b/>
+        </w:rPr>
+      </w:pPr>
+      <w:r>
+        <w:t xml:space="preserve">To create an ArrayList you can either use </w:t>
+      </w:r>
+      <w:r>
+        <w:rPr>
+          <w:i/>
+        </w:rPr>
+        <w:t>ArrayList&lt;String&gt; list = new ArrayList&lt;String&gt;()</w:t>
+      </w:r>
+      <w:r>
+        <w:t xml:space="preserve">, or </w:t>
+      </w:r>
+      <w:r>
+        <w:rPr>
+          <w:i/>
+        </w:rPr>
+        <w:t>List&lt;String&gt; list = new ArrayList&lt;String&gt;()</w:t>
+      </w:r>
+      <w:r>
+        <w:t>. The latter is recommended since you’re coding to the interface which makes use of polymorphic concepts. You can remove the second &lt;String&gt; from either since the compiler can use the first one to determine that it must be the same.</w:t>
+      </w:r>
+    </w:p>
+    <w:p>
+      <w:pPr>
+        <w:pStyle w:val="CGeneralText"/>
+        <w:numPr>
+          <w:ilvl w:val="0"/>
+          <w:numId w:val="12"/>
+        </w:numPr>
+        <w:rPr>
+          <w:b/>
+        </w:rPr>
+      </w:pPr>
+      <w:r>
+        <w:t xml:space="preserve">Arrays and lists are examples of </w:t>
+      </w:r>
+      <w:r>
+        <w:rPr>
+          <w:b/>
+        </w:rPr>
+        <w:t>collections</w:t>
+      </w:r>
+      <w:r>
+        <w:t xml:space="preserve">. </w:t>
+      </w:r>
+      <w:r>
+        <w:t xml:space="preserve">Collections </w:t>
+      </w:r>
+      <w:r>
+        <w:t xml:space="preserve">in general </w:t>
+      </w:r>
+      <w:r>
+        <w:t xml:space="preserve">store multiple values, but with different rules. Arrays and lists are </w:t>
+      </w:r>
+      <w:r>
+        <w:rPr>
+          <w:b/>
+        </w:rPr>
+        <w:t>ordered collections</w:t>
+      </w:r>
+      <w:r>
+        <w:t xml:space="preserve">, meaning that the </w:t>
+      </w:r>
+      <w:r>
+        <w:t>order of insertion is</w:t>
+      </w:r>
+      <w:r>
+        <w:t xml:space="preserve"> kept. </w:t>
+      </w:r>
+      <w:r>
+        <w:t xml:space="preserve">List is an interface that’s implemented by </w:t>
+      </w:r>
+      <w:r>
+        <w:t>many different types of list subclasses. The most common</w:t>
+      </w:r>
+      <w:r>
+        <w:t xml:space="preserve"> of which is ArrayList. </w:t>
+      </w:r>
+    </w:p>
+    <w:p>
+      <w:pPr>
+        <w:pStyle w:val="CGeneralText"/>
+        <w:numPr>
+          <w:ilvl w:val="0"/>
+          <w:numId w:val="12"/>
+        </w:numPr>
+        <w:rPr>
+          <w:b/>
+        </w:rPr>
+      </w:pPr>
+      <w:r>
+        <w:t>You cannot</w:t>
+      </w:r>
+      <w:r>
+        <w:t xml:space="preserve"> access collections elements directly and must use getters/setters and other methods for manipulation. Example: </w:t>
+      </w:r>
+      <w:r>
+        <w:rPr>
+          <w:i/>
+        </w:rPr>
+        <w:t>ArrayList.get(), ArrayList.set(), ArrayList.remove()</w:t>
+      </w:r>
+      <w:r>
+        <w:rPr>
+          <w:i/>
+        </w:rPr>
+        <w:t>,</w:t>
+      </w:r>
+      <w:r>
+        <w:rPr>
+          <w:i/>
+        </w:rPr>
+        <w:t xml:space="preserve"> ArrayList.contains(),</w:t>
+      </w:r>
+      <w:r>
+        <w:t xml:space="preserve"> etc.</w:t>
+      </w:r>
+    </w:p>
+    <w:p>
+      <w:pPr>
+        <w:pStyle w:val="CGeneralText"/>
+        <w:numPr>
+          <w:ilvl w:val="0"/>
+          <w:numId w:val="12"/>
+        </w:numPr>
+        <w:rPr>
+          <w:b/>
+        </w:rPr>
+      </w:pPr>
+      <w:r>
+        <w:t>To c</w:t>
+      </w:r>
+      <w:r>
+        <w:t xml:space="preserve">reate a copy of an array use </w:t>
+      </w:r>
+      <w:r>
+        <w:rPr>
+          <w:i/>
+        </w:rPr>
+        <w:t>Arrays.copyOf()</w:t>
+      </w:r>
+      <w:r>
+        <w:t xml:space="preserve">. To create a copy of an ArrayList use </w:t>
+      </w:r>
+      <w:r>
+        <w:rPr>
+          <w:i/>
+        </w:rPr>
+        <w:t>ArrayList.addAll()</w:t>
+      </w:r>
+      <w:r>
+        <w:t xml:space="preserve"> or just pass an existing ArrayList into the constructor of the new ArrayList</w:t>
+      </w:r>
+      <w:r>
+        <w:t>.</w:t>
+      </w:r>
+      <w:r>
+        <w:t xml:space="preserve"> An ArrayList can be converted to a built-in array using </w:t>
+      </w:r>
       <w:bookmarkStart w:id="0" w:name="_GoBack"/>
+      <w:r>
+        <w:rPr>
+          <w:i/>
+        </w:rPr>
+        <w:t>ArrayList.toArray()</w:t>
+      </w:r>
       <w:bookmarkEnd w:id="0"/>
+      <w:r>
+        <w:t>.</w:t>
+      </w:r>
     </w:p>
     <w:sectPr>
       <w:pgSz w:w="11906" w:h="16838"/>
@@ -6319,6 +6931,119 @@
     </w:lvl>
   </w:abstractNum>
   <w:abstractNum w:abstractNumId="2" w15:restartNumberingAfterBreak="0">
+    <w:nsid w:val="26D3392F"/>
+    <w:multiLevelType w:val="hybridMultilevel"/>
+    <w:tmpl w:val="C2C0D870"/>
+    <w:lvl w:ilvl="0" w:tplc="08090001">
+      <w:start w:val="1"/>
+      <w:numFmt w:val="bullet"/>
+      <w:lvlText w:val=""/>
+      <w:lvlJc w:val="left"/>
+      <w:pPr>
+        <w:ind w:left="1080" w:hanging="360"/>
+      </w:pPr>
+      <w:rPr>
+        <w:rFonts w:ascii="Symbol" w:hAnsi="Symbol" w:hint="default"/>
+      </w:rPr>
+    </w:lvl>
+    <w:lvl w:ilvl="1" w:tplc="08090003" w:tentative="1">
+      <w:start w:val="1"/>
+      <w:numFmt w:val="bullet"/>
+      <w:lvlText w:val="o"/>
+      <w:lvlJc w:val="left"/>
+      <w:pPr>
+        <w:ind w:left="1800" w:hanging="360"/>
+      </w:pPr>
+      <w:rPr>
+        <w:rFonts w:ascii="Courier New" w:hAnsi="Courier New" w:cs="Courier New" w:hint="default"/>
+      </w:rPr>
+    </w:lvl>
+    <w:lvl w:ilvl="2" w:tplc="08090005" w:tentative="1">
+      <w:start w:val="1"/>
+      <w:numFmt w:val="bullet"/>
+      <w:lvlText w:val=""/>
+      <w:lvlJc w:val="left"/>
+      <w:pPr>
+        <w:ind w:left="2520" w:hanging="360"/>
+      </w:pPr>
+      <w:rPr>
+        <w:rFonts w:ascii="Wingdings" w:hAnsi="Wingdings" w:hint="default"/>
+      </w:rPr>
+    </w:lvl>
+    <w:lvl w:ilvl="3" w:tplc="08090001" w:tentative="1">
+      <w:start w:val="1"/>
+      <w:numFmt w:val="bullet"/>
+      <w:lvlText w:val=""/>
+      <w:lvlJc w:val="left"/>
+      <w:pPr>
+        <w:ind w:left="3240" w:hanging="360"/>
+      </w:pPr>
+      <w:rPr>
+        <w:rFonts w:ascii="Symbol" w:hAnsi="Symbol" w:hint="default"/>
+      </w:rPr>
+    </w:lvl>
+    <w:lvl w:ilvl="4" w:tplc="08090003" w:tentative="1">
+      <w:start w:val="1"/>
+      <w:numFmt w:val="bullet"/>
+      <w:lvlText w:val="o"/>
+      <w:lvlJc w:val="left"/>
+      <w:pPr>
+        <w:ind w:left="3960" w:hanging="360"/>
+      </w:pPr>
+      <w:rPr>
+        <w:rFonts w:ascii="Courier New" w:hAnsi="Courier New" w:cs="Courier New" w:hint="default"/>
+      </w:rPr>
+    </w:lvl>
+    <w:lvl w:ilvl="5" w:tplc="08090005" w:tentative="1">
+      <w:start w:val="1"/>
+      <w:numFmt w:val="bullet"/>
+      <w:lvlText w:val=""/>
+      <w:lvlJc w:val="left"/>
+      <w:pPr>
+        <w:ind w:left="4680" w:hanging="360"/>
+      </w:pPr>
+      <w:rPr>
+        <w:rFonts w:ascii="Wingdings" w:hAnsi="Wingdings" w:hint="default"/>
+      </w:rPr>
+    </w:lvl>
+    <w:lvl w:ilvl="6" w:tplc="08090001" w:tentative="1">
+      <w:start w:val="1"/>
+      <w:numFmt w:val="bullet"/>
+      <w:lvlText w:val=""/>
+      <w:lvlJc w:val="left"/>
+      <w:pPr>
+        <w:ind w:left="5400" w:hanging="360"/>
+      </w:pPr>
+      <w:rPr>
+        <w:rFonts w:ascii="Symbol" w:hAnsi="Symbol" w:hint="default"/>
+      </w:rPr>
+    </w:lvl>
+    <w:lvl w:ilvl="7" w:tplc="08090003" w:tentative="1">
+      <w:start w:val="1"/>
+      <w:numFmt w:val="bullet"/>
+      <w:lvlText w:val="o"/>
+      <w:lvlJc w:val="left"/>
+      <w:pPr>
+        <w:ind w:left="6120" w:hanging="360"/>
+      </w:pPr>
+      <w:rPr>
+        <w:rFonts w:ascii="Courier New" w:hAnsi="Courier New" w:cs="Courier New" w:hint="default"/>
+      </w:rPr>
+    </w:lvl>
+    <w:lvl w:ilvl="8" w:tplc="08090005" w:tentative="1">
+      <w:start w:val="1"/>
+      <w:numFmt w:val="bullet"/>
+      <w:lvlText w:val=""/>
+      <w:lvlJc w:val="left"/>
+      <w:pPr>
+        <w:ind w:left="6840" w:hanging="360"/>
+      </w:pPr>
+      <w:rPr>
+        <w:rFonts w:ascii="Wingdings" w:hAnsi="Wingdings" w:hint="default"/>
+      </w:rPr>
+    </w:lvl>
+  </w:abstractNum>
+  <w:abstractNum w:abstractNumId="3" w15:restartNumberingAfterBreak="0">
     <w:nsid w:val="390001DA"/>
     <w:multiLevelType w:val="hybridMultilevel"/>
     <w:tmpl w:val="80828ECC"/>
@@ -6431,7 +7156,7 @@
       </w:rPr>
     </w:lvl>
   </w:abstractNum>
-  <w:abstractNum w:abstractNumId="3" w15:restartNumberingAfterBreak="0">
+  <w:abstractNum w:abstractNumId="4" w15:restartNumberingAfterBreak="0">
     <w:nsid w:val="3A6503DA"/>
     <w:multiLevelType w:val="hybridMultilevel"/>
     <w:tmpl w:val="EEC82D9E"/>
@@ -6544,7 +7269,120 @@
       </w:rPr>
     </w:lvl>
   </w:abstractNum>
-  <w:abstractNum w:abstractNumId="4" w15:restartNumberingAfterBreak="0">
+  <w:abstractNum w:abstractNumId="5" w15:restartNumberingAfterBreak="0">
+    <w:nsid w:val="43D62974"/>
+    <w:multiLevelType w:val="hybridMultilevel"/>
+    <w:tmpl w:val="EFC0509A"/>
+    <w:lvl w:ilvl="0" w:tplc="08090001">
+      <w:start w:val="1"/>
+      <w:numFmt w:val="bullet"/>
+      <w:lvlText w:val=""/>
+      <w:lvlJc w:val="left"/>
+      <w:pPr>
+        <w:ind w:left="1440" w:hanging="360"/>
+      </w:pPr>
+      <w:rPr>
+        <w:rFonts w:ascii="Symbol" w:hAnsi="Symbol" w:hint="default"/>
+      </w:rPr>
+    </w:lvl>
+    <w:lvl w:ilvl="1" w:tplc="08090003" w:tentative="1">
+      <w:start w:val="1"/>
+      <w:numFmt w:val="bullet"/>
+      <w:lvlText w:val="o"/>
+      <w:lvlJc w:val="left"/>
+      <w:pPr>
+        <w:ind w:left="2160" w:hanging="360"/>
+      </w:pPr>
+      <w:rPr>
+        <w:rFonts w:ascii="Courier New" w:hAnsi="Courier New" w:cs="Courier New" w:hint="default"/>
+      </w:rPr>
+    </w:lvl>
+    <w:lvl w:ilvl="2" w:tplc="08090005" w:tentative="1">
+      <w:start w:val="1"/>
+      <w:numFmt w:val="bullet"/>
+      <w:lvlText w:val=""/>
+      <w:lvlJc w:val="left"/>
+      <w:pPr>
+        <w:ind w:left="2880" w:hanging="360"/>
+      </w:pPr>
+      <w:rPr>
+        <w:rFonts w:ascii="Wingdings" w:hAnsi="Wingdings" w:hint="default"/>
+      </w:rPr>
+    </w:lvl>
+    <w:lvl w:ilvl="3" w:tplc="08090001" w:tentative="1">
+      <w:start w:val="1"/>
+      <w:numFmt w:val="bullet"/>
+      <w:lvlText w:val=""/>
+      <w:lvlJc w:val="left"/>
+      <w:pPr>
+        <w:ind w:left="3600" w:hanging="360"/>
+      </w:pPr>
+      <w:rPr>
+        <w:rFonts w:ascii="Symbol" w:hAnsi="Symbol" w:hint="default"/>
+      </w:rPr>
+    </w:lvl>
+    <w:lvl w:ilvl="4" w:tplc="08090003" w:tentative="1">
+      <w:start w:val="1"/>
+      <w:numFmt w:val="bullet"/>
+      <w:lvlText w:val="o"/>
+      <w:lvlJc w:val="left"/>
+      <w:pPr>
+        <w:ind w:left="4320" w:hanging="360"/>
+      </w:pPr>
+      <w:rPr>
+        <w:rFonts w:ascii="Courier New" w:hAnsi="Courier New" w:cs="Courier New" w:hint="default"/>
+      </w:rPr>
+    </w:lvl>
+    <w:lvl w:ilvl="5" w:tplc="08090005" w:tentative="1">
+      <w:start w:val="1"/>
+      <w:numFmt w:val="bullet"/>
+      <w:lvlText w:val=""/>
+      <w:lvlJc w:val="left"/>
+      <w:pPr>
+        <w:ind w:left="5040" w:hanging="360"/>
+      </w:pPr>
+      <w:rPr>
+        <w:rFonts w:ascii="Wingdings" w:hAnsi="Wingdings" w:hint="default"/>
+      </w:rPr>
+    </w:lvl>
+    <w:lvl w:ilvl="6" w:tplc="08090001" w:tentative="1">
+      <w:start w:val="1"/>
+      <w:numFmt w:val="bullet"/>
+      <w:lvlText w:val=""/>
+      <w:lvlJc w:val="left"/>
+      <w:pPr>
+        <w:ind w:left="5760" w:hanging="360"/>
+      </w:pPr>
+      <w:rPr>
+        <w:rFonts w:ascii="Symbol" w:hAnsi="Symbol" w:hint="default"/>
+      </w:rPr>
+    </w:lvl>
+    <w:lvl w:ilvl="7" w:tplc="08090003" w:tentative="1">
+      <w:start w:val="1"/>
+      <w:numFmt w:val="bullet"/>
+      <w:lvlText w:val="o"/>
+      <w:lvlJc w:val="left"/>
+      <w:pPr>
+        <w:ind w:left="6480" w:hanging="360"/>
+      </w:pPr>
+      <w:rPr>
+        <w:rFonts w:ascii="Courier New" w:hAnsi="Courier New" w:cs="Courier New" w:hint="default"/>
+      </w:rPr>
+    </w:lvl>
+    <w:lvl w:ilvl="8" w:tplc="08090005" w:tentative="1">
+      <w:start w:val="1"/>
+      <w:numFmt w:val="bullet"/>
+      <w:lvlText w:val=""/>
+      <w:lvlJc w:val="left"/>
+      <w:pPr>
+        <w:ind w:left="7200" w:hanging="360"/>
+      </w:pPr>
+      <w:rPr>
+        <w:rFonts w:ascii="Wingdings" w:hAnsi="Wingdings" w:hint="default"/>
+      </w:rPr>
+    </w:lvl>
+  </w:abstractNum>
+  <w:abstractNum w:abstractNumId="6" w15:restartNumberingAfterBreak="0">
     <w:nsid w:val="56304476"/>
     <w:multiLevelType w:val="hybridMultilevel"/>
     <w:tmpl w:val="25C2DA0C"/>
@@ -6657,7 +7495,233 @@
       </w:rPr>
     </w:lvl>
   </w:abstractNum>
-  <w:abstractNum w:abstractNumId="5" w15:restartNumberingAfterBreak="0">
+  <w:abstractNum w:abstractNumId="7" w15:restartNumberingAfterBreak="0">
+    <w:nsid w:val="5AD27908"/>
+    <w:multiLevelType w:val="hybridMultilevel"/>
+    <w:tmpl w:val="09B81B82"/>
+    <w:lvl w:ilvl="0" w:tplc="08090001">
+      <w:start w:val="1"/>
+      <w:numFmt w:val="bullet"/>
+      <w:lvlText w:val=""/>
+      <w:lvlJc w:val="left"/>
+      <w:pPr>
+        <w:ind w:left="720" w:hanging="360"/>
+      </w:pPr>
+      <w:rPr>
+        <w:rFonts w:ascii="Symbol" w:hAnsi="Symbol" w:hint="default"/>
+      </w:rPr>
+    </w:lvl>
+    <w:lvl w:ilvl="1" w:tplc="08090003" w:tentative="1">
+      <w:start w:val="1"/>
+      <w:numFmt w:val="bullet"/>
+      <w:lvlText w:val="o"/>
+      <w:lvlJc w:val="left"/>
+      <w:pPr>
+        <w:ind w:left="1440" w:hanging="360"/>
+      </w:pPr>
+      <w:rPr>
+        <w:rFonts w:ascii="Courier New" w:hAnsi="Courier New" w:cs="Courier New" w:hint="default"/>
+      </w:rPr>
+    </w:lvl>
+    <w:lvl w:ilvl="2" w:tplc="08090005" w:tentative="1">
+      <w:start w:val="1"/>
+      <w:numFmt w:val="bullet"/>
+      <w:lvlText w:val=""/>
+      <w:lvlJc w:val="left"/>
+      <w:pPr>
+        <w:ind w:left="2160" w:hanging="360"/>
+      </w:pPr>
+      <w:rPr>
+        <w:rFonts w:ascii="Wingdings" w:hAnsi="Wingdings" w:hint="default"/>
+      </w:rPr>
+    </w:lvl>
+    <w:lvl w:ilvl="3" w:tplc="08090001" w:tentative="1">
+      <w:start w:val="1"/>
+      <w:numFmt w:val="bullet"/>
+      <w:lvlText w:val=""/>
+      <w:lvlJc w:val="left"/>
+      <w:pPr>
+        <w:ind w:left="2880" w:hanging="360"/>
+      </w:pPr>
+      <w:rPr>
+        <w:rFonts w:ascii="Symbol" w:hAnsi="Symbol" w:hint="default"/>
+      </w:rPr>
+    </w:lvl>
+    <w:lvl w:ilvl="4" w:tplc="08090003" w:tentative="1">
+      <w:start w:val="1"/>
+      <w:numFmt w:val="bullet"/>
+      <w:lvlText w:val="o"/>
+      <w:lvlJc w:val="left"/>
+      <w:pPr>
+        <w:ind w:left="3600" w:hanging="360"/>
+      </w:pPr>
+      <w:rPr>
+        <w:rFonts w:ascii="Courier New" w:hAnsi="Courier New" w:cs="Courier New" w:hint="default"/>
+      </w:rPr>
+    </w:lvl>
+    <w:lvl w:ilvl="5" w:tplc="08090005" w:tentative="1">
+      <w:start w:val="1"/>
+      <w:numFmt w:val="bullet"/>
+      <w:lvlText w:val=""/>
+      <w:lvlJc w:val="left"/>
+      <w:pPr>
+        <w:ind w:left="4320" w:hanging="360"/>
+      </w:pPr>
+      <w:rPr>
+        <w:rFonts w:ascii="Wingdings" w:hAnsi="Wingdings" w:hint="default"/>
+      </w:rPr>
+    </w:lvl>
+    <w:lvl w:ilvl="6" w:tplc="08090001" w:tentative="1">
+      <w:start w:val="1"/>
+      <w:numFmt w:val="bullet"/>
+      <w:lvlText w:val=""/>
+      <w:lvlJc w:val="left"/>
+      <w:pPr>
+        <w:ind w:left="5040" w:hanging="360"/>
+      </w:pPr>
+      <w:rPr>
+        <w:rFonts w:ascii="Symbol" w:hAnsi="Symbol" w:hint="default"/>
+      </w:rPr>
+    </w:lvl>
+    <w:lvl w:ilvl="7" w:tplc="08090003" w:tentative="1">
+      <w:start w:val="1"/>
+      <w:numFmt w:val="bullet"/>
+      <w:lvlText w:val="o"/>
+      <w:lvlJc w:val="left"/>
+      <w:pPr>
+        <w:ind w:left="5760" w:hanging="360"/>
+      </w:pPr>
+      <w:rPr>
+        <w:rFonts w:ascii="Courier New" w:hAnsi="Courier New" w:cs="Courier New" w:hint="default"/>
+      </w:rPr>
+    </w:lvl>
+    <w:lvl w:ilvl="8" w:tplc="08090005" w:tentative="1">
+      <w:start w:val="1"/>
+      <w:numFmt w:val="bullet"/>
+      <w:lvlText w:val=""/>
+      <w:lvlJc w:val="left"/>
+      <w:pPr>
+        <w:ind w:left="6480" w:hanging="360"/>
+      </w:pPr>
+      <w:rPr>
+        <w:rFonts w:ascii="Wingdings" w:hAnsi="Wingdings" w:hint="default"/>
+      </w:rPr>
+    </w:lvl>
+  </w:abstractNum>
+  <w:abstractNum w:abstractNumId="8" w15:restartNumberingAfterBreak="0">
+    <w:nsid w:val="5E8142CA"/>
+    <w:multiLevelType w:val="hybridMultilevel"/>
+    <w:tmpl w:val="E7BEF8CC"/>
+    <w:lvl w:ilvl="0" w:tplc="08090001">
+      <w:start w:val="1"/>
+      <w:numFmt w:val="bullet"/>
+      <w:lvlText w:val=""/>
+      <w:lvlJc w:val="left"/>
+      <w:pPr>
+        <w:ind w:left="1440" w:hanging="360"/>
+      </w:pPr>
+      <w:rPr>
+        <w:rFonts w:ascii="Symbol" w:hAnsi="Symbol" w:hint="default"/>
+      </w:rPr>
+    </w:lvl>
+    <w:lvl w:ilvl="1" w:tplc="08090003" w:tentative="1">
+      <w:start w:val="1"/>
+      <w:numFmt w:val="bullet"/>
+      <w:lvlText w:val="o"/>
+      <w:lvlJc w:val="left"/>
+      <w:pPr>
+        <w:ind w:left="2160" w:hanging="360"/>
+      </w:pPr>
+      <w:rPr>
+        <w:rFonts w:ascii="Courier New" w:hAnsi="Courier New" w:cs="Courier New" w:hint="default"/>
+      </w:rPr>
+    </w:lvl>
+    <w:lvl w:ilvl="2" w:tplc="08090005" w:tentative="1">
+      <w:start w:val="1"/>
+      <w:numFmt w:val="bullet"/>
+      <w:lvlText w:val=""/>
+      <w:lvlJc w:val="left"/>
+      <w:pPr>
+        <w:ind w:left="2880" w:hanging="360"/>
+      </w:pPr>
+      <w:rPr>
+        <w:rFonts w:ascii="Wingdings" w:hAnsi="Wingdings" w:hint="default"/>
+      </w:rPr>
+    </w:lvl>
+    <w:lvl w:ilvl="3" w:tplc="08090001" w:tentative="1">
+      <w:start w:val="1"/>
+      <w:numFmt w:val="bullet"/>
+      <w:lvlText w:val=""/>
+      <w:lvlJc w:val="left"/>
+      <w:pPr>
+        <w:ind w:left="3600" w:hanging="360"/>
+      </w:pPr>
+      <w:rPr>
+        <w:rFonts w:ascii="Symbol" w:hAnsi="Symbol" w:hint="default"/>
+      </w:rPr>
+    </w:lvl>
+    <w:lvl w:ilvl="4" w:tplc="08090003" w:tentative="1">
+      <w:start w:val="1"/>
+      <w:numFmt w:val="bullet"/>
+      <w:lvlText w:val="o"/>
+      <w:lvlJc w:val="left"/>
+      <w:pPr>
+        <w:ind w:left="4320" w:hanging="360"/>
+      </w:pPr>
+      <w:rPr>
+        <w:rFonts w:ascii="Courier New" w:hAnsi="Courier New" w:cs="Courier New" w:hint="default"/>
+      </w:rPr>
+    </w:lvl>
+    <w:lvl w:ilvl="5" w:tplc="08090005" w:tentative="1">
+      <w:start w:val="1"/>
+      <w:numFmt w:val="bullet"/>
+      <w:lvlText w:val=""/>
+      <w:lvlJc w:val="left"/>
+      <w:pPr>
+        <w:ind w:left="5040" w:hanging="360"/>
+      </w:pPr>
+      <w:rPr>
+        <w:rFonts w:ascii="Wingdings" w:hAnsi="Wingdings" w:hint="default"/>
+      </w:rPr>
+    </w:lvl>
+    <w:lvl w:ilvl="6" w:tplc="08090001" w:tentative="1">
+      <w:start w:val="1"/>
+      <w:numFmt w:val="bullet"/>
+      <w:lvlText w:val=""/>
+      <w:lvlJc w:val="left"/>
+      <w:pPr>
+        <w:ind w:left="5760" w:hanging="360"/>
+      </w:pPr>
+      <w:rPr>
+        <w:rFonts w:ascii="Symbol" w:hAnsi="Symbol" w:hint="default"/>
+      </w:rPr>
+    </w:lvl>
+    <w:lvl w:ilvl="7" w:tplc="08090003" w:tentative="1">
+      <w:start w:val="1"/>
+      <w:numFmt w:val="bullet"/>
+      <w:lvlText w:val="o"/>
+      <w:lvlJc w:val="left"/>
+      <w:pPr>
+        <w:ind w:left="6480" w:hanging="360"/>
+      </w:pPr>
+      <w:rPr>
+        <w:rFonts w:ascii="Courier New" w:hAnsi="Courier New" w:cs="Courier New" w:hint="default"/>
+      </w:rPr>
+    </w:lvl>
+    <w:lvl w:ilvl="8" w:tplc="08090005" w:tentative="1">
+      <w:start w:val="1"/>
+      <w:numFmt w:val="bullet"/>
+      <w:lvlText w:val=""/>
+      <w:lvlJc w:val="left"/>
+      <w:pPr>
+        <w:ind w:left="7200" w:hanging="360"/>
+      </w:pPr>
+      <w:rPr>
+        <w:rFonts w:ascii="Wingdings" w:hAnsi="Wingdings" w:hint="default"/>
+      </w:rPr>
+    </w:lvl>
+  </w:abstractNum>
+  <w:abstractNum w:abstractNumId="9" w15:restartNumberingAfterBreak="0">
     <w:nsid w:val="5F2B38FE"/>
     <w:multiLevelType w:val="hybridMultilevel"/>
     <w:tmpl w:val="6860C776"/>
@@ -6770,7 +7834,7 @@
       </w:rPr>
     </w:lvl>
   </w:abstractNum>
-  <w:abstractNum w:abstractNumId="6" w15:restartNumberingAfterBreak="0">
+  <w:abstractNum w:abstractNumId="10" w15:restartNumberingAfterBreak="0">
     <w:nsid w:val="6FC06CF5"/>
     <w:multiLevelType w:val="hybridMultilevel"/>
     <w:tmpl w:val="E87EEECC"/>
@@ -6884,7 +7948,7 @@
       </w:rPr>
     </w:lvl>
   </w:abstractNum>
-  <w:abstractNum w:abstractNumId="7" w15:restartNumberingAfterBreak="0">
+  <w:abstractNum w:abstractNumId="11" w15:restartNumberingAfterBreak="0">
     <w:nsid w:val="7B5827CA"/>
     <w:multiLevelType w:val="hybridMultilevel"/>
     <w:tmpl w:val="58264250"/>
@@ -6998,28 +8062,40 @@
     </w:lvl>
   </w:abstractNum>
   <w:num w:numId="1">
-    <w:abstractNumId w:val="6"/>
+    <w:abstractNumId w:val="10"/>
   </w:num>
   <w:num w:numId="2">
     <w:abstractNumId w:val="1"/>
   </w:num>
   <w:num w:numId="3">
-    <w:abstractNumId w:val="7"/>
+    <w:abstractNumId w:val="11"/>
   </w:num>
   <w:num w:numId="4">
     <w:abstractNumId w:val="0"/>
   </w:num>
   <w:num w:numId="5">
+    <w:abstractNumId w:val="4"/>
+  </w:num>
+  <w:num w:numId="6">
     <w:abstractNumId w:val="3"/>
   </w:num>
-  <w:num w:numId="6">
-    <w:abstractNumId w:val="2"/>
-  </w:num>
   <w:num w:numId="7">
-    <w:abstractNumId w:val="4"/>
+    <w:abstractNumId w:val="6"/>
   </w:num>
   <w:num w:numId="8">
+    <w:abstractNumId w:val="9"/>
+  </w:num>
+  <w:num w:numId="9">
     <w:abstractNumId w:val="5"/>
+  </w:num>
+  <w:num w:numId="10">
+    <w:abstractNumId w:val="7"/>
+  </w:num>
+  <w:num w:numId="11">
+    <w:abstractNumId w:val="8"/>
+  </w:num>
+  <w:num w:numId="12">
+    <w:abstractNumId w:val="2"/>
   </w:num>
 </w:numbering>
 </file>

</xml_diff>

<commit_message>
At LinkedList Part 3
</commit_message>
<xml_diff>
--- a/notes/Notes.docx
+++ b/notes/Notes.docx
@@ -3152,8 +3152,6 @@
         </w:rPr>
         <w:t>action</w:t>
       </w:r>
-      <w:bookmarkStart w:id="0" w:name="_GoBack"/>
-      <w:bookmarkEnd w:id="0"/>
       <w:r>
         <w:rPr>
           <w:i/>
@@ -5225,10 +5223,13 @@
         <w:t xml:space="preserve">There is debate, but using other methods/setters is not recommended in the constructor. </w:t>
       </w:r>
       <w:r>
-        <w:t>Other methods cannot call a constructor since they are special methods.</w:t>
-      </w:r>
-      <w:r>
-        <w:t xml:space="preserve"> Use the this keyword to call another constructor – it must be the first line in your calling constructor.</w:t>
+        <w:t>Other methods cannot call a constructor since they are special methods</w:t>
+      </w:r>
+      <w:r>
+        <w:t xml:space="preserve"> that only run when the class is instantiated</w:t>
+      </w:r>
+      <w:r>
+        <w:t>.</w:t>
       </w:r>
     </w:p>
     <w:p>
@@ -5388,34 +5389,13 @@
         </w:numPr>
       </w:pPr>
       <w:r>
-        <w:t>The sub</w:t>
-      </w:r>
-      <w:r>
-        <w:t>class must make use of a constructor defined</w:t>
-      </w:r>
-      <w:r>
-        <w:t xml:space="preserve"> within the super</w:t>
-      </w:r>
-      <w:r>
-        <w:t>class.</w:t>
-      </w:r>
-      <w:r>
-        <w:t xml:space="preserve"> The </w:t>
-      </w:r>
-      <w:r>
-        <w:rPr>
-          <w:b/>
-        </w:rPr>
-        <w:t>super</w:t>
-      </w:r>
-      <w:r>
-        <w:t xml:space="preserve"> keyword is used to do this. It must be the first statement within the constructor.</w:t>
-      </w:r>
-      <w:r>
-        <w:t xml:space="preserve"> You can have a constructor call another constructor using this(…).</w:t>
-      </w:r>
-      <w:r>
-        <w:t xml:space="preserve"> These keywords have to be first statements in their constructors since it makes sure that the superclass is initialised in memory before the subclass.</w:t>
+        <w:t xml:space="preserve">‘this.’ is used to access fields and methods within the current class. ‘super.’ is used to access fields and methods within superclasses. </w:t>
+      </w:r>
+      <w:r>
+        <w:t xml:space="preserve">These cannot used by static blocks/methods. </w:t>
+      </w:r>
+      <w:r>
+        <w:t xml:space="preserve">‘this()’ is used to call constructors within the current class. ‘super()’ is used to call constructors within the superclass. The constructor calls can only be made from other constructors and must be the first statement. </w:t>
       </w:r>
     </w:p>
     <w:p>
@@ -5877,9 +5857,11 @@
         </w:numPr>
       </w:pPr>
       <w:r>
-        <w:lastRenderedPageBreak/>
         <w:t>You can call superclass versions of methods without using the super keyword as long as there is nothing else with that name in scope. This is recommended because if you later override a method in your subclass, it will automatically use that version of the method instead.</w:t>
       </w:r>
+      <w:r>
+        <w:t xml:space="preserve"> </w:t>
+      </w:r>
     </w:p>
     <w:p>
       <w:pPr>
@@ -5926,7 +5908,69 @@
     </w:p>
     <w:p>
       <w:pPr>
-        <w:pStyle w:val="ListParagraph"/>
+        <w:pStyle w:val="CGeneralText"/>
+        <w:numPr>
+          <w:ilvl w:val="0"/>
+          <w:numId w:val="0"/>
+        </w:numPr>
+        <w:ind w:left="720"/>
+      </w:pPr>
+    </w:p>
+    <w:p>
+      <w:pPr>
+        <w:pStyle w:val="CGeneralText"/>
+        <w:numPr>
+          <w:ilvl w:val="0"/>
+          <w:numId w:val="4"/>
+        </w:numPr>
+      </w:pPr>
+      <w:r>
+        <w:t xml:space="preserve">A </w:t>
+      </w:r>
+      <w:r>
+        <w:rPr>
+          <w:b/>
+        </w:rPr>
+        <w:t>class</w:t>
+      </w:r>
+      <w:r>
+        <w:t xml:space="preserve"> is a blueprint that defines state and behaviour for a datatype. An </w:t>
+      </w:r>
+      <w:r>
+        <w:rPr>
+          <w:b/>
+        </w:rPr>
+        <w:t>instance</w:t>
+      </w:r>
+      <w:r>
+        <w:t xml:space="preserve"> of a class is created using the new keyword, or you can say that using the new keyword instantiates a class. Instances of a class exist in heap memory as </w:t>
+      </w:r>
+      <w:r>
+        <w:rPr>
+          <w:b/>
+        </w:rPr>
+        <w:t>objects</w:t>
+      </w:r>
+      <w:r>
+        <w:t xml:space="preserve">. </w:t>
+      </w:r>
+      <w:r>
+        <w:rPr>
+          <w:b/>
+        </w:rPr>
+        <w:t>Reference</w:t>
+      </w:r>
+      <w:r>
+        <w:t xml:space="preserve"> variables point to an object.</w:t>
+      </w:r>
+    </w:p>
+    <w:p>
+      <w:pPr>
+        <w:pStyle w:val="CGeneralText"/>
+        <w:numPr>
+          <w:ilvl w:val="0"/>
+          <w:numId w:val="0"/>
+        </w:numPr>
       </w:pPr>
     </w:p>
     <w:p>
@@ -7130,6 +7174,90 @@
         <w:lastRenderedPageBreak/>
         <w:t>When assigning one value type to another, a copy of the variable is created, so changing the new variable doesn’t affect the old variable. When assignment one reference type to another, they both point to the same location in heap memory, so changing one is the same thing is changing the other.</w:t>
       </w:r>
+    </w:p>
+    <w:p>
+      <w:pPr>
+        <w:pStyle w:val="CGeneralText"/>
+        <w:numPr>
+          <w:ilvl w:val="0"/>
+          <w:numId w:val="0"/>
+        </w:numPr>
+        <w:ind w:left="1080"/>
+        <w:rPr>
+          <w:b/>
+        </w:rPr>
+      </w:pPr>
+    </w:p>
+    <w:p>
+      <w:pPr>
+        <w:pStyle w:val="CGeneralText"/>
+        <w:numPr>
+          <w:ilvl w:val="0"/>
+          <w:numId w:val="12"/>
+        </w:numPr>
+        <w:rPr>
+          <w:b/>
+        </w:rPr>
+      </w:pPr>
+      <w:r>
+        <w:rPr>
+          <w:b/>
+        </w:rPr>
+        <w:t>Iterator</w:t>
+      </w:r>
+      <w:r>
+        <w:t xml:space="preserve"> can be used to transverse collections. Methods: hasNext(), next(), remove(). </w:t>
+      </w:r>
+      <w:r>
+        <w:rPr>
+          <w:b/>
+        </w:rPr>
+        <w:t>ListIterator</w:t>
+      </w:r>
+      <w:r>
+        <w:t xml:space="preserve"> can do much more. Methods: add(), hasNext(), hasPrevious(), next(), nextIndex(), previous(), previousIndex(), remove(), set().</w:t>
+      </w:r>
+      <w:r>
+        <w:t xml:space="preserve"> A for each loop </w:t>
+      </w:r>
+      <w:r>
+        <w:t>is syntactic sugar for the same thing</w:t>
+      </w:r>
+      <w:r>
+        <w:t>, but if you’re going to remove element</w:t>
+      </w:r>
+      <w:r>
+        <w:t>s you need iterators.</w:t>
+      </w:r>
+    </w:p>
+    <w:p>
+      <w:pPr>
+        <w:pStyle w:val="CGeneralText"/>
+        <w:numPr>
+          <w:ilvl w:val="0"/>
+          <w:numId w:val="12"/>
+        </w:numPr>
+        <w:rPr>
+          <w:b/>
+        </w:rPr>
+      </w:pPr>
+      <w:r>
+        <w:t xml:space="preserve">A </w:t>
+      </w:r>
+      <w:r>
+        <w:rPr>
+          <w:b/>
+        </w:rPr>
+        <w:t>side effect</w:t>
+      </w:r>
+      <w:r>
+        <w:t xml:space="preserve"> is when calling a method changes the object in such a way that calling the method again returns a different result, e.g. iter.next(). </w:t>
+      </w:r>
+      <w:r>
+        <w:t>These should generally be avoided.</w:t>
+      </w:r>
+      <w:bookmarkStart w:id="0" w:name="_GoBack"/>
+      <w:bookmarkEnd w:id="0"/>
     </w:p>
     <w:sectPr>
       <w:pgSz w:w="11906" w:h="16838"/>

</xml_diff>

<commit_message>
Playlist interactive menu - index out of bounds fix
</commit_message>
<xml_diff>
--- a/notes/Notes.docx
+++ b/notes/Notes.docx
@@ -5053,7 +5053,6 @@
         <w:rPr>
           <w:b/>
         </w:rPr>
-        <w:lastRenderedPageBreak/>
         <w:t>Setter methods</w:t>
       </w:r>
       <w:r>
@@ -5857,6 +5856,7 @@
         </w:numPr>
       </w:pPr>
       <w:r>
+        <w:lastRenderedPageBreak/>
         <w:t>You can call superclass versions of methods without using the super keyword as long as there is nothing else with that name in scope. This is recommended because if you later override a method in your subclass, it will automatically use that version of the method instead.</w:t>
       </w:r>
       <w:r>
@@ -6437,6 +6437,7 @@
           <w:sz w:val="22"/>
           <w:szCs w:val="22"/>
         </w:rPr>
+        <w:lastRenderedPageBreak/>
         <w:br/>
       </w:r>
       <w:r>
@@ -6477,92 +6478,689 @@
         </w:rPr>
       </w:pPr>
       <w:r>
+        <w:t xml:space="preserve">Regular variables store a single value. </w:t>
+      </w:r>
+      <w:r>
+        <w:rPr>
+          <w:b/>
+        </w:rPr>
+        <w:t>Arrays</w:t>
+      </w:r>
+      <w:r>
+        <w:t xml:space="preserve"> can hold multiple values of the same type. </w:t>
+      </w:r>
+      <w:r>
+        <w:t>You can make an array of any type.</w:t>
+      </w:r>
+      <w:r>
+        <w:t xml:space="preserve"> Example: </w:t>
+      </w:r>
+      <w:r>
+        <w:rPr>
+          <w:i/>
+        </w:rPr>
+        <w:t>int var = 5</w:t>
+      </w:r>
+      <w:r>
+        <w:t xml:space="preserve"> stores a single value</w:t>
+      </w:r>
+      <w:r>
+        <w:t>, and</w:t>
+      </w:r>
+      <w:r>
+        <w:t xml:space="preserve"> </w:t>
+      </w:r>
+      <w:r>
+        <w:rPr>
+          <w:i/>
+        </w:rPr>
+        <w:t>int[] values = {5, 7</w:t>
+      </w:r>
+      <w:r>
+        <w:rPr>
+          <w:i/>
+        </w:rPr>
+        <w:t>, 9</w:t>
+      </w:r>
+      <w:r>
+        <w:rPr>
+          <w:i/>
+        </w:rPr>
+        <w:t>}</w:t>
+      </w:r>
+      <w:r>
+        <w:rPr>
+          <w:i/>
+        </w:rPr>
+        <w:t xml:space="preserve"> </w:t>
+      </w:r>
+      <w:r>
+        <w:t>stores multiple</w:t>
+      </w:r>
+      <w:r>
+        <w:t>.</w:t>
+      </w:r>
+      <w:r>
+        <w:t xml:space="preserve"> Arrays use a zero-based index, e.g. first element</w:t>
+      </w:r>
+      <w:r>
+        <w:t xml:space="preserve"> (5)</w:t>
+      </w:r>
+      <w:r>
+        <w:t xml:space="preserve"> i</w:t>
+      </w:r>
+      <w:r>
+        <w:t>s 0, second element (7) is 1, third element (9) is 2, etc.</w:t>
+      </w:r>
+      <w:r>
+        <w:t xml:space="preserve"> </w:t>
+      </w:r>
+      <w:r>
+        <w:t>Trying to access the fourth element</w:t>
+      </w:r>
+      <w:r>
+        <w:t xml:space="preserve"> in this case</w:t>
+      </w:r>
+      <w:r>
+        <w:t xml:space="preserve"> will throw an ArrayIndexOutOfBoundsException. </w:t>
+      </w:r>
+    </w:p>
+    <w:p>
+      <w:pPr>
+        <w:pStyle w:val="CGeneralText"/>
+        <w:numPr>
+          <w:ilvl w:val="0"/>
+          <w:numId w:val="12"/>
+        </w:numPr>
+        <w:rPr>
+          <w:b/>
+        </w:rPr>
+      </w:pPr>
+      <w:r>
+        <w:t xml:space="preserve">There are a few ways to initialise an array: </w:t>
+      </w:r>
+      <w:r>
+        <w:rPr>
+          <w:i/>
+        </w:rPr>
+        <w:t xml:space="preserve">int[] arr1 = {5, </w:t>
+      </w:r>
+      <w:r>
+        <w:rPr>
+          <w:i/>
+        </w:rPr>
+        <w:t>5</w:t>
+      </w:r>
+      <w:r>
+        <w:rPr>
+          <w:i/>
+        </w:rPr>
+        <w:t>, 9}</w:t>
+      </w:r>
+      <w:r>
+        <w:t xml:space="preserve">; </w:t>
+      </w:r>
+      <w:r>
+        <w:rPr>
+          <w:i/>
+        </w:rPr>
+        <w:t xml:space="preserve">int[] arr2 = new int[]{5, </w:t>
+      </w:r>
+      <w:r>
+        <w:rPr>
+          <w:i/>
+        </w:rPr>
+        <w:t>5</w:t>
+      </w:r>
+      <w:r>
+        <w:rPr>
+          <w:i/>
+        </w:rPr>
+        <w:t>, 9}</w:t>
+      </w:r>
+      <w:r>
+        <w:t xml:space="preserve">; </w:t>
+      </w:r>
+      <w:r>
+        <w:rPr>
+          <w:i/>
+        </w:rPr>
+        <w:t>int[] arr3 = new int[3]; arr3</w:t>
+      </w:r>
+      <w:r>
+        <w:rPr>
+          <w:i/>
+        </w:rPr>
+        <w:t>[0] = arr3[1] = 5; arr3[2] = 9</w:t>
+      </w:r>
+      <w:r>
+        <w:rPr>
+          <w:i/>
+        </w:rPr>
+        <w:t>;</w:t>
+      </w:r>
+      <w:r>
+        <w:t xml:space="preserve">. </w:t>
+      </w:r>
+    </w:p>
+    <w:p>
+      <w:pPr>
+        <w:pStyle w:val="CGeneralText"/>
+        <w:numPr>
+          <w:ilvl w:val="0"/>
+          <w:numId w:val="12"/>
+        </w:numPr>
+        <w:rPr>
+          <w:b/>
+        </w:rPr>
+      </w:pPr>
+      <w:r>
+        <w:t>The length of the array during initialisation can be a literal or an expression.</w:t>
+      </w:r>
+    </w:p>
+    <w:p>
+      <w:pPr>
+        <w:pStyle w:val="CGeneralText"/>
+        <w:numPr>
+          <w:ilvl w:val="0"/>
+          <w:numId w:val="12"/>
+        </w:numPr>
+        <w:rPr>
+          <w:b/>
+        </w:rPr>
+      </w:pPr>
+      <w:r>
+        <w:t>You can use a for loop to go through an array, or use a for each loop if you don’t care about the index.</w:t>
+      </w:r>
+      <w:r>
+        <w:t xml:space="preserve"> Use </w:t>
+      </w:r>
+      <w:r>
+        <w:t>arr.length to determine how many iterations to run the indexed loop for as opposed to hardcoding it.</w:t>
+      </w:r>
+    </w:p>
+    <w:p>
+      <w:pPr>
+        <w:pStyle w:val="CGeneralText"/>
+        <w:numPr>
+          <w:ilvl w:val="0"/>
+          <w:numId w:val="12"/>
+        </w:numPr>
+        <w:rPr>
+          <w:b/>
+        </w:rPr>
+      </w:pPr>
+      <w:r>
+        <w:t xml:space="preserve">To get </w:t>
+      </w:r>
+      <w:r>
+        <w:rPr>
+          <w:b/>
+        </w:rPr>
+        <w:t>input</w:t>
+      </w:r>
+      <w:r>
+        <w:t xml:space="preserve"> from the user, use the Scanner class: </w:t>
+      </w:r>
+      <w:r>
+        <w:rPr>
+          <w:i/>
+        </w:rPr>
+        <w:t>Scanner sc = new Scanner(System.in)</w:t>
+      </w:r>
+      <w:r>
+        <w:t xml:space="preserve">. </w:t>
+      </w:r>
+      <w:r>
+        <w:t xml:space="preserve">Then call one of it’s many methods to store a value: </w:t>
+      </w:r>
+      <w:r>
+        <w:rPr>
+          <w:i/>
+        </w:rPr>
+        <w:t>int val = sc.nextInt()</w:t>
+      </w:r>
+      <w:r>
+        <w:t>.</w:t>
+      </w:r>
+    </w:p>
+    <w:p>
+      <w:pPr>
+        <w:pStyle w:val="CGeneralText"/>
+        <w:numPr>
+          <w:ilvl w:val="0"/>
+          <w:numId w:val="0"/>
+        </w:numPr>
+        <w:ind w:left="720" w:hanging="360"/>
+        <w:rPr>
+          <w:b/>
+        </w:rPr>
+      </w:pPr>
+    </w:p>
+    <w:p>
+      <w:pPr>
+        <w:pStyle w:val="CGeneralText"/>
+        <w:numPr>
+          <w:ilvl w:val="0"/>
+          <w:numId w:val="12"/>
+        </w:numPr>
+        <w:rPr>
+          <w:b/>
+        </w:rPr>
+      </w:pPr>
+      <w:r>
+        <w:t xml:space="preserve">Since arrays have a fixed length it isn’t simple to add another value. You must create a new array that’s larger than the old array, then copy the original array to the new array, and then add the values that you originally intended to add. This is because arrays occupy contiguous memory. So each of the elements appear next to each other in memory as they do in the array. This allows for fast random </w:t>
+      </w:r>
+      <w:r>
+        <w:t>access but</w:t>
+      </w:r>
+      <w:r>
+        <w:t xml:space="preserve"> </w:t>
+      </w:r>
+      <w:r>
+        <w:t>makes it</w:t>
+      </w:r>
+      <w:r>
+        <w:t xml:space="preserve"> slow at resizing.</w:t>
+      </w:r>
+    </w:p>
+    <w:p>
+      <w:pPr>
+        <w:pStyle w:val="CGeneralText"/>
+        <w:numPr>
+          <w:ilvl w:val="0"/>
+          <w:numId w:val="12"/>
+        </w:numPr>
+        <w:rPr>
+          <w:b/>
+        </w:rPr>
+      </w:pPr>
+      <w:r>
+        <w:t>Alternatively</w:t>
+      </w:r>
+      <w:r>
+        <w:t>,</w:t>
+      </w:r>
+      <w:r>
+        <w:t xml:space="preserve"> a </w:t>
+      </w:r>
+      <w:r>
+        <w:rPr>
+          <w:b/>
+        </w:rPr>
+        <w:t>list</w:t>
+      </w:r>
+      <w:r>
+        <w:t xml:space="preserve"> has a dynamic size and makes it easy to add another value. This is because the list contains nodes that point to the next node in memory. So the data is stored randomly in memory. This means that to get the 5</w:t>
+      </w:r>
+      <w:r>
+        <w:rPr>
+          <w:vertAlign w:val="superscript"/>
+        </w:rPr>
+        <w:t>th</w:t>
+      </w:r>
+      <w:r>
+        <w:t xml:space="preserve"> value you must go through the first four nodes. This makes it slow for random access, but fast for resizing.</w:t>
+      </w:r>
+      <w:r>
+        <w:t xml:space="preserve"> </w:t>
+      </w:r>
+      <w:r>
+        <w:t xml:space="preserve">A </w:t>
+      </w:r>
+      <w:r>
+        <w:rPr>
+          <w:b/>
+        </w:rPr>
+        <w:t>doubly linked list</w:t>
+      </w:r>
+      <w:r>
+        <w:t xml:space="preserve"> has a previous node and a next node.</w:t>
+      </w:r>
+    </w:p>
+    <w:p>
+      <w:pPr>
+        <w:pStyle w:val="CGeneralText"/>
+        <w:numPr>
+          <w:ilvl w:val="0"/>
+          <w:numId w:val="12"/>
+        </w:numPr>
+        <w:rPr>
+          <w:b/>
+        </w:rPr>
+      </w:pPr>
+      <w:r>
+        <w:t xml:space="preserve">To create an ArrayList you can either use </w:t>
+      </w:r>
+      <w:r>
+        <w:rPr>
+          <w:i/>
+        </w:rPr>
+        <w:t>ArrayList&lt;String&gt; list = new ArrayList&lt;String&gt;()</w:t>
+      </w:r>
+      <w:r>
+        <w:t xml:space="preserve">, or </w:t>
+      </w:r>
+      <w:r>
+        <w:rPr>
+          <w:i/>
+        </w:rPr>
+        <w:t>List&lt;String&gt; list = new ArrayList&lt;String&gt;()</w:t>
+      </w:r>
+      <w:r>
+        <w:t>. The latter is recommended since you’re coding to the interface which makes use of polymorphic concepts. You can remove the second &lt;String&gt; from either since the compiler can use the first one to determine that it must be the same.</w:t>
+      </w:r>
+      <w:r>
+        <w:t xml:space="preserve"> </w:t>
+      </w:r>
+    </w:p>
+    <w:p>
+      <w:pPr>
+        <w:pStyle w:val="CGeneralText"/>
+        <w:numPr>
+          <w:ilvl w:val="0"/>
+          <w:numId w:val="12"/>
+        </w:numPr>
+        <w:rPr>
+          <w:b/>
+        </w:rPr>
+      </w:pPr>
+      <w:r>
+        <w:t xml:space="preserve">Arrays and lists are examples of </w:t>
+      </w:r>
+      <w:r>
+        <w:rPr>
+          <w:b/>
+        </w:rPr>
+        <w:t>collections</w:t>
+      </w:r>
+      <w:r>
+        <w:t xml:space="preserve">. </w:t>
+      </w:r>
+      <w:r>
+        <w:t xml:space="preserve">Collections </w:t>
+      </w:r>
+      <w:r>
+        <w:t xml:space="preserve">in general </w:t>
+      </w:r>
+      <w:r>
+        <w:t xml:space="preserve">store multiple values, but with different rules. Arrays and lists are </w:t>
+      </w:r>
+      <w:r>
+        <w:rPr>
+          <w:b/>
+        </w:rPr>
+        <w:t>ordered collections</w:t>
+      </w:r>
+      <w:r>
+        <w:t xml:space="preserve">, meaning that the </w:t>
+      </w:r>
+      <w:r>
+        <w:t>order of insertion is</w:t>
+      </w:r>
+      <w:r>
+        <w:t xml:space="preserve"> kept. </w:t>
+      </w:r>
+      <w:r>
+        <w:t xml:space="preserve">List is an interface that’s implemented by </w:t>
+      </w:r>
+      <w:r>
+        <w:t>many different types of list subclasses. The most common</w:t>
+      </w:r>
+      <w:r>
+        <w:t xml:space="preserve"> of which is ArrayList. </w:t>
+      </w:r>
+    </w:p>
+    <w:p>
+      <w:pPr>
+        <w:pStyle w:val="CGeneralText"/>
+        <w:numPr>
+          <w:ilvl w:val="0"/>
+          <w:numId w:val="12"/>
+        </w:numPr>
+        <w:rPr>
+          <w:b/>
+        </w:rPr>
+      </w:pPr>
+      <w:r>
+        <w:t>An ArrayList works like a resizable array, while a LinkedList works like list.</w:t>
+      </w:r>
+    </w:p>
+    <w:p>
+      <w:pPr>
+        <w:pStyle w:val="CGeneralText"/>
+        <w:numPr>
+          <w:ilvl w:val="0"/>
+          <w:numId w:val="12"/>
+        </w:numPr>
+        <w:rPr>
+          <w:b/>
+        </w:rPr>
+      </w:pPr>
+      <w:r>
+        <w:t>You cannot</w:t>
+      </w:r>
+      <w:r>
+        <w:t xml:space="preserve"> access collections elements directly and must use getters/setters and other methods for manipulation. Example: </w:t>
+      </w:r>
+      <w:r>
+        <w:rPr>
+          <w:i/>
+        </w:rPr>
+        <w:t>ArrayList.get(), ArrayList.set(), ArrayList.remove()</w:t>
+      </w:r>
+      <w:r>
+        <w:rPr>
+          <w:i/>
+        </w:rPr>
+        <w:t>,</w:t>
+      </w:r>
+      <w:r>
+        <w:rPr>
+          <w:i/>
+        </w:rPr>
+        <w:t xml:space="preserve"> ArrayList.contains(),</w:t>
+      </w:r>
+      <w:r>
+        <w:t xml:space="preserve"> etc.</w:t>
+      </w:r>
+    </w:p>
+    <w:p>
+      <w:pPr>
+        <w:pStyle w:val="CGeneralText"/>
+        <w:numPr>
+          <w:ilvl w:val="0"/>
+          <w:numId w:val="12"/>
+        </w:numPr>
+        <w:rPr>
+          <w:b/>
+        </w:rPr>
+      </w:pPr>
+      <w:r>
+        <w:t>To c</w:t>
+      </w:r>
+      <w:r>
+        <w:t xml:space="preserve">reate a copy of an array use </w:t>
+      </w:r>
+      <w:r>
+        <w:rPr>
+          <w:i/>
+        </w:rPr>
+        <w:t>Arrays.copyOf()</w:t>
+      </w:r>
+      <w:r>
+        <w:t xml:space="preserve">. To create a copy of an ArrayList use </w:t>
+      </w:r>
+      <w:r>
+        <w:rPr>
+          <w:i/>
+        </w:rPr>
+        <w:t>ArrayList.addAll()</w:t>
+      </w:r>
+      <w:r>
+        <w:t xml:space="preserve"> or just pass an existing ArrayList into the constructor of the new ArrayList</w:t>
+      </w:r>
+      <w:r>
+        <w:t>.</w:t>
+      </w:r>
+      <w:r>
+        <w:t xml:space="preserve"> An ArrayList can be converted to a built-in array using </w:t>
+      </w:r>
+      <w:r>
+        <w:rPr>
+          <w:i/>
+        </w:rPr>
+        <w:t>ArrayList.toArray()</w:t>
+      </w:r>
+      <w:r>
+        <w:t>.</w:t>
+      </w:r>
+    </w:p>
+    <w:p>
+      <w:pPr>
+        <w:pStyle w:val="CGeneralText"/>
+        <w:numPr>
+          <w:ilvl w:val="0"/>
+          <w:numId w:val="0"/>
+        </w:numPr>
+        <w:ind w:left="720" w:hanging="360"/>
+        <w:rPr>
+          <w:b/>
+        </w:rPr>
+      </w:pPr>
+    </w:p>
+    <w:p>
+      <w:pPr>
+        <w:pStyle w:val="CGeneralText"/>
+        <w:numPr>
+          <w:ilvl w:val="0"/>
+          <w:numId w:val="12"/>
+        </w:numPr>
+        <w:rPr>
+          <w:b/>
+        </w:rPr>
+      </w:pPr>
+      <w:r>
+        <w:t xml:space="preserve">Although </w:t>
+      </w:r>
+      <w:r>
+        <w:t xml:space="preserve">you can do ‘ArrayList&lt;String&gt;...’ you can’t do it with primitive types ‘ArrayList&lt;int&gt;…’. You must use wrapper classes for the primitive types. For int this is Integer. </w:t>
+      </w:r>
+      <w:r>
+        <w:rPr>
+          <w:b/>
+        </w:rPr>
+        <w:t xml:space="preserve">Autoboxing </w:t>
+      </w:r>
+      <w:r>
+        <w:t xml:space="preserve">is when you convert a primitive type to its </w:t>
+      </w:r>
+      <w:r>
+        <w:rPr>
+          <w:b/>
+        </w:rPr>
+        <w:t>wrapper class</w:t>
+      </w:r>
+      <w:r>
+        <w:t xml:space="preserve">. </w:t>
+      </w:r>
+      <w:r>
+        <w:rPr>
+          <w:b/>
+        </w:rPr>
+        <w:t>Unboxing</w:t>
+      </w:r>
+      <w:r>
+        <w:t xml:space="preserve"> is the opposite.</w:t>
+      </w:r>
+    </w:p>
+    <w:p>
+      <w:pPr>
+        <w:pStyle w:val="CGeneralText"/>
+        <w:numPr>
+          <w:ilvl w:val="0"/>
+          <w:numId w:val="0"/>
+        </w:numPr>
+        <w:ind w:left="1080"/>
+        <w:rPr>
+          <w:b/>
+        </w:rPr>
+      </w:pPr>
+    </w:p>
+    <w:p>
+      <w:pPr>
+        <w:pStyle w:val="CGeneralText"/>
+        <w:numPr>
+          <w:ilvl w:val="0"/>
+          <w:numId w:val="12"/>
+        </w:numPr>
+        <w:rPr>
+          <w:b/>
+        </w:rPr>
+      </w:pPr>
+      <w:r>
+        <w:rPr>
+          <w:b/>
+        </w:rPr>
+        <w:t xml:space="preserve">Value type </w:t>
+      </w:r>
+      <w:r>
+        <w:t xml:space="preserve">and </w:t>
+      </w:r>
+      <w:r>
+        <w:rPr>
+          <w:b/>
+        </w:rPr>
+        <w:t xml:space="preserve">reference type </w:t>
+      </w:r>
+      <w:r>
+        <w:t xml:space="preserve">refers to two types of variables in Java. A value type is a variable with a primitive datatype. A reference type is a variable with a non-primitive datatype. </w:t>
+      </w:r>
+    </w:p>
+    <w:p>
+      <w:pPr>
+        <w:pStyle w:val="CGeneralText"/>
+        <w:numPr>
+          <w:ilvl w:val="0"/>
+          <w:numId w:val="12"/>
+        </w:numPr>
+        <w:rPr>
+          <w:b/>
+        </w:rPr>
+      </w:pPr>
+      <w:r>
+        <w:t>Both value types and reference types exist in stack memory and are deleted when execution reaches the end of their code block.</w:t>
+      </w:r>
+    </w:p>
+    <w:p>
+      <w:pPr>
+        <w:pStyle w:val="CGeneralText"/>
+        <w:numPr>
+          <w:ilvl w:val="0"/>
+          <w:numId w:val="12"/>
+        </w:numPr>
+        <w:rPr>
+          <w:b/>
+        </w:rPr>
+      </w:pPr>
+      <w:r>
         <w:lastRenderedPageBreak/>
-        <w:t xml:space="preserve">Regular variables store a single value. </w:t>
-      </w:r>
-      <w:r>
-        <w:rPr>
-          <w:b/>
-        </w:rPr>
-        <w:t>Arrays</w:t>
-      </w:r>
-      <w:r>
-        <w:t xml:space="preserve"> can hold multiple values of the same type. </w:t>
-      </w:r>
-      <w:r>
-        <w:t>You can make an array of any type.</w:t>
-      </w:r>
-      <w:r>
-        <w:t xml:space="preserve"> Example: </w:t>
-      </w:r>
-      <w:r>
-        <w:rPr>
-          <w:i/>
-        </w:rPr>
-        <w:t>int var = 5</w:t>
-      </w:r>
-      <w:r>
-        <w:t xml:space="preserve"> stores a single value</w:t>
-      </w:r>
-      <w:r>
-        <w:t>, and</w:t>
-      </w:r>
-      <w:r>
-        <w:t xml:space="preserve"> </w:t>
-      </w:r>
-      <w:r>
-        <w:rPr>
-          <w:i/>
-        </w:rPr>
-        <w:t>int[] values = {5, 7</w:t>
-      </w:r>
-      <w:r>
-        <w:rPr>
-          <w:i/>
-        </w:rPr>
-        <w:t>, 9</w:t>
-      </w:r>
-      <w:r>
-        <w:rPr>
-          <w:i/>
-        </w:rPr>
-        <w:t>}</w:t>
-      </w:r>
-      <w:r>
-        <w:rPr>
-          <w:i/>
-        </w:rPr>
-        <w:t xml:space="preserve"> </w:t>
-      </w:r>
-      <w:r>
-        <w:t>stores multiple</w:t>
-      </w:r>
-      <w:r>
-        <w:t>.</w:t>
-      </w:r>
-      <w:r>
-        <w:t xml:space="preserve"> Arrays use a zero-based index, e.g. first element</w:t>
-      </w:r>
-      <w:r>
-        <w:t xml:space="preserve"> (5)</w:t>
-      </w:r>
-      <w:r>
-        <w:t xml:space="preserve"> i</w:t>
-      </w:r>
-      <w:r>
-        <w:t>s 0, second element (7) is 1, third element (9) is 2, etc.</w:t>
-      </w:r>
-      <w:r>
-        <w:t xml:space="preserve"> </w:t>
-      </w:r>
-      <w:r>
-        <w:t>Trying to access the fourth element</w:t>
-      </w:r>
-      <w:r>
-        <w:t xml:space="preserve"> in this case</w:t>
-      </w:r>
-      <w:r>
-        <w:t xml:space="preserve"> will throw an ArrayIndexOutOfBoundsException. </w:t>
+        <w:t xml:space="preserve">Reference types point to objects created in heap memory. </w:t>
+      </w:r>
+      <w:r>
+        <w:t xml:space="preserve">Objects are created in heap memory </w:t>
+      </w:r>
+      <w:r>
+        <w:t>every time</w:t>
+      </w:r>
+      <w:r>
+        <w:t xml:space="preserve"> the new keyword is used. When the number of references pointing to an object in heap memory is 0, the garba</w:t>
+      </w:r>
+      <w:r>
+        <w:t>g</w:t>
+      </w:r>
+      <w:r>
+        <w:t>e collector will delete that object. This is done non-deterministically.</w:t>
       </w:r>
     </w:p>
     <w:p>
@@ -6577,696 +7175,56 @@
         </w:rPr>
       </w:pPr>
       <w:r>
-        <w:t xml:space="preserve">There are a few ways to initialise an array: </w:t>
-      </w:r>
-      <w:r>
-        <w:rPr>
-          <w:i/>
-        </w:rPr>
-        <w:t xml:space="preserve">int[] arr1 = {5, </w:t>
-      </w:r>
-      <w:r>
-        <w:rPr>
-          <w:i/>
-        </w:rPr>
-        <w:t>5</w:t>
-      </w:r>
-      <w:r>
-        <w:rPr>
-          <w:i/>
-        </w:rPr>
-        <w:t>, 9}</w:t>
-      </w:r>
-      <w:r>
-        <w:t xml:space="preserve">; </w:t>
-      </w:r>
-      <w:r>
-        <w:rPr>
-          <w:i/>
-        </w:rPr>
-        <w:t xml:space="preserve">int[] arr2 = new int[]{5, </w:t>
-      </w:r>
-      <w:r>
-        <w:rPr>
-          <w:i/>
-        </w:rPr>
-        <w:t>5</w:t>
-      </w:r>
-      <w:r>
-        <w:rPr>
-          <w:i/>
-        </w:rPr>
-        <w:t>, 9}</w:t>
-      </w:r>
-      <w:r>
-        <w:t xml:space="preserve">; </w:t>
-      </w:r>
-      <w:r>
-        <w:rPr>
-          <w:i/>
-        </w:rPr>
-        <w:t>int[] arr3 = new int[3]; arr3</w:t>
-      </w:r>
-      <w:r>
-        <w:rPr>
-          <w:i/>
-        </w:rPr>
-        <w:t>[0] = arr3[1] = 5; arr3[2] = 9</w:t>
-      </w:r>
-      <w:r>
-        <w:rPr>
-          <w:i/>
-        </w:rPr>
-        <w:t>;</w:t>
-      </w:r>
-      <w:r>
-        <w:t xml:space="preserve">. </w:t>
-      </w:r>
-    </w:p>
-    <w:p>
-      <w:pPr>
-        <w:pStyle w:val="CGeneralText"/>
-        <w:numPr>
-          <w:ilvl w:val="0"/>
-          <w:numId w:val="12"/>
-        </w:numPr>
-        <w:rPr>
-          <w:b/>
-        </w:rPr>
-      </w:pPr>
-      <w:r>
-        <w:t>The length of the array during initialisation can be a literal or an expression.</w:t>
-      </w:r>
-    </w:p>
-    <w:p>
-      <w:pPr>
-        <w:pStyle w:val="CGeneralText"/>
-        <w:numPr>
-          <w:ilvl w:val="0"/>
-          <w:numId w:val="12"/>
-        </w:numPr>
-        <w:rPr>
-          <w:b/>
-        </w:rPr>
-      </w:pPr>
-      <w:r>
-        <w:t>You can use a for loop to go through an array, or use a for each loop if you don’t care about the index.</w:t>
-      </w:r>
-      <w:r>
-        <w:t xml:space="preserve"> Use </w:t>
-      </w:r>
-      <w:r>
-        <w:t>arr.length to determine how many iterations to run the indexed loop for as opposed to hardcoding it.</w:t>
-      </w:r>
-    </w:p>
-    <w:p>
-      <w:pPr>
-        <w:pStyle w:val="CGeneralText"/>
-        <w:numPr>
-          <w:ilvl w:val="0"/>
-          <w:numId w:val="12"/>
-        </w:numPr>
-        <w:rPr>
-          <w:b/>
-        </w:rPr>
-      </w:pPr>
-      <w:r>
-        <w:t xml:space="preserve">To get </w:t>
-      </w:r>
-      <w:r>
-        <w:rPr>
-          <w:b/>
-        </w:rPr>
-        <w:t>input</w:t>
-      </w:r>
-      <w:r>
-        <w:t xml:space="preserve"> from the user, use the Scanner class: </w:t>
-      </w:r>
-      <w:r>
-        <w:rPr>
-          <w:i/>
-        </w:rPr>
-        <w:t>Scanner sc = new Scanner(System.in)</w:t>
-      </w:r>
-      <w:r>
-        <w:t xml:space="preserve">. </w:t>
-      </w:r>
-      <w:r>
-        <w:t xml:space="preserve">Then call one of it’s many methods to store a value: </w:t>
-      </w:r>
-      <w:r>
-        <w:rPr>
-          <w:i/>
-        </w:rPr>
-        <w:t>int val = sc.nextInt()</w:t>
-      </w:r>
-      <w:r>
-        <w:t>.</w:t>
-      </w:r>
-    </w:p>
-    <w:p>
-      <w:pPr>
-        <w:pStyle w:val="CGeneralText"/>
-        <w:numPr>
-          <w:ilvl w:val="0"/>
-          <w:numId w:val="0"/>
-        </w:numPr>
-        <w:ind w:left="720" w:hanging="360"/>
-        <w:rPr>
-          <w:b/>
-        </w:rPr>
-      </w:pPr>
-    </w:p>
-    <w:p>
-      <w:pPr>
-        <w:pStyle w:val="CGeneralText"/>
-        <w:numPr>
-          <w:ilvl w:val="0"/>
-          <w:numId w:val="12"/>
-        </w:numPr>
-        <w:rPr>
-          <w:b/>
-        </w:rPr>
-      </w:pPr>
-      <w:r>
-        <w:t xml:space="preserve">Since arrays have a fixed length it isn’t simple to add another value. You must create a new array that’s larger than the old array, then copy the original array to the new array, and then add the values that you originally intended to add. This is because arrays occupy contiguous memory. So each of the elements appear next to each other in memory as they do in the array. This allows for fast random </w:t>
-      </w:r>
-      <w:r>
-        <w:t>access but</w:t>
-      </w:r>
-      <w:r>
-        <w:t xml:space="preserve"> </w:t>
-      </w:r>
-      <w:r>
-        <w:t>makes it</w:t>
-      </w:r>
-      <w:r>
-        <w:t xml:space="preserve"> slow at resizing.</w:t>
-      </w:r>
-    </w:p>
-    <w:p>
-      <w:pPr>
-        <w:pStyle w:val="CGeneralText"/>
-        <w:numPr>
-          <w:ilvl w:val="0"/>
-          <w:numId w:val="12"/>
-        </w:numPr>
-        <w:rPr>
-          <w:b/>
-        </w:rPr>
-      </w:pPr>
-      <w:r>
-        <w:t>Alternatively</w:t>
-      </w:r>
-      <w:r>
-        <w:t>,</w:t>
-      </w:r>
-      <w:r>
-        <w:t xml:space="preserve"> a </w:t>
-      </w:r>
-      <w:r>
-        <w:rPr>
-          <w:b/>
-        </w:rPr>
-        <w:t>list</w:t>
-      </w:r>
-      <w:r>
-        <w:t xml:space="preserve"> has a dynamic size and makes it easy to add another value. This is because the list contains nodes that point to the next node in memory. So the data is stored randomly in memory. This means that to get the 5</w:t>
-      </w:r>
-      <w:r>
-        <w:rPr>
-          <w:vertAlign w:val="superscript"/>
-        </w:rPr>
-        <w:t>th</w:t>
-      </w:r>
-      <w:r>
-        <w:t xml:space="preserve"> value you must go through the first four nodes. This makes it slow for random access, but fast for resizing.</w:t>
-      </w:r>
-      <w:r>
-        <w:t xml:space="preserve"> </w:t>
-      </w:r>
-      <w:r>
-        <w:t xml:space="preserve">A </w:t>
-      </w:r>
-      <w:r>
-        <w:rPr>
-          <w:b/>
-        </w:rPr>
-        <w:t>doubly linked list</w:t>
-      </w:r>
-      <w:r>
-        <w:t xml:space="preserve"> has a previous node and a next node.</w:t>
-      </w:r>
-    </w:p>
-    <w:p>
-      <w:pPr>
-        <w:pStyle w:val="CGeneralText"/>
-        <w:numPr>
-          <w:ilvl w:val="0"/>
-          <w:numId w:val="12"/>
-        </w:numPr>
-        <w:rPr>
-          <w:b/>
-        </w:rPr>
-      </w:pPr>
-      <w:r>
-        <w:t xml:space="preserve">To create an ArrayList you can either use </w:t>
-      </w:r>
-      <w:r>
-        <w:rPr>
-          <w:i/>
-        </w:rPr>
-        <w:t>ArrayList&lt;String&gt; list = new ArrayList&lt;String&gt;()</w:t>
-      </w:r>
-      <w:r>
-        <w:t xml:space="preserve">, or </w:t>
-      </w:r>
-      <w:r>
-        <w:rPr>
-          <w:i/>
-        </w:rPr>
-        <w:t>List&lt;String&gt; list = new ArrayList&lt;String&gt;()</w:t>
-      </w:r>
-      <w:r>
-        <w:t>. The latter is recommended since you’re coding to the interface which makes use of polymorphic concepts. You can remove the second &lt;String&gt; from either since the compiler can use the first one to determine that it must be the same.</w:t>
-      </w:r>
-      <w:r>
-        <w:t xml:space="preserve"> </w:t>
-      </w:r>
-    </w:p>
-    <w:p>
-      <w:pPr>
-        <w:pStyle w:val="CGeneralText"/>
-        <w:numPr>
-          <w:ilvl w:val="0"/>
-          <w:numId w:val="12"/>
-        </w:numPr>
-        <w:rPr>
-          <w:b/>
-        </w:rPr>
-      </w:pPr>
-      <w:r>
-        <w:t xml:space="preserve">Arrays and lists are examples of </w:t>
-      </w:r>
-      <w:r>
-        <w:rPr>
-          <w:b/>
-        </w:rPr>
-        <w:t>collections</w:t>
-      </w:r>
-      <w:r>
-        <w:t xml:space="preserve">. </w:t>
-      </w:r>
-      <w:r>
-        <w:t xml:space="preserve">Collections </w:t>
-      </w:r>
-      <w:r>
-        <w:t xml:space="preserve">in general </w:t>
-      </w:r>
-      <w:r>
-        <w:t xml:space="preserve">store multiple values, but with different rules. Arrays and lists are </w:t>
-      </w:r>
-      <w:r>
-        <w:rPr>
-          <w:b/>
-        </w:rPr>
-        <w:t>ordered collections</w:t>
-      </w:r>
-      <w:r>
-        <w:t xml:space="preserve">, meaning that the </w:t>
-      </w:r>
-      <w:r>
-        <w:t>order of insertion is</w:t>
-      </w:r>
-      <w:r>
-        <w:t xml:space="preserve"> kept. </w:t>
-      </w:r>
-      <w:r>
-        <w:t xml:space="preserve">List is an interface that’s implemented by </w:t>
-      </w:r>
-      <w:r>
-        <w:t>many different types of list subclasses. The most common</w:t>
-      </w:r>
-      <w:r>
-        <w:t xml:space="preserve"> of which is ArrayList. </w:t>
-      </w:r>
-    </w:p>
-    <w:p>
-      <w:pPr>
-        <w:pStyle w:val="CGeneralText"/>
-        <w:numPr>
-          <w:ilvl w:val="0"/>
-          <w:numId w:val="12"/>
-        </w:numPr>
-        <w:rPr>
-          <w:b/>
-        </w:rPr>
-      </w:pPr>
-      <w:r>
-        <w:t>An ArrayList works like a resizable array, while a LinkedList works like list.</w:t>
-      </w:r>
-    </w:p>
-    <w:p>
-      <w:pPr>
-        <w:pStyle w:val="CGeneralText"/>
-        <w:numPr>
-          <w:ilvl w:val="0"/>
-          <w:numId w:val="12"/>
-        </w:numPr>
-        <w:rPr>
-          <w:b/>
-        </w:rPr>
-      </w:pPr>
-      <w:r>
-        <w:t>You cannot</w:t>
-      </w:r>
-      <w:r>
-        <w:t xml:space="preserve"> access collections elements directly and must use getters/setters and other methods for manipulation. Example: </w:t>
-      </w:r>
-      <w:r>
-        <w:rPr>
-          <w:i/>
-        </w:rPr>
-        <w:t>ArrayList.get(), ArrayList.set(), ArrayList.remove()</w:t>
-      </w:r>
-      <w:r>
-        <w:rPr>
-          <w:i/>
-        </w:rPr>
-        <w:t>,</w:t>
-      </w:r>
-      <w:r>
-        <w:rPr>
-          <w:i/>
-        </w:rPr>
-        <w:t xml:space="preserve"> ArrayList.contains(),</w:t>
-      </w:r>
-      <w:r>
-        <w:t xml:space="preserve"> etc.</w:t>
-      </w:r>
-    </w:p>
-    <w:p>
-      <w:pPr>
-        <w:pStyle w:val="CGeneralText"/>
-        <w:numPr>
-          <w:ilvl w:val="0"/>
-          <w:numId w:val="12"/>
-        </w:numPr>
-        <w:rPr>
-          <w:b/>
-        </w:rPr>
-      </w:pPr>
-      <w:r>
-        <w:t>To c</w:t>
-      </w:r>
-      <w:r>
-        <w:t xml:space="preserve">reate a copy of an array use </w:t>
-      </w:r>
-      <w:r>
-        <w:rPr>
-          <w:i/>
-        </w:rPr>
-        <w:t>Arrays.copyOf()</w:t>
-      </w:r>
-      <w:r>
-        <w:t xml:space="preserve">. To create a copy of an ArrayList use </w:t>
-      </w:r>
-      <w:r>
-        <w:rPr>
-          <w:i/>
-        </w:rPr>
-        <w:t>ArrayList.addAll()</w:t>
-      </w:r>
-      <w:r>
-        <w:t xml:space="preserve"> or just pass an existing ArrayList into the constructor of the new ArrayList</w:t>
-      </w:r>
-      <w:r>
-        <w:t>.</w:t>
-      </w:r>
-      <w:r>
-        <w:t xml:space="preserve"> An ArrayList can be converted to a built-in array using </w:t>
-      </w:r>
-      <w:r>
-        <w:rPr>
-          <w:i/>
-        </w:rPr>
-        <w:t>ArrayList.toArray()</w:t>
-      </w:r>
-      <w:r>
-        <w:t>.</w:t>
-      </w:r>
-    </w:p>
-    <w:p>
-      <w:pPr>
-        <w:pStyle w:val="CGeneralText"/>
-        <w:numPr>
-          <w:ilvl w:val="0"/>
-          <w:numId w:val="0"/>
-        </w:numPr>
-        <w:ind w:left="720" w:hanging="360"/>
-        <w:rPr>
-          <w:b/>
-        </w:rPr>
-      </w:pPr>
-    </w:p>
-    <w:p>
-      <w:pPr>
-        <w:pStyle w:val="CGeneralText"/>
-        <w:numPr>
-          <w:ilvl w:val="0"/>
-          <w:numId w:val="12"/>
-        </w:numPr>
-        <w:rPr>
-          <w:b/>
-        </w:rPr>
-      </w:pPr>
-      <w:r>
-        <w:t xml:space="preserve">Although </w:t>
-      </w:r>
-      <w:r>
-        <w:t xml:space="preserve">you can do ‘ArrayList&lt;String&gt;...’ you can’t do it with primitive types ‘ArrayList&lt;int&gt;…’. You must use wrapper classes for the primitive types. For int this is Integer. </w:t>
-      </w:r>
-      <w:r>
-        <w:rPr>
-          <w:b/>
-        </w:rPr>
-        <w:t xml:space="preserve">Autoboxing </w:t>
-      </w:r>
-      <w:r>
-        <w:t xml:space="preserve">is when you convert a primitive type to its </w:t>
-      </w:r>
-      <w:r>
-        <w:rPr>
-          <w:b/>
-        </w:rPr>
-        <w:t>wrapper class</w:t>
-      </w:r>
-      <w:r>
-        <w:t xml:space="preserve">. </w:t>
-      </w:r>
-      <w:r>
-        <w:rPr>
-          <w:b/>
-        </w:rPr>
-        <w:t>Unboxing</w:t>
-      </w:r>
-      <w:r>
-        <w:t xml:space="preserve"> is the opposite.</w:t>
-      </w:r>
-    </w:p>
-    <w:p>
-      <w:pPr>
-        <w:pStyle w:val="CGeneralText"/>
-        <w:numPr>
-          <w:ilvl w:val="0"/>
-          <w:numId w:val="0"/>
-        </w:numPr>
-        <w:ind w:left="1080"/>
-        <w:rPr>
-          <w:b/>
-        </w:rPr>
-      </w:pPr>
-    </w:p>
-    <w:p>
-      <w:pPr>
-        <w:pStyle w:val="CGeneralText"/>
-        <w:numPr>
-          <w:ilvl w:val="0"/>
-          <w:numId w:val="12"/>
-        </w:numPr>
-        <w:rPr>
-          <w:b/>
-        </w:rPr>
-      </w:pPr>
-      <w:r>
-        <w:rPr>
-          <w:b/>
-        </w:rPr>
-        <w:t xml:space="preserve">Value type </w:t>
-      </w:r>
-      <w:r>
-        <w:t xml:space="preserve">and </w:t>
-      </w:r>
-      <w:r>
-        <w:rPr>
-          <w:b/>
-        </w:rPr>
-        <w:t xml:space="preserve">reference type </w:t>
-      </w:r>
-      <w:r>
-        <w:t xml:space="preserve">refers to two types of variables in Java. A value type is a variable with a primitive datatype. A reference type is a variable with a non-primitive datatype. </w:t>
-      </w:r>
-    </w:p>
-    <w:p>
-      <w:pPr>
-        <w:pStyle w:val="CGeneralText"/>
-        <w:numPr>
-          <w:ilvl w:val="0"/>
-          <w:numId w:val="12"/>
-        </w:numPr>
-        <w:rPr>
-          <w:b/>
-        </w:rPr>
-      </w:pPr>
-      <w:r>
-        <w:t>Both value types and reference types exist in stack memory and are deleted when execution reaches the end of their code block.</w:t>
-      </w:r>
-    </w:p>
-    <w:p>
-      <w:pPr>
-        <w:pStyle w:val="CGeneralText"/>
-        <w:numPr>
-          <w:ilvl w:val="0"/>
-          <w:numId w:val="12"/>
-        </w:numPr>
-        <w:rPr>
-          <w:b/>
-        </w:rPr>
-      </w:pPr>
-      <w:r>
-        <w:t xml:space="preserve">Reference types point to objects created in heap memory. </w:t>
-      </w:r>
-      <w:r>
-        <w:t>Objects are created in heap memory every</w:t>
-      </w:r>
-      <w:r>
-        <w:t>time the new keyword is used. When the number of references pointing to an object in heap memory is 0, the garba</w:t>
-      </w:r>
-      <w:r>
-        <w:t>g</w:t>
-      </w:r>
-      <w:r>
-        <w:t>e collector will delete that object. This is done non-deterministically.</w:t>
-      </w:r>
-    </w:p>
-    <w:p>
-      <w:pPr>
-        <w:pStyle w:val="CGeneralText"/>
-        <w:numPr>
-          <w:ilvl w:val="0"/>
-          <w:numId w:val="12"/>
-        </w:numPr>
-        <w:rPr>
-          <w:b/>
-        </w:rPr>
-      </w:pPr>
-      <w:r>
-        <w:lastRenderedPageBreak/>
-        <w:t>When assigning one value type to another, a copy of the variable is created, so changing the new variable doesn’t affect the old variable. When assignment one reference type to another, they both point to the same location in heap memory, so changing one is the same thing is changing the other.</w:t>
-      </w:r>
-    </w:p>
-    <w:p>
-      <w:pPr>
-        <w:pStyle w:val="CGeneralText"/>
-        <w:numPr>
-          <w:ilvl w:val="0"/>
-          <w:numId w:val="0"/>
-        </w:numPr>
-        <w:ind w:left="1080"/>
-        <w:rPr>
-          <w:b/>
-        </w:rPr>
-      </w:pPr>
-    </w:p>
-    <w:p>
-      <w:pPr>
-        <w:pStyle w:val="CGeneralText"/>
-        <w:numPr>
-          <w:ilvl w:val="0"/>
-          <w:numId w:val="12"/>
-        </w:numPr>
-        <w:rPr>
-          <w:b/>
-        </w:rPr>
-      </w:pPr>
-      <w:r>
-        <w:rPr>
-          <w:b/>
-        </w:rPr>
-        <w:t>Iterator</w:t>
-      </w:r>
-      <w:r>
-        <w:t xml:space="preserve"> can be used to transverse collections. Methods: hasNext(), next(), remove(). </w:t>
-      </w:r>
-      <w:r>
-        <w:rPr>
-          <w:b/>
-        </w:rPr>
-        <w:t>ListIterator</w:t>
-      </w:r>
-      <w:r>
-        <w:t xml:space="preserve"> can do much more. Methods: add(), hasNext(), hasPrevious(), next(), nextIndex(), previous(), previousIndex(), remove(), set().</w:t>
-      </w:r>
-      <w:r>
-        <w:t xml:space="preserve"> A for each loop </w:t>
-      </w:r>
-      <w:r>
-        <w:t xml:space="preserve">is syntactic sugar for </w:t>
-      </w:r>
-      <w:r>
-        <w:t>itera</w:t>
-      </w:r>
-      <w:r>
-        <w:t>tors when traversing a collection</w:t>
-      </w:r>
-      <w:r>
-        <w:t>, but if you’re going to remove element</w:t>
-      </w:r>
-      <w:r>
-        <w:t>s you need iterators.</w:t>
-      </w:r>
-    </w:p>
-    <w:p>
-      <w:pPr>
-        <w:pStyle w:val="CGeneralText"/>
-        <w:numPr>
-          <w:ilvl w:val="0"/>
-          <w:numId w:val="12"/>
-        </w:numPr>
-        <w:rPr>
-          <w:b/>
-        </w:rPr>
-      </w:pPr>
-      <w:r>
-        <w:t>An Iterator works like a list, while a ListIterator works like a doubly linked list.</w:t>
-      </w:r>
-    </w:p>
-    <w:p>
-      <w:pPr>
-        <w:pStyle w:val="CGeneralText"/>
-        <w:numPr>
-          <w:ilvl w:val="0"/>
-          <w:numId w:val="12"/>
-        </w:numPr>
-        <w:rPr>
-          <w:b/>
-        </w:rPr>
-      </w:pPr>
-      <w:r>
-        <w:t>When you call ListIterator.next() and then switch to ListIterator.previous(), it will actually return the same element because of the way the cursor/position works. You must call it twice to actually return the previous element. This happens anytime you change direction, so calling ListIterator.previous() then ListIterator.next() will have the same result.</w:t>
+        <w:t>When assigning one variable</w:t>
+      </w:r>
+      <w:r>
+        <w:t xml:space="preserve"> to another</w:t>
+      </w:r>
+      <w:r>
+        <w:t xml:space="preserve"> or when passing variables as arguments</w:t>
+      </w:r>
+      <w:r>
+        <w:t>, a copy of the variable is created, so changing the new variable doesn’t affect t</w:t>
+      </w:r>
+      <w:r>
+        <w:t>he old variable. Variables are passed by value in Java. When assigning</w:t>
+      </w:r>
+      <w:r>
+        <w:t xml:space="preserve"> one reference type to another, they both point to the same location in heap memory, so changing </w:t>
+      </w:r>
+      <w:r>
+        <w:t xml:space="preserve">the object through </w:t>
+      </w:r>
+      <w:r>
+        <w:t>one</w:t>
+      </w:r>
+      <w:r>
+        <w:t xml:space="preserve"> reference</w:t>
+      </w:r>
+      <w:r>
+        <w:t xml:space="preserve"> is the </w:t>
+      </w:r>
+      <w:r>
+        <w:t>same thing is changing it through the other</w:t>
       </w:r>
       <w:bookmarkStart w:id="0" w:name="_GoBack"/>
       <w:bookmarkEnd w:id="0"/>
+      <w:r>
+        <w:t>.</w:t>
+      </w:r>
+    </w:p>
+    <w:p>
+      <w:pPr>
+        <w:pStyle w:val="CGeneralText"/>
+        <w:numPr>
+          <w:ilvl w:val="0"/>
+          <w:numId w:val="0"/>
+        </w:numPr>
+        <w:ind w:left="1080"/>
+        <w:rPr>
+          <w:b/>
+        </w:rPr>
+      </w:pPr>
     </w:p>
     <w:p>
       <w:pPr>
@@ -7280,6 +7238,96 @@
         </w:rPr>
       </w:pPr>
       <w:r>
+        <w:rPr>
+          <w:b/>
+        </w:rPr>
+        <w:t>Iterator</w:t>
+      </w:r>
+      <w:r>
+        <w:t xml:space="preserve"> can be used to transverse collections. Methods: hasNext(), next(), remove(). </w:t>
+      </w:r>
+      <w:r>
+        <w:rPr>
+          <w:b/>
+        </w:rPr>
+        <w:t>ListIterator</w:t>
+      </w:r>
+      <w:r>
+        <w:t xml:space="preserve"> can do much more. Methods: add(), hasNext(), hasPrevious(), next(), nextIndex(), previous(), previousIndex(), remove(), set().</w:t>
+      </w:r>
+      <w:r>
+        <w:t xml:space="preserve"> A for each loop </w:t>
+      </w:r>
+      <w:r>
+        <w:t xml:space="preserve">is syntactic sugar for </w:t>
+      </w:r>
+      <w:r>
+        <w:t>itera</w:t>
+      </w:r>
+      <w:r>
+        <w:t>tors when traversing a collection</w:t>
+      </w:r>
+      <w:r>
+        <w:t xml:space="preserve">, but if you’re going to </w:t>
+      </w:r>
+      <w:r>
+        <w:t>add/</w:t>
+      </w:r>
+      <w:r>
+        <w:t>remove element</w:t>
+      </w:r>
+      <w:r>
+        <w:t>s</w:t>
+      </w:r>
+      <w:r>
+        <w:t xml:space="preserve"> while traversing the list</w:t>
+      </w:r>
+      <w:r>
+        <w:t xml:space="preserve"> you need iterators.</w:t>
+      </w:r>
+    </w:p>
+    <w:p>
+      <w:pPr>
+        <w:pStyle w:val="CGeneralText"/>
+        <w:numPr>
+          <w:ilvl w:val="0"/>
+          <w:numId w:val="12"/>
+        </w:numPr>
+        <w:rPr>
+          <w:b/>
+        </w:rPr>
+      </w:pPr>
+      <w:r>
+        <w:t>An Iterator works like a list, while a ListIterator works like a doubly linked list.</w:t>
+      </w:r>
+    </w:p>
+    <w:p>
+      <w:pPr>
+        <w:pStyle w:val="CGeneralText"/>
+        <w:numPr>
+          <w:ilvl w:val="0"/>
+          <w:numId w:val="12"/>
+        </w:numPr>
+        <w:rPr>
+          <w:b/>
+        </w:rPr>
+      </w:pPr>
+      <w:r>
+        <w:t>When you call ListIterator.next() and then switch to ListIterator.previous(), it will actually return the same element because of the way the cursor/position works. You must call it twice to actually return the previous element. This happens anytime you change direction, so calling ListIterator.previous() then ListIterator.next() will have the same result.</w:t>
+      </w:r>
+    </w:p>
+    <w:p>
+      <w:pPr>
+        <w:pStyle w:val="CGeneralText"/>
+        <w:numPr>
+          <w:ilvl w:val="0"/>
+          <w:numId w:val="12"/>
+        </w:numPr>
+        <w:rPr>
+          <w:b/>
+        </w:rPr>
+      </w:pPr>
+      <w:r>
         <w:t xml:space="preserve">A </w:t>
       </w:r>
       <w:r>
@@ -7296,6 +7344,36 @@
       </w:r>
       <w:r>
         <w:t xml:space="preserve"> should generally be avoided.</w:t>
+      </w:r>
+    </w:p>
+    <w:p>
+      <w:pPr>
+        <w:pStyle w:val="CGeneralText"/>
+        <w:numPr>
+          <w:ilvl w:val="0"/>
+          <w:numId w:val="12"/>
+        </w:numPr>
+        <w:rPr>
+          <w:b/>
+        </w:rPr>
+      </w:pPr>
+      <w:r>
+        <w:t xml:space="preserve">If you try to </w:t>
+      </w:r>
+      <w:r>
+        <w:t xml:space="preserve">use a ListIterator after changing add/removing elements from the original list, you will get a ConcurrentModificationException. So either only use ListIterator to set/remove elements </w:t>
+      </w:r>
+      <w:r>
+        <w:t xml:space="preserve">to </w:t>
+      </w:r>
+      <w:r>
+        <w:t>the</w:t>
+      </w:r>
+      <w:r>
+        <w:t xml:space="preserve"> original</w:t>
+      </w:r>
+      <w:r>
+        <w:t xml:space="preserve"> list, or create a new ListIterator after making changes to the original list.</w:t>
       </w:r>
     </w:p>
     <w:sectPr>

</xml_diff>

<commit_message>
Refactored playlist and fixed some bugs
</commit_message>
<xml_diff>
--- a/notes/Notes.docx
+++ b/notes/Notes.docx
@@ -6977,241 +6977,100 @@
         </w:rPr>
       </w:pPr>
       <w:r>
-        <w:t>To c</w:t>
-      </w:r>
-      <w:r>
-        <w:t xml:space="preserve">reate a copy of an array use </w:t>
-      </w:r>
-      <w:r>
-        <w:rPr>
-          <w:i/>
-        </w:rPr>
-        <w:t>Arrays.copyOf()</w:t>
-      </w:r>
-      <w:r>
-        <w:t xml:space="preserve">. To create a copy of an ArrayList use </w:t>
-      </w:r>
-      <w:r>
-        <w:rPr>
-          <w:i/>
-        </w:rPr>
-        <w:t>ArrayList.addAll()</w:t>
-      </w:r>
-      <w:r>
-        <w:t xml:space="preserve"> or just pass an existing ArrayList into the constructor of the new ArrayList</w:t>
-      </w:r>
-      <w:r>
-        <w:t>.</w:t>
-      </w:r>
-      <w:r>
-        <w:t xml:space="preserve"> An ArrayList can be converted to a built-in array using </w:t>
-      </w:r>
-      <w:r>
-        <w:rPr>
-          <w:i/>
-        </w:rPr>
-        <w:t>ArrayList.toArray()</w:t>
-      </w:r>
-      <w:r>
-        <w:t>.</w:t>
-      </w:r>
-    </w:p>
-    <w:p>
-      <w:pPr>
-        <w:pStyle w:val="CGeneralText"/>
-        <w:numPr>
-          <w:ilvl w:val="0"/>
-          <w:numId w:val="0"/>
-        </w:numPr>
-        <w:ind w:left="720" w:hanging="360"/>
-        <w:rPr>
-          <w:b/>
-        </w:rPr>
-      </w:pPr>
-    </w:p>
-    <w:p>
-      <w:pPr>
-        <w:pStyle w:val="CGeneralText"/>
-        <w:numPr>
-          <w:ilvl w:val="0"/>
-          <w:numId w:val="12"/>
-        </w:numPr>
-        <w:rPr>
-          <w:b/>
-        </w:rPr>
-      </w:pPr>
-      <w:r>
-        <w:t xml:space="preserve">Although </w:t>
-      </w:r>
-      <w:r>
-        <w:t xml:space="preserve">you can do ‘ArrayList&lt;String&gt;...’ you can’t do it with primitive types ‘ArrayList&lt;int&gt;…’. You must use wrapper classes for the primitive types. For int this is Integer. </w:t>
-      </w:r>
-      <w:r>
-        <w:rPr>
-          <w:b/>
-        </w:rPr>
-        <w:t xml:space="preserve">Autoboxing </w:t>
-      </w:r>
-      <w:r>
-        <w:t xml:space="preserve">is when you convert a primitive type to its </w:t>
-      </w:r>
-      <w:r>
-        <w:rPr>
-          <w:b/>
-        </w:rPr>
-        <w:t>wrapper class</w:t>
-      </w:r>
-      <w:r>
-        <w:t xml:space="preserve">. </w:t>
-      </w:r>
-      <w:r>
-        <w:rPr>
-          <w:b/>
-        </w:rPr>
-        <w:t>Unboxing</w:t>
-      </w:r>
-      <w:r>
-        <w:t xml:space="preserve"> is the opposite.</w:t>
-      </w:r>
-    </w:p>
-    <w:p>
-      <w:pPr>
-        <w:pStyle w:val="CGeneralText"/>
-        <w:numPr>
-          <w:ilvl w:val="0"/>
-          <w:numId w:val="0"/>
-        </w:numPr>
-        <w:ind w:left="1080"/>
-        <w:rPr>
-          <w:b/>
-        </w:rPr>
-      </w:pPr>
-    </w:p>
-    <w:p>
-      <w:pPr>
-        <w:pStyle w:val="CGeneralText"/>
-        <w:numPr>
-          <w:ilvl w:val="0"/>
-          <w:numId w:val="12"/>
-        </w:numPr>
-        <w:rPr>
-          <w:b/>
-        </w:rPr>
-      </w:pPr>
-      <w:r>
-        <w:rPr>
-          <w:b/>
-        </w:rPr>
-        <w:t xml:space="preserve">Value type </w:t>
-      </w:r>
-      <w:r>
-        <w:t xml:space="preserve">and </w:t>
-      </w:r>
-      <w:r>
-        <w:rPr>
-          <w:b/>
-        </w:rPr>
-        <w:t xml:space="preserve">reference type </w:t>
-      </w:r>
-      <w:r>
-        <w:t xml:space="preserve">refers to two types of variables in Java. A value type is a variable with a primitive datatype. A reference type is a variable with a non-primitive datatype. </w:t>
-      </w:r>
-    </w:p>
-    <w:p>
-      <w:pPr>
-        <w:pStyle w:val="CGeneralText"/>
-        <w:numPr>
-          <w:ilvl w:val="0"/>
-          <w:numId w:val="12"/>
-        </w:numPr>
-        <w:rPr>
-          <w:b/>
-        </w:rPr>
-      </w:pPr>
-      <w:r>
-        <w:t>Both value types and reference types exist in stack memory and are deleted when execution reaches the end of their code block.</w:t>
-      </w:r>
-    </w:p>
-    <w:p>
-      <w:pPr>
-        <w:pStyle w:val="CGeneralText"/>
-        <w:numPr>
-          <w:ilvl w:val="0"/>
-          <w:numId w:val="12"/>
-        </w:numPr>
-        <w:rPr>
-          <w:b/>
-        </w:rPr>
-      </w:pPr>
-      <w:r>
-        <w:lastRenderedPageBreak/>
-        <w:t xml:space="preserve">Reference types point to objects created in heap memory. </w:t>
-      </w:r>
-      <w:r>
-        <w:t xml:space="preserve">Objects are created in heap memory </w:t>
-      </w:r>
-      <w:r>
-        <w:t>every time</w:t>
-      </w:r>
-      <w:r>
-        <w:t xml:space="preserve"> the new keyword is used. When the number of references pointing to an object in heap memory is 0, the garba</w:t>
-      </w:r>
-      <w:r>
-        <w:t>g</w:t>
-      </w:r>
-      <w:r>
-        <w:t>e collector will delete that object. This is done non-deterministically.</w:t>
-      </w:r>
-    </w:p>
-    <w:p>
-      <w:pPr>
-        <w:pStyle w:val="CGeneralText"/>
-        <w:numPr>
-          <w:ilvl w:val="0"/>
-          <w:numId w:val="12"/>
-        </w:numPr>
-        <w:rPr>
-          <w:b/>
-        </w:rPr>
-      </w:pPr>
-      <w:r>
-        <w:t>When assigning one variable</w:t>
-      </w:r>
-      <w:r>
-        <w:t xml:space="preserve"> to another</w:t>
-      </w:r>
-      <w:r>
-        <w:t xml:space="preserve"> or when passing variables as arguments</w:t>
-      </w:r>
-      <w:r>
-        <w:t>, a copy of the variable is created, so changing the new variable doesn’t affect t</w:t>
-      </w:r>
-      <w:r>
-        <w:t>he old variable. Variables are passed by value in Java. When assigning</w:t>
-      </w:r>
-      <w:r>
-        <w:t xml:space="preserve"> one reference type to another, they both point to the same location in heap memory, so changing </w:t>
-      </w:r>
-      <w:r>
-        <w:t xml:space="preserve">the object through </w:t>
-      </w:r>
-      <w:r>
-        <w:t>one</w:t>
-      </w:r>
-      <w:r>
-        <w:t xml:space="preserve"> reference</w:t>
-      </w:r>
-      <w:r>
-        <w:t xml:space="preserve"> is the </w:t>
-      </w:r>
-      <w:r>
-        <w:t>same thing is changing it through the other</w:t>
+        <w:t xml:space="preserve">When using methods such as </w:t>
+      </w:r>
+      <w:r>
+        <w:rPr>
+          <w:i/>
+        </w:rPr>
+        <w:t>remove()</w:t>
+      </w:r>
+      <w:r>
+        <w:t xml:space="preserve"> or </w:t>
+      </w:r>
+      <w:r>
+        <w:rPr>
+          <w:i/>
+        </w:rPr>
+        <w:t>contains()</w:t>
+      </w:r>
+      <w:r>
+        <w:t xml:space="preserve">, you must make sure that the argument you pass is a reference to the same object in memory, or that the class overrides the </w:t>
+      </w:r>
+      <w:r>
+        <w:rPr>
+          <w:i/>
+        </w:rPr>
+        <w:t>equals()</w:t>
+      </w:r>
+      <w:r>
+        <w:t xml:space="preserve"> method</w:t>
+      </w:r>
+      <w:r>
+        <w:t xml:space="preserve">. Otherwise the operation will fail as the </w:t>
+      </w:r>
+      <w:r>
+        <w:rPr>
+          <w:i/>
+        </w:rPr>
+        <w:t>List</w:t>
+      </w:r>
+      <w:r>
+        <w:t xml:space="preserve"> implementation has no way of knowing if the elements match.</w:t>
       </w:r>
       <w:bookmarkStart w:id="0" w:name="_GoBack"/>
       <w:bookmarkEnd w:id="0"/>
+    </w:p>
+    <w:p>
+      <w:pPr>
+        <w:pStyle w:val="CGeneralText"/>
+        <w:numPr>
+          <w:ilvl w:val="0"/>
+          <w:numId w:val="12"/>
+        </w:numPr>
+        <w:rPr>
+          <w:b/>
+        </w:rPr>
+      </w:pPr>
+      <w:r>
+        <w:t>To c</w:t>
+      </w:r>
+      <w:r>
+        <w:t xml:space="preserve">reate a copy of an array use </w:t>
+      </w:r>
+      <w:r>
+        <w:rPr>
+          <w:i/>
+        </w:rPr>
+        <w:t>Arrays.copyOf()</w:t>
+      </w:r>
+      <w:r>
+        <w:t xml:space="preserve">. To create a copy of an ArrayList use </w:t>
+      </w:r>
+      <w:r>
+        <w:rPr>
+          <w:i/>
+        </w:rPr>
+        <w:t>ArrayList.addAll()</w:t>
+      </w:r>
+      <w:r>
+        <w:t xml:space="preserve"> or just pass an existing ArrayList into the constructor of the new ArrayList</w:t>
+      </w:r>
       <w:r>
         <w:t>.</w:t>
       </w:r>
+      <w:r>
+        <w:t xml:space="preserve"> An ArrayList can be converted to a built-in array using </w:t>
+      </w:r>
+      <w:r>
+        <w:rPr>
+          <w:i/>
+        </w:rPr>
+        <w:t>ArrayList.toArray()</w:t>
+      </w:r>
+      <w:r>
+        <w:t>.</w:t>
+      </w:r>
     </w:p>
     <w:p>
       <w:pPr>
@@ -7220,6 +7079,64 @@
           <w:ilvl w:val="0"/>
           <w:numId w:val="0"/>
         </w:numPr>
+        <w:ind w:left="720" w:hanging="360"/>
+        <w:rPr>
+          <w:b/>
+        </w:rPr>
+      </w:pPr>
+    </w:p>
+    <w:p>
+      <w:pPr>
+        <w:pStyle w:val="CGeneralText"/>
+        <w:numPr>
+          <w:ilvl w:val="0"/>
+          <w:numId w:val="12"/>
+        </w:numPr>
+        <w:rPr>
+          <w:b/>
+        </w:rPr>
+      </w:pPr>
+      <w:r>
+        <w:t xml:space="preserve">Although </w:t>
+      </w:r>
+      <w:r>
+        <w:t xml:space="preserve">you can do ‘ArrayList&lt;String&gt;...’ you can’t do it with primitive types ‘ArrayList&lt;int&gt;…’. You must use wrapper classes for the primitive types. For int this is Integer. </w:t>
+      </w:r>
+      <w:r>
+        <w:rPr>
+          <w:b/>
+        </w:rPr>
+        <w:t xml:space="preserve">Autoboxing </w:t>
+      </w:r>
+      <w:r>
+        <w:t xml:space="preserve">is when you convert a primitive type to its </w:t>
+      </w:r>
+      <w:r>
+        <w:rPr>
+          <w:b/>
+        </w:rPr>
+        <w:t>wrapper class</w:t>
+      </w:r>
+      <w:r>
+        <w:t xml:space="preserve">. </w:t>
+      </w:r>
+      <w:r>
+        <w:rPr>
+          <w:b/>
+        </w:rPr>
+        <w:t>Unboxing</w:t>
+      </w:r>
+      <w:r>
+        <w:t xml:space="preserve"> is the opposite.</w:t>
+      </w:r>
+    </w:p>
+    <w:p>
+      <w:pPr>
+        <w:pStyle w:val="CGeneralText"/>
+        <w:numPr>
+          <w:ilvl w:val="0"/>
+          <w:numId w:val="0"/>
+        </w:numPr>
         <w:ind w:left="1080"/>
         <w:rPr>
           <w:b/>
@@ -7241,6 +7158,143 @@
         <w:rPr>
           <w:b/>
         </w:rPr>
+        <w:lastRenderedPageBreak/>
+        <w:t xml:space="preserve">Value type </w:t>
+      </w:r>
+      <w:r>
+        <w:t xml:space="preserve">and </w:t>
+      </w:r>
+      <w:r>
+        <w:rPr>
+          <w:b/>
+        </w:rPr>
+        <w:t xml:space="preserve">reference type </w:t>
+      </w:r>
+      <w:r>
+        <w:t xml:space="preserve">refers to two types of variables in Java. A value type is a variable with a primitive datatype. A reference type is a variable with a non-primitive datatype. </w:t>
+      </w:r>
+    </w:p>
+    <w:p>
+      <w:pPr>
+        <w:pStyle w:val="CGeneralText"/>
+        <w:numPr>
+          <w:ilvl w:val="0"/>
+          <w:numId w:val="12"/>
+        </w:numPr>
+        <w:rPr>
+          <w:b/>
+        </w:rPr>
+      </w:pPr>
+      <w:r>
+        <w:t>Both value types and reference types exist in stack memory and are deleted when execution reaches the end of their code block.</w:t>
+      </w:r>
+    </w:p>
+    <w:p>
+      <w:pPr>
+        <w:pStyle w:val="CGeneralText"/>
+        <w:numPr>
+          <w:ilvl w:val="0"/>
+          <w:numId w:val="12"/>
+        </w:numPr>
+        <w:rPr>
+          <w:b/>
+        </w:rPr>
+      </w:pPr>
+      <w:r>
+        <w:t xml:space="preserve">Reference types point to objects created in heap memory. </w:t>
+      </w:r>
+      <w:r>
+        <w:t xml:space="preserve">Objects are created in heap memory </w:t>
+      </w:r>
+      <w:r>
+        <w:t>every time</w:t>
+      </w:r>
+      <w:r>
+        <w:t xml:space="preserve"> the new keyword is used. When the number of references pointing to an object in heap memory is 0, the garba</w:t>
+      </w:r>
+      <w:r>
+        <w:t>g</w:t>
+      </w:r>
+      <w:r>
+        <w:t>e collector will delete that object. This is done non-deterministically.</w:t>
+      </w:r>
+    </w:p>
+    <w:p>
+      <w:pPr>
+        <w:pStyle w:val="CGeneralText"/>
+        <w:numPr>
+          <w:ilvl w:val="0"/>
+          <w:numId w:val="12"/>
+        </w:numPr>
+        <w:rPr>
+          <w:b/>
+        </w:rPr>
+      </w:pPr>
+      <w:r>
+        <w:t>When assigning one variable</w:t>
+      </w:r>
+      <w:r>
+        <w:t xml:space="preserve"> to another</w:t>
+      </w:r>
+      <w:r>
+        <w:t xml:space="preserve"> or when passing variables as arguments</w:t>
+      </w:r>
+      <w:r>
+        <w:t>, a copy of the variable is created, so changing the new variable doesn’t affect t</w:t>
+      </w:r>
+      <w:r>
+        <w:t>he old variable. Variables are passed by value in Java. When assigning</w:t>
+      </w:r>
+      <w:r>
+        <w:t xml:space="preserve"> one reference type to another, they both point to the same location in heap memory, so changing </w:t>
+      </w:r>
+      <w:r>
+        <w:t xml:space="preserve">the object through </w:t>
+      </w:r>
+      <w:r>
+        <w:t>one</w:t>
+      </w:r>
+      <w:r>
+        <w:t xml:space="preserve"> reference</w:t>
+      </w:r>
+      <w:r>
+        <w:t xml:space="preserve"> is the </w:t>
+      </w:r>
+      <w:r>
+        <w:t>same thing is changing it through the other</w:t>
+      </w:r>
+      <w:r>
+        <w:t>.</w:t>
+      </w:r>
+    </w:p>
+    <w:p>
+      <w:pPr>
+        <w:pStyle w:val="CGeneralText"/>
+        <w:numPr>
+          <w:ilvl w:val="0"/>
+          <w:numId w:val="0"/>
+        </w:numPr>
+        <w:ind w:left="1080"/>
+        <w:rPr>
+          <w:b/>
+        </w:rPr>
+      </w:pPr>
+    </w:p>
+    <w:p>
+      <w:pPr>
+        <w:pStyle w:val="CGeneralText"/>
+        <w:numPr>
+          <w:ilvl w:val="0"/>
+          <w:numId w:val="12"/>
+        </w:numPr>
+        <w:rPr>
+          <w:b/>
+        </w:rPr>
+      </w:pPr>
+      <w:r>
+        <w:rPr>
+          <w:b/>
+        </w:rPr>
         <w:t>Iterator</w:t>
       </w:r>
       <w:r>
@@ -7314,6 +7368,9 @@
       </w:pPr>
       <w:r>
         <w:t>When you call ListIterator.next() and then switch to ListIterator.previous(), it will actually return the same element because of the way the cursor/position works. You must call it twice to actually return the previous element. This happens anytime you change direction, so calling ListIterator.previous() then ListIterator.next() will have the same result.</w:t>
+      </w:r>
+      <w:r>
+        <w:t xml:space="preserve"> This is because a ListIterator doesn’t have an index, but just has references to the next and previous nodes. This is why it’s said to sit in between two nodes.</w:t>
       </w:r>
     </w:p>
     <w:p>

</xml_diff>

<commit_message>
Created ITelephone interface and DeskPhone class
</commit_message>
<xml_diff>
--- a/notes/Notes.docx
+++ b/notes/Notes.docx
@@ -7018,8 +7018,6 @@
       <w:r>
         <w:t xml:space="preserve"> implementation has no way of knowing if the elements match.</w:t>
       </w:r>
-      <w:bookmarkStart w:id="0" w:name="_GoBack"/>
-      <w:bookmarkEnd w:id="0"/>
     </w:p>
     <w:p>
       <w:pPr>
@@ -7431,6 +7429,230 @@
       </w:r>
       <w:r>
         <w:t xml:space="preserve"> list, or create a new ListIterator after making changes to the original list.</w:t>
+      </w:r>
+    </w:p>
+    <w:p>
+      <w:pPr>
+        <w:pStyle w:val="CGeneralText"/>
+        <w:numPr>
+          <w:ilvl w:val="0"/>
+          <w:numId w:val="0"/>
+        </w:numPr>
+        <w:ind w:left="720" w:hanging="360"/>
+      </w:pPr>
+    </w:p>
+    <w:p>
+      <w:pPr>
+        <w:pStyle w:val="CGeneralText"/>
+        <w:numPr>
+          <w:ilvl w:val="0"/>
+          <w:numId w:val="0"/>
+        </w:numPr>
+        <w:ind w:left="720" w:hanging="360"/>
+        <w:rPr>
+          <w:b/>
+        </w:rPr>
+      </w:pPr>
+      <w:r>
+        <w:rPr>
+          <w:b/>
+        </w:rPr>
+        <w:t xml:space="preserve">Section 10 - </w:t>
+      </w:r>
+      <w:r>
+        <w:rPr>
+          <w:b/>
+        </w:rPr>
+        <w:t>Inner classes, abstract classes, and interfaces</w:t>
+      </w:r>
+    </w:p>
+    <w:p>
+      <w:pPr>
+        <w:pStyle w:val="CGeneralText"/>
+        <w:numPr>
+          <w:ilvl w:val="0"/>
+          <w:numId w:val="0"/>
+        </w:numPr>
+        <w:ind w:left="720" w:hanging="360"/>
+        <w:rPr>
+          <w:b/>
+        </w:rPr>
+      </w:pPr>
+    </w:p>
+    <w:p>
+      <w:pPr>
+        <w:pStyle w:val="CGeneralText"/>
+        <w:numPr>
+          <w:ilvl w:val="0"/>
+          <w:numId w:val="13"/>
+        </w:numPr>
+        <w:rPr>
+          <w:b/>
+        </w:rPr>
+      </w:pPr>
+      <w:r>
+        <w:t xml:space="preserve">An </w:t>
+      </w:r>
+      <w:r>
+        <w:rPr>
+          <w:b/>
+        </w:rPr>
+        <w:t>interface</w:t>
+      </w:r>
+      <w:r>
+        <w:t xml:space="preserve"> ensures common behaviour between </w:t>
+      </w:r>
+      <w:r>
+        <w:t xml:space="preserve">different </w:t>
+      </w:r>
+      <w:r>
+        <w:t>classes.</w:t>
+      </w:r>
+      <w:r>
+        <w:t xml:space="preserve"> The classes must implement the interface and </w:t>
+      </w:r>
+      <w:r>
+        <w:t>provide definitions for declared</w:t>
+      </w:r>
+      <w:r>
+        <w:t xml:space="preserve"> methods.</w:t>
+      </w:r>
+    </w:p>
+    <w:p>
+      <w:pPr>
+        <w:pStyle w:val="CGeneralText"/>
+        <w:numPr>
+          <w:ilvl w:val="0"/>
+          <w:numId w:val="13"/>
+        </w:numPr>
+        <w:rPr>
+          <w:b/>
+        </w:rPr>
+      </w:pPr>
+      <w:r>
+        <w:t>It is convention to start interfaces with an ‘I’, e.g. IAnimal, IVehicle, etc.</w:t>
+      </w:r>
+    </w:p>
+    <w:p>
+      <w:pPr>
+        <w:pStyle w:val="CGeneralText"/>
+        <w:numPr>
+          <w:ilvl w:val="0"/>
+          <w:numId w:val="13"/>
+        </w:numPr>
+        <w:rPr>
+          <w:b/>
+        </w:rPr>
+      </w:pPr>
+      <w:r>
+        <w:t>Classes are defined using the class keyword. Interfaces are defined using the interface keyword.</w:t>
+      </w:r>
+    </w:p>
+    <w:p>
+      <w:pPr>
+        <w:pStyle w:val="CGeneralText"/>
+        <w:numPr>
+          <w:ilvl w:val="0"/>
+          <w:numId w:val="13"/>
+        </w:numPr>
+        <w:rPr>
+          <w:b/>
+        </w:rPr>
+      </w:pPr>
+      <w:r>
+        <w:t>They</w:t>
+      </w:r>
+      <w:r>
+        <w:t xml:space="preserve"> can only contain public fields, </w:t>
+      </w:r>
+      <w:r>
+        <w:t>public method signatures, or private defined methods.</w:t>
+      </w:r>
+    </w:p>
+    <w:p>
+      <w:pPr>
+        <w:pStyle w:val="CGeneralText"/>
+        <w:numPr>
+          <w:ilvl w:val="0"/>
+          <w:numId w:val="13"/>
+        </w:numPr>
+        <w:rPr>
+          <w:b/>
+        </w:rPr>
+      </w:pPr>
+      <w:r>
+        <w:t>Interface methods are public by default.</w:t>
+      </w:r>
+    </w:p>
+    <w:p>
+      <w:pPr>
+        <w:pStyle w:val="CGeneralText"/>
+        <w:numPr>
+          <w:ilvl w:val="0"/>
+          <w:numId w:val="13"/>
+        </w:numPr>
+        <w:rPr>
+          <w:b/>
+        </w:rPr>
+      </w:pPr>
+      <w:r>
+        <w:t xml:space="preserve">Use the </w:t>
+      </w:r>
+      <w:r>
+        <w:rPr>
+          <w:b/>
+        </w:rPr>
+        <w:t>implements</w:t>
+      </w:r>
+      <w:r>
+        <w:t xml:space="preserve"> keyword after a class declaration to implement an interface. All public methods must be given a definition</w:t>
+      </w:r>
+      <w:r>
+        <w:t>, or if the class is abstract then it is optional</w:t>
+      </w:r>
+      <w:r>
+        <w:t>.</w:t>
+      </w:r>
+      <w:r>
+        <w:t xml:space="preserve"> </w:t>
+      </w:r>
+      <w:r>
+        <w:t xml:space="preserve">You can use code generation to speed this up. </w:t>
+      </w:r>
+      <w:r>
+        <w:t>A class can only ‘extends’ one class, but implement many interfaces.</w:t>
+      </w:r>
+    </w:p>
+    <w:p>
+      <w:pPr>
+        <w:pStyle w:val="CGeneralText"/>
+        <w:numPr>
+          <w:ilvl w:val="0"/>
+          <w:numId w:val="13"/>
+        </w:numPr>
+        <w:rPr>
+          <w:b/>
+        </w:rPr>
+      </w:pPr>
+      <w:r>
+        <w:t>Interfaces can’t be instantiated</w:t>
+      </w:r>
+      <w:r>
+        <w:t>, but a reference variable for an interface can make use of polymorphism to instantiate classes that implement the interfa</w:t>
+      </w:r>
+      <w:r>
+        <w:t xml:space="preserve">ce, e.g. </w:t>
+      </w:r>
+      <w:bookmarkStart w:id="0" w:name="_GoBack"/>
+      <w:r>
+        <w:rPr>
+          <w:i/>
+        </w:rPr>
+        <w:t>ITelephone timsPhone = new DeskPhone()</w:t>
+      </w:r>
+      <w:bookmarkEnd w:id="0"/>
+      <w:r>
+        <w:t>.</w:t>
       </w:r>
     </w:p>
     <w:sectPr>
@@ -8174,6 +8396,119 @@
     </w:lvl>
   </w:abstractNum>
   <w:abstractNum w:abstractNumId="6" w15:restartNumberingAfterBreak="0">
+    <w:nsid w:val="448E3BC3"/>
+    <w:multiLevelType w:val="hybridMultilevel"/>
+    <w:tmpl w:val="AF8AE59E"/>
+    <w:lvl w:ilvl="0" w:tplc="08090001">
+      <w:start w:val="1"/>
+      <w:numFmt w:val="bullet"/>
+      <w:lvlText w:val=""/>
+      <w:lvlJc w:val="left"/>
+      <w:pPr>
+        <w:ind w:left="1080" w:hanging="360"/>
+      </w:pPr>
+      <w:rPr>
+        <w:rFonts w:ascii="Symbol" w:hAnsi="Symbol" w:hint="default"/>
+      </w:rPr>
+    </w:lvl>
+    <w:lvl w:ilvl="1" w:tplc="08090003" w:tentative="1">
+      <w:start w:val="1"/>
+      <w:numFmt w:val="bullet"/>
+      <w:lvlText w:val="o"/>
+      <w:lvlJc w:val="left"/>
+      <w:pPr>
+        <w:ind w:left="1800" w:hanging="360"/>
+      </w:pPr>
+      <w:rPr>
+        <w:rFonts w:ascii="Courier New" w:hAnsi="Courier New" w:cs="Courier New" w:hint="default"/>
+      </w:rPr>
+    </w:lvl>
+    <w:lvl w:ilvl="2" w:tplc="08090005" w:tentative="1">
+      <w:start w:val="1"/>
+      <w:numFmt w:val="bullet"/>
+      <w:lvlText w:val=""/>
+      <w:lvlJc w:val="left"/>
+      <w:pPr>
+        <w:ind w:left="2520" w:hanging="360"/>
+      </w:pPr>
+      <w:rPr>
+        <w:rFonts w:ascii="Wingdings" w:hAnsi="Wingdings" w:hint="default"/>
+      </w:rPr>
+    </w:lvl>
+    <w:lvl w:ilvl="3" w:tplc="08090001" w:tentative="1">
+      <w:start w:val="1"/>
+      <w:numFmt w:val="bullet"/>
+      <w:lvlText w:val=""/>
+      <w:lvlJc w:val="left"/>
+      <w:pPr>
+        <w:ind w:left="3240" w:hanging="360"/>
+      </w:pPr>
+      <w:rPr>
+        <w:rFonts w:ascii="Symbol" w:hAnsi="Symbol" w:hint="default"/>
+      </w:rPr>
+    </w:lvl>
+    <w:lvl w:ilvl="4" w:tplc="08090003" w:tentative="1">
+      <w:start w:val="1"/>
+      <w:numFmt w:val="bullet"/>
+      <w:lvlText w:val="o"/>
+      <w:lvlJc w:val="left"/>
+      <w:pPr>
+        <w:ind w:left="3960" w:hanging="360"/>
+      </w:pPr>
+      <w:rPr>
+        <w:rFonts w:ascii="Courier New" w:hAnsi="Courier New" w:cs="Courier New" w:hint="default"/>
+      </w:rPr>
+    </w:lvl>
+    <w:lvl w:ilvl="5" w:tplc="08090005" w:tentative="1">
+      <w:start w:val="1"/>
+      <w:numFmt w:val="bullet"/>
+      <w:lvlText w:val=""/>
+      <w:lvlJc w:val="left"/>
+      <w:pPr>
+        <w:ind w:left="4680" w:hanging="360"/>
+      </w:pPr>
+      <w:rPr>
+        <w:rFonts w:ascii="Wingdings" w:hAnsi="Wingdings" w:hint="default"/>
+      </w:rPr>
+    </w:lvl>
+    <w:lvl w:ilvl="6" w:tplc="08090001" w:tentative="1">
+      <w:start w:val="1"/>
+      <w:numFmt w:val="bullet"/>
+      <w:lvlText w:val=""/>
+      <w:lvlJc w:val="left"/>
+      <w:pPr>
+        <w:ind w:left="5400" w:hanging="360"/>
+      </w:pPr>
+      <w:rPr>
+        <w:rFonts w:ascii="Symbol" w:hAnsi="Symbol" w:hint="default"/>
+      </w:rPr>
+    </w:lvl>
+    <w:lvl w:ilvl="7" w:tplc="08090003" w:tentative="1">
+      <w:start w:val="1"/>
+      <w:numFmt w:val="bullet"/>
+      <w:lvlText w:val="o"/>
+      <w:lvlJc w:val="left"/>
+      <w:pPr>
+        <w:ind w:left="6120" w:hanging="360"/>
+      </w:pPr>
+      <w:rPr>
+        <w:rFonts w:ascii="Courier New" w:hAnsi="Courier New" w:cs="Courier New" w:hint="default"/>
+      </w:rPr>
+    </w:lvl>
+    <w:lvl w:ilvl="8" w:tplc="08090005" w:tentative="1">
+      <w:start w:val="1"/>
+      <w:numFmt w:val="bullet"/>
+      <w:lvlText w:val=""/>
+      <w:lvlJc w:val="left"/>
+      <w:pPr>
+        <w:ind w:left="6840" w:hanging="360"/>
+      </w:pPr>
+      <w:rPr>
+        <w:rFonts w:ascii="Wingdings" w:hAnsi="Wingdings" w:hint="default"/>
+      </w:rPr>
+    </w:lvl>
+  </w:abstractNum>
+  <w:abstractNum w:abstractNumId="7" w15:restartNumberingAfterBreak="0">
     <w:nsid w:val="56304476"/>
     <w:multiLevelType w:val="hybridMultilevel"/>
     <w:tmpl w:val="25C2DA0C"/>
@@ -8286,7 +8621,7 @@
       </w:rPr>
     </w:lvl>
   </w:abstractNum>
-  <w:abstractNum w:abstractNumId="7" w15:restartNumberingAfterBreak="0">
+  <w:abstractNum w:abstractNumId="8" w15:restartNumberingAfterBreak="0">
     <w:nsid w:val="5AD27908"/>
     <w:multiLevelType w:val="hybridMultilevel"/>
     <w:tmpl w:val="09B81B82"/>
@@ -8399,7 +8734,7 @@
       </w:rPr>
     </w:lvl>
   </w:abstractNum>
-  <w:abstractNum w:abstractNumId="8" w15:restartNumberingAfterBreak="0">
+  <w:abstractNum w:abstractNumId="9" w15:restartNumberingAfterBreak="0">
     <w:nsid w:val="5E8142CA"/>
     <w:multiLevelType w:val="hybridMultilevel"/>
     <w:tmpl w:val="E7BEF8CC"/>
@@ -8512,7 +8847,7 @@
       </w:rPr>
     </w:lvl>
   </w:abstractNum>
-  <w:abstractNum w:abstractNumId="9" w15:restartNumberingAfterBreak="0">
+  <w:abstractNum w:abstractNumId="10" w15:restartNumberingAfterBreak="0">
     <w:nsid w:val="5F2B38FE"/>
     <w:multiLevelType w:val="hybridMultilevel"/>
     <w:tmpl w:val="6860C776"/>
@@ -8625,7 +8960,7 @@
       </w:rPr>
     </w:lvl>
   </w:abstractNum>
-  <w:abstractNum w:abstractNumId="10" w15:restartNumberingAfterBreak="0">
+  <w:abstractNum w:abstractNumId="11" w15:restartNumberingAfterBreak="0">
     <w:nsid w:val="6FC06CF5"/>
     <w:multiLevelType w:val="hybridMultilevel"/>
     <w:tmpl w:val="E87EEECC"/>
@@ -8739,7 +9074,7 @@
       </w:rPr>
     </w:lvl>
   </w:abstractNum>
-  <w:abstractNum w:abstractNumId="11" w15:restartNumberingAfterBreak="0">
+  <w:abstractNum w:abstractNumId="12" w15:restartNumberingAfterBreak="0">
     <w:nsid w:val="7B5827CA"/>
     <w:multiLevelType w:val="hybridMultilevel"/>
     <w:tmpl w:val="58264250"/>
@@ -8853,13 +9188,13 @@
     </w:lvl>
   </w:abstractNum>
   <w:num w:numId="1">
-    <w:abstractNumId w:val="10"/>
+    <w:abstractNumId w:val="11"/>
   </w:num>
   <w:num w:numId="2">
     <w:abstractNumId w:val="1"/>
   </w:num>
   <w:num w:numId="3">
-    <w:abstractNumId w:val="11"/>
+    <w:abstractNumId w:val="12"/>
   </w:num>
   <w:num w:numId="4">
     <w:abstractNumId w:val="0"/>
@@ -8871,22 +9206,25 @@
     <w:abstractNumId w:val="3"/>
   </w:num>
   <w:num w:numId="7">
-    <w:abstractNumId w:val="6"/>
+    <w:abstractNumId w:val="7"/>
   </w:num>
   <w:num w:numId="8">
-    <w:abstractNumId w:val="9"/>
+    <w:abstractNumId w:val="10"/>
   </w:num>
   <w:num w:numId="9">
     <w:abstractNumId w:val="5"/>
   </w:num>
   <w:num w:numId="10">
-    <w:abstractNumId w:val="7"/>
+    <w:abstractNumId w:val="8"/>
   </w:num>
   <w:num w:numId="11">
-    <w:abstractNumId w:val="8"/>
+    <w:abstractNumId w:val="9"/>
   </w:num>
   <w:num w:numId="12">
     <w:abstractNumId w:val="2"/>
+  </w:num>
+  <w:num w:numId="13">
+    <w:abstractNumId w:val="6"/>
   </w:num>
 </w:numbering>
 </file>

</xml_diff>

<commit_message>
Created Gearbox and button classes
</commit_message>
<xml_diff>
--- a/notes/Notes.docx
+++ b/notes/Notes.docx
@@ -7700,19 +7700,264 @@
       <w:r>
         <w:t xml:space="preserve"> and reuse code</w:t>
       </w:r>
+      <w:r>
+        <w:t xml:space="preserve">, e.g. </w:t>
+      </w:r>
+      <w:r>
+        <w:rPr>
+          <w:i/>
+        </w:rPr>
+        <w:t>str = new LinkedList&lt;&gt;()</w:t>
+      </w:r>
+      <w:r>
+        <w:t>.</w:t>
+      </w:r>
+    </w:p>
+    <w:p>
+      <w:pPr>
+        <w:pStyle w:val="CGeneralText"/>
+        <w:numPr>
+          <w:ilvl w:val="0"/>
+          <w:numId w:val="0"/>
+        </w:numPr>
+        <w:ind w:left="720" w:hanging="360"/>
+        <w:rPr>
+          <w:b/>
+        </w:rPr>
+      </w:pPr>
+    </w:p>
+    <w:p>
+      <w:pPr>
+        <w:pStyle w:val="CGeneralText"/>
+        <w:numPr>
+          <w:ilvl w:val="0"/>
+          <w:numId w:val="13"/>
+        </w:numPr>
+        <w:rPr>
+          <w:b/>
+        </w:rPr>
+      </w:pPr>
+      <w:r>
+        <w:rPr>
+          <w:b/>
+        </w:rPr>
+        <w:lastRenderedPageBreak/>
+        <w:t>Inner class</w:t>
+      </w:r>
+      <w:r>
+        <w:t xml:space="preserve"> refers to a class defined within a class. It can also be called a nested class. </w:t>
+      </w:r>
+      <w:r>
+        <w:t>There are four types.</w:t>
+      </w:r>
+      <w:r>
+        <w:t xml:space="preserve"> </w:t>
+      </w:r>
+      <w:r>
+        <w:rPr>
+          <w:b/>
+        </w:rPr>
+        <w:t>Outer class</w:t>
+      </w:r>
+      <w:r>
+        <w:t xml:space="preserve"> refers to the class that contains the inner class.</w:t>
+      </w:r>
+      <w:r>
+        <w:t xml:space="preserve"> </w:t>
+      </w:r>
+      <w:r>
+        <w:t>You can create an inner interface.</w:t>
+      </w:r>
+    </w:p>
+    <w:p>
+      <w:pPr>
+        <w:pStyle w:val="CGeneralText"/>
+        <w:numPr>
+          <w:ilvl w:val="0"/>
+          <w:numId w:val="13"/>
+        </w:numPr>
+        <w:rPr>
+          <w:b/>
+        </w:rPr>
+      </w:pPr>
+      <w:r>
+        <w:t xml:space="preserve">Inner classes make sense to use when the inner class won’t be used anywhere else in the program, e.g. </w:t>
+      </w:r>
+      <w:r>
+        <w:t>a Gear class will only need to be used to by a GearBox class</w:t>
+      </w:r>
+      <w:r>
+        <w:t xml:space="preserve"> so it can be an inner class</w:t>
+      </w:r>
+      <w:r>
+        <w:t xml:space="preserve">. </w:t>
+      </w:r>
+    </w:p>
+    <w:p>
+      <w:pPr>
+        <w:pStyle w:val="CGeneralText"/>
+        <w:numPr>
+          <w:ilvl w:val="0"/>
+          <w:numId w:val="13"/>
+        </w:numPr>
+        <w:rPr>
+          <w:b/>
+        </w:rPr>
+      </w:pPr>
+      <w:r>
+        <w:rPr>
+          <w:b/>
+        </w:rPr>
+        <w:t xml:space="preserve">Non-static inner class </w:t>
+      </w:r>
+      <w:r>
+        <w:t>(or just inner class)</w:t>
+      </w:r>
+      <w:r>
+        <w:t xml:space="preserve"> are defined within classes, but outside of methods. They can access all fields and methods defined in the outer class including private entities. To access a field defined within the outer class that’s also defined within the inner class use </w:t>
+      </w:r>
+      <w:r>
+        <w:rPr>
+          <w:i/>
+        </w:rPr>
+        <w:t>Gearbox.this.gearNumber</w:t>
+      </w:r>
+      <w:r>
+        <w:t xml:space="preserve">. The inner class field is </w:t>
+      </w:r>
+      <w:r>
+        <w:rPr>
+          <w:b/>
+        </w:rPr>
+        <w:t>shadowing</w:t>
+      </w:r>
+      <w:r>
+        <w:t xml:space="preserve"> the declaration of the outer class field. Avoid shadowing declarations as it reduces code quality. To access a</w:t>
+      </w:r>
+      <w:r>
+        <w:t xml:space="preserve"> public</w:t>
+      </w:r>
+      <w:r>
+        <w:t xml:space="preserve"> inner class </w:t>
+      </w:r>
+      <w:r>
+        <w:t>from outside the outer</w:t>
+      </w:r>
+      <w:r>
+        <w:t xml:space="preserve"> class use dot notation, e.g. </w:t>
+      </w:r>
+      <w:r>
+        <w:rPr>
+          <w:i/>
+        </w:rPr>
+        <w:t xml:space="preserve">Gearbox mcLaren = new Gearbox(6); </w:t>
+      </w:r>
+      <w:r>
+        <w:rPr>
+          <w:i/>
+        </w:rPr>
+        <w:t>Gearbox.Gear first = mcLaren.new Gear(1, 12.3);</w:t>
+      </w:r>
+      <w:r>
+        <w:t>.</w:t>
+      </w:r>
+    </w:p>
+    <w:p>
+      <w:pPr>
+        <w:pStyle w:val="CGeneralText"/>
+        <w:numPr>
+          <w:ilvl w:val="0"/>
+          <w:numId w:val="13"/>
+        </w:numPr>
+        <w:rPr>
+          <w:b/>
+        </w:rPr>
+      </w:pPr>
+      <w:r>
+        <w:rPr>
+          <w:b/>
+        </w:rPr>
+        <w:t>Static inner class</w:t>
+      </w:r>
+      <w:r>
+        <w:rPr>
+          <w:b/>
+        </w:rPr>
+        <w:t xml:space="preserve"> </w:t>
+      </w:r>
+      <w:r>
+        <w:t>is the same as a non-static inner class except that it uses the static keyword in the declaration. This means that the inner class belongs to the outer class, rather than an instance of the outer class.</w:t>
+      </w:r>
+      <w:r>
+        <w:t xml:space="preserve"> To access a public static inner class from outside the outer class use dot notation, e.g. </w:t>
+      </w:r>
+      <w:r>
+        <w:rPr>
+          <w:i/>
+        </w:rPr>
+        <w:t>Gearbox.Gear f</w:t>
+      </w:r>
+      <w:r>
+        <w:rPr>
+          <w:i/>
+        </w:rPr>
+        <w:t>irst = new Gearbox.</w:t>
+      </w:r>
+      <w:r>
+        <w:rPr>
+          <w:i/>
+        </w:rPr>
+        <w:t>Gear(1, 12.3)</w:t>
+      </w:r>
+      <w:r>
+        <w:t>.</w:t>
+      </w:r>
+    </w:p>
+    <w:p>
+      <w:pPr>
+        <w:pStyle w:val="CGeneralText"/>
+        <w:numPr>
+          <w:ilvl w:val="0"/>
+          <w:numId w:val="13"/>
+        </w:numPr>
+        <w:rPr>
+          <w:b/>
+        </w:rPr>
+      </w:pPr>
+      <w:r>
+        <w:rPr>
+          <w:b/>
+        </w:rPr>
+        <w:t>Local class</w:t>
+      </w:r>
+      <w:r>
+        <w:t xml:space="preserve"> </w:t>
+      </w:r>
+      <w:r>
+        <w:t>is a class that is defined within a method.</w:t>
+      </w:r>
       <w:bookmarkStart w:id="0" w:name="_GoBack"/>
       <w:bookmarkEnd w:id="0"/>
-      <w:r>
-        <w:t xml:space="preserve">, e.g. </w:t>
-      </w:r>
-      <w:r>
-        <w:rPr>
-          <w:i/>
-        </w:rPr>
-        <w:t>str = new LinkedList&lt;&gt;()</w:t>
-      </w:r>
-      <w:r>
-        <w:t>.</w:t>
+    </w:p>
+    <w:p>
+      <w:pPr>
+        <w:pStyle w:val="CGeneralText"/>
+        <w:numPr>
+          <w:ilvl w:val="0"/>
+          <w:numId w:val="13"/>
+        </w:numPr>
+        <w:rPr>
+          <w:b/>
+        </w:rPr>
+      </w:pPr>
+      <w:r>
+        <w:rPr>
+          <w:b/>
+        </w:rPr>
+        <w:t>Anonymous class</w:t>
+      </w:r>
+      <w:r>
+        <w:t xml:space="preserve"> </w:t>
       </w:r>
     </w:p>
     <w:sectPr>

</xml_diff>

<commit_message>
Created local class and anonymous class for button
</commit_message>
<xml_diff>
--- a/notes/Notes.docx
+++ b/notes/Notes.docx
@@ -7766,7 +7766,13 @@
         <w:t xml:space="preserve"> </w:t>
       </w:r>
       <w:r>
-        <w:t>You can create an inner interface.</w:t>
+        <w:t>You can</w:t>
+      </w:r>
+      <w:r>
+        <w:t xml:space="preserve"> also</w:t>
+      </w:r>
+      <w:r>
+        <w:t xml:space="preserve"> create an inner interface.</w:t>
       </w:r>
     </w:p>
     <w:p>
@@ -7935,30 +7941,57 @@
       </w:r>
       <w:r>
         <w:t>is a class that is defined within a method.</w:t>
+      </w:r>
+    </w:p>
+    <w:p>
+      <w:pPr>
+        <w:pStyle w:val="CGeneralText"/>
+        <w:numPr>
+          <w:ilvl w:val="0"/>
+          <w:numId w:val="13"/>
+        </w:numPr>
+        <w:rPr>
+          <w:b/>
+        </w:rPr>
+      </w:pPr>
+      <w:r>
+        <w:rPr>
+          <w:b/>
+        </w:rPr>
+        <w:t>Anonymous class</w:t>
+      </w:r>
+      <w:r>
+        <w:t xml:space="preserve"> </w:t>
+      </w:r>
+      <w:r>
+        <w:t xml:space="preserve">is a class with no name, e.g. </w:t>
+      </w:r>
+      <w:r>
+        <w:rPr>
+          <w:i/>
+        </w:rPr>
+        <w:t>IOnClickListener action = new IOnClickListener() {</w:t>
+      </w:r>
+      <w:r>
+        <w:rPr>
+          <w:i/>
+        </w:rPr>
+        <w:t xml:space="preserve"> @Override public void onClick(String title) { System.out.println(title + “was clicked.”); } </w:t>
+      </w:r>
+      <w:r>
+        <w:rPr>
+          <w:i/>
+        </w:rPr>
+        <w:t>}</w:t>
+      </w:r>
+      <w:r>
+        <w:t>.</w:t>
+      </w:r>
+      <w:r>
+        <w:t xml:space="preserve"> The class returned in this example is a subclass of the interface IOnClickListener, but since the subclass doesn’t have a name that can be used to instantiate another instance of the class, it’s an anonymous class.</w:t>
       </w:r>
       <w:bookmarkStart w:id="0" w:name="_GoBack"/>
       <w:bookmarkEnd w:id="0"/>
-    </w:p>
-    <w:p>
-      <w:pPr>
-        <w:pStyle w:val="CGeneralText"/>
-        <w:numPr>
-          <w:ilvl w:val="0"/>
-          <w:numId w:val="13"/>
-        </w:numPr>
-        <w:rPr>
-          <w:b/>
-        </w:rPr>
-      </w:pPr>
-      <w:r>
-        <w:rPr>
-          <w:b/>
-        </w:rPr>
-        <w:t>Anonymous class</w:t>
-      </w:r>
-      <w:r>
-        <w:t xml:space="preserve"> </w:t>
-      </w:r>
     </w:p>
     <w:sectPr>
       <w:pgSz w:w="11906" w:h="16838"/>

</xml_diff>

<commit_message>
Practiced working with abstract classes
</commit_message>
<xml_diff>
--- a/notes/Notes.docx
+++ b/notes/Notes.docx
@@ -7990,8 +7990,156 @@
       <w:r>
         <w:t xml:space="preserve"> The class returned in this example is a subclass of the interface IOnClickListener, but since the subclass doesn’t have a name that can be used to instantiate another instance of the class, it’s an anonymous class.</w:t>
       </w:r>
+    </w:p>
+    <w:p>
+      <w:pPr>
+        <w:pStyle w:val="CGeneralText"/>
+        <w:numPr>
+          <w:ilvl w:val="0"/>
+          <w:numId w:val="0"/>
+        </w:numPr>
+        <w:ind w:left="720" w:hanging="360"/>
+        <w:rPr>
+          <w:b/>
+        </w:rPr>
+      </w:pPr>
+    </w:p>
+    <w:p>
+      <w:pPr>
+        <w:pStyle w:val="CGeneralText"/>
+        <w:numPr>
+          <w:ilvl w:val="0"/>
+          <w:numId w:val="13"/>
+        </w:numPr>
+        <w:rPr>
+          <w:b/>
+        </w:rPr>
+      </w:pPr>
+      <w:r>
+        <w:rPr>
+          <w:b/>
+        </w:rPr>
+        <w:t>Abstract class</w:t>
+      </w:r>
+      <w:r>
+        <w:t xml:space="preserve"> is </w:t>
+      </w:r>
+      <w:r>
+        <w:t xml:space="preserve">a class that can’t be instantiated without being inherited from. That’s because it defines ‘abstract’ methods which work exactly like interface methods, i.e. they are declared without a definition and the definition is provided by the subclass. </w:t>
+      </w:r>
+    </w:p>
+    <w:p>
+      <w:pPr>
+        <w:pStyle w:val="CGeneralText"/>
+        <w:numPr>
+          <w:ilvl w:val="0"/>
+          <w:numId w:val="13"/>
+        </w:numPr>
+        <w:rPr>
+          <w:b/>
+        </w:rPr>
+      </w:pPr>
+      <w:r>
+        <w:t>It’s best to use an abstract class when a class contains common functionality, but has no useful meaning on its own. An example of this is that an Animal class could contain state and behaviour that’s used by every animal, but Animal on its own doesn’t describe any specific animal and as such is meaningless to use directly. You can mark Animal as abstract and then inherit it by a Dog o</w:t>
+      </w:r>
+      <w:r>
+        <w:t xml:space="preserve">r Cat class and give it meaning, e.g. </w:t>
+      </w:r>
+      <w:r>
+        <w:rPr>
+          <w:i/>
+        </w:rPr>
+        <w:t>public class abstract Animal { … }</w:t>
+      </w:r>
+      <w:r>
+        <w:t xml:space="preserve">. </w:t>
+      </w:r>
+    </w:p>
+    <w:p>
+      <w:pPr>
+        <w:pStyle w:val="CGeneralText"/>
+        <w:numPr>
+          <w:ilvl w:val="0"/>
+          <w:numId w:val="13"/>
+        </w:numPr>
+        <w:rPr>
+          <w:b/>
+        </w:rPr>
+      </w:pPr>
+      <w:r>
+        <w:t>Abstract methods</w:t>
+      </w:r>
+      <w:r>
+        <w:t xml:space="preserve">, </w:t>
+      </w:r>
+      <w:r>
+        <w:t xml:space="preserve">e.g. </w:t>
+      </w:r>
+      <w:r>
+        <w:rPr>
+          <w:i/>
+        </w:rPr>
+        <w:t>public abstract void eat()</w:t>
+      </w:r>
+      <w:r>
+        <w:t>,</w:t>
+      </w:r>
+      <w:r>
+        <w:t xml:space="preserve"> must be implemented</w:t>
+      </w:r>
+      <w:r>
+        <w:t xml:space="preserve"> in </w:t>
+      </w:r>
+      <w:r>
+        <w:t>immediate subclasses unless the immediate subclass is also abstract.</w:t>
+      </w:r>
+    </w:p>
+    <w:p>
+      <w:pPr>
+        <w:pStyle w:val="CGeneralText"/>
+        <w:numPr>
+          <w:ilvl w:val="0"/>
+          <w:numId w:val="13"/>
+        </w:numPr>
+        <w:rPr>
+          <w:b/>
+        </w:rPr>
+      </w:pPr>
+      <w:r>
+        <w:t>Abstract methods can only go in an abstract class, but an abstract class doesn’t require abstract methods.</w:t>
+      </w:r>
+    </w:p>
+    <w:p>
+      <w:pPr>
+        <w:pStyle w:val="CGeneralText"/>
+        <w:numPr>
+          <w:ilvl w:val="0"/>
+          <w:numId w:val="13"/>
+        </w:numPr>
+        <w:rPr>
+          <w:b/>
+        </w:rPr>
+      </w:pPr>
+      <w:r>
+        <w:t xml:space="preserve">Abstract class vs. interface: </w:t>
+      </w:r>
+      <w:r>
+        <w:t>Interfaces can only have ‘public static final’ fields, they don’t have constructors, can’t have public implemented methods, many interfaces can be implemented</w:t>
+      </w:r>
+      <w:r>
+        <w:t xml:space="preserve"> by one class</w:t>
+      </w:r>
+      <w:r>
+        <w:t xml:space="preserve">, </w:t>
+      </w:r>
+      <w:r>
+        <w:t xml:space="preserve">neither can be instantiated, </w:t>
+      </w:r>
       <w:bookmarkStart w:id="0" w:name="_GoBack"/>
       <w:bookmarkEnd w:id="0"/>
+      <w:r>
+        <w:t xml:space="preserve">etc. </w:t>
+      </w:r>
     </w:p>
     <w:sectPr>
       <w:pgSz w:w="11906" w:h="16838"/>

</xml_diff>

<commit_message>
Covered unbounded and bounded type parameters
</commit_message>
<xml_diff>
--- a/notes/Notes.docx
+++ b/notes/Notes.docx
@@ -8225,26 +8225,168 @@
       <w:r>
         <w:t xml:space="preserve">, e.g. </w:t>
       </w:r>
+      <w:r>
+        <w:rPr>
+          <w:i/>
+        </w:rPr>
+        <w:t>List&lt;String&gt; list = new List&lt;&gt;()</w:t>
+      </w:r>
+      <w:r>
+        <w:t xml:space="preserve">. This is referred to as </w:t>
+      </w:r>
+      <w:r>
+        <w:rPr>
+          <w:b/>
+        </w:rPr>
+        <w:t>generics</w:t>
+      </w:r>
+      <w:r>
+        <w:t xml:space="preserve"> as code can work with different data types.</w:t>
+      </w:r>
+      <w:r>
+        <w:t xml:space="preserve"> Type parameter arguments are provided in angled brackets &lt;</w:t>
+      </w:r>
+      <w:r>
+        <w:t>…</w:t>
+      </w:r>
+      <w:r>
+        <w:t>&gt;.</w:t>
+      </w:r>
+    </w:p>
+    <w:p>
+      <w:pPr>
+        <w:pStyle w:val="CGeneralText"/>
+        <w:numPr>
+          <w:ilvl w:val="0"/>
+          <w:numId w:val="14"/>
+        </w:numPr>
+        <w:rPr>
+          <w:b/>
+        </w:rPr>
+      </w:pPr>
+      <w:r>
+        <w:t>Generics reduces code duplication and increases code reuse.</w:t>
+      </w:r>
+    </w:p>
+    <w:p>
+      <w:pPr>
+        <w:pStyle w:val="CGeneralText"/>
+        <w:numPr>
+          <w:ilvl w:val="0"/>
+          <w:numId w:val="14"/>
+        </w:numPr>
+        <w:rPr>
+          <w:b/>
+        </w:rPr>
+      </w:pPr>
+      <w:r>
+        <w:t>If you omit the type parameter, th</w:t>
+      </w:r>
+      <w:r>
+        <w:t>e</w:t>
+      </w:r>
+      <w:r>
+        <w:t xml:space="preserve">n Java assumes that the type parameter is Object, e.g. </w:t>
+      </w:r>
+      <w:r>
+        <w:rPr>
+          <w:i/>
+        </w:rPr>
+        <w:t xml:space="preserve">List items = new ArrayList() </w:t>
+      </w:r>
+      <w:r>
+        <w:t xml:space="preserve">is equivalent to </w:t>
+      </w:r>
+      <w:r>
+        <w:rPr>
+          <w:i/>
+        </w:rPr>
+        <w:t>List&lt;Object&gt; items = new ArrayList&lt;Object&gt;()</w:t>
+      </w:r>
+      <w:r>
+        <w:t>.</w:t>
+      </w:r>
+      <w:r>
+        <w:t xml:space="preserve"> This allows items to accept any non-primitive datatype since they are upcasted to Object. This isn’t recommended because it </w:t>
+      </w:r>
+      <w:r>
+        <w:t xml:space="preserve">can </w:t>
+      </w:r>
+      <w:r>
+        <w:t>break type checking.</w:t>
+      </w:r>
+    </w:p>
+    <w:p>
+      <w:pPr>
+        <w:pStyle w:val="CGeneralText"/>
+        <w:numPr>
+          <w:ilvl w:val="0"/>
+          <w:numId w:val="14"/>
+        </w:numPr>
+        <w:rPr>
+          <w:b/>
+        </w:rPr>
+      </w:pPr>
+      <w:r>
+        <w:rPr>
+          <w:b/>
+        </w:rPr>
+        <w:lastRenderedPageBreak/>
+        <w:t>Bounded type parameters</w:t>
+      </w:r>
+      <w:r>
+        <w:t xml:space="preserve"> limit</w:t>
+      </w:r>
+      <w:r>
+        <w:t xml:space="preserve"> the datatypes that will be accepted by a class</w:t>
+      </w:r>
+      <w:r>
+        <w:t xml:space="preserve">. Unbounded example: </w:t>
+      </w:r>
+      <w:r>
+        <w:rPr>
+          <w:i/>
+        </w:rPr>
+        <w:t>class Team&lt;T&gt;</w:t>
+      </w:r>
+      <w:r>
+        <w:t xml:space="preserve">. Bounded example: </w:t>
+      </w:r>
+      <w:r>
+        <w:rPr>
+          <w:i/>
+        </w:rPr>
+        <w:t>class Team&lt;T extends Player&gt;</w:t>
+      </w:r>
+      <w:r>
+        <w:t>. Another benefit is that the compiler will know what methods to expect since T subclasses Player. With unbounded type parameters you will need to use casts which can be hard to read.</w:t>
+      </w:r>
+    </w:p>
+    <w:p>
+      <w:pPr>
+        <w:pStyle w:val="CGeneralText"/>
+        <w:numPr>
+          <w:ilvl w:val="0"/>
+          <w:numId w:val="14"/>
+        </w:numPr>
+        <w:rPr>
+          <w:b/>
+        </w:rPr>
+      </w:pPr>
+      <w:r>
+        <w:t xml:space="preserve">To specify multiple upper bounds use the following syntax: </w:t>
+      </w:r>
+      <w:r>
+        <w:rPr>
+          <w:i/>
+        </w:rPr>
+        <w:t>class Team&lt;T extends Player &amp; Coach &amp; Manager&gt;</w:t>
+      </w:r>
+      <w:r>
+        <w:t xml:space="preserve">. </w:t>
+      </w:r>
       <w:bookmarkStart w:id="0" w:name="_GoBack"/>
-      <w:r>
-        <w:rPr>
-          <w:i/>
-        </w:rPr>
-        <w:t>List&lt;String&gt; list = new List&lt;&gt;()</w:t>
-      </w:r>
       <w:bookmarkEnd w:id="0"/>
-      <w:r>
-        <w:t xml:space="preserve">. This is referred to as </w:t>
-      </w:r>
-      <w:r>
-        <w:rPr>
-          <w:b/>
-        </w:rPr>
-        <w:t>generics</w:t>
-      </w:r>
-      <w:r>
-        <w:t xml:space="preserve"> as code can work with different data types.</w:t>
-      </w:r>
     </w:p>
     <w:sectPr>
       <w:pgSz w:w="11906" w:h="16838"/>

</xml_diff>

<commit_message>
Completed generics lectures and started generics challenge
</commit_message>
<xml_diff>
--- a/notes/Notes.docx
+++ b/notes/Notes.docx
@@ -8070,10 +8070,7 @@
         <w:t>Abstract methods</w:t>
       </w:r>
       <w:r>
-        <w:t xml:space="preserve">, </w:t>
-      </w:r>
-      <w:r>
-        <w:t xml:space="preserve">e.g. </w:t>
+        <w:t xml:space="preserve">, e.g. </w:t>
       </w:r>
       <w:r>
         <w:rPr>
@@ -8384,6 +8381,9 @@
       </w:r>
       <w:r>
         <w:t xml:space="preserve">. </w:t>
+      </w:r>
+      <w:r>
+        <w:t>Similar to inheritance, you must have one class followed by interfaces.</w:t>
       </w:r>
       <w:bookmarkStart w:id="0" w:name="_GoBack"/>
       <w:bookmarkEnd w:id="0"/>

</xml_diff>

<commit_message>
Completed generics challenge and section 12
</commit_message>
<xml_diff>
--- a/notes/Notes.docx
+++ b/notes/Notes.docx
@@ -8277,116 +8277,155 @@
         </w:rPr>
       </w:pPr>
       <w:r>
-        <w:t>If you omit the type parameter, th</w:t>
-      </w:r>
-      <w:r>
-        <w:t>e</w:t>
-      </w:r>
-      <w:r>
-        <w:t xml:space="preserve">n Java assumes that the type parameter is Object, e.g. </w:t>
-      </w:r>
-      <w:r>
-        <w:rPr>
-          <w:i/>
-        </w:rPr>
-        <w:t xml:space="preserve">List items = new ArrayList() </w:t>
-      </w:r>
-      <w:r>
-        <w:t xml:space="preserve">is equivalent to </w:t>
-      </w:r>
-      <w:r>
-        <w:rPr>
-          <w:i/>
-        </w:rPr>
-        <w:t>List&lt;Object&gt; items = new ArrayList&lt;Object&gt;()</w:t>
-      </w:r>
-      <w:r>
-        <w:t>.</w:t>
-      </w:r>
-      <w:r>
-        <w:t xml:space="preserve"> This allows items to accept any non-primitive datatype since they are upcasted to Object. This isn’t recommended because it </w:t>
-      </w:r>
-      <w:r>
-        <w:t xml:space="preserve">can </w:t>
-      </w:r>
-      <w:r>
-        <w:t>break type checking.</w:t>
-      </w:r>
-    </w:p>
-    <w:p>
-      <w:pPr>
-        <w:pStyle w:val="CGeneralText"/>
-        <w:numPr>
-          <w:ilvl w:val="0"/>
-          <w:numId w:val="14"/>
-        </w:numPr>
-        <w:rPr>
-          <w:b/>
-        </w:rPr>
-      </w:pPr>
-      <w:r>
-        <w:rPr>
-          <w:b/>
-        </w:rPr>
-        <w:lastRenderedPageBreak/>
-        <w:t>Bounded type parameters</w:t>
-      </w:r>
-      <w:r>
-        <w:t xml:space="preserve"> limit</w:t>
-      </w:r>
-      <w:r>
-        <w:t xml:space="preserve"> the datatypes that will be accepted by a class</w:t>
-      </w:r>
-      <w:r>
-        <w:t xml:space="preserve">. Unbounded example: </w:t>
-      </w:r>
-      <w:r>
-        <w:rPr>
-          <w:i/>
-        </w:rPr>
-        <w:t>class Team&lt;T&gt;</w:t>
-      </w:r>
-      <w:r>
-        <w:t xml:space="preserve">. Bounded example: </w:t>
-      </w:r>
-      <w:r>
-        <w:rPr>
-          <w:i/>
-        </w:rPr>
-        <w:t>class Team&lt;T extends Player&gt;</w:t>
-      </w:r>
-      <w:r>
-        <w:t>. Another benefit is that the compiler will know what methods to expect since T subclasses Player. With unbounded type parameters you will need to use casts which can be hard to read.</w:t>
-      </w:r>
-    </w:p>
-    <w:p>
-      <w:pPr>
-        <w:pStyle w:val="CGeneralText"/>
-        <w:numPr>
-          <w:ilvl w:val="0"/>
-          <w:numId w:val="14"/>
-        </w:numPr>
-        <w:rPr>
-          <w:b/>
-        </w:rPr>
-      </w:pPr>
-      <w:r>
-        <w:t xml:space="preserve">To specify multiple upper bounds use the following syntax: </w:t>
-      </w:r>
-      <w:r>
-        <w:rPr>
-          <w:i/>
-        </w:rPr>
-        <w:t>class Team&lt;T extends Player &amp; Coach &amp; Manager&gt;</w:t>
-      </w:r>
-      <w:r>
-        <w:t xml:space="preserve">. </w:t>
-      </w:r>
-      <w:r>
-        <w:t>Similar to inheritance, you must have one class followed by interfaces.</w:t>
+        <w:t xml:space="preserve">To specify one type parameter: </w:t>
+      </w:r>
+      <w:r>
+        <w:rPr>
+          <w:i/>
+        </w:rPr>
+        <w:t>class Test&lt;T&gt; {…}</w:t>
+      </w:r>
+      <w:r>
+        <w:t>, t</w:t>
       </w:r>
       <w:bookmarkStart w:id="0" w:name="_GoBack"/>
       <w:bookmarkEnd w:id="0"/>
+      <w:r>
+        <w:t xml:space="preserve">o specify two type parameters: </w:t>
+      </w:r>
+      <w:r>
+        <w:rPr>
+          <w:i/>
+        </w:rPr>
+        <w:t>class Test&lt;T, U&gt; {…}</w:t>
+      </w:r>
+      <w:r>
+        <w:t>, etc.</w:t>
+      </w:r>
+    </w:p>
+    <w:p>
+      <w:pPr>
+        <w:pStyle w:val="CGeneralText"/>
+        <w:numPr>
+          <w:ilvl w:val="0"/>
+          <w:numId w:val="14"/>
+        </w:numPr>
+        <w:rPr>
+          <w:b/>
+        </w:rPr>
+      </w:pPr>
+      <w:r>
+        <w:t>If you omit the type parameter, th</w:t>
+      </w:r>
+      <w:r>
+        <w:t>e</w:t>
+      </w:r>
+      <w:r>
+        <w:t xml:space="preserve">n Java assumes that the type parameter is Object, e.g. </w:t>
+      </w:r>
+      <w:r>
+        <w:rPr>
+          <w:i/>
+        </w:rPr>
+        <w:t xml:space="preserve">List items = new ArrayList() </w:t>
+      </w:r>
+      <w:r>
+        <w:t xml:space="preserve">is equivalent to </w:t>
+      </w:r>
+      <w:r>
+        <w:rPr>
+          <w:i/>
+        </w:rPr>
+        <w:t>List&lt;Object&gt; items = new ArrayList&lt;Object&gt;()</w:t>
+      </w:r>
+      <w:r>
+        <w:t>.</w:t>
+      </w:r>
+      <w:r>
+        <w:t xml:space="preserve"> This allows </w:t>
+      </w:r>
+      <w:r>
+        <w:lastRenderedPageBreak/>
+        <w:t xml:space="preserve">items to accept any non-primitive datatype since they are upcasted to Object. This isn’t recommended because it </w:t>
+      </w:r>
+      <w:r>
+        <w:t xml:space="preserve">can </w:t>
+      </w:r>
+      <w:r>
+        <w:t>break type checking.</w:t>
+      </w:r>
+    </w:p>
+    <w:p>
+      <w:pPr>
+        <w:pStyle w:val="CGeneralText"/>
+        <w:numPr>
+          <w:ilvl w:val="0"/>
+          <w:numId w:val="14"/>
+        </w:numPr>
+        <w:rPr>
+          <w:b/>
+        </w:rPr>
+      </w:pPr>
+      <w:r>
+        <w:rPr>
+          <w:b/>
+        </w:rPr>
+        <w:t>Bounded type parameters</w:t>
+      </w:r>
+      <w:r>
+        <w:t xml:space="preserve"> limit</w:t>
+      </w:r>
+      <w:r>
+        <w:t xml:space="preserve"> the datatypes that will be accepted by a class</w:t>
+      </w:r>
+      <w:r>
+        <w:t xml:space="preserve">. Unbounded example: </w:t>
+      </w:r>
+      <w:r>
+        <w:rPr>
+          <w:i/>
+        </w:rPr>
+        <w:t>class Team&lt;T&gt;</w:t>
+      </w:r>
+      <w:r>
+        <w:t xml:space="preserve">. Bounded example: </w:t>
+      </w:r>
+      <w:r>
+        <w:rPr>
+          <w:i/>
+        </w:rPr>
+        <w:t>class Team&lt;T extends Player&gt;</w:t>
+      </w:r>
+      <w:r>
+        <w:t>. Another benefit is that the compiler will know what methods to expect since T subclasses Player. With unbounded type parameters you will need to use casts which can be hard to read.</w:t>
+      </w:r>
+    </w:p>
+    <w:p>
+      <w:pPr>
+        <w:pStyle w:val="CGeneralText"/>
+        <w:numPr>
+          <w:ilvl w:val="0"/>
+          <w:numId w:val="14"/>
+        </w:numPr>
+        <w:rPr>
+          <w:b/>
+        </w:rPr>
+      </w:pPr>
+      <w:r>
+        <w:t xml:space="preserve">To specify multiple upper bounds use the following syntax: </w:t>
+      </w:r>
+      <w:r>
+        <w:rPr>
+          <w:i/>
+        </w:rPr>
+        <w:t>class Team&lt;T extends Player &amp; Coach &amp; Manager&gt;</w:t>
+      </w:r>
+      <w:r>
+        <w:t xml:space="preserve">. </w:t>
+      </w:r>
+      <w:r>
+        <w:t>Similar to inheritance, you must have one class followed by interfaces.</w:t>
+      </w:r>
     </w:p>
     <w:sectPr>
       <w:pgSz w:w="11906" w:h="16838"/>

</xml_diff>

<commit_message>
Started and completed package challenge
</commit_message>
<xml_diff>
--- a/notes/Notes.docx
+++ b/notes/Notes.docx
@@ -8808,157 +8808,211 @@
         </w:numPr>
       </w:pPr>
       <w:r>
-        <w:t xml:space="preserve">The asterisk imports all classes, interfaces, and static objects from a package – e.g. </w:t>
-      </w:r>
-      <w:r>
-        <w:rPr>
-          <w:i/>
-        </w:rPr>
-        <w:t>‘java.util.*’</w:t>
-      </w:r>
-      <w:r>
-        <w:t>.</w:t>
-      </w:r>
-      <w:r>
-        <w:t xml:space="preserve"> It won’t automatically import packages within packages though, e.g. </w:t>
-      </w:r>
-      <w:r>
-        <w:rPr>
-          <w:i/>
-        </w:rPr>
-        <w:t>‘java.awt’</w:t>
-      </w:r>
-      <w:r>
-        <w:t xml:space="preserve"> is different to </w:t>
-      </w:r>
-      <w:r>
-        <w:rPr>
-          <w:i/>
-        </w:rPr>
-        <w:t>‘java.awt.event’</w:t>
-      </w:r>
-      <w:r>
-        <w:t>. Use * sparingly since it automatically imports all names which could lead to namespace pollution if many common names are being used.</w:t>
-      </w:r>
-    </w:p>
-    <w:p>
-      <w:pPr>
-        <w:pStyle w:val="CGeneralText"/>
-        <w:numPr>
-          <w:ilvl w:val="0"/>
-          <w:numId w:val="15"/>
-        </w:numPr>
-      </w:pPr>
-      <w:r>
-        <w:t>If two or more imports have the same class defined, then only one import must remain. The other class declarations must use a fully qualified name.</w:t>
-      </w:r>
-    </w:p>
-    <w:p>
-      <w:pPr>
-        <w:pStyle w:val="CGeneralText"/>
-        <w:numPr>
-          <w:ilvl w:val="0"/>
-          <w:numId w:val="15"/>
-        </w:numPr>
-      </w:pPr>
-      <w:r>
-        <w:t xml:space="preserve">‘java.lang’ is implicitly imported and contains </w:t>
-      </w:r>
-      <w:r>
-        <w:t>fundamental Java classes, e.g. wrapper classes, String, Math, Object, etc.</w:t>
-      </w:r>
-    </w:p>
-    <w:p>
-      <w:pPr>
-        <w:pStyle w:val="CGeneralText"/>
-        <w:numPr>
-          <w:ilvl w:val="0"/>
-          <w:numId w:val="15"/>
-        </w:numPr>
-      </w:pPr>
-      <w:r>
-        <w:lastRenderedPageBreak/>
-        <w:t>The package name must match the directory that the file is contained within since each section of the package name refers to another sub-folder.</w:t>
-      </w:r>
-    </w:p>
-    <w:p>
-      <w:pPr>
-        <w:pStyle w:val="CGeneralText"/>
-        <w:numPr>
-          <w:ilvl w:val="0"/>
-          <w:numId w:val="15"/>
-        </w:numPr>
-      </w:pPr>
-      <w:r>
-        <w:t xml:space="preserve">Java files have a </w:t>
-      </w:r>
-      <w:r>
-        <w:rPr>
-          <w:b/>
-        </w:rPr>
-        <w:t>package</w:t>
-      </w:r>
-      <w:r>
-        <w:t xml:space="preserve"> statement at the</w:t>
-      </w:r>
-      <w:r>
-        <w:t xml:space="preserve"> top of the file which indicate</w:t>
-      </w:r>
-      <w:r>
-        <w:t xml:space="preserve"> which package the file belongs to, e.g.</w:t>
-      </w:r>
-      <w:r>
-        <w:t xml:space="preserve"> com\cjm\ms\Main.java will have ‘</w:t>
-      </w:r>
-      <w:r>
-        <w:rPr>
-          <w:i/>
-        </w:rPr>
-        <w:t>package com.cjm.ms;</w:t>
-      </w:r>
-      <w:r>
-        <w:t>’ as the first line.</w:t>
-      </w:r>
-    </w:p>
-    <w:p>
-      <w:pPr>
-        <w:pStyle w:val="CGeneralText"/>
-        <w:numPr>
-          <w:ilvl w:val="0"/>
-          <w:numId w:val="15"/>
-        </w:numPr>
-      </w:pPr>
-      <w:r>
-        <w:t xml:space="preserve">To turn a project into a </w:t>
-      </w:r>
-      <w:r>
-        <w:rPr>
-          <w:b/>
-        </w:rPr>
-        <w:t>library</w:t>
-      </w:r>
-      <w:r>
-        <w:t xml:space="preserve"> in IntelliJ IDEA, go to Project Structure &gt; Artifacts &gt; + &gt; JAR &gt; From modules with dependencies. Select a ‘Main class’ to create an executable, otherwise leave it, and press OK. Press Build &gt; Build Artifacts</w:t>
-      </w:r>
-      <w:r>
-        <w:t xml:space="preserve"> to output the JAR file.</w:t>
-      </w:r>
-    </w:p>
-    <w:p>
-      <w:pPr>
-        <w:pStyle w:val="CGeneralText"/>
-        <w:numPr>
-          <w:ilvl w:val="0"/>
-          <w:numId w:val="15"/>
-        </w:numPr>
-      </w:pPr>
-      <w:r>
-        <w:t xml:space="preserve">To use the library in another project go to File &gt; Project Structure &gt; Libraries &gt; + &gt; Java &gt; </w:t>
+        <w:t>You ca</w:t>
+      </w:r>
+      <w:r>
+        <w:t>n import static methods directly</w:t>
       </w:r>
       <w:bookmarkStart w:id="0" w:name="_GoBack"/>
       <w:bookmarkEnd w:id="0"/>
       <w:r>
+        <w:t xml:space="preserve">, e.g. </w:t>
+      </w:r>
+      <w:r>
+        <w:rPr>
+          <w:i/>
+        </w:rPr>
+        <w:t xml:space="preserve">‘import static </w:t>
+      </w:r>
+      <w:r>
+        <w:rPr>
+          <w:i/>
+        </w:rPr>
+        <w:t>org.junit.Assert.assertEquals;</w:t>
+      </w:r>
+      <w:r>
+        <w:rPr>
+          <w:i/>
+        </w:rPr>
+        <w:t>’</w:t>
+      </w:r>
+      <w:r>
+        <w:t>.</w:t>
+      </w:r>
+    </w:p>
+    <w:p>
+      <w:pPr>
+        <w:pStyle w:val="CGeneralText"/>
+        <w:numPr>
+          <w:ilvl w:val="0"/>
+          <w:numId w:val="15"/>
+        </w:numPr>
+      </w:pPr>
+      <w:r>
+        <w:t xml:space="preserve">The asterisk imports all classes, interfaces, and static objects from a package – e.g. </w:t>
+      </w:r>
+      <w:r>
+        <w:rPr>
+          <w:i/>
+        </w:rPr>
+        <w:t>‘java.util.*’</w:t>
+      </w:r>
+      <w:r>
+        <w:t>.</w:t>
+      </w:r>
+      <w:r>
+        <w:t xml:space="preserve"> It won’t automatically import packages within packages though, e.g. </w:t>
+      </w:r>
+      <w:r>
+        <w:rPr>
+          <w:i/>
+        </w:rPr>
+        <w:t>‘java.awt’</w:t>
+      </w:r>
+      <w:r>
+        <w:t xml:space="preserve"> is different to </w:t>
+      </w:r>
+      <w:r>
+        <w:rPr>
+          <w:i/>
+        </w:rPr>
+        <w:t>‘java.awt.event’</w:t>
+      </w:r>
+      <w:r>
+        <w:t>. Use * sparingly since it automatically imports all names which could lead to namespace pollution if many common names are being used.</w:t>
+      </w:r>
+    </w:p>
+    <w:p>
+      <w:pPr>
+        <w:pStyle w:val="CGeneralText"/>
+        <w:numPr>
+          <w:ilvl w:val="0"/>
+          <w:numId w:val="15"/>
+        </w:numPr>
+      </w:pPr>
+      <w:r>
+        <w:t>If two or more imports have the same class defined, then only one import must remain. The other class declarations must use a fully qualified name.</w:t>
+      </w:r>
+    </w:p>
+    <w:p>
+      <w:pPr>
+        <w:pStyle w:val="CGeneralText"/>
+        <w:numPr>
+          <w:ilvl w:val="0"/>
+          <w:numId w:val="15"/>
+        </w:numPr>
+      </w:pPr>
+      <w:r>
+        <w:lastRenderedPageBreak/>
+        <w:t xml:space="preserve">‘java.lang’ is implicitly imported and contains </w:t>
+      </w:r>
+      <w:r>
+        <w:t>fundamental Java classes, e.g. wrapper classes, String, Math, Object, etc.</w:t>
+      </w:r>
+    </w:p>
+    <w:p>
+      <w:pPr>
+        <w:pStyle w:val="CGeneralText"/>
+        <w:numPr>
+          <w:ilvl w:val="0"/>
+          <w:numId w:val="15"/>
+        </w:numPr>
+      </w:pPr>
+      <w:r>
+        <w:t>The package name must match the directory that the file is contained within since each section of the package name refers to another sub-folder.</w:t>
+      </w:r>
+    </w:p>
+    <w:p>
+      <w:pPr>
+        <w:pStyle w:val="CGeneralText"/>
+        <w:numPr>
+          <w:ilvl w:val="0"/>
+          <w:numId w:val="15"/>
+        </w:numPr>
+      </w:pPr>
+      <w:r>
+        <w:t xml:space="preserve">Java files have a </w:t>
+      </w:r>
+      <w:r>
+        <w:rPr>
+          <w:b/>
+        </w:rPr>
+        <w:t>package</w:t>
+      </w:r>
+      <w:r>
+        <w:t xml:space="preserve"> statement at the</w:t>
+      </w:r>
+      <w:r>
+        <w:t xml:space="preserve"> top of the file which indicate</w:t>
+      </w:r>
+      <w:r>
+        <w:t xml:space="preserve"> which package the file belongs to, e.g.</w:t>
+      </w:r>
+      <w:r>
+        <w:t xml:space="preserve"> com\cjm\ms\Main.java will have ‘</w:t>
+      </w:r>
+      <w:r>
+        <w:rPr>
+          <w:i/>
+        </w:rPr>
+        <w:t>package com.cjm.ms;</w:t>
+      </w:r>
+      <w:r>
+        <w:t>’ as the first line.</w:t>
+      </w:r>
+    </w:p>
+    <w:p>
+      <w:pPr>
+        <w:pStyle w:val="CGeneralText"/>
+        <w:numPr>
+          <w:ilvl w:val="0"/>
+          <w:numId w:val="15"/>
+        </w:numPr>
+      </w:pPr>
+      <w:r>
+        <w:t xml:space="preserve">To turn a project into a </w:t>
+      </w:r>
+      <w:r>
+        <w:rPr>
+          <w:b/>
+        </w:rPr>
+        <w:t>library</w:t>
+      </w:r>
+      <w:r>
+        <w:t xml:space="preserve"> in IntelliJ IDEA, go to Project Structure &gt; Artifacts &gt; + &gt; JAR &gt; From modules with dependencies. Select a ‘Main class’ to create an executable, otherwise leave it, and press OK. Press Build &gt; Build Artifacts</w:t>
+      </w:r>
+      <w:r>
+        <w:t xml:space="preserve"> to output the JAR file.</w:t>
+      </w:r>
+    </w:p>
+    <w:p>
+      <w:pPr>
+        <w:pStyle w:val="CGeneralText"/>
+        <w:numPr>
+          <w:ilvl w:val="0"/>
+          <w:numId w:val="15"/>
+        </w:numPr>
+      </w:pPr>
+      <w:r>
+        <w:t>To use the</w:t>
+      </w:r>
+      <w:r>
+        <w:t xml:space="preserve"> library in another project</w:t>
+      </w:r>
+      <w:r>
+        <w:t xml:space="preserve"> File &gt; Project Structure &gt; Libraries &gt; + &gt; Java &gt; </w:t>
+      </w:r>
+      <w:r>
+        <w:t xml:space="preserve">Select JAR file &gt; OK. </w:t>
+      </w:r>
+      <w:r>
         <w:t xml:space="preserve"> </w:t>
+      </w:r>
+      <w:r>
+        <w:t xml:space="preserve">When you import the library, it exist in its original location and isn’t copied over. This </w:t>
+      </w:r>
+      <w:r>
+        <w:t>allows IntelliJ IDEA to automatically load it when changes are made.</w:t>
       </w:r>
     </w:p>
     <w:sectPr>

</xml_diff>

<commit_message>
Covered Scope Part 1
</commit_message>
<xml_diff>
--- a/notes/Notes.docx
+++ b/notes/Notes.docx
@@ -463,6 +463,29 @@
           <w:szCs w:val="24"/>
         </w:rPr>
         <w:t>Ctrl+LMB a class/method/etc declaration to see it’s definition, or do it on a definition to see uses of it.</w:t>
+      </w:r>
+    </w:p>
+    <w:p>
+      <w:pPr>
+        <w:pStyle w:val="ListParagraph"/>
+        <w:numPr>
+          <w:ilvl w:val="0"/>
+          <w:numId w:val="2"/>
+        </w:numPr>
+        <w:jc w:val="both"/>
+        <w:rPr>
+          <w:rFonts w:ascii="Times New Roman" w:hAnsi="Times New Roman" w:cs="Times New Roman"/>
+          <w:sz w:val="24"/>
+          <w:szCs w:val="24"/>
+        </w:rPr>
+      </w:pPr>
+      <w:r>
+        <w:rPr>
+          <w:rFonts w:ascii="Times New Roman" w:hAnsi="Times New Roman" w:cs="Times New Roman"/>
+          <w:sz w:val="24"/>
+          <w:szCs w:val="24"/>
+        </w:rPr>
+        <w:t xml:space="preserve">Folding code </w:t>
       </w:r>
     </w:p>
     <w:p>
@@ -8813,206 +8836,255 @@
       <w:r>
         <w:t>n import static methods directly</w:t>
       </w:r>
+      <w:r>
+        <w:t xml:space="preserve">, e.g. </w:t>
+      </w:r>
+      <w:r>
+        <w:rPr>
+          <w:i/>
+        </w:rPr>
+        <w:t xml:space="preserve">‘import static </w:t>
+      </w:r>
+      <w:r>
+        <w:rPr>
+          <w:i/>
+        </w:rPr>
+        <w:t>org.junit.Assert.assertEquals;</w:t>
+      </w:r>
+      <w:r>
+        <w:rPr>
+          <w:i/>
+        </w:rPr>
+        <w:t>’</w:t>
+      </w:r>
+      <w:r>
+        <w:t>.</w:t>
+      </w:r>
+    </w:p>
+    <w:p>
+      <w:pPr>
+        <w:pStyle w:val="CGeneralText"/>
+        <w:numPr>
+          <w:ilvl w:val="0"/>
+          <w:numId w:val="15"/>
+        </w:numPr>
+      </w:pPr>
+      <w:r>
+        <w:t xml:space="preserve">The asterisk imports all classes, interfaces, and static objects from a package – e.g. </w:t>
+      </w:r>
+      <w:r>
+        <w:rPr>
+          <w:i/>
+        </w:rPr>
+        <w:t>‘java.util.*’</w:t>
+      </w:r>
+      <w:r>
+        <w:t>.</w:t>
+      </w:r>
+      <w:r>
+        <w:t xml:space="preserve"> It won’t automatically import packages within packages though, e.g. </w:t>
+      </w:r>
+      <w:r>
+        <w:rPr>
+          <w:i/>
+        </w:rPr>
+        <w:t>‘java.awt’</w:t>
+      </w:r>
+      <w:r>
+        <w:t xml:space="preserve"> is different to </w:t>
+      </w:r>
+      <w:r>
+        <w:rPr>
+          <w:i/>
+        </w:rPr>
+        <w:t>‘java.awt.event’</w:t>
+      </w:r>
+      <w:r>
+        <w:t>. Use * sparingly since it automatically imports all names which could lead to namespace pollution if many common names are being used.</w:t>
+      </w:r>
+    </w:p>
+    <w:p>
+      <w:pPr>
+        <w:pStyle w:val="CGeneralText"/>
+        <w:numPr>
+          <w:ilvl w:val="0"/>
+          <w:numId w:val="15"/>
+        </w:numPr>
+      </w:pPr>
+      <w:r>
+        <w:t>If two or more imports have the same class defined, then only one import must remain. The other class declarations must use a fully qualified name.</w:t>
+      </w:r>
+    </w:p>
+    <w:p>
+      <w:pPr>
+        <w:pStyle w:val="CGeneralText"/>
+        <w:numPr>
+          <w:ilvl w:val="0"/>
+          <w:numId w:val="15"/>
+        </w:numPr>
+      </w:pPr>
+      <w:r>
+        <w:lastRenderedPageBreak/>
+        <w:t xml:space="preserve">‘java.lang’ is implicitly imported and contains </w:t>
+      </w:r>
+      <w:r>
+        <w:t>fundamental Java classes, e.g. wrapper classes, String, Math, Object, etc.</w:t>
+      </w:r>
+    </w:p>
+    <w:p>
+      <w:pPr>
+        <w:pStyle w:val="CGeneralText"/>
+        <w:numPr>
+          <w:ilvl w:val="0"/>
+          <w:numId w:val="15"/>
+        </w:numPr>
+      </w:pPr>
+      <w:r>
+        <w:t>The package name must match the directory that the file is contained within since each section of the package name refers to another sub-folder.</w:t>
+      </w:r>
+    </w:p>
+    <w:p>
+      <w:pPr>
+        <w:pStyle w:val="CGeneralText"/>
+        <w:numPr>
+          <w:ilvl w:val="0"/>
+          <w:numId w:val="15"/>
+        </w:numPr>
+      </w:pPr>
+      <w:r>
+        <w:t xml:space="preserve">Java files have a </w:t>
+      </w:r>
+      <w:r>
+        <w:rPr>
+          <w:b/>
+        </w:rPr>
+        <w:t>package</w:t>
+      </w:r>
+      <w:r>
+        <w:t xml:space="preserve"> statement at the</w:t>
+      </w:r>
+      <w:r>
+        <w:t xml:space="preserve"> top of the file which indicate</w:t>
+      </w:r>
+      <w:r>
+        <w:t xml:space="preserve"> which package the file belongs to, e.g.</w:t>
+      </w:r>
+      <w:r>
+        <w:t xml:space="preserve"> com\cjm\ms\Main.java will have ‘</w:t>
+      </w:r>
+      <w:r>
+        <w:rPr>
+          <w:i/>
+        </w:rPr>
+        <w:t>package com.cjm.ms;</w:t>
+      </w:r>
+      <w:r>
+        <w:t>’ as the first line.</w:t>
+      </w:r>
+    </w:p>
+    <w:p>
+      <w:pPr>
+        <w:pStyle w:val="CGeneralText"/>
+        <w:numPr>
+          <w:ilvl w:val="0"/>
+          <w:numId w:val="15"/>
+        </w:numPr>
+      </w:pPr>
+      <w:r>
+        <w:t xml:space="preserve">To turn a project into a </w:t>
+      </w:r>
+      <w:r>
+        <w:rPr>
+          <w:b/>
+        </w:rPr>
+        <w:t>library</w:t>
+      </w:r>
+      <w:r>
+        <w:t xml:space="preserve"> in IntelliJ IDEA, go to Project Structure &gt; Artifacts &gt; + &gt; JAR &gt; From modules with dependencies. Select a ‘Main class’ to create an executable, otherwise leave it, and press OK. Press Build &gt; Build Artifacts</w:t>
+      </w:r>
+      <w:r>
+        <w:t xml:space="preserve"> to output the JAR file.</w:t>
+      </w:r>
+    </w:p>
+    <w:p>
+      <w:pPr>
+        <w:pStyle w:val="CGeneralText"/>
+        <w:numPr>
+          <w:ilvl w:val="0"/>
+          <w:numId w:val="15"/>
+        </w:numPr>
+      </w:pPr>
+      <w:r>
+        <w:t>To use the</w:t>
+      </w:r>
+      <w:r>
+        <w:t xml:space="preserve"> library in another project</w:t>
+      </w:r>
+      <w:r>
+        <w:t xml:space="preserve"> File &gt; Project Structure &gt; Libraries &gt; + &gt; Java &gt; </w:t>
+      </w:r>
+      <w:r>
+        <w:t xml:space="preserve">Select JAR file &gt; OK. </w:t>
+      </w:r>
+      <w:r>
+        <w:t xml:space="preserve"> </w:t>
+      </w:r>
+      <w:r>
+        <w:t xml:space="preserve">When you import the library, it exist in its original location and isn’t copied over. This </w:t>
+      </w:r>
+      <w:r>
+        <w:t>allows IntelliJ IDEA to automatically load it when changes are made.</w:t>
+      </w:r>
+    </w:p>
+    <w:p>
+      <w:pPr>
+        <w:pStyle w:val="CGeneralText"/>
+        <w:numPr>
+          <w:ilvl w:val="0"/>
+          <w:numId w:val="0"/>
+        </w:numPr>
+        <w:ind w:left="720" w:hanging="360"/>
+      </w:pPr>
+    </w:p>
+    <w:p>
+      <w:pPr>
+        <w:pStyle w:val="CGeneralText"/>
+        <w:numPr>
+          <w:ilvl w:val="0"/>
+          <w:numId w:val="15"/>
+        </w:numPr>
+      </w:pPr>
+      <w:r>
+        <w:rPr>
+          <w:b/>
+        </w:rPr>
+        <w:t>Scope</w:t>
+      </w:r>
+      <w:r>
+        <w:t xml:space="preserve"> refers the visibility of a class, member, or variable. </w:t>
+      </w:r>
+      <w:r>
+        <w:t>When an entity is used the compiler checks the local code block first, followed by enclosing code blocks to find the name before giving an error.</w:t>
+      </w:r>
       <w:bookmarkStart w:id="0" w:name="_GoBack"/>
       <w:bookmarkEnd w:id="0"/>
-      <w:r>
-        <w:t xml:space="preserve">, e.g. </w:t>
-      </w:r>
-      <w:r>
-        <w:rPr>
-          <w:i/>
-        </w:rPr>
-        <w:t xml:space="preserve">‘import static </w:t>
-      </w:r>
-      <w:r>
-        <w:rPr>
-          <w:i/>
-        </w:rPr>
-        <w:t>org.junit.Assert.assertEquals;</w:t>
-      </w:r>
-      <w:r>
-        <w:rPr>
-          <w:i/>
-        </w:rPr>
-        <w:t>’</w:t>
+    </w:p>
+    <w:p>
+      <w:pPr>
+        <w:pStyle w:val="CGeneralText"/>
+        <w:numPr>
+          <w:ilvl w:val="0"/>
+          <w:numId w:val="15"/>
+        </w:numPr>
+      </w:pPr>
+      <w:r>
+        <w:t>Local variables take precedence over fields</w:t>
+      </w:r>
+      <w:r>
+        <w:t xml:space="preserve"> with the same name</w:t>
       </w:r>
       <w:r>
         <w:t>.</w:t>
-      </w:r>
-    </w:p>
-    <w:p>
-      <w:pPr>
-        <w:pStyle w:val="CGeneralText"/>
-        <w:numPr>
-          <w:ilvl w:val="0"/>
-          <w:numId w:val="15"/>
-        </w:numPr>
-      </w:pPr>
-      <w:r>
-        <w:t xml:space="preserve">The asterisk imports all classes, interfaces, and static objects from a package – e.g. </w:t>
-      </w:r>
-      <w:r>
-        <w:rPr>
-          <w:i/>
-        </w:rPr>
-        <w:t>‘java.util.*’</w:t>
-      </w:r>
-      <w:r>
-        <w:t>.</w:t>
-      </w:r>
-      <w:r>
-        <w:t xml:space="preserve"> It won’t automatically import packages within packages though, e.g. </w:t>
-      </w:r>
-      <w:r>
-        <w:rPr>
-          <w:i/>
-        </w:rPr>
-        <w:t>‘java.awt’</w:t>
-      </w:r>
-      <w:r>
-        <w:t xml:space="preserve"> is different to </w:t>
-      </w:r>
-      <w:r>
-        <w:rPr>
-          <w:i/>
-        </w:rPr>
-        <w:t>‘java.awt.event’</w:t>
-      </w:r>
-      <w:r>
-        <w:t>. Use * sparingly since it automatically imports all names which could lead to namespace pollution if many common names are being used.</w:t>
-      </w:r>
-    </w:p>
-    <w:p>
-      <w:pPr>
-        <w:pStyle w:val="CGeneralText"/>
-        <w:numPr>
-          <w:ilvl w:val="0"/>
-          <w:numId w:val="15"/>
-        </w:numPr>
-      </w:pPr>
-      <w:r>
-        <w:t>If two or more imports have the same class defined, then only one import must remain. The other class declarations must use a fully qualified name.</w:t>
-      </w:r>
-    </w:p>
-    <w:p>
-      <w:pPr>
-        <w:pStyle w:val="CGeneralText"/>
-        <w:numPr>
-          <w:ilvl w:val="0"/>
-          <w:numId w:val="15"/>
-        </w:numPr>
-      </w:pPr>
-      <w:r>
-        <w:lastRenderedPageBreak/>
-        <w:t xml:space="preserve">‘java.lang’ is implicitly imported and contains </w:t>
-      </w:r>
-      <w:r>
-        <w:t>fundamental Java classes, e.g. wrapper classes, String, Math, Object, etc.</w:t>
-      </w:r>
-    </w:p>
-    <w:p>
-      <w:pPr>
-        <w:pStyle w:val="CGeneralText"/>
-        <w:numPr>
-          <w:ilvl w:val="0"/>
-          <w:numId w:val="15"/>
-        </w:numPr>
-      </w:pPr>
-      <w:r>
-        <w:t>The package name must match the directory that the file is contained within since each section of the package name refers to another sub-folder.</w:t>
-      </w:r>
-    </w:p>
-    <w:p>
-      <w:pPr>
-        <w:pStyle w:val="CGeneralText"/>
-        <w:numPr>
-          <w:ilvl w:val="0"/>
-          <w:numId w:val="15"/>
-        </w:numPr>
-      </w:pPr>
-      <w:r>
-        <w:t xml:space="preserve">Java files have a </w:t>
-      </w:r>
-      <w:r>
-        <w:rPr>
-          <w:b/>
-        </w:rPr>
-        <w:t>package</w:t>
-      </w:r>
-      <w:r>
-        <w:t xml:space="preserve"> statement at the</w:t>
-      </w:r>
-      <w:r>
-        <w:t xml:space="preserve"> top of the file which indicate</w:t>
-      </w:r>
-      <w:r>
-        <w:t xml:space="preserve"> which package the file belongs to, e.g.</w:t>
-      </w:r>
-      <w:r>
-        <w:t xml:space="preserve"> com\cjm\ms\Main.java will have ‘</w:t>
-      </w:r>
-      <w:r>
-        <w:rPr>
-          <w:i/>
-        </w:rPr>
-        <w:t>package com.cjm.ms;</w:t>
-      </w:r>
-      <w:r>
-        <w:t>’ as the first line.</w:t>
-      </w:r>
-    </w:p>
-    <w:p>
-      <w:pPr>
-        <w:pStyle w:val="CGeneralText"/>
-        <w:numPr>
-          <w:ilvl w:val="0"/>
-          <w:numId w:val="15"/>
-        </w:numPr>
-      </w:pPr>
-      <w:r>
-        <w:t xml:space="preserve">To turn a project into a </w:t>
-      </w:r>
-      <w:r>
-        <w:rPr>
-          <w:b/>
-        </w:rPr>
-        <w:t>library</w:t>
-      </w:r>
-      <w:r>
-        <w:t xml:space="preserve"> in IntelliJ IDEA, go to Project Structure &gt; Artifacts &gt; + &gt; JAR &gt; From modules with dependencies. Select a ‘Main class’ to create an executable, otherwise leave it, and press OK. Press Build &gt; Build Artifacts</w:t>
-      </w:r>
-      <w:r>
-        <w:t xml:space="preserve"> to output the JAR file.</w:t>
-      </w:r>
-    </w:p>
-    <w:p>
-      <w:pPr>
-        <w:pStyle w:val="CGeneralText"/>
-        <w:numPr>
-          <w:ilvl w:val="0"/>
-          <w:numId w:val="15"/>
-        </w:numPr>
-      </w:pPr>
-      <w:r>
-        <w:t>To use the</w:t>
-      </w:r>
-      <w:r>
-        <w:t xml:space="preserve"> library in another project</w:t>
-      </w:r>
-      <w:r>
-        <w:t xml:space="preserve"> File &gt; Project Structure &gt; Libraries &gt; + &gt; Java &gt; </w:t>
-      </w:r>
-      <w:r>
-        <w:t xml:space="preserve">Select JAR file &gt; OK. </w:t>
-      </w:r>
-      <w:r>
-        <w:t xml:space="preserve"> </w:t>
-      </w:r>
-      <w:r>
-        <w:t xml:space="preserve">When you import the library, it exist in its original location and isn’t copied over. This </w:t>
-      </w:r>
-      <w:r>
-        <w:t>allows IntelliJ IDEA to automatically load it when changes are made.</w:t>
       </w:r>
     </w:p>
     <w:sectPr>

</xml_diff>

<commit_message>
Completed scope part 2
</commit_message>
<xml_diff>
--- a/notes/Notes.docx
+++ b/notes/Notes.docx
@@ -9063,8 +9063,32 @@
       <w:r>
         <w:t xml:space="preserve"> refers the visibility of a class, member, or variable. </w:t>
       </w:r>
+    </w:p>
+    <w:p>
+      <w:pPr>
+        <w:pStyle w:val="CGeneralText"/>
+        <w:numPr>
+          <w:ilvl w:val="0"/>
+          <w:numId w:val="15"/>
+        </w:numPr>
+      </w:pPr>
       <w:r>
         <w:t>When an entity is used the compiler checks the local code block first, followed by enclosing code blocks to find the name before giving an error.</w:t>
+      </w:r>
+      <w:r>
+        <w:t xml:space="preserve"> </w:t>
+      </w:r>
+    </w:p>
+    <w:p>
+      <w:pPr>
+        <w:pStyle w:val="CGeneralText"/>
+        <w:numPr>
+          <w:ilvl w:val="0"/>
+          <w:numId w:val="15"/>
+        </w:numPr>
+      </w:pPr>
+      <w:r>
+        <w:t>Similarly, when a method is called the compiler checks the current class, then the super class, then its super class, etc.</w:t>
       </w:r>
       <w:bookmarkStart w:id="0" w:name="_GoBack"/>
       <w:bookmarkEnd w:id="0"/>
@@ -9082,6 +9106,27 @@
       </w:r>
       <w:r>
         <w:t xml:space="preserve"> with the same name</w:t>
+      </w:r>
+      <w:r>
+        <w:t>.</w:t>
+      </w:r>
+    </w:p>
+    <w:p>
+      <w:pPr>
+        <w:pStyle w:val="CGeneralText"/>
+        <w:numPr>
+          <w:ilvl w:val="0"/>
+          <w:numId w:val="15"/>
+        </w:numPr>
+      </w:pPr>
+      <w:r>
+        <w:t>A method within an outer class can access private</w:t>
+      </w:r>
+      <w:r>
+        <w:t xml:space="preserve"> fields from within an inner class</w:t>
+      </w:r>
+      <w:r>
+        <w:t>, or an inner class of an inner class, etc</w:t>
       </w:r>
       <w:r>
         <w:t>.</w:t>

</xml_diff>

<commit_message>
Covered final keyword part 1
</commit_message>
<xml_diff>
--- a/notes/Notes.docx
+++ b/notes/Notes.docx
@@ -9485,38 +9485,129 @@
       <w:r>
         <w:t>()</w:t>
       </w:r>
+      <w:r>
+        <w:t xml:space="preserve"> method is marked static because the JVM needs an entry point into the program, but until main</w:t>
+      </w:r>
+      <w:r>
+        <w:t>()</w:t>
+      </w:r>
+      <w:r>
+        <w:t xml:space="preserve"> i</w:t>
+      </w:r>
+      <w:r>
+        <w:t>s called no class instances</w:t>
+      </w:r>
+      <w:r>
+        <w:t xml:space="preserve"> are created, hence it must be marked static.</w:t>
+      </w:r>
+      <w:r>
+        <w:t xml:space="preserve"> It doesn’t matter what </w:t>
+      </w:r>
+      <w:r>
+        <w:t>main()’s con</w:t>
+      </w:r>
+      <w:r>
+        <w:t>taining class</w:t>
+      </w:r>
+      <w:r>
+        <w:t xml:space="preserve"> </w:t>
+      </w:r>
+      <w:r>
+        <w:t>is called, but the convention is to call it Main.</w:t>
+      </w:r>
+    </w:p>
+    <w:p>
+      <w:pPr>
+        <w:pStyle w:val="CGeneralText"/>
+        <w:numPr>
+          <w:ilvl w:val="0"/>
+          <w:numId w:val="0"/>
+        </w:numPr>
+        <w:ind w:left="720" w:hanging="360"/>
+      </w:pPr>
+    </w:p>
+    <w:p>
+      <w:pPr>
+        <w:pStyle w:val="CGeneralText"/>
+        <w:numPr>
+          <w:ilvl w:val="0"/>
+          <w:numId w:val="15"/>
+        </w:numPr>
+      </w:pPr>
+      <w:r>
+        <w:t xml:space="preserve">The </w:t>
+      </w:r>
+      <w:r>
+        <w:rPr>
+          <w:b/>
+        </w:rPr>
+        <w:t>final</w:t>
+      </w:r>
+      <w:r>
+        <w:t xml:space="preserve"> keywords marks entities as c</w:t>
+      </w:r>
+      <w:r>
+        <w:t xml:space="preserve">onstants. </w:t>
+      </w:r>
+    </w:p>
+    <w:p>
+      <w:pPr>
+        <w:pStyle w:val="CGeneralText"/>
+        <w:numPr>
+          <w:ilvl w:val="0"/>
+          <w:numId w:val="15"/>
+        </w:numPr>
+      </w:pPr>
+      <w:r>
+        <w:t>A final field can be assigned a value either during declaration, or in the constructor, but never again.</w:t>
+      </w:r>
+      <w:r>
+        <w:t xml:space="preserve"> It’s best to set a field as final if you know its value should never be altered more than once.</w:t>
+      </w:r>
+    </w:p>
+    <w:p>
+      <w:pPr>
+        <w:pStyle w:val="CGeneralText"/>
+        <w:numPr>
+          <w:ilvl w:val="0"/>
+          <w:numId w:val="15"/>
+        </w:numPr>
+      </w:pPr>
+      <w:r>
+        <w:t>Declare fields as static final if they will be constant for the class rather than each instance.</w:t>
+      </w:r>
+    </w:p>
+    <w:p>
+      <w:pPr>
+        <w:pStyle w:val="CGeneralText"/>
+        <w:numPr>
+          <w:ilvl w:val="0"/>
+          <w:numId w:val="15"/>
+        </w:numPr>
+      </w:pPr>
+      <w:r>
+        <w:t>Marking a class as final stops it from being subclassed.</w:t>
+      </w:r>
+      <w:r>
+        <w:t xml:space="preserve"> </w:t>
+      </w:r>
+    </w:p>
+    <w:p>
+      <w:pPr>
+        <w:pStyle w:val="CGeneralText"/>
+        <w:numPr>
+          <w:ilvl w:val="0"/>
+          <w:numId w:val="15"/>
+        </w:numPr>
+      </w:pPr>
+      <w:r>
+        <w:t xml:space="preserve">Marking a method as final stops it from being overridden. </w:t>
+      </w:r>
+      <w:r>
+        <w:t>This is recommended for when a method is crucial to the workings of your class and you don’t want it to be replaced.</w:t>
+      </w:r>
       <w:bookmarkStart w:id="0" w:name="_GoBack"/>
       <w:bookmarkEnd w:id="0"/>
-      <w:r>
-        <w:t xml:space="preserve"> method is marked static because the JVM needs an entry point into the program, but until main</w:t>
-      </w:r>
-      <w:r>
-        <w:t>()</w:t>
-      </w:r>
-      <w:r>
-        <w:t xml:space="preserve"> i</w:t>
-      </w:r>
-      <w:r>
-        <w:t>s called no class instances</w:t>
-      </w:r>
-      <w:r>
-        <w:t xml:space="preserve"> are created, hence it must be marked static.</w:t>
-      </w:r>
-      <w:r>
-        <w:t xml:space="preserve"> It doesn’t matter what </w:t>
-      </w:r>
-      <w:r>
-        <w:t>main()’s con</w:t>
-      </w:r>
-      <w:r>
-        <w:t>taining class</w:t>
-      </w:r>
-      <w:r>
-        <w:t xml:space="preserve"> </w:t>
-      </w:r>
-      <w:r>
-        <w:t>is called, but the convention is to call it Main.</w:t>
-      </w:r>
     </w:p>
     <w:sectPr>
       <w:pgSz w:w="11906" w:h="16838"/>

</xml_diff>

<commit_message>
Completed static/final part 2, completed section 12
</commit_message>
<xml_diff>
--- a/notes/Notes.docx
+++ b/notes/Notes.docx
@@ -9521,93 +9521,120 @@
         <w:pStyle w:val="CGeneralText"/>
         <w:numPr>
           <w:ilvl w:val="0"/>
-          <w:numId w:val="0"/>
-        </w:numPr>
-        <w:ind w:left="720" w:hanging="360"/>
-      </w:pPr>
-    </w:p>
-    <w:p>
-      <w:pPr>
-        <w:pStyle w:val="CGeneralText"/>
-        <w:numPr>
-          <w:ilvl w:val="0"/>
           <w:numId w:val="15"/>
         </w:numPr>
       </w:pPr>
       <w:r>
-        <w:t xml:space="preserve">The </w:t>
-      </w:r>
-      <w:r>
-        <w:rPr>
-          <w:b/>
-        </w:rPr>
-        <w:t>final</w:t>
-      </w:r>
-      <w:r>
-        <w:t xml:space="preserve"> keywords marks entities as c</w:t>
-      </w:r>
-      <w:r>
-        <w:t xml:space="preserve">onstants. </w:t>
-      </w:r>
-    </w:p>
-    <w:p>
-      <w:pPr>
-        <w:pStyle w:val="CGeneralText"/>
-        <w:numPr>
-          <w:ilvl w:val="0"/>
-          <w:numId w:val="15"/>
-        </w:numPr>
-      </w:pPr>
-      <w:r>
-        <w:t>A final field can be assigned a value either during declaration, or in the constructor, but never again.</w:t>
-      </w:r>
-      <w:r>
-        <w:t xml:space="preserve"> It’s best to set a field as final if you know its value should never be altered more than once.</w:t>
-      </w:r>
-    </w:p>
-    <w:p>
-      <w:pPr>
-        <w:pStyle w:val="CGeneralText"/>
-        <w:numPr>
-          <w:ilvl w:val="0"/>
-          <w:numId w:val="15"/>
-        </w:numPr>
-      </w:pPr>
-      <w:r>
-        <w:t>Declare fields as static final if they will be constant for the class rather than each instance.</w:t>
-      </w:r>
-    </w:p>
-    <w:p>
-      <w:pPr>
-        <w:pStyle w:val="CGeneralText"/>
-        <w:numPr>
-          <w:ilvl w:val="0"/>
-          <w:numId w:val="15"/>
-        </w:numPr>
-      </w:pPr>
-      <w:r>
-        <w:t>Marking a class as final stops it from being subclassed.</w:t>
-      </w:r>
-      <w:r>
-        <w:t xml:space="preserve"> </w:t>
-      </w:r>
-    </w:p>
-    <w:p>
-      <w:pPr>
-        <w:pStyle w:val="CGeneralText"/>
-        <w:numPr>
-          <w:ilvl w:val="0"/>
-          <w:numId w:val="15"/>
-        </w:numPr>
-      </w:pPr>
-      <w:r>
-        <w:t xml:space="preserve">Marking a method as final stops it from being overridden. </w:t>
-      </w:r>
-      <w:r>
-        <w:t>This is recommended for when a method is crucial to the workings of your class and you don’t want it to be replaced.</w:t>
+        <w:rPr>
+          <w:b/>
+        </w:rPr>
+        <w:t>Static initialisation blocks</w:t>
+      </w:r>
+      <w:r>
+        <w:t xml:space="preserve"> are like constructors, but for static final fields. They are run once when the class is initially loaded. Static final fields must be assigned to during declaration OR in the SIB.</w:t>
+      </w:r>
+      <w:r>
+        <w:t xml:space="preserve"> You can have many SIBs as required</w:t>
+      </w:r>
+      <w:r>
+        <w:t>, they will run in the order declared before any other constructor/method</w:t>
       </w:r>
       <w:bookmarkStart w:id="0" w:name="_GoBack"/>
       <w:bookmarkEnd w:id="0"/>
+      <w:r>
+        <w:t>.</w:t>
+      </w:r>
+    </w:p>
+    <w:p>
+      <w:pPr>
+        <w:pStyle w:val="CGeneralText"/>
+        <w:numPr>
+          <w:ilvl w:val="0"/>
+          <w:numId w:val="0"/>
+        </w:numPr>
+        <w:ind w:left="720" w:hanging="360"/>
+      </w:pPr>
+    </w:p>
+    <w:p>
+      <w:pPr>
+        <w:pStyle w:val="CGeneralText"/>
+        <w:numPr>
+          <w:ilvl w:val="0"/>
+          <w:numId w:val="15"/>
+        </w:numPr>
+      </w:pPr>
+      <w:r>
+        <w:t xml:space="preserve">The </w:t>
+      </w:r>
+      <w:r>
+        <w:rPr>
+          <w:b/>
+        </w:rPr>
+        <w:t>final</w:t>
+      </w:r>
+      <w:r>
+        <w:t xml:space="preserve"> keywords marks entities as c</w:t>
+      </w:r>
+      <w:r>
+        <w:t xml:space="preserve">onstants. </w:t>
+      </w:r>
+    </w:p>
+    <w:p>
+      <w:pPr>
+        <w:pStyle w:val="CGeneralText"/>
+        <w:numPr>
+          <w:ilvl w:val="0"/>
+          <w:numId w:val="15"/>
+        </w:numPr>
+      </w:pPr>
+      <w:r>
+        <w:t>A final field can be assigned a value either during declaration, or in the constructor, but never again.</w:t>
+      </w:r>
+      <w:r>
+        <w:t xml:space="preserve"> It’s best to set a field as final if you know its value should never be altered more than once.</w:t>
+      </w:r>
+    </w:p>
+    <w:p>
+      <w:pPr>
+        <w:pStyle w:val="CGeneralText"/>
+        <w:numPr>
+          <w:ilvl w:val="0"/>
+          <w:numId w:val="15"/>
+        </w:numPr>
+      </w:pPr>
+      <w:r>
+        <w:t>Declare fields as static final if they will be constant for the class rather than each instance.</w:t>
+      </w:r>
+    </w:p>
+    <w:p>
+      <w:pPr>
+        <w:pStyle w:val="CGeneralText"/>
+        <w:numPr>
+          <w:ilvl w:val="0"/>
+          <w:numId w:val="15"/>
+        </w:numPr>
+      </w:pPr>
+      <w:r>
+        <w:t>Marking a class as final stops it from being subclassed.</w:t>
+      </w:r>
+      <w:r>
+        <w:t xml:space="preserve"> </w:t>
+      </w:r>
+    </w:p>
+    <w:p>
+      <w:pPr>
+        <w:pStyle w:val="CGeneralText"/>
+        <w:numPr>
+          <w:ilvl w:val="0"/>
+          <w:numId w:val="15"/>
+        </w:numPr>
+      </w:pPr>
+      <w:r>
+        <w:t xml:space="preserve">Marking a method as final stops it from being overridden. </w:t>
+      </w:r>
+      <w:r>
+        <w:t>This is recommended for when a method is crucial to the workings of your class and you don’t want it to be replaced.</w:t>
+      </w:r>
     </w:p>
     <w:sectPr>
       <w:pgSz w:w="11906" w:h="16838"/>

</xml_diff>

<commit_message>
Completed binary search video
</commit_message>
<xml_diff>
--- a/notes/Notes.docx
+++ b/notes/Notes.docx
@@ -843,8 +843,6 @@
         </w:rPr>
         <w:t>:</w:t>
       </w:r>
-      <w:bookmarkStart w:id="0" w:name="_GoBack"/>
-      <w:bookmarkEnd w:id="0"/>
       <w:r>
         <w:rPr>
           <w:rFonts w:ascii="Times New Roman" w:hAnsi="Times New Roman" w:cs="Times New Roman"/>
@@ -5599,10 +5597,7 @@
               <w:jc w:val="center"/>
             </w:pPr>
             <w:r>
-              <w:t>Any package via subclassing</w:t>
-            </w:r>
-            <w:r>
-              <w:t>.</w:t>
+              <w:t>Any package via subclassing.</w:t>
             </w:r>
           </w:p>
         </w:tc>
@@ -9747,6 +9742,47 @@
           <w:b/>
         </w:rPr>
       </w:pPr>
+      <w:r>
+        <w:t xml:space="preserve">The </w:t>
+      </w:r>
+      <w:r>
+        <w:rPr>
+          <w:b/>
+        </w:rPr>
+        <w:t>collections</w:t>
+      </w:r>
+      <w:r>
+        <w:t xml:space="preserve"> interface </w:t>
+      </w:r>
+      <w:r>
+        <w:t>is a superinterface for</w:t>
+      </w:r>
+      <w:r>
+        <w:t xml:space="preserve"> set, list, queue, and deque.</w:t>
+      </w:r>
+      <w:r>
+        <w:t xml:space="preserve"> Map is</w:t>
+      </w:r>
+      <w:r>
+        <w:t xml:space="preserve"> a</w:t>
+      </w:r>
+      <w:r>
+        <w:t xml:space="preserve"> </w:t>
+      </w:r>
+      <w:r>
+        <w:t>separate</w:t>
+      </w:r>
+      <w:r>
+        <w:t xml:space="preserve"> </w:t>
+      </w:r>
+      <w:r>
+        <w:t>interface</w:t>
+      </w:r>
+      <w:r>
+        <w:t xml:space="preserve"> so it isn’t a collection.</w:t>
+      </w:r>
+      <w:bookmarkStart w:id="0" w:name="_GoBack"/>
+      <w:bookmarkEnd w:id="0"/>
     </w:p>
     <w:sectPr>
       <w:pgSz w:w="11906" w:h="16838"/>

</xml_diff>

<commit_message>
Completed collections list methods
</commit_message>
<xml_diff>
--- a/notes/Notes.docx
+++ b/notes/Notes.docx
@@ -5040,7 +5040,6 @@
         </w:numPr>
       </w:pPr>
       <w:r>
-        <w:lastRenderedPageBreak/>
         <w:t>Variables with primitive datatypes and</w:t>
       </w:r>
       <w:r>
@@ -6084,11 +6083,36 @@
         </w:numPr>
       </w:pPr>
       <w:r>
+        <w:t>When</w:t>
+      </w:r>
+      <w:r>
+        <w:t xml:space="preserve"> overriding a method you must use the same method name, parameter types, and return type.</w:t>
+      </w:r>
+      <w:r>
+        <w:t xml:space="preserve"> </w:t>
+      </w:r>
+    </w:p>
+    <w:p>
+      <w:pPr>
+        <w:pStyle w:val="CGeneralText"/>
+        <w:numPr>
+          <w:ilvl w:val="0"/>
+          <w:numId w:val="0"/>
+        </w:numPr>
+        <w:ind w:left="720" w:hanging="360"/>
+      </w:pPr>
+    </w:p>
+    <w:p>
+      <w:pPr>
+        <w:pStyle w:val="CGeneralText"/>
+        <w:numPr>
+          <w:ilvl w:val="0"/>
+          <w:numId w:val="4"/>
+        </w:numPr>
+      </w:pPr>
+      <w:r>
         <w:lastRenderedPageBreak/>
-        <w:t>When</w:t>
-      </w:r>
-      <w:r>
-        <w:t xml:space="preserve"> overriding a method you must use the same method name, parameter types, and return type.</w:t>
+        <w:t>You can call superclass versions of methods without using the super keyword as long as there is nothing else with that name in scope. This is recommended because if you later override a method in your subclass, it will automatically use that version of the method instead.</w:t>
       </w:r>
       <w:r>
         <w:t xml:space="preserve"> </w:t>
@@ -6113,11 +6137,127 @@
         </w:numPr>
       </w:pPr>
       <w:r>
-        <w:t>You can call superclass versions of methods without using the super keyword as long as there is nothing else with that name in scope. This is recommended because if you later override a method in your subclass, it will automatically use that version of the method instead.</w:t>
-      </w:r>
-      <w:r>
+        <w:t xml:space="preserve">All classes subclass the </w:t>
+      </w:r>
+      <w:r>
+        <w:rPr>
+          <w:b/>
+        </w:rPr>
+        <w:t>Object</w:t>
+      </w:r>
+      <w:r>
+        <w:t xml:space="preserve"> class. When you create a new class without u</w:t>
+      </w:r>
+      <w:r>
+        <w:t xml:space="preserve">sing the extends keyword, it implicitly extends from Object. You can also type </w:t>
+      </w:r>
+      <w:r>
+        <w:rPr>
+          <w:i/>
+        </w:rPr>
+        <w:t>extends Object</w:t>
+      </w:r>
+      <w:r>
+        <w:t xml:space="preserve"> to make it explicit, but it is not required.</w:t>
+      </w:r>
+    </w:p>
+    <w:p>
+      <w:pPr>
+        <w:pStyle w:val="CGeneralText"/>
+        <w:numPr>
+          <w:ilvl w:val="0"/>
+          <w:numId w:val="0"/>
+        </w:numPr>
+        <w:ind w:left="720"/>
+      </w:pPr>
+    </w:p>
+    <w:p>
+      <w:pPr>
+        <w:pStyle w:val="CGeneralText"/>
+        <w:numPr>
+          <w:ilvl w:val="0"/>
+          <w:numId w:val="4"/>
+        </w:numPr>
+      </w:pPr>
+      <w:r>
+        <w:t xml:space="preserve">A </w:t>
+      </w:r>
+      <w:r>
+        <w:rPr>
+          <w:b/>
+        </w:rPr>
+        <w:t>class</w:t>
+      </w:r>
+      <w:r>
+        <w:t xml:space="preserve"> is a blueprint that defines state and behaviour for a datatype. An </w:t>
+      </w:r>
+      <w:r>
+        <w:rPr>
+          <w:b/>
+        </w:rPr>
+        <w:t>instance</w:t>
+      </w:r>
+      <w:r>
+        <w:t xml:space="preserve"> of a class is created using the new keyword, or you can say that using the new keyword instantiates a class. Instances of a class exist in heap memory as </w:t>
+      </w:r>
+      <w:r>
+        <w:rPr>
+          <w:b/>
+        </w:rPr>
+        <w:t>objects</w:t>
+      </w:r>
+      <w:r>
+        <w:t xml:space="preserve">. </w:t>
+      </w:r>
+      <w:r>
+        <w:rPr>
+          <w:b/>
+        </w:rPr>
+        <w:t>Reference</w:t>
+      </w:r>
+      <w:r>
+        <w:t xml:space="preserve"> variables point to an object.</w:t>
+      </w:r>
+    </w:p>
+    <w:p>
+      <w:pPr>
+        <w:pStyle w:val="CGeneralText"/>
+        <w:numPr>
+          <w:ilvl w:val="0"/>
+          <w:numId w:val="0"/>
+        </w:numPr>
+      </w:pPr>
+    </w:p>
+    <w:p>
+      <w:pPr>
+        <w:pStyle w:val="CGeneralText"/>
+        <w:numPr>
+          <w:ilvl w:val="0"/>
+          <w:numId w:val="0"/>
+        </w:numPr>
+        <w:ind w:left="1080" w:hanging="360"/>
+        <w:rPr>
+          <w:b/>
+        </w:rPr>
+      </w:pPr>
+      <w:r>
+        <w:rPr>
+          <w:b/>
+        </w:rPr>
+        <w:t>Section 8:</w:t>
+      </w:r>
+      <w:r>
+        <w:rPr>
+          <w:b/>
+        </w:rPr>
         <w:t xml:space="preserve"> </w:t>
       </w:r>
+      <w:r>
+        <w:rPr>
+          <w:b/>
+        </w:rPr>
+        <w:t>OOP Part 2: Composition, Encapsulation, and Polymorphism</w:t>
+      </w:r>
     </w:p>
     <w:p>
       <w:pPr>
@@ -6134,32 +6274,59 @@
         <w:pStyle w:val="CGeneralText"/>
         <w:numPr>
           <w:ilvl w:val="0"/>
-          <w:numId w:val="4"/>
-        </w:numPr>
-      </w:pPr>
-      <w:r>
-        <w:t xml:space="preserve">All classes subclass the </w:t>
-      </w:r>
-      <w:r>
-        <w:rPr>
-          <w:b/>
-        </w:rPr>
-        <w:t>Object</w:t>
-      </w:r>
-      <w:r>
-        <w:t xml:space="preserve"> class. When you create a new class without u</w:t>
-      </w:r>
-      <w:r>
-        <w:t xml:space="preserve">sing the extends keyword, it implicitly extends from Object. You can also type </w:t>
-      </w:r>
-      <w:r>
-        <w:rPr>
-          <w:i/>
-        </w:rPr>
-        <w:t>extends Object</w:t>
-      </w:r>
-      <w:r>
-        <w:t xml:space="preserve"> to make it explicit, but it is not required.</w:t>
+          <w:numId w:val="8"/>
+        </w:numPr>
+      </w:pPr>
+      <w:r>
+        <w:t>While inheritance represents is-a relationships,</w:t>
+      </w:r>
+      <w:r>
+        <w:rPr>
+          <w:b/>
+        </w:rPr>
+        <w:t xml:space="preserve"> composition</w:t>
+      </w:r>
+      <w:r>
+        <w:t xml:space="preserve"> represents </w:t>
+      </w:r>
+      <w:r>
+        <w:rPr>
+          <w:b/>
+        </w:rPr>
+        <w:t>has-a</w:t>
+      </w:r>
+      <w:r>
+        <w:t xml:space="preserve"> relationships. Example: A dog is an animal, a square is a shape, a car is a vehicle, etc. Example: A dog has a heart, a square has an edge, a car has an engine, etc.</w:t>
+      </w:r>
+      <w:r>
+        <w:t xml:space="preserve"> To use composition make one class a field in another class.</w:t>
+      </w:r>
+    </w:p>
+    <w:p>
+      <w:pPr>
+        <w:pStyle w:val="CGeneralText"/>
+        <w:numPr>
+          <w:ilvl w:val="0"/>
+          <w:numId w:val="8"/>
+        </w:numPr>
+      </w:pPr>
+      <w:r>
+        <w:t>Java can only use single inheritance to prevent over-complicating code. Thus composition is another way to extend classes.</w:t>
+      </w:r>
+    </w:p>
+    <w:p>
+      <w:pPr>
+        <w:pStyle w:val="CGeneralText"/>
+        <w:numPr>
+          <w:ilvl w:val="0"/>
+          <w:numId w:val="8"/>
+        </w:numPr>
+      </w:pPr>
+      <w:r>
+        <w:t xml:space="preserve">You can instantiate a </w:t>
+      </w:r>
+      <w:r>
+        <w:t>class directly in a method call if it won’t be used anywhere else.</w:t>
       </w:r>
     </w:p>
     <w:p>
@@ -6169,55 +6336,82 @@
           <w:ilvl w:val="0"/>
           <w:numId w:val="0"/>
         </w:numPr>
-        <w:ind w:left="720"/>
-      </w:pPr>
-    </w:p>
-    <w:p>
-      <w:pPr>
-        <w:pStyle w:val="CGeneralText"/>
-        <w:numPr>
-          <w:ilvl w:val="0"/>
-          <w:numId w:val="4"/>
-        </w:numPr>
-      </w:pPr>
-      <w:r>
-        <w:t xml:space="preserve">A </w:t>
-      </w:r>
-      <w:r>
-        <w:rPr>
-          <w:b/>
-        </w:rPr>
-        <w:t>class</w:t>
-      </w:r>
-      <w:r>
-        <w:t xml:space="preserve"> is a blueprint that defines state and behaviour for a datatype. An </w:t>
-      </w:r>
-      <w:r>
-        <w:rPr>
-          <w:b/>
-        </w:rPr>
-        <w:t>instance</w:t>
-      </w:r>
-      <w:r>
-        <w:t xml:space="preserve"> of a class is created using the new keyword, or you can say that using the new keyword instantiates a class. Instances of a class exist in heap memory as </w:t>
-      </w:r>
-      <w:r>
-        <w:rPr>
-          <w:b/>
-        </w:rPr>
-        <w:t>objects</w:t>
+        <w:ind w:left="720" w:hanging="360"/>
+      </w:pPr>
+    </w:p>
+    <w:p>
+      <w:pPr>
+        <w:pStyle w:val="CGeneralText"/>
+        <w:numPr>
+          <w:ilvl w:val="0"/>
+          <w:numId w:val="8"/>
+        </w:numPr>
+      </w:pPr>
+      <w:r>
+        <w:rPr>
+          <w:b/>
+        </w:rPr>
+        <w:t>Encapsulation</w:t>
+      </w:r>
+      <w:r>
+        <w:t xml:space="preserve"> is used </w:t>
+      </w:r>
+      <w:r>
+        <w:t xml:space="preserve">for </w:t>
+      </w:r>
+      <w:r>
+        <w:t>data</w:t>
+      </w:r>
+      <w:r>
+        <w:t xml:space="preserve"> hiding</w:t>
+      </w:r>
+      <w:r>
+        <w:t xml:space="preserve"> and</w:t>
+      </w:r>
+      <w:r>
+        <w:t xml:space="preserve"> to</w:t>
+      </w:r>
+      <w:r>
+        <w:t xml:space="preserve"> </w:t>
+      </w:r>
+      <w:r>
+        <w:t>protect the inner workings of a class</w:t>
       </w:r>
       <w:r>
         <w:t xml:space="preserve">. </w:t>
       </w:r>
       <w:r>
-        <w:rPr>
-          <w:b/>
-        </w:rPr>
-        <w:t>Reference</w:t>
-      </w:r>
-      <w:r>
-        <w:t xml:space="preserve"> variables point to an object.</w:t>
+        <w:t>This ensures that a class follows it’s defined behaviour</w:t>
+      </w:r>
+      <w:r>
+        <w:t xml:space="preserve"> and protects your design</w:t>
+      </w:r>
+      <w:r>
+        <w:t>.</w:t>
+      </w:r>
+      <w:r>
+        <w:t xml:space="preserve"> It also allows you to rename fields without affecting dependant classes. It also allows you to introduce logic before returning the field the user of the class </w:t>
+      </w:r>
+      <w:r>
+        <w:t>sets/gets</w:t>
+      </w:r>
+      <w:r>
+        <w:t>.</w:t>
+      </w:r>
+      <w:r>
+        <w:t xml:space="preserve"> </w:t>
+      </w:r>
+      <w:r>
+        <w:t>Encapsulation</w:t>
+      </w:r>
+      <w:r>
+        <w:t xml:space="preserve"> is achieved through access mod</w:t>
+      </w:r>
+      <w:r>
+        <w:t>ifiers, and getters and setters</w:t>
+      </w:r>
+      <w:r>
+        <w:t>.</w:t>
       </w:r>
     </w:p>
     <w:p>
@@ -6227,7 +6421,212 @@
           <w:ilvl w:val="0"/>
           <w:numId w:val="0"/>
         </w:numPr>
-      </w:pPr>
+        <w:ind w:left="720" w:hanging="360"/>
+      </w:pPr>
+    </w:p>
+    <w:p>
+      <w:pPr>
+        <w:pStyle w:val="CGeneralText"/>
+        <w:numPr>
+          <w:ilvl w:val="0"/>
+          <w:numId w:val="8"/>
+        </w:numPr>
+      </w:pPr>
+      <w:r>
+        <w:t xml:space="preserve">You can create multiple classes within one file, but it is usually not recommended since it can make your code confusing and unorganised. </w:t>
+      </w:r>
+      <w:r>
+        <w:t>It is usually only done if the class will not be reused anywhere else in the code.</w:t>
+      </w:r>
+      <w:r>
+        <w:t xml:space="preserve"> A public class must exist within </w:t>
+      </w:r>
+      <w:r>
+        <w:t>its</w:t>
+      </w:r>
+      <w:r>
+        <w:t xml:space="preserve"> own file.</w:t>
+      </w:r>
+    </w:p>
+    <w:p>
+      <w:pPr>
+        <w:pStyle w:val="CGeneralText"/>
+        <w:numPr>
+          <w:ilvl w:val="0"/>
+          <w:numId w:val="8"/>
+        </w:numPr>
+      </w:pPr>
+      <w:r>
+        <w:t xml:space="preserve">Use </w:t>
+      </w:r>
+      <w:r>
+        <w:rPr>
+          <w:i/>
+        </w:rPr>
+        <w:t>Math.random()</w:t>
+      </w:r>
+      <w:r>
+        <w:t xml:space="preserve"> to return a double litera</w:t>
+      </w:r>
+      <w:r>
+        <w:t>l</w:t>
+      </w:r>
+      <w:r>
+        <w:t xml:space="preserve"> from 0 &lt;= x  &lt; 1. </w:t>
+      </w:r>
+    </w:p>
+    <w:p>
+      <w:pPr>
+        <w:pStyle w:val="CGeneralText"/>
+        <w:numPr>
+          <w:ilvl w:val="0"/>
+          <w:numId w:val="8"/>
+        </w:numPr>
+      </w:pPr>
+      <w:r>
+        <w:rPr>
+          <w:b/>
+        </w:rPr>
+        <w:t xml:space="preserve">Polymorphism </w:t>
+      </w:r>
+      <w:r>
+        <w:t xml:space="preserve">(many forms) </w:t>
+      </w:r>
+      <w:r>
+        <w:t xml:space="preserve">allows entities with the same name to act like something else. There is </w:t>
+      </w:r>
+      <w:r>
+        <w:rPr>
+          <w:b/>
+        </w:rPr>
+        <w:t>static polymorphism</w:t>
+      </w:r>
+      <w:r>
+        <w:t xml:space="preserve"> which refers to method overloading, and </w:t>
+      </w:r>
+      <w:r>
+        <w:rPr>
+          <w:b/>
+        </w:rPr>
+        <w:t>dynamic polymorphism</w:t>
+      </w:r>
+      <w:r>
+        <w:t xml:space="preserve"> which refers to method overriding. The former is called static because the appropriate method to call is decided at compile time. The latter is called dynamic because it is decided at runtime.</w:t>
+      </w:r>
+    </w:p>
+    <w:p>
+      <w:pPr>
+        <w:pStyle w:val="CGeneralText"/>
+        <w:numPr>
+          <w:ilvl w:val="0"/>
+          <w:numId w:val="8"/>
+        </w:numPr>
+      </w:pPr>
+      <w:r>
+        <w:t xml:space="preserve">Dynamic polymorphism allows references of one class to point to an instance of a derived class at runtime. Example: </w:t>
+      </w:r>
+      <w:r>
+        <w:rPr>
+          <w:i/>
+        </w:rPr>
+        <w:t>Animal animal1 = new Animal()</w:t>
+      </w:r>
+      <w:r>
+        <w:t xml:space="preserve">, and </w:t>
+      </w:r>
+      <w:r>
+        <w:rPr>
+          <w:i/>
+        </w:rPr>
+        <w:t>Animal animal2 = new Dog()</w:t>
+      </w:r>
+      <w:r>
+        <w:t xml:space="preserve"> are both valid assuming Dog is a subclass of </w:t>
+      </w:r>
+      <w:r>
+        <w:t>A</w:t>
+      </w:r>
+      <w:r>
+        <w:t>nimal.</w:t>
+      </w:r>
+      <w:r>
+        <w:t xml:space="preserve"> If you call a method within animal1, e.g. </w:t>
+      </w:r>
+      <w:r>
+        <w:rPr>
+          <w:i/>
+        </w:rPr>
+        <w:t>animal1.eat()</w:t>
+      </w:r>
+      <w:r>
+        <w:t xml:space="preserve"> it will call </w:t>
+      </w:r>
+      <w:r>
+        <w:rPr>
+          <w:i/>
+        </w:rPr>
+        <w:t>Animal.eat()</w:t>
+      </w:r>
+      <w:r>
+        <w:t xml:space="preserve">. If you call </w:t>
+      </w:r>
+      <w:r>
+        <w:rPr>
+          <w:i/>
+        </w:rPr>
+        <w:t>animal2.eat()</w:t>
+      </w:r>
+      <w:r>
+        <w:t xml:space="preserve"> it will still call </w:t>
+      </w:r>
+      <w:r>
+        <w:rPr>
+          <w:i/>
+        </w:rPr>
+        <w:t>Animal.eat()</w:t>
+      </w:r>
+      <w:r>
+        <w:t xml:space="preserve">. If you first override </w:t>
+      </w:r>
+      <w:r>
+        <w:rPr>
+          <w:i/>
+        </w:rPr>
+        <w:t>Animl.eat()</w:t>
+      </w:r>
+      <w:r>
+        <w:t xml:space="preserve"> within Dog, then calling </w:t>
+      </w:r>
+      <w:r>
+        <w:rPr>
+          <w:i/>
+        </w:rPr>
+        <w:t>animal2.eat()</w:t>
+      </w:r>
+      <w:r>
+        <w:t xml:space="preserve"> will call </w:t>
+      </w:r>
+      <w:r>
+        <w:rPr>
+          <w:i/>
+        </w:rPr>
+        <w:t>Dog.eat().</w:t>
+      </w:r>
+      <w:r>
+        <w:t xml:space="preserve"> This allows you to feed all your different types of animals in one loop rather than having to treat each animal differently.</w:t>
+      </w:r>
+    </w:p>
+    <w:p>
+      <w:pPr>
+        <w:pStyle w:val="CGeneralText"/>
+        <w:numPr>
+          <w:ilvl w:val="0"/>
+          <w:numId w:val="8"/>
+        </w:numPr>
+      </w:pPr>
+      <w:r>
+        <w:t>The fact to note is that a reference for one datatype can point to an instantiation of any of its subclasses. You will only be able to use methods defined in that type, or methods that have been overridden from that type. For example, an Object reference can point to any object in memory since they all inherit from this class. However, you will only be able to call methods declared in Object.</w:t>
+      </w:r>
     </w:p>
     <w:p>
       <w:pPr>
@@ -6236,37 +6635,6 @@
           <w:ilvl w:val="0"/>
           <w:numId w:val="0"/>
         </w:numPr>
-        <w:ind w:left="1080" w:hanging="360"/>
-        <w:rPr>
-          <w:b/>
-        </w:rPr>
-      </w:pPr>
-      <w:r>
-        <w:rPr>
-          <w:b/>
-        </w:rPr>
-        <w:t>Section 8:</w:t>
-      </w:r>
-      <w:r>
-        <w:rPr>
-          <w:b/>
-        </w:rPr>
-        <w:t xml:space="preserve"> </w:t>
-      </w:r>
-      <w:r>
-        <w:rPr>
-          <w:b/>
-        </w:rPr>
-        <w:t>OOP Part 2: Composition, Encapsulation, and Polymorphism</w:t>
-      </w:r>
-    </w:p>
-    <w:p>
-      <w:pPr>
-        <w:pStyle w:val="CGeneralText"/>
-        <w:numPr>
-          <w:ilvl w:val="0"/>
-          <w:numId w:val="0"/>
-        </w:numPr>
         <w:ind w:left="720" w:hanging="360"/>
       </w:pPr>
     </w:p>
@@ -6279,376 +6647,6 @@
         </w:numPr>
       </w:pPr>
       <w:r>
-        <w:t>While inheritance represents is-a relationships,</w:t>
-      </w:r>
-      <w:r>
-        <w:rPr>
-          <w:b/>
-        </w:rPr>
-        <w:t xml:space="preserve"> composition</w:t>
-      </w:r>
-      <w:r>
-        <w:t xml:space="preserve"> represents </w:t>
-      </w:r>
-      <w:r>
-        <w:rPr>
-          <w:b/>
-        </w:rPr>
-        <w:t>has-a</w:t>
-      </w:r>
-      <w:r>
-        <w:t xml:space="preserve"> relationships. Example: A dog is an animal, a square is a shape, a car is a vehicle, etc. Example: A dog has a heart, a square has an edge, a car has an engine, etc.</w:t>
-      </w:r>
-      <w:r>
-        <w:t xml:space="preserve"> To use composition make one class a field in another class.</w:t>
-      </w:r>
-    </w:p>
-    <w:p>
-      <w:pPr>
-        <w:pStyle w:val="CGeneralText"/>
-        <w:numPr>
-          <w:ilvl w:val="0"/>
-          <w:numId w:val="8"/>
-        </w:numPr>
-      </w:pPr>
-      <w:r>
-        <w:t>Java can only use single inheritance to prevent over-complicating code. Thus composition is another way to extend classes.</w:t>
-      </w:r>
-    </w:p>
-    <w:p>
-      <w:pPr>
-        <w:pStyle w:val="CGeneralText"/>
-        <w:numPr>
-          <w:ilvl w:val="0"/>
-          <w:numId w:val="8"/>
-        </w:numPr>
-      </w:pPr>
-      <w:r>
-        <w:t xml:space="preserve">You can instantiate a </w:t>
-      </w:r>
-      <w:r>
-        <w:t>class directly in a method call if it won’t be used anywhere else.</w:t>
-      </w:r>
-    </w:p>
-    <w:p>
-      <w:pPr>
-        <w:pStyle w:val="CGeneralText"/>
-        <w:numPr>
-          <w:ilvl w:val="0"/>
-          <w:numId w:val="0"/>
-        </w:numPr>
-        <w:ind w:left="720" w:hanging="360"/>
-      </w:pPr>
-    </w:p>
-    <w:p>
-      <w:pPr>
-        <w:pStyle w:val="CGeneralText"/>
-        <w:numPr>
-          <w:ilvl w:val="0"/>
-          <w:numId w:val="8"/>
-        </w:numPr>
-      </w:pPr>
-      <w:r>
-        <w:rPr>
-          <w:b/>
-        </w:rPr>
-        <w:t>Encapsulation</w:t>
-      </w:r>
-      <w:r>
-        <w:t xml:space="preserve"> is used </w:t>
-      </w:r>
-      <w:r>
-        <w:t xml:space="preserve">for </w:t>
-      </w:r>
-      <w:r>
-        <w:t>data</w:t>
-      </w:r>
-      <w:r>
-        <w:t xml:space="preserve"> hiding</w:t>
-      </w:r>
-      <w:r>
-        <w:t xml:space="preserve"> and</w:t>
-      </w:r>
-      <w:r>
-        <w:t xml:space="preserve"> to</w:t>
-      </w:r>
-      <w:r>
-        <w:t xml:space="preserve"> </w:t>
-      </w:r>
-      <w:r>
-        <w:t>protect the inner workings of a class</w:t>
-      </w:r>
-      <w:r>
-        <w:t xml:space="preserve">. </w:t>
-      </w:r>
-      <w:r>
-        <w:t>This ensures that a class follows it’s defined behaviour</w:t>
-      </w:r>
-      <w:r>
-        <w:t xml:space="preserve"> and protects your design</w:t>
-      </w:r>
-      <w:r>
-        <w:t>.</w:t>
-      </w:r>
-      <w:r>
-        <w:t xml:space="preserve"> It also allows you to rename fields without affecting dependant classes. It also allows you to introduce logic before returning the field the user of the class </w:t>
-      </w:r>
-      <w:r>
-        <w:t>sets/gets</w:t>
-      </w:r>
-      <w:r>
-        <w:t>.</w:t>
-      </w:r>
-      <w:r>
-        <w:t xml:space="preserve"> </w:t>
-      </w:r>
-      <w:r>
-        <w:t>Encapsulation</w:t>
-      </w:r>
-      <w:r>
-        <w:t xml:space="preserve"> is achieved through access mod</w:t>
-      </w:r>
-      <w:r>
-        <w:t>ifiers, and getters and setters</w:t>
-      </w:r>
-      <w:r>
-        <w:t>.</w:t>
-      </w:r>
-    </w:p>
-    <w:p>
-      <w:pPr>
-        <w:pStyle w:val="CGeneralText"/>
-        <w:numPr>
-          <w:ilvl w:val="0"/>
-          <w:numId w:val="0"/>
-        </w:numPr>
-        <w:ind w:left="720" w:hanging="360"/>
-      </w:pPr>
-    </w:p>
-    <w:p>
-      <w:pPr>
-        <w:pStyle w:val="CGeneralText"/>
-        <w:numPr>
-          <w:ilvl w:val="0"/>
-          <w:numId w:val="8"/>
-        </w:numPr>
-      </w:pPr>
-      <w:r>
-        <w:t xml:space="preserve">You can create multiple classes within one file, but it is usually not recommended since it can make your code confusing and unorganised. </w:t>
-      </w:r>
-      <w:r>
-        <w:t>It is usually only done if the class will not be reused anywhere else in the code.</w:t>
-      </w:r>
-      <w:r>
-        <w:t xml:space="preserve"> A public class must exist within </w:t>
-      </w:r>
-      <w:r>
-        <w:t>its</w:t>
-      </w:r>
-      <w:r>
-        <w:t xml:space="preserve"> own file.</w:t>
-      </w:r>
-    </w:p>
-    <w:p>
-      <w:pPr>
-        <w:pStyle w:val="CGeneralText"/>
-        <w:numPr>
-          <w:ilvl w:val="0"/>
-          <w:numId w:val="8"/>
-        </w:numPr>
-      </w:pPr>
-      <w:r>
-        <w:t xml:space="preserve">Use </w:t>
-      </w:r>
-      <w:r>
-        <w:rPr>
-          <w:i/>
-        </w:rPr>
-        <w:t>Math.random()</w:t>
-      </w:r>
-      <w:r>
-        <w:t xml:space="preserve"> to return a double litera</w:t>
-      </w:r>
-      <w:r>
-        <w:t>l</w:t>
-      </w:r>
-      <w:r>
-        <w:t xml:space="preserve"> from 0 &lt;= x  &lt; 1. </w:t>
-      </w:r>
-    </w:p>
-    <w:p>
-      <w:pPr>
-        <w:pStyle w:val="CGeneralText"/>
-        <w:numPr>
-          <w:ilvl w:val="0"/>
-          <w:numId w:val="8"/>
-        </w:numPr>
-      </w:pPr>
-      <w:r>
-        <w:rPr>
-          <w:b/>
-        </w:rPr>
-        <w:t xml:space="preserve">Polymorphism </w:t>
-      </w:r>
-      <w:r>
-        <w:t xml:space="preserve">(many forms) </w:t>
-      </w:r>
-      <w:r>
-        <w:t xml:space="preserve">allows entities with the same name to act like something else. There is </w:t>
-      </w:r>
-      <w:r>
-        <w:rPr>
-          <w:b/>
-        </w:rPr>
-        <w:t>static polymorphism</w:t>
-      </w:r>
-      <w:r>
-        <w:t xml:space="preserve"> which refers to method overloading, and </w:t>
-      </w:r>
-      <w:r>
-        <w:rPr>
-          <w:b/>
-        </w:rPr>
-        <w:t>dynamic polymorphism</w:t>
-      </w:r>
-      <w:r>
-        <w:t xml:space="preserve"> which refers to method overriding. The former is called static because the appropriate method to call is decided at compile time. The latter is called dynamic because it is decided at runtime.</w:t>
-      </w:r>
-    </w:p>
-    <w:p>
-      <w:pPr>
-        <w:pStyle w:val="CGeneralText"/>
-        <w:numPr>
-          <w:ilvl w:val="0"/>
-          <w:numId w:val="8"/>
-        </w:numPr>
-      </w:pPr>
-      <w:r>
-        <w:t xml:space="preserve">Dynamic polymorphism allows references of one class to point to an instance of a derived class at runtime. Example: </w:t>
-      </w:r>
-      <w:r>
-        <w:rPr>
-          <w:i/>
-        </w:rPr>
-        <w:t>Animal animal1 = new Animal()</w:t>
-      </w:r>
-      <w:r>
-        <w:t xml:space="preserve">, and </w:t>
-      </w:r>
-      <w:r>
-        <w:rPr>
-          <w:i/>
-        </w:rPr>
-        <w:t>Animal animal2 = new Dog()</w:t>
-      </w:r>
-      <w:r>
-        <w:t xml:space="preserve"> are both valid assuming Dog is a subclass of </w:t>
-      </w:r>
-      <w:r>
-        <w:t>A</w:t>
-      </w:r>
-      <w:r>
-        <w:t>nimal.</w:t>
-      </w:r>
-      <w:r>
-        <w:t xml:space="preserve"> If you call a method within animal1, e.g. </w:t>
-      </w:r>
-      <w:r>
-        <w:rPr>
-          <w:i/>
-        </w:rPr>
-        <w:t>animal1.eat()</w:t>
-      </w:r>
-      <w:r>
-        <w:t xml:space="preserve"> it will call </w:t>
-      </w:r>
-      <w:r>
-        <w:rPr>
-          <w:i/>
-        </w:rPr>
-        <w:t>Animal.eat()</w:t>
-      </w:r>
-      <w:r>
-        <w:t xml:space="preserve">. If you call </w:t>
-      </w:r>
-      <w:r>
-        <w:rPr>
-          <w:i/>
-        </w:rPr>
-        <w:t>animal2.eat()</w:t>
-      </w:r>
-      <w:r>
-        <w:t xml:space="preserve"> it will still call </w:t>
-      </w:r>
-      <w:r>
-        <w:rPr>
-          <w:i/>
-        </w:rPr>
-        <w:t>Animal.eat()</w:t>
-      </w:r>
-      <w:r>
-        <w:t xml:space="preserve">. If you first override </w:t>
-      </w:r>
-      <w:r>
-        <w:rPr>
-          <w:i/>
-        </w:rPr>
-        <w:t>Animl.eat()</w:t>
-      </w:r>
-      <w:r>
-        <w:t xml:space="preserve"> within Dog, then calling </w:t>
-      </w:r>
-      <w:r>
-        <w:rPr>
-          <w:i/>
-        </w:rPr>
-        <w:t>animal2.eat()</w:t>
-      </w:r>
-      <w:r>
-        <w:t xml:space="preserve"> will call </w:t>
-      </w:r>
-      <w:r>
-        <w:rPr>
-          <w:i/>
-        </w:rPr>
-        <w:t>Dog.eat().</w:t>
-      </w:r>
-      <w:r>
-        <w:t xml:space="preserve"> This allows you to feed all your different types of animals in one loop rather than having to treat each animal differently.</w:t>
-      </w:r>
-    </w:p>
-    <w:p>
-      <w:pPr>
-        <w:pStyle w:val="CGeneralText"/>
-        <w:numPr>
-          <w:ilvl w:val="0"/>
-          <w:numId w:val="8"/>
-        </w:numPr>
-      </w:pPr>
-      <w:r>
-        <w:t>The fact to note is that a reference for one datatype can point to an instantiation of any of its subclasses. You will only be able to use methods defined in that type, or methods that have been overridden from that type. For example, an Object reference can point to any object in memory since they all inherit from this class. However, you will only be able to call methods declared in Object.</w:t>
-      </w:r>
-    </w:p>
-    <w:p>
-      <w:pPr>
-        <w:pStyle w:val="CGeneralText"/>
-        <w:numPr>
-          <w:ilvl w:val="0"/>
-          <w:numId w:val="0"/>
-        </w:numPr>
-        <w:ind w:left="720" w:hanging="360"/>
-      </w:pPr>
-    </w:p>
-    <w:p>
-      <w:pPr>
-        <w:pStyle w:val="CGeneralText"/>
-        <w:numPr>
-          <w:ilvl w:val="0"/>
-          <w:numId w:val="8"/>
-        </w:numPr>
-      </w:pPr>
-      <w:r>
-        <w:lastRenderedPageBreak/>
         <w:t xml:space="preserve">Call </w:t>
       </w:r>
       <w:r>
@@ -6688,6 +6686,7 @@
           <w:sz w:val="22"/>
           <w:szCs w:val="22"/>
         </w:rPr>
+        <w:lastRenderedPageBreak/>
         <w:br/>
       </w:r>
       <w:r>
@@ -7391,6 +7390,7 @@
         </w:rPr>
       </w:pPr>
       <w:r>
+        <w:lastRenderedPageBreak/>
         <w:t xml:space="preserve">Although </w:t>
       </w:r>
       <w:r>
@@ -7966,23 +7966,29 @@
         </w:rPr>
       </w:pPr>
       <w:r>
+        <w:t xml:space="preserve">This is why you should always code to the interface as the resulting code isn’t specific to a single class, e.g. use </w:t>
+      </w:r>
+      <w:r>
+        <w:rPr>
+          <w:i/>
+        </w:rPr>
+        <w:t>List&lt;String&gt; str = new ArrayList&lt;&gt;()</w:t>
+      </w:r>
+      <w:r>
+        <w:t xml:space="preserve"> instead of </w:t>
+      </w:r>
+      <w:r>
+        <w:rPr>
+          <w:i/>
+        </w:rPr>
+        <w:t xml:space="preserve">ArrayList&lt;String&gt; str = new </w:t>
+      </w:r>
+      <w:r>
+        <w:rPr>
+          <w:i/>
+        </w:rPr>
         <w:lastRenderedPageBreak/>
-        <w:t xml:space="preserve">This is why you should always code to the interface as the resulting code isn’t specific to a single class, e.g. use </w:t>
-      </w:r>
-      <w:r>
-        <w:rPr>
-          <w:i/>
-        </w:rPr>
-        <w:t>List&lt;String&gt; str = new ArrayList&lt;&gt;()</w:t>
-      </w:r>
-      <w:r>
-        <w:t xml:space="preserve"> instead of </w:t>
-      </w:r>
-      <w:r>
-        <w:rPr>
-          <w:i/>
-        </w:rPr>
-        <w:t>ArrayList&lt;String&gt; str = new ArrayList&lt;&gt;()</w:t>
+        <w:t>ArrayList&lt;&gt;()</w:t>
       </w:r>
       <w:r>
         <w:t>.</w:t>
@@ -8569,22 +8575,22 @@
         </w:rPr>
       </w:pPr>
       <w:r>
+        <w:t>Generics reduces code duplication and increases code reuse.</w:t>
+      </w:r>
+    </w:p>
+    <w:p>
+      <w:pPr>
+        <w:pStyle w:val="CGeneralText"/>
+        <w:numPr>
+          <w:ilvl w:val="0"/>
+          <w:numId w:val="14"/>
+        </w:numPr>
+        <w:rPr>
+          <w:b/>
+        </w:rPr>
+      </w:pPr>
+      <w:r>
         <w:lastRenderedPageBreak/>
-        <w:t>Generics reduces code duplication and increases code reuse.</w:t>
-      </w:r>
-    </w:p>
-    <w:p>
-      <w:pPr>
-        <w:pStyle w:val="CGeneralText"/>
-        <w:numPr>
-          <w:ilvl w:val="0"/>
-          <w:numId w:val="14"/>
-        </w:numPr>
-        <w:rPr>
-          <w:b/>
-        </w:rPr>
-      </w:pPr>
-      <w:r>
         <w:t xml:space="preserve">To specify one type parameter: </w:t>
       </w:r>
       <w:r>
@@ -9781,8 +9787,53 @@
       <w:r>
         <w:t xml:space="preserve"> so it isn’t a collection.</w:t>
       </w:r>
+    </w:p>
+    <w:p>
+      <w:pPr>
+        <w:pStyle w:val="CGeneralText"/>
+        <w:numPr>
+          <w:ilvl w:val="0"/>
+          <w:numId w:val="16"/>
+        </w:numPr>
+        <w:rPr>
+          <w:b/>
+        </w:rPr>
+      </w:pPr>
+      <w:r>
+        <w:rPr>
+          <w:i/>
+        </w:rPr>
+        <w:t>List&lt;String&gt; list = new ArrayList&lt;&gt;(</w:t>
+      </w:r>
       <w:bookmarkStart w:id="0" w:name="_GoBack"/>
       <w:bookmarkEnd w:id="0"/>
+      <w:r>
+        <w:rPr>
+          <w:i/>
+        </w:rPr>
+        <w:t xml:space="preserve">otherList) </w:t>
+      </w:r>
+      <w:r>
+        <w:t xml:space="preserve">just creates a </w:t>
+      </w:r>
+      <w:r>
+        <w:rPr>
+          <w:b/>
+        </w:rPr>
+        <w:t>shallow copy</w:t>
+      </w:r>
+      <w:r>
+        <w:t xml:space="preserve"> of the otherList. Shallow copy means that all of the references are copied, so if you use the second list to change an element, it will be reflected in the other list since it’s only the references that were copied. </w:t>
+      </w:r>
+      <w:r>
+        <w:rPr>
+          <w:b/>
+        </w:rPr>
+        <w:t xml:space="preserve">Deep copy </w:t>
+      </w:r>
+      <w:r>
+        <w:t>is when the objects themselves are copied over such that the original objects aren’t affected.</w:t>
+      </w:r>
     </w:p>
     <w:sectPr>
       <w:pgSz w:w="11906" w:h="16838"/>

</xml_diff>

<commit_message>
Covered comparable vs. comparator
</commit_message>
<xml_diff>
--- a/notes/Notes.docx
+++ b/notes/Notes.docx
@@ -5040,6 +5040,7 @@
         </w:numPr>
       </w:pPr>
       <w:r>
+        <w:lastRenderedPageBreak/>
         <w:t>Variables with primitive datatypes and</w:t>
       </w:r>
       <w:r>
@@ -6083,6 +6084,7 @@
         </w:numPr>
       </w:pPr>
       <w:r>
+        <w:lastRenderedPageBreak/>
         <w:t>When</w:t>
       </w:r>
       <w:r>
@@ -6111,542 +6113,542 @@
         </w:numPr>
       </w:pPr>
       <w:r>
+        <w:t>You can call superclass versions of methods without using the super keyword as long as there is nothing else with that name in scope. This is recommended because if you later override a method in your subclass, it will automatically use that version of the method instead.</w:t>
+      </w:r>
+      <w:r>
+        <w:t xml:space="preserve"> </w:t>
+      </w:r>
+    </w:p>
+    <w:p>
+      <w:pPr>
+        <w:pStyle w:val="CGeneralText"/>
+        <w:numPr>
+          <w:ilvl w:val="0"/>
+          <w:numId w:val="0"/>
+        </w:numPr>
+        <w:ind w:left="720" w:hanging="360"/>
+      </w:pPr>
+    </w:p>
+    <w:p>
+      <w:pPr>
+        <w:pStyle w:val="CGeneralText"/>
+        <w:numPr>
+          <w:ilvl w:val="0"/>
+          <w:numId w:val="4"/>
+        </w:numPr>
+      </w:pPr>
+      <w:r>
+        <w:t xml:space="preserve">All classes subclass the </w:t>
+      </w:r>
+      <w:r>
+        <w:rPr>
+          <w:b/>
+        </w:rPr>
+        <w:t>Object</w:t>
+      </w:r>
+      <w:r>
+        <w:t xml:space="preserve"> class. When you create a new class without u</w:t>
+      </w:r>
+      <w:r>
+        <w:t xml:space="preserve">sing the extends keyword, it implicitly extends from Object. You can also type </w:t>
+      </w:r>
+      <w:r>
+        <w:rPr>
+          <w:i/>
+        </w:rPr>
+        <w:t>extends Object</w:t>
+      </w:r>
+      <w:r>
+        <w:t xml:space="preserve"> to make it explicit, but it is not required.</w:t>
+      </w:r>
+    </w:p>
+    <w:p>
+      <w:pPr>
+        <w:pStyle w:val="CGeneralText"/>
+        <w:numPr>
+          <w:ilvl w:val="0"/>
+          <w:numId w:val="0"/>
+        </w:numPr>
+        <w:ind w:left="720"/>
+      </w:pPr>
+    </w:p>
+    <w:p>
+      <w:pPr>
+        <w:pStyle w:val="CGeneralText"/>
+        <w:numPr>
+          <w:ilvl w:val="0"/>
+          <w:numId w:val="4"/>
+        </w:numPr>
+      </w:pPr>
+      <w:r>
+        <w:t xml:space="preserve">A </w:t>
+      </w:r>
+      <w:r>
+        <w:rPr>
+          <w:b/>
+        </w:rPr>
+        <w:t>class</w:t>
+      </w:r>
+      <w:r>
+        <w:t xml:space="preserve"> is a blueprint that defines state and behaviour for a datatype. An </w:t>
+      </w:r>
+      <w:r>
+        <w:rPr>
+          <w:b/>
+        </w:rPr>
+        <w:t>instance</w:t>
+      </w:r>
+      <w:r>
+        <w:t xml:space="preserve"> of a class is created using the new keyword, or you can say that using the new keyword instantiates a class. Instances of a class exist in heap memory as </w:t>
+      </w:r>
+      <w:r>
+        <w:rPr>
+          <w:b/>
+        </w:rPr>
+        <w:t>objects</w:t>
+      </w:r>
+      <w:r>
+        <w:t xml:space="preserve">. </w:t>
+      </w:r>
+      <w:r>
+        <w:rPr>
+          <w:b/>
+        </w:rPr>
+        <w:t>Reference</w:t>
+      </w:r>
+      <w:r>
+        <w:t xml:space="preserve"> variables point to an object.</w:t>
+      </w:r>
+    </w:p>
+    <w:p>
+      <w:pPr>
+        <w:pStyle w:val="CGeneralText"/>
+        <w:numPr>
+          <w:ilvl w:val="0"/>
+          <w:numId w:val="0"/>
+        </w:numPr>
+      </w:pPr>
+    </w:p>
+    <w:p>
+      <w:pPr>
+        <w:pStyle w:val="CGeneralText"/>
+        <w:numPr>
+          <w:ilvl w:val="0"/>
+          <w:numId w:val="0"/>
+        </w:numPr>
+        <w:ind w:left="1080" w:hanging="360"/>
+        <w:rPr>
+          <w:b/>
+        </w:rPr>
+      </w:pPr>
+      <w:r>
+        <w:rPr>
+          <w:b/>
+        </w:rPr>
+        <w:t>Section 8:</w:t>
+      </w:r>
+      <w:r>
+        <w:rPr>
+          <w:b/>
+        </w:rPr>
+        <w:t xml:space="preserve"> </w:t>
+      </w:r>
+      <w:r>
+        <w:rPr>
+          <w:b/>
+        </w:rPr>
+        <w:t>OOP Part 2: Composition, Encapsulation, and Polymorphism</w:t>
+      </w:r>
+    </w:p>
+    <w:p>
+      <w:pPr>
+        <w:pStyle w:val="CGeneralText"/>
+        <w:numPr>
+          <w:ilvl w:val="0"/>
+          <w:numId w:val="0"/>
+        </w:numPr>
+        <w:ind w:left="720" w:hanging="360"/>
+      </w:pPr>
+    </w:p>
+    <w:p>
+      <w:pPr>
+        <w:pStyle w:val="CGeneralText"/>
+        <w:numPr>
+          <w:ilvl w:val="0"/>
+          <w:numId w:val="8"/>
+        </w:numPr>
+      </w:pPr>
+      <w:r>
+        <w:t>While inheritance represents is-a relationships,</w:t>
+      </w:r>
+      <w:r>
+        <w:rPr>
+          <w:b/>
+        </w:rPr>
+        <w:t xml:space="preserve"> composition</w:t>
+      </w:r>
+      <w:r>
+        <w:t xml:space="preserve"> represents </w:t>
+      </w:r>
+      <w:r>
+        <w:rPr>
+          <w:b/>
+        </w:rPr>
+        <w:t>has-a</w:t>
+      </w:r>
+      <w:r>
+        <w:t xml:space="preserve"> relationships. Example: A dog is an animal, a square is a shape, a car is a vehicle, etc. Example: A dog has a heart, a square has an edge, a car has an engine, etc.</w:t>
+      </w:r>
+      <w:r>
+        <w:t xml:space="preserve"> To use composition make one class a field in another class.</w:t>
+      </w:r>
+    </w:p>
+    <w:p>
+      <w:pPr>
+        <w:pStyle w:val="CGeneralText"/>
+        <w:numPr>
+          <w:ilvl w:val="0"/>
+          <w:numId w:val="8"/>
+        </w:numPr>
+      </w:pPr>
+      <w:r>
+        <w:t>Java can only use single inheritance to prevent over-complicating code. Thus composition is another way to extend classes.</w:t>
+      </w:r>
+    </w:p>
+    <w:p>
+      <w:pPr>
+        <w:pStyle w:val="CGeneralText"/>
+        <w:numPr>
+          <w:ilvl w:val="0"/>
+          <w:numId w:val="8"/>
+        </w:numPr>
+      </w:pPr>
+      <w:r>
+        <w:t xml:space="preserve">You can instantiate a </w:t>
+      </w:r>
+      <w:r>
+        <w:t>class directly in a method call if it won’t be used anywhere else.</w:t>
+      </w:r>
+    </w:p>
+    <w:p>
+      <w:pPr>
+        <w:pStyle w:val="CGeneralText"/>
+        <w:numPr>
+          <w:ilvl w:val="0"/>
+          <w:numId w:val="0"/>
+        </w:numPr>
+        <w:ind w:left="720" w:hanging="360"/>
+      </w:pPr>
+    </w:p>
+    <w:p>
+      <w:pPr>
+        <w:pStyle w:val="CGeneralText"/>
+        <w:numPr>
+          <w:ilvl w:val="0"/>
+          <w:numId w:val="8"/>
+        </w:numPr>
+      </w:pPr>
+      <w:r>
+        <w:rPr>
+          <w:b/>
+        </w:rPr>
+        <w:t>Encapsulation</w:t>
+      </w:r>
+      <w:r>
+        <w:t xml:space="preserve"> is used </w:t>
+      </w:r>
+      <w:r>
+        <w:t xml:space="preserve">for </w:t>
+      </w:r>
+      <w:r>
+        <w:t>data</w:t>
+      </w:r>
+      <w:r>
+        <w:t xml:space="preserve"> hiding</w:t>
+      </w:r>
+      <w:r>
+        <w:t xml:space="preserve"> and</w:t>
+      </w:r>
+      <w:r>
+        <w:t xml:space="preserve"> to</w:t>
+      </w:r>
+      <w:r>
+        <w:t xml:space="preserve"> </w:t>
+      </w:r>
+      <w:r>
+        <w:t>protect the inner workings of a class</w:t>
+      </w:r>
+      <w:r>
+        <w:t xml:space="preserve">. </w:t>
+      </w:r>
+      <w:r>
+        <w:t>This ensures that a class follows it’s defined behaviour</w:t>
+      </w:r>
+      <w:r>
+        <w:t xml:space="preserve"> and protects your design</w:t>
+      </w:r>
+      <w:r>
+        <w:t>.</w:t>
+      </w:r>
+      <w:r>
+        <w:t xml:space="preserve"> It also allows you to rename fields without affecting dependant classes. It also allows you to introduce logic before returning the field the user of the class </w:t>
+      </w:r>
+      <w:r>
+        <w:t>sets/gets</w:t>
+      </w:r>
+      <w:r>
+        <w:t>.</w:t>
+      </w:r>
+      <w:r>
+        <w:t xml:space="preserve"> </w:t>
+      </w:r>
+      <w:r>
+        <w:t>Encapsulation</w:t>
+      </w:r>
+      <w:r>
+        <w:t xml:space="preserve"> is achieved through access mod</w:t>
+      </w:r>
+      <w:r>
+        <w:t>ifiers, and getters and setters</w:t>
+      </w:r>
+      <w:r>
+        <w:t>.</w:t>
+      </w:r>
+    </w:p>
+    <w:p>
+      <w:pPr>
+        <w:pStyle w:val="CGeneralText"/>
+        <w:numPr>
+          <w:ilvl w:val="0"/>
+          <w:numId w:val="0"/>
+        </w:numPr>
+        <w:ind w:left="720" w:hanging="360"/>
+      </w:pPr>
+    </w:p>
+    <w:p>
+      <w:pPr>
+        <w:pStyle w:val="CGeneralText"/>
+        <w:numPr>
+          <w:ilvl w:val="0"/>
+          <w:numId w:val="8"/>
+        </w:numPr>
+      </w:pPr>
+      <w:r>
+        <w:t xml:space="preserve">You can create multiple classes within one file, but it is usually not recommended since it can make your code confusing and unorganised. </w:t>
+      </w:r>
+      <w:r>
+        <w:t>It is usually only done if the class will not be reused anywhere else in the code.</w:t>
+      </w:r>
+      <w:r>
+        <w:t xml:space="preserve"> A public class must exist within </w:t>
+      </w:r>
+      <w:r>
+        <w:t>its</w:t>
+      </w:r>
+      <w:r>
+        <w:t xml:space="preserve"> own file.</w:t>
+      </w:r>
+    </w:p>
+    <w:p>
+      <w:pPr>
+        <w:pStyle w:val="CGeneralText"/>
+        <w:numPr>
+          <w:ilvl w:val="0"/>
+          <w:numId w:val="8"/>
+        </w:numPr>
+      </w:pPr>
+      <w:r>
+        <w:t xml:space="preserve">Use </w:t>
+      </w:r>
+      <w:r>
+        <w:rPr>
+          <w:i/>
+        </w:rPr>
+        <w:t>Math.random()</w:t>
+      </w:r>
+      <w:r>
+        <w:t xml:space="preserve"> to return a double litera</w:t>
+      </w:r>
+      <w:r>
+        <w:t>l</w:t>
+      </w:r>
+      <w:r>
+        <w:t xml:space="preserve"> from 0 &lt;= x  &lt; 1. </w:t>
+      </w:r>
+    </w:p>
+    <w:p>
+      <w:pPr>
+        <w:pStyle w:val="CGeneralText"/>
+        <w:numPr>
+          <w:ilvl w:val="0"/>
+          <w:numId w:val="8"/>
+        </w:numPr>
+      </w:pPr>
+      <w:r>
+        <w:rPr>
+          <w:b/>
+        </w:rPr>
+        <w:t xml:space="preserve">Polymorphism </w:t>
+      </w:r>
+      <w:r>
+        <w:t xml:space="preserve">(many forms) </w:t>
+      </w:r>
+      <w:r>
+        <w:t xml:space="preserve">allows entities with the same name to act like something else. There is </w:t>
+      </w:r>
+      <w:r>
+        <w:rPr>
+          <w:b/>
+        </w:rPr>
+        <w:t>static polymorphism</w:t>
+      </w:r>
+      <w:r>
+        <w:t xml:space="preserve"> which refers to method overloading, and </w:t>
+      </w:r>
+      <w:r>
+        <w:rPr>
+          <w:b/>
+        </w:rPr>
+        <w:t>dynamic polymorphism</w:t>
+      </w:r>
+      <w:r>
+        <w:t xml:space="preserve"> which refers to method overriding. The former is called static because the appropriate method to call is decided at compile time. The latter is called dynamic because it is decided at runtime.</w:t>
+      </w:r>
+    </w:p>
+    <w:p>
+      <w:pPr>
+        <w:pStyle w:val="CGeneralText"/>
+        <w:numPr>
+          <w:ilvl w:val="0"/>
+          <w:numId w:val="8"/>
+        </w:numPr>
+      </w:pPr>
+      <w:r>
+        <w:t xml:space="preserve">Dynamic polymorphism allows references of one class to point to an instance of a derived class at runtime. Example: </w:t>
+      </w:r>
+      <w:r>
+        <w:rPr>
+          <w:i/>
+        </w:rPr>
+        <w:t>Animal animal1 = new Animal()</w:t>
+      </w:r>
+      <w:r>
+        <w:t xml:space="preserve">, and </w:t>
+      </w:r>
+      <w:r>
+        <w:rPr>
+          <w:i/>
+        </w:rPr>
+        <w:t>Animal animal2 = new Dog()</w:t>
+      </w:r>
+      <w:r>
+        <w:t xml:space="preserve"> are both valid assuming Dog is a subclass of </w:t>
+      </w:r>
+      <w:r>
+        <w:t>A</w:t>
+      </w:r>
+      <w:r>
+        <w:t>nimal.</w:t>
+      </w:r>
+      <w:r>
+        <w:t xml:space="preserve"> If you call a method within animal1, e.g. </w:t>
+      </w:r>
+      <w:r>
+        <w:rPr>
+          <w:i/>
+        </w:rPr>
+        <w:t>animal1.eat()</w:t>
+      </w:r>
+      <w:r>
+        <w:t xml:space="preserve"> it will call </w:t>
+      </w:r>
+      <w:r>
+        <w:rPr>
+          <w:i/>
+        </w:rPr>
+        <w:t>Animal.eat()</w:t>
+      </w:r>
+      <w:r>
+        <w:t xml:space="preserve">. If you call </w:t>
+      </w:r>
+      <w:r>
+        <w:rPr>
+          <w:i/>
+        </w:rPr>
+        <w:t>animal2.eat()</w:t>
+      </w:r>
+      <w:r>
+        <w:t xml:space="preserve"> it will still call </w:t>
+      </w:r>
+      <w:r>
+        <w:rPr>
+          <w:i/>
+        </w:rPr>
+        <w:t>Animal.eat()</w:t>
+      </w:r>
+      <w:r>
+        <w:t xml:space="preserve">. If you first override </w:t>
+      </w:r>
+      <w:r>
+        <w:rPr>
+          <w:i/>
+        </w:rPr>
+        <w:t>Animl.eat()</w:t>
+      </w:r>
+      <w:r>
+        <w:t xml:space="preserve"> within Dog, then calling </w:t>
+      </w:r>
+      <w:r>
+        <w:rPr>
+          <w:i/>
+        </w:rPr>
+        <w:t>animal2.eat()</w:t>
+      </w:r>
+      <w:r>
+        <w:t xml:space="preserve"> will call </w:t>
+      </w:r>
+      <w:r>
+        <w:rPr>
+          <w:i/>
+        </w:rPr>
+        <w:t>Dog.eat().</w:t>
+      </w:r>
+      <w:r>
+        <w:t xml:space="preserve"> This allows you to feed all your different types of animals in one loop rather than having to treat each animal differently.</w:t>
+      </w:r>
+    </w:p>
+    <w:p>
+      <w:pPr>
+        <w:pStyle w:val="CGeneralText"/>
+        <w:numPr>
+          <w:ilvl w:val="0"/>
+          <w:numId w:val="8"/>
+        </w:numPr>
+      </w:pPr>
+      <w:r>
+        <w:t>The fact to note is that a reference for one datatype can point to an instantiation of any of its subclasses. You will only be able to use methods defined in that type, or methods that have been overridden from that type. For example, an Object reference can point to any object in memory since they all inherit from this class. However, you will only be able to call methods declared in Object.</w:t>
+      </w:r>
+    </w:p>
+    <w:p>
+      <w:pPr>
+        <w:pStyle w:val="CGeneralText"/>
+        <w:numPr>
+          <w:ilvl w:val="0"/>
+          <w:numId w:val="0"/>
+        </w:numPr>
+        <w:ind w:left="720" w:hanging="360"/>
+      </w:pPr>
+    </w:p>
+    <w:p>
+      <w:pPr>
+        <w:pStyle w:val="CGeneralText"/>
+        <w:numPr>
+          <w:ilvl w:val="0"/>
+          <w:numId w:val="8"/>
+        </w:numPr>
+      </w:pPr>
+      <w:r>
         <w:lastRenderedPageBreak/>
-        <w:t>You can call superclass versions of methods without using the super keyword as long as there is nothing else with that name in scope. This is recommended because if you later override a method in your subclass, it will automatically use that version of the method instead.</w:t>
-      </w:r>
-      <w:r>
-        <w:t xml:space="preserve"> </w:t>
-      </w:r>
-    </w:p>
-    <w:p>
-      <w:pPr>
-        <w:pStyle w:val="CGeneralText"/>
-        <w:numPr>
-          <w:ilvl w:val="0"/>
-          <w:numId w:val="0"/>
-        </w:numPr>
-        <w:ind w:left="720" w:hanging="360"/>
-      </w:pPr>
-    </w:p>
-    <w:p>
-      <w:pPr>
-        <w:pStyle w:val="CGeneralText"/>
-        <w:numPr>
-          <w:ilvl w:val="0"/>
-          <w:numId w:val="4"/>
-        </w:numPr>
-      </w:pPr>
-      <w:r>
-        <w:t xml:space="preserve">All classes subclass the </w:t>
-      </w:r>
-      <w:r>
-        <w:rPr>
-          <w:b/>
-        </w:rPr>
-        <w:t>Object</w:t>
-      </w:r>
-      <w:r>
-        <w:t xml:space="preserve"> class. When you create a new class without u</w:t>
-      </w:r>
-      <w:r>
-        <w:t xml:space="preserve">sing the extends keyword, it implicitly extends from Object. You can also type </w:t>
-      </w:r>
-      <w:r>
-        <w:rPr>
-          <w:i/>
-        </w:rPr>
-        <w:t>extends Object</w:t>
-      </w:r>
-      <w:r>
-        <w:t xml:space="preserve"> to make it explicit, but it is not required.</w:t>
-      </w:r>
-    </w:p>
-    <w:p>
-      <w:pPr>
-        <w:pStyle w:val="CGeneralText"/>
-        <w:numPr>
-          <w:ilvl w:val="0"/>
-          <w:numId w:val="0"/>
-        </w:numPr>
-        <w:ind w:left="720"/>
-      </w:pPr>
-    </w:p>
-    <w:p>
-      <w:pPr>
-        <w:pStyle w:val="CGeneralText"/>
-        <w:numPr>
-          <w:ilvl w:val="0"/>
-          <w:numId w:val="4"/>
-        </w:numPr>
-      </w:pPr>
-      <w:r>
-        <w:t xml:space="preserve">A </w:t>
-      </w:r>
-      <w:r>
-        <w:rPr>
-          <w:b/>
-        </w:rPr>
-        <w:t>class</w:t>
-      </w:r>
-      <w:r>
-        <w:t xml:space="preserve"> is a blueprint that defines state and behaviour for a datatype. An </w:t>
-      </w:r>
-      <w:r>
-        <w:rPr>
-          <w:b/>
-        </w:rPr>
-        <w:t>instance</w:t>
-      </w:r>
-      <w:r>
-        <w:t xml:space="preserve"> of a class is created using the new keyword, or you can say that using the new keyword instantiates a class. Instances of a class exist in heap memory as </w:t>
-      </w:r>
-      <w:r>
-        <w:rPr>
-          <w:b/>
-        </w:rPr>
-        <w:t>objects</w:t>
-      </w:r>
-      <w:r>
-        <w:t xml:space="preserve">. </w:t>
-      </w:r>
-      <w:r>
-        <w:rPr>
-          <w:b/>
-        </w:rPr>
-        <w:t>Reference</w:t>
-      </w:r>
-      <w:r>
-        <w:t xml:space="preserve"> variables point to an object.</w:t>
-      </w:r>
-    </w:p>
-    <w:p>
-      <w:pPr>
-        <w:pStyle w:val="CGeneralText"/>
-        <w:numPr>
-          <w:ilvl w:val="0"/>
-          <w:numId w:val="0"/>
-        </w:numPr>
-      </w:pPr>
-    </w:p>
-    <w:p>
-      <w:pPr>
-        <w:pStyle w:val="CGeneralText"/>
-        <w:numPr>
-          <w:ilvl w:val="0"/>
-          <w:numId w:val="0"/>
-        </w:numPr>
-        <w:ind w:left="1080" w:hanging="360"/>
-        <w:rPr>
-          <w:b/>
-        </w:rPr>
-      </w:pPr>
-      <w:r>
-        <w:rPr>
-          <w:b/>
-        </w:rPr>
-        <w:t>Section 8:</w:t>
-      </w:r>
-      <w:r>
-        <w:rPr>
-          <w:b/>
-        </w:rPr>
-        <w:t xml:space="preserve"> </w:t>
-      </w:r>
-      <w:r>
-        <w:rPr>
-          <w:b/>
-        </w:rPr>
-        <w:t>OOP Part 2: Composition, Encapsulation, and Polymorphism</w:t>
-      </w:r>
-    </w:p>
-    <w:p>
-      <w:pPr>
-        <w:pStyle w:val="CGeneralText"/>
-        <w:numPr>
-          <w:ilvl w:val="0"/>
-          <w:numId w:val="0"/>
-        </w:numPr>
-        <w:ind w:left="720" w:hanging="360"/>
-      </w:pPr>
-    </w:p>
-    <w:p>
-      <w:pPr>
-        <w:pStyle w:val="CGeneralText"/>
-        <w:numPr>
-          <w:ilvl w:val="0"/>
-          <w:numId w:val="8"/>
-        </w:numPr>
-      </w:pPr>
-      <w:r>
-        <w:t>While inheritance represents is-a relationships,</w:t>
-      </w:r>
-      <w:r>
-        <w:rPr>
-          <w:b/>
-        </w:rPr>
-        <w:t xml:space="preserve"> composition</w:t>
-      </w:r>
-      <w:r>
-        <w:t xml:space="preserve"> represents </w:t>
-      </w:r>
-      <w:r>
-        <w:rPr>
-          <w:b/>
-        </w:rPr>
-        <w:t>has-a</w:t>
-      </w:r>
-      <w:r>
-        <w:t xml:space="preserve"> relationships. Example: A dog is an animal, a square is a shape, a car is a vehicle, etc. Example: A dog has a heart, a square has an edge, a car has an engine, etc.</w:t>
-      </w:r>
-      <w:r>
-        <w:t xml:space="preserve"> To use composition make one class a field in another class.</w:t>
-      </w:r>
-    </w:p>
-    <w:p>
-      <w:pPr>
-        <w:pStyle w:val="CGeneralText"/>
-        <w:numPr>
-          <w:ilvl w:val="0"/>
-          <w:numId w:val="8"/>
-        </w:numPr>
-      </w:pPr>
-      <w:r>
-        <w:t>Java can only use single inheritance to prevent over-complicating code. Thus composition is another way to extend classes.</w:t>
-      </w:r>
-    </w:p>
-    <w:p>
-      <w:pPr>
-        <w:pStyle w:val="CGeneralText"/>
-        <w:numPr>
-          <w:ilvl w:val="0"/>
-          <w:numId w:val="8"/>
-        </w:numPr>
-      </w:pPr>
-      <w:r>
-        <w:t xml:space="preserve">You can instantiate a </w:t>
-      </w:r>
-      <w:r>
-        <w:t>class directly in a method call if it won’t be used anywhere else.</w:t>
-      </w:r>
-    </w:p>
-    <w:p>
-      <w:pPr>
-        <w:pStyle w:val="CGeneralText"/>
-        <w:numPr>
-          <w:ilvl w:val="0"/>
-          <w:numId w:val="0"/>
-        </w:numPr>
-        <w:ind w:left="720" w:hanging="360"/>
-      </w:pPr>
-    </w:p>
-    <w:p>
-      <w:pPr>
-        <w:pStyle w:val="CGeneralText"/>
-        <w:numPr>
-          <w:ilvl w:val="0"/>
-          <w:numId w:val="8"/>
-        </w:numPr>
-      </w:pPr>
-      <w:r>
-        <w:rPr>
-          <w:b/>
-        </w:rPr>
-        <w:t>Encapsulation</w:t>
-      </w:r>
-      <w:r>
-        <w:t xml:space="preserve"> is used </w:t>
-      </w:r>
-      <w:r>
-        <w:t xml:space="preserve">for </w:t>
-      </w:r>
-      <w:r>
-        <w:t>data</w:t>
-      </w:r>
-      <w:r>
-        <w:t xml:space="preserve"> hiding</w:t>
-      </w:r>
-      <w:r>
-        <w:t xml:space="preserve"> and</w:t>
-      </w:r>
-      <w:r>
-        <w:t xml:space="preserve"> to</w:t>
-      </w:r>
-      <w:r>
-        <w:t xml:space="preserve"> </w:t>
-      </w:r>
-      <w:r>
-        <w:t>protect the inner workings of a class</w:t>
-      </w:r>
-      <w:r>
-        <w:t xml:space="preserve">. </w:t>
-      </w:r>
-      <w:r>
-        <w:t>This ensures that a class follows it’s defined behaviour</w:t>
-      </w:r>
-      <w:r>
-        <w:t xml:space="preserve"> and protects your design</w:t>
-      </w:r>
-      <w:r>
-        <w:t>.</w:t>
-      </w:r>
-      <w:r>
-        <w:t xml:space="preserve"> It also allows you to rename fields without affecting dependant classes. It also allows you to introduce logic before returning the field the user of the class </w:t>
-      </w:r>
-      <w:r>
-        <w:t>sets/gets</w:t>
-      </w:r>
-      <w:r>
-        <w:t>.</w:t>
-      </w:r>
-      <w:r>
-        <w:t xml:space="preserve"> </w:t>
-      </w:r>
-      <w:r>
-        <w:t>Encapsulation</w:t>
-      </w:r>
-      <w:r>
-        <w:t xml:space="preserve"> is achieved through access mod</w:t>
-      </w:r>
-      <w:r>
-        <w:t>ifiers, and getters and setters</w:t>
-      </w:r>
-      <w:r>
-        <w:t>.</w:t>
-      </w:r>
-    </w:p>
-    <w:p>
-      <w:pPr>
-        <w:pStyle w:val="CGeneralText"/>
-        <w:numPr>
-          <w:ilvl w:val="0"/>
-          <w:numId w:val="0"/>
-        </w:numPr>
-        <w:ind w:left="720" w:hanging="360"/>
-      </w:pPr>
-    </w:p>
-    <w:p>
-      <w:pPr>
-        <w:pStyle w:val="CGeneralText"/>
-        <w:numPr>
-          <w:ilvl w:val="0"/>
-          <w:numId w:val="8"/>
-        </w:numPr>
-      </w:pPr>
-      <w:r>
-        <w:t xml:space="preserve">You can create multiple classes within one file, but it is usually not recommended since it can make your code confusing and unorganised. </w:t>
-      </w:r>
-      <w:r>
-        <w:t>It is usually only done if the class will not be reused anywhere else in the code.</w:t>
-      </w:r>
-      <w:r>
-        <w:t xml:space="preserve"> A public class must exist within </w:t>
-      </w:r>
-      <w:r>
-        <w:t>its</w:t>
-      </w:r>
-      <w:r>
-        <w:t xml:space="preserve"> own file.</w:t>
-      </w:r>
-    </w:p>
-    <w:p>
-      <w:pPr>
-        <w:pStyle w:val="CGeneralText"/>
-        <w:numPr>
-          <w:ilvl w:val="0"/>
-          <w:numId w:val="8"/>
-        </w:numPr>
-      </w:pPr>
-      <w:r>
-        <w:t xml:space="preserve">Use </w:t>
-      </w:r>
-      <w:r>
-        <w:rPr>
-          <w:i/>
-        </w:rPr>
-        <w:t>Math.random()</w:t>
-      </w:r>
-      <w:r>
-        <w:t xml:space="preserve"> to return a double litera</w:t>
-      </w:r>
-      <w:r>
-        <w:t>l</w:t>
-      </w:r>
-      <w:r>
-        <w:t xml:space="preserve"> from 0 &lt;= x  &lt; 1. </w:t>
-      </w:r>
-    </w:p>
-    <w:p>
-      <w:pPr>
-        <w:pStyle w:val="CGeneralText"/>
-        <w:numPr>
-          <w:ilvl w:val="0"/>
-          <w:numId w:val="8"/>
-        </w:numPr>
-      </w:pPr>
-      <w:r>
-        <w:rPr>
-          <w:b/>
-        </w:rPr>
-        <w:t xml:space="preserve">Polymorphism </w:t>
-      </w:r>
-      <w:r>
-        <w:t xml:space="preserve">(many forms) </w:t>
-      </w:r>
-      <w:r>
-        <w:t xml:space="preserve">allows entities with the same name to act like something else. There is </w:t>
-      </w:r>
-      <w:r>
-        <w:rPr>
-          <w:b/>
-        </w:rPr>
-        <w:t>static polymorphism</w:t>
-      </w:r>
-      <w:r>
-        <w:t xml:space="preserve"> which refers to method overloading, and </w:t>
-      </w:r>
-      <w:r>
-        <w:rPr>
-          <w:b/>
-        </w:rPr>
-        <w:t>dynamic polymorphism</w:t>
-      </w:r>
-      <w:r>
-        <w:t xml:space="preserve"> which refers to method overriding. The former is called static because the appropriate method to call is decided at compile time. The latter is called dynamic because it is decided at runtime.</w:t>
-      </w:r>
-    </w:p>
-    <w:p>
-      <w:pPr>
-        <w:pStyle w:val="CGeneralText"/>
-        <w:numPr>
-          <w:ilvl w:val="0"/>
-          <w:numId w:val="8"/>
-        </w:numPr>
-      </w:pPr>
-      <w:r>
-        <w:t xml:space="preserve">Dynamic polymorphism allows references of one class to point to an instance of a derived class at runtime. Example: </w:t>
-      </w:r>
-      <w:r>
-        <w:rPr>
-          <w:i/>
-        </w:rPr>
-        <w:t>Animal animal1 = new Animal()</w:t>
-      </w:r>
-      <w:r>
-        <w:t xml:space="preserve">, and </w:t>
-      </w:r>
-      <w:r>
-        <w:rPr>
-          <w:i/>
-        </w:rPr>
-        <w:t>Animal animal2 = new Dog()</w:t>
-      </w:r>
-      <w:r>
-        <w:t xml:space="preserve"> are both valid assuming Dog is a subclass of </w:t>
-      </w:r>
-      <w:r>
-        <w:t>A</w:t>
-      </w:r>
-      <w:r>
-        <w:t>nimal.</w:t>
-      </w:r>
-      <w:r>
-        <w:t xml:space="preserve"> If you call a method within animal1, e.g. </w:t>
-      </w:r>
-      <w:r>
-        <w:rPr>
-          <w:i/>
-        </w:rPr>
-        <w:t>animal1.eat()</w:t>
-      </w:r>
-      <w:r>
-        <w:t xml:space="preserve"> it will call </w:t>
-      </w:r>
-      <w:r>
-        <w:rPr>
-          <w:i/>
-        </w:rPr>
-        <w:t>Animal.eat()</w:t>
-      </w:r>
-      <w:r>
-        <w:t xml:space="preserve">. If you call </w:t>
-      </w:r>
-      <w:r>
-        <w:rPr>
-          <w:i/>
-        </w:rPr>
-        <w:t>animal2.eat()</w:t>
-      </w:r>
-      <w:r>
-        <w:t xml:space="preserve"> it will still call </w:t>
-      </w:r>
-      <w:r>
-        <w:rPr>
-          <w:i/>
-        </w:rPr>
-        <w:t>Animal.eat()</w:t>
-      </w:r>
-      <w:r>
-        <w:t xml:space="preserve">. If you first override </w:t>
-      </w:r>
-      <w:r>
-        <w:rPr>
-          <w:i/>
-        </w:rPr>
-        <w:t>Animl.eat()</w:t>
-      </w:r>
-      <w:r>
-        <w:t xml:space="preserve"> within Dog, then calling </w:t>
-      </w:r>
-      <w:r>
-        <w:rPr>
-          <w:i/>
-        </w:rPr>
-        <w:t>animal2.eat()</w:t>
-      </w:r>
-      <w:r>
-        <w:t xml:space="preserve"> will call </w:t>
-      </w:r>
-      <w:r>
-        <w:rPr>
-          <w:i/>
-        </w:rPr>
-        <w:t>Dog.eat().</w:t>
-      </w:r>
-      <w:r>
-        <w:t xml:space="preserve"> This allows you to feed all your different types of animals in one loop rather than having to treat each animal differently.</w:t>
-      </w:r>
-    </w:p>
-    <w:p>
-      <w:pPr>
-        <w:pStyle w:val="CGeneralText"/>
-        <w:numPr>
-          <w:ilvl w:val="0"/>
-          <w:numId w:val="8"/>
-        </w:numPr>
-      </w:pPr>
-      <w:r>
-        <w:t>The fact to note is that a reference for one datatype can point to an instantiation of any of its subclasses. You will only be able to use methods defined in that type, or methods that have been overridden from that type. For example, an Object reference can point to any object in memory since they all inherit from this class. However, you will only be able to call methods declared in Object.</w:t>
-      </w:r>
-    </w:p>
-    <w:p>
-      <w:pPr>
-        <w:pStyle w:val="CGeneralText"/>
-        <w:numPr>
-          <w:ilvl w:val="0"/>
-          <w:numId w:val="0"/>
-        </w:numPr>
-        <w:ind w:left="720" w:hanging="360"/>
-      </w:pPr>
-    </w:p>
-    <w:p>
-      <w:pPr>
-        <w:pStyle w:val="CGeneralText"/>
-        <w:numPr>
-          <w:ilvl w:val="0"/>
-          <w:numId w:val="8"/>
-        </w:numPr>
-      </w:pPr>
-      <w:r>
         <w:t xml:space="preserve">Call </w:t>
       </w:r>
       <w:r>
@@ -6686,26 +6688,1608 @@
           <w:sz w:val="22"/>
           <w:szCs w:val="22"/>
         </w:rPr>
+        <w:br/>
+      </w:r>
+      <w:r>
+        <w:rPr>
+          <w:b/>
+        </w:rPr>
+        <w:t>Section 9:</w:t>
+      </w:r>
+      <w:r>
+        <w:rPr>
+          <w:b/>
+        </w:rPr>
+        <w:t xml:space="preserve"> </w:t>
+      </w:r>
+      <w:r>
+        <w:rPr>
+          <w:b/>
+        </w:rPr>
+        <w:t>Arrays, Java inbuilt lists, autoboxing and unboxing</w:t>
+      </w:r>
+    </w:p>
+    <w:p>
+      <w:pPr>
+        <w:pStyle w:val="CGeneralText"/>
+        <w:numPr>
+          <w:ilvl w:val="0"/>
+          <w:numId w:val="0"/>
+        </w:numPr>
+        <w:ind w:left="720"/>
+        <w:rPr>
+          <w:b/>
+        </w:rPr>
+      </w:pPr>
+    </w:p>
+    <w:p>
+      <w:pPr>
+        <w:pStyle w:val="CGeneralText"/>
+        <w:numPr>
+          <w:ilvl w:val="0"/>
+          <w:numId w:val="12"/>
+        </w:numPr>
+        <w:rPr>
+          <w:b/>
+        </w:rPr>
+      </w:pPr>
+      <w:r>
+        <w:t xml:space="preserve">Regular variables store a single value. </w:t>
+      </w:r>
+      <w:r>
+        <w:rPr>
+          <w:b/>
+        </w:rPr>
+        <w:t>Arrays</w:t>
+      </w:r>
+      <w:r>
+        <w:t xml:space="preserve"> can hold multiple values of the same type. </w:t>
+      </w:r>
+      <w:r>
+        <w:t>You can make an array of any type.</w:t>
+      </w:r>
+      <w:r>
+        <w:t xml:space="preserve"> Example: </w:t>
+      </w:r>
+      <w:r>
+        <w:rPr>
+          <w:i/>
+        </w:rPr>
+        <w:t>int var = 5</w:t>
+      </w:r>
+      <w:r>
+        <w:t xml:space="preserve"> stores a single value</w:t>
+      </w:r>
+      <w:r>
+        <w:t>, and</w:t>
+      </w:r>
+      <w:r>
+        <w:t xml:space="preserve"> </w:t>
+      </w:r>
+      <w:r>
+        <w:rPr>
+          <w:i/>
+        </w:rPr>
+        <w:t>int[] values = {5, 7</w:t>
+      </w:r>
+      <w:r>
+        <w:rPr>
+          <w:i/>
+        </w:rPr>
+        <w:t>, 9</w:t>
+      </w:r>
+      <w:r>
+        <w:rPr>
+          <w:i/>
+        </w:rPr>
+        <w:t>}</w:t>
+      </w:r>
+      <w:r>
+        <w:rPr>
+          <w:i/>
+        </w:rPr>
+        <w:t xml:space="preserve"> </w:t>
+      </w:r>
+      <w:r>
+        <w:t>stores multiple</w:t>
+      </w:r>
+      <w:r>
+        <w:t>.</w:t>
+      </w:r>
+      <w:r>
+        <w:t xml:space="preserve"> Arrays use a zero-based index, e.g. first element</w:t>
+      </w:r>
+      <w:r>
+        <w:t xml:space="preserve"> (5)</w:t>
+      </w:r>
+      <w:r>
+        <w:t xml:space="preserve"> i</w:t>
+      </w:r>
+      <w:r>
+        <w:t>s 0, second element (7) is 1, third element (9) is 2, etc.</w:t>
+      </w:r>
+      <w:r>
+        <w:t xml:space="preserve"> </w:t>
+      </w:r>
+      <w:r>
+        <w:t>Trying to access the fourth element</w:t>
+      </w:r>
+      <w:r>
+        <w:t xml:space="preserve"> in this case</w:t>
+      </w:r>
+      <w:r>
+        <w:t xml:space="preserve"> will throw an ArrayIndexOutOfBoundsException. </w:t>
+      </w:r>
+    </w:p>
+    <w:p>
+      <w:pPr>
+        <w:pStyle w:val="CGeneralText"/>
+        <w:numPr>
+          <w:ilvl w:val="0"/>
+          <w:numId w:val="12"/>
+        </w:numPr>
+        <w:rPr>
+          <w:b/>
+        </w:rPr>
+      </w:pPr>
+      <w:r>
+        <w:t xml:space="preserve">There are a few ways to initialise an array: </w:t>
+      </w:r>
+      <w:r>
+        <w:rPr>
+          <w:i/>
+        </w:rPr>
+        <w:t xml:space="preserve">int[] arr1 = {5, </w:t>
+      </w:r>
+      <w:r>
+        <w:rPr>
+          <w:i/>
+        </w:rPr>
+        <w:t>5</w:t>
+      </w:r>
+      <w:r>
+        <w:rPr>
+          <w:i/>
+        </w:rPr>
+        <w:t>, 9}</w:t>
+      </w:r>
+      <w:r>
+        <w:t xml:space="preserve">; </w:t>
+      </w:r>
+      <w:r>
+        <w:rPr>
+          <w:i/>
+        </w:rPr>
+        <w:t xml:space="preserve">int[] arr2 = new int[]{5, </w:t>
+      </w:r>
+      <w:r>
+        <w:rPr>
+          <w:i/>
+        </w:rPr>
+        <w:t>5</w:t>
+      </w:r>
+      <w:r>
+        <w:rPr>
+          <w:i/>
+        </w:rPr>
+        <w:t>, 9}</w:t>
+      </w:r>
+      <w:r>
+        <w:t xml:space="preserve">; </w:t>
+      </w:r>
+      <w:r>
+        <w:rPr>
+          <w:i/>
+        </w:rPr>
+        <w:t>int[] arr3 = new int[3]; arr3</w:t>
+      </w:r>
+      <w:r>
+        <w:rPr>
+          <w:i/>
+        </w:rPr>
+        <w:t>[0] = arr3[1] = 5; arr3[2] = 9</w:t>
+      </w:r>
+      <w:r>
+        <w:rPr>
+          <w:i/>
+        </w:rPr>
+        <w:t>;</w:t>
+      </w:r>
+      <w:r>
+        <w:t xml:space="preserve">. </w:t>
+      </w:r>
+    </w:p>
+    <w:p>
+      <w:pPr>
+        <w:pStyle w:val="CGeneralText"/>
+        <w:numPr>
+          <w:ilvl w:val="0"/>
+          <w:numId w:val="12"/>
+        </w:numPr>
+        <w:rPr>
+          <w:b/>
+        </w:rPr>
+      </w:pPr>
+      <w:r>
+        <w:t>The length of the array during initialisation can be a literal or an expression.</w:t>
+      </w:r>
+    </w:p>
+    <w:p>
+      <w:pPr>
+        <w:pStyle w:val="CGeneralText"/>
+        <w:numPr>
+          <w:ilvl w:val="0"/>
+          <w:numId w:val="12"/>
+        </w:numPr>
+        <w:rPr>
+          <w:b/>
+        </w:rPr>
+      </w:pPr>
+      <w:r>
+        <w:t>You can use a for loop to go through an array, or use a for each loop if you don’t care about the index.</w:t>
+      </w:r>
+      <w:r>
+        <w:t xml:space="preserve"> Use </w:t>
+      </w:r>
+      <w:r>
+        <w:t>arr.length to determine how many iterations to run the indexed loop for as opposed to hardcoding it.</w:t>
+      </w:r>
+    </w:p>
+    <w:p>
+      <w:pPr>
+        <w:pStyle w:val="CGeneralText"/>
+        <w:numPr>
+          <w:ilvl w:val="0"/>
+          <w:numId w:val="12"/>
+        </w:numPr>
+        <w:rPr>
+          <w:b/>
+        </w:rPr>
+      </w:pPr>
+      <w:r>
+        <w:t xml:space="preserve">To get </w:t>
+      </w:r>
+      <w:r>
+        <w:rPr>
+          <w:b/>
+        </w:rPr>
+        <w:t>input</w:t>
+      </w:r>
+      <w:r>
+        <w:t xml:space="preserve"> from the user, use the Scanner class: </w:t>
+      </w:r>
+      <w:r>
+        <w:rPr>
+          <w:i/>
+        </w:rPr>
+        <w:t>Scanner sc = new Scanner(System.in)</w:t>
+      </w:r>
+      <w:r>
+        <w:t xml:space="preserve">. </w:t>
+      </w:r>
+      <w:r>
+        <w:t xml:space="preserve">Then call one of it’s many methods to store a value: </w:t>
+      </w:r>
+      <w:r>
+        <w:rPr>
+          <w:i/>
+        </w:rPr>
+        <w:t>int val = sc.nextInt()</w:t>
+      </w:r>
+      <w:r>
+        <w:t>.</w:t>
+      </w:r>
+    </w:p>
+    <w:p>
+      <w:pPr>
+        <w:pStyle w:val="CGeneralText"/>
+        <w:numPr>
+          <w:ilvl w:val="0"/>
+          <w:numId w:val="0"/>
+        </w:numPr>
+        <w:ind w:left="720" w:hanging="360"/>
+        <w:rPr>
+          <w:b/>
+        </w:rPr>
+      </w:pPr>
+    </w:p>
+    <w:p>
+      <w:pPr>
+        <w:pStyle w:val="CGeneralText"/>
+        <w:numPr>
+          <w:ilvl w:val="0"/>
+          <w:numId w:val="12"/>
+        </w:numPr>
+        <w:rPr>
+          <w:b/>
+        </w:rPr>
+      </w:pPr>
+      <w:r>
+        <w:t xml:space="preserve">Since arrays have a fixed length it isn’t simple to add another value. You must create a new array that’s larger than the old array, then copy the original array to the new array, and then add the values that you originally intended to add. This is because arrays occupy contiguous memory. So each of the elements appear next to each other in memory as they do in the array. This allows for fast random </w:t>
+      </w:r>
+      <w:r>
+        <w:t>access but</w:t>
+      </w:r>
+      <w:r>
+        <w:t xml:space="preserve"> </w:t>
+      </w:r>
+      <w:r>
+        <w:t>makes it</w:t>
+      </w:r>
+      <w:r>
+        <w:t xml:space="preserve"> slow at resizing.</w:t>
+      </w:r>
+    </w:p>
+    <w:p>
+      <w:pPr>
+        <w:pStyle w:val="CGeneralText"/>
+        <w:numPr>
+          <w:ilvl w:val="0"/>
+          <w:numId w:val="12"/>
+        </w:numPr>
+        <w:rPr>
+          <w:b/>
+        </w:rPr>
+      </w:pPr>
+      <w:r>
+        <w:t>Alternatively</w:t>
+      </w:r>
+      <w:r>
+        <w:t>,</w:t>
+      </w:r>
+      <w:r>
+        <w:t xml:space="preserve"> a </w:t>
+      </w:r>
+      <w:r>
+        <w:rPr>
+          <w:b/>
+        </w:rPr>
+        <w:t>list</w:t>
+      </w:r>
+      <w:r>
+        <w:t xml:space="preserve"> has a dynamic size and makes it easy to add another value. This is because the list contains nodes that point to the next node in memory. So the data is stored randomly in memory. This means that to get the 5</w:t>
+      </w:r>
+      <w:r>
+        <w:rPr>
+          <w:vertAlign w:val="superscript"/>
+        </w:rPr>
+        <w:t>th</w:t>
+      </w:r>
+      <w:r>
+        <w:t xml:space="preserve"> value you must go through the first four nodes. This makes it slow for random access, but fast for resizing.</w:t>
+      </w:r>
+      <w:r>
+        <w:t xml:space="preserve"> </w:t>
+      </w:r>
+      <w:r>
+        <w:t xml:space="preserve">A </w:t>
+      </w:r>
+      <w:r>
+        <w:rPr>
+          <w:b/>
+        </w:rPr>
+        <w:t>doubly linked list</w:t>
+      </w:r>
+      <w:r>
+        <w:t xml:space="preserve"> has a previous node and a next node.</w:t>
+      </w:r>
+    </w:p>
+    <w:p>
+      <w:pPr>
+        <w:pStyle w:val="CGeneralText"/>
+        <w:numPr>
+          <w:ilvl w:val="0"/>
+          <w:numId w:val="12"/>
+        </w:numPr>
+        <w:rPr>
+          <w:b/>
+        </w:rPr>
+      </w:pPr>
+      <w:r>
+        <w:t xml:space="preserve">To create an ArrayList you can either use </w:t>
+      </w:r>
+      <w:r>
+        <w:rPr>
+          <w:i/>
+        </w:rPr>
+        <w:t>ArrayList&lt;String&gt; list = new ArrayList&lt;String&gt;()</w:t>
+      </w:r>
+      <w:r>
+        <w:t xml:space="preserve">, or </w:t>
+      </w:r>
+      <w:r>
+        <w:rPr>
+          <w:i/>
+        </w:rPr>
+        <w:t>List&lt;String&gt; list = new ArrayList&lt;String&gt;()</w:t>
+      </w:r>
+      <w:r>
+        <w:t>. The latter is recommended since you’re coding to the interface which makes use of polymorphic concepts. You can remove the second &lt;String&gt; from either since the compiler can use the first one to determine that it must be the same.</w:t>
+      </w:r>
+      <w:r>
+        <w:t xml:space="preserve"> </w:t>
+      </w:r>
+    </w:p>
+    <w:p>
+      <w:pPr>
+        <w:pStyle w:val="CGeneralText"/>
+        <w:numPr>
+          <w:ilvl w:val="0"/>
+          <w:numId w:val="12"/>
+        </w:numPr>
+        <w:rPr>
+          <w:b/>
+        </w:rPr>
+      </w:pPr>
+      <w:r>
+        <w:t xml:space="preserve">Arrays and lists are examples of </w:t>
+      </w:r>
+      <w:r>
+        <w:rPr>
+          <w:b/>
+        </w:rPr>
+        <w:t>collections</w:t>
+      </w:r>
+      <w:r>
+        <w:t xml:space="preserve">. </w:t>
+      </w:r>
+      <w:r>
+        <w:t xml:space="preserve">Collections </w:t>
+      </w:r>
+      <w:r>
+        <w:t xml:space="preserve">in general </w:t>
+      </w:r>
+      <w:r>
+        <w:t xml:space="preserve">store multiple values, but with different rules. Arrays and lists are </w:t>
+      </w:r>
+      <w:r>
+        <w:rPr>
+          <w:b/>
+        </w:rPr>
+        <w:t>ordered collections</w:t>
+      </w:r>
+      <w:r>
+        <w:t xml:space="preserve">, meaning that the </w:t>
+      </w:r>
+      <w:r>
+        <w:t>order of insertion is</w:t>
+      </w:r>
+      <w:r>
+        <w:t xml:space="preserve"> kept. </w:t>
+      </w:r>
+      <w:r>
+        <w:t xml:space="preserve">List is an interface that’s implemented by </w:t>
+      </w:r>
+      <w:r>
+        <w:t>many different types of list subclasses. The most common</w:t>
+      </w:r>
+      <w:r>
+        <w:t xml:space="preserve"> of which is ArrayList. </w:t>
+      </w:r>
+    </w:p>
+    <w:p>
+      <w:pPr>
+        <w:pStyle w:val="CGeneralText"/>
+        <w:numPr>
+          <w:ilvl w:val="0"/>
+          <w:numId w:val="12"/>
+        </w:numPr>
+        <w:rPr>
+          <w:b/>
+        </w:rPr>
+      </w:pPr>
+      <w:r>
+        <w:t>An ArrayList works like a resizable array, while a LinkedList works like list.</w:t>
+      </w:r>
+    </w:p>
+    <w:p>
+      <w:pPr>
+        <w:pStyle w:val="CGeneralText"/>
+        <w:numPr>
+          <w:ilvl w:val="0"/>
+          <w:numId w:val="12"/>
+        </w:numPr>
+        <w:rPr>
+          <w:b/>
+        </w:rPr>
+      </w:pPr>
+      <w:r>
+        <w:t>You cannot</w:t>
+      </w:r>
+      <w:r>
+        <w:t xml:space="preserve"> access collections elements directly and must use getters/setters and other methods for manipulation. Example: </w:t>
+      </w:r>
+      <w:r>
+        <w:rPr>
+          <w:i/>
+        </w:rPr>
+        <w:t>ArrayList.get(), ArrayList.set(), ArrayList.remove()</w:t>
+      </w:r>
+      <w:r>
+        <w:rPr>
+          <w:i/>
+        </w:rPr>
+        <w:t>,</w:t>
+      </w:r>
+      <w:r>
+        <w:rPr>
+          <w:i/>
+        </w:rPr>
+        <w:t xml:space="preserve"> ArrayList.contains(),</w:t>
+      </w:r>
+      <w:r>
+        <w:t xml:space="preserve"> etc.</w:t>
+      </w:r>
+    </w:p>
+    <w:p>
+      <w:pPr>
+        <w:pStyle w:val="CGeneralText"/>
+        <w:numPr>
+          <w:ilvl w:val="0"/>
+          <w:numId w:val="12"/>
+        </w:numPr>
+        <w:spacing w:before="240"/>
+        <w:rPr>
+          <w:b/>
+        </w:rPr>
+      </w:pPr>
+      <w:r>
+        <w:t xml:space="preserve">When using methods such as </w:t>
+      </w:r>
+      <w:r>
+        <w:rPr>
+          <w:i/>
+        </w:rPr>
+        <w:t>remove()</w:t>
+      </w:r>
+      <w:r>
+        <w:t xml:space="preserve"> or </w:t>
+      </w:r>
+      <w:r>
+        <w:rPr>
+          <w:i/>
+        </w:rPr>
+        <w:t>contains()</w:t>
+      </w:r>
+      <w:r>
+        <w:t>, you must make sure that the argument you pass is a reference to the same object in memory, or that the class</w:t>
+      </w:r>
+      <w:r>
+        <w:t xml:space="preserve"> being compared</w:t>
+      </w:r>
+      <w:r>
+        <w:t xml:space="preserve"> overrides the </w:t>
+      </w:r>
+      <w:r>
+        <w:rPr>
+          <w:i/>
+        </w:rPr>
+        <w:t>equals()</w:t>
+      </w:r>
+      <w:r>
+        <w:t xml:space="preserve"> method</w:t>
+      </w:r>
+      <w:r>
+        <w:t xml:space="preserve">. Otherwise the operation will fail as the </w:t>
+      </w:r>
+      <w:r>
+        <w:rPr>
+          <w:i/>
+        </w:rPr>
+        <w:t>List</w:t>
+      </w:r>
+      <w:r>
+        <w:t xml:space="preserve"> implementation has no way of knowing if the elements match.</w:t>
+      </w:r>
+      <w:r>
+        <w:t xml:space="preserve"> If you don’t override </w:t>
+      </w:r>
+      <w:r>
+        <w:rPr>
+          <w:i/>
+        </w:rPr>
+        <w:t>equals()</w:t>
+      </w:r>
+      <w:r>
+        <w:t xml:space="preserve">, then </w:t>
+      </w:r>
+      <w:r>
+        <w:rPr>
+          <w:i/>
+        </w:rPr>
+        <w:t>List</w:t>
+      </w:r>
+      <w:r>
+        <w:t xml:space="preserve"> will use the default implementation provided by </w:t>
+      </w:r>
+      <w:r>
+        <w:rPr>
+          <w:i/>
+        </w:rPr>
+        <w:t>Object.equals()</w:t>
+      </w:r>
+      <w:r>
+        <w:t xml:space="preserve"> which compares </w:t>
+      </w:r>
+      <w:r>
+        <w:t>memory addresses and returns true if they match.</w:t>
+      </w:r>
+    </w:p>
+    <w:p>
+      <w:pPr>
+        <w:pStyle w:val="CGeneralText"/>
+        <w:numPr>
+          <w:ilvl w:val="0"/>
+          <w:numId w:val="12"/>
+        </w:numPr>
+        <w:rPr>
+          <w:b/>
+        </w:rPr>
+      </w:pPr>
+      <w:r>
+        <w:t>To c</w:t>
+      </w:r>
+      <w:r>
+        <w:t xml:space="preserve">reate a copy of an array use </w:t>
+      </w:r>
+      <w:r>
+        <w:rPr>
+          <w:i/>
+        </w:rPr>
+        <w:t>Arrays.copyOf()</w:t>
+      </w:r>
+      <w:r>
+        <w:t xml:space="preserve">. To create a copy of an ArrayList use </w:t>
+      </w:r>
+      <w:r>
+        <w:rPr>
+          <w:i/>
+        </w:rPr>
+        <w:t>ArrayList.addAll()</w:t>
+      </w:r>
+      <w:r>
+        <w:t xml:space="preserve"> or just pass an existing ArrayList into the constructor of the new ArrayList</w:t>
+      </w:r>
+      <w:r>
+        <w:t>.</w:t>
+      </w:r>
+      <w:r>
+        <w:t xml:space="preserve"> An ArrayList can be converted to a built-in array using </w:t>
+      </w:r>
+      <w:r>
+        <w:rPr>
+          <w:i/>
+        </w:rPr>
+        <w:t>ArrayList.toArray()</w:t>
+      </w:r>
+      <w:r>
+        <w:t>.</w:t>
+      </w:r>
+    </w:p>
+    <w:p>
+      <w:pPr>
+        <w:pStyle w:val="CGeneralText"/>
+        <w:numPr>
+          <w:ilvl w:val="0"/>
+          <w:numId w:val="0"/>
+        </w:numPr>
+        <w:ind w:left="720" w:hanging="360"/>
+        <w:rPr>
+          <w:b/>
+        </w:rPr>
+      </w:pPr>
+    </w:p>
+    <w:p>
+      <w:pPr>
+        <w:pStyle w:val="CGeneralText"/>
+        <w:numPr>
+          <w:ilvl w:val="0"/>
+          <w:numId w:val="12"/>
+        </w:numPr>
+        <w:rPr>
+          <w:b/>
+        </w:rPr>
+      </w:pPr>
+      <w:r>
+        <w:t xml:space="preserve">Although </w:t>
+      </w:r>
+      <w:r>
+        <w:t xml:space="preserve">you can do ‘ArrayList&lt;String&gt;...’ you can’t do it with primitive types ‘ArrayList&lt;int&gt;…’. You must use wrapper classes for the primitive types. For int this is Integer. </w:t>
+      </w:r>
+      <w:r>
+        <w:rPr>
+          <w:b/>
+        </w:rPr>
+        <w:t xml:space="preserve">Autoboxing </w:t>
+      </w:r>
+      <w:r>
+        <w:t xml:space="preserve">is when you convert a primitive type to its </w:t>
+      </w:r>
+      <w:r>
+        <w:rPr>
+          <w:b/>
+        </w:rPr>
+        <w:t>wrapper class</w:t>
+      </w:r>
+      <w:r>
+        <w:t xml:space="preserve">. </w:t>
+      </w:r>
+      <w:r>
+        <w:rPr>
+          <w:b/>
+        </w:rPr>
+        <w:t>Unboxing</w:t>
+      </w:r>
+      <w:r>
+        <w:t xml:space="preserve"> is the opposite.</w:t>
+      </w:r>
+    </w:p>
+    <w:p>
+      <w:pPr>
+        <w:pStyle w:val="CGeneralText"/>
+        <w:numPr>
+          <w:ilvl w:val="0"/>
+          <w:numId w:val="0"/>
+        </w:numPr>
+        <w:ind w:left="1080"/>
+        <w:rPr>
+          <w:b/>
+        </w:rPr>
+      </w:pPr>
+    </w:p>
+    <w:p>
+      <w:pPr>
+        <w:pStyle w:val="CGeneralText"/>
+        <w:numPr>
+          <w:ilvl w:val="0"/>
+          <w:numId w:val="12"/>
+        </w:numPr>
+        <w:rPr>
+          <w:b/>
+        </w:rPr>
+      </w:pPr>
+      <w:r>
+        <w:rPr>
+          <w:b/>
+        </w:rPr>
+        <w:t xml:space="preserve">Value type </w:t>
+      </w:r>
+      <w:r>
+        <w:t xml:space="preserve">and </w:t>
+      </w:r>
+      <w:r>
+        <w:rPr>
+          <w:b/>
+        </w:rPr>
+        <w:t xml:space="preserve">reference type </w:t>
+      </w:r>
+      <w:r>
+        <w:t xml:space="preserve">refers to two types of variables in Java. A value type is a variable with a primitive datatype. A reference type is a variable with a non-primitive datatype. </w:t>
+      </w:r>
+    </w:p>
+    <w:p>
+      <w:pPr>
+        <w:pStyle w:val="CGeneralText"/>
+        <w:numPr>
+          <w:ilvl w:val="0"/>
+          <w:numId w:val="12"/>
+        </w:numPr>
+        <w:rPr>
+          <w:b/>
+        </w:rPr>
+      </w:pPr>
+      <w:r>
+        <w:t>Both value types and reference types exist in stack memory and are deleted when execution reaches the end of their code block.</w:t>
+      </w:r>
+    </w:p>
+    <w:p>
+      <w:pPr>
+        <w:pStyle w:val="CGeneralText"/>
+        <w:numPr>
+          <w:ilvl w:val="0"/>
+          <w:numId w:val="12"/>
+        </w:numPr>
+        <w:rPr>
+          <w:b/>
+        </w:rPr>
+      </w:pPr>
+      <w:r>
+        <w:t xml:space="preserve">Reference types point to objects created in heap memory. </w:t>
+      </w:r>
+      <w:r>
+        <w:t xml:space="preserve">Objects are created in heap memory </w:t>
+      </w:r>
+      <w:r>
+        <w:t>every time</w:t>
+      </w:r>
+      <w:r>
+        <w:t xml:space="preserve"> the new keyword is used. When the number of references pointing to an object in heap memory is 0, the garba</w:t>
+      </w:r>
+      <w:r>
+        <w:t>g</w:t>
+      </w:r>
+      <w:r>
+        <w:t>e collector will delete that object. This is done non-deterministically.</w:t>
+      </w:r>
+    </w:p>
+    <w:p>
+      <w:pPr>
+        <w:pStyle w:val="CGeneralText"/>
+        <w:numPr>
+          <w:ilvl w:val="0"/>
+          <w:numId w:val="12"/>
+        </w:numPr>
+        <w:rPr>
+          <w:b/>
+        </w:rPr>
+      </w:pPr>
+      <w:r>
+        <w:t>When assigning one variable</w:t>
+      </w:r>
+      <w:r>
+        <w:t xml:space="preserve"> to another</w:t>
+      </w:r>
+      <w:r>
+        <w:t xml:space="preserve"> or when passing variables as arguments</w:t>
+      </w:r>
+      <w:r>
+        <w:t>, a copy of the variable is created, so changing the new variable doesn’t affect t</w:t>
+      </w:r>
+      <w:r>
+        <w:t>he old variable. Variables are passed by value in Java. When assigning</w:t>
+      </w:r>
+      <w:r>
+        <w:t xml:space="preserve"> one reference type to another, they both point to the same location in heap memory, so changing </w:t>
+      </w:r>
+      <w:r>
+        <w:t xml:space="preserve">the object through </w:t>
+      </w:r>
+      <w:r>
+        <w:t>one</w:t>
+      </w:r>
+      <w:r>
+        <w:t xml:space="preserve"> reference</w:t>
+      </w:r>
+      <w:r>
+        <w:t xml:space="preserve"> is the </w:t>
+      </w:r>
+      <w:r>
+        <w:t>same thing is changing it through the other</w:t>
+      </w:r>
+      <w:r>
+        <w:t>.</w:t>
+      </w:r>
+    </w:p>
+    <w:p>
+      <w:pPr>
+        <w:pStyle w:val="CGeneralText"/>
+        <w:numPr>
+          <w:ilvl w:val="0"/>
+          <w:numId w:val="0"/>
+        </w:numPr>
+        <w:ind w:left="1080"/>
+        <w:rPr>
+          <w:b/>
+        </w:rPr>
+      </w:pPr>
+    </w:p>
+    <w:p>
+      <w:pPr>
+        <w:pStyle w:val="CGeneralText"/>
+        <w:numPr>
+          <w:ilvl w:val="0"/>
+          <w:numId w:val="12"/>
+        </w:numPr>
+        <w:rPr>
+          <w:b/>
+        </w:rPr>
+      </w:pPr>
+      <w:r>
+        <w:rPr>
+          <w:b/>
+        </w:rPr>
+        <w:t>Iterator</w:t>
+      </w:r>
+      <w:r>
+        <w:t xml:space="preserve"> can be used to transverse collections. Methods: hasNext(), next(), remove(). </w:t>
+      </w:r>
+      <w:r>
+        <w:rPr>
+          <w:b/>
+        </w:rPr>
+        <w:t>ListIterator</w:t>
+      </w:r>
+      <w:r>
+        <w:t xml:space="preserve"> can do much more. Methods: add(), hasNext(), hasPrevious(), next(), nextIndex(), previous(), previousIndex(), remove(), set().</w:t>
+      </w:r>
+      <w:r>
+        <w:t xml:space="preserve"> A for each loop </w:t>
+      </w:r>
+      <w:r>
+        <w:t xml:space="preserve">is syntactic sugar for </w:t>
+      </w:r>
+      <w:r>
+        <w:t>itera</w:t>
+      </w:r>
+      <w:r>
+        <w:t>tors when traversing a collection</w:t>
+      </w:r>
+      <w:r>
+        <w:t xml:space="preserve">, but if you’re going to </w:t>
+      </w:r>
+      <w:r>
+        <w:t>add/</w:t>
+      </w:r>
+      <w:r>
+        <w:t>remove element</w:t>
+      </w:r>
+      <w:r>
+        <w:t>s</w:t>
+      </w:r>
+      <w:r>
+        <w:t xml:space="preserve"> while traversing the list</w:t>
+      </w:r>
+      <w:r>
+        <w:t xml:space="preserve"> you need iterators.</w:t>
+      </w:r>
+    </w:p>
+    <w:p>
+      <w:pPr>
+        <w:pStyle w:val="CGeneralText"/>
+        <w:numPr>
+          <w:ilvl w:val="0"/>
+          <w:numId w:val="12"/>
+        </w:numPr>
+        <w:rPr>
+          <w:b/>
+        </w:rPr>
+      </w:pPr>
+      <w:r>
+        <w:t>An Iterator works like a list, while a ListIterator works like a doubly linked list.</w:t>
+      </w:r>
+    </w:p>
+    <w:p>
+      <w:pPr>
+        <w:pStyle w:val="CGeneralText"/>
+        <w:numPr>
+          <w:ilvl w:val="0"/>
+          <w:numId w:val="12"/>
+        </w:numPr>
+        <w:rPr>
+          <w:b/>
+        </w:rPr>
+      </w:pPr>
+      <w:r>
+        <w:t>When you call ListIterator.next() and then switch to ListIterator.previous(), it will actually return the same element because of the way the cursor/position works. You must call it twice to actually return the previous element. This happens anytime you change direction, so calling ListIterator.previous() then ListIterator.next() will have the same result.</w:t>
+      </w:r>
+      <w:r>
+        <w:t xml:space="preserve"> This is because a ListIterator doesn’t have an index, but just has references to the next and previous nodes. This is why it’s said to sit in between two nodes.</w:t>
+      </w:r>
+    </w:p>
+    <w:p>
+      <w:pPr>
+        <w:pStyle w:val="CGeneralText"/>
+        <w:numPr>
+          <w:ilvl w:val="0"/>
+          <w:numId w:val="12"/>
+        </w:numPr>
+        <w:rPr>
+          <w:b/>
+        </w:rPr>
+      </w:pPr>
+      <w:r>
+        <w:t xml:space="preserve">A </w:t>
+      </w:r>
+      <w:r>
+        <w:rPr>
+          <w:b/>
+        </w:rPr>
+        <w:t>side effect</w:t>
+      </w:r>
+      <w:r>
+        <w:t xml:space="preserve"> is when calling a method changes the object in such a way that calling the method again returns a different result, e.g. iter.next(). </w:t>
+      </w:r>
+      <w:r>
+        <w:t>Side effects</w:t>
+      </w:r>
+      <w:r>
+        <w:t xml:space="preserve"> should generally be avoided.</w:t>
+      </w:r>
+    </w:p>
+    <w:p>
+      <w:pPr>
+        <w:pStyle w:val="CGeneralText"/>
+        <w:numPr>
+          <w:ilvl w:val="0"/>
+          <w:numId w:val="12"/>
+        </w:numPr>
+        <w:rPr>
+          <w:b/>
+        </w:rPr>
+      </w:pPr>
+      <w:r>
+        <w:t xml:space="preserve">If you try to </w:t>
+      </w:r>
+      <w:r>
+        <w:t xml:space="preserve">use a ListIterator after changing add/removing elements from the original list, you will get a ConcurrentModificationException. So either only use ListIterator to set/remove elements </w:t>
+      </w:r>
+      <w:r>
+        <w:t xml:space="preserve">to </w:t>
+      </w:r>
+      <w:r>
+        <w:t>the</w:t>
+      </w:r>
+      <w:r>
+        <w:t xml:space="preserve"> original</w:t>
+      </w:r>
+      <w:r>
+        <w:t xml:space="preserve"> list, or create a new ListIterator after making changes to the original list.</w:t>
+      </w:r>
+    </w:p>
+    <w:p>
+      <w:pPr>
+        <w:pStyle w:val="CGeneralText"/>
+        <w:numPr>
+          <w:ilvl w:val="0"/>
+          <w:numId w:val="0"/>
+        </w:numPr>
+        <w:ind w:left="720" w:hanging="360"/>
+      </w:pPr>
+    </w:p>
+    <w:p>
+      <w:pPr>
+        <w:pStyle w:val="CGeneralText"/>
+        <w:numPr>
+          <w:ilvl w:val="0"/>
+          <w:numId w:val="0"/>
+        </w:numPr>
+        <w:ind w:left="720" w:hanging="360"/>
+        <w:rPr>
+          <w:b/>
+        </w:rPr>
+      </w:pPr>
+      <w:r>
+        <w:rPr>
+          <w:b/>
+        </w:rPr>
+        <w:t>Section 10:</w:t>
+      </w:r>
+      <w:r>
+        <w:rPr>
+          <w:b/>
+        </w:rPr>
+        <w:t xml:space="preserve"> </w:t>
+      </w:r>
+      <w:r>
+        <w:rPr>
+          <w:b/>
+        </w:rPr>
+        <w:t>Inner classes, abstract classes, and interfaces</w:t>
+      </w:r>
+    </w:p>
+    <w:p>
+      <w:pPr>
+        <w:pStyle w:val="CGeneralText"/>
+        <w:numPr>
+          <w:ilvl w:val="0"/>
+          <w:numId w:val="0"/>
+        </w:numPr>
+        <w:ind w:left="720" w:hanging="360"/>
+        <w:rPr>
+          <w:b/>
+        </w:rPr>
+      </w:pPr>
+    </w:p>
+    <w:p>
+      <w:pPr>
+        <w:pStyle w:val="CGeneralText"/>
+        <w:numPr>
+          <w:ilvl w:val="0"/>
+          <w:numId w:val="13"/>
+        </w:numPr>
+        <w:rPr>
+          <w:b/>
+        </w:rPr>
+      </w:pPr>
+      <w:r>
+        <w:t xml:space="preserve">An </w:t>
+      </w:r>
+      <w:r>
+        <w:rPr>
+          <w:b/>
+        </w:rPr>
+        <w:t>interface</w:t>
+      </w:r>
+      <w:r>
+        <w:t xml:space="preserve"> ensures common behaviour between </w:t>
+      </w:r>
+      <w:r>
+        <w:t xml:space="preserve">different </w:t>
+      </w:r>
+      <w:r>
+        <w:t>classes.</w:t>
+      </w:r>
+      <w:r>
+        <w:t xml:space="preserve"> The classes must implement the interface and </w:t>
+      </w:r>
+      <w:r>
+        <w:t>provide definitions for declared</w:t>
+      </w:r>
+      <w:r>
+        <w:t xml:space="preserve"> methods.</w:t>
+      </w:r>
+    </w:p>
+    <w:p>
+      <w:pPr>
+        <w:pStyle w:val="CGeneralText"/>
+        <w:numPr>
+          <w:ilvl w:val="0"/>
+          <w:numId w:val="13"/>
+        </w:numPr>
+        <w:rPr>
+          <w:b/>
+        </w:rPr>
+      </w:pPr>
+      <w:r>
+        <w:t>It is convention to start interfaces with an ‘I’, e.g. IAnimal, IVehicle, etc.</w:t>
+      </w:r>
+    </w:p>
+    <w:p>
+      <w:pPr>
+        <w:pStyle w:val="CGeneralText"/>
+        <w:numPr>
+          <w:ilvl w:val="0"/>
+          <w:numId w:val="13"/>
+        </w:numPr>
+        <w:rPr>
+          <w:b/>
+        </w:rPr>
+      </w:pPr>
+      <w:r>
+        <w:t>Classes are defined using the class keyword. Interfaces are defined using the interface keyword.</w:t>
+      </w:r>
+    </w:p>
+    <w:p>
+      <w:pPr>
+        <w:pStyle w:val="CGeneralText"/>
+        <w:numPr>
+          <w:ilvl w:val="0"/>
+          <w:numId w:val="13"/>
+        </w:numPr>
+        <w:rPr>
+          <w:b/>
+        </w:rPr>
+      </w:pPr>
+      <w:r>
+        <w:t>They</w:t>
+      </w:r>
+      <w:r>
+        <w:t xml:space="preserve"> can only contain public fields, </w:t>
+      </w:r>
+      <w:r>
+        <w:t>public method signatures, or private defined methods.</w:t>
+      </w:r>
+    </w:p>
+    <w:p>
+      <w:pPr>
+        <w:pStyle w:val="CGeneralText"/>
+        <w:numPr>
+          <w:ilvl w:val="0"/>
+          <w:numId w:val="13"/>
+        </w:numPr>
+        <w:rPr>
+          <w:b/>
+        </w:rPr>
+      </w:pPr>
+      <w:r>
+        <w:t>Interface methods are public by default.</w:t>
+      </w:r>
+    </w:p>
+    <w:p>
+      <w:pPr>
+        <w:pStyle w:val="CGeneralText"/>
+        <w:numPr>
+          <w:ilvl w:val="0"/>
+          <w:numId w:val="13"/>
+        </w:numPr>
+        <w:rPr>
+          <w:b/>
+        </w:rPr>
+      </w:pPr>
+      <w:r>
+        <w:t xml:space="preserve">Use the </w:t>
+      </w:r>
+      <w:r>
+        <w:rPr>
+          <w:b/>
+        </w:rPr>
+        <w:t>implements</w:t>
+      </w:r>
+      <w:r>
+        <w:t xml:space="preserve"> keyword after a class declaration to implement an interface. All public methods must be given a definition</w:t>
+      </w:r>
+      <w:r>
+        <w:t>, or if the class is abstract then it is optional</w:t>
+      </w:r>
+      <w:r>
+        <w:t>.</w:t>
+      </w:r>
+      <w:r>
+        <w:t xml:space="preserve"> </w:t>
+      </w:r>
+      <w:r>
+        <w:t xml:space="preserve">You can use code generation to speed this up. </w:t>
+      </w:r>
+      <w:r>
+        <w:t>A class can only ‘extends’ one class, but implement many interfaces.</w:t>
+      </w:r>
+    </w:p>
+    <w:p>
+      <w:pPr>
+        <w:pStyle w:val="CGeneralText"/>
+        <w:numPr>
+          <w:ilvl w:val="0"/>
+          <w:numId w:val="13"/>
+        </w:numPr>
+        <w:rPr>
+          <w:b/>
+        </w:rPr>
+      </w:pPr>
+      <w:r>
+        <w:t>Interfaces can’t be instantiated</w:t>
+      </w:r>
+      <w:r>
+        <w:t>, but a reference variable for an interface can make use of polymorphism to instantiate classes that implement the interfa</w:t>
+      </w:r>
+      <w:r>
+        <w:t xml:space="preserve">ce, e.g. </w:t>
+      </w:r>
+      <w:r>
+        <w:rPr>
+          <w:i/>
+        </w:rPr>
+        <w:t>ITelephone timsPhone = new DeskPhone()</w:t>
+      </w:r>
+      <w:r>
+        <w:t>.</w:t>
+      </w:r>
+    </w:p>
+    <w:p>
+      <w:pPr>
+        <w:pStyle w:val="CGeneralText"/>
+        <w:numPr>
+          <w:ilvl w:val="0"/>
+          <w:numId w:val="13"/>
+        </w:numPr>
+        <w:rPr>
+          <w:b/>
+        </w:rPr>
+      </w:pPr>
+      <w:r>
         <w:lastRenderedPageBreak/>
-        <w:br/>
-      </w:r>
-      <w:r>
-        <w:rPr>
-          <w:b/>
-        </w:rPr>
-        <w:t>Section 9:</w:t>
-      </w:r>
-      <w:r>
-        <w:rPr>
-          <w:b/>
-        </w:rPr>
+        <w:t xml:space="preserve">This is why you should always code to the interface as the resulting code isn’t specific to a single class, e.g. use </w:t>
+      </w:r>
+      <w:r>
+        <w:rPr>
+          <w:i/>
+        </w:rPr>
+        <w:t>List&lt;String&gt; str = new ArrayList&lt;&gt;()</w:t>
+      </w:r>
+      <w:r>
+        <w:t xml:space="preserve"> instead of </w:t>
+      </w:r>
+      <w:r>
+        <w:rPr>
+          <w:i/>
+        </w:rPr>
+        <w:t>ArrayList&lt;String&gt; str = new ArrayList&lt;&gt;()</w:t>
+      </w:r>
+      <w:r>
+        <w:t>.</w:t>
+      </w:r>
+      <w:r>
+        <w:t xml:space="preserve"> This way you could change </w:t>
+      </w:r>
+      <w:r>
+        <w:rPr>
+          <w:i/>
+        </w:rPr>
+        <w:t>str</w:t>
+      </w:r>
+      <w:r>
+        <w:t xml:space="preserve"> to other lists</w:t>
+      </w:r>
+      <w:r>
+        <w:t xml:space="preserve"> and reuse code</w:t>
+      </w:r>
+      <w:r>
+        <w:t xml:space="preserve">, e.g. </w:t>
+      </w:r>
+      <w:r>
+        <w:rPr>
+          <w:i/>
+        </w:rPr>
+        <w:t>str = new LinkedList&lt;&gt;()</w:t>
+      </w:r>
+      <w:r>
+        <w:t>.</w:t>
+      </w:r>
+    </w:p>
+    <w:p>
+      <w:pPr>
+        <w:pStyle w:val="CGeneralText"/>
+        <w:numPr>
+          <w:ilvl w:val="0"/>
+          <w:numId w:val="0"/>
+        </w:numPr>
+        <w:ind w:left="720" w:hanging="360"/>
+        <w:rPr>
+          <w:b/>
+        </w:rPr>
+      </w:pPr>
+    </w:p>
+    <w:p>
+      <w:pPr>
+        <w:pStyle w:val="CGeneralText"/>
+        <w:numPr>
+          <w:ilvl w:val="0"/>
+          <w:numId w:val="13"/>
+        </w:numPr>
+        <w:rPr>
+          <w:b/>
+        </w:rPr>
+      </w:pPr>
+      <w:r>
+        <w:rPr>
+          <w:b/>
+        </w:rPr>
+        <w:t>Inner class</w:t>
+      </w:r>
+      <w:r>
+        <w:t xml:space="preserve"> refers to a class defined within a class. It can also be called a nested class. </w:t>
+      </w:r>
+      <w:r>
+        <w:t>There are four types.</w:t>
+      </w:r>
+      <w:r>
         <w:t xml:space="preserve"> </w:t>
       </w:r>
       <w:r>
         <w:rPr>
           <w:b/>
         </w:rPr>
-        <w:t>Arrays, Java inbuilt lists, autoboxing and unboxing</w:t>
+        <w:t>Outer class</w:t>
+      </w:r>
+      <w:r>
+        <w:t xml:space="preserve"> refers to the class that contains the inner class.</w:t>
+      </w:r>
+      <w:r>
+        <w:t xml:space="preserve"> </w:t>
+      </w:r>
+      <w:r>
+        <w:t>You can</w:t>
+      </w:r>
+      <w:r>
+        <w:t xml:space="preserve"> also</w:t>
+      </w:r>
+      <w:r>
+        <w:t xml:space="preserve"> create an inner interface.</w:t>
+      </w:r>
+    </w:p>
+    <w:p>
+      <w:pPr>
+        <w:pStyle w:val="CGeneralText"/>
+        <w:numPr>
+          <w:ilvl w:val="0"/>
+          <w:numId w:val="13"/>
+        </w:numPr>
+        <w:rPr>
+          <w:b/>
+        </w:rPr>
+      </w:pPr>
+      <w:r>
+        <w:t xml:space="preserve">Inner classes make sense to use when the inner class won’t be used anywhere else in the program, e.g. </w:t>
+      </w:r>
+      <w:r>
+        <w:t>a Gear class will only need to be used to by a GearBox class</w:t>
+      </w:r>
+      <w:r>
+        <w:t xml:space="preserve"> so it can be an inner class</w:t>
+      </w:r>
+      <w:r>
+        <w:t xml:space="preserve">. </w:t>
+      </w:r>
+    </w:p>
+    <w:p>
+      <w:pPr>
+        <w:pStyle w:val="CGeneralText"/>
+        <w:numPr>
+          <w:ilvl w:val="0"/>
+          <w:numId w:val="13"/>
+        </w:numPr>
+        <w:rPr>
+          <w:b/>
+        </w:rPr>
+      </w:pPr>
+      <w:r>
+        <w:rPr>
+          <w:b/>
+        </w:rPr>
+        <w:t xml:space="preserve">Non-static inner class </w:t>
+      </w:r>
+      <w:r>
+        <w:t>(or just inner class)</w:t>
+      </w:r>
+      <w:r>
+        <w:t xml:space="preserve"> are defined within classes, but outside of methods. They can access all fields and methods defined in the outer class including private entities. To access a field defined within the outer class that’s also defined within the inner class use </w:t>
+      </w:r>
+      <w:r>
+        <w:rPr>
+          <w:i/>
+        </w:rPr>
+        <w:t>Gearbox.this.gearNumber</w:t>
+      </w:r>
+      <w:r>
+        <w:t xml:space="preserve">. The inner class field is </w:t>
+      </w:r>
+      <w:r>
+        <w:rPr>
+          <w:b/>
+        </w:rPr>
+        <w:t>shadowing</w:t>
+      </w:r>
+      <w:r>
+        <w:t xml:space="preserve"> the declaration of the outer class field. Avoid shadowing declarations as it reduces code quality. To access a</w:t>
+      </w:r>
+      <w:r>
+        <w:t xml:space="preserve"> public</w:t>
+      </w:r>
+      <w:r>
+        <w:t xml:space="preserve"> inner class </w:t>
+      </w:r>
+      <w:r>
+        <w:t>from outside the outer</w:t>
+      </w:r>
+      <w:r>
+        <w:t xml:space="preserve"> class use dot notation, e.g. </w:t>
+      </w:r>
+      <w:r>
+        <w:rPr>
+          <w:i/>
+        </w:rPr>
+        <w:t xml:space="preserve">Gearbox mcLaren = new Gearbox(6); </w:t>
+      </w:r>
+      <w:r>
+        <w:rPr>
+          <w:i/>
+        </w:rPr>
+        <w:t>Gearbox.Gear first = mcLaren.new Gear(1, 12.3);</w:t>
+      </w:r>
+      <w:r>
+        <w:t>.</w:t>
+      </w:r>
+    </w:p>
+    <w:p>
+      <w:pPr>
+        <w:pStyle w:val="CGeneralText"/>
+        <w:numPr>
+          <w:ilvl w:val="0"/>
+          <w:numId w:val="13"/>
+        </w:numPr>
+        <w:rPr>
+          <w:b/>
+        </w:rPr>
+      </w:pPr>
+      <w:r>
+        <w:rPr>
+          <w:b/>
+        </w:rPr>
+        <w:t>Static inner class</w:t>
+      </w:r>
+      <w:r>
+        <w:rPr>
+          <w:b/>
+        </w:rPr>
+        <w:t xml:space="preserve"> </w:t>
+      </w:r>
+      <w:r>
+        <w:t>is the same as a non-static inner class except that it uses the static keyword in the declaration. This means that the inner class belongs to the outer class, rather than an instance of the outer class.</w:t>
+      </w:r>
+      <w:r>
+        <w:t xml:space="preserve"> To access a public static inner class from outside the outer class use dot notation, e.g. </w:t>
+      </w:r>
+      <w:r>
+        <w:rPr>
+          <w:i/>
+        </w:rPr>
+        <w:t>Gearbox.Gear f</w:t>
+      </w:r>
+      <w:r>
+        <w:rPr>
+          <w:i/>
+        </w:rPr>
+        <w:t>irst = new Gearbox.</w:t>
+      </w:r>
+      <w:r>
+        <w:rPr>
+          <w:i/>
+        </w:rPr>
+        <w:t>Gear(1, 12.3)</w:t>
+      </w:r>
+      <w:r>
+        <w:t>.</w:t>
+      </w:r>
+    </w:p>
+    <w:p>
+      <w:pPr>
+        <w:pStyle w:val="CGeneralText"/>
+        <w:numPr>
+          <w:ilvl w:val="0"/>
+          <w:numId w:val="13"/>
+        </w:numPr>
+        <w:rPr>
+          <w:b/>
+        </w:rPr>
+      </w:pPr>
+      <w:r>
+        <w:rPr>
+          <w:b/>
+        </w:rPr>
+        <w:t>Local class</w:t>
+      </w:r>
+      <w:r>
+        <w:t xml:space="preserve"> </w:t>
+      </w:r>
+      <w:r>
+        <w:t>is a class that is defined within a method.</w:t>
+      </w:r>
+    </w:p>
+    <w:p>
+      <w:pPr>
+        <w:pStyle w:val="CGeneralText"/>
+        <w:numPr>
+          <w:ilvl w:val="0"/>
+          <w:numId w:val="13"/>
+        </w:numPr>
+        <w:rPr>
+          <w:b/>
+        </w:rPr>
+      </w:pPr>
+      <w:r>
+        <w:rPr>
+          <w:b/>
+        </w:rPr>
+        <w:t>Anonymous class</w:t>
+      </w:r>
+      <w:r>
+        <w:t xml:space="preserve"> </w:t>
+      </w:r>
+      <w:r>
+        <w:t xml:space="preserve">is a class with no name, e.g. </w:t>
+      </w:r>
+      <w:r>
+        <w:rPr>
+          <w:i/>
+        </w:rPr>
+        <w:t>IOnClickListener action = new IOnClickListener() {</w:t>
+      </w:r>
+      <w:r>
+        <w:rPr>
+          <w:i/>
+        </w:rPr>
+        <w:t xml:space="preserve"> @Override public void onClick(String title) { System.out.println(title + “was clicked.”); } </w:t>
+      </w:r>
+      <w:r>
+        <w:rPr>
+          <w:i/>
+        </w:rPr>
+        <w:t>}</w:t>
+      </w:r>
+      <w:r>
+        <w:t>.</w:t>
+      </w:r>
+      <w:r>
+        <w:t xml:space="preserve"> The class returned in this example is a subclass of the interface IOnClickListener, but since the subclass doesn’t have a name that can be used to instantiate another instance of the class, it’s an anonymous class.</w:t>
       </w:r>
     </w:p>
     <w:p>
@@ -6715,269 +8299,159 @@
           <w:ilvl w:val="0"/>
           <w:numId w:val="0"/>
         </w:numPr>
-        <w:ind w:left="720"/>
-        <w:rPr>
-          <w:b/>
-        </w:rPr>
-      </w:pPr>
-    </w:p>
-    <w:p>
-      <w:pPr>
-        <w:pStyle w:val="CGeneralText"/>
-        <w:numPr>
-          <w:ilvl w:val="0"/>
-          <w:numId w:val="12"/>
-        </w:numPr>
-        <w:rPr>
-          <w:b/>
-        </w:rPr>
-      </w:pPr>
-      <w:r>
-        <w:t xml:space="preserve">Regular variables store a single value. </w:t>
-      </w:r>
-      <w:r>
-        <w:rPr>
-          <w:b/>
-        </w:rPr>
-        <w:t>Arrays</w:t>
-      </w:r>
-      <w:r>
-        <w:t xml:space="preserve"> can hold multiple values of the same type. </w:t>
-      </w:r>
-      <w:r>
-        <w:t>You can make an array of any type.</w:t>
-      </w:r>
-      <w:r>
-        <w:t xml:space="preserve"> Example: </w:t>
-      </w:r>
-      <w:r>
-        <w:rPr>
-          <w:i/>
-        </w:rPr>
-        <w:t>int var = 5</w:t>
-      </w:r>
-      <w:r>
-        <w:t xml:space="preserve"> stores a single value</w:t>
-      </w:r>
-      <w:r>
-        <w:t>, and</w:t>
-      </w:r>
+        <w:ind w:left="720" w:hanging="360"/>
+        <w:rPr>
+          <w:b/>
+        </w:rPr>
+      </w:pPr>
+    </w:p>
+    <w:p>
+      <w:pPr>
+        <w:pStyle w:val="CGeneralText"/>
+        <w:numPr>
+          <w:ilvl w:val="0"/>
+          <w:numId w:val="13"/>
+        </w:numPr>
+        <w:rPr>
+          <w:b/>
+        </w:rPr>
+      </w:pPr>
+      <w:r>
+        <w:rPr>
+          <w:b/>
+        </w:rPr>
+        <w:t>Abstract class</w:t>
+      </w:r>
+      <w:r>
+        <w:t xml:space="preserve"> is </w:t>
+      </w:r>
+      <w:r>
+        <w:t xml:space="preserve">a class that can’t be instantiated without being inherited from. That’s because it defines ‘abstract’ methods which work exactly like interface methods, i.e. they are declared without a definition and the definition is provided by the subclass. </w:t>
+      </w:r>
+    </w:p>
+    <w:p>
+      <w:pPr>
+        <w:pStyle w:val="CGeneralText"/>
+        <w:numPr>
+          <w:ilvl w:val="0"/>
+          <w:numId w:val="13"/>
+        </w:numPr>
+        <w:rPr>
+          <w:b/>
+        </w:rPr>
+      </w:pPr>
+      <w:r>
+        <w:t>It’s best to use an abstract class when a class contains common functionality, but has no useful meaning on its own. An example of this is that an Animal class could contain state and behaviour that’s used by every animal, but Animal on its own doesn’t describe any specific animal and as such is meaningless to use directly. You can mark Animal as abstract and then inherit it by a Dog o</w:t>
+      </w:r>
+      <w:r>
+        <w:t xml:space="preserve">r Cat class and give it meaning, e.g. </w:t>
+      </w:r>
+      <w:r>
+        <w:rPr>
+          <w:i/>
+        </w:rPr>
+        <w:t>public class abstract Animal { … }</w:t>
+      </w:r>
+      <w:r>
+        <w:t xml:space="preserve">. </w:t>
+      </w:r>
+    </w:p>
+    <w:p>
+      <w:pPr>
+        <w:pStyle w:val="CGeneralText"/>
+        <w:numPr>
+          <w:ilvl w:val="0"/>
+          <w:numId w:val="13"/>
+        </w:numPr>
+        <w:rPr>
+          <w:b/>
+        </w:rPr>
+      </w:pPr>
+      <w:r>
+        <w:t>Abstract methods</w:t>
+      </w:r>
+      <w:r>
+        <w:t xml:space="preserve">, e.g. </w:t>
+      </w:r>
+      <w:r>
+        <w:rPr>
+          <w:i/>
+        </w:rPr>
+        <w:t>public abstract void eat()</w:t>
+      </w:r>
+      <w:r>
+        <w:t>,</w:t>
+      </w:r>
+      <w:r>
+        <w:t xml:space="preserve"> must be implemented</w:t>
+      </w:r>
+      <w:r>
+        <w:t xml:space="preserve"> in </w:t>
+      </w:r>
+      <w:r>
+        <w:t>immediate subclasses unless the immediate subclass is also abstract.</w:t>
+      </w:r>
+    </w:p>
+    <w:p>
+      <w:pPr>
+        <w:pStyle w:val="CGeneralText"/>
+        <w:numPr>
+          <w:ilvl w:val="0"/>
+          <w:numId w:val="13"/>
+        </w:numPr>
+        <w:rPr>
+          <w:b/>
+        </w:rPr>
+      </w:pPr>
+      <w:r>
+        <w:t>Abstract methods can only go in an abstract class, but an abstract class doesn’t require abstract methods.</w:t>
+      </w:r>
+    </w:p>
+    <w:p>
+      <w:pPr>
+        <w:pStyle w:val="CGeneralText"/>
+        <w:numPr>
+          <w:ilvl w:val="0"/>
+          <w:numId w:val="13"/>
+        </w:numPr>
+        <w:rPr>
+          <w:b/>
+        </w:rPr>
+      </w:pPr>
+      <w:r>
+        <w:t xml:space="preserve">Abstract class vs. interface: </w:t>
+      </w:r>
+      <w:r>
+        <w:t>Interfaces can only have ‘public static final’ fields, they don’t have constructors, can’t have public implemented methods, many interfaces can be implemented</w:t>
+      </w:r>
+      <w:r>
+        <w:t xml:space="preserve"> by one class</w:t>
+      </w:r>
+      <w:r>
+        <w:t xml:space="preserve">, </w:t>
+      </w:r>
+      <w:r>
+        <w:t xml:space="preserve">neither can be instantiated, </w:t>
+      </w:r>
+      <w:r>
+        <w:t>etc.</w:t>
+      </w:r>
+    </w:p>
+    <w:p>
+      <w:pPr>
+        <w:pStyle w:val="CGeneralText"/>
+        <w:numPr>
+          <w:ilvl w:val="0"/>
+          <w:numId w:val="0"/>
+        </w:numPr>
+        <w:ind w:left="1080"/>
+        <w:rPr>
+          <w:b/>
+        </w:rPr>
+      </w:pPr>
       <w:r>
         <w:t xml:space="preserve"> </w:t>
       </w:r>
-      <w:r>
-        <w:rPr>
-          <w:i/>
-        </w:rPr>
-        <w:t>int[] values = {5, 7</w:t>
-      </w:r>
-      <w:r>
-        <w:rPr>
-          <w:i/>
-        </w:rPr>
-        <w:t>, 9</w:t>
-      </w:r>
-      <w:r>
-        <w:rPr>
-          <w:i/>
-        </w:rPr>
-        <w:t>}</w:t>
-      </w:r>
-      <w:r>
-        <w:rPr>
-          <w:i/>
-        </w:rPr>
-        <w:t xml:space="preserve"> </w:t>
-      </w:r>
-      <w:r>
-        <w:t>stores multiple</w:t>
-      </w:r>
-      <w:r>
-        <w:t>.</w:t>
-      </w:r>
-      <w:r>
-        <w:t xml:space="preserve"> Arrays use a zero-based index, e.g. first element</w:t>
-      </w:r>
-      <w:r>
-        <w:t xml:space="preserve"> (5)</w:t>
-      </w:r>
-      <w:r>
-        <w:t xml:space="preserve"> i</w:t>
-      </w:r>
-      <w:r>
-        <w:t>s 0, second element (7) is 1, third element (9) is 2, etc.</w:t>
-      </w:r>
-      <w:r>
-        <w:t xml:space="preserve"> </w:t>
-      </w:r>
-      <w:r>
-        <w:t>Trying to access the fourth element</w:t>
-      </w:r>
-      <w:r>
-        <w:t xml:space="preserve"> in this case</w:t>
-      </w:r>
-      <w:r>
-        <w:t xml:space="preserve"> will throw an ArrayIndexOutOfBoundsException. </w:t>
-      </w:r>
-    </w:p>
-    <w:p>
-      <w:pPr>
-        <w:pStyle w:val="CGeneralText"/>
-        <w:numPr>
-          <w:ilvl w:val="0"/>
-          <w:numId w:val="12"/>
-        </w:numPr>
-        <w:rPr>
-          <w:b/>
-        </w:rPr>
-      </w:pPr>
-      <w:r>
-        <w:t xml:space="preserve">There are a few ways to initialise an array: </w:t>
-      </w:r>
-      <w:r>
-        <w:rPr>
-          <w:i/>
-        </w:rPr>
-        <w:t xml:space="preserve">int[] arr1 = {5, </w:t>
-      </w:r>
-      <w:r>
-        <w:rPr>
-          <w:i/>
-        </w:rPr>
-        <w:t>5</w:t>
-      </w:r>
-      <w:r>
-        <w:rPr>
-          <w:i/>
-        </w:rPr>
-        <w:t>, 9}</w:t>
-      </w:r>
-      <w:r>
-        <w:t xml:space="preserve">; </w:t>
-      </w:r>
-      <w:r>
-        <w:rPr>
-          <w:i/>
-        </w:rPr>
-        <w:t xml:space="preserve">int[] arr2 = new int[]{5, </w:t>
-      </w:r>
-      <w:r>
-        <w:rPr>
-          <w:i/>
-        </w:rPr>
-        <w:t>5</w:t>
-      </w:r>
-      <w:r>
-        <w:rPr>
-          <w:i/>
-        </w:rPr>
-        <w:t>, 9}</w:t>
-      </w:r>
-      <w:r>
-        <w:t xml:space="preserve">; </w:t>
-      </w:r>
-      <w:r>
-        <w:rPr>
-          <w:i/>
-        </w:rPr>
-        <w:t>int[] arr3 = new int[3]; arr3</w:t>
-      </w:r>
-      <w:r>
-        <w:rPr>
-          <w:i/>
-        </w:rPr>
-        <w:t>[0] = arr3[1] = 5; arr3[2] = 9</w:t>
-      </w:r>
-      <w:r>
-        <w:rPr>
-          <w:i/>
-        </w:rPr>
-        <w:t>;</w:t>
-      </w:r>
-      <w:r>
-        <w:t xml:space="preserve">. </w:t>
-      </w:r>
-    </w:p>
-    <w:p>
-      <w:pPr>
-        <w:pStyle w:val="CGeneralText"/>
-        <w:numPr>
-          <w:ilvl w:val="0"/>
-          <w:numId w:val="12"/>
-        </w:numPr>
-        <w:rPr>
-          <w:b/>
-        </w:rPr>
-      </w:pPr>
-      <w:r>
-        <w:t>The length of the array during initialisation can be a literal or an expression.</w:t>
-      </w:r>
-    </w:p>
-    <w:p>
-      <w:pPr>
-        <w:pStyle w:val="CGeneralText"/>
-        <w:numPr>
-          <w:ilvl w:val="0"/>
-          <w:numId w:val="12"/>
-        </w:numPr>
-        <w:rPr>
-          <w:b/>
-        </w:rPr>
-      </w:pPr>
-      <w:r>
-        <w:t>You can use a for loop to go through an array, or use a for each loop if you don’t care about the index.</w:t>
-      </w:r>
-      <w:r>
-        <w:t xml:space="preserve"> Use </w:t>
-      </w:r>
-      <w:r>
-        <w:t>arr.length to determine how many iterations to run the indexed loop for as opposed to hardcoding it.</w:t>
-      </w:r>
-    </w:p>
-    <w:p>
-      <w:pPr>
-        <w:pStyle w:val="CGeneralText"/>
-        <w:numPr>
-          <w:ilvl w:val="0"/>
-          <w:numId w:val="12"/>
-        </w:numPr>
-        <w:rPr>
-          <w:b/>
-        </w:rPr>
-      </w:pPr>
-      <w:r>
-        <w:t xml:space="preserve">To get </w:t>
-      </w:r>
-      <w:r>
-        <w:rPr>
-          <w:b/>
-        </w:rPr>
-        <w:t>input</w:t>
-      </w:r>
-      <w:r>
-        <w:t xml:space="preserve"> from the user, use the Scanner class: </w:t>
-      </w:r>
-      <w:r>
-        <w:rPr>
-          <w:i/>
-        </w:rPr>
-        <w:t>Scanner sc = new Scanner(System.in)</w:t>
-      </w:r>
-      <w:r>
-        <w:t xml:space="preserve">. </w:t>
-      </w:r>
-      <w:r>
-        <w:t xml:space="preserve">Then call one of it’s many methods to store a value: </w:t>
-      </w:r>
-      <w:r>
-        <w:rPr>
-          <w:i/>
-        </w:rPr>
-        <w:t>int val = sc.nextInt()</w:t>
-      </w:r>
-      <w:r>
-        <w:t>.</w:t>
-      </w:r>
     </w:p>
     <w:p>
       <w:pPr>
@@ -6991,378 +8465,17 @@
           <w:b/>
         </w:rPr>
       </w:pPr>
-    </w:p>
-    <w:p>
-      <w:pPr>
-        <w:pStyle w:val="CGeneralText"/>
-        <w:numPr>
-          <w:ilvl w:val="0"/>
-          <w:numId w:val="12"/>
-        </w:numPr>
-        <w:rPr>
-          <w:b/>
-        </w:rPr>
-      </w:pPr>
-      <w:r>
-        <w:t xml:space="preserve">Since arrays have a fixed length it isn’t simple to add another value. You must create a new array that’s larger than the old array, then copy the original array to the new array, and then add the values that you originally intended to add. This is because arrays occupy contiguous memory. So each of the elements appear next to each other in memory as they do in the array. This allows for fast random </w:t>
-      </w:r>
-      <w:r>
-        <w:t>access but</w:t>
-      </w:r>
-      <w:r>
-        <w:t xml:space="preserve"> </w:t>
-      </w:r>
-      <w:r>
-        <w:t>makes it</w:t>
-      </w:r>
-      <w:r>
-        <w:t xml:space="preserve"> slow at resizing.</w:t>
-      </w:r>
-    </w:p>
-    <w:p>
-      <w:pPr>
-        <w:pStyle w:val="CGeneralText"/>
-        <w:numPr>
-          <w:ilvl w:val="0"/>
-          <w:numId w:val="12"/>
-        </w:numPr>
-        <w:rPr>
-          <w:b/>
-        </w:rPr>
-      </w:pPr>
-      <w:r>
-        <w:t>Alternatively</w:t>
-      </w:r>
-      <w:r>
-        <w:t>,</w:t>
-      </w:r>
-      <w:r>
-        <w:t xml:space="preserve"> a </w:t>
-      </w:r>
-      <w:r>
-        <w:rPr>
-          <w:b/>
-        </w:rPr>
-        <w:t>list</w:t>
-      </w:r>
-      <w:r>
-        <w:t xml:space="preserve"> has a dynamic size and makes it easy to add another value. This is because the list contains nodes that point to the next node in memory. So the data is stored randomly in memory. This means that to get the 5</w:t>
-      </w:r>
-      <w:r>
-        <w:rPr>
-          <w:vertAlign w:val="superscript"/>
-        </w:rPr>
-        <w:t>th</w:t>
-      </w:r>
-      <w:r>
-        <w:t xml:space="preserve"> value you must go through the first four nodes. This makes it slow for random access, but fast for resizing.</w:t>
-      </w:r>
-      <w:r>
-        <w:t xml:space="preserve"> </w:t>
-      </w:r>
-      <w:r>
-        <w:t xml:space="preserve">A </w:t>
-      </w:r>
-      <w:r>
-        <w:rPr>
-          <w:b/>
-        </w:rPr>
-        <w:t>doubly linked list</w:t>
-      </w:r>
-      <w:r>
-        <w:t xml:space="preserve"> has a previous node and a next node.</w:t>
-      </w:r>
-    </w:p>
-    <w:p>
-      <w:pPr>
-        <w:pStyle w:val="CGeneralText"/>
-        <w:numPr>
-          <w:ilvl w:val="0"/>
-          <w:numId w:val="12"/>
-        </w:numPr>
-        <w:rPr>
-          <w:b/>
-        </w:rPr>
-      </w:pPr>
-      <w:r>
-        <w:t xml:space="preserve">To create an ArrayList you can either use </w:t>
-      </w:r>
-      <w:r>
-        <w:rPr>
-          <w:i/>
-        </w:rPr>
-        <w:t>ArrayList&lt;String&gt; list = new ArrayList&lt;String&gt;()</w:t>
-      </w:r>
-      <w:r>
-        <w:t xml:space="preserve">, or </w:t>
-      </w:r>
-      <w:r>
-        <w:rPr>
-          <w:i/>
-        </w:rPr>
-        <w:t>List&lt;String&gt; list = new ArrayList&lt;String&gt;()</w:t>
-      </w:r>
-      <w:r>
-        <w:t>. The latter is recommended since you’re coding to the interface which makes use of polymorphic concepts. You can remove the second &lt;String&gt; from either since the compiler can use the first one to determine that it must be the same.</w:t>
-      </w:r>
-      <w:r>
-        <w:t xml:space="preserve"> </w:t>
-      </w:r>
-    </w:p>
-    <w:p>
-      <w:pPr>
-        <w:pStyle w:val="CGeneralText"/>
-        <w:numPr>
-          <w:ilvl w:val="0"/>
-          <w:numId w:val="12"/>
-        </w:numPr>
-        <w:rPr>
-          <w:b/>
-        </w:rPr>
-      </w:pPr>
-      <w:r>
-        <w:t xml:space="preserve">Arrays and lists are examples of </w:t>
-      </w:r>
-      <w:r>
-        <w:rPr>
-          <w:b/>
-        </w:rPr>
-        <w:t>collections</w:t>
-      </w:r>
-      <w:r>
-        <w:t xml:space="preserve">. </w:t>
-      </w:r>
-      <w:r>
-        <w:t xml:space="preserve">Collections </w:t>
-      </w:r>
-      <w:r>
-        <w:t xml:space="preserve">in general </w:t>
-      </w:r>
-      <w:r>
-        <w:t xml:space="preserve">store multiple values, but with different rules. Arrays and lists are </w:t>
-      </w:r>
-      <w:r>
-        <w:rPr>
-          <w:b/>
-        </w:rPr>
-        <w:t>ordered collections</w:t>
-      </w:r>
-      <w:r>
-        <w:t xml:space="preserve">, meaning that the </w:t>
-      </w:r>
-      <w:r>
-        <w:t>order of insertion is</w:t>
-      </w:r>
-      <w:r>
-        <w:t xml:space="preserve"> kept. </w:t>
-      </w:r>
-      <w:r>
-        <w:t xml:space="preserve">List is an interface that’s implemented by </w:t>
-      </w:r>
-      <w:r>
-        <w:t>many different types of list subclasses. The most common</w:t>
-      </w:r>
-      <w:r>
-        <w:t xml:space="preserve"> of which is ArrayList. </w:t>
-      </w:r>
-    </w:p>
-    <w:p>
-      <w:pPr>
-        <w:pStyle w:val="CGeneralText"/>
-        <w:numPr>
-          <w:ilvl w:val="0"/>
-          <w:numId w:val="12"/>
-        </w:numPr>
-        <w:rPr>
-          <w:b/>
-        </w:rPr>
-      </w:pPr>
-      <w:r>
-        <w:t>An ArrayList works like a resizable array, while a LinkedList works like list.</w:t>
-      </w:r>
-    </w:p>
-    <w:p>
-      <w:pPr>
-        <w:pStyle w:val="CGeneralText"/>
-        <w:numPr>
-          <w:ilvl w:val="0"/>
-          <w:numId w:val="12"/>
-        </w:numPr>
-        <w:rPr>
-          <w:b/>
-        </w:rPr>
-      </w:pPr>
-      <w:r>
-        <w:t>You cannot</w:t>
-      </w:r>
-      <w:r>
-        <w:t xml:space="preserve"> access collections elements directly and must use getters/setters and other methods for manipulation. Example: </w:t>
-      </w:r>
-      <w:r>
-        <w:rPr>
-          <w:i/>
-        </w:rPr>
-        <w:t>ArrayList.get(), ArrayList.set(), ArrayList.remove()</w:t>
-      </w:r>
-      <w:r>
-        <w:rPr>
-          <w:i/>
-        </w:rPr>
-        <w:t>,</w:t>
-      </w:r>
-      <w:r>
-        <w:rPr>
-          <w:i/>
-        </w:rPr>
-        <w:t xml:space="preserve"> ArrayList.contains(),</w:t>
-      </w:r>
-      <w:r>
-        <w:t xml:space="preserve"> etc.</w:t>
-      </w:r>
-    </w:p>
-    <w:p>
-      <w:pPr>
-        <w:pStyle w:val="CGeneralText"/>
-        <w:numPr>
-          <w:ilvl w:val="0"/>
-          <w:numId w:val="12"/>
-        </w:numPr>
-        <w:spacing w:before="240"/>
-        <w:rPr>
-          <w:b/>
-        </w:rPr>
-      </w:pPr>
-      <w:r>
-        <w:t xml:space="preserve">When using methods such as </w:t>
-      </w:r>
-      <w:r>
-        <w:rPr>
-          <w:i/>
-        </w:rPr>
-        <w:t>remove()</w:t>
-      </w:r>
-      <w:r>
-        <w:t xml:space="preserve"> or </w:t>
-      </w:r>
-      <w:r>
-        <w:rPr>
-          <w:i/>
-        </w:rPr>
-        <w:t>contains()</w:t>
-      </w:r>
-      <w:r>
-        <w:t>, you must make sure that the argument you pass is a reference to the same object in memory, or that the class</w:t>
-      </w:r>
-      <w:r>
-        <w:t xml:space="preserve"> being compared</w:t>
-      </w:r>
-      <w:r>
-        <w:t xml:space="preserve"> overrides the </w:t>
-      </w:r>
-      <w:r>
-        <w:rPr>
-          <w:i/>
-        </w:rPr>
-        <w:t>equals()</w:t>
-      </w:r>
-      <w:r>
-        <w:t xml:space="preserve"> method</w:t>
-      </w:r>
-      <w:r>
-        <w:t xml:space="preserve">. Otherwise the operation will fail as the </w:t>
-      </w:r>
-      <w:r>
-        <w:rPr>
-          <w:i/>
-        </w:rPr>
-        <w:t>List</w:t>
-      </w:r>
-      <w:r>
-        <w:t xml:space="preserve"> implementation has no way of knowing if the elements match.</w:t>
-      </w:r>
-      <w:r>
-        <w:t xml:space="preserve"> If you don’t override </w:t>
-      </w:r>
-      <w:r>
-        <w:rPr>
-          <w:i/>
-        </w:rPr>
-        <w:t>equals()</w:t>
-      </w:r>
-      <w:r>
-        <w:t xml:space="preserve">, then </w:t>
-      </w:r>
-      <w:r>
-        <w:rPr>
-          <w:i/>
-        </w:rPr>
-        <w:t>List</w:t>
-      </w:r>
-      <w:r>
-        <w:t xml:space="preserve"> will use the default implementation provided by </w:t>
-      </w:r>
-      <w:r>
-        <w:rPr>
-          <w:i/>
-        </w:rPr>
-        <w:t>Object.equals()</w:t>
-      </w:r>
-      <w:r>
-        <w:t xml:space="preserve"> which compares </w:t>
-      </w:r>
-      <w:r>
-        <w:t>memory addresses and returns true if they match.</w:t>
-      </w:r>
-    </w:p>
-    <w:p>
-      <w:pPr>
-        <w:pStyle w:val="CGeneralText"/>
-        <w:numPr>
-          <w:ilvl w:val="0"/>
-          <w:numId w:val="12"/>
-        </w:numPr>
-        <w:rPr>
-          <w:b/>
-        </w:rPr>
-      </w:pPr>
-      <w:r>
-        <w:t>To c</w:t>
-      </w:r>
-      <w:r>
-        <w:t xml:space="preserve">reate a copy of an array use </w:t>
-      </w:r>
-      <w:r>
-        <w:rPr>
-          <w:i/>
-        </w:rPr>
-        <w:t>Arrays.copyOf()</w:t>
-      </w:r>
-      <w:r>
-        <w:t xml:space="preserve">. To create a copy of an ArrayList use </w:t>
-      </w:r>
-      <w:r>
-        <w:rPr>
-          <w:i/>
-        </w:rPr>
-        <w:t>ArrayList.addAll()</w:t>
-      </w:r>
-      <w:r>
-        <w:t xml:space="preserve"> or just pass an existing ArrayList into the constructor of the new ArrayList</w:t>
-      </w:r>
-      <w:r>
-        <w:t>.</w:t>
-      </w:r>
-      <w:r>
-        <w:t xml:space="preserve"> An ArrayList can be converted to a built-in array using </w:t>
-      </w:r>
-      <w:r>
-        <w:rPr>
-          <w:i/>
-        </w:rPr>
-        <w:t>ArrayList.toArray()</w:t>
-      </w:r>
-      <w:r>
-        <w:t>.</w:t>
+      <w:r>
+        <w:rPr>
+          <w:b/>
+        </w:rPr>
+        <w:t>Section 11:</w:t>
+      </w:r>
+      <w:r>
+        <w:rPr>
+          <w:b/>
+        </w:rPr>
+        <w:t xml:space="preserve"> Generics</w:t>
       </w:r>
     </w:p>
     <w:p>
@@ -7383,7 +8496,73 @@
         <w:pStyle w:val="CGeneralText"/>
         <w:numPr>
           <w:ilvl w:val="0"/>
-          <w:numId w:val="12"/>
+          <w:numId w:val="14"/>
+        </w:numPr>
+        <w:rPr>
+          <w:b/>
+        </w:rPr>
+      </w:pPr>
+      <w:r>
+        <w:t>Methods can take arguments as parameters. Similarly classes, interfaces</w:t>
+      </w:r>
+      <w:r>
+        <w:t>, and methods</w:t>
+      </w:r>
+      <w:r>
+        <w:t xml:space="preserve"> can take </w:t>
+      </w:r>
+      <w:r>
+        <w:rPr>
+          <w:b/>
+        </w:rPr>
+        <w:t xml:space="preserve">type </w:t>
+      </w:r>
+      <w:r>
+        <w:rPr>
+          <w:b/>
+        </w:rPr>
+        <w:t>parameter</w:t>
+      </w:r>
+      <w:r>
+        <w:t xml:space="preserve"> arguments</w:t>
+      </w:r>
+      <w:r>
+        <w:t xml:space="preserve">, e.g. </w:t>
+      </w:r>
+      <w:r>
+        <w:rPr>
+          <w:i/>
+        </w:rPr>
+        <w:t>List&lt;String&gt; list = new List&lt;&gt;()</w:t>
+      </w:r>
+      <w:r>
+        <w:t xml:space="preserve">. This is referred to as </w:t>
+      </w:r>
+      <w:r>
+        <w:rPr>
+          <w:b/>
+        </w:rPr>
+        <w:t>generics</w:t>
+      </w:r>
+      <w:r>
+        <w:t xml:space="preserve"> as code can work with different data types.</w:t>
+      </w:r>
+      <w:r>
+        <w:t xml:space="preserve"> Type parameter arguments are provided in angled brackets &lt;</w:t>
+      </w:r>
+      <w:r>
+        <w:t>…</w:t>
+      </w:r>
+      <w:r>
+        <w:t>&gt;.</w:t>
+      </w:r>
+    </w:p>
+    <w:p>
+      <w:pPr>
+        <w:pStyle w:val="CGeneralText"/>
+        <w:numPr>
+          <w:ilvl w:val="0"/>
+          <w:numId w:val="14"/>
         </w:numPr>
         <w:rPr>
           <w:b/>
@@ -7391,1111 +8570,8 @@
       </w:pPr>
       <w:r>
         <w:lastRenderedPageBreak/>
-        <w:t xml:space="preserve">Although </w:t>
-      </w:r>
-      <w:r>
-        <w:t xml:space="preserve">you can do ‘ArrayList&lt;String&gt;...’ you can’t do it with primitive types ‘ArrayList&lt;int&gt;…’. You must use wrapper classes for the primitive types. For int this is Integer. </w:t>
-      </w:r>
-      <w:r>
-        <w:rPr>
-          <w:b/>
-        </w:rPr>
-        <w:t xml:space="preserve">Autoboxing </w:t>
-      </w:r>
-      <w:r>
-        <w:t xml:space="preserve">is when you convert a primitive type to its </w:t>
-      </w:r>
-      <w:r>
-        <w:rPr>
-          <w:b/>
-        </w:rPr>
-        <w:t>wrapper class</w:t>
-      </w:r>
-      <w:r>
-        <w:t xml:space="preserve">. </w:t>
-      </w:r>
-      <w:r>
-        <w:rPr>
-          <w:b/>
-        </w:rPr>
-        <w:t>Unboxing</w:t>
-      </w:r>
-      <w:r>
-        <w:t xml:space="preserve"> is the opposite.</w:t>
-      </w:r>
-    </w:p>
-    <w:p>
-      <w:pPr>
-        <w:pStyle w:val="CGeneralText"/>
-        <w:numPr>
-          <w:ilvl w:val="0"/>
-          <w:numId w:val="0"/>
-        </w:numPr>
-        <w:ind w:left="1080"/>
-        <w:rPr>
-          <w:b/>
-        </w:rPr>
-      </w:pPr>
-    </w:p>
-    <w:p>
-      <w:pPr>
-        <w:pStyle w:val="CGeneralText"/>
-        <w:numPr>
-          <w:ilvl w:val="0"/>
-          <w:numId w:val="12"/>
-        </w:numPr>
-        <w:rPr>
-          <w:b/>
-        </w:rPr>
-      </w:pPr>
-      <w:r>
-        <w:rPr>
-          <w:b/>
-        </w:rPr>
-        <w:t xml:space="preserve">Value type </w:t>
-      </w:r>
-      <w:r>
-        <w:t xml:space="preserve">and </w:t>
-      </w:r>
-      <w:r>
-        <w:rPr>
-          <w:b/>
-        </w:rPr>
-        <w:t xml:space="preserve">reference type </w:t>
-      </w:r>
-      <w:r>
-        <w:t xml:space="preserve">refers to two types of variables in Java. A value type is a variable with a primitive datatype. A reference type is a variable with a non-primitive datatype. </w:t>
-      </w:r>
-    </w:p>
-    <w:p>
-      <w:pPr>
-        <w:pStyle w:val="CGeneralText"/>
-        <w:numPr>
-          <w:ilvl w:val="0"/>
-          <w:numId w:val="12"/>
-        </w:numPr>
-        <w:rPr>
-          <w:b/>
-        </w:rPr>
-      </w:pPr>
-      <w:r>
-        <w:t>Both value types and reference types exist in stack memory and are deleted when execution reaches the end of their code block.</w:t>
-      </w:r>
-    </w:p>
-    <w:p>
-      <w:pPr>
-        <w:pStyle w:val="CGeneralText"/>
-        <w:numPr>
-          <w:ilvl w:val="0"/>
-          <w:numId w:val="12"/>
-        </w:numPr>
-        <w:rPr>
-          <w:b/>
-        </w:rPr>
-      </w:pPr>
-      <w:r>
-        <w:t xml:space="preserve">Reference types point to objects created in heap memory. </w:t>
-      </w:r>
-      <w:r>
-        <w:t xml:space="preserve">Objects are created in heap memory </w:t>
-      </w:r>
-      <w:r>
-        <w:t>every time</w:t>
-      </w:r>
-      <w:r>
-        <w:t xml:space="preserve"> the new keyword is used. When the number of references pointing to an object in heap memory is 0, the garba</w:t>
-      </w:r>
-      <w:r>
-        <w:t>g</w:t>
-      </w:r>
-      <w:r>
-        <w:t>e collector will delete that object. This is done non-deterministically.</w:t>
-      </w:r>
-    </w:p>
-    <w:p>
-      <w:pPr>
-        <w:pStyle w:val="CGeneralText"/>
-        <w:numPr>
-          <w:ilvl w:val="0"/>
-          <w:numId w:val="12"/>
-        </w:numPr>
-        <w:rPr>
-          <w:b/>
-        </w:rPr>
-      </w:pPr>
-      <w:r>
-        <w:t>When assigning one variable</w:t>
-      </w:r>
-      <w:r>
-        <w:t xml:space="preserve"> to another</w:t>
-      </w:r>
-      <w:r>
-        <w:t xml:space="preserve"> or when passing variables as arguments</w:t>
-      </w:r>
-      <w:r>
-        <w:t>, a copy of the variable is created, so changing the new variable doesn’t affect t</w:t>
-      </w:r>
-      <w:r>
-        <w:t>he old variable. Variables are passed by value in Java. When assigning</w:t>
-      </w:r>
-      <w:r>
-        <w:t xml:space="preserve"> one reference type to another, they both point to the same location in heap memory, so changing </w:t>
-      </w:r>
-      <w:r>
-        <w:t xml:space="preserve">the object through </w:t>
-      </w:r>
-      <w:r>
-        <w:t>one</w:t>
-      </w:r>
-      <w:r>
-        <w:t xml:space="preserve"> reference</w:t>
-      </w:r>
-      <w:r>
-        <w:t xml:space="preserve"> is the </w:t>
-      </w:r>
-      <w:r>
-        <w:t>same thing is changing it through the other</w:t>
-      </w:r>
-      <w:r>
-        <w:t>.</w:t>
-      </w:r>
-    </w:p>
-    <w:p>
-      <w:pPr>
-        <w:pStyle w:val="CGeneralText"/>
-        <w:numPr>
-          <w:ilvl w:val="0"/>
-          <w:numId w:val="0"/>
-        </w:numPr>
-        <w:ind w:left="1080"/>
-        <w:rPr>
-          <w:b/>
-        </w:rPr>
-      </w:pPr>
-    </w:p>
-    <w:p>
-      <w:pPr>
-        <w:pStyle w:val="CGeneralText"/>
-        <w:numPr>
-          <w:ilvl w:val="0"/>
-          <w:numId w:val="12"/>
-        </w:numPr>
-        <w:rPr>
-          <w:b/>
-        </w:rPr>
-      </w:pPr>
-      <w:r>
-        <w:rPr>
-          <w:b/>
-        </w:rPr>
-        <w:t>Iterator</w:t>
-      </w:r>
-      <w:r>
-        <w:t xml:space="preserve"> can be used to transverse collections. Methods: hasNext(), next(), remove(). </w:t>
-      </w:r>
-      <w:r>
-        <w:rPr>
-          <w:b/>
-        </w:rPr>
-        <w:t>ListIterator</w:t>
-      </w:r>
-      <w:r>
-        <w:t xml:space="preserve"> can do much more. Methods: add(), hasNext(), hasPrevious(), next(), nextIndex(), previous(), previousIndex(), remove(), set().</w:t>
-      </w:r>
-      <w:r>
-        <w:t xml:space="preserve"> A for each loop </w:t>
-      </w:r>
-      <w:r>
-        <w:t xml:space="preserve">is syntactic sugar for </w:t>
-      </w:r>
-      <w:r>
-        <w:t>itera</w:t>
-      </w:r>
-      <w:r>
-        <w:t>tors when traversing a collection</w:t>
-      </w:r>
-      <w:r>
-        <w:t xml:space="preserve">, but if you’re going to </w:t>
-      </w:r>
-      <w:r>
-        <w:t>add/</w:t>
-      </w:r>
-      <w:r>
-        <w:t>remove element</w:t>
-      </w:r>
-      <w:r>
-        <w:t>s</w:t>
-      </w:r>
-      <w:r>
-        <w:t xml:space="preserve"> while traversing the list</w:t>
-      </w:r>
-      <w:r>
-        <w:t xml:space="preserve"> you need iterators.</w:t>
-      </w:r>
-    </w:p>
-    <w:p>
-      <w:pPr>
-        <w:pStyle w:val="CGeneralText"/>
-        <w:numPr>
-          <w:ilvl w:val="0"/>
-          <w:numId w:val="12"/>
-        </w:numPr>
-        <w:rPr>
-          <w:b/>
-        </w:rPr>
-      </w:pPr>
-      <w:r>
-        <w:t>An Iterator works like a list, while a ListIterator works like a doubly linked list.</w:t>
-      </w:r>
-    </w:p>
-    <w:p>
-      <w:pPr>
-        <w:pStyle w:val="CGeneralText"/>
-        <w:numPr>
-          <w:ilvl w:val="0"/>
-          <w:numId w:val="12"/>
-        </w:numPr>
-        <w:rPr>
-          <w:b/>
-        </w:rPr>
-      </w:pPr>
-      <w:r>
-        <w:t>When you call ListIterator.next() and then switch to ListIterator.previous(), it will actually return the same element because of the way the cursor/position works. You must call it twice to actually return the previous element. This happens anytime you change direction, so calling ListIterator.previous() then ListIterator.next() will have the same result.</w:t>
-      </w:r>
-      <w:r>
-        <w:t xml:space="preserve"> This is because a ListIterator doesn’t have an index, but just has references to the next and previous nodes. This is why it’s said to sit in between two nodes.</w:t>
-      </w:r>
-    </w:p>
-    <w:p>
-      <w:pPr>
-        <w:pStyle w:val="CGeneralText"/>
-        <w:numPr>
-          <w:ilvl w:val="0"/>
-          <w:numId w:val="12"/>
-        </w:numPr>
-        <w:rPr>
-          <w:b/>
-        </w:rPr>
-      </w:pPr>
-      <w:r>
-        <w:t xml:space="preserve">A </w:t>
-      </w:r>
-      <w:r>
-        <w:rPr>
-          <w:b/>
-        </w:rPr>
-        <w:t>side effect</w:t>
-      </w:r>
-      <w:r>
-        <w:t xml:space="preserve"> is when calling a method changes the object in such a way that calling the method again returns a different result, e.g. iter.next(). </w:t>
-      </w:r>
-      <w:r>
-        <w:t>Side effects</w:t>
-      </w:r>
-      <w:r>
-        <w:t xml:space="preserve"> should generally be avoided.</w:t>
-      </w:r>
-    </w:p>
-    <w:p>
-      <w:pPr>
-        <w:pStyle w:val="CGeneralText"/>
-        <w:numPr>
-          <w:ilvl w:val="0"/>
-          <w:numId w:val="12"/>
-        </w:numPr>
-        <w:rPr>
-          <w:b/>
-        </w:rPr>
-      </w:pPr>
-      <w:r>
-        <w:t xml:space="preserve">If you try to </w:t>
-      </w:r>
-      <w:r>
-        <w:t xml:space="preserve">use a ListIterator after changing add/removing elements from the original list, you will get a ConcurrentModificationException. So either only use ListIterator to set/remove elements </w:t>
-      </w:r>
-      <w:r>
-        <w:t xml:space="preserve">to </w:t>
-      </w:r>
-      <w:r>
-        <w:t>the</w:t>
-      </w:r>
-      <w:r>
-        <w:t xml:space="preserve"> original</w:t>
-      </w:r>
-      <w:r>
-        <w:t xml:space="preserve"> list, or create a new ListIterator after making changes to the original list.</w:t>
-      </w:r>
-    </w:p>
-    <w:p>
-      <w:pPr>
-        <w:pStyle w:val="CGeneralText"/>
-        <w:numPr>
-          <w:ilvl w:val="0"/>
-          <w:numId w:val="0"/>
-        </w:numPr>
-        <w:ind w:left="720" w:hanging="360"/>
-      </w:pPr>
-    </w:p>
-    <w:p>
-      <w:pPr>
-        <w:pStyle w:val="CGeneralText"/>
-        <w:numPr>
-          <w:ilvl w:val="0"/>
-          <w:numId w:val="0"/>
-        </w:numPr>
-        <w:ind w:left="720" w:hanging="360"/>
-        <w:rPr>
-          <w:b/>
-        </w:rPr>
-      </w:pPr>
-      <w:r>
-        <w:rPr>
-          <w:b/>
-        </w:rPr>
-        <w:t>Section 10:</w:t>
-      </w:r>
-      <w:r>
-        <w:rPr>
-          <w:b/>
-        </w:rPr>
-        <w:t xml:space="preserve"> </w:t>
-      </w:r>
-      <w:r>
-        <w:rPr>
-          <w:b/>
-        </w:rPr>
-        <w:t>Inner classes, abstract classes, and interfaces</w:t>
-      </w:r>
-    </w:p>
-    <w:p>
-      <w:pPr>
-        <w:pStyle w:val="CGeneralText"/>
-        <w:numPr>
-          <w:ilvl w:val="0"/>
-          <w:numId w:val="0"/>
-        </w:numPr>
-        <w:ind w:left="720" w:hanging="360"/>
-        <w:rPr>
-          <w:b/>
-        </w:rPr>
-      </w:pPr>
-    </w:p>
-    <w:p>
-      <w:pPr>
-        <w:pStyle w:val="CGeneralText"/>
-        <w:numPr>
-          <w:ilvl w:val="0"/>
-          <w:numId w:val="13"/>
-        </w:numPr>
-        <w:rPr>
-          <w:b/>
-        </w:rPr>
-      </w:pPr>
-      <w:r>
-        <w:t xml:space="preserve">An </w:t>
-      </w:r>
-      <w:r>
-        <w:rPr>
-          <w:b/>
-        </w:rPr>
-        <w:t>interface</w:t>
-      </w:r>
-      <w:r>
-        <w:t xml:space="preserve"> ensures common behaviour between </w:t>
-      </w:r>
-      <w:r>
-        <w:t xml:space="preserve">different </w:t>
-      </w:r>
-      <w:r>
-        <w:t>classes.</w:t>
-      </w:r>
-      <w:r>
-        <w:t xml:space="preserve"> The classes must implement the interface and </w:t>
-      </w:r>
-      <w:r>
-        <w:t>provide definitions for declared</w:t>
-      </w:r>
-      <w:r>
-        <w:t xml:space="preserve"> methods.</w:t>
-      </w:r>
-    </w:p>
-    <w:p>
-      <w:pPr>
-        <w:pStyle w:val="CGeneralText"/>
-        <w:numPr>
-          <w:ilvl w:val="0"/>
-          <w:numId w:val="13"/>
-        </w:numPr>
-        <w:rPr>
-          <w:b/>
-        </w:rPr>
-      </w:pPr>
-      <w:r>
-        <w:t>It is convention to start interfaces with an ‘I’, e.g. IAnimal, IVehicle, etc.</w:t>
-      </w:r>
-    </w:p>
-    <w:p>
-      <w:pPr>
-        <w:pStyle w:val="CGeneralText"/>
-        <w:numPr>
-          <w:ilvl w:val="0"/>
-          <w:numId w:val="13"/>
-        </w:numPr>
-        <w:rPr>
-          <w:b/>
-        </w:rPr>
-      </w:pPr>
-      <w:r>
-        <w:t>Classes are defined using the class keyword. Interfaces are defined using the interface keyword.</w:t>
-      </w:r>
-    </w:p>
-    <w:p>
-      <w:pPr>
-        <w:pStyle w:val="CGeneralText"/>
-        <w:numPr>
-          <w:ilvl w:val="0"/>
-          <w:numId w:val="13"/>
-        </w:numPr>
-        <w:rPr>
-          <w:b/>
-        </w:rPr>
-      </w:pPr>
-      <w:r>
-        <w:t>They</w:t>
-      </w:r>
-      <w:r>
-        <w:t xml:space="preserve"> can only contain public fields, </w:t>
-      </w:r>
-      <w:r>
-        <w:t>public method signatures, or private defined methods.</w:t>
-      </w:r>
-    </w:p>
-    <w:p>
-      <w:pPr>
-        <w:pStyle w:val="CGeneralText"/>
-        <w:numPr>
-          <w:ilvl w:val="0"/>
-          <w:numId w:val="13"/>
-        </w:numPr>
-        <w:rPr>
-          <w:b/>
-        </w:rPr>
-      </w:pPr>
-      <w:r>
-        <w:t>Interface methods are public by default.</w:t>
-      </w:r>
-    </w:p>
-    <w:p>
-      <w:pPr>
-        <w:pStyle w:val="CGeneralText"/>
-        <w:numPr>
-          <w:ilvl w:val="0"/>
-          <w:numId w:val="13"/>
-        </w:numPr>
-        <w:rPr>
-          <w:b/>
-        </w:rPr>
-      </w:pPr>
-      <w:r>
-        <w:t xml:space="preserve">Use the </w:t>
-      </w:r>
-      <w:r>
-        <w:rPr>
-          <w:b/>
-        </w:rPr>
-        <w:t>implements</w:t>
-      </w:r>
-      <w:r>
-        <w:t xml:space="preserve"> keyword after a class declaration to implement an interface. All public methods must be given a definition</w:t>
-      </w:r>
-      <w:r>
-        <w:t>, or if the class is abstract then it is optional</w:t>
-      </w:r>
-      <w:r>
-        <w:t>.</w:t>
-      </w:r>
-      <w:r>
-        <w:t xml:space="preserve"> </w:t>
-      </w:r>
-      <w:r>
-        <w:t xml:space="preserve">You can use code generation to speed this up. </w:t>
-      </w:r>
-      <w:r>
-        <w:t>A class can only ‘extends’ one class, but implement many interfaces.</w:t>
-      </w:r>
-    </w:p>
-    <w:p>
-      <w:pPr>
-        <w:pStyle w:val="CGeneralText"/>
-        <w:numPr>
-          <w:ilvl w:val="0"/>
-          <w:numId w:val="13"/>
-        </w:numPr>
-        <w:rPr>
-          <w:b/>
-        </w:rPr>
-      </w:pPr>
-      <w:r>
-        <w:t>Interfaces can’t be instantiated</w:t>
-      </w:r>
-      <w:r>
-        <w:t>, but a reference variable for an interface can make use of polymorphism to instantiate classes that implement the interfa</w:t>
-      </w:r>
-      <w:r>
-        <w:t xml:space="preserve">ce, e.g. </w:t>
-      </w:r>
-      <w:r>
-        <w:rPr>
-          <w:i/>
-        </w:rPr>
-        <w:t>ITelephone timsPhone = new DeskPhone()</w:t>
-      </w:r>
-      <w:r>
-        <w:t>.</w:t>
-      </w:r>
-    </w:p>
-    <w:p>
-      <w:pPr>
-        <w:pStyle w:val="CGeneralText"/>
-        <w:numPr>
-          <w:ilvl w:val="0"/>
-          <w:numId w:val="13"/>
-        </w:numPr>
-        <w:rPr>
-          <w:b/>
-        </w:rPr>
-      </w:pPr>
-      <w:r>
-        <w:t xml:space="preserve">This is why you should always code to the interface as the resulting code isn’t specific to a single class, e.g. use </w:t>
-      </w:r>
-      <w:r>
-        <w:rPr>
-          <w:i/>
-        </w:rPr>
-        <w:t>List&lt;String&gt; str = new ArrayList&lt;&gt;()</w:t>
-      </w:r>
-      <w:r>
-        <w:t xml:space="preserve"> instead of </w:t>
-      </w:r>
-      <w:r>
-        <w:rPr>
-          <w:i/>
-        </w:rPr>
-        <w:t xml:space="preserve">ArrayList&lt;String&gt; str = new </w:t>
-      </w:r>
-      <w:r>
-        <w:rPr>
-          <w:i/>
-        </w:rPr>
-        <w:lastRenderedPageBreak/>
-        <w:t>ArrayList&lt;&gt;()</w:t>
-      </w:r>
-      <w:r>
-        <w:t>.</w:t>
-      </w:r>
-      <w:r>
-        <w:t xml:space="preserve"> This way you could change </w:t>
-      </w:r>
-      <w:r>
-        <w:rPr>
-          <w:i/>
-        </w:rPr>
-        <w:t>str</w:t>
-      </w:r>
-      <w:r>
-        <w:t xml:space="preserve"> to other lists</w:t>
-      </w:r>
-      <w:r>
-        <w:t xml:space="preserve"> and reuse code</w:t>
-      </w:r>
-      <w:r>
-        <w:t xml:space="preserve">, e.g. </w:t>
-      </w:r>
-      <w:r>
-        <w:rPr>
-          <w:i/>
-        </w:rPr>
-        <w:t>str = new LinkedList&lt;&gt;()</w:t>
-      </w:r>
-      <w:r>
-        <w:t>.</w:t>
-      </w:r>
-    </w:p>
-    <w:p>
-      <w:pPr>
-        <w:pStyle w:val="CGeneralText"/>
-        <w:numPr>
-          <w:ilvl w:val="0"/>
-          <w:numId w:val="0"/>
-        </w:numPr>
-        <w:ind w:left="720" w:hanging="360"/>
-        <w:rPr>
-          <w:b/>
-        </w:rPr>
-      </w:pPr>
-    </w:p>
-    <w:p>
-      <w:pPr>
-        <w:pStyle w:val="CGeneralText"/>
-        <w:numPr>
-          <w:ilvl w:val="0"/>
-          <w:numId w:val="13"/>
-        </w:numPr>
-        <w:rPr>
-          <w:b/>
-        </w:rPr>
-      </w:pPr>
-      <w:r>
-        <w:rPr>
-          <w:b/>
-        </w:rPr>
-        <w:t>Inner class</w:t>
-      </w:r>
-      <w:r>
-        <w:t xml:space="preserve"> refers to a class defined within a class. It can also be called a nested class. </w:t>
-      </w:r>
-      <w:r>
-        <w:t>There are four types.</w:t>
-      </w:r>
-      <w:r>
-        <w:t xml:space="preserve"> </w:t>
-      </w:r>
-      <w:r>
-        <w:rPr>
-          <w:b/>
-        </w:rPr>
-        <w:t>Outer class</w:t>
-      </w:r>
-      <w:r>
-        <w:t xml:space="preserve"> refers to the class that contains the inner class.</w:t>
-      </w:r>
-      <w:r>
-        <w:t xml:space="preserve"> </w:t>
-      </w:r>
-      <w:r>
-        <w:t>You can</w:t>
-      </w:r>
-      <w:r>
-        <w:t xml:space="preserve"> also</w:t>
-      </w:r>
-      <w:r>
-        <w:t xml:space="preserve"> create an inner interface.</w:t>
-      </w:r>
-    </w:p>
-    <w:p>
-      <w:pPr>
-        <w:pStyle w:val="CGeneralText"/>
-        <w:numPr>
-          <w:ilvl w:val="0"/>
-          <w:numId w:val="13"/>
-        </w:numPr>
-        <w:rPr>
-          <w:b/>
-        </w:rPr>
-      </w:pPr>
-      <w:r>
-        <w:t xml:space="preserve">Inner classes make sense to use when the inner class won’t be used anywhere else in the program, e.g. </w:t>
-      </w:r>
-      <w:r>
-        <w:t>a Gear class will only need to be used to by a GearBox class</w:t>
-      </w:r>
-      <w:r>
-        <w:t xml:space="preserve"> so it can be an inner class</w:t>
-      </w:r>
-      <w:r>
-        <w:t xml:space="preserve">. </w:t>
-      </w:r>
-    </w:p>
-    <w:p>
-      <w:pPr>
-        <w:pStyle w:val="CGeneralText"/>
-        <w:numPr>
-          <w:ilvl w:val="0"/>
-          <w:numId w:val="13"/>
-        </w:numPr>
-        <w:rPr>
-          <w:b/>
-        </w:rPr>
-      </w:pPr>
-      <w:r>
-        <w:rPr>
-          <w:b/>
-        </w:rPr>
-        <w:t xml:space="preserve">Non-static inner class </w:t>
-      </w:r>
-      <w:r>
-        <w:t>(or just inner class)</w:t>
-      </w:r>
-      <w:r>
-        <w:t xml:space="preserve"> are defined within classes, but outside of methods. They can access all fields and methods defined in the outer class including private entities. To access a field defined within the outer class that’s also defined within the inner class use </w:t>
-      </w:r>
-      <w:r>
-        <w:rPr>
-          <w:i/>
-        </w:rPr>
-        <w:t>Gearbox.this.gearNumber</w:t>
-      </w:r>
-      <w:r>
-        <w:t xml:space="preserve">. The inner class field is </w:t>
-      </w:r>
-      <w:r>
-        <w:rPr>
-          <w:b/>
-        </w:rPr>
-        <w:t>shadowing</w:t>
-      </w:r>
-      <w:r>
-        <w:t xml:space="preserve"> the declaration of the outer class field. Avoid shadowing declarations as it reduces code quality. To access a</w:t>
-      </w:r>
-      <w:r>
-        <w:t xml:space="preserve"> public</w:t>
-      </w:r>
-      <w:r>
-        <w:t xml:space="preserve"> inner class </w:t>
-      </w:r>
-      <w:r>
-        <w:t>from outside the outer</w:t>
-      </w:r>
-      <w:r>
-        <w:t xml:space="preserve"> class use dot notation, e.g. </w:t>
-      </w:r>
-      <w:r>
-        <w:rPr>
-          <w:i/>
-        </w:rPr>
-        <w:t xml:space="preserve">Gearbox mcLaren = new Gearbox(6); </w:t>
-      </w:r>
-      <w:r>
-        <w:rPr>
-          <w:i/>
-        </w:rPr>
-        <w:t>Gearbox.Gear first = mcLaren.new Gear(1, 12.3);</w:t>
-      </w:r>
-      <w:r>
-        <w:t>.</w:t>
-      </w:r>
-    </w:p>
-    <w:p>
-      <w:pPr>
-        <w:pStyle w:val="CGeneralText"/>
-        <w:numPr>
-          <w:ilvl w:val="0"/>
-          <w:numId w:val="13"/>
-        </w:numPr>
-        <w:rPr>
-          <w:b/>
-        </w:rPr>
-      </w:pPr>
-      <w:r>
-        <w:rPr>
-          <w:b/>
-        </w:rPr>
-        <w:t>Static inner class</w:t>
-      </w:r>
-      <w:r>
-        <w:rPr>
-          <w:b/>
-        </w:rPr>
-        <w:t xml:space="preserve"> </w:t>
-      </w:r>
-      <w:r>
-        <w:t>is the same as a non-static inner class except that it uses the static keyword in the declaration. This means that the inner class belongs to the outer class, rather than an instance of the outer class.</w:t>
-      </w:r>
-      <w:r>
-        <w:t xml:space="preserve"> To access a public static inner class from outside the outer class use dot notation, e.g. </w:t>
-      </w:r>
-      <w:r>
-        <w:rPr>
-          <w:i/>
-        </w:rPr>
-        <w:t>Gearbox.Gear f</w:t>
-      </w:r>
-      <w:r>
-        <w:rPr>
-          <w:i/>
-        </w:rPr>
-        <w:t>irst = new Gearbox.</w:t>
-      </w:r>
-      <w:r>
-        <w:rPr>
-          <w:i/>
-        </w:rPr>
-        <w:t>Gear(1, 12.3)</w:t>
-      </w:r>
-      <w:r>
-        <w:t>.</w:t>
-      </w:r>
-    </w:p>
-    <w:p>
-      <w:pPr>
-        <w:pStyle w:val="CGeneralText"/>
-        <w:numPr>
-          <w:ilvl w:val="0"/>
-          <w:numId w:val="13"/>
-        </w:numPr>
-        <w:rPr>
-          <w:b/>
-        </w:rPr>
-      </w:pPr>
-      <w:r>
-        <w:rPr>
-          <w:b/>
-        </w:rPr>
-        <w:t>Local class</w:t>
-      </w:r>
-      <w:r>
-        <w:t xml:space="preserve"> </w:t>
-      </w:r>
-      <w:r>
-        <w:t>is a class that is defined within a method.</w:t>
-      </w:r>
-    </w:p>
-    <w:p>
-      <w:pPr>
-        <w:pStyle w:val="CGeneralText"/>
-        <w:numPr>
-          <w:ilvl w:val="0"/>
-          <w:numId w:val="13"/>
-        </w:numPr>
-        <w:rPr>
-          <w:b/>
-        </w:rPr>
-      </w:pPr>
-      <w:r>
-        <w:rPr>
-          <w:b/>
-        </w:rPr>
-        <w:t>Anonymous class</w:t>
-      </w:r>
-      <w:r>
-        <w:t xml:space="preserve"> </w:t>
-      </w:r>
-      <w:r>
-        <w:t xml:space="preserve">is a class with no name, e.g. </w:t>
-      </w:r>
-      <w:r>
-        <w:rPr>
-          <w:i/>
-        </w:rPr>
-        <w:t>IOnClickListener action = new IOnClickListener() {</w:t>
-      </w:r>
-      <w:r>
-        <w:rPr>
-          <w:i/>
-        </w:rPr>
-        <w:t xml:space="preserve"> @Override public void onClick(String title) { System.out.println(title + “was clicked.”); } </w:t>
-      </w:r>
-      <w:r>
-        <w:rPr>
-          <w:i/>
-        </w:rPr>
-        <w:t>}</w:t>
-      </w:r>
-      <w:r>
-        <w:t>.</w:t>
-      </w:r>
-      <w:r>
-        <w:t xml:space="preserve"> The class returned in this example is a subclass of the interface IOnClickListener, but since the subclass doesn’t have a name that can be used to instantiate another instance of the class, it’s an anonymous class.</w:t>
-      </w:r>
-    </w:p>
-    <w:p>
-      <w:pPr>
-        <w:pStyle w:val="CGeneralText"/>
-        <w:numPr>
-          <w:ilvl w:val="0"/>
-          <w:numId w:val="0"/>
-        </w:numPr>
-        <w:ind w:left="720" w:hanging="360"/>
-        <w:rPr>
-          <w:b/>
-        </w:rPr>
-      </w:pPr>
-    </w:p>
-    <w:p>
-      <w:pPr>
-        <w:pStyle w:val="CGeneralText"/>
-        <w:numPr>
-          <w:ilvl w:val="0"/>
-          <w:numId w:val="13"/>
-        </w:numPr>
-        <w:rPr>
-          <w:b/>
-        </w:rPr>
-      </w:pPr>
-      <w:r>
-        <w:rPr>
-          <w:b/>
-        </w:rPr>
-        <w:t>Abstract class</w:t>
-      </w:r>
-      <w:r>
-        <w:t xml:space="preserve"> is </w:t>
-      </w:r>
-      <w:r>
-        <w:t xml:space="preserve">a class that can’t be instantiated without being inherited from. That’s because it defines ‘abstract’ methods which work exactly like interface methods, i.e. they are declared without a definition and the definition is provided by the subclass. </w:t>
-      </w:r>
-    </w:p>
-    <w:p>
-      <w:pPr>
-        <w:pStyle w:val="CGeneralText"/>
-        <w:numPr>
-          <w:ilvl w:val="0"/>
-          <w:numId w:val="13"/>
-        </w:numPr>
-        <w:rPr>
-          <w:b/>
-        </w:rPr>
-      </w:pPr>
-      <w:r>
-        <w:t>It’s best to use an abstract class when a class contains common functionality, but has no useful meaning on its own. An example of this is that an Animal class could contain state and behaviour that’s used by every animal, but Animal on its own doesn’t describe any specific animal and as such is meaningless to use directly. You can mark Animal as abstract and then inherit it by a Dog o</w:t>
-      </w:r>
-      <w:r>
-        <w:t xml:space="preserve">r Cat class and give it meaning, e.g. </w:t>
-      </w:r>
-      <w:r>
-        <w:rPr>
-          <w:i/>
-        </w:rPr>
-        <w:t>public class abstract Animal { … }</w:t>
-      </w:r>
-      <w:r>
-        <w:t xml:space="preserve">. </w:t>
-      </w:r>
-    </w:p>
-    <w:p>
-      <w:pPr>
-        <w:pStyle w:val="CGeneralText"/>
-        <w:numPr>
-          <w:ilvl w:val="0"/>
-          <w:numId w:val="13"/>
-        </w:numPr>
-        <w:rPr>
-          <w:b/>
-        </w:rPr>
-      </w:pPr>
-      <w:r>
-        <w:t>Abstract methods</w:t>
-      </w:r>
-      <w:r>
-        <w:t xml:space="preserve">, e.g. </w:t>
-      </w:r>
-      <w:r>
-        <w:rPr>
-          <w:i/>
-        </w:rPr>
-        <w:t>public abstract void eat()</w:t>
-      </w:r>
-      <w:r>
-        <w:t>,</w:t>
-      </w:r>
-      <w:r>
-        <w:t xml:space="preserve"> must be implemented</w:t>
-      </w:r>
-      <w:r>
-        <w:t xml:space="preserve"> in </w:t>
-      </w:r>
-      <w:r>
-        <w:t>immediate subclasses unless the immediate subclass is also abstract.</w:t>
-      </w:r>
-    </w:p>
-    <w:p>
-      <w:pPr>
-        <w:pStyle w:val="CGeneralText"/>
-        <w:numPr>
-          <w:ilvl w:val="0"/>
-          <w:numId w:val="13"/>
-        </w:numPr>
-        <w:rPr>
-          <w:b/>
-        </w:rPr>
-      </w:pPr>
-      <w:r>
-        <w:t>Abstract methods can only go in an abstract class, but an abstract class doesn’t require abstract methods.</w:t>
-      </w:r>
-    </w:p>
-    <w:p>
-      <w:pPr>
-        <w:pStyle w:val="CGeneralText"/>
-        <w:numPr>
-          <w:ilvl w:val="0"/>
-          <w:numId w:val="13"/>
-        </w:numPr>
-        <w:rPr>
-          <w:b/>
-        </w:rPr>
-      </w:pPr>
-      <w:r>
-        <w:t xml:space="preserve">Abstract class vs. interface: </w:t>
-      </w:r>
-      <w:r>
-        <w:t>Interfaces can only have ‘public static final’ fields, they don’t have constructors, can’t have public implemented methods, many interfaces can be implemented</w:t>
-      </w:r>
-      <w:r>
-        <w:t xml:space="preserve"> by one class</w:t>
-      </w:r>
-      <w:r>
-        <w:t xml:space="preserve">, </w:t>
-      </w:r>
-      <w:r>
-        <w:t xml:space="preserve">neither can be instantiated, </w:t>
-      </w:r>
-      <w:r>
-        <w:t>etc.</w:t>
-      </w:r>
-    </w:p>
-    <w:p>
-      <w:pPr>
-        <w:pStyle w:val="CGeneralText"/>
-        <w:numPr>
-          <w:ilvl w:val="0"/>
-          <w:numId w:val="0"/>
-        </w:numPr>
-        <w:ind w:left="1080"/>
-        <w:rPr>
-          <w:b/>
-        </w:rPr>
-      </w:pPr>
-      <w:r>
-        <w:t xml:space="preserve"> </w:t>
-      </w:r>
-    </w:p>
-    <w:p>
-      <w:pPr>
-        <w:pStyle w:val="CGeneralText"/>
-        <w:numPr>
-          <w:ilvl w:val="0"/>
-          <w:numId w:val="0"/>
-        </w:numPr>
-        <w:ind w:left="720" w:hanging="360"/>
-        <w:rPr>
-          <w:b/>
-        </w:rPr>
-      </w:pPr>
-      <w:r>
-        <w:rPr>
-          <w:b/>
-        </w:rPr>
-        <w:t>Section 11:</w:t>
-      </w:r>
-      <w:r>
-        <w:rPr>
-          <w:b/>
-        </w:rPr>
-        <w:t xml:space="preserve"> Generics</w:t>
-      </w:r>
-    </w:p>
-    <w:p>
-      <w:pPr>
-        <w:pStyle w:val="CGeneralText"/>
-        <w:numPr>
-          <w:ilvl w:val="0"/>
-          <w:numId w:val="0"/>
-        </w:numPr>
-        <w:ind w:left="720" w:hanging="360"/>
-        <w:rPr>
-          <w:b/>
-        </w:rPr>
-      </w:pPr>
+        <w:t>Generics reduces code duplication and increases code reuse.</w:t>
+      </w:r>
     </w:p>
     <w:p>
       <w:pPr>
@@ -8509,88 +8585,6 @@
         </w:rPr>
       </w:pPr>
       <w:r>
-        <w:t>Methods can take arguments as parameters. Similarly classes, interfaces</w:t>
-      </w:r>
-      <w:r>
-        <w:t>, and methods</w:t>
-      </w:r>
-      <w:r>
-        <w:t xml:space="preserve"> can take </w:t>
-      </w:r>
-      <w:r>
-        <w:rPr>
-          <w:b/>
-        </w:rPr>
-        <w:t xml:space="preserve">type </w:t>
-      </w:r>
-      <w:r>
-        <w:rPr>
-          <w:b/>
-        </w:rPr>
-        <w:t>parameter</w:t>
-      </w:r>
-      <w:r>
-        <w:t xml:space="preserve"> arguments</w:t>
-      </w:r>
-      <w:r>
-        <w:t xml:space="preserve">, e.g. </w:t>
-      </w:r>
-      <w:r>
-        <w:rPr>
-          <w:i/>
-        </w:rPr>
-        <w:t>List&lt;String&gt; list = new List&lt;&gt;()</w:t>
-      </w:r>
-      <w:r>
-        <w:t xml:space="preserve">. This is referred to as </w:t>
-      </w:r>
-      <w:r>
-        <w:rPr>
-          <w:b/>
-        </w:rPr>
-        <w:t>generics</w:t>
-      </w:r>
-      <w:r>
-        <w:t xml:space="preserve"> as code can work with different data types.</w:t>
-      </w:r>
-      <w:r>
-        <w:t xml:space="preserve"> Type parameter arguments are provided in angled brackets &lt;</w:t>
-      </w:r>
-      <w:r>
-        <w:t>…</w:t>
-      </w:r>
-      <w:r>
-        <w:t>&gt;.</w:t>
-      </w:r>
-    </w:p>
-    <w:p>
-      <w:pPr>
-        <w:pStyle w:val="CGeneralText"/>
-        <w:numPr>
-          <w:ilvl w:val="0"/>
-          <w:numId w:val="14"/>
-        </w:numPr>
-        <w:rPr>
-          <w:b/>
-        </w:rPr>
-      </w:pPr>
-      <w:r>
-        <w:t>Generics reduces code duplication and increases code reuse.</w:t>
-      </w:r>
-    </w:p>
-    <w:p>
-      <w:pPr>
-        <w:pStyle w:val="CGeneralText"/>
-        <w:numPr>
-          <w:ilvl w:val="0"/>
-          <w:numId w:val="14"/>
-        </w:numPr>
-        <w:rPr>
-          <w:b/>
-        </w:rPr>
-      </w:pPr>
-      <w:r>
-        <w:lastRenderedPageBreak/>
         <w:t xml:space="preserve">To specify one type parameter: </w:t>
       </w:r>
       <w:r>
@@ -9803,36 +9797,121 @@
         <w:rPr>
           <w:i/>
         </w:rPr>
-        <w:t>List&lt;String&gt; list = new ArrayList&lt;&gt;(</w:t>
+        <w:t xml:space="preserve">List&lt;String&gt; list = new ArrayList&lt;&gt;(otherList) </w:t>
+      </w:r>
+      <w:r>
+        <w:t xml:space="preserve">just creates a </w:t>
+      </w:r>
+      <w:r>
+        <w:rPr>
+          <w:b/>
+        </w:rPr>
+        <w:t>shallow copy</w:t>
+      </w:r>
+      <w:r>
+        <w:t xml:space="preserve"> of the otherList. Shallow copy means that all of the references are copied, so if you use the second list to change an element, it will be reflected in the other list since it’s only the references that were copied. </w:t>
+      </w:r>
+      <w:r>
+        <w:rPr>
+          <w:b/>
+        </w:rPr>
+        <w:t xml:space="preserve">Deep copy </w:t>
+      </w:r>
+      <w:r>
+        <w:t>is when the objects themselves are copied over such that the original objects aren’t affected.</w:t>
+      </w:r>
+    </w:p>
+    <w:p>
+      <w:pPr>
+        <w:pStyle w:val="CGeneralText"/>
+        <w:numPr>
+          <w:ilvl w:val="0"/>
+          <w:numId w:val="0"/>
+        </w:numPr>
+        <w:ind w:left="720" w:hanging="360"/>
+        <w:rPr>
+          <w:b/>
+        </w:rPr>
+      </w:pPr>
+    </w:p>
+    <w:p>
+      <w:pPr>
+        <w:pStyle w:val="CGeneralText"/>
+        <w:numPr>
+          <w:ilvl w:val="0"/>
+          <w:numId w:val="16"/>
+        </w:numPr>
+        <w:rPr>
+          <w:b/>
+        </w:rPr>
+      </w:pPr>
+      <w:r>
+        <w:t>Methods such as Collections.sort() and Collections.reverse() require classes to override the compareTo() method from the Comparable interface. This is so that the algorithm can compare different objects to see which is greater than the other.</w:t>
+      </w:r>
+    </w:p>
+    <w:p>
+      <w:pPr>
+        <w:pStyle w:val="CGeneralText"/>
+        <w:numPr>
+          <w:ilvl w:val="0"/>
+          <w:numId w:val="16"/>
+        </w:numPr>
+        <w:rPr>
+          <w:b/>
+        </w:rPr>
+      </w:pPr>
+      <w:r>
+        <w:rPr>
+          <w:b/>
+        </w:rPr>
+        <w:t>Comparator</w:t>
+      </w:r>
+      <w:r>
+        <w:t xml:space="preserve"> does the same thing except a class isn’</w:t>
+      </w:r>
+      <w:r>
+        <w:t>t required to override this interface</w:t>
+      </w:r>
+      <w:r>
+        <w:t xml:space="preserve">. You can define an anonymous inner class for </w:t>
+      </w:r>
+      <w:r>
+        <w:rPr>
+          <w:i/>
+        </w:rPr>
+        <w:t>Comparator&lt;T&gt;</w:t>
+      </w:r>
+      <w:r>
+        <w:t xml:space="preserve"> and override the </w:t>
+      </w:r>
+      <w:r>
+        <w:rPr>
+          <w:i/>
+        </w:rPr>
+        <w:t>compare()</w:t>
+      </w:r>
+      <w:r>
+        <w:t xml:space="preserve"> method. You can then provide it as an argument to </w:t>
+      </w:r>
+      <w:r>
+        <w:rPr>
+          <w:i/>
+        </w:rPr>
+        <w:t>Collections.sort()</w:t>
+      </w:r>
+      <w:r>
+        <w:t>.</w:t>
+      </w:r>
+      <w:r>
+        <w:t xml:space="preserve"> This is ideal when you’re working with a class that you can’t change.</w:t>
       </w:r>
       <w:bookmarkStart w:id="0" w:name="_GoBack"/>
       <w:bookmarkEnd w:id="0"/>
       <w:r>
-        <w:rPr>
-          <w:i/>
-        </w:rPr>
-        <w:t xml:space="preserve">otherList) </w:t>
-      </w:r>
-      <w:r>
-        <w:t xml:space="preserve">just creates a </w:t>
-      </w:r>
-      <w:r>
-        <w:rPr>
-          <w:b/>
-        </w:rPr>
-        <w:t>shallow copy</w:t>
-      </w:r>
-      <w:r>
-        <w:t xml:space="preserve"> of the otherList. Shallow copy means that all of the references are copied, so if you use the second list to change an element, it will be reflected in the other list since it’s only the references that were copied. </w:t>
-      </w:r>
-      <w:r>
-        <w:rPr>
-          <w:b/>
-        </w:rPr>
-        <w:t xml:space="preserve">Deep copy </w:t>
-      </w:r>
-      <w:r>
-        <w:t>is when the objects themselves are copied over such that the original objects aren’t affected.</w:t>
+        <w:t xml:space="preserve"> </w:t>
+      </w:r>
+      <w:r>
+        <w:t>You can define as many comparators as you want and they can sort in different ways.</w:t>
       </w:r>
     </w:p>
     <w:sectPr>

</xml_diff>

<commit_message>
Started adventure game based on maps
</commit_message>
<xml_diff>
--- a/notes/Notes.docx
+++ b/notes/Notes.docx
@@ -10109,8 +10109,57 @@
       <w:r>
         <w:t xml:space="preserve"> Keys aren’t stored in a predictable order so don’t rely on that.</w:t>
       </w:r>
+    </w:p>
+    <w:p>
+      <w:pPr>
+        <w:pStyle w:val="CGeneralText"/>
+        <w:numPr>
+          <w:ilvl w:val="0"/>
+          <w:numId w:val="16"/>
+        </w:numPr>
+        <w:spacing w:before="240"/>
+        <w:rPr>
+          <w:b/>
+        </w:rPr>
+      </w:pPr>
+      <w:r>
+        <w:rPr>
+          <w:i/>
+        </w:rPr>
+        <w:t>remove()</w:t>
+      </w:r>
+      <w:r>
+        <w:t xml:space="preserve"> will remove a key-value pair given a key. It can also be provided with a key and value in which case it will only remove the pair if both match. The method returns true is the key-value pair is removed.</w:t>
+      </w:r>
+    </w:p>
+    <w:p>
+      <w:pPr>
+        <w:pStyle w:val="CGeneralText"/>
+        <w:numPr>
+          <w:ilvl w:val="0"/>
+          <w:numId w:val="16"/>
+        </w:numPr>
+        <w:rPr>
+          <w:b/>
+        </w:rPr>
+      </w:pPr>
+      <w:r>
+        <w:rPr>
+          <w:i/>
+        </w:rPr>
+        <w:t>replace</w:t>
+      </w:r>
       <w:bookmarkStart w:id="0" w:name="_GoBack"/>
       <w:bookmarkEnd w:id="0"/>
+      <w:r>
+        <w:rPr>
+          <w:i/>
+        </w:rPr>
+        <w:t xml:space="preserve">() </w:t>
+      </w:r>
+      <w:r>
+        <w:t>will replace a value for a given key.</w:t>
+      </w:r>
     </w:p>
     <w:sectPr>
       <w:pgSz w:w="11906" w:h="16838"/>

</xml_diff>

<commit_message>
Covered Set and HashSet
</commit_message>
<xml_diff>
--- a/notes/Notes.docx
+++ b/notes/Notes.docx
@@ -10190,37 +10190,110 @@
         <w:t xml:space="preserve"> </w:t>
       </w:r>
       <w:r>
-        <w:t>Mark class as final</w:t>
+        <w:t>Mark class as final. D</w:t>
+      </w:r>
+      <w:r>
+        <w:t xml:space="preserve">o not allow setting a field directly through the constructor, e.g. instead of </w:t>
+      </w:r>
+      <w:r>
+        <w:rPr>
+          <w:i/>
+        </w:rPr>
+        <w:t>this.myMap = myMap</w:t>
+      </w:r>
+      <w:r>
+        <w:t xml:space="preserve">, write </w:t>
+      </w:r>
+      <w:r>
+        <w:rPr>
+          <w:i/>
+        </w:rPr>
+        <w:t>this.myMap = new HashMap&lt;&gt;(myMap)</w:t>
+      </w:r>
+      <w:r>
+        <w:t>.</w:t>
+      </w:r>
+      <w:r>
+        <w:t xml:space="preserve"> This prevents the calling class from modifying your local copy of the map.</w:t>
+      </w:r>
+    </w:p>
+    <w:p>
+      <w:pPr>
+        <w:pStyle w:val="CGeneralText"/>
+        <w:numPr>
+          <w:ilvl w:val="0"/>
+          <w:numId w:val="0"/>
+        </w:numPr>
+        <w:ind w:left="1080"/>
+        <w:rPr>
+          <w:b/>
+        </w:rPr>
+      </w:pPr>
+    </w:p>
+    <w:p>
+      <w:pPr>
+        <w:pStyle w:val="CGeneralText"/>
+        <w:numPr>
+          <w:ilvl w:val="0"/>
+          <w:numId w:val="16"/>
+        </w:numPr>
+        <w:rPr>
+          <w:b/>
+        </w:rPr>
+      </w:pPr>
+      <w:r>
+        <w:rPr>
+          <w:b/>
+        </w:rPr>
+        <w:t xml:space="preserve">Set </w:t>
+      </w:r>
+      <w:r>
+        <w:t xml:space="preserve">data structure doesn’t </w:t>
+      </w:r>
+      <w:r>
+        <w:t xml:space="preserve">have any defined ordering, </w:t>
+      </w:r>
+      <w:r>
+        <w:t xml:space="preserve">and </w:t>
+      </w:r>
+      <w:r>
+        <w:t>doesn’t</w:t>
+      </w:r>
+      <w:r>
+        <w:t xml:space="preserve"> contain </w:t>
+      </w:r>
+      <w:r>
+        <w:t>duplicate data (contains keys).</w:t>
+      </w:r>
+      <w:r>
+        <w:t xml:space="preserve"> </w:t>
+      </w:r>
+    </w:p>
+    <w:p>
+      <w:pPr>
+        <w:pStyle w:val="CGeneralText"/>
+        <w:numPr>
+          <w:ilvl w:val="0"/>
+          <w:numId w:val="16"/>
+        </w:numPr>
+        <w:rPr>
+          <w:b/>
+        </w:rPr>
+      </w:pPr>
+      <w:r>
+        <w:t xml:space="preserve">Sets can create unions by using the </w:t>
+      </w:r>
+      <w:r>
+        <w:rPr>
+          <w:i/>
+        </w:rPr>
+        <w:t>addAll()</w:t>
+      </w:r>
+      <w:r>
+        <w:t xml:space="preserve"> method. Duplicates are ignored.</w:t>
       </w:r>
       <w:bookmarkStart w:id="0" w:name="_GoBack"/>
       <w:bookmarkEnd w:id="0"/>
-      <w:r>
-        <w:t>. D</w:t>
-      </w:r>
-      <w:r>
-        <w:t xml:space="preserve">o not allow setting a field directly through the constructor, e.g. instead of </w:t>
-      </w:r>
-      <w:r>
-        <w:rPr>
-          <w:i/>
-        </w:rPr>
-        <w:t>this.myMap = myMap</w:t>
-      </w:r>
-      <w:r>
-        <w:t xml:space="preserve">, write </w:t>
-      </w:r>
-      <w:r>
-        <w:rPr>
-          <w:i/>
-        </w:rPr>
-        <w:t>this.myMap = new HashMap&lt;&gt;(myMap)</w:t>
-      </w:r>
-      <w:r>
-        <w:t>.</w:t>
-      </w:r>
-      <w:r>
-        <w:t xml:space="preserve"> This prevents the calling class from modifying your local copy of the map.</w:t>
-      </w:r>
     </w:p>
     <w:sectPr>
       <w:pgSz w:w="11906" w:h="16838"/>

</xml_diff>

<commit_message>
Covered overriding equals() and hashCode()
Will cause problems when using sets if these methods aren't overridden.
</commit_message>
<xml_diff>
--- a/notes/Notes.docx
+++ b/notes/Notes.docx
@@ -10244,8 +10244,15 @@
       <w:r>
         <w:rPr>
           <w:b/>
-        </w:rPr>
-        <w:t xml:space="preserve">Set </w:t>
+          <w:i/>
+        </w:rPr>
+        <w:t>Set</w:t>
+      </w:r>
+      <w:r>
+        <w:rPr>
+          <w:b/>
+        </w:rPr>
+        <w:t xml:space="preserve"> </w:t>
       </w:r>
       <w:r>
         <w:t xml:space="preserve">data structure doesn’t </w:t>
@@ -10290,10 +10297,224 @@
         <w:t>addAll()</w:t>
       </w:r>
       <w:r>
-        <w:t xml:space="preserve"> method. Duplicates are ignored.</w:t>
+        <w:t xml:space="preserve"> method, d</w:t>
+      </w:r>
+      <w:r>
+        <w:t>uplicates are ignored.</w:t>
+      </w:r>
+      <w:r>
+        <w:t xml:space="preserve"> There’s no method to get a key at a specific index</w:t>
+      </w:r>
+      <w:r>
+        <w:t>. Y</w:t>
+      </w:r>
+      <w:r>
+        <w:t>ou can use a for each loop to iterate</w:t>
+      </w:r>
+      <w:r>
+        <w:t xml:space="preserve"> through each key. You can use the </w:t>
+      </w:r>
+      <w:r>
+        <w:rPr>
+          <w:i/>
+        </w:rPr>
+        <w:t>contains()</w:t>
+      </w:r>
+      <w:r>
+        <w:t xml:space="preserve"> method to see if a key exists within the set.</w:t>
+      </w:r>
+    </w:p>
+    <w:p>
+      <w:pPr>
+        <w:pStyle w:val="CGeneralText"/>
+        <w:numPr>
+          <w:ilvl w:val="0"/>
+          <w:numId w:val="0"/>
+        </w:numPr>
+        <w:ind w:left="720" w:hanging="360"/>
+        <w:rPr>
+          <w:b/>
+        </w:rPr>
+      </w:pPr>
+    </w:p>
+    <w:p>
+      <w:pPr>
+        <w:pStyle w:val="CGeneralText"/>
+        <w:numPr>
+          <w:ilvl w:val="0"/>
+          <w:numId w:val="16"/>
+        </w:numPr>
+        <w:rPr>
+          <w:b/>
+        </w:rPr>
+      </w:pPr>
+      <w:r>
+        <w:t xml:space="preserve">If a class is used as a key in a </w:t>
+      </w:r>
+      <w:r>
+        <w:rPr>
+          <w:i/>
+        </w:rPr>
+        <w:t>Map</w:t>
+      </w:r>
+      <w:r>
+        <w:t xml:space="preserve"> or </w:t>
+      </w:r>
+      <w:r>
+        <w:rPr>
+          <w:i/>
+        </w:rPr>
+        <w:t>Set</w:t>
+      </w:r>
+      <w:r>
+        <w:t xml:space="preserve"> it should override the </w:t>
+      </w:r>
+      <w:r>
+        <w:rPr>
+          <w:i/>
+        </w:rPr>
+        <w:t>equals()</w:t>
+      </w:r>
+      <w:r>
+        <w:t xml:space="preserve"> and </w:t>
+      </w:r>
+      <w:r>
+        <w:rPr>
+          <w:i/>
+        </w:rPr>
+        <w:t>hashCode()</w:t>
+      </w:r>
+      <w:r>
+        <w:t xml:space="preserve"> methods.</w:t>
+      </w:r>
+      <w:r>
+        <w:t xml:space="preserve"> Otherwise the default implementation defined in </w:t>
+      </w:r>
+      <w:r>
+        <w:rPr>
+          <w:i/>
+        </w:rPr>
+        <w:t>Object</w:t>
+      </w:r>
+      <w:r>
+        <w:t xml:space="preserve"> will be used.</w:t>
+      </w:r>
+      <w:r>
+        <w:t xml:space="preserve"> </w:t>
+      </w:r>
+    </w:p>
+    <w:p>
+      <w:pPr>
+        <w:pStyle w:val="ListParagraph"/>
+      </w:pPr>
+    </w:p>
+    <w:p>
+      <w:pPr>
+        <w:pStyle w:val="CGeneralText"/>
+        <w:numPr>
+          <w:ilvl w:val="0"/>
+          <w:numId w:val="16"/>
+        </w:numPr>
+        <w:rPr>
+          <w:b/>
+        </w:rPr>
+      </w:pPr>
+      <w:r>
+        <w:lastRenderedPageBreak/>
+        <w:t xml:space="preserve">By default </w:t>
+      </w:r>
+      <w:r>
+        <w:rPr>
+          <w:i/>
+        </w:rPr>
+        <w:t>Object.</w:t>
+      </w:r>
+      <w:r>
+        <w:rPr>
+          <w:i/>
+        </w:rPr>
+        <w:t>equals()</w:t>
+      </w:r>
+      <w:r>
+        <w:t xml:space="preserve"> will just check to see if the objects being compared have the same address in memory. </w:t>
+      </w:r>
+    </w:p>
+    <w:p>
+      <w:pPr>
+        <w:pStyle w:val="CGeneralText"/>
+        <w:numPr>
+          <w:ilvl w:val="0"/>
+          <w:numId w:val="16"/>
+        </w:numPr>
+        <w:rPr>
+          <w:b/>
+        </w:rPr>
+      </w:pPr>
+      <w:r>
+        <w:t>If two objects are equal then they must generate the same hash code otherwise the objects will end up in different ‘buckets’ which will cause problems when trying to find/remove those elements.</w:t>
+      </w:r>
+      <w:r>
+        <w:t xml:space="preserve"> You can just </w:t>
+      </w:r>
+      <w:r>
+        <w:rPr>
+          <w:i/>
+        </w:rPr>
+        <w:t>return 0</w:t>
+      </w:r>
+      <w:r>
+        <w:t xml:space="preserve"> in the overridden hash code method since it satisfies that constraint, but this misses the point of the using hash tables and lowers performance to that of a linked list since the algorithms must go through each element.</w:t>
       </w:r>
       <w:bookmarkStart w:id="0" w:name="_GoBack"/>
       <w:bookmarkEnd w:id="0"/>
+    </w:p>
+    <w:p>
+      <w:pPr>
+        <w:pStyle w:val="CGeneralText"/>
+        <w:numPr>
+          <w:ilvl w:val="0"/>
+          <w:numId w:val="16"/>
+        </w:numPr>
+        <w:rPr>
+          <w:b/>
+        </w:rPr>
+      </w:pPr>
+      <w:r>
+        <w:t>The override annotation isn’</w:t>
+      </w:r>
+      <w:r>
+        <w:t>t required, but the compiler</w:t>
+      </w:r>
+      <w:r>
+        <w:t xml:space="preserve"> ensures that you override a method rather th</w:t>
+      </w:r>
+      <w:r>
+        <w:t xml:space="preserve">an accidentally overloading it, e.g. you might accidentally write </w:t>
+      </w:r>
+      <w:r>
+        <w:rPr>
+          <w:i/>
+        </w:rPr>
+        <w:t>public boolean equals(ClassN</w:t>
+      </w:r>
+      <w:r>
+        <w:rPr>
+          <w:i/>
+        </w:rPr>
+        <w:t>ame o)</w:t>
+      </w:r>
+      <w:r>
+        <w:t xml:space="preserve"> rather than </w:t>
+      </w:r>
+      <w:r>
+        <w:rPr>
+          <w:i/>
+        </w:rPr>
+        <w:t>public boolean equal(Object o)</w:t>
+      </w:r>
+      <w:r>
+        <w:t>.</w:t>
+      </w:r>
     </w:p>
     <w:sectPr>
       <w:pgSz w:w="11906" w:h="16838"/>

</xml_diff>

<commit_message>
Covered set theory (union, intersection, assymetric difference, symmetric difference), converted array to Set.
</commit_message>
<xml_diff>
--- a/notes/Notes.docx
+++ b/notes/Notes.docx
@@ -10288,6 +10288,30 @@
         </w:rPr>
       </w:pPr>
       <w:r>
+        <w:t>There’s no method to get a key at a specific index</w:t>
+      </w:r>
+      <w:r>
+        <w:t>. Y</w:t>
+      </w:r>
+      <w:r>
+        <w:t>ou can use a for each loop to iterate</w:t>
+      </w:r>
+      <w:r>
+        <w:t xml:space="preserve"> through each key. You can use the </w:t>
+      </w:r>
+      <w:r>
+        <w:rPr>
+          <w:i/>
+        </w:rPr>
+        <w:t>contains()</w:t>
+      </w:r>
+      <w:r>
+        <w:t xml:space="preserve"> method to see if a key exists within the set.</w:t>
+      </w:r>
+      <w:r>
+        <w:t xml:space="preserve"> </w:t>
+      </w:r>
+      <w:r>
         <w:t xml:space="preserve">Sets can create unions by using the </w:t>
       </w:r>
       <w:r>
@@ -10297,176 +10321,243 @@
         <w:t>addAll()</w:t>
       </w:r>
       <w:r>
-        <w:t xml:space="preserve"> method, d</w:t>
-      </w:r>
-      <w:r>
-        <w:t>uplicates are ignored.</w:t>
-      </w:r>
-      <w:r>
-        <w:t xml:space="preserve"> There’s no method to get a key at a specific index</w:t>
-      </w:r>
-      <w:r>
-        <w:t>. Y</w:t>
-      </w:r>
-      <w:r>
-        <w:t>ou can use a for each loop to iterate</w:t>
-      </w:r>
-      <w:r>
-        <w:t xml:space="preserve"> through each key. You can use the </w:t>
-      </w:r>
-      <w:r>
-        <w:rPr>
-          <w:i/>
-        </w:rPr>
-        <w:t>contains()</w:t>
-      </w:r>
-      <w:r>
-        <w:t xml:space="preserve"> method to see if a key exists within the set.</w:t>
-      </w:r>
-    </w:p>
-    <w:p>
-      <w:pPr>
-        <w:pStyle w:val="CGeneralText"/>
-        <w:numPr>
-          <w:ilvl w:val="0"/>
-          <w:numId w:val="0"/>
-        </w:numPr>
-        <w:ind w:left="720" w:hanging="360"/>
-        <w:rPr>
-          <w:b/>
-        </w:rPr>
-      </w:pPr>
-    </w:p>
-    <w:p>
-      <w:pPr>
-        <w:pStyle w:val="CGeneralText"/>
-        <w:numPr>
-          <w:ilvl w:val="0"/>
-          <w:numId w:val="16"/>
-        </w:numPr>
-        <w:rPr>
-          <w:b/>
-        </w:rPr>
-      </w:pPr>
-      <w:r>
-        <w:t xml:space="preserve">If a class is used as a key in a </w:t>
-      </w:r>
-      <w:r>
-        <w:rPr>
-          <w:i/>
-        </w:rPr>
-        <w:t>Map</w:t>
-      </w:r>
-      <w:r>
-        <w:t xml:space="preserve"> or </w:t>
-      </w:r>
-      <w:r>
-        <w:rPr>
-          <w:i/>
-        </w:rPr>
-        <w:t>Set</w:t>
-      </w:r>
-      <w:r>
-        <w:t xml:space="preserve"> it should override the </w:t>
-      </w:r>
-      <w:r>
-        <w:rPr>
-          <w:i/>
-        </w:rPr>
-        <w:t>equals()</w:t>
-      </w:r>
-      <w:r>
-        <w:t xml:space="preserve"> and </w:t>
-      </w:r>
-      <w:r>
-        <w:rPr>
-          <w:i/>
-        </w:rPr>
-        <w:t>hashCode()</w:t>
-      </w:r>
-      <w:r>
-        <w:t xml:space="preserve"> methods.</w:t>
-      </w:r>
-      <w:r>
-        <w:t xml:space="preserve"> Otherwise the default implementation defined in </w:t>
-      </w:r>
-      <w:r>
-        <w:rPr>
-          <w:i/>
-        </w:rPr>
-        <w:t>Object</w:t>
-      </w:r>
-      <w:r>
-        <w:t xml:space="preserve"> will be used.</w:t>
-      </w:r>
-      <w:r>
+        <w:t xml:space="preserve"> method, duplicates are ignored.</w:t>
+      </w:r>
+      <w:r>
+        <w:t xml:space="preserve"> These are called bulk operations, others include </w:t>
+      </w:r>
+      <w:r>
+        <w:rPr>
+          <w:i/>
+        </w:rPr>
+        <w:t>containsAll()</w:t>
+      </w:r>
+      <w:r>
+        <w:rPr>
+          <w:i/>
+        </w:rPr>
         <w:t xml:space="preserve"> </w:t>
       </w:r>
-    </w:p>
-    <w:p>
-      <w:pPr>
-        <w:pStyle w:val="ListParagraph"/>
-      </w:pPr>
-    </w:p>
-    <w:p>
-      <w:pPr>
-        <w:pStyle w:val="CGeneralText"/>
-        <w:numPr>
-          <w:ilvl w:val="0"/>
-          <w:numId w:val="16"/>
-        </w:numPr>
-        <w:rPr>
-          <w:b/>
-        </w:rPr>
-      </w:pPr>
-      <w:r>
-        <w:lastRenderedPageBreak/>
-        <w:t xml:space="preserve">By default </w:t>
-      </w:r>
-      <w:r>
-        <w:rPr>
-          <w:i/>
-        </w:rPr>
-        <w:t>Object.</w:t>
-      </w:r>
-      <w:r>
-        <w:rPr>
-          <w:i/>
-        </w:rPr>
-        <w:t>equals()</w:t>
-      </w:r>
-      <w:r>
-        <w:t xml:space="preserve"> will just check to see if the objects being compared have the same address in memory. </w:t>
-      </w:r>
-    </w:p>
-    <w:p>
-      <w:pPr>
-        <w:pStyle w:val="CGeneralText"/>
-        <w:numPr>
-          <w:ilvl w:val="0"/>
-          <w:numId w:val="16"/>
-        </w:numPr>
-        <w:rPr>
-          <w:b/>
-        </w:rPr>
-      </w:pPr>
-      <w:r>
-        <w:t>If two objects are equal then they must generate the same hash code otherwise the objects will end up in different ‘buckets’ which will cause problems when trying to find/remove those elements.</w:t>
-      </w:r>
-      <w:r>
-        <w:t xml:space="preserve"> You can just </w:t>
-      </w:r>
-      <w:r>
-        <w:rPr>
-          <w:i/>
-        </w:rPr>
-        <w:t>return 0</w:t>
-      </w:r>
-      <w:r>
-        <w:t xml:space="preserve"> in the overridden hash code method since it satisfies that constraint, but this misses the point of the using hash tables and lowers performance to that of a linked list since the algorithms must go through each element.</w:t>
+      <w:r>
+        <w:t>- returns true is the set is a subset of another set</w:t>
+      </w:r>
+      <w:r>
+        <w:rPr>
+          <w:i/>
+        </w:rPr>
+        <w:t>, retainAll()</w:t>
+      </w:r>
+      <w:r>
+        <w:t xml:space="preserve"> – performs an intersection and contains common elements from both sets</w:t>
+      </w:r>
+      <w:r>
+        <w:rPr>
+          <w:i/>
+        </w:rPr>
+        <w:t>, and removeAll()</w:t>
+      </w:r>
+      <w:r>
+        <w:rPr>
+          <w:i/>
+        </w:rPr>
+        <w:t xml:space="preserve"> – </w:t>
+      </w:r>
+      <w:r>
+        <w:t xml:space="preserve">keeps the </w:t>
+      </w:r>
+      <w:r>
+        <w:t xml:space="preserve">asymmetric </w:t>
+      </w:r>
+      <w:r>
+        <w:t>difference/unique elements</w:t>
+      </w:r>
+      <w:r>
+        <w:t>.</w:t>
+      </w:r>
+      <w:r>
+        <w:t xml:space="preserve"> To find symmetric difference, find the union then remove the intersection.</w:t>
       </w:r>
       <w:bookmarkStart w:id="0" w:name="_GoBack"/>
       <w:bookmarkEnd w:id="0"/>
+    </w:p>
+    <w:p>
+      <w:pPr>
+        <w:pStyle w:val="CGeneralText"/>
+        <w:numPr>
+          <w:ilvl w:val="0"/>
+          <w:numId w:val="0"/>
+        </w:numPr>
+        <w:ind w:left="720" w:hanging="360"/>
+        <w:rPr>
+          <w:b/>
+        </w:rPr>
+      </w:pPr>
+    </w:p>
+    <w:p>
+      <w:pPr>
+        <w:pStyle w:val="CGeneralText"/>
+        <w:numPr>
+          <w:ilvl w:val="0"/>
+          <w:numId w:val="16"/>
+        </w:numPr>
+        <w:rPr>
+          <w:b/>
+        </w:rPr>
+      </w:pPr>
+      <w:r>
+        <w:lastRenderedPageBreak/>
+        <w:t xml:space="preserve">If a class is used as a key in a </w:t>
+      </w:r>
+      <w:r>
+        <w:rPr>
+          <w:i/>
+        </w:rPr>
+        <w:t>Map</w:t>
+      </w:r>
+      <w:r>
+        <w:t xml:space="preserve"> or </w:t>
+      </w:r>
+      <w:r>
+        <w:rPr>
+          <w:i/>
+        </w:rPr>
+        <w:t>Set</w:t>
+      </w:r>
+      <w:r>
+        <w:t xml:space="preserve"> it should override the </w:t>
+      </w:r>
+      <w:r>
+        <w:rPr>
+          <w:i/>
+        </w:rPr>
+        <w:t>equals()</w:t>
+      </w:r>
+      <w:r>
+        <w:t xml:space="preserve"> and </w:t>
+      </w:r>
+      <w:r>
+        <w:rPr>
+          <w:i/>
+        </w:rPr>
+        <w:t>hashCode()</w:t>
+      </w:r>
+      <w:r>
+        <w:t xml:space="preserve"> methods.</w:t>
+      </w:r>
+      <w:r>
+        <w:t xml:space="preserve"> Otherwise the default implementation defined in </w:t>
+      </w:r>
+      <w:r>
+        <w:rPr>
+          <w:i/>
+        </w:rPr>
+        <w:t>Object</w:t>
+      </w:r>
+      <w:r>
+        <w:t xml:space="preserve"> will be used.</w:t>
+      </w:r>
+      <w:r>
+        <w:t xml:space="preserve"> </w:t>
+      </w:r>
+    </w:p>
+    <w:p>
+      <w:pPr>
+        <w:pStyle w:val="CGeneralText"/>
+        <w:numPr>
+          <w:ilvl w:val="0"/>
+          <w:numId w:val="0"/>
+        </w:numPr>
+        <w:rPr>
+          <w:b/>
+        </w:rPr>
+      </w:pPr>
+    </w:p>
+    <w:p>
+      <w:pPr>
+        <w:pStyle w:val="CGeneralText"/>
+        <w:numPr>
+          <w:ilvl w:val="0"/>
+          <w:numId w:val="16"/>
+        </w:numPr>
+        <w:rPr>
+          <w:b/>
+        </w:rPr>
+      </w:pPr>
+      <w:r>
+        <w:t xml:space="preserve">By default </w:t>
+      </w:r>
+      <w:r>
+        <w:rPr>
+          <w:i/>
+        </w:rPr>
+        <w:t>Object.</w:t>
+      </w:r>
+      <w:r>
+        <w:rPr>
+          <w:i/>
+        </w:rPr>
+        <w:t>equals()</w:t>
+      </w:r>
+      <w:r>
+        <w:t xml:space="preserve"> will just check to see if the objects being compared have the same address in memory. </w:t>
+      </w:r>
+      <w:r>
+        <w:t xml:space="preserve">When overriding </w:t>
+      </w:r>
+      <w:r>
+        <w:rPr>
+          <w:i/>
+        </w:rPr>
+        <w:t>equals()</w:t>
+      </w:r>
+      <w:r>
+        <w:t xml:space="preserve"> ensure that </w:t>
+      </w:r>
+      <w:r>
+        <w:rPr>
+          <w:i/>
+        </w:rPr>
+        <w:t>subclass.equals(superclass)</w:t>
+      </w:r>
+      <w:r>
+        <w:t xml:space="preserve"> is equal to </w:t>
+      </w:r>
+      <w:r>
+        <w:rPr>
+          <w:i/>
+        </w:rPr>
+        <w:t>superclass.equals(subclass)</w:t>
+      </w:r>
+      <w:r>
+        <w:t>. This could be a problem is the subclass checks to see if the object argument is an instanceof itself.</w:t>
+      </w:r>
+    </w:p>
+    <w:p>
+      <w:pPr>
+        <w:pStyle w:val="CGeneralText"/>
+        <w:numPr>
+          <w:ilvl w:val="0"/>
+          <w:numId w:val="16"/>
+        </w:numPr>
+        <w:rPr>
+          <w:b/>
+        </w:rPr>
+      </w:pPr>
+      <w:r>
+        <w:t>If two objects are equal then they must generate the same hash code otherwise the objects will end up in different ‘buckets’ which will cause problems when trying to find/remove those elements.</w:t>
+      </w:r>
+      <w:r>
+        <w:t xml:space="preserve"> You can just </w:t>
+      </w:r>
+      <w:r>
+        <w:rPr>
+          <w:i/>
+        </w:rPr>
+        <w:t>return 0</w:t>
+      </w:r>
+      <w:r>
+        <w:t xml:space="preserve"> in the overridden hash code method since it satisfies that constraint, but this misses the point of the using hash tables and lowers performance to that of a linked list since the algorithms must go through each element.</w:t>
+      </w:r>
     </w:p>
     <w:p>
       <w:pPr>

</xml_diff>

<commit_message>
Completed HeavenlyBody Set challenge
</commit_message>
<xml_diff>
--- a/notes/Notes.docx
+++ b/notes/Notes.docx
@@ -1921,6 +1921,20 @@
       <w:r>
         <w:t>, output: “Hello 50”.</w:t>
       </w:r>
+      <w:r>
+        <w:t xml:space="preserve"> When adding objects together in a string, </w:t>
+      </w:r>
+      <w:r>
+        <w:rPr>
+          <w:i/>
+        </w:rPr>
+        <w:t>toString()</w:t>
+      </w:r>
+      <w:r>
+        <w:t xml:space="preserve"> is automatically called for that object.</w:t>
+      </w:r>
+      <w:bookmarkStart w:id="0" w:name="_GoBack"/>
+      <w:bookmarkEnd w:id="0"/>
     </w:p>
     <w:p>
       <w:pPr>
@@ -2254,6 +2268,7 @@
         <w:rPr>
           <w:b/>
         </w:rPr>
+        <w:lastRenderedPageBreak/>
         <w:t>Section 5</w:t>
       </w:r>
       <w:r>
@@ -10377,8 +10392,6 @@
       <w:r>
         <w:t xml:space="preserve"> To find symmetric difference, find the union then remove the intersection.</w:t>
       </w:r>
-      <w:bookmarkStart w:id="0" w:name="_GoBack"/>
-      <w:bookmarkEnd w:id="0"/>
     </w:p>
     <w:p>
       <w:pPr>
@@ -10605,6 +10618,42 @@
       </w:r>
       <w:r>
         <w:t>.</w:t>
+      </w:r>
+    </w:p>
+    <w:p>
+      <w:pPr>
+        <w:pStyle w:val="CGeneralText"/>
+        <w:numPr>
+          <w:ilvl w:val="0"/>
+          <w:numId w:val="16"/>
+        </w:numPr>
+        <w:rPr>
+          <w:b/>
+        </w:rPr>
+      </w:pPr>
+      <w:r>
+        <w:rPr>
+          <w:b/>
+        </w:rPr>
+        <w:t>Enumerators</w:t>
+      </w:r>
+      <w:r>
+        <w:t xml:space="preserve">, or enum, are useful when creating a list of possible values. A method can accept an integer that uniquely represents many cases, but if the possibilities are limited and have names an enum can be more useful. Example: </w:t>
+      </w:r>
+      <w:r>
+        <w:rPr>
+          <w:i/>
+        </w:rPr>
+        <w:t>public enum HumanLifecycle {FETUS, BABY, TEENAGER ADULT, SENIOR}</w:t>
+      </w:r>
+      <w:r>
+        <w:rPr>
+          <w:i/>
+        </w:rPr>
+        <w:t xml:space="preserve">. </w:t>
+      </w:r>
+      <w:r>
+        <w:t>This prevents invalid values from being passed and makes code easier to read.</w:t>
       </w:r>
     </w:p>
     <w:sectPr>

</xml_diff>

<commit_message>
Implemented StockList class to make use of StockItem class.
</commit_message>
<xml_diff>
--- a/notes/Notes.docx
+++ b/notes/Notes.docx
@@ -10681,8 +10681,38 @@
       <w:r>
         <w:t>While HashSet and HashMap don’t have any particular order, their linked variants maintain insertion order – LinkedHashSet and LinkedHashMap.</w:t>
       </w:r>
+    </w:p>
+    <w:p>
+      <w:pPr>
+        <w:pStyle w:val="CGeneralText"/>
+        <w:numPr>
+          <w:ilvl w:val="0"/>
+          <w:numId w:val="16"/>
+        </w:numPr>
+        <w:rPr>
+          <w:b/>
+        </w:rPr>
+      </w:pPr>
+      <w:r>
+        <w:rPr>
+          <w:i/>
+        </w:rPr>
+        <w:t>Objects.hashCode()</w:t>
+      </w:r>
+      <w:r>
+        <w:t xml:space="preserve"> can be used to generate a hash code for a single object. </w:t>
+      </w:r>
+      <w:r>
+        <w:rPr>
+          <w:i/>
+        </w:rPr>
+        <w:t>Objects.hash()</w:t>
+      </w:r>
       <w:bookmarkStart w:id="0" w:name="_GoBack"/>
       <w:bookmarkEnd w:id="0"/>
+      <w:r>
+        <w:t xml:space="preserve"> can be used to generate a hash code for an array of objects.</w:t>
+      </w:r>
     </w:p>
     <w:sectPr>
       <w:pgSz w:w="11906" w:h="16838"/>

</xml_diff>

<commit_message>
Created Basket class to keep track of customer orders.
</commit_message>
<xml_diff>
--- a/notes/Notes.docx
+++ b/notes/Notes.docx
@@ -10636,80 +10636,86 @@
         <w:t>Enumerators</w:t>
       </w:r>
       <w:r>
-        <w:t xml:space="preserve">, or enum, are useful when creating a list of possible values. A method can accept an integer that uniquely represents many cases, but if the possibilities are limited and have names an enum can be more useful. Example: </w:t>
-      </w:r>
-      <w:r>
-        <w:rPr>
-          <w:i/>
-        </w:rPr>
-        <w:t>public enum HumanLifecycle {FETUS, BABY, TEENAGER ADULT, SENIOR}</w:t>
-      </w:r>
-      <w:r>
-        <w:rPr>
-          <w:i/>
-        </w:rPr>
-        <w:t xml:space="preserve">. </w:t>
-      </w:r>
-      <w:r>
-        <w:t>This prevents invalid values from being passed and makes code easier to read.</w:t>
-      </w:r>
-    </w:p>
-    <w:p>
-      <w:pPr>
-        <w:pStyle w:val="CGeneralText"/>
-        <w:numPr>
-          <w:ilvl w:val="0"/>
-          <w:numId w:val="0"/>
-        </w:numPr>
-        <w:ind w:left="720" w:hanging="360"/>
-        <w:rPr>
-          <w:b/>
-        </w:rPr>
-      </w:pPr>
-    </w:p>
-    <w:p>
-      <w:pPr>
-        <w:pStyle w:val="CGeneralText"/>
-        <w:numPr>
-          <w:ilvl w:val="0"/>
-          <w:numId w:val="16"/>
-        </w:numPr>
-        <w:rPr>
-          <w:b/>
-        </w:rPr>
-      </w:pPr>
-      <w:r>
-        <w:t>While HashSet and HashMap don’t have any particular order, their linked variants maintain insertion order – LinkedHashSet and LinkedHashMap.</w:t>
-      </w:r>
-    </w:p>
-    <w:p>
-      <w:pPr>
-        <w:pStyle w:val="CGeneralText"/>
-        <w:numPr>
-          <w:ilvl w:val="0"/>
-          <w:numId w:val="16"/>
-        </w:numPr>
-        <w:rPr>
-          <w:b/>
-        </w:rPr>
-      </w:pPr>
-      <w:r>
-        <w:rPr>
-          <w:i/>
-        </w:rPr>
-        <w:t>Objects.hashCode()</w:t>
-      </w:r>
-      <w:r>
-        <w:t xml:space="preserve"> can be used to generate a hash code for a single object. </w:t>
-      </w:r>
-      <w:r>
-        <w:rPr>
-          <w:i/>
-        </w:rPr>
-        <w:t>Objects.hash()</w:t>
+        <w:t>, or enum, are useful when cr</w:t>
+      </w:r>
+      <w:r>
+        <w:t>eating a list of possibilities</w:t>
       </w:r>
       <w:bookmarkStart w:id="0" w:name="_GoBack"/>
       <w:bookmarkEnd w:id="0"/>
+      <w:r>
+        <w:t xml:space="preserve">. A method can accept an integer that uniquely represents many cases, but if the possibilities are limited and have names an enum can be more useful. Example: </w:t>
+      </w:r>
+      <w:r>
+        <w:rPr>
+          <w:i/>
+        </w:rPr>
+        <w:t>public enum HumanLifecycle {FETUS, BABY, TEENAGER ADULT, SENIOR}</w:t>
+      </w:r>
+      <w:r>
+        <w:rPr>
+          <w:i/>
+        </w:rPr>
+        <w:t xml:space="preserve">. </w:t>
+      </w:r>
+      <w:r>
+        <w:t>This prevents invalid values from being passed and makes code easier to read.</w:t>
+      </w:r>
+    </w:p>
+    <w:p>
+      <w:pPr>
+        <w:pStyle w:val="CGeneralText"/>
+        <w:numPr>
+          <w:ilvl w:val="0"/>
+          <w:numId w:val="0"/>
+        </w:numPr>
+        <w:ind w:left="720" w:hanging="360"/>
+        <w:rPr>
+          <w:b/>
+        </w:rPr>
+      </w:pPr>
+    </w:p>
+    <w:p>
+      <w:pPr>
+        <w:pStyle w:val="CGeneralText"/>
+        <w:numPr>
+          <w:ilvl w:val="0"/>
+          <w:numId w:val="16"/>
+        </w:numPr>
+        <w:rPr>
+          <w:b/>
+        </w:rPr>
+      </w:pPr>
+      <w:r>
+        <w:t>While HashSet and HashMap don’t have any particular order, their linked variants maintain insertion order – LinkedHashSet and LinkedHashMap.</w:t>
+      </w:r>
+    </w:p>
+    <w:p>
+      <w:pPr>
+        <w:pStyle w:val="CGeneralText"/>
+        <w:numPr>
+          <w:ilvl w:val="0"/>
+          <w:numId w:val="16"/>
+        </w:numPr>
+        <w:rPr>
+          <w:b/>
+        </w:rPr>
+      </w:pPr>
+      <w:r>
+        <w:rPr>
+          <w:i/>
+        </w:rPr>
+        <w:t>Objects.hashCode()</w:t>
+      </w:r>
+      <w:r>
+        <w:t xml:space="preserve"> can be used to generate a hash code for a single object. </w:t>
+      </w:r>
+      <w:r>
+        <w:rPr>
+          <w:i/>
+        </w:rPr>
+        <w:t>Objects.hash()</w:t>
+      </w:r>
       <w:r>
         <w:t xml:space="preserve"> can be used to generate a hash code for an array of objects.</w:t>
       </w:r>

</xml_diff>

<commit_message>
Covered TreeMap and unmodifiable collections.
</commit_message>
<xml_diff>
--- a/notes/Notes.docx
+++ b/notes/Notes.docx
@@ -10641,39 +10641,153 @@
       <w:r>
         <w:t>eating a list of possibilities</w:t>
       </w:r>
+      <w:r>
+        <w:t xml:space="preserve">. A method can accept an integer that uniquely represents many cases, but if the possibilities are limited and have names an enum can be more useful. Example: </w:t>
+      </w:r>
+      <w:r>
+        <w:rPr>
+          <w:i/>
+        </w:rPr>
+        <w:t>public enum HumanLifecycle {FETUS, BABY, TEENAGER ADULT, SENIOR}</w:t>
+      </w:r>
+      <w:r>
+        <w:rPr>
+          <w:i/>
+        </w:rPr>
+        <w:t xml:space="preserve">. </w:t>
+      </w:r>
+      <w:r>
+        <w:t>This prevents invalid values from being passed and makes code easier to read.</w:t>
+      </w:r>
+    </w:p>
+    <w:p>
+      <w:pPr>
+        <w:pStyle w:val="CGeneralText"/>
+        <w:numPr>
+          <w:ilvl w:val="0"/>
+          <w:numId w:val="0"/>
+        </w:numPr>
+        <w:ind w:left="720" w:hanging="360"/>
+        <w:rPr>
+          <w:b/>
+        </w:rPr>
+      </w:pPr>
+    </w:p>
+    <w:p>
+      <w:pPr>
+        <w:pStyle w:val="CGeneralText"/>
+        <w:numPr>
+          <w:ilvl w:val="0"/>
+          <w:numId w:val="16"/>
+        </w:numPr>
+        <w:rPr>
+          <w:b/>
+        </w:rPr>
+      </w:pPr>
+      <w:r>
+        <w:t xml:space="preserve">While </w:t>
+      </w:r>
+      <w:r>
+        <w:rPr>
+          <w:i/>
+        </w:rPr>
+        <w:t>HashSet</w:t>
+      </w:r>
+      <w:r>
+        <w:t xml:space="preserve"> and </w:t>
+      </w:r>
+      <w:r>
+        <w:rPr>
+          <w:i/>
+        </w:rPr>
+        <w:t>HashMap</w:t>
+      </w:r>
+      <w:r>
+        <w:t xml:space="preserve"> don’t have any particular order, their linked variants maintain insertion order – </w:t>
+      </w:r>
+      <w:r>
+        <w:rPr>
+          <w:i/>
+        </w:rPr>
+        <w:t>LinkedHashSet</w:t>
+      </w:r>
+      <w:r>
+        <w:t xml:space="preserve"> </w:t>
+      </w:r>
+      <w:r>
+        <w:t xml:space="preserve">and </w:t>
+      </w:r>
+      <w:r>
+        <w:rPr>
+          <w:i/>
+        </w:rPr>
+        <w:t>LinkedHashMap</w:t>
+      </w:r>
+      <w:r>
+        <w:t xml:space="preserve">, and their tree variants maintain </w:t>
+      </w:r>
+      <w:r>
+        <w:rPr>
+          <w:i/>
+        </w:rPr>
+        <w:t>ClassName.compareTo()</w:t>
+      </w:r>
+      <w:r>
+        <w:t xml:space="preserve"> order – </w:t>
+      </w:r>
+      <w:r>
+        <w:rPr>
+          <w:i/>
+        </w:rPr>
+        <w:t>TreeSet</w:t>
+      </w:r>
+      <w:r>
+        <w:t xml:space="preserve"> and </w:t>
+      </w:r>
+      <w:r>
+        <w:rPr>
+          <w:i/>
+        </w:rPr>
+        <w:t>TreeMap</w:t>
+      </w:r>
+      <w:r>
+        <w:t>.</w:t>
+      </w:r>
+      <w:r>
+        <w:t xml:space="preserve"> Naturally the additional sorting means that these </w:t>
+      </w:r>
+      <w:r>
+        <w:t>collections will be slower</w:t>
+      </w:r>
+      <w:r>
+        <w:t xml:space="preserve"> than the unsorted </w:t>
+      </w:r>
+      <w:r>
+        <w:t>implementations.</w:t>
+      </w:r>
+    </w:p>
+    <w:p>
+      <w:pPr>
+        <w:pStyle w:val="CGeneralText"/>
+        <w:numPr>
+          <w:ilvl w:val="0"/>
+          <w:numId w:val="16"/>
+        </w:numPr>
+        <w:rPr>
+          <w:b/>
+        </w:rPr>
+      </w:pPr>
+      <w:r>
+        <w:rPr>
+          <w:i/>
+        </w:rPr>
+        <w:t>Collections</w:t>
+      </w:r>
+      <w:r>
+        <w:t xml:space="preserve"> contains static methods that return unmodifiable variants of lists, sets, and maps. This only makes the collection unmodifiable, the underlying data can still be retrieved and altered.</w:t>
+      </w:r>
       <w:bookmarkStart w:id="0" w:name="_GoBack"/>
       <w:bookmarkEnd w:id="0"/>
-      <w:r>
-        <w:t xml:space="preserve">. A method can accept an integer that uniquely represents many cases, but if the possibilities are limited and have names an enum can be more useful. Example: </w:t>
-      </w:r>
-      <w:r>
-        <w:rPr>
-          <w:i/>
-        </w:rPr>
-        <w:t>public enum HumanLifecycle {FETUS, BABY, TEENAGER ADULT, SENIOR}</w:t>
-      </w:r>
-      <w:r>
-        <w:rPr>
-          <w:i/>
-        </w:rPr>
-        <w:t xml:space="preserve">. </w:t>
-      </w:r>
-      <w:r>
-        <w:t>This prevents invalid values from being passed and makes code easier to read.</w:t>
-      </w:r>
-    </w:p>
-    <w:p>
-      <w:pPr>
-        <w:pStyle w:val="CGeneralText"/>
-        <w:numPr>
-          <w:ilvl w:val="0"/>
-          <w:numId w:val="0"/>
-        </w:numPr>
-        <w:ind w:left="720" w:hanging="360"/>
-        <w:rPr>
-          <w:b/>
-        </w:rPr>
-      </w:pPr>
     </w:p>
     <w:p>
       <w:pPr>
@@ -10687,21 +10801,6 @@
         </w:rPr>
       </w:pPr>
       <w:r>
-        <w:t>While HashSet and HashMap don’t have any particular order, their linked variants maintain insertion order – LinkedHashSet and LinkedHashMap.</w:t>
-      </w:r>
-    </w:p>
-    <w:p>
-      <w:pPr>
-        <w:pStyle w:val="CGeneralText"/>
-        <w:numPr>
-          <w:ilvl w:val="0"/>
-          <w:numId w:val="16"/>
-        </w:numPr>
-        <w:rPr>
-          <w:b/>
-        </w:rPr>
-      </w:pPr>
-      <w:r>
         <w:rPr>
           <w:i/>
         </w:rPr>
@@ -10718,6 +10817,30 @@
       </w:r>
       <w:r>
         <w:t xml:space="preserve"> can be used to generate a hash code for an array of objects.</w:t>
+      </w:r>
+      <w:r>
+        <w:t xml:space="preserve"> When generating a hash code you should use the same variables you use in the </w:t>
+      </w:r>
+      <w:r>
+        <w:rPr>
+          <w:i/>
+        </w:rPr>
+        <w:t>equals()</w:t>
+      </w:r>
+      <w:r>
+        <w:t xml:space="preserve"> method to determine which </w:t>
+      </w:r>
+      <w:r>
+        <w:t>objects are equal. In other words use the variables that together uniquely identify an object. For a bank account this could just be a unique customer ID. For a person it might be their name, birthday, and ethnicity that uniquely identify them since many peopl</w:t>
+      </w:r>
+      <w:r>
+        <w:t>e can share</w:t>
+      </w:r>
+      <w:r>
+        <w:t xml:space="preserve"> the same</w:t>
+      </w:r>
+      <w:r>
+        <w:t xml:space="preserve"> names and birthdays.</w:t>
       </w:r>
     </w:p>
     <w:sectPr>

</xml_diff>

<commit_message>
Covered ReentrantLock, ExecutorService, Future, Deadlocks, ArrayBlockingQueue
</commit_message>
<xml_diff>
--- a/notes/Notes.docx
+++ b/notes/Notes.docx
@@ -11982,6 +11982,36 @@
         </w:rPr>
       </w:pPr>
       <w:r>
+        <w:t>More tips to prevent deadlocks include: use the minimum required locks, use them in order, e.g. lock 1,</w:t>
+      </w:r>
+      <w:r>
+        <w:t xml:space="preserve"> then lock 2, etc. You can also use </w:t>
+      </w:r>
+      <w:r>
+        <w:rPr>
+          <w:i/>
+        </w:rPr>
+        <w:t>ReentrantLock</w:t>
+      </w:r>
+      <w:r>
+        <w:t>.</w:t>
+      </w:r>
+      <w:bookmarkStart w:id="0" w:name="_GoBack"/>
+      <w:bookmarkEnd w:id="0"/>
+    </w:p>
+    <w:p>
+      <w:pPr>
+        <w:pStyle w:val="CGeneralText"/>
+        <w:numPr>
+          <w:ilvl w:val="0"/>
+          <w:numId w:val="17"/>
+        </w:numPr>
+        <w:spacing w:before="240"/>
+        <w:rPr>
+          <w:b/>
+        </w:rPr>
+      </w:pPr>
+      <w:r>
         <w:t>Some collections are not thread safe, e.g. ArrayList.</w:t>
       </w:r>
       <w:r>
@@ -12223,13 +12253,277 @@
       <w:r>
         <w:t>its</w:t>
       </w:r>
-      <w:bookmarkStart w:id="0" w:name="_GoBack"/>
-      <w:bookmarkEnd w:id="0"/>
       <w:r>
         <w:t xml:space="preserve"> constructor</w:t>
       </w:r>
       <w:r>
         <w:t>.</w:t>
+      </w:r>
+    </w:p>
+    <w:p>
+      <w:pPr>
+        <w:pStyle w:val="CGeneralText"/>
+        <w:numPr>
+          <w:ilvl w:val="0"/>
+          <w:numId w:val="0"/>
+        </w:numPr>
+        <w:spacing w:before="240"/>
+        <w:ind w:left="720" w:hanging="360"/>
+        <w:rPr>
+          <w:b/>
+        </w:rPr>
+      </w:pPr>
+    </w:p>
+    <w:p>
+      <w:pPr>
+        <w:pStyle w:val="CGeneralText"/>
+        <w:numPr>
+          <w:ilvl w:val="0"/>
+          <w:numId w:val="17"/>
+        </w:numPr>
+        <w:spacing w:before="240"/>
+        <w:rPr>
+          <w:b/>
+        </w:rPr>
+      </w:pPr>
+      <w:r>
+        <w:t xml:space="preserve">The </w:t>
+      </w:r>
+      <w:r>
+        <w:rPr>
+          <w:b/>
+        </w:rPr>
+        <w:t>executive service</w:t>
+      </w:r>
+      <w:r>
+        <w:t xml:space="preserve"> manages threads for the developer while allowing them to focus on the code that the threads will run. </w:t>
+      </w:r>
+      <w:r>
+        <w:t xml:space="preserve">It does this by creating </w:t>
+      </w:r>
+      <w:r>
+        <w:rPr>
+          <w:b/>
+        </w:rPr>
+        <w:t>thread pools</w:t>
+      </w:r>
+      <w:r>
+        <w:t xml:space="preserve">. </w:t>
+      </w:r>
+      <w:r>
+        <w:t xml:space="preserve">To create it use a factory method: </w:t>
+      </w:r>
+      <w:r>
+        <w:rPr>
+          <w:i/>
+        </w:rPr>
+        <w:t>ExecutorService srv = Executors.newFixedThreadPool(3)</w:t>
+      </w:r>
+      <w:r>
+        <w:t>.</w:t>
+      </w:r>
+      <w:r>
+        <w:t xml:space="preserve"> To initiate it, call </w:t>
+      </w:r>
+      <w:r>
+        <w:rPr>
+          <w:i/>
+        </w:rPr>
+        <w:t>execute()</w:t>
+      </w:r>
+      <w:r>
+        <w:t xml:space="preserve"> and provide a runnable object.</w:t>
+      </w:r>
+    </w:p>
+    <w:p>
+      <w:pPr>
+        <w:pStyle w:val="CGeneralText"/>
+        <w:numPr>
+          <w:ilvl w:val="0"/>
+          <w:numId w:val="17"/>
+        </w:numPr>
+        <w:spacing w:before="240"/>
+        <w:rPr>
+          <w:b/>
+        </w:rPr>
+      </w:pPr>
+      <w:r>
+        <w:t>It can limit the number of threads running at any given time</w:t>
+      </w:r>
+      <w:r>
+        <w:t>, e.g. three in the above example</w:t>
+      </w:r>
+      <w:r>
+        <w:t>.</w:t>
+      </w:r>
+    </w:p>
+    <w:p>
+      <w:pPr>
+        <w:pStyle w:val="CGeneralText"/>
+        <w:numPr>
+          <w:ilvl w:val="0"/>
+          <w:numId w:val="17"/>
+        </w:numPr>
+        <w:rPr>
+          <w:b/>
+        </w:rPr>
+      </w:pPr>
+      <w:r>
+        <w:t xml:space="preserve">You must call </w:t>
+      </w:r>
+      <w:r>
+        <w:rPr>
+          <w:i/>
+        </w:rPr>
+        <w:t>shutdown()</w:t>
+      </w:r>
+      <w:r>
+        <w:t xml:space="preserve"> when you’re done with the service otherwise the program will keep running. It will wait for all threads to complete before exiting.</w:t>
+      </w:r>
+    </w:p>
+    <w:p>
+      <w:pPr>
+        <w:pStyle w:val="CGeneralText"/>
+        <w:numPr>
+          <w:ilvl w:val="0"/>
+          <w:numId w:val="17"/>
+        </w:numPr>
+        <w:rPr>
+          <w:b/>
+        </w:rPr>
+      </w:pPr>
+      <w:r>
+        <w:rPr>
+          <w:b/>
+          <w:i/>
+        </w:rPr>
+        <w:t>Callable</w:t>
+      </w:r>
+      <w:r>
+        <w:t xml:space="preserve"> is </w:t>
+      </w:r>
+      <w:r>
+        <w:t>like</w:t>
+      </w:r>
+      <w:r>
+        <w:t xml:space="preserve"> </w:t>
+      </w:r>
+      <w:r>
+        <w:rPr>
+          <w:i/>
+        </w:rPr>
+        <w:t>Runnable</w:t>
+      </w:r>
+      <w:r>
+        <w:t xml:space="preserve">, except it returns an object. </w:t>
+      </w:r>
+      <w:r>
+        <w:t xml:space="preserve">Call </w:t>
+      </w:r>
+      <w:r>
+        <w:rPr>
+          <w:i/>
+        </w:rPr>
+        <w:t>submit()</w:t>
+      </w:r>
+      <w:r>
+        <w:t xml:space="preserve"> and provide a </w:t>
+      </w:r>
+      <w:r>
+        <w:rPr>
+          <w:i/>
+        </w:rPr>
+        <w:t>Callable</w:t>
+      </w:r>
+      <w:r>
+        <w:t xml:space="preserve"> object</w:t>
+      </w:r>
+      <w:r>
+        <w:t xml:space="preserve"> and store the result in a </w:t>
+      </w:r>
+      <w:r>
+        <w:rPr>
+          <w:b/>
+          <w:i/>
+        </w:rPr>
+        <w:t>Future</w:t>
+      </w:r>
+      <w:r>
+        <w:t>.</w:t>
+      </w:r>
+      <w:r>
+        <w:t xml:space="preserve"> </w:t>
+      </w:r>
+      <w:r>
+        <w:t xml:space="preserve"> </w:t>
+      </w:r>
+      <w:r>
+        <w:t xml:space="preserve">You can then call </w:t>
+      </w:r>
+      <w:r>
+        <w:rPr>
+          <w:i/>
+        </w:rPr>
+        <w:t>future.get()</w:t>
+      </w:r>
+      <w:r>
+        <w:t xml:space="preserve"> to retrieve the value at some point in the future. The calling thread will block until the result is returned.</w:t>
+      </w:r>
+    </w:p>
+    <w:p>
+      <w:pPr>
+        <w:pStyle w:val="CGeneralText"/>
+        <w:numPr>
+          <w:ilvl w:val="0"/>
+          <w:numId w:val="0"/>
+        </w:numPr>
+        <w:ind w:left="720" w:hanging="360"/>
+        <w:rPr>
+          <w:b/>
+        </w:rPr>
+      </w:pPr>
+    </w:p>
+    <w:p>
+      <w:pPr>
+        <w:pStyle w:val="CGeneralText"/>
+        <w:numPr>
+          <w:ilvl w:val="0"/>
+          <w:numId w:val="17"/>
+        </w:numPr>
+      </w:pPr>
+      <w:r>
+        <w:rPr>
+          <w:b/>
+        </w:rPr>
+        <w:lastRenderedPageBreak/>
+        <w:t>ArrayBlockingQueue</w:t>
+      </w:r>
+      <w:r>
+        <w:t xml:space="preserve"> is a queue based on a fixed length array. It’s FIFO just like a regular queue. It’s thread safe and only allows one thread to make changes at a time.</w:t>
+      </w:r>
+      <w:r>
+        <w:t xml:space="preserve"> This means that you won’t need to keep synchronizing code when working with it.</w:t>
+      </w:r>
+    </w:p>
+    <w:p>
+      <w:pPr>
+        <w:pStyle w:val="CGeneralText"/>
+        <w:numPr>
+          <w:ilvl w:val="0"/>
+          <w:numId w:val="17"/>
+        </w:numPr>
+      </w:pPr>
+      <w:r>
+        <w:t xml:space="preserve">If your code depends on the state of the queue, e.g. </w:t>
+      </w:r>
+      <w:r>
+        <w:rPr>
+          <w:i/>
+        </w:rPr>
+        <w:t>isEmpty()</w:t>
+      </w:r>
+      <w:r>
+        <w:t>, then you may still need to use synchronization blocks to group method calls together.</w:t>
       </w:r>
     </w:p>
     <w:sectPr>

</xml_diff>

<commit_message>
Covered another potential deadlock cause
</commit_message>
<xml_diff>
--- a/notes/Notes.docx
+++ b/notes/Notes.docx
@@ -11996,62 +11996,77 @@
       <w:r>
         <w:t>.</w:t>
       </w:r>
+    </w:p>
+    <w:p>
+      <w:pPr>
+        <w:pStyle w:val="CGeneralText"/>
+        <w:numPr>
+          <w:ilvl w:val="0"/>
+          <w:numId w:val="17"/>
+        </w:numPr>
+        <w:spacing w:before="240"/>
+        <w:rPr>
+          <w:b/>
+        </w:rPr>
+      </w:pPr>
+      <w:r>
+        <w:t>Some collections are not thread safe, e.g. ArrayList.</w:t>
+      </w:r>
+      <w:r>
+        <w:t xml:space="preserve"> You can still use them, but you will have to make sure to synchronize access.</w:t>
+      </w:r>
+    </w:p>
+    <w:p>
+      <w:pPr>
+        <w:pStyle w:val="CGeneralText"/>
+        <w:numPr>
+          <w:ilvl w:val="0"/>
+          <w:numId w:val="0"/>
+        </w:numPr>
+        <w:spacing w:before="240"/>
+        <w:ind w:left="720" w:hanging="360"/>
+        <w:rPr>
+          <w:b/>
+        </w:rPr>
+      </w:pPr>
+    </w:p>
+    <w:p>
+      <w:pPr>
+        <w:pStyle w:val="CGeneralText"/>
+        <w:numPr>
+          <w:ilvl w:val="0"/>
+          <w:numId w:val="17"/>
+        </w:numPr>
+        <w:spacing w:before="240"/>
+        <w:rPr>
+          <w:b/>
+        </w:rPr>
+      </w:pPr>
+      <w:r>
+        <w:t xml:space="preserve">Synchronized methods/blocks have many disadvantages. </w:t>
+      </w:r>
+      <w:r>
+        <w:t xml:space="preserve">A thread waiting to obtain a lock can’t do anything else until it gets it. It can’t even be interrupted. </w:t>
+      </w:r>
+      <w:r>
+        <w:t xml:space="preserve">When the lock is available a thread is chosen at random, it’s not first come first serve. </w:t>
+      </w:r>
+      <w:r>
+        <w:t>This can be mitigated by giving the thread a higher priority</w:t>
+      </w:r>
       <w:bookmarkStart w:id="0" w:name="_GoBack"/>
       <w:bookmarkEnd w:id="0"/>
-    </w:p>
-    <w:p>
-      <w:pPr>
-        <w:pStyle w:val="CGeneralText"/>
-        <w:numPr>
-          <w:ilvl w:val="0"/>
-          <w:numId w:val="17"/>
-        </w:numPr>
-        <w:spacing w:before="240"/>
-        <w:rPr>
-          <w:b/>
-        </w:rPr>
-      </w:pPr>
-      <w:r>
-        <w:t>Some collections are not thread safe, e.g. ArrayList.</w:t>
-      </w:r>
-      <w:r>
-        <w:t xml:space="preserve"> You can still use them, but you will have to make sure to synchronize access.</w:t>
-      </w:r>
-    </w:p>
-    <w:p>
-      <w:pPr>
-        <w:pStyle w:val="CGeneralText"/>
-        <w:numPr>
-          <w:ilvl w:val="0"/>
-          <w:numId w:val="0"/>
-        </w:numPr>
-        <w:spacing w:before="240"/>
-        <w:ind w:left="720" w:hanging="360"/>
-        <w:rPr>
-          <w:b/>
-        </w:rPr>
-      </w:pPr>
-    </w:p>
-    <w:p>
-      <w:pPr>
-        <w:pStyle w:val="CGeneralText"/>
-        <w:numPr>
-          <w:ilvl w:val="0"/>
-          <w:numId w:val="17"/>
-        </w:numPr>
-        <w:spacing w:before="240"/>
-        <w:rPr>
-          <w:b/>
-        </w:rPr>
-      </w:pPr>
-      <w:r>
-        <w:t xml:space="preserve">Synchronized methods/blocks have many disadvantages. </w:t>
-      </w:r>
-      <w:r>
-        <w:t xml:space="preserve">A thread waiting to obtain a lock can’t do anything else until it gets it. It can’t even be interrupted. </w:t>
-      </w:r>
-      <w:r>
-        <w:t>When the lock is available a thread is chosen at random, it’s not first come first serve. A thread might be waiting for a while before it actually gets a lock which is bad for load balancing.</w:t>
+      <w:r>
+        <w:t xml:space="preserve">. </w:t>
+      </w:r>
+      <w:r>
+        <w:t xml:space="preserve">A thread might be waiting for a while before it </w:t>
+      </w:r>
+      <w:r>
+        <w:t>gets</w:t>
+      </w:r>
+      <w:r>
+        <w:t xml:space="preserve"> a lock which is bad for load balancing.</w:t>
       </w:r>
       <w:r>
         <w:t xml:space="preserve"> You also can’t specify a timeout for how long a thread should wait.</w:t>

</xml_diff>

<commit_message>
Covered fair locks, livelocks, slipped conditions
</commit_message>
<xml_diff>
--- a/notes/Notes.docx
+++ b/notes/Notes.docx
@@ -12052,25 +12052,525 @@
         <w:t xml:space="preserve">When the lock is available a thread is chosen at random, it’s not first come first serve. </w:t>
       </w:r>
       <w:r>
-        <w:t>This can be mitigated by giving the thread a higher priority</w:t>
+        <w:t xml:space="preserve">This can be mitigated by giving the thread a higher priority. </w:t>
+      </w:r>
+      <w:r>
+        <w:t xml:space="preserve">A thread might be waiting for a while before it </w:t>
+      </w:r>
+      <w:r>
+        <w:t>gets</w:t>
+      </w:r>
+      <w:r>
+        <w:t xml:space="preserve"> a lock which is bad for load balancing.</w:t>
+      </w:r>
+      <w:r>
+        <w:t xml:space="preserve"> You also can’t specify a timeout for how long a thread should wait.</w:t>
+      </w:r>
+    </w:p>
+    <w:p>
+      <w:pPr>
+        <w:pStyle w:val="CGeneralText"/>
+        <w:numPr>
+          <w:ilvl w:val="0"/>
+          <w:numId w:val="17"/>
+        </w:numPr>
+        <w:spacing w:before="240"/>
+        <w:rPr>
+          <w:b/>
+        </w:rPr>
+      </w:pPr>
+      <w:r>
+        <w:rPr>
+          <w:b/>
+        </w:rPr>
+        <w:t>Reentrant locks</w:t>
+      </w:r>
+      <w:r>
+        <w:t xml:space="preserve"> allow a thread to obtain a lock it already has and continue execution rather than waiting for the lock to become free.</w:t>
+      </w:r>
+    </w:p>
+    <w:p>
+      <w:pPr>
+        <w:pStyle w:val="CGeneralText"/>
+        <w:numPr>
+          <w:ilvl w:val="0"/>
+          <w:numId w:val="17"/>
+        </w:numPr>
+        <w:spacing w:before="240"/>
+        <w:rPr>
+          <w:b/>
+        </w:rPr>
+      </w:pPr>
+      <w:r>
+        <w:t xml:space="preserve">The disadvantages of synchronized code can be avoided using a </w:t>
+      </w:r>
+      <w:r>
+        <w:rPr>
+          <w:i/>
+        </w:rPr>
+        <w:t>ReentrantLock</w:t>
+      </w:r>
+      <w:r>
+        <w:t xml:space="preserve"> object to monitor threads. </w:t>
+      </w:r>
+      <w:r>
+        <w:t xml:space="preserve">Call </w:t>
+      </w:r>
+      <w:r>
+        <w:rPr>
+          <w:i/>
+        </w:rPr>
+        <w:t>lock()</w:t>
+      </w:r>
+      <w:r>
+        <w:t xml:space="preserve"> </w:t>
+      </w:r>
+      <w:r>
+        <w:t xml:space="preserve">first </w:t>
+      </w:r>
+      <w:r>
+        <w:t xml:space="preserve">to obtain a lock, and </w:t>
+      </w:r>
+      <w:r>
+        <w:rPr>
+          <w:i/>
+        </w:rPr>
+        <w:t>unlock()</w:t>
+      </w:r>
+      <w:r>
+        <w:t xml:space="preserve"> to release the lock.</w:t>
+      </w:r>
+      <w:r>
+        <w:t xml:space="preserve"> </w:t>
+      </w:r>
+    </w:p>
+    <w:p>
+      <w:pPr>
+        <w:pStyle w:val="CGeneralText"/>
+        <w:numPr>
+          <w:ilvl w:val="0"/>
+          <w:numId w:val="17"/>
+        </w:numPr>
+        <w:spacing w:before="240"/>
+        <w:rPr>
+          <w:b/>
+        </w:rPr>
+      </w:pPr>
+      <w:r>
+        <w:t xml:space="preserve">A thread must call </w:t>
+      </w:r>
+      <w:r>
+        <w:rPr>
+          <w:i/>
+        </w:rPr>
+        <w:t>unlock()</w:t>
+      </w:r>
+      <w:r>
+        <w:t xml:space="preserve"> as many times as </w:t>
+      </w:r>
+      <w:r>
+        <w:rPr>
+          <w:i/>
+        </w:rPr>
+        <w:t>lock()</w:t>
+      </w:r>
+      <w:r>
+        <w:t xml:space="preserve"> is called to release the lock.</w:t>
+      </w:r>
+      <w:r>
+        <w:t xml:space="preserve"> It’s good practice to place the call to </w:t>
+      </w:r>
+      <w:r>
+        <w:rPr>
+          <w:i/>
+        </w:rPr>
+        <w:t>unlock()</w:t>
+      </w:r>
+      <w:r>
+        <w:t xml:space="preserve"> within a finally block to ensure that it always runs.</w:t>
+      </w:r>
+    </w:p>
+    <w:p>
+      <w:pPr>
+        <w:pStyle w:val="CGeneralText"/>
+        <w:numPr>
+          <w:ilvl w:val="0"/>
+          <w:numId w:val="17"/>
+        </w:numPr>
+        <w:spacing w:before="240"/>
+        <w:rPr>
+          <w:b/>
+        </w:rPr>
+      </w:pPr>
+      <w:r>
+        <w:t xml:space="preserve">To prevent </w:t>
+      </w:r>
+      <w:r>
+        <w:t>blocking</w:t>
+      </w:r>
+      <w:r>
+        <w:t xml:space="preserve"> </w:t>
+      </w:r>
+      <w:r>
+        <w:t>a</w:t>
+      </w:r>
+      <w:r>
+        <w:t xml:space="preserve"> thread call </w:t>
+      </w:r>
+      <w:r>
+        <w:rPr>
+          <w:i/>
+        </w:rPr>
+        <w:t>tryLock()</w:t>
+      </w:r>
+      <w:r>
+        <w:t xml:space="preserve"> to see if the lock is obtainable. If it is, the method will return true and the calling thread will obtain the lock.</w:t>
+      </w:r>
+      <w:r>
+        <w:t xml:space="preserve"> Otherwise you can run different code until it’s available.</w:t>
+      </w:r>
+    </w:p>
+    <w:p>
+      <w:pPr>
+        <w:pStyle w:val="CGeneralText"/>
+        <w:numPr>
+          <w:ilvl w:val="0"/>
+          <w:numId w:val="17"/>
+        </w:numPr>
+        <w:spacing w:before="240"/>
+        <w:rPr>
+          <w:b/>
+        </w:rPr>
+      </w:pPr>
+      <w:r>
+        <w:t xml:space="preserve">You can use </w:t>
+      </w:r>
+      <w:r>
+        <w:rPr>
+          <w:i/>
+        </w:rPr>
+        <w:t>ReentrantLock</w:t>
+      </w:r>
+      <w:r>
+        <w:t xml:space="preserve"> </w:t>
+      </w:r>
+      <w:r>
+        <w:t xml:space="preserve">to check how many threads are waiting for the lock, and to provide locks on a first come first serve basis by setting </w:t>
+      </w:r>
+      <w:r>
+        <w:t xml:space="preserve">the fair parameter to true in </w:t>
+      </w:r>
+      <w:r>
+        <w:t>its</w:t>
+      </w:r>
+      <w:r>
+        <w:t xml:space="preserve"> constructor</w:t>
+      </w:r>
+      <w:r>
+        <w:t>.</w:t>
+      </w:r>
+    </w:p>
+    <w:p>
+      <w:pPr>
+        <w:pStyle w:val="CGeneralText"/>
+        <w:numPr>
+          <w:ilvl w:val="0"/>
+          <w:numId w:val="0"/>
+        </w:numPr>
+        <w:spacing w:before="240"/>
+        <w:ind w:left="720" w:hanging="360"/>
+        <w:rPr>
+          <w:b/>
+        </w:rPr>
+      </w:pPr>
+    </w:p>
+    <w:p>
+      <w:pPr>
+        <w:pStyle w:val="CGeneralText"/>
+        <w:numPr>
+          <w:ilvl w:val="0"/>
+          <w:numId w:val="17"/>
+        </w:numPr>
+        <w:spacing w:before="240"/>
+        <w:rPr>
+          <w:b/>
+        </w:rPr>
+      </w:pPr>
+      <w:r>
+        <w:t xml:space="preserve">The </w:t>
+      </w:r>
+      <w:r>
+        <w:rPr>
+          <w:b/>
+        </w:rPr>
+        <w:t>executive service</w:t>
+      </w:r>
+      <w:r>
+        <w:t xml:space="preserve"> manages threads for the developer while allowing them to focus on the code that the threads will run. </w:t>
+      </w:r>
+      <w:r>
+        <w:t xml:space="preserve">It does this by creating </w:t>
+      </w:r>
+      <w:r>
+        <w:rPr>
+          <w:b/>
+        </w:rPr>
+        <w:t>thread pools</w:t>
+      </w:r>
+      <w:r>
+        <w:t xml:space="preserve">. </w:t>
+      </w:r>
+      <w:r>
+        <w:t xml:space="preserve">To create it use a factory method: </w:t>
+      </w:r>
+      <w:r>
+        <w:rPr>
+          <w:i/>
+        </w:rPr>
+        <w:t>ExecutorService srv = Executors.newFixedThreadPool(3)</w:t>
+      </w:r>
+      <w:r>
+        <w:t>.</w:t>
+      </w:r>
+      <w:r>
+        <w:t xml:space="preserve"> To initiate it, call </w:t>
+      </w:r>
+      <w:r>
+        <w:rPr>
+          <w:i/>
+        </w:rPr>
+        <w:t>execute()</w:t>
+      </w:r>
+      <w:r>
+        <w:t xml:space="preserve"> and provide a runnable object.</w:t>
+      </w:r>
+    </w:p>
+    <w:p>
+      <w:pPr>
+        <w:pStyle w:val="CGeneralText"/>
+        <w:numPr>
+          <w:ilvl w:val="0"/>
+          <w:numId w:val="17"/>
+        </w:numPr>
+        <w:spacing w:before="240"/>
+        <w:rPr>
+          <w:b/>
+        </w:rPr>
+      </w:pPr>
+      <w:r>
+        <w:t>It can limit the number of threads running at any given time</w:t>
+      </w:r>
+      <w:r>
+        <w:t>, e.g. three in the above example</w:t>
+      </w:r>
+      <w:r>
+        <w:t>.</w:t>
+      </w:r>
+    </w:p>
+    <w:p>
+      <w:pPr>
+        <w:pStyle w:val="CGeneralText"/>
+        <w:numPr>
+          <w:ilvl w:val="0"/>
+          <w:numId w:val="17"/>
+        </w:numPr>
+        <w:rPr>
+          <w:b/>
+        </w:rPr>
+      </w:pPr>
+      <w:r>
+        <w:t xml:space="preserve">You must call </w:t>
+      </w:r>
+      <w:r>
+        <w:rPr>
+          <w:i/>
+        </w:rPr>
+        <w:t>shutdown()</w:t>
+      </w:r>
+      <w:r>
+        <w:t xml:space="preserve"> when you’re done with the service otherwise the program will keep running. It will wait for all threads to complete before exiting.</w:t>
+      </w:r>
+    </w:p>
+    <w:p>
+      <w:pPr>
+        <w:pStyle w:val="CGeneralText"/>
+        <w:numPr>
+          <w:ilvl w:val="0"/>
+          <w:numId w:val="17"/>
+        </w:numPr>
+        <w:rPr>
+          <w:b/>
+        </w:rPr>
+      </w:pPr>
+      <w:r>
+        <w:rPr>
+          <w:b/>
+          <w:i/>
+        </w:rPr>
+        <w:t>Callable</w:t>
+      </w:r>
+      <w:r>
+        <w:t xml:space="preserve"> is </w:t>
+      </w:r>
+      <w:r>
+        <w:t>like</w:t>
+      </w:r>
+      <w:r>
+        <w:t xml:space="preserve"> </w:t>
+      </w:r>
+      <w:r>
+        <w:rPr>
+          <w:i/>
+        </w:rPr>
+        <w:t>Runnable</w:t>
+      </w:r>
+      <w:r>
+        <w:t xml:space="preserve">, except it returns an object. </w:t>
+      </w:r>
+      <w:r>
+        <w:t xml:space="preserve">Call </w:t>
+      </w:r>
+      <w:r>
+        <w:rPr>
+          <w:i/>
+        </w:rPr>
+        <w:t>submit()</w:t>
+      </w:r>
+      <w:r>
+        <w:t xml:space="preserve"> and provide a </w:t>
+      </w:r>
+      <w:r>
+        <w:rPr>
+          <w:i/>
+        </w:rPr>
+        <w:t>Callable</w:t>
+      </w:r>
+      <w:r>
+        <w:t xml:space="preserve"> object</w:t>
+      </w:r>
+      <w:r>
+        <w:t xml:space="preserve"> and store the result in a </w:t>
+      </w:r>
+      <w:r>
+        <w:rPr>
+          <w:b/>
+          <w:i/>
+        </w:rPr>
+        <w:t>Future</w:t>
+      </w:r>
+      <w:r>
+        <w:t>.</w:t>
+      </w:r>
+      <w:r>
+        <w:t xml:space="preserve"> </w:t>
+      </w:r>
+      <w:r>
+        <w:t xml:space="preserve"> </w:t>
+      </w:r>
+      <w:r>
+        <w:t xml:space="preserve">You can then call </w:t>
+      </w:r>
+      <w:r>
+        <w:rPr>
+          <w:i/>
+        </w:rPr>
+        <w:t>future.get()</w:t>
+      </w:r>
+      <w:r>
+        <w:t xml:space="preserve"> to retrieve the value at some point in the future. The calling thread will block until the result is returned.</w:t>
+      </w:r>
+    </w:p>
+    <w:p>
+      <w:pPr>
+        <w:pStyle w:val="CGeneralText"/>
+        <w:numPr>
+          <w:ilvl w:val="0"/>
+          <w:numId w:val="0"/>
+        </w:numPr>
+        <w:ind w:left="720" w:hanging="360"/>
+        <w:rPr>
+          <w:b/>
+        </w:rPr>
+      </w:pPr>
+    </w:p>
+    <w:p>
+      <w:pPr>
+        <w:pStyle w:val="CGeneralText"/>
+        <w:numPr>
+          <w:ilvl w:val="0"/>
+          <w:numId w:val="17"/>
+        </w:numPr>
+      </w:pPr>
+      <w:r>
+        <w:rPr>
+          <w:b/>
+        </w:rPr>
+        <w:lastRenderedPageBreak/>
+        <w:t>ArrayBlockingQueue</w:t>
+      </w:r>
+      <w:r>
+        <w:t xml:space="preserve"> is a queue based on a fixed length array. It’s FIFO just like a regular queue. It’s thread safe and only allows one thread to make changes at a time.</w:t>
+      </w:r>
+      <w:r>
+        <w:t xml:space="preserve"> This means that you won’t need to keep synchronizing code when working with it.</w:t>
+      </w:r>
+    </w:p>
+    <w:p>
+      <w:pPr>
+        <w:pStyle w:val="CGeneralText"/>
+        <w:numPr>
+          <w:ilvl w:val="0"/>
+          <w:numId w:val="17"/>
+        </w:numPr>
+      </w:pPr>
+      <w:r>
+        <w:t xml:space="preserve">If your code depends on the state of the queue, e.g. </w:t>
+      </w:r>
+      <w:r>
+        <w:rPr>
+          <w:i/>
+        </w:rPr>
+        <w:t>isEmpty()</w:t>
+      </w:r>
+      <w:r>
+        <w:t>, then you may still need to use synchronization blocks to group method calls together.</w:t>
+      </w:r>
+      <w:r>
+        <w:t xml:space="preserve"> Otherwise this could result in a slipped condition.</w:t>
+      </w:r>
+    </w:p>
+    <w:p>
+      <w:pPr>
+        <w:pStyle w:val="CGeneralText"/>
+        <w:numPr>
+          <w:ilvl w:val="0"/>
+          <w:numId w:val="17"/>
+        </w:numPr>
+      </w:pPr>
+      <w:r>
+        <w:rPr>
+          <w:b/>
+        </w:rPr>
+        <w:t>Slipped conditions</w:t>
+      </w:r>
+      <w:r>
+        <w:t xml:space="preserve"> arise when thread 1 checks the status of a buffer, and reads data if the status is okay. In between that time however thread 2 might change the status of the buffer, making the data not safe for thread 1 to read thereby resulting in an exception or unexpected output.</w:t>
+      </w:r>
+      <w:r>
+        <w:t xml:space="preserve"> The issue is that thread 1 acted on obsolete information.</w:t>
       </w:r>
       <w:bookmarkStart w:id="0" w:name="_GoBack"/>
       <w:bookmarkEnd w:id="0"/>
-      <w:r>
-        <w:t xml:space="preserve">. </w:t>
-      </w:r>
-      <w:r>
-        <w:t xml:space="preserve">A thread might be waiting for a while before it </w:t>
-      </w:r>
-      <w:r>
-        <w:t>gets</w:t>
-      </w:r>
-      <w:r>
-        <w:t xml:space="preserve"> a lock which is bad for load balancing.</w:t>
-      </w:r>
-      <w:r>
-        <w:t xml:space="preserve"> You also can’t specify a timeout for how long a thread should wait.</w:t>
-      </w:r>
+    </w:p>
+    <w:p>
+      <w:pPr>
+        <w:pStyle w:val="CGeneralText"/>
+        <w:numPr>
+          <w:ilvl w:val="0"/>
+          <w:numId w:val="0"/>
+        </w:numPr>
+        <w:ind w:left="720" w:hanging="360"/>
+      </w:pPr>
     </w:p>
     <w:p>
       <w:pPr>
@@ -12079,19 +12579,18 @@
           <w:ilvl w:val="0"/>
           <w:numId w:val="17"/>
         </w:numPr>
-        <w:spacing w:before="240"/>
-        <w:rPr>
-          <w:b/>
-        </w:rPr>
-      </w:pPr>
-      <w:r>
-        <w:rPr>
-          <w:b/>
-        </w:rPr>
-        <w:t>Reentrant locks</w:t>
-      </w:r>
-      <w:r>
-        <w:t xml:space="preserve"> allow a thread to obtain a lock it already has and continue execution rather than waiting for the lock to become free.</w:t>
+      </w:pPr>
+      <w:r>
+        <w:t xml:space="preserve">Marking a </w:t>
+      </w:r>
+      <w:r>
+        <w:rPr>
+          <w:i/>
+        </w:rPr>
+        <w:t>ReentrantLock</w:t>
+      </w:r>
+      <w:r>
+        <w:t xml:space="preserve"> as a fair lock will make it provide locks on a first come first serve basis.</w:t>
       </w:r>
     </w:p>
     <w:p>
@@ -12101,52 +12600,9 @@
           <w:ilvl w:val="0"/>
           <w:numId w:val="17"/>
         </w:numPr>
-        <w:spacing w:before="240"/>
-        <w:rPr>
-          <w:b/>
-        </w:rPr>
-      </w:pPr>
-      <w:r>
-        <w:t xml:space="preserve">The disadvantages of synchronized code can be avoided using a </w:t>
-      </w:r>
-      <w:r>
-        <w:rPr>
-          <w:i/>
-        </w:rPr>
-        <w:t>ReentrantLock</w:t>
-      </w:r>
-      <w:r>
-        <w:t xml:space="preserve"> object to monitor threads. </w:t>
-      </w:r>
-      <w:r>
-        <w:t xml:space="preserve">Call </w:t>
-      </w:r>
-      <w:r>
-        <w:rPr>
-          <w:i/>
-        </w:rPr>
-        <w:t>lock()</w:t>
-      </w:r>
-      <w:r>
-        <w:t xml:space="preserve"> </w:t>
-      </w:r>
-      <w:r>
-        <w:t xml:space="preserve">first </w:t>
-      </w:r>
-      <w:r>
-        <w:t xml:space="preserve">to obtain a lock, and </w:t>
-      </w:r>
-      <w:r>
-        <w:rPr>
-          <w:i/>
-        </w:rPr>
-        <w:t>unlock()</w:t>
-      </w:r>
-      <w:r>
-        <w:t xml:space="preserve"> to release the lock.</w:t>
-      </w:r>
-      <w:r>
-        <w:t xml:space="preserve"> </w:t>
+      </w:pPr>
+      <w:r>
+        <w:t>A fair lock has a larger performance penalty than a regular lock so use with caution. The more threads the higher the loss in performance.</w:t>
       </w:r>
     </w:p>
     <w:p>
@@ -12156,44 +12612,26 @@
           <w:ilvl w:val="0"/>
           <w:numId w:val="17"/>
         </w:numPr>
-        <w:spacing w:before="240"/>
-        <w:rPr>
-          <w:b/>
-        </w:rPr>
-      </w:pPr>
-      <w:r>
-        <w:t xml:space="preserve">A thread must call </w:t>
-      </w:r>
-      <w:r>
-        <w:rPr>
-          <w:i/>
-        </w:rPr>
-        <w:t>unlock()</w:t>
-      </w:r>
-      <w:r>
-        <w:t xml:space="preserve"> as many times as </w:t>
-      </w:r>
-      <w:r>
-        <w:rPr>
-          <w:i/>
-        </w:rPr>
-        <w:t>lock()</w:t>
-      </w:r>
-      <w:r>
-        <w:t xml:space="preserve"> is called to release the lock.</w:t>
-      </w:r>
-      <w:r>
-        <w:t xml:space="preserve"> It’s good practice to place the call to </w:t>
-      </w:r>
-      <w:r>
-        <w:rPr>
-          <w:i/>
-        </w:rPr>
-        <w:t>unlock()</w:t>
-      </w:r>
-      <w:r>
-        <w:t xml:space="preserve"> within a finally block to ensure that it always runs.</w:t>
-      </w:r>
+      </w:pPr>
+      <w:r>
+        <w:rPr>
+          <w:i/>
+        </w:rPr>
+        <w:t>tryLock()</w:t>
+      </w:r>
+      <w:r>
+        <w:t xml:space="preserve"> ignores fair lock flag.</w:t>
+      </w:r>
+    </w:p>
+    <w:p>
+      <w:pPr>
+        <w:pStyle w:val="CGeneralText"/>
+        <w:numPr>
+          <w:ilvl w:val="0"/>
+          <w:numId w:val="0"/>
+        </w:numPr>
+        <w:ind w:left="720" w:hanging="360"/>
+      </w:pPr>
     </w:p>
     <w:p>
       <w:pPr>
@@ -12202,343 +12640,15 @@
           <w:ilvl w:val="0"/>
           <w:numId w:val="17"/>
         </w:numPr>
-        <w:spacing w:before="240"/>
-        <w:rPr>
-          <w:b/>
-        </w:rPr>
-      </w:pPr>
-      <w:r>
-        <w:t xml:space="preserve">To prevent </w:t>
-      </w:r>
-      <w:r>
-        <w:t>blocking</w:t>
-      </w:r>
-      <w:r>
-        <w:t xml:space="preserve"> </w:t>
-      </w:r>
-      <w:r>
-        <w:t>a</w:t>
-      </w:r>
-      <w:r>
-        <w:t xml:space="preserve"> thread call </w:t>
-      </w:r>
-      <w:r>
-        <w:rPr>
-          <w:i/>
-        </w:rPr>
-        <w:t>tryLock()</w:t>
-      </w:r>
-      <w:r>
-        <w:t xml:space="preserve"> to see if the lock is obtainable. If it is, the method will return true and the calling thread will obtain the lock.</w:t>
-      </w:r>
-      <w:r>
-        <w:t xml:space="preserve"> Otherwise you can run different code until it’s available.</w:t>
-      </w:r>
-    </w:p>
-    <w:p>
-      <w:pPr>
-        <w:pStyle w:val="CGeneralText"/>
-        <w:numPr>
-          <w:ilvl w:val="0"/>
-          <w:numId w:val="17"/>
-        </w:numPr>
-        <w:spacing w:before="240"/>
-        <w:rPr>
-          <w:b/>
-        </w:rPr>
-      </w:pPr>
-      <w:r>
-        <w:t xml:space="preserve">You can use </w:t>
-      </w:r>
-      <w:r>
-        <w:rPr>
-          <w:i/>
-        </w:rPr>
-        <w:t>ReentrantLock</w:t>
-      </w:r>
-      <w:r>
-        <w:t xml:space="preserve"> </w:t>
-      </w:r>
-      <w:r>
-        <w:t xml:space="preserve">to check how many threads are waiting for the lock, and to provide locks on a first come first serve basis by setting </w:t>
-      </w:r>
-      <w:r>
-        <w:t xml:space="preserve">the fair parameter to true in </w:t>
-      </w:r>
-      <w:r>
-        <w:t>its</w:t>
-      </w:r>
-      <w:r>
-        <w:t xml:space="preserve"> constructor</w:t>
-      </w:r>
-      <w:r>
-        <w:t>.</w:t>
-      </w:r>
-    </w:p>
-    <w:p>
-      <w:pPr>
-        <w:pStyle w:val="CGeneralText"/>
-        <w:numPr>
-          <w:ilvl w:val="0"/>
-          <w:numId w:val="0"/>
-        </w:numPr>
-        <w:spacing w:before="240"/>
-        <w:ind w:left="720" w:hanging="360"/>
-        <w:rPr>
-          <w:b/>
-        </w:rPr>
-      </w:pPr>
-    </w:p>
-    <w:p>
-      <w:pPr>
-        <w:pStyle w:val="CGeneralText"/>
-        <w:numPr>
-          <w:ilvl w:val="0"/>
-          <w:numId w:val="17"/>
-        </w:numPr>
-        <w:spacing w:before="240"/>
-        <w:rPr>
-          <w:b/>
-        </w:rPr>
-      </w:pPr>
-      <w:r>
-        <w:t xml:space="preserve">The </w:t>
-      </w:r>
-      <w:r>
-        <w:rPr>
-          <w:b/>
-        </w:rPr>
-        <w:t>executive service</w:t>
-      </w:r>
-      <w:r>
-        <w:t xml:space="preserve"> manages threads for the developer while allowing them to focus on the code that the threads will run. </w:t>
-      </w:r>
-      <w:r>
-        <w:t xml:space="preserve">It does this by creating </w:t>
-      </w:r>
-      <w:r>
-        <w:rPr>
-          <w:b/>
-        </w:rPr>
-        <w:t>thread pools</w:t>
-      </w:r>
-      <w:r>
-        <w:t xml:space="preserve">. </w:t>
-      </w:r>
-      <w:r>
-        <w:t xml:space="preserve">To create it use a factory method: </w:t>
-      </w:r>
-      <w:r>
-        <w:rPr>
-          <w:i/>
-        </w:rPr>
-        <w:t>ExecutorService srv = Executors.newFixedThreadPool(3)</w:t>
-      </w:r>
-      <w:r>
-        <w:t>.</w:t>
-      </w:r>
-      <w:r>
-        <w:t xml:space="preserve"> To initiate it, call </w:t>
-      </w:r>
-      <w:r>
-        <w:rPr>
-          <w:i/>
-        </w:rPr>
-        <w:t>execute()</w:t>
-      </w:r>
-      <w:r>
-        <w:t xml:space="preserve"> and provide a runnable object.</w:t>
-      </w:r>
-    </w:p>
-    <w:p>
-      <w:pPr>
-        <w:pStyle w:val="CGeneralText"/>
-        <w:numPr>
-          <w:ilvl w:val="0"/>
-          <w:numId w:val="17"/>
-        </w:numPr>
-        <w:spacing w:before="240"/>
-        <w:rPr>
-          <w:b/>
-        </w:rPr>
-      </w:pPr>
-      <w:r>
-        <w:t>It can limit the number of threads running at any given time</w:t>
-      </w:r>
-      <w:r>
-        <w:t>, e.g. three in the above example</w:t>
-      </w:r>
-      <w:r>
-        <w:t>.</w:t>
-      </w:r>
-    </w:p>
-    <w:p>
-      <w:pPr>
-        <w:pStyle w:val="CGeneralText"/>
-        <w:numPr>
-          <w:ilvl w:val="0"/>
-          <w:numId w:val="17"/>
-        </w:numPr>
-        <w:rPr>
-          <w:b/>
-        </w:rPr>
-      </w:pPr>
-      <w:r>
-        <w:t xml:space="preserve">You must call </w:t>
-      </w:r>
-      <w:r>
-        <w:rPr>
-          <w:i/>
-        </w:rPr>
-        <w:t>shutdown()</w:t>
-      </w:r>
-      <w:r>
-        <w:t xml:space="preserve"> when you’re done with the service otherwise the program will keep running. It will wait for all threads to complete before exiting.</w:t>
-      </w:r>
-    </w:p>
-    <w:p>
-      <w:pPr>
-        <w:pStyle w:val="CGeneralText"/>
-        <w:numPr>
-          <w:ilvl w:val="0"/>
-          <w:numId w:val="17"/>
-        </w:numPr>
-        <w:rPr>
-          <w:b/>
-        </w:rPr>
-      </w:pPr>
-      <w:r>
-        <w:rPr>
-          <w:b/>
-          <w:i/>
-        </w:rPr>
-        <w:t>Callable</w:t>
-      </w:r>
-      <w:r>
-        <w:t xml:space="preserve"> is </w:t>
-      </w:r>
-      <w:r>
-        <w:t>like</w:t>
-      </w:r>
-      <w:r>
-        <w:t xml:space="preserve"> </w:t>
-      </w:r>
-      <w:r>
-        <w:rPr>
-          <w:i/>
-        </w:rPr>
-        <w:t>Runnable</w:t>
-      </w:r>
-      <w:r>
-        <w:t xml:space="preserve">, except it returns an object. </w:t>
-      </w:r>
-      <w:r>
-        <w:t xml:space="preserve">Call </w:t>
-      </w:r>
-      <w:r>
-        <w:rPr>
-          <w:i/>
-        </w:rPr>
-        <w:t>submit()</w:t>
-      </w:r>
-      <w:r>
-        <w:t xml:space="preserve"> and provide a </w:t>
-      </w:r>
-      <w:r>
-        <w:rPr>
-          <w:i/>
-        </w:rPr>
-        <w:t>Callable</w:t>
-      </w:r>
-      <w:r>
-        <w:t xml:space="preserve"> object</w:t>
-      </w:r>
-      <w:r>
-        <w:t xml:space="preserve"> and store the result in a </w:t>
-      </w:r>
-      <w:r>
-        <w:rPr>
-          <w:b/>
-          <w:i/>
-        </w:rPr>
-        <w:t>Future</w:t>
-      </w:r>
-      <w:r>
-        <w:t>.</w:t>
-      </w:r>
-      <w:r>
-        <w:t xml:space="preserve"> </w:t>
-      </w:r>
-      <w:r>
-        <w:t xml:space="preserve"> </w:t>
-      </w:r>
-      <w:r>
-        <w:t xml:space="preserve">You can then call </w:t>
-      </w:r>
-      <w:r>
-        <w:rPr>
-          <w:i/>
-        </w:rPr>
-        <w:t>future.get()</w:t>
-      </w:r>
-      <w:r>
-        <w:t xml:space="preserve"> to retrieve the value at some point in the future. The calling thread will block until the result is returned.</w:t>
-      </w:r>
-    </w:p>
-    <w:p>
-      <w:pPr>
-        <w:pStyle w:val="CGeneralText"/>
-        <w:numPr>
-          <w:ilvl w:val="0"/>
-          <w:numId w:val="0"/>
-        </w:numPr>
-        <w:ind w:left="720" w:hanging="360"/>
-        <w:rPr>
-          <w:b/>
-        </w:rPr>
-      </w:pPr>
-    </w:p>
-    <w:p>
-      <w:pPr>
-        <w:pStyle w:val="CGeneralText"/>
-        <w:numPr>
-          <w:ilvl w:val="0"/>
-          <w:numId w:val="17"/>
-        </w:numPr>
-      </w:pPr>
-      <w:r>
-        <w:rPr>
-          <w:b/>
-        </w:rPr>
-        <w:lastRenderedPageBreak/>
-        <w:t>ArrayBlockingQueue</w:t>
-      </w:r>
-      <w:r>
-        <w:t xml:space="preserve"> is a queue based on a fixed length array. It’s FIFO just like a regular queue. It’s thread safe and only allows one thread to make changes at a time.</w:t>
-      </w:r>
-      <w:r>
-        <w:t xml:space="preserve"> This means that you won’t need to keep synchronizing code when working with it.</w:t>
-      </w:r>
-    </w:p>
-    <w:p>
-      <w:pPr>
-        <w:pStyle w:val="CGeneralText"/>
-        <w:numPr>
-          <w:ilvl w:val="0"/>
-          <w:numId w:val="17"/>
-        </w:numPr>
-      </w:pPr>
-      <w:r>
-        <w:t xml:space="preserve">If your code depends on the state of the queue, e.g. </w:t>
-      </w:r>
-      <w:r>
-        <w:rPr>
-          <w:i/>
-        </w:rPr>
-        <w:t>isEmpty()</w:t>
-      </w:r>
-      <w:r>
-        <w:t>, then you may still need to use synchronization blocks to group method calls together.</w:t>
+      </w:pPr>
+      <w:r>
+        <w:rPr>
+          <w:b/>
+        </w:rPr>
+        <w:t xml:space="preserve">Livelock </w:t>
+      </w:r>
+      <w:r>
+        <w:t>is similar to deadlock, but instead of threads being blocked waiting for locks, they’re waiting for other threads to finish their task.</w:t>
       </w:r>
     </w:p>
     <w:sectPr>
@@ -13623,7 +13733,7 @@
   <w:abstractNum w:abstractNumId="9" w15:restartNumberingAfterBreak="0">
     <w:nsid w:val="4EA71B65"/>
     <w:multiLevelType w:val="hybridMultilevel"/>
-    <w:tmpl w:val="A80A01E0"/>
+    <w:tmpl w:val="D70C8BDE"/>
     <w:lvl w:ilvl="0" w:tplc="08090001">
       <w:start w:val="1"/>
       <w:numFmt w:val="bullet"/>

</xml_diff>

<commit_message>
Completed concurrency challenges 1-9
</commit_message>
<xml_diff>
--- a/notes/Notes.docx
+++ b/notes/Notes.docx
@@ -12559,6 +12559,98 @@
       <w:r>
         <w:t xml:space="preserve"> The issue is that thread 1 acted on obsolete information.</w:t>
       </w:r>
+    </w:p>
+    <w:p>
+      <w:pPr>
+        <w:pStyle w:val="CGeneralText"/>
+        <w:numPr>
+          <w:ilvl w:val="0"/>
+          <w:numId w:val="0"/>
+        </w:numPr>
+        <w:ind w:left="720" w:hanging="360"/>
+      </w:pPr>
+    </w:p>
+    <w:p>
+      <w:pPr>
+        <w:pStyle w:val="CGeneralText"/>
+        <w:numPr>
+          <w:ilvl w:val="0"/>
+          <w:numId w:val="17"/>
+        </w:numPr>
+      </w:pPr>
+      <w:r>
+        <w:t xml:space="preserve">Marking a </w:t>
+      </w:r>
+      <w:r>
+        <w:rPr>
+          <w:i/>
+        </w:rPr>
+        <w:t>ReentrantLock</w:t>
+      </w:r>
+      <w:r>
+        <w:t xml:space="preserve"> as a fair lock will make it provide locks on a first come first serve basis.</w:t>
+      </w:r>
+    </w:p>
+    <w:p>
+      <w:pPr>
+        <w:pStyle w:val="CGeneralText"/>
+        <w:numPr>
+          <w:ilvl w:val="0"/>
+          <w:numId w:val="17"/>
+        </w:numPr>
+      </w:pPr>
+      <w:r>
+        <w:t>A fair lock has a larger performance penalty than a regular lock so use with caution. The more threads the higher the loss in performance.</w:t>
+      </w:r>
+    </w:p>
+    <w:p>
+      <w:pPr>
+        <w:pStyle w:val="CGeneralText"/>
+        <w:numPr>
+          <w:ilvl w:val="0"/>
+          <w:numId w:val="17"/>
+        </w:numPr>
+      </w:pPr>
+      <w:r>
+        <w:rPr>
+          <w:i/>
+        </w:rPr>
+        <w:t>tryLock()</w:t>
+      </w:r>
+      <w:r>
+        <w:t xml:space="preserve"> ignores fair lock flag.</w:t>
+      </w:r>
+    </w:p>
+    <w:p>
+      <w:pPr>
+        <w:pStyle w:val="CGeneralText"/>
+        <w:numPr>
+          <w:ilvl w:val="0"/>
+          <w:numId w:val="0"/>
+        </w:numPr>
+        <w:ind w:left="720" w:hanging="360"/>
+      </w:pPr>
+    </w:p>
+    <w:p>
+      <w:pPr>
+        <w:pStyle w:val="CGeneralText"/>
+        <w:numPr>
+          <w:ilvl w:val="0"/>
+          <w:numId w:val="17"/>
+        </w:numPr>
+      </w:pPr>
+      <w:r>
+        <w:rPr>
+          <w:b/>
+        </w:rPr>
+        <w:t xml:space="preserve">Livelock </w:t>
+      </w:r>
+      <w:r>
+        <w:t>is similar to deadlock, but instead of threads being blocked waiting for locks, they’re waiting for other threads to finish their task.</w:t>
+      </w:r>
+      <w:r>
+        <w:t xml:space="preserve"> When using locks that block threads indefinitely, you may run into a deadlock. When using locks that block threads with a timeout, you may run into a livelock.</w:t>
+      </w:r>
       <w:bookmarkStart w:id="0" w:name="_GoBack"/>
       <w:bookmarkEnd w:id="0"/>
     </w:p>
@@ -12567,30 +12659,59 @@
         <w:pStyle w:val="CGeneralText"/>
         <w:numPr>
           <w:ilvl w:val="0"/>
-          <w:numId w:val="0"/>
-        </w:numPr>
-        <w:ind w:left="720" w:hanging="360"/>
-      </w:pPr>
-    </w:p>
-    <w:p>
-      <w:pPr>
-        <w:pStyle w:val="CGeneralText"/>
-        <w:numPr>
-          <w:ilvl w:val="0"/>
           <w:numId w:val="17"/>
         </w:numPr>
       </w:pPr>
       <w:r>
-        <w:t xml:space="preserve">Marking a </w:t>
-      </w:r>
-      <w:r>
-        <w:rPr>
-          <w:i/>
-        </w:rPr>
-        <w:t>ReentrantLock</w:t>
-      </w:r>
-      <w:r>
-        <w:t xml:space="preserve"> as a fair lock will make it provide locks on a first come first serve basis.</w:t>
+        <w:rPr>
+          <w:b/>
+        </w:rPr>
+        <w:t>Atomic</w:t>
+      </w:r>
+      <w:r>
+        <w:t xml:space="preserve"> operations are those that don’t suspend the thread in the middle of execution. Examples: 1) </w:t>
+      </w:r>
+      <w:r>
+        <w:t>Reading/writing reference variables, e.g. myO</w:t>
+      </w:r>
+      <w:r>
+        <w:rPr>
+          <w:i/>
+        </w:rPr>
+        <w:t>bj2 =</w:t>
+      </w:r>
+      <w:r>
+        <w:rPr>
+          <w:i/>
+        </w:rPr>
+        <w:t xml:space="preserve"> </w:t>
+      </w:r>
+      <w:r>
+        <w:rPr>
+          <w:i/>
+        </w:rPr>
+        <w:t>myObj1</w:t>
+      </w:r>
+      <w:r>
+        <w:t xml:space="preserve">. 2) Reading/writing primitive variables except long and double, e.g. </w:t>
+      </w:r>
+      <w:r>
+        <w:rPr>
+          <w:i/>
+        </w:rPr>
+        <w:t>myInt = 10</w:t>
+      </w:r>
+      <w:r>
+        <w:t xml:space="preserve">. 3) Reading/writing all variables declared </w:t>
+      </w:r>
+      <w:r>
+        <w:rPr>
+          <w:b/>
+        </w:rPr>
+        <w:t>volatile</w:t>
+      </w:r>
+      <w:r>
+        <w:t xml:space="preserve">. </w:t>
       </w:r>
     </w:p>
     <w:p>
@@ -12602,7 +12723,25 @@
         </w:numPr>
       </w:pPr>
       <w:r>
-        <w:t>A fair lock has a larger performance penalty than a regular lock so use with caution. The more threads the higher the loss in performance.</w:t>
+        <w:t>Just because a primitive is marked volatile, doesn’t make it thread safe. Incrementing or decrementing it for example, can still lead to memory consistency errors.</w:t>
+      </w:r>
+      <w:r>
+        <w:t xml:space="preserve"> </w:t>
+      </w:r>
+      <w:r>
+        <w:t xml:space="preserve">To prevent this use </w:t>
+      </w:r>
+      <w:r>
+        <w:rPr>
+          <w:i/>
+        </w:rPr>
+        <w:t>AtomicInteger</w:t>
+      </w:r>
+      <w:r>
+        <w:t>. It supports atomic operations for increment, decrement, etc.</w:t>
+      </w:r>
+      <w:r>
+        <w:t xml:space="preserve"> There are atomic versions of many primitive types.</w:t>
       </w:r>
     </w:p>
     <w:p>
@@ -12614,41 +12753,31 @@
         </w:numPr>
       </w:pPr>
       <w:r>
-        <w:rPr>
-          <w:i/>
-        </w:rPr>
-        <w:t>tryLock()</w:t>
-      </w:r>
-      <w:r>
-        <w:t xml:space="preserve"> ignores fair lock flag.</w:t>
-      </w:r>
-    </w:p>
-    <w:p>
-      <w:pPr>
-        <w:pStyle w:val="CGeneralText"/>
-        <w:numPr>
-          <w:ilvl w:val="0"/>
-          <w:numId w:val="0"/>
-        </w:numPr>
-        <w:ind w:left="720" w:hanging="360"/>
-      </w:pPr>
-    </w:p>
-    <w:p>
-      <w:pPr>
-        <w:pStyle w:val="CGeneralText"/>
-        <w:numPr>
-          <w:ilvl w:val="0"/>
-          <w:numId w:val="17"/>
-        </w:numPr>
-      </w:pPr>
-      <w:r>
-        <w:rPr>
-          <w:b/>
-        </w:rPr>
-        <w:t xml:space="preserve">Livelock </w:t>
-      </w:r>
-      <w:r>
-        <w:t>is similar to deadlock, but instead of threads being blocked waiting for locks, they’re waiting for other threads to finish their task.</w:t>
+        <w:t xml:space="preserve">When multiple threads read/write to one variable we can get </w:t>
+      </w:r>
+      <w:r>
+        <w:rPr>
+          <w:b/>
+        </w:rPr>
+        <w:t>memory consistency</w:t>
+      </w:r>
+      <w:r>
+        <w:t xml:space="preserve"> errors. Some variables are saved to the cache on the processor to speed up calculations. Volatile forces th</w:t>
+      </w:r>
+      <w:r>
+        <w:t xml:space="preserve">e variables to </w:t>
+      </w:r>
+      <w:r>
+        <w:t>update in the main memory rather than the cache</w:t>
+      </w:r>
+      <w:r>
+        <w:t>.</w:t>
+      </w:r>
+      <w:r>
+        <w:t xml:space="preserve"> </w:t>
+      </w:r>
+      <w:r>
+        <w:t>This means that threads won’t deal with obsolete data.</w:t>
       </w:r>
     </w:p>
     <w:sectPr>

</xml_diff>

<commit_message>
Completed most of section 16
Need to watch JavaFX section before completing sections of concurrency pertaining to UI multithreading.
</commit_message>
<xml_diff>
--- a/notes/Notes.docx
+++ b/notes/Notes.docx
@@ -11794,7 +11794,36 @@
         <w:t>this</w:t>
       </w:r>
       <w:r>
-        <w:t xml:space="preserve"> reference and use the class as a lock object.</w:t>
+        <w:t xml:space="preserve"> reference and use the </w:t>
+      </w:r>
+      <w:r>
+        <w:t xml:space="preserve">instance of the </w:t>
+      </w:r>
+      <w:r>
+        <w:t>class as a lock object.</w:t>
+      </w:r>
+    </w:p>
+    <w:p>
+      <w:pPr>
+        <w:pStyle w:val="CGeneralText"/>
+        <w:numPr>
+          <w:ilvl w:val="0"/>
+          <w:numId w:val="17"/>
+        </w:numPr>
+        <w:spacing w:before="240"/>
+      </w:pPr>
+      <w:r>
+        <w:lastRenderedPageBreak/>
+        <w:t xml:space="preserve">Synchronized methods also lock on </w:t>
+      </w:r>
+      <w:r>
+        <w:rPr>
+          <w:i/>
+        </w:rPr>
+        <w:t>this</w:t>
+      </w:r>
+      <w:r>
+        <w:t xml:space="preserve"> – instance lock. Static method locks are different to regular method locks. So even if a regular method’s lock is obtained, a static method’s lock is still available, and vice versa. </w:t>
       </w:r>
     </w:p>
     <w:p>
@@ -12505,7 +12534,6 @@
         <w:rPr>
           <w:b/>
         </w:rPr>
-        <w:lastRenderedPageBreak/>
         <w:t>ArrayBlockingQueue</w:t>
       </w:r>
       <w:r>
@@ -12650,6 +12678,336 @@
       </w:r>
       <w:r>
         <w:t xml:space="preserve"> When using locks that block threads indefinitely, you may run into a deadlock. When using locks that block threads with a timeout, you may run into a livelock.</w:t>
+      </w:r>
+    </w:p>
+    <w:p>
+      <w:pPr>
+        <w:pStyle w:val="CGeneralText"/>
+        <w:numPr>
+          <w:ilvl w:val="0"/>
+          <w:numId w:val="17"/>
+        </w:numPr>
+      </w:pPr>
+      <w:r>
+        <w:rPr>
+          <w:b/>
+        </w:rPr>
+        <w:t>Atomic</w:t>
+      </w:r>
+      <w:r>
+        <w:t xml:space="preserve"> operations are those that don’t suspend the thread in the middle of execution. Examples: 1) </w:t>
+      </w:r>
+      <w:r>
+        <w:t>Reading/writing reference variables, e.g. myO</w:t>
+      </w:r>
+      <w:r>
+        <w:rPr>
+          <w:i/>
+        </w:rPr>
+        <w:t>bj2 =</w:t>
+      </w:r>
+      <w:r>
+        <w:rPr>
+          <w:i/>
+        </w:rPr>
+        <w:t xml:space="preserve"> </w:t>
+      </w:r>
+      <w:r>
+        <w:rPr>
+          <w:i/>
+        </w:rPr>
+        <w:t>myObj1</w:t>
+      </w:r>
+      <w:r>
+        <w:t xml:space="preserve">. 2) Reading/writing primitive variables except long and double, e.g. </w:t>
+      </w:r>
+      <w:r>
+        <w:rPr>
+          <w:i/>
+        </w:rPr>
+        <w:t>myInt = 10</w:t>
+      </w:r>
+      <w:r>
+        <w:t xml:space="preserve">. 3) Reading/writing all variables declared </w:t>
+      </w:r>
+      <w:r>
+        <w:rPr>
+          <w:b/>
+        </w:rPr>
+        <w:t>volatile</w:t>
+      </w:r>
+      <w:r>
+        <w:t xml:space="preserve">. </w:t>
+      </w:r>
+    </w:p>
+    <w:p>
+      <w:pPr>
+        <w:pStyle w:val="CGeneralText"/>
+        <w:numPr>
+          <w:ilvl w:val="0"/>
+          <w:numId w:val="17"/>
+        </w:numPr>
+      </w:pPr>
+      <w:r>
+        <w:t>Just because a primitive is marked volatile, doesn’t make it thread safe. Incrementing or decrementing it for example, can still lead to memory consistency errors.</w:t>
+      </w:r>
+      <w:r>
+        <w:t xml:space="preserve"> </w:t>
+      </w:r>
+      <w:r>
+        <w:t xml:space="preserve">To prevent this use </w:t>
+      </w:r>
+      <w:r>
+        <w:rPr>
+          <w:i/>
+        </w:rPr>
+        <w:t>AtomicInteger</w:t>
+      </w:r>
+      <w:r>
+        <w:t>. It supports atomic operations for increment, decrement, etc.</w:t>
+      </w:r>
+      <w:r>
+        <w:t xml:space="preserve"> There are atomic versions of many primitive types.</w:t>
+      </w:r>
+    </w:p>
+    <w:p>
+      <w:pPr>
+        <w:pStyle w:val="CGeneralText"/>
+        <w:numPr>
+          <w:ilvl w:val="0"/>
+          <w:numId w:val="17"/>
+        </w:numPr>
+      </w:pPr>
+      <w:r>
+        <w:t xml:space="preserve">When multiple threads read/write to one variable we can get </w:t>
+      </w:r>
+      <w:r>
+        <w:rPr>
+          <w:b/>
+        </w:rPr>
+        <w:t>memory consistency</w:t>
+      </w:r>
+      <w:r>
+        <w:t xml:space="preserve"> errors. Some variables are saved to the cache on the processor to speed up calculations. Volatile forces th</w:t>
+      </w:r>
+      <w:r>
+        <w:t xml:space="preserve">e variables to </w:t>
+      </w:r>
+      <w:r>
+        <w:t>update in the main memory rather than the cache</w:t>
+      </w:r>
+      <w:r>
+        <w:t>.</w:t>
+      </w:r>
+      <w:r>
+        <w:t xml:space="preserve"> </w:t>
+      </w:r>
+      <w:r>
+        <w:t>This means that threads won’t deal with obsolete data.</w:t>
+      </w:r>
+    </w:p>
+    <w:p>
+      <w:pPr>
+        <w:pStyle w:val="CGeneralText"/>
+        <w:numPr>
+          <w:ilvl w:val="0"/>
+          <w:numId w:val="0"/>
+        </w:numPr>
+        <w:ind w:left="720" w:hanging="360"/>
+      </w:pPr>
+    </w:p>
+    <w:p>
+      <w:pPr>
+        <w:pStyle w:val="CGeneralText"/>
+        <w:numPr>
+          <w:ilvl w:val="0"/>
+          <w:numId w:val="0"/>
+        </w:numPr>
+        <w:ind w:left="720" w:hanging="360"/>
+        <w:rPr>
+          <w:b/>
+        </w:rPr>
+      </w:pPr>
+      <w:r>
+        <w:rPr>
+          <w:b/>
+        </w:rPr>
+        <w:t>Section 17: Lambda expressions</w:t>
+      </w:r>
+    </w:p>
+    <w:p>
+      <w:pPr>
+        <w:pStyle w:val="CGeneralText"/>
+        <w:numPr>
+          <w:ilvl w:val="0"/>
+          <w:numId w:val="0"/>
+        </w:numPr>
+        <w:ind w:left="720" w:hanging="360"/>
+      </w:pPr>
+    </w:p>
+    <w:p>
+      <w:pPr>
+        <w:pStyle w:val="CGeneralText"/>
+        <w:numPr>
+          <w:ilvl w:val="0"/>
+          <w:numId w:val="20"/>
+        </w:numPr>
+      </w:pPr>
+      <w:r>
+        <w:t>&gt;</w:t>
+      </w:r>
+    </w:p>
+    <w:p>
+      <w:pPr>
+        <w:pStyle w:val="CGeneralText"/>
+        <w:numPr>
+          <w:ilvl w:val="0"/>
+          <w:numId w:val="0"/>
+        </w:numPr>
+        <w:ind w:left="720" w:hanging="360"/>
+      </w:pPr>
+    </w:p>
+    <w:p>
+      <w:pPr>
+        <w:pStyle w:val="CGeneralText"/>
+        <w:numPr>
+          <w:ilvl w:val="0"/>
+          <w:numId w:val="0"/>
+        </w:numPr>
+        <w:ind w:left="720" w:hanging="360"/>
+        <w:rPr>
+          <w:b/>
+        </w:rPr>
+      </w:pPr>
+      <w:r>
+        <w:rPr>
+          <w:b/>
+        </w:rPr>
+        <w:t>Section 18: Regular expressions</w:t>
+      </w:r>
+    </w:p>
+    <w:p>
+      <w:pPr>
+        <w:pStyle w:val="CGeneralText"/>
+        <w:numPr>
+          <w:ilvl w:val="0"/>
+          <w:numId w:val="0"/>
+        </w:numPr>
+        <w:ind w:left="720" w:hanging="360"/>
+      </w:pPr>
+    </w:p>
+    <w:p>
+      <w:pPr>
+        <w:pStyle w:val="CGeneralText"/>
+        <w:numPr>
+          <w:ilvl w:val="0"/>
+          <w:numId w:val="20"/>
+        </w:numPr>
+      </w:pPr>
+      <w:r>
+        <w:t>&gt;</w:t>
+      </w:r>
+    </w:p>
+    <w:p>
+      <w:pPr>
+        <w:pStyle w:val="CGeneralText"/>
+        <w:numPr>
+          <w:ilvl w:val="0"/>
+          <w:numId w:val="0"/>
+        </w:numPr>
+        <w:ind w:left="720" w:hanging="360"/>
+      </w:pPr>
+    </w:p>
+    <w:p>
+      <w:pPr>
+        <w:pStyle w:val="CGeneralText"/>
+        <w:numPr>
+          <w:ilvl w:val="0"/>
+          <w:numId w:val="0"/>
+        </w:numPr>
+        <w:ind w:left="720" w:hanging="360"/>
+        <w:rPr>
+          <w:b/>
+        </w:rPr>
+      </w:pPr>
+      <w:r>
+        <w:rPr>
+          <w:b/>
+        </w:rPr>
+        <w:t>Section 19: Debugging and unit testing</w:t>
+      </w:r>
+    </w:p>
+    <w:p>
+      <w:pPr>
+        <w:pStyle w:val="CGeneralText"/>
+        <w:numPr>
+          <w:ilvl w:val="0"/>
+          <w:numId w:val="0"/>
+        </w:numPr>
+        <w:ind w:left="720" w:hanging="360"/>
+      </w:pPr>
+    </w:p>
+    <w:p>
+      <w:pPr>
+        <w:pStyle w:val="CGeneralText"/>
+        <w:numPr>
+          <w:ilvl w:val="0"/>
+          <w:numId w:val="20"/>
+        </w:numPr>
+      </w:pPr>
+      <w:r>
+        <w:t>&gt;</w:t>
+      </w:r>
+    </w:p>
+    <w:p>
+      <w:pPr>
+        <w:pStyle w:val="CGeneralText"/>
+        <w:numPr>
+          <w:ilvl w:val="0"/>
+          <w:numId w:val="0"/>
+        </w:numPr>
+        <w:ind w:left="720" w:hanging="360"/>
+      </w:pPr>
+    </w:p>
+    <w:p>
+      <w:pPr>
+        <w:pStyle w:val="CGeneralText"/>
+        <w:numPr>
+          <w:ilvl w:val="0"/>
+          <w:numId w:val="0"/>
+        </w:numPr>
+        <w:ind w:left="720" w:hanging="360"/>
+        <w:rPr>
+          <w:b/>
+        </w:rPr>
+      </w:pPr>
+      <w:r>
+        <w:rPr>
+          <w:b/>
+        </w:rPr>
+        <w:t>Section 20: Databases</w:t>
+      </w:r>
+    </w:p>
+    <w:p>
+      <w:pPr>
+        <w:pStyle w:val="CGeneralText"/>
+        <w:numPr>
+          <w:ilvl w:val="0"/>
+          <w:numId w:val="0"/>
+        </w:numPr>
+        <w:ind w:left="720" w:hanging="360"/>
+      </w:pPr>
+    </w:p>
+    <w:p>
+      <w:pPr>
+        <w:pStyle w:val="CGeneralText"/>
+        <w:numPr>
+          <w:ilvl w:val="0"/>
+          <w:numId w:val="20"/>
+        </w:numPr>
+      </w:pPr>
+      <w:r>
+        <w:t>&gt;</w:t>
       </w:r>
       <w:bookmarkStart w:id="0" w:name="_GoBack"/>
       <w:bookmarkEnd w:id="0"/>
@@ -12659,125 +13017,204 @@
         <w:pStyle w:val="CGeneralText"/>
         <w:numPr>
           <w:ilvl w:val="0"/>
-          <w:numId w:val="17"/>
-        </w:numPr>
-      </w:pPr>
-      <w:r>
-        <w:rPr>
-          <w:b/>
-        </w:rPr>
-        <w:t>Atomic</w:t>
-      </w:r>
-      <w:r>
-        <w:t xml:space="preserve"> operations are those that don’t suspend the thread in the middle of execution. Examples: 1) </w:t>
-      </w:r>
-      <w:r>
-        <w:t>Reading/writing reference variables, e.g. myO</w:t>
-      </w:r>
-      <w:r>
-        <w:rPr>
-          <w:i/>
-        </w:rPr>
-        <w:t>bj2 =</w:t>
-      </w:r>
-      <w:r>
-        <w:rPr>
-          <w:i/>
-        </w:rPr>
-        <w:t xml:space="preserve"> </w:t>
-      </w:r>
-      <w:r>
-        <w:rPr>
-          <w:i/>
-        </w:rPr>
-        <w:t>myObj1</w:t>
-      </w:r>
-      <w:r>
-        <w:t xml:space="preserve">. 2) Reading/writing primitive variables except long and double, e.g. </w:t>
-      </w:r>
-      <w:r>
-        <w:rPr>
-          <w:i/>
-        </w:rPr>
-        <w:t>myInt = 10</w:t>
-      </w:r>
-      <w:r>
-        <w:t xml:space="preserve">. 3) Reading/writing all variables declared </w:t>
-      </w:r>
-      <w:r>
-        <w:rPr>
-          <w:b/>
-        </w:rPr>
-        <w:t>volatile</w:t>
-      </w:r>
-      <w:r>
-        <w:t xml:space="preserve">. </w:t>
-      </w:r>
-    </w:p>
-    <w:p>
-      <w:pPr>
-        <w:pStyle w:val="CGeneralText"/>
-        <w:numPr>
-          <w:ilvl w:val="0"/>
-          <w:numId w:val="17"/>
-        </w:numPr>
-      </w:pPr>
-      <w:r>
-        <w:t>Just because a primitive is marked volatile, doesn’t make it thread safe. Incrementing or decrementing it for example, can still lead to memory consistency errors.</w:t>
-      </w:r>
-      <w:r>
-        <w:t xml:space="preserve"> </w:t>
-      </w:r>
-      <w:r>
-        <w:t xml:space="preserve">To prevent this use </w:t>
-      </w:r>
-      <w:r>
-        <w:rPr>
-          <w:i/>
-        </w:rPr>
-        <w:t>AtomicInteger</w:t>
-      </w:r>
-      <w:r>
-        <w:t>. It supports atomic operations for increment, decrement, etc.</w:t>
-      </w:r>
-      <w:r>
-        <w:t xml:space="preserve"> There are atomic versions of many primitive types.</w:t>
-      </w:r>
-    </w:p>
-    <w:p>
-      <w:pPr>
-        <w:pStyle w:val="CGeneralText"/>
-        <w:numPr>
-          <w:ilvl w:val="0"/>
-          <w:numId w:val="17"/>
-        </w:numPr>
-      </w:pPr>
-      <w:r>
-        <w:t xml:space="preserve">When multiple threads read/write to one variable we can get </w:t>
-      </w:r>
-      <w:r>
-        <w:rPr>
-          <w:b/>
-        </w:rPr>
-        <w:t>memory consistency</w:t>
-      </w:r>
-      <w:r>
-        <w:t xml:space="preserve"> errors. Some variables are saved to the cache on the processor to speed up calculations. Volatile forces th</w:t>
-      </w:r>
-      <w:r>
-        <w:t xml:space="preserve">e variables to </w:t>
-      </w:r>
-      <w:r>
-        <w:t>update in the main memory rather than the cache</w:t>
-      </w:r>
-      <w:r>
-        <w:t>.</w:t>
-      </w:r>
-      <w:r>
-        <w:t xml:space="preserve"> </w:t>
-      </w:r>
-      <w:r>
-        <w:t>This means that threads won’t deal with obsolete data.</w:t>
+          <w:numId w:val="0"/>
+        </w:numPr>
+        <w:ind w:left="720" w:hanging="360"/>
+      </w:pPr>
+    </w:p>
+    <w:p>
+      <w:pPr>
+        <w:pStyle w:val="CGeneralText"/>
+        <w:numPr>
+          <w:ilvl w:val="0"/>
+          <w:numId w:val="0"/>
+        </w:numPr>
+        <w:ind w:left="720" w:hanging="360"/>
+        <w:rPr>
+          <w:b/>
+        </w:rPr>
+      </w:pPr>
+      <w:r>
+        <w:rPr>
+          <w:b/>
+        </w:rPr>
+        <w:lastRenderedPageBreak/>
+        <w:t>Section 21: Networking</w:t>
+      </w:r>
+    </w:p>
+    <w:p>
+      <w:pPr>
+        <w:pStyle w:val="CGeneralText"/>
+        <w:numPr>
+          <w:ilvl w:val="0"/>
+          <w:numId w:val="0"/>
+        </w:numPr>
+        <w:ind w:left="720" w:hanging="360"/>
+      </w:pPr>
+    </w:p>
+    <w:p>
+      <w:pPr>
+        <w:pStyle w:val="CGeneralText"/>
+        <w:numPr>
+          <w:ilvl w:val="0"/>
+          <w:numId w:val="20"/>
+        </w:numPr>
+      </w:pPr>
+      <w:r>
+        <w:t>&gt;</w:t>
+      </w:r>
+    </w:p>
+    <w:p>
+      <w:pPr>
+        <w:pStyle w:val="CGeneralText"/>
+        <w:numPr>
+          <w:ilvl w:val="0"/>
+          <w:numId w:val="0"/>
+        </w:numPr>
+        <w:ind w:left="720" w:hanging="360"/>
+      </w:pPr>
+    </w:p>
+    <w:p>
+      <w:pPr>
+        <w:pStyle w:val="CGeneralText"/>
+        <w:numPr>
+          <w:ilvl w:val="0"/>
+          <w:numId w:val="0"/>
+        </w:numPr>
+        <w:ind w:left="720" w:hanging="360"/>
+        <w:rPr>
+          <w:b/>
+        </w:rPr>
+      </w:pPr>
+      <w:r>
+        <w:rPr>
+          <w:b/>
+        </w:rPr>
+        <w:t>Section 22: Java 9 module system</w:t>
+      </w:r>
+    </w:p>
+    <w:p>
+      <w:pPr>
+        <w:pStyle w:val="CGeneralText"/>
+        <w:numPr>
+          <w:ilvl w:val="0"/>
+          <w:numId w:val="0"/>
+        </w:numPr>
+        <w:ind w:left="720" w:hanging="360"/>
+      </w:pPr>
+    </w:p>
+    <w:p>
+      <w:pPr>
+        <w:pStyle w:val="CGeneralText"/>
+        <w:numPr>
+          <w:ilvl w:val="0"/>
+          <w:numId w:val="20"/>
+        </w:numPr>
+      </w:pPr>
+      <w:r>
+        <w:t>&gt;</w:t>
+      </w:r>
+    </w:p>
+    <w:p>
+      <w:pPr>
+        <w:pStyle w:val="CGeneralText"/>
+        <w:numPr>
+          <w:ilvl w:val="0"/>
+          <w:numId w:val="0"/>
+        </w:numPr>
+        <w:ind w:left="720" w:hanging="360"/>
+      </w:pPr>
+    </w:p>
+    <w:p>
+      <w:pPr>
+        <w:pStyle w:val="CGeneralText"/>
+        <w:numPr>
+          <w:ilvl w:val="0"/>
+          <w:numId w:val="0"/>
+        </w:numPr>
+        <w:ind w:left="720" w:hanging="360"/>
+        <w:rPr>
+          <w:b/>
+        </w:rPr>
+      </w:pPr>
+      <w:r>
+        <w:rPr>
+          <w:b/>
+        </w:rPr>
+        <w:t>Section 23: Migrating Java projects to Java 9</w:t>
+      </w:r>
+    </w:p>
+    <w:p>
+      <w:pPr>
+        <w:pStyle w:val="CGeneralText"/>
+        <w:numPr>
+          <w:ilvl w:val="0"/>
+          <w:numId w:val="0"/>
+        </w:numPr>
+        <w:ind w:left="720" w:hanging="360"/>
+      </w:pPr>
+    </w:p>
+    <w:p>
+      <w:pPr>
+        <w:pStyle w:val="CGeneralText"/>
+        <w:numPr>
+          <w:ilvl w:val="0"/>
+          <w:numId w:val="20"/>
+        </w:numPr>
+      </w:pPr>
+      <w:r>
+        <w:t>&gt;</w:t>
+      </w:r>
+    </w:p>
+    <w:p>
+      <w:pPr>
+        <w:pStyle w:val="CGeneralText"/>
+        <w:numPr>
+          <w:ilvl w:val="0"/>
+          <w:numId w:val="0"/>
+        </w:numPr>
+        <w:ind w:left="720" w:hanging="360"/>
+      </w:pPr>
+    </w:p>
+    <w:p>
+      <w:pPr>
+        <w:pStyle w:val="CGeneralText"/>
+        <w:numPr>
+          <w:ilvl w:val="0"/>
+          <w:numId w:val="0"/>
+        </w:numPr>
+        <w:ind w:left="720" w:hanging="360"/>
+        <w:rPr>
+          <w:b/>
+        </w:rPr>
+      </w:pPr>
+      <w:r>
+        <w:rPr>
+          <w:b/>
+        </w:rPr>
+        <w:t xml:space="preserve">Section 24: Bonus material </w:t>
+      </w:r>
+    </w:p>
+    <w:p>
+      <w:pPr>
+        <w:pStyle w:val="CGeneralText"/>
+        <w:numPr>
+          <w:ilvl w:val="0"/>
+          <w:numId w:val="0"/>
+        </w:numPr>
+        <w:ind w:left="720" w:hanging="360"/>
+      </w:pPr>
+    </w:p>
+    <w:p>
+      <w:pPr>
+        <w:pStyle w:val="CGeneralText"/>
+        <w:numPr>
+          <w:ilvl w:val="0"/>
+          <w:numId w:val="19"/>
+        </w:numPr>
+      </w:pPr>
+      <w:r>
+        <w:t>&gt;</w:t>
       </w:r>
     </w:p>
     <w:sectPr>
@@ -12956,6 +13393,119 @@
     </w:lvl>
   </w:abstractNum>
   <w:abstractNum w:abstractNumId="1" w15:restartNumberingAfterBreak="0">
+    <w:nsid w:val="03AA3FF8"/>
+    <w:multiLevelType w:val="hybridMultilevel"/>
+    <w:tmpl w:val="7E809AB6"/>
+    <w:lvl w:ilvl="0" w:tplc="08090001">
+      <w:start w:val="1"/>
+      <w:numFmt w:val="bullet"/>
+      <w:lvlText w:val=""/>
+      <w:lvlJc w:val="left"/>
+      <w:pPr>
+        <w:ind w:left="1080" w:hanging="360"/>
+      </w:pPr>
+      <w:rPr>
+        <w:rFonts w:ascii="Symbol" w:hAnsi="Symbol" w:hint="default"/>
+      </w:rPr>
+    </w:lvl>
+    <w:lvl w:ilvl="1" w:tplc="08090003" w:tentative="1">
+      <w:start w:val="1"/>
+      <w:numFmt w:val="bullet"/>
+      <w:lvlText w:val="o"/>
+      <w:lvlJc w:val="left"/>
+      <w:pPr>
+        <w:ind w:left="1800" w:hanging="360"/>
+      </w:pPr>
+      <w:rPr>
+        <w:rFonts w:ascii="Courier New" w:hAnsi="Courier New" w:cs="Courier New" w:hint="default"/>
+      </w:rPr>
+    </w:lvl>
+    <w:lvl w:ilvl="2" w:tplc="08090005" w:tentative="1">
+      <w:start w:val="1"/>
+      <w:numFmt w:val="bullet"/>
+      <w:lvlText w:val=""/>
+      <w:lvlJc w:val="left"/>
+      <w:pPr>
+        <w:ind w:left="2520" w:hanging="360"/>
+      </w:pPr>
+      <w:rPr>
+        <w:rFonts w:ascii="Wingdings" w:hAnsi="Wingdings" w:hint="default"/>
+      </w:rPr>
+    </w:lvl>
+    <w:lvl w:ilvl="3" w:tplc="08090001" w:tentative="1">
+      <w:start w:val="1"/>
+      <w:numFmt w:val="bullet"/>
+      <w:lvlText w:val=""/>
+      <w:lvlJc w:val="left"/>
+      <w:pPr>
+        <w:ind w:left="3240" w:hanging="360"/>
+      </w:pPr>
+      <w:rPr>
+        <w:rFonts w:ascii="Symbol" w:hAnsi="Symbol" w:hint="default"/>
+      </w:rPr>
+    </w:lvl>
+    <w:lvl w:ilvl="4" w:tplc="08090003" w:tentative="1">
+      <w:start w:val="1"/>
+      <w:numFmt w:val="bullet"/>
+      <w:lvlText w:val="o"/>
+      <w:lvlJc w:val="left"/>
+      <w:pPr>
+        <w:ind w:left="3960" w:hanging="360"/>
+      </w:pPr>
+      <w:rPr>
+        <w:rFonts w:ascii="Courier New" w:hAnsi="Courier New" w:cs="Courier New" w:hint="default"/>
+      </w:rPr>
+    </w:lvl>
+    <w:lvl w:ilvl="5" w:tplc="08090005" w:tentative="1">
+      <w:start w:val="1"/>
+      <w:numFmt w:val="bullet"/>
+      <w:lvlText w:val=""/>
+      <w:lvlJc w:val="left"/>
+      <w:pPr>
+        <w:ind w:left="4680" w:hanging="360"/>
+      </w:pPr>
+      <w:rPr>
+        <w:rFonts w:ascii="Wingdings" w:hAnsi="Wingdings" w:hint="default"/>
+      </w:rPr>
+    </w:lvl>
+    <w:lvl w:ilvl="6" w:tplc="08090001" w:tentative="1">
+      <w:start w:val="1"/>
+      <w:numFmt w:val="bullet"/>
+      <w:lvlText w:val=""/>
+      <w:lvlJc w:val="left"/>
+      <w:pPr>
+        <w:ind w:left="5400" w:hanging="360"/>
+      </w:pPr>
+      <w:rPr>
+        <w:rFonts w:ascii="Symbol" w:hAnsi="Symbol" w:hint="default"/>
+      </w:rPr>
+    </w:lvl>
+    <w:lvl w:ilvl="7" w:tplc="08090003" w:tentative="1">
+      <w:start w:val="1"/>
+      <w:numFmt w:val="bullet"/>
+      <w:lvlText w:val="o"/>
+      <w:lvlJc w:val="left"/>
+      <w:pPr>
+        <w:ind w:left="6120" w:hanging="360"/>
+      </w:pPr>
+      <w:rPr>
+        <w:rFonts w:ascii="Courier New" w:hAnsi="Courier New" w:cs="Courier New" w:hint="default"/>
+      </w:rPr>
+    </w:lvl>
+    <w:lvl w:ilvl="8" w:tplc="08090005" w:tentative="1">
+      <w:start w:val="1"/>
+      <w:numFmt w:val="bullet"/>
+      <w:lvlText w:val=""/>
+      <w:lvlJc w:val="left"/>
+      <w:pPr>
+        <w:ind w:left="6840" w:hanging="360"/>
+      </w:pPr>
+      <w:rPr>
+        <w:rFonts w:ascii="Wingdings" w:hAnsi="Wingdings" w:hint="default"/>
+      </w:rPr>
+    </w:lvl>
+  </w:abstractNum>
+  <w:abstractNum w:abstractNumId="2" w15:restartNumberingAfterBreak="0">
     <w:nsid w:val="22D4573B"/>
     <w:multiLevelType w:val="hybridMultilevel"/>
     <w:tmpl w:val="E0A22122"/>
@@ -13068,7 +13618,7 @@
       </w:rPr>
     </w:lvl>
   </w:abstractNum>
-  <w:abstractNum w:abstractNumId="2" w15:restartNumberingAfterBreak="0">
+  <w:abstractNum w:abstractNumId="3" w15:restartNumberingAfterBreak="0">
     <w:nsid w:val="26D3392F"/>
     <w:multiLevelType w:val="hybridMultilevel"/>
     <w:tmpl w:val="C2C0D870"/>
@@ -13181,7 +13731,7 @@
       </w:rPr>
     </w:lvl>
   </w:abstractNum>
-  <w:abstractNum w:abstractNumId="3" w15:restartNumberingAfterBreak="0">
+  <w:abstractNum w:abstractNumId="4" w15:restartNumberingAfterBreak="0">
     <w:nsid w:val="2FC678DD"/>
     <w:multiLevelType w:val="hybridMultilevel"/>
     <w:tmpl w:val="0C8A545C"/>
@@ -13294,7 +13844,7 @@
       </w:rPr>
     </w:lvl>
   </w:abstractNum>
-  <w:abstractNum w:abstractNumId="4" w15:restartNumberingAfterBreak="0">
+  <w:abstractNum w:abstractNumId="5" w15:restartNumberingAfterBreak="0">
     <w:nsid w:val="390001DA"/>
     <w:multiLevelType w:val="hybridMultilevel"/>
     <w:tmpl w:val="80828ECC"/>
@@ -13407,7 +13957,7 @@
       </w:rPr>
     </w:lvl>
   </w:abstractNum>
-  <w:abstractNum w:abstractNumId="5" w15:restartNumberingAfterBreak="0">
+  <w:abstractNum w:abstractNumId="6" w15:restartNumberingAfterBreak="0">
     <w:nsid w:val="3A6503DA"/>
     <w:multiLevelType w:val="hybridMultilevel"/>
     <w:tmpl w:val="EEC82D9E"/>
@@ -13520,7 +14070,7 @@
       </w:rPr>
     </w:lvl>
   </w:abstractNum>
-  <w:abstractNum w:abstractNumId="6" w15:restartNumberingAfterBreak="0">
+  <w:abstractNum w:abstractNumId="7" w15:restartNumberingAfterBreak="0">
     <w:nsid w:val="43D62974"/>
     <w:multiLevelType w:val="hybridMultilevel"/>
     <w:tmpl w:val="EFC0509A"/>
@@ -13633,7 +14183,7 @@
       </w:rPr>
     </w:lvl>
   </w:abstractNum>
-  <w:abstractNum w:abstractNumId="7" w15:restartNumberingAfterBreak="0">
+  <w:abstractNum w:abstractNumId="8" w15:restartNumberingAfterBreak="0">
     <w:nsid w:val="448E3BC3"/>
     <w:multiLevelType w:val="hybridMultilevel"/>
     <w:tmpl w:val="AF8AE59E"/>
@@ -13746,7 +14296,7 @@
       </w:rPr>
     </w:lvl>
   </w:abstractNum>
-  <w:abstractNum w:abstractNumId="8" w15:restartNumberingAfterBreak="0">
+  <w:abstractNum w:abstractNumId="9" w15:restartNumberingAfterBreak="0">
     <w:nsid w:val="484670DC"/>
     <w:multiLevelType w:val="hybridMultilevel"/>
     <w:tmpl w:val="DAFCB1BA"/>
@@ -13859,7 +14409,120 @@
       </w:rPr>
     </w:lvl>
   </w:abstractNum>
-  <w:abstractNum w:abstractNumId="9" w15:restartNumberingAfterBreak="0">
+  <w:abstractNum w:abstractNumId="10" w15:restartNumberingAfterBreak="0">
+    <w:nsid w:val="4A334B1C"/>
+    <w:multiLevelType w:val="hybridMultilevel"/>
+    <w:tmpl w:val="544EA2C0"/>
+    <w:lvl w:ilvl="0" w:tplc="08090001">
+      <w:start w:val="1"/>
+      <w:numFmt w:val="bullet"/>
+      <w:lvlText w:val=""/>
+      <w:lvlJc w:val="left"/>
+      <w:pPr>
+        <w:ind w:left="1080" w:hanging="360"/>
+      </w:pPr>
+      <w:rPr>
+        <w:rFonts w:ascii="Symbol" w:hAnsi="Symbol" w:hint="default"/>
+      </w:rPr>
+    </w:lvl>
+    <w:lvl w:ilvl="1" w:tplc="08090003" w:tentative="1">
+      <w:start w:val="1"/>
+      <w:numFmt w:val="bullet"/>
+      <w:lvlText w:val="o"/>
+      <w:lvlJc w:val="left"/>
+      <w:pPr>
+        <w:ind w:left="1800" w:hanging="360"/>
+      </w:pPr>
+      <w:rPr>
+        <w:rFonts w:ascii="Courier New" w:hAnsi="Courier New" w:cs="Courier New" w:hint="default"/>
+      </w:rPr>
+    </w:lvl>
+    <w:lvl w:ilvl="2" w:tplc="08090005" w:tentative="1">
+      <w:start w:val="1"/>
+      <w:numFmt w:val="bullet"/>
+      <w:lvlText w:val=""/>
+      <w:lvlJc w:val="left"/>
+      <w:pPr>
+        <w:ind w:left="2520" w:hanging="360"/>
+      </w:pPr>
+      <w:rPr>
+        <w:rFonts w:ascii="Wingdings" w:hAnsi="Wingdings" w:hint="default"/>
+      </w:rPr>
+    </w:lvl>
+    <w:lvl w:ilvl="3" w:tplc="08090001" w:tentative="1">
+      <w:start w:val="1"/>
+      <w:numFmt w:val="bullet"/>
+      <w:lvlText w:val=""/>
+      <w:lvlJc w:val="left"/>
+      <w:pPr>
+        <w:ind w:left="3240" w:hanging="360"/>
+      </w:pPr>
+      <w:rPr>
+        <w:rFonts w:ascii="Symbol" w:hAnsi="Symbol" w:hint="default"/>
+      </w:rPr>
+    </w:lvl>
+    <w:lvl w:ilvl="4" w:tplc="08090003" w:tentative="1">
+      <w:start w:val="1"/>
+      <w:numFmt w:val="bullet"/>
+      <w:lvlText w:val="o"/>
+      <w:lvlJc w:val="left"/>
+      <w:pPr>
+        <w:ind w:left="3960" w:hanging="360"/>
+      </w:pPr>
+      <w:rPr>
+        <w:rFonts w:ascii="Courier New" w:hAnsi="Courier New" w:cs="Courier New" w:hint="default"/>
+      </w:rPr>
+    </w:lvl>
+    <w:lvl w:ilvl="5" w:tplc="08090005" w:tentative="1">
+      <w:start w:val="1"/>
+      <w:numFmt w:val="bullet"/>
+      <w:lvlText w:val=""/>
+      <w:lvlJc w:val="left"/>
+      <w:pPr>
+        <w:ind w:left="4680" w:hanging="360"/>
+      </w:pPr>
+      <w:rPr>
+        <w:rFonts w:ascii="Wingdings" w:hAnsi="Wingdings" w:hint="default"/>
+      </w:rPr>
+    </w:lvl>
+    <w:lvl w:ilvl="6" w:tplc="08090001" w:tentative="1">
+      <w:start w:val="1"/>
+      <w:numFmt w:val="bullet"/>
+      <w:lvlText w:val=""/>
+      <w:lvlJc w:val="left"/>
+      <w:pPr>
+        <w:ind w:left="5400" w:hanging="360"/>
+      </w:pPr>
+      <w:rPr>
+        <w:rFonts w:ascii="Symbol" w:hAnsi="Symbol" w:hint="default"/>
+      </w:rPr>
+    </w:lvl>
+    <w:lvl w:ilvl="7" w:tplc="08090003" w:tentative="1">
+      <w:start w:val="1"/>
+      <w:numFmt w:val="bullet"/>
+      <w:lvlText w:val="o"/>
+      <w:lvlJc w:val="left"/>
+      <w:pPr>
+        <w:ind w:left="6120" w:hanging="360"/>
+      </w:pPr>
+      <w:rPr>
+        <w:rFonts w:ascii="Courier New" w:hAnsi="Courier New" w:cs="Courier New" w:hint="default"/>
+      </w:rPr>
+    </w:lvl>
+    <w:lvl w:ilvl="8" w:tplc="08090005" w:tentative="1">
+      <w:start w:val="1"/>
+      <w:numFmt w:val="bullet"/>
+      <w:lvlText w:val=""/>
+      <w:lvlJc w:val="left"/>
+      <w:pPr>
+        <w:ind w:left="6840" w:hanging="360"/>
+      </w:pPr>
+      <w:rPr>
+        <w:rFonts w:ascii="Wingdings" w:hAnsi="Wingdings" w:hint="default"/>
+      </w:rPr>
+    </w:lvl>
+  </w:abstractNum>
+  <w:abstractNum w:abstractNumId="11" w15:restartNumberingAfterBreak="0">
     <w:nsid w:val="4EA71B65"/>
     <w:multiLevelType w:val="hybridMultilevel"/>
     <w:tmpl w:val="D70C8BDE"/>
@@ -13972,7 +14635,7 @@
       </w:rPr>
     </w:lvl>
   </w:abstractNum>
-  <w:abstractNum w:abstractNumId="10" w15:restartNumberingAfterBreak="0">
+  <w:abstractNum w:abstractNumId="12" w15:restartNumberingAfterBreak="0">
     <w:nsid w:val="56304476"/>
     <w:multiLevelType w:val="hybridMultilevel"/>
     <w:tmpl w:val="25C2DA0C"/>
@@ -14085,7 +14748,7 @@
       </w:rPr>
     </w:lvl>
   </w:abstractNum>
-  <w:abstractNum w:abstractNumId="11" w15:restartNumberingAfterBreak="0">
+  <w:abstractNum w:abstractNumId="13" w15:restartNumberingAfterBreak="0">
     <w:nsid w:val="5AD27908"/>
     <w:multiLevelType w:val="hybridMultilevel"/>
     <w:tmpl w:val="09B81B82"/>
@@ -14198,7 +14861,7 @@
       </w:rPr>
     </w:lvl>
   </w:abstractNum>
-  <w:abstractNum w:abstractNumId="12" w15:restartNumberingAfterBreak="0">
+  <w:abstractNum w:abstractNumId="14" w15:restartNumberingAfterBreak="0">
     <w:nsid w:val="5E8142CA"/>
     <w:multiLevelType w:val="hybridMultilevel"/>
     <w:tmpl w:val="E7BEF8CC"/>
@@ -14311,7 +14974,7 @@
       </w:rPr>
     </w:lvl>
   </w:abstractNum>
-  <w:abstractNum w:abstractNumId="13" w15:restartNumberingAfterBreak="0">
+  <w:abstractNum w:abstractNumId="15" w15:restartNumberingAfterBreak="0">
     <w:nsid w:val="5F2B38FE"/>
     <w:multiLevelType w:val="hybridMultilevel"/>
     <w:tmpl w:val="6860C776"/>
@@ -14424,7 +15087,120 @@
       </w:rPr>
     </w:lvl>
   </w:abstractNum>
-  <w:abstractNum w:abstractNumId="14" w15:restartNumberingAfterBreak="0">
+  <w:abstractNum w:abstractNumId="16" w15:restartNumberingAfterBreak="0">
+    <w:nsid w:val="65466FF4"/>
+    <w:multiLevelType w:val="hybridMultilevel"/>
+    <w:tmpl w:val="5900AF76"/>
+    <w:lvl w:ilvl="0" w:tplc="08090001">
+      <w:start w:val="1"/>
+      <w:numFmt w:val="bullet"/>
+      <w:lvlText w:val=""/>
+      <w:lvlJc w:val="left"/>
+      <w:pPr>
+        <w:ind w:left="1080" w:hanging="360"/>
+      </w:pPr>
+      <w:rPr>
+        <w:rFonts w:ascii="Symbol" w:hAnsi="Symbol" w:hint="default"/>
+      </w:rPr>
+    </w:lvl>
+    <w:lvl w:ilvl="1" w:tplc="08090003" w:tentative="1">
+      <w:start w:val="1"/>
+      <w:numFmt w:val="bullet"/>
+      <w:lvlText w:val="o"/>
+      <w:lvlJc w:val="left"/>
+      <w:pPr>
+        <w:ind w:left="1800" w:hanging="360"/>
+      </w:pPr>
+      <w:rPr>
+        <w:rFonts w:ascii="Courier New" w:hAnsi="Courier New" w:cs="Courier New" w:hint="default"/>
+      </w:rPr>
+    </w:lvl>
+    <w:lvl w:ilvl="2" w:tplc="08090005" w:tentative="1">
+      <w:start w:val="1"/>
+      <w:numFmt w:val="bullet"/>
+      <w:lvlText w:val=""/>
+      <w:lvlJc w:val="left"/>
+      <w:pPr>
+        <w:ind w:left="2520" w:hanging="360"/>
+      </w:pPr>
+      <w:rPr>
+        <w:rFonts w:ascii="Wingdings" w:hAnsi="Wingdings" w:hint="default"/>
+      </w:rPr>
+    </w:lvl>
+    <w:lvl w:ilvl="3" w:tplc="08090001" w:tentative="1">
+      <w:start w:val="1"/>
+      <w:numFmt w:val="bullet"/>
+      <w:lvlText w:val=""/>
+      <w:lvlJc w:val="left"/>
+      <w:pPr>
+        <w:ind w:left="3240" w:hanging="360"/>
+      </w:pPr>
+      <w:rPr>
+        <w:rFonts w:ascii="Symbol" w:hAnsi="Symbol" w:hint="default"/>
+      </w:rPr>
+    </w:lvl>
+    <w:lvl w:ilvl="4" w:tplc="08090003" w:tentative="1">
+      <w:start w:val="1"/>
+      <w:numFmt w:val="bullet"/>
+      <w:lvlText w:val="o"/>
+      <w:lvlJc w:val="left"/>
+      <w:pPr>
+        <w:ind w:left="3960" w:hanging="360"/>
+      </w:pPr>
+      <w:rPr>
+        <w:rFonts w:ascii="Courier New" w:hAnsi="Courier New" w:cs="Courier New" w:hint="default"/>
+      </w:rPr>
+    </w:lvl>
+    <w:lvl w:ilvl="5" w:tplc="08090005" w:tentative="1">
+      <w:start w:val="1"/>
+      <w:numFmt w:val="bullet"/>
+      <w:lvlText w:val=""/>
+      <w:lvlJc w:val="left"/>
+      <w:pPr>
+        <w:ind w:left="4680" w:hanging="360"/>
+      </w:pPr>
+      <w:rPr>
+        <w:rFonts w:ascii="Wingdings" w:hAnsi="Wingdings" w:hint="default"/>
+      </w:rPr>
+    </w:lvl>
+    <w:lvl w:ilvl="6" w:tplc="08090001" w:tentative="1">
+      <w:start w:val="1"/>
+      <w:numFmt w:val="bullet"/>
+      <w:lvlText w:val=""/>
+      <w:lvlJc w:val="left"/>
+      <w:pPr>
+        <w:ind w:left="5400" w:hanging="360"/>
+      </w:pPr>
+      <w:rPr>
+        <w:rFonts w:ascii="Symbol" w:hAnsi="Symbol" w:hint="default"/>
+      </w:rPr>
+    </w:lvl>
+    <w:lvl w:ilvl="7" w:tplc="08090003" w:tentative="1">
+      <w:start w:val="1"/>
+      <w:numFmt w:val="bullet"/>
+      <w:lvlText w:val="o"/>
+      <w:lvlJc w:val="left"/>
+      <w:pPr>
+        <w:ind w:left="6120" w:hanging="360"/>
+      </w:pPr>
+      <w:rPr>
+        <w:rFonts w:ascii="Courier New" w:hAnsi="Courier New" w:cs="Courier New" w:hint="default"/>
+      </w:rPr>
+    </w:lvl>
+    <w:lvl w:ilvl="8" w:tplc="08090005" w:tentative="1">
+      <w:start w:val="1"/>
+      <w:numFmt w:val="bullet"/>
+      <w:lvlText w:val=""/>
+      <w:lvlJc w:val="left"/>
+      <w:pPr>
+        <w:ind w:left="6840" w:hanging="360"/>
+      </w:pPr>
+      <w:rPr>
+        <w:rFonts w:ascii="Wingdings" w:hAnsi="Wingdings" w:hint="default"/>
+      </w:rPr>
+    </w:lvl>
+  </w:abstractNum>
+  <w:abstractNum w:abstractNumId="17" w15:restartNumberingAfterBreak="0">
     <w:nsid w:val="6FC06CF5"/>
     <w:multiLevelType w:val="hybridMultilevel"/>
     <w:tmpl w:val="E87EEECC"/>
@@ -14538,7 +15314,7 @@
       </w:rPr>
     </w:lvl>
   </w:abstractNum>
-  <w:abstractNum w:abstractNumId="15" w15:restartNumberingAfterBreak="0">
+  <w:abstractNum w:abstractNumId="18" w15:restartNumberingAfterBreak="0">
     <w:nsid w:val="74634AE0"/>
     <w:multiLevelType w:val="hybridMultilevel"/>
     <w:tmpl w:val="75EAEB76"/>
@@ -14651,7 +15427,7 @@
       </w:rPr>
     </w:lvl>
   </w:abstractNum>
-  <w:abstractNum w:abstractNumId="16" w15:restartNumberingAfterBreak="0">
+  <w:abstractNum w:abstractNumId="19" w15:restartNumberingAfterBreak="0">
     <w:nsid w:val="7B5827CA"/>
     <w:multiLevelType w:val="hybridMultilevel"/>
     <w:tmpl w:val="58264250"/>
@@ -14765,55 +15541,64 @@
     </w:lvl>
   </w:abstractNum>
   <w:num w:numId="1">
-    <w:abstractNumId w:val="14"/>
+    <w:abstractNumId w:val="17"/>
   </w:num>
   <w:num w:numId="2">
-    <w:abstractNumId w:val="1"/>
+    <w:abstractNumId w:val="2"/>
   </w:num>
   <w:num w:numId="3">
-    <w:abstractNumId w:val="16"/>
+    <w:abstractNumId w:val="19"/>
   </w:num>
   <w:num w:numId="4">
     <w:abstractNumId w:val="0"/>
   </w:num>
   <w:num w:numId="5">
+    <w:abstractNumId w:val="6"/>
+  </w:num>
+  <w:num w:numId="6">
     <w:abstractNumId w:val="5"/>
   </w:num>
-  <w:num w:numId="6">
+  <w:num w:numId="7">
+    <w:abstractNumId w:val="12"/>
+  </w:num>
+  <w:num w:numId="8">
+    <w:abstractNumId w:val="15"/>
+  </w:num>
+  <w:num w:numId="9">
+    <w:abstractNumId w:val="7"/>
+  </w:num>
+  <w:num w:numId="10">
+    <w:abstractNumId w:val="13"/>
+  </w:num>
+  <w:num w:numId="11">
+    <w:abstractNumId w:val="14"/>
+  </w:num>
+  <w:num w:numId="12">
+    <w:abstractNumId w:val="3"/>
+  </w:num>
+  <w:num w:numId="13">
+    <w:abstractNumId w:val="8"/>
+  </w:num>
+  <w:num w:numId="14">
     <w:abstractNumId w:val="4"/>
   </w:num>
-  <w:num w:numId="7">
+  <w:num w:numId="15">
+    <w:abstractNumId w:val="18"/>
+  </w:num>
+  <w:num w:numId="16">
+    <w:abstractNumId w:val="9"/>
+  </w:num>
+  <w:num w:numId="17">
+    <w:abstractNumId w:val="11"/>
+  </w:num>
+  <w:num w:numId="18">
     <w:abstractNumId w:val="10"/>
   </w:num>
-  <w:num w:numId="8">
-    <w:abstractNumId w:val="13"/>
+  <w:num w:numId="19">
+    <w:abstractNumId w:val="1"/>
   </w:num>
-  <w:num w:numId="9">
-    <w:abstractNumId w:val="6"/>
-  </w:num>
-  <w:num w:numId="10">
-    <w:abstractNumId w:val="11"/>
-  </w:num>
-  <w:num w:numId="11">
-    <w:abstractNumId w:val="12"/>
-  </w:num>
-  <w:num w:numId="12">
-    <w:abstractNumId w:val="2"/>
-  </w:num>
-  <w:num w:numId="13">
-    <w:abstractNumId w:val="7"/>
-  </w:num>
-  <w:num w:numId="14">
-    <w:abstractNumId w:val="3"/>
-  </w:num>
-  <w:num w:numId="15">
-    <w:abstractNumId w:val="15"/>
-  </w:num>
-  <w:num w:numId="16">
-    <w:abstractNumId w:val="8"/>
-  </w:num>
-  <w:num w:numId="17">
-    <w:abstractNumId w:val="9"/>
+  <w:num w:numId="20">
+    <w:abstractNumId w:val="16"/>
   </w:num>
 </w:numbering>
 </file>

</xml_diff>

<commit_message>
Installed SQLite and covered basic SQL commands
SQLite: .headers .quit .tables .schema .dump
SQL: CREATE, INSERT, SELECT, UPDATE, DELETE, WHERE
</commit_message>
<xml_diff>
--- a/notes/Notes.docx
+++ b/notes/Notes.docx
@@ -13015,45 +13015,858 @@
       <w:r>
         <w:t xml:space="preserve"> refers to a container which contains all the data you store, how its structured, </w:t>
       </w:r>
+      <w:r>
+        <w:t>the queries and views</w:t>
+      </w:r>
+      <w:r>
+        <w:t>.</w:t>
+      </w:r>
+    </w:p>
+    <w:p>
+      <w:pPr>
+        <w:pStyle w:val="CGeneralText"/>
+        <w:numPr>
+          <w:ilvl w:val="0"/>
+          <w:numId w:val="20"/>
+        </w:numPr>
+      </w:pPr>
+      <w:r>
+        <w:lastRenderedPageBreak/>
+        <w:t>SQLite stores databases on a single file.</w:t>
+      </w:r>
+      <w:r>
+        <w:t xml:space="preserve"> This isn’t done by most database systems.</w:t>
+      </w:r>
+    </w:p>
+    <w:p>
+      <w:pPr>
+        <w:pStyle w:val="CGeneralText"/>
+        <w:numPr>
+          <w:ilvl w:val="0"/>
+          <w:numId w:val="20"/>
+        </w:numPr>
+      </w:pPr>
+      <w:r>
+        <w:t xml:space="preserve">A </w:t>
+      </w:r>
+      <w:r>
+        <w:rPr>
+          <w:b/>
+        </w:rPr>
+        <w:t>database dictionary</w:t>
+      </w:r>
+      <w:r>
+        <w:t xml:space="preserve"> provides a comprehensive list of the structure and types of data in the database.</w:t>
+      </w:r>
+    </w:p>
+    <w:p>
+      <w:pPr>
+        <w:pStyle w:val="CGeneralText"/>
+        <w:numPr>
+          <w:ilvl w:val="0"/>
+          <w:numId w:val="20"/>
+        </w:numPr>
+      </w:pPr>
+      <w:r>
+        <w:t xml:space="preserve">A </w:t>
+      </w:r>
+      <w:r>
+        <w:rPr>
+          <w:b/>
+        </w:rPr>
+        <w:t>table</w:t>
+      </w:r>
+      <w:r>
+        <w:t xml:space="preserve"> is a collection of related data held in a database.</w:t>
+      </w:r>
+      <w:r>
+        <w:t xml:space="preserve"> Example</w:t>
+      </w:r>
+      <w:r>
+        <w:t xml:space="preserve"> 1</w:t>
+      </w:r>
+      <w:r>
+        <w:t>: A contacts table can contain name, address and phone number</w:t>
+      </w:r>
+      <w:r>
+        <w:t xml:space="preserve"> fields</w:t>
+      </w:r>
+      <w:r>
+        <w:t>.</w:t>
+      </w:r>
+      <w:r>
+        <w:t xml:space="preserve"> Example 2: An invoice can contain ID, date, item, and cost of item sold</w:t>
+      </w:r>
+      <w:r>
+        <w:t xml:space="preserve"> fields</w:t>
+      </w:r>
+      <w:r>
+        <w:t>.</w:t>
+      </w:r>
+      <w:r>
+        <w:t xml:space="preserve"> These are examples of structured data. Big Data / Hadoop uses NoSQL which uses unstructured data.</w:t>
+      </w:r>
+    </w:p>
+    <w:p>
+      <w:pPr>
+        <w:pStyle w:val="CGeneralText"/>
+        <w:numPr>
+          <w:ilvl w:val="0"/>
+          <w:numId w:val="20"/>
+        </w:numPr>
+      </w:pPr>
+      <w:r>
+        <w:rPr>
+          <w:b/>
+        </w:rPr>
+        <w:t xml:space="preserve">Fields/columns </w:t>
+      </w:r>
+      <w:r>
+        <w:t>store the actual data. They have a type and name. They can store numbers, text, audio, images, dates and times, etc. They are analogous to arrays in Java.</w:t>
+      </w:r>
+    </w:p>
+    <w:p>
+      <w:pPr>
+        <w:pStyle w:val="CGeneralText"/>
+        <w:numPr>
+          <w:ilvl w:val="0"/>
+          <w:numId w:val="20"/>
+        </w:numPr>
+      </w:pPr>
+      <w:r>
+        <w:rPr>
+          <w:b/>
+        </w:rPr>
+        <w:t>Record/row</w:t>
+      </w:r>
+      <w:r>
+        <w:t xml:space="preserve"> a collection of all columns for one entry.</w:t>
+      </w:r>
+    </w:p>
+    <w:p>
+      <w:pPr>
+        <w:pStyle w:val="CGeneralText"/>
+        <w:numPr>
+          <w:ilvl w:val="0"/>
+          <w:numId w:val="20"/>
+        </w:numPr>
+      </w:pPr>
+      <w:r>
+        <w:rPr>
+          <w:b/>
+        </w:rPr>
+        <w:t>Flat file database</w:t>
+      </w:r>
+      <w:r>
+        <w:t xml:space="preserve"> stores all data in a single table.</w:t>
+      </w:r>
+      <w:r>
+        <w:t xml:space="preserve"> This results in a lot of duplication.</w:t>
+      </w:r>
+      <w:r>
+        <w:t xml:space="preserve"> Not used much these days</w:t>
+      </w:r>
+      <w:r>
+        <w:t xml:space="preserve"> since to update data in one place you have to update it in the duplicated places too</w:t>
+      </w:r>
+      <w:r>
+        <w:t>.</w:t>
+      </w:r>
+      <w:r>
+        <w:t xml:space="preserve"> In a relational database, tables can be related to other tables to prevent this.</w:t>
+      </w:r>
+    </w:p>
+    <w:p>
+      <w:pPr>
+        <w:pStyle w:val="CGeneralText"/>
+        <w:numPr>
+          <w:ilvl w:val="0"/>
+          <w:numId w:val="20"/>
+        </w:numPr>
+      </w:pPr>
+      <w:r>
+        <w:t xml:space="preserve">Tables are related to other tables on a single column, this is called a </w:t>
+      </w:r>
+      <w:r>
+        <w:rPr>
+          <w:b/>
+        </w:rPr>
+        <w:t>join</w:t>
+      </w:r>
+      <w:r>
+        <w:t>.</w:t>
+      </w:r>
+      <w:r>
+        <w:t xml:space="preserve"> </w:t>
+      </w:r>
+      <w:r>
+        <w:t xml:space="preserve">There are different types of joins. One to many is when one row corresponds to many rows – e.g. customer data and orders data. </w:t>
+      </w:r>
+    </w:p>
+    <w:p>
+      <w:pPr>
+        <w:pStyle w:val="CGeneralText"/>
+        <w:numPr>
+          <w:ilvl w:val="0"/>
+          <w:numId w:val="20"/>
+        </w:numPr>
+      </w:pPr>
+      <w:r>
+        <w:rPr>
+          <w:b/>
+        </w:rPr>
+        <w:t>View</w:t>
+      </w:r>
+      <w:r>
+        <w:t xml:space="preserve"> is a selection of rows and columns, possibly from more than one table.</w:t>
+      </w:r>
+    </w:p>
+    <w:p>
+      <w:pPr>
+        <w:pStyle w:val="CGeneralText"/>
+        <w:numPr>
+          <w:ilvl w:val="0"/>
+          <w:numId w:val="0"/>
+        </w:numPr>
+        <w:ind w:left="720" w:hanging="360"/>
+      </w:pPr>
+    </w:p>
+    <w:p>
+      <w:pPr>
+        <w:pStyle w:val="CGeneralText"/>
+        <w:numPr>
+          <w:ilvl w:val="0"/>
+          <w:numId w:val="20"/>
+        </w:numPr>
+      </w:pPr>
+      <w:r>
+        <w:t xml:space="preserve">Install SQLite from the official website. Copy the files to a permanent location on your storage device. Add it’s path to Window’s path environment variable. Open command prompt and type </w:t>
+      </w:r>
+      <w:r>
+        <w:rPr>
+          <w:i/>
+        </w:rPr>
+        <w:t>sqlite</w:t>
+      </w:r>
+      <w:r>
+        <w:rPr>
+          <w:i/>
+        </w:rPr>
+        <w:t>3</w:t>
+      </w:r>
+      <w:r>
+        <w:t xml:space="preserve"> to confirm that it works.</w:t>
+      </w:r>
+      <w:r>
+        <w:t xml:space="preserve"> Type </w:t>
+      </w:r>
+      <w:r>
+        <w:rPr>
+          <w:i/>
+        </w:rPr>
+        <w:t>‘.quit’</w:t>
+      </w:r>
+      <w:r>
+        <w:t xml:space="preserve"> to exit.</w:t>
+      </w:r>
+    </w:p>
+    <w:p>
+      <w:pPr>
+        <w:pStyle w:val="CGeneralText"/>
+        <w:numPr>
+          <w:ilvl w:val="0"/>
+          <w:numId w:val="20"/>
+        </w:numPr>
+      </w:pPr>
+      <w:r>
+        <w:t>The notes will focus on the SQL language</w:t>
+      </w:r>
+      <w:r>
+        <w:t xml:space="preserve"> with command prompt</w:t>
+      </w:r>
+      <w:r>
+        <w:t>, then get into the Java aspect afterwards.</w:t>
+      </w:r>
+    </w:p>
+    <w:p>
+      <w:pPr>
+        <w:pStyle w:val="CGeneralText"/>
+        <w:numPr>
+          <w:ilvl w:val="0"/>
+          <w:numId w:val="20"/>
+        </w:numPr>
+      </w:pPr>
+      <w:r>
+        <w:rPr>
+          <w:i/>
+        </w:rPr>
+        <w:t>‘sqlite3 test.db’</w:t>
+      </w:r>
+      <w:r>
+        <w:t xml:space="preserve"> creates a new database called test</w:t>
+      </w:r>
+      <w:r>
+        <w:t xml:space="preserve"> if it doesn’t exist, otherwise it opens it</w:t>
+      </w:r>
+      <w:r>
+        <w:t>.</w:t>
+      </w:r>
+    </w:p>
+    <w:p>
+      <w:pPr>
+        <w:pStyle w:val="CGeneralText"/>
+        <w:numPr>
+          <w:ilvl w:val="0"/>
+          <w:numId w:val="20"/>
+        </w:numPr>
+      </w:pPr>
+      <w:r>
+        <w:rPr>
+          <w:i/>
+        </w:rPr>
+        <w:t>‘.help’</w:t>
+      </w:r>
+      <w:r>
+        <w:t xml:space="preserve"> lists all the possible commands you can input.</w:t>
+      </w:r>
+    </w:p>
+    <w:p>
+      <w:pPr>
+        <w:pStyle w:val="CGeneralText"/>
+        <w:numPr>
+          <w:ilvl w:val="0"/>
+          <w:numId w:val="20"/>
+        </w:numPr>
+      </w:pPr>
+      <w:r>
+        <w:rPr>
+          <w:i/>
+        </w:rPr>
+        <w:t>‘.headers on’</w:t>
+      </w:r>
+      <w:r>
+        <w:t xml:space="preserve"> displays the names of columns.</w:t>
+      </w:r>
+    </w:p>
+    <w:p>
+      <w:pPr>
+        <w:pStyle w:val="CGeneralText"/>
+        <w:numPr>
+          <w:ilvl w:val="0"/>
+          <w:numId w:val="20"/>
+        </w:numPr>
+      </w:pPr>
+      <w:r>
+        <w:rPr>
+          <w:i/>
+        </w:rPr>
+        <w:t>‘</w:t>
+      </w:r>
+      <w:r>
+        <w:rPr>
+          <w:i/>
+        </w:rPr>
+        <w:t>create table contacts (name text, phone integer, email text);</w:t>
+      </w:r>
+      <w:r>
+        <w:rPr>
+          <w:i/>
+        </w:rPr>
+        <w:t xml:space="preserve">’ </w:t>
+      </w:r>
+      <w:r>
+        <w:t>creates a table called contacts with the given columns. If SQLite stays quite when you enter a command it’s because there were no errors.</w:t>
+      </w:r>
+    </w:p>
+    <w:p>
+      <w:pPr>
+        <w:pStyle w:val="CGeneralText"/>
+        <w:numPr>
+          <w:ilvl w:val="0"/>
+          <w:numId w:val="20"/>
+        </w:numPr>
+      </w:pPr>
+      <w:r>
+        <w:rPr>
+          <w:i/>
+        </w:rPr>
+        <w:t>‘</w:t>
+      </w:r>
+      <w:r>
+        <w:rPr>
+          <w:i/>
+        </w:rPr>
+        <w:t>insert into contacts(name, phone, email) values('Tim', 6545678, 'tim@email.com');</w:t>
+      </w:r>
+      <w:r>
+        <w:rPr>
+          <w:i/>
+        </w:rPr>
+        <w:t>’</w:t>
+      </w:r>
+      <w:r>
+        <w:t xml:space="preserve"> inserts a row of data into the table. You can use single quotes or double quotes. When working with Java it’s consistent to use single quotes for SQL statements and double quotes for strings.</w:t>
+      </w:r>
+    </w:p>
+    <w:p>
+      <w:pPr>
+        <w:pStyle w:val="CGeneralText"/>
+        <w:numPr>
+          <w:ilvl w:val="0"/>
+          <w:numId w:val="20"/>
+        </w:numPr>
+      </w:pPr>
+      <w:r>
+        <w:t>Although not required, it’s common to type SQL keywords in capital to help differentiate commands from data. SQL itself is case insensitive however.</w:t>
+      </w:r>
+    </w:p>
+    <w:p>
+      <w:pPr>
+        <w:pStyle w:val="CGeneralText"/>
+        <w:numPr>
+          <w:ilvl w:val="0"/>
+          <w:numId w:val="20"/>
+        </w:numPr>
+      </w:pPr>
+      <w:r>
+        <w:rPr>
+          <w:i/>
+        </w:rPr>
+        <w:t>‘</w:t>
+      </w:r>
+      <w:r>
+        <w:rPr>
+          <w:i/>
+        </w:rPr>
+        <w:t>SELECT * FROM contacts;</w:t>
+      </w:r>
+      <w:r>
+        <w:rPr>
+          <w:i/>
+        </w:rPr>
+        <w:t>’</w:t>
+      </w:r>
+      <w:r>
+        <w:t xml:space="preserve"> will display (select) all (*) columns from contacts table.</w:t>
+      </w:r>
+    </w:p>
+    <w:p>
+      <w:pPr>
+        <w:pStyle w:val="CGeneralText"/>
+        <w:numPr>
+          <w:ilvl w:val="0"/>
+          <w:numId w:val="20"/>
+        </w:numPr>
+      </w:pPr>
+      <w:r>
+        <w:rPr>
+          <w:i/>
+        </w:rPr>
+        <w:t>‘</w:t>
+      </w:r>
+      <w:r>
+        <w:rPr>
+          <w:i/>
+        </w:rPr>
+        <w:t>SELECT name, phone, email FROM contacts</w:t>
+      </w:r>
+      <w:r>
+        <w:rPr>
+          <w:i/>
+        </w:rPr>
+        <w:t>’</w:t>
+      </w:r>
+      <w:r>
+        <w:t xml:space="preserve"> will display the selected columns from the table.</w:t>
+      </w:r>
+    </w:p>
+    <w:p>
+      <w:pPr>
+        <w:pStyle w:val="CGeneralText"/>
+        <w:numPr>
+          <w:ilvl w:val="0"/>
+          <w:numId w:val="20"/>
+        </w:numPr>
+      </w:pPr>
+      <w:r>
+        <w:t xml:space="preserve">If you omit the semicolon by mistake SQL will assume that you want to enter more </w:t>
+      </w:r>
+      <w:r>
+        <w:t>clauses/statements</w:t>
+      </w:r>
+      <w:r>
+        <w:t xml:space="preserve"> for the query.</w:t>
+      </w:r>
+      <w:r>
+        <w:t xml:space="preserve"> This is often done to make commands more </w:t>
+      </w:r>
+      <w:r>
+        <w:t>readable</w:t>
+      </w:r>
+      <w:r>
+        <w:t>.</w:t>
+      </w:r>
+    </w:p>
+    <w:p>
+      <w:pPr>
+        <w:pStyle w:val="CGeneralText"/>
+        <w:numPr>
+          <w:ilvl w:val="0"/>
+          <w:numId w:val="20"/>
+        </w:numPr>
+      </w:pPr>
+      <w:r>
+        <w:t>SQL commands require the semicolon, SQLite commands (beginning with dot) do not.</w:t>
+      </w:r>
+    </w:p>
+    <w:p>
+      <w:pPr>
+        <w:pStyle w:val="CGeneralText"/>
+        <w:numPr>
+          <w:ilvl w:val="0"/>
+          <w:numId w:val="20"/>
+        </w:numPr>
+      </w:pPr>
+      <w:r>
+        <w:t xml:space="preserve">When inserting, you can omit </w:t>
+      </w:r>
+      <w:r>
+        <w:rPr>
+          <w:i/>
+        </w:rPr>
+        <w:t>‘</w:t>
+      </w:r>
+      <w:r>
+        <w:rPr>
+          <w:i/>
+        </w:rPr>
+        <w:t>contacts (name, phone, email)’</w:t>
+      </w:r>
+      <w:r>
+        <w:t xml:space="preserve"> if you specify data for each column, e.g. </w:t>
+      </w:r>
+      <w:r>
+        <w:rPr>
+          <w:i/>
+        </w:rPr>
+        <w:t xml:space="preserve">‘INSERT INTO </w:t>
+      </w:r>
+      <w:r>
+        <w:rPr>
+          <w:i/>
+        </w:rPr>
+        <w:t>contacts</w:t>
+      </w:r>
+      <w:r>
+        <w:rPr>
+          <w:i/>
+        </w:rPr>
+        <w:t xml:space="preserve"> VALUES(“Brian”, 1234, “Brian@email.com”);’</w:t>
+      </w:r>
+      <w:r>
+        <w:t>.</w:t>
+      </w:r>
+    </w:p>
+    <w:p>
+      <w:pPr>
+        <w:pStyle w:val="CGeneralText"/>
+        <w:numPr>
+          <w:ilvl w:val="0"/>
+          <w:numId w:val="0"/>
+        </w:numPr>
+        <w:ind w:left="720" w:hanging="360"/>
+      </w:pPr>
+    </w:p>
+    <w:p>
+      <w:pPr>
+        <w:pStyle w:val="CGeneralText"/>
+        <w:numPr>
+          <w:ilvl w:val="0"/>
+          <w:numId w:val="20"/>
+        </w:numPr>
+      </w:pPr>
+      <w:r>
+        <w:t>Although you specify the type of each column when creating the table, SQLite doesn’t enforce the type of data you insert. A string can easily be inserted into an integer column. Other database systems don’t do this.</w:t>
+      </w:r>
+    </w:p>
+    <w:p>
+      <w:pPr>
+        <w:pStyle w:val="CGeneralText"/>
+        <w:numPr>
+          <w:ilvl w:val="0"/>
+          <w:numId w:val="20"/>
+        </w:numPr>
+      </w:pPr>
+      <w:r>
+        <w:t>SQLite doesn’t support altering tables to change name/type like other database systems.</w:t>
+      </w:r>
+    </w:p>
+    <w:p>
+      <w:pPr>
+        <w:pStyle w:val="CGeneralText"/>
+        <w:numPr>
+          <w:ilvl w:val="0"/>
+          <w:numId w:val="20"/>
+        </w:numPr>
+      </w:pPr>
+      <w:r>
+        <w:rPr>
+          <w:i/>
+        </w:rPr>
+        <w:t>‘.backup testbackup</w:t>
+      </w:r>
+      <w:r>
+        <w:rPr>
+          <w:i/>
+        </w:rPr>
+        <w:t>’</w:t>
+      </w:r>
+      <w:r>
+        <w:t xml:space="preserve"> creates a backup of the current database</w:t>
+      </w:r>
+      <w:r>
+        <w:t xml:space="preserve"> and saves it to the specified file</w:t>
+      </w:r>
+      <w:r>
+        <w:t>. You can provide an argument for a specific database.</w:t>
+      </w:r>
+    </w:p>
+    <w:p>
+      <w:pPr>
+        <w:pStyle w:val="CGeneralText"/>
+        <w:numPr>
+          <w:ilvl w:val="0"/>
+          <w:numId w:val="20"/>
+        </w:numPr>
+      </w:pPr>
+      <w:r>
+        <w:rPr>
+          <w:i/>
+        </w:rPr>
+        <w:t xml:space="preserve">‘UPDATE contacts SET email="steve@email.com";’ </w:t>
+      </w:r>
+      <w:r>
+        <w:t>will set each email row to steve</w:t>
+      </w:r>
+      <w:r>
+        <w:t xml:space="preserve">@email.com. </w:t>
+      </w:r>
+      <w:r>
+        <w:rPr>
+          <w:i/>
+        </w:rPr>
+        <w:t xml:space="preserve">‘.restore testbackup’ </w:t>
+      </w:r>
+      <w:r>
+        <w:t xml:space="preserve">will restore the </w:t>
+      </w:r>
+      <w:r>
+        <w:t xml:space="preserve">specified </w:t>
+      </w:r>
+      <w:r>
+        <w:t>backup.</w:t>
+      </w:r>
+    </w:p>
+    <w:p>
+      <w:pPr>
+        <w:pStyle w:val="CGeneralText"/>
+        <w:numPr>
+          <w:ilvl w:val="0"/>
+          <w:numId w:val="20"/>
+        </w:numPr>
+      </w:pPr>
+      <w:r>
+        <w:rPr>
+          <w:i/>
+        </w:rPr>
+        <w:lastRenderedPageBreak/>
+        <w:t>‘</w:t>
+      </w:r>
+      <w:r>
+        <w:rPr>
+          <w:i/>
+        </w:rPr>
+        <w:t>UPDATE contacts SET email="steve@email.com" WHERE name="Steve";</w:t>
+      </w:r>
+      <w:r>
+        <w:rPr>
+          <w:i/>
+        </w:rPr>
+        <w:t>’</w:t>
+      </w:r>
+      <w:r>
+        <w:t xml:space="preserve"> sets the email only when</w:t>
+      </w:r>
+      <w:r>
+        <w:t xml:space="preserve"> the name is Steve.</w:t>
+      </w:r>
+    </w:p>
+    <w:p>
+      <w:pPr>
+        <w:pStyle w:val="CGeneralText"/>
+        <w:numPr>
+          <w:ilvl w:val="0"/>
+          <w:numId w:val="20"/>
+        </w:numPr>
+      </w:pPr>
+      <w:r>
+        <w:rPr>
+          <w:i/>
+        </w:rPr>
+        <w:t>‘</w:t>
+      </w:r>
+      <w:r>
+        <w:rPr>
+          <w:i/>
+        </w:rPr>
+        <w:t xml:space="preserve">SELECT </w:t>
+      </w:r>
+      <w:r>
+        <w:rPr>
+          <w:i/>
+        </w:rPr>
+        <w:t>name, email</w:t>
+      </w:r>
+      <w:r>
+        <w:rPr>
+          <w:i/>
+        </w:rPr>
+        <w:t xml:space="preserve"> FROM contacts WHERE phone &gt; 1</w:t>
+      </w:r>
+      <w:r>
+        <w:rPr>
+          <w:i/>
+        </w:rPr>
+        <w:t>’</w:t>
+      </w:r>
+      <w:r>
+        <w:t xml:space="preserve"> applies a constrain</w:t>
+      </w:r>
+      <w:r>
+        <w:t>t</w:t>
+      </w:r>
+      <w:r>
+        <w:t xml:space="preserve"> so that only rows with a phone number &gt; 1 will be shown.</w:t>
+      </w:r>
+    </w:p>
+    <w:p>
+      <w:pPr>
+        <w:pStyle w:val="CGeneralText"/>
+        <w:numPr>
+          <w:ilvl w:val="0"/>
+          <w:numId w:val="20"/>
+        </w:numPr>
+      </w:pPr>
+      <w:r>
+        <w:rPr>
+          <w:i/>
+        </w:rPr>
+        <w:t>‘DELETE FROM contacts’</w:t>
+      </w:r>
+      <w:r>
+        <w:t xml:space="preserve"> will delete every row.</w:t>
+      </w:r>
+    </w:p>
+    <w:p>
+      <w:pPr>
+        <w:pStyle w:val="CGeneralText"/>
+        <w:numPr>
+          <w:ilvl w:val="0"/>
+          <w:numId w:val="20"/>
+        </w:numPr>
+      </w:pPr>
+      <w:r>
+        <w:rPr>
+          <w:i/>
+        </w:rPr>
+        <w:t>‘DELETE FROM contacts WHERE phone=1234’</w:t>
+      </w:r>
+      <w:r>
+        <w:t xml:space="preserve"> deletes a row when the phone number is 1234.</w:t>
+      </w:r>
+    </w:p>
+    <w:p>
+      <w:pPr>
+        <w:pStyle w:val="CGeneralText"/>
+        <w:numPr>
+          <w:ilvl w:val="0"/>
+          <w:numId w:val="20"/>
+        </w:numPr>
+      </w:pPr>
+      <w:r>
+        <w:rPr>
+          <w:i/>
+        </w:rPr>
+        <w:t xml:space="preserve">CREATE, INSET, SELECT, UPDATE, </w:t>
+      </w:r>
+      <w:r>
+        <w:t>and</w:t>
+      </w:r>
+      <w:r>
+        <w:rPr>
+          <w:i/>
+        </w:rPr>
+        <w:t xml:space="preserve"> DELETE</w:t>
+      </w:r>
+      <w:r>
+        <w:t xml:space="preserve"> are some of the most common commands.</w:t>
+      </w:r>
+    </w:p>
+    <w:p>
+      <w:pPr>
+        <w:pStyle w:val="CGeneralText"/>
+        <w:numPr>
+          <w:ilvl w:val="0"/>
+          <w:numId w:val="20"/>
+        </w:numPr>
+      </w:pPr>
+      <w:r>
+        <w:rPr>
+          <w:i/>
+        </w:rPr>
+        <w:t>‘.tables’</w:t>
+      </w:r>
+      <w:r>
+        <w:t xml:space="preserve"> lists all the tables in the current database.</w:t>
+      </w:r>
+    </w:p>
+    <w:p>
+      <w:pPr>
+        <w:pStyle w:val="CGeneralText"/>
+        <w:numPr>
+          <w:ilvl w:val="0"/>
+          <w:numId w:val="20"/>
+        </w:numPr>
+      </w:pPr>
+      <w:r>
+        <w:rPr>
+          <w:i/>
+        </w:rPr>
+        <w:t>‘.schema’</w:t>
+      </w:r>
+      <w:r>
+        <w:t xml:space="preserve"> prints out the structure of the tables. You can specify a specific table to check.</w:t>
+      </w:r>
+    </w:p>
+    <w:p>
+      <w:pPr>
+        <w:pStyle w:val="CGeneralText"/>
+        <w:numPr>
+          <w:ilvl w:val="0"/>
+          <w:numId w:val="20"/>
+        </w:numPr>
+      </w:pPr>
+      <w:r>
+        <w:rPr>
+          <w:i/>
+        </w:rPr>
+        <w:t>‘.dump’</w:t>
+      </w:r>
+      <w:r>
+        <w:t xml:space="preserve"> gives you all the commands to create the table and to insert the data. This can be directly copy and pasted into code.</w:t>
+      </w:r>
       <w:bookmarkStart w:id="0" w:name="_GoBack"/>
       <w:bookmarkEnd w:id="0"/>
-      <w:r>
-        <w:t>.</w:t>
-      </w:r>
-    </w:p>
-    <w:p>
-      <w:pPr>
-        <w:pStyle w:val="CGeneralText"/>
-        <w:numPr>
-          <w:ilvl w:val="0"/>
-          <w:numId w:val="20"/>
-        </w:numPr>
-      </w:pPr>
-      <w:r>
-        <w:t>SQLite stores databases on a single file.</w:t>
-      </w:r>
-    </w:p>
-    <w:p>
-      <w:pPr>
-        <w:pStyle w:val="CGeneralText"/>
-        <w:numPr>
-          <w:ilvl w:val="0"/>
-          <w:numId w:val="20"/>
-        </w:numPr>
-      </w:pPr>
-      <w:r>
-        <w:lastRenderedPageBreak/>
-        <w:t xml:space="preserve">A </w:t>
-      </w:r>
-      <w:r>
-        <w:rPr>
-          <w:b/>
-        </w:rPr>
-        <w:t>database dictionary</w:t>
-      </w:r>
-      <w:r>
-        <w:t xml:space="preserve"> provides a comprehensive list of the structure and types of data in the database.</w:t>
-      </w:r>
     </w:p>
     <w:p>
       <w:pPr>
@@ -15132,7 +15945,7 @@
   <w:abstractNum w:abstractNumId="16" w15:restartNumberingAfterBreak="0">
     <w:nsid w:val="65466FF4"/>
     <w:multiLevelType w:val="hybridMultilevel"/>
-    <w:tmpl w:val="5900AF76"/>
+    <w:tmpl w:val="22CC6686"/>
     <w:lvl w:ilvl="0" w:tplc="08090001">
       <w:start w:val="1"/>
       <w:numFmt w:val="bullet"/>

</xml_diff>

<commit_message>
Covered ORDER BY (asc/desc/nocase) and INNER JOIN
</commit_message>
<xml_diff>
--- a/notes/Notes.docx
+++ b/notes/Notes.docx
@@ -11221,7 +11221,13 @@
         <w:t>Concurrency</w:t>
       </w:r>
       <w:r>
-        <w:t xml:space="preserve"> refers to an application working on more than one task at a time. In other words the application doesn’t have to wait for one task to end before starting the next one. </w:t>
+        <w:t xml:space="preserve"> refers to an application working on more than one task at a time. In other words</w:t>
+      </w:r>
+      <w:r>
+        <w:t>,</w:t>
+      </w:r>
+      <w:r>
+        <w:t xml:space="preserve"> the application doesn’t have to wait for one task to end before starting the next one. </w:t>
       </w:r>
     </w:p>
     <w:p>
@@ -13293,6 +13299,16 @@
         <w:pStyle w:val="CGeneralText"/>
         <w:numPr>
           <w:ilvl w:val="0"/>
+          <w:numId w:val="0"/>
+        </w:numPr>
+        <w:ind w:left="720" w:hanging="360"/>
+      </w:pPr>
+    </w:p>
+    <w:p>
+      <w:pPr>
+        <w:pStyle w:val="CGeneralText"/>
+        <w:numPr>
+          <w:ilvl w:val="0"/>
           <w:numId w:val="20"/>
         </w:numPr>
       </w:pPr>
@@ -13311,6 +13327,21 @@
       <w:r>
         <w:t>.</w:t>
       </w:r>
+      <w:r>
+        <w:t xml:space="preserve"> It will be created/opened from the current active directory. Use ‘</w:t>
+      </w:r>
+      <w:r>
+        <w:rPr>
+          <w:i/>
+        </w:rPr>
+        <w:t>cd’</w:t>
+      </w:r>
+      <w:r>
+        <w:t xml:space="preserve"> in command prompt to change it.</w:t>
+      </w:r>
+      <w:r>
+        <w:t xml:space="preserve"> The extension isn’t important, but ‘db’ is typical, avoid ‘sql’ as that’s used for SQL scripts.</w:t>
+      </w:r>
     </w:p>
     <w:p>
       <w:pPr>
@@ -13613,6 +13644,7 @@
         <w:rPr>
           <w:i/>
         </w:rPr>
+        <w:lastRenderedPageBreak/>
         <w:t>‘.backup testbackup</w:t>
       </w:r>
       <w:r>
@@ -13679,7 +13711,6 @@
         <w:rPr>
           <w:i/>
         </w:rPr>
-        <w:lastRenderedPageBreak/>
         <w:t>‘</w:t>
       </w:r>
       <w:r>
@@ -13797,7 +13828,19 @@
         <w:rPr>
           <w:i/>
         </w:rPr>
-        <w:t xml:space="preserve">CREATE, INSET, SELECT, UPDATE, </w:t>
+        <w:t>CREATE, INSE</w:t>
+      </w:r>
+      <w:r>
+        <w:rPr>
+          <w:i/>
+        </w:rPr>
+        <w:t>R</w:t>
+      </w:r>
+      <w:r>
+        <w:rPr>
+          <w:i/>
+        </w:rPr>
+        <w:t xml:space="preserve">T, SELECT, UPDATE, </w:t>
       </w:r>
       <w:r>
         <w:t>and</w:t>
@@ -13864,6 +13907,319 @@
       </w:r>
       <w:r>
         <w:t xml:space="preserve"> gives you all the commands to create the table and to insert the data. This can be directly copy and pasted into code.</w:t>
+      </w:r>
+    </w:p>
+    <w:p>
+      <w:pPr>
+        <w:pStyle w:val="CGeneralText"/>
+        <w:numPr>
+          <w:ilvl w:val="0"/>
+          <w:numId w:val="0"/>
+        </w:numPr>
+        <w:ind w:left="720" w:hanging="360"/>
+      </w:pPr>
+    </w:p>
+    <w:p>
+      <w:pPr>
+        <w:pStyle w:val="CGeneralText"/>
+        <w:numPr>
+          <w:ilvl w:val="0"/>
+          <w:numId w:val="20"/>
+        </w:numPr>
+      </w:pPr>
+      <w:r>
+        <w:rPr>
+          <w:i/>
+        </w:rPr>
+        <w:t>‘CREATE TABLE songs(_id INTEGER PRIMARY KEY, track INTEGER, title TEXT NOT NULL, album INTEGER);’</w:t>
+      </w:r>
+      <w:r>
+        <w:t xml:space="preserve"> -&gt; The ID column is called </w:t>
+      </w:r>
+      <w:r>
+        <w:rPr>
+          <w:b/>
+        </w:rPr>
+        <w:t>_id</w:t>
+      </w:r>
+      <w:r>
+        <w:t xml:space="preserve"> as some Java classes require it. </w:t>
+      </w:r>
+      <w:r>
+        <w:rPr>
+          <w:b/>
+        </w:rPr>
+        <w:t>Primary key</w:t>
+      </w:r>
+      <w:r>
+        <w:t xml:space="preserve"> means that the column </w:t>
+      </w:r>
+      <w:r>
+        <w:t>must</w:t>
+      </w:r>
+      <w:r>
+        <w:t xml:space="preserve"> contain unique data on each row</w:t>
+      </w:r>
+      <w:r>
+        <w:t>. T</w:t>
+      </w:r>
+      <w:r>
+        <w:t>his speeds up searching and joining</w:t>
+      </w:r>
+      <w:r>
+        <w:t xml:space="preserve"> since the </w:t>
+      </w:r>
+      <w:r>
+        <w:t>rows are sorted by it</w:t>
+      </w:r>
+      <w:r>
+        <w:t>. By default the order is undefined similar to Sets and Maps in Java.</w:t>
+      </w:r>
+      <w:r>
+        <w:t xml:space="preserve"> Not null means that text must be entered.</w:t>
+      </w:r>
+    </w:p>
+    <w:p>
+      <w:pPr>
+        <w:pStyle w:val="CGeneralText"/>
+        <w:numPr>
+          <w:ilvl w:val="0"/>
+          <w:numId w:val="20"/>
+        </w:numPr>
+      </w:pPr>
+      <w:r>
+        <w:t>Inserting into this table without specifying the ID will automatically pick the next unique ID. Not all databases do this.</w:t>
+      </w:r>
+    </w:p>
+    <w:p>
+      <w:pPr>
+        <w:pStyle w:val="CGeneralText"/>
+        <w:numPr>
+          <w:ilvl w:val="0"/>
+          <w:numId w:val="20"/>
+        </w:numPr>
+      </w:pPr>
+      <w:r>
+        <w:rPr>
+          <w:i/>
+        </w:rPr>
+        <w:t>‘SELECT * FROM artists ORDER BY name;’</w:t>
+      </w:r>
+      <w:r>
+        <w:t xml:space="preserve"> </w:t>
+      </w:r>
+      <w:r>
+        <w:t>for</w:t>
+      </w:r>
+      <w:r>
+        <w:t xml:space="preserve"> ascending</w:t>
+      </w:r>
+      <w:r>
+        <w:t xml:space="preserve"> order</w:t>
+      </w:r>
+      <w:r>
+        <w:t xml:space="preserve"> by the specified column.</w:t>
+      </w:r>
+    </w:p>
+    <w:p>
+      <w:pPr>
+        <w:pStyle w:val="CGeneralText"/>
+        <w:numPr>
+          <w:ilvl w:val="0"/>
+          <w:numId w:val="20"/>
+        </w:numPr>
+      </w:pPr>
+      <w:r>
+        <w:rPr>
+          <w:i/>
+        </w:rPr>
+        <w:t>‘</w:t>
+      </w:r>
+      <w:r>
+        <w:rPr>
+          <w:i/>
+        </w:rPr>
+        <w:t>SELECT * FROM albums ORDER BY name COLLATE NOCASE;</w:t>
+      </w:r>
+      <w:r>
+        <w:rPr>
+          <w:i/>
+        </w:rPr>
+        <w:t>’</w:t>
+      </w:r>
+      <w:r>
+        <w:t xml:space="preserve"> will ignore case when ordering.</w:t>
+      </w:r>
+    </w:p>
+    <w:p>
+      <w:pPr>
+        <w:pStyle w:val="CGeneralText"/>
+        <w:numPr>
+          <w:ilvl w:val="0"/>
+          <w:numId w:val="20"/>
+        </w:numPr>
+      </w:pPr>
+      <w:r>
+        <w:rPr>
+          <w:i/>
+        </w:rPr>
+        <w:t>‘</w:t>
+      </w:r>
+      <w:r>
+        <w:rPr>
+          <w:i/>
+        </w:rPr>
+        <w:t>SELECT * FROM albums ORDER BY name DESC;</w:t>
+      </w:r>
+      <w:r>
+        <w:rPr>
+          <w:i/>
+        </w:rPr>
+        <w:t>’ or ‘</w:t>
+      </w:r>
+      <w:r>
+        <w:rPr>
+          <w:i/>
+        </w:rPr>
+        <w:t>‘</w:t>
+      </w:r>
+      <w:r>
+        <w:rPr>
+          <w:i/>
+        </w:rPr>
+        <w:t xml:space="preserve">SELECT * FROM albums ORDER BY name </w:t>
+      </w:r>
+      <w:r>
+        <w:rPr>
+          <w:i/>
+        </w:rPr>
+        <w:t xml:space="preserve">COLLATE NOCASE </w:t>
+      </w:r>
+      <w:r>
+        <w:rPr>
+          <w:i/>
+        </w:rPr>
+        <w:t>DESC;</w:t>
+      </w:r>
+      <w:r>
+        <w:rPr>
+          <w:i/>
+        </w:rPr>
+        <w:t>’</w:t>
+      </w:r>
+      <w:r>
+        <w:t xml:space="preserve"> for descending order.</w:t>
+      </w:r>
+    </w:p>
+    <w:p>
+      <w:pPr>
+        <w:pStyle w:val="CGeneralText"/>
+        <w:numPr>
+          <w:ilvl w:val="0"/>
+          <w:numId w:val="20"/>
+        </w:numPr>
+      </w:pPr>
+      <w:r>
+        <w:rPr>
+          <w:i/>
+        </w:rPr>
+        <w:t>‘SELECT * FROM albums ORDER BY artist, name COLLATE NOCASE’</w:t>
+      </w:r>
+      <w:r>
+        <w:t xml:space="preserve"> sorts by artist, then by name.</w:t>
+      </w:r>
+    </w:p>
+    <w:p>
+      <w:pPr>
+        <w:pStyle w:val="CGeneralText"/>
+        <w:numPr>
+          <w:ilvl w:val="0"/>
+          <w:numId w:val="20"/>
+        </w:numPr>
+      </w:pPr>
+      <w:r>
+        <w:rPr>
+          <w:i/>
+        </w:rPr>
+        <w:t xml:space="preserve">‘SELECT * FROM songs JOIN albums ON songs.album = albums._id;’ </w:t>
+      </w:r>
+      <w:r>
+        <w:t xml:space="preserve">will combine the two tables into one to make it easier to see which albums the songs belong to. The tables are combined wherever </w:t>
+      </w:r>
+      <w:r>
+        <w:rPr>
+          <w:i/>
+        </w:rPr>
+        <w:t>songs.album</w:t>
+      </w:r>
+      <w:r>
+        <w:t xml:space="preserve"> matches </w:t>
+      </w:r>
+      <w:r>
+        <w:rPr>
+          <w:i/>
+        </w:rPr>
+        <w:t>albums._id</w:t>
+      </w:r>
+      <w:r>
+        <w:t>.</w:t>
+      </w:r>
+      <w:r>
+        <w:t xml:space="preserve"> The columns from album are appended to the columns from songs so two columns will have the exact same data.</w:t>
+      </w:r>
+    </w:p>
+    <w:p>
+      <w:pPr>
+        <w:pStyle w:val="CGeneralText"/>
+        <w:numPr>
+          <w:ilvl w:val="0"/>
+          <w:numId w:val="20"/>
+        </w:numPr>
+      </w:pPr>
+      <w:r>
+        <w:rPr>
+          <w:i/>
+        </w:rPr>
+        <w:t>‘</w:t>
+      </w:r>
+      <w:r>
+        <w:rPr>
+          <w:i/>
+        </w:rPr>
+        <w:t>SELECT songs.track, songs.title, albums.name FROM songs JOIN albums ON songs.album = albums._id;</w:t>
+      </w:r>
+      <w:r>
+        <w:rPr>
+          <w:i/>
+        </w:rPr>
+        <w:t>’</w:t>
+      </w:r>
+      <w:r>
+        <w:t xml:space="preserve"> specifies which </w:t>
+      </w:r>
+      <w:r>
+        <w:t xml:space="preserve">columns you want from the joined tables. You can remove songs and albums and write </w:t>
+      </w:r>
+      <w:r>
+        <w:rPr>
+          <w:i/>
+        </w:rPr>
+        <w:t>‘</w:t>
+      </w:r>
+      <w:r>
+        <w:rPr>
+          <w:i/>
+        </w:rPr>
+        <w:t>SELECT track, title, name FROM songs JOIN albums ON songs.album = albums._id;</w:t>
+      </w:r>
+      <w:r>
+        <w:rPr>
+          <w:i/>
+        </w:rPr>
+        <w:t>’</w:t>
+      </w:r>
+      <w:r>
+        <w:t xml:space="preserve"> if the column names are unique, but it’s good practice to fully qualify the name.</w:t>
       </w:r>
       <w:bookmarkStart w:id="0" w:name="_GoBack"/>
       <w:bookmarkEnd w:id="0"/>
@@ -15945,7 +16301,7 @@
   <w:abstractNum w:abstractNumId="16" w15:restartNumberingAfterBreak="0">
     <w:nsid w:val="65466FF4"/>
     <w:multiLevelType w:val="hybridMultilevel"/>
-    <w:tmpl w:val="22CC6686"/>
+    <w:tmpl w:val="30D49AC6"/>
     <w:lvl w:ilvl="0" w:tplc="08090001">
       <w:start w:val="1"/>
       <w:numFmt w:val="bullet"/>

</xml_diff>

<commit_message>
Completed SQL challenges 1-10
</commit_message>
<xml_diff>
--- a/notes/Notes.docx
+++ b/notes/Notes.docx
@@ -13731,6 +13731,9 @@
       <w:r>
         <w:t xml:space="preserve"> the name is Steve.</w:t>
       </w:r>
+      <w:r>
+        <w:t xml:space="preserve"> You can use &gt; for more than, &lt; for less than, &lt;&gt; for not equals.</w:t>
+      </w:r>
     </w:p>
     <w:p>
       <w:pPr>
@@ -14220,9 +14223,1147 @@
       </w:r>
       <w:r>
         <w:t xml:space="preserve"> if the column names are unique, but it’s good practice to fully qualify the name.</w:t>
+      </w:r>
+    </w:p>
+    <w:p>
+      <w:pPr>
+        <w:pStyle w:val="CGeneralText"/>
+        <w:numPr>
+          <w:ilvl w:val="0"/>
+          <w:numId w:val="20"/>
+        </w:numPr>
+      </w:pPr>
+      <w:r>
+        <w:rPr>
+          <w:i/>
+        </w:rPr>
+        <w:t>‘</w:t>
+      </w:r>
+      <w:r>
+        <w:rPr>
+          <w:i/>
+        </w:rPr>
+        <w:t>SELECT albums.name, songs.track, songs.title FROM songs INNER JOIN albums ON songs.album = albums._id ORDER BY albums.name, songs.track;</w:t>
+      </w:r>
+      <w:r>
+        <w:rPr>
+          <w:i/>
+        </w:rPr>
+        <w:t>’</w:t>
+      </w:r>
+      <w:r>
+        <w:t xml:space="preserve"> will order the joined table.</w:t>
+      </w:r>
+    </w:p>
+    <w:p>
+      <w:pPr>
+        <w:pStyle w:val="CGeneralText"/>
+        <w:numPr>
+          <w:ilvl w:val="0"/>
+          <w:numId w:val="0"/>
+        </w:numPr>
+        <w:ind w:left="720" w:hanging="360"/>
+      </w:pPr>
+    </w:p>
+    <w:p>
+      <w:pPr>
+        <w:pStyle w:val="CGeneralText"/>
+        <w:numPr>
+          <w:ilvl w:val="0"/>
+          <w:numId w:val="20"/>
+        </w:numPr>
+      </w:pPr>
+      <w:r>
+        <w:t>There are different types of joins. JOIN is the same as INNER JOIN.</w:t>
+      </w:r>
+    </w:p>
+    <w:p>
+      <w:pPr>
+        <w:pStyle w:val="CGeneralText"/>
+        <w:numPr>
+          <w:ilvl w:val="0"/>
+          <w:numId w:val="20"/>
+        </w:numPr>
+      </w:pPr>
+      <w:r>
+        <w:rPr>
+          <w:i/>
+        </w:rPr>
+        <w:t>‘SELECT artists.name, albums.name, songs.track, songs.title FROM songs</w:t>
+      </w:r>
+    </w:p>
+    <w:p>
+      <w:pPr>
+        <w:pStyle w:val="CGeneralText"/>
+        <w:numPr>
+          <w:ilvl w:val="0"/>
+          <w:numId w:val="0"/>
+        </w:numPr>
+        <w:ind w:left="1440" w:hanging="360"/>
+        <w:rPr>
+          <w:i/>
+        </w:rPr>
+      </w:pPr>
+      <w:r>
+        <w:rPr>
+          <w:i/>
+        </w:rPr>
+        <w:t>INNER JOIN albums ON songs.album = albums._id</w:t>
+      </w:r>
+    </w:p>
+    <w:p>
+      <w:pPr>
+        <w:pStyle w:val="CGeneralText"/>
+        <w:numPr>
+          <w:ilvl w:val="0"/>
+          <w:numId w:val="0"/>
+        </w:numPr>
+        <w:ind w:left="1440" w:hanging="360"/>
+        <w:rPr>
+          <w:i/>
+        </w:rPr>
+      </w:pPr>
+      <w:r>
+        <w:rPr>
+          <w:i/>
+        </w:rPr>
+        <w:t>INNER JOIN artists ON albums.artist = artists._id</w:t>
+      </w:r>
+    </w:p>
+    <w:p>
+      <w:pPr>
+        <w:pStyle w:val="CGeneralText"/>
+        <w:numPr>
+          <w:ilvl w:val="0"/>
+          <w:numId w:val="0"/>
+        </w:numPr>
+        <w:ind w:left="1440" w:hanging="360"/>
+      </w:pPr>
+      <w:r>
+        <w:rPr>
+          <w:i/>
+        </w:rPr>
+        <w:t xml:space="preserve">ORDER BY artists.name, albums.name, songs.track;’ </w:t>
+      </w:r>
+      <w:r>
+        <w:t>joins multiple tables.</w:t>
+      </w:r>
+      <w:r>
+        <w:t xml:space="preserve"> It makes it easier to follow if you imagine songs and albums being joined first, then songs-albums being joined with artists to form a songs-albums-artists table.</w:t>
+      </w:r>
+    </w:p>
+    <w:p>
+      <w:pPr>
+        <w:pStyle w:val="CGeneralText"/>
+        <w:numPr>
+          <w:ilvl w:val="0"/>
+          <w:numId w:val="20"/>
+        </w:numPr>
+      </w:pPr>
+      <w:r>
+        <w:rPr>
+          <w:i/>
+        </w:rPr>
+        <w:t>‘SELECT artists.name, albums.name, songs.track, songs.title FROM songs</w:t>
+      </w:r>
+    </w:p>
+    <w:p>
+      <w:pPr>
+        <w:pStyle w:val="CGeneralText"/>
+        <w:numPr>
+          <w:ilvl w:val="0"/>
+          <w:numId w:val="0"/>
+        </w:numPr>
+        <w:ind w:left="1440" w:hanging="360"/>
+        <w:rPr>
+          <w:i/>
+        </w:rPr>
+      </w:pPr>
+      <w:r>
+        <w:rPr>
+          <w:i/>
+        </w:rPr>
+        <w:t>INNER JOIN albums ON songs.album = albums._id</w:t>
+      </w:r>
+    </w:p>
+    <w:p>
+      <w:pPr>
+        <w:pStyle w:val="CGeneralText"/>
+        <w:numPr>
+          <w:ilvl w:val="0"/>
+          <w:numId w:val="0"/>
+        </w:numPr>
+        <w:ind w:left="1440" w:hanging="360"/>
+        <w:rPr>
+          <w:i/>
+        </w:rPr>
+      </w:pPr>
+      <w:r>
+        <w:rPr>
+          <w:i/>
+        </w:rPr>
+        <w:lastRenderedPageBreak/>
+        <w:t>INNER JOIN artists ON albums.artist = artists._id</w:t>
+      </w:r>
+    </w:p>
+    <w:p>
+      <w:pPr>
+        <w:pStyle w:val="CGeneralText"/>
+        <w:numPr>
+          <w:ilvl w:val="0"/>
+          <w:numId w:val="0"/>
+        </w:numPr>
+        <w:ind w:left="1440" w:hanging="360"/>
+        <w:rPr>
+          <w:i/>
+        </w:rPr>
+      </w:pPr>
+      <w:r>
+        <w:rPr>
+          <w:i/>
+        </w:rPr>
+        <w:t>WHERE artists.name=”Pixies”</w:t>
+      </w:r>
+    </w:p>
+    <w:p>
+      <w:pPr>
+        <w:pStyle w:val="CGeneralText"/>
+        <w:numPr>
+          <w:ilvl w:val="0"/>
+          <w:numId w:val="0"/>
+        </w:numPr>
+        <w:ind w:left="1080"/>
+      </w:pPr>
+      <w:r>
+        <w:rPr>
+          <w:i/>
+        </w:rPr>
+        <w:t>ORDER BY artists.name, albums.name, songs.track;’</w:t>
+      </w:r>
+      <w:r>
+        <w:rPr>
+          <w:i/>
+        </w:rPr>
+        <w:t xml:space="preserve"> </w:t>
+      </w:r>
+      <w:r>
+        <w:t>The order in which the clauses appear is important, e.g. to apply a WHERE constraint it must go af</w:t>
+      </w:r>
+      <w:r>
+        <w:t>ter joins, but before ordering.</w:t>
+      </w:r>
+    </w:p>
+    <w:p>
+      <w:pPr>
+        <w:pStyle w:val="CGeneralText"/>
+        <w:numPr>
+          <w:ilvl w:val="0"/>
+          <w:numId w:val="0"/>
+        </w:numPr>
+        <w:ind w:left="720" w:hanging="360"/>
+      </w:pPr>
+    </w:p>
+    <w:p>
+      <w:pPr>
+        <w:pStyle w:val="CGeneralText"/>
+        <w:numPr>
+          <w:ilvl w:val="0"/>
+          <w:numId w:val="20"/>
+        </w:numPr>
+      </w:pPr>
+      <w:r>
+        <w:rPr>
+          <w:i/>
+        </w:rPr>
+        <w:t xml:space="preserve">‘WHERE </w:t>
+      </w:r>
+      <w:r>
+        <w:rPr>
+          <w:i/>
+        </w:rPr>
+        <w:t>songs.title</w:t>
+      </w:r>
+      <w:r>
+        <w:rPr>
+          <w:i/>
+        </w:rPr>
+        <w:t xml:space="preserve"> LIKE “%doctor%”’</w:t>
+      </w:r>
+      <w:r>
+        <w:t xml:space="preserve"> uses a wildcard to match strings that contain doctor.</w:t>
+      </w:r>
+      <w:r>
+        <w:t xml:space="preserve"> LIKE is not case sensitive.</w:t>
+      </w:r>
+      <w:r>
+        <w:t xml:space="preserve"> If you remove the first wildcard (%) then th</w:t>
+      </w:r>
+      <w:r>
+        <w:t>e string must start with doctor, etc.</w:t>
+      </w:r>
+    </w:p>
+    <w:p>
+      <w:pPr>
+        <w:pStyle w:val="CGeneralText"/>
+        <w:numPr>
+          <w:ilvl w:val="0"/>
+          <w:numId w:val="20"/>
+        </w:numPr>
+      </w:pPr>
+      <w:r>
+        <w:rPr>
+          <w:b/>
+        </w:rPr>
+        <w:t>Stored procedures</w:t>
+      </w:r>
+      <w:r>
+        <w:t xml:space="preserve"> are </w:t>
+      </w:r>
+      <w:r>
+        <w:t>like</w:t>
+      </w:r>
+      <w:r>
+        <w:t xml:space="preserve"> methods in that they save </w:t>
+      </w:r>
+      <w:r>
+        <w:t xml:space="preserve">queries and take parameters </w:t>
+      </w:r>
+      <w:r>
+        <w:t>to put into the saved queries.</w:t>
+      </w:r>
+      <w:r>
+        <w:t xml:space="preserve"> It minimises code duplication and maximises code re-use. </w:t>
+      </w:r>
+      <w:r>
+        <w:t xml:space="preserve">SQLite doesn’t support them however. </w:t>
+      </w:r>
+    </w:p>
+    <w:p>
+      <w:pPr>
+        <w:pStyle w:val="CGeneralText"/>
+        <w:numPr>
+          <w:ilvl w:val="0"/>
+          <w:numId w:val="20"/>
+        </w:numPr>
+      </w:pPr>
+      <w:r>
+        <w:rPr>
+          <w:b/>
+        </w:rPr>
+        <w:t>Views</w:t>
+      </w:r>
+      <w:r>
+        <w:t xml:space="preserve"> save the results of a query. </w:t>
+      </w:r>
+      <w:r>
+        <w:t>They can’t be modified once created, but further queries can be performed on them.</w:t>
+      </w:r>
+      <w:r>
+        <w:t xml:space="preserve"> </w:t>
+      </w:r>
+      <w:r>
+        <w:t xml:space="preserve">A view is created by prepending </w:t>
+      </w:r>
+      <w:r>
+        <w:rPr>
+          <w:i/>
+        </w:rPr>
+        <w:t>‘CREATE VIEW view_name AS’</w:t>
+      </w:r>
+      <w:r>
+        <w:t xml:space="preserve"> to your query. Once created you can see it using the </w:t>
+      </w:r>
+      <w:r>
+        <w:rPr>
+          <w:i/>
+        </w:rPr>
+        <w:t>.table</w:t>
+      </w:r>
+      <w:r>
+        <w:t xml:space="preserve"> and </w:t>
+      </w:r>
+      <w:r>
+        <w:rPr>
+          <w:i/>
+        </w:rPr>
+        <w:t>.schema</w:t>
+      </w:r>
+      <w:r>
+        <w:t xml:space="preserve"> commands. </w:t>
+      </w:r>
+      <w:r>
+        <w:t xml:space="preserve">To work with a view, just treat it like any other table. </w:t>
+      </w:r>
+      <w:r>
+        <w:t>Example:</w:t>
+      </w:r>
+    </w:p>
+    <w:p>
+      <w:pPr>
+        <w:pStyle w:val="CGeneralText"/>
+        <w:numPr>
+          <w:ilvl w:val="0"/>
+          <w:numId w:val="0"/>
+        </w:numPr>
+        <w:ind w:left="1080"/>
+        <w:rPr>
+          <w:i/>
+        </w:rPr>
+      </w:pPr>
+      <w:r>
+        <w:rPr>
+          <w:i/>
+        </w:rPr>
+        <w:t>‘CREATE VIEW artist_list AS</w:t>
+      </w:r>
+    </w:p>
+    <w:p>
+      <w:pPr>
+        <w:pStyle w:val="CGeneralText"/>
+        <w:numPr>
+          <w:ilvl w:val="0"/>
+          <w:numId w:val="0"/>
+        </w:numPr>
+        <w:ind w:left="1080"/>
+        <w:rPr>
+          <w:i/>
+        </w:rPr>
+      </w:pPr>
+      <w:r>
+        <w:rPr>
+          <w:i/>
+        </w:rPr>
+        <w:t>SELECT artists.name, albums.name, songs.track, songs.title FROM songs</w:t>
+      </w:r>
+    </w:p>
+    <w:p>
+      <w:pPr>
+        <w:pStyle w:val="CGeneralText"/>
+        <w:numPr>
+          <w:ilvl w:val="0"/>
+          <w:numId w:val="0"/>
+        </w:numPr>
+        <w:ind w:left="1080"/>
+        <w:rPr>
+          <w:i/>
+        </w:rPr>
+      </w:pPr>
+      <w:r>
+        <w:rPr>
+          <w:i/>
+        </w:rPr>
+        <w:t>INNER JOIN albums ON songs.album = albums._id</w:t>
+      </w:r>
+    </w:p>
+    <w:p>
+      <w:pPr>
+        <w:pStyle w:val="CGeneralText"/>
+        <w:numPr>
+          <w:ilvl w:val="0"/>
+          <w:numId w:val="0"/>
+        </w:numPr>
+        <w:ind w:left="1080"/>
+        <w:rPr>
+          <w:i/>
+        </w:rPr>
+      </w:pPr>
+      <w:r>
+        <w:rPr>
+          <w:i/>
+        </w:rPr>
+        <w:t>INNER JOIN artists ON albums.artist = artists._id</w:t>
+      </w:r>
+    </w:p>
+    <w:p>
+      <w:pPr>
+        <w:pStyle w:val="CGeneralText"/>
+        <w:numPr>
+          <w:ilvl w:val="0"/>
+          <w:numId w:val="0"/>
+        </w:numPr>
+        <w:ind w:left="1080"/>
+        <w:rPr>
+          <w:i/>
+        </w:rPr>
+      </w:pPr>
+      <w:r>
+        <w:rPr>
+          <w:i/>
+        </w:rPr>
+        <w:t>ORDER BY artists.name, albums.name, songs.track;’</w:t>
+      </w:r>
+    </w:p>
+    <w:p>
+      <w:pPr>
+        <w:pStyle w:val="CGeneralText"/>
+        <w:numPr>
+          <w:ilvl w:val="0"/>
+          <w:numId w:val="20"/>
+        </w:numPr>
+      </w:pPr>
+      <w:r>
+        <w:rPr>
+          <w:i/>
+        </w:rPr>
+        <w:t>‘DROP VIEW album_list;’</w:t>
+      </w:r>
+      <w:r>
+        <w:t xml:space="preserve"> deletes the</w:t>
+      </w:r>
+      <w:r>
+        <w:t xml:space="preserve"> view.</w:t>
+      </w:r>
+      <w:r>
+        <w:t xml:space="preserve"> </w:t>
+      </w:r>
+      <w:r>
+        <w:rPr>
+          <w:i/>
+        </w:rPr>
+        <w:t xml:space="preserve">‘DROP TABLE album’ </w:t>
+      </w:r>
+      <w:r>
+        <w:t>deletes the table.</w:t>
+      </w:r>
+    </w:p>
+    <w:p>
+      <w:pPr>
+        <w:pStyle w:val="CGeneralText"/>
+        <w:numPr>
+          <w:ilvl w:val="0"/>
+          <w:numId w:val="20"/>
+        </w:numPr>
+      </w:pPr>
+      <w:r>
+        <w:rPr>
+          <w:i/>
+        </w:rPr>
+        <w:t>‘SELECT artists.name AS artist, albums.name AS album, songs.track, songs.title FROM…’</w:t>
+      </w:r>
+      <w:r>
+        <w:t xml:space="preserve"> uses an alias so that the first two columns appear as artist and album.</w:t>
+      </w:r>
+      <w:r>
+        <w:t xml:space="preserve"> </w:t>
+      </w:r>
+    </w:p>
+    <w:p>
+      <w:pPr>
+        <w:pStyle w:val="CGeneralText"/>
+        <w:numPr>
+          <w:ilvl w:val="0"/>
+          <w:numId w:val="20"/>
+        </w:numPr>
+        <w:rPr>
+          <w:i/>
+        </w:rPr>
+      </w:pPr>
+      <w:r>
+        <w:rPr>
+          <w:i/>
+        </w:rPr>
+        <w:t>‘</w:t>
+      </w:r>
+      <w:r>
+        <w:rPr>
+          <w:i/>
+        </w:rPr>
+        <w:t xml:space="preserve">SELECT ar.name AS Artist, al.name AS Album, s.title AS song </w:t>
+      </w:r>
+    </w:p>
+    <w:p>
+      <w:pPr>
+        <w:pStyle w:val="CGeneralText"/>
+        <w:numPr>
+          <w:ilvl w:val="0"/>
+          <w:numId w:val="0"/>
+        </w:numPr>
+        <w:ind w:left="1080"/>
+        <w:rPr>
+          <w:i/>
+        </w:rPr>
+      </w:pPr>
+      <w:r>
+        <w:rPr>
+          <w:i/>
+        </w:rPr>
+        <w:t>FROM songs AS s</w:t>
+      </w:r>
+    </w:p>
+    <w:p>
+      <w:pPr>
+        <w:pStyle w:val="CGeneralText"/>
+        <w:numPr>
+          <w:ilvl w:val="0"/>
+          <w:numId w:val="0"/>
+        </w:numPr>
+        <w:ind w:left="1080"/>
+        <w:rPr>
+          <w:i/>
+        </w:rPr>
+      </w:pPr>
+      <w:r>
+        <w:rPr>
+          <w:i/>
+        </w:rPr>
+        <w:t>INNER JOIN albums AS al ON s.album = al._id</w:t>
+      </w:r>
+    </w:p>
+    <w:p>
+      <w:pPr>
+        <w:pStyle w:val="CGeneralText"/>
+        <w:numPr>
+          <w:ilvl w:val="0"/>
+          <w:numId w:val="0"/>
+        </w:numPr>
+        <w:ind w:left="1080"/>
+        <w:rPr>
+          <w:i/>
+        </w:rPr>
+      </w:pPr>
+      <w:r>
+        <w:rPr>
+          <w:i/>
+        </w:rPr>
+        <w:t>INNER JOIN artists AS ar ON al.artist = ar._id</w:t>
+      </w:r>
+    </w:p>
+    <w:p>
+      <w:pPr>
+        <w:pStyle w:val="CGeneralText"/>
+        <w:numPr>
+          <w:ilvl w:val="0"/>
+          <w:numId w:val="0"/>
+        </w:numPr>
+        <w:ind w:left="1080"/>
+      </w:pPr>
+      <w:r>
+        <w:rPr>
+          <w:i/>
+        </w:rPr>
+        <w:t>ORDER BY ar.name, al.name, s.track;</w:t>
+      </w:r>
+      <w:r>
+        <w:t>’</w:t>
+      </w:r>
+      <w:r>
+        <w:t xml:space="preserve"> </w:t>
+      </w:r>
+      <w:r>
+        <w:t>You</w:t>
+      </w:r>
+      <w:r>
+        <w:t xml:space="preserve"> can also replace the name of a table using an alias to make it quicker to type</w:t>
+      </w:r>
+      <w:r>
+        <w:t xml:space="preserve">. </w:t>
+      </w:r>
+    </w:p>
+    <w:p>
+      <w:pPr>
+        <w:pStyle w:val="CGeneralText"/>
+        <w:numPr>
+          <w:ilvl w:val="0"/>
+          <w:numId w:val="20"/>
+        </w:numPr>
+        <w:rPr>
+          <w:i/>
+        </w:rPr>
+      </w:pPr>
+      <w:r>
+        <w:rPr>
+          <w:i/>
+        </w:rPr>
+        <w:t>‘</w:t>
+      </w:r>
+      <w:r>
+        <w:rPr>
+          <w:i/>
+        </w:rPr>
+        <w:t>SELECT ar.name Artist, al.name Album, s.title song FROM songs s</w:t>
+      </w:r>
+    </w:p>
+    <w:p>
+      <w:pPr>
+        <w:pStyle w:val="CGeneralText"/>
+        <w:numPr>
+          <w:ilvl w:val="0"/>
+          <w:numId w:val="0"/>
+        </w:numPr>
+        <w:ind w:left="1080"/>
+        <w:rPr>
+          <w:i/>
+        </w:rPr>
+      </w:pPr>
+      <w:r>
+        <w:rPr>
+          <w:i/>
+        </w:rPr>
+        <w:t>INNER JOIN albums al ON s.album = al._id</w:t>
+      </w:r>
+    </w:p>
+    <w:p>
+      <w:pPr>
+        <w:pStyle w:val="CGeneralText"/>
+        <w:numPr>
+          <w:ilvl w:val="0"/>
+          <w:numId w:val="0"/>
+        </w:numPr>
+        <w:ind w:left="1080"/>
+        <w:rPr>
+          <w:i/>
+        </w:rPr>
+      </w:pPr>
+      <w:r>
+        <w:rPr>
+          <w:i/>
+        </w:rPr>
+        <w:t>INNER JOIN artists ar ON al.artist = ar._id</w:t>
+      </w:r>
+    </w:p>
+    <w:p>
+      <w:pPr>
+        <w:pStyle w:val="CGeneralText"/>
+        <w:numPr>
+          <w:ilvl w:val="0"/>
+          <w:numId w:val="0"/>
+        </w:numPr>
+        <w:ind w:left="1080"/>
+      </w:pPr>
+      <w:r>
+        <w:rPr>
+          <w:i/>
+        </w:rPr>
+        <w:t>ORDER BY ar.name, al.name, s.track;</w:t>
+      </w:r>
+      <w:r>
+        <w:rPr>
+          <w:i/>
+        </w:rPr>
+        <w:t>’</w:t>
+      </w:r>
+      <w:r>
+        <w:t>.</w:t>
+      </w:r>
+      <w:r>
+        <w:t xml:space="preserve"> Actually typing </w:t>
+      </w:r>
+      <w:r>
+        <w:rPr>
+          <w:i/>
+        </w:rPr>
+        <w:t>AS</w:t>
+      </w:r>
+      <w:r>
+        <w:t xml:space="preserve"> is optional, SQL assumes that the</w:t>
+      </w:r>
+      <w:r>
+        <w:t xml:space="preserve"> next string is an alias anyway.</w:t>
+      </w:r>
+    </w:p>
+    <w:p>
+      <w:pPr>
+        <w:pStyle w:val="CGeneralText"/>
+        <w:numPr>
+          <w:ilvl w:val="0"/>
+          <w:numId w:val="0"/>
+        </w:numPr>
+        <w:ind w:left="720" w:hanging="360"/>
+      </w:pPr>
+    </w:p>
+    <w:p>
+      <w:pPr>
+        <w:pStyle w:val="CGeneralText"/>
+        <w:numPr>
+          <w:ilvl w:val="0"/>
+          <w:numId w:val="20"/>
+        </w:numPr>
+      </w:pPr>
+      <w:r>
+        <w:t xml:space="preserve">Challenge 1: </w:t>
+      </w:r>
+      <w:r>
+        <w:rPr>
+          <w:i/>
+        </w:rPr>
+        <w:t>‘</w:t>
+      </w:r>
+      <w:r>
+        <w:rPr>
+          <w:i/>
+        </w:rPr>
+        <w:t>SELECT s.title FROM songs s INNER JOIN albums a ON s.album = a._id WHERE a.nam</w:t>
+      </w:r>
+      <w:r>
+        <w:rPr>
+          <w:i/>
+        </w:rPr>
+        <w:t>e = "Forbidden”;</w:t>
+      </w:r>
+      <w:r>
+        <w:rPr>
+          <w:i/>
+        </w:rPr>
+        <w:t>’.</w:t>
+      </w:r>
+    </w:p>
+    <w:p>
+      <w:pPr>
+        <w:pStyle w:val="CGeneralText"/>
+        <w:numPr>
+          <w:ilvl w:val="0"/>
+          <w:numId w:val="20"/>
+        </w:numPr>
+      </w:pPr>
+      <w:r>
+        <w:t xml:space="preserve">Challenge 2: </w:t>
+      </w:r>
+      <w:r>
+        <w:rPr>
+          <w:i/>
+        </w:rPr>
+        <w:t>‘</w:t>
+      </w:r>
+      <w:r>
+        <w:rPr>
+          <w:i/>
+        </w:rPr>
+        <w:t>SELECT s.track, s.title FROM songs s INNER JOIN albums a ON s.album = a._id WHERE a.name = "Forbidden" ORDER BY s.track;</w:t>
+      </w:r>
+      <w:r>
+        <w:rPr>
+          <w:i/>
+        </w:rPr>
+        <w:t>’</w:t>
+      </w:r>
+      <w:r>
+        <w:t>.</w:t>
+      </w:r>
+    </w:p>
+    <w:p>
+      <w:pPr>
+        <w:pStyle w:val="CGeneralText"/>
+        <w:numPr>
+          <w:ilvl w:val="0"/>
+          <w:numId w:val="20"/>
+        </w:numPr>
+      </w:pPr>
+      <w:r>
+        <w:t xml:space="preserve">Challenge 3: </w:t>
+      </w:r>
+      <w:r>
+        <w:rPr>
+          <w:i/>
+        </w:rPr>
+        <w:t>‘</w:t>
+      </w:r>
+      <w:r>
+        <w:rPr>
+          <w:i/>
+        </w:rPr>
+        <w:t>SELECT s.title FROM songs s INNER JOIN albums al ON s.album = al._id INNER JOIN artists ar ON al.artist = ar._id WHERE ar.name = "Deep Purple";</w:t>
+      </w:r>
+      <w:r>
+        <w:rPr>
+          <w:i/>
+        </w:rPr>
+        <w:t>’.</w:t>
+      </w:r>
+    </w:p>
+    <w:p>
+      <w:pPr>
+        <w:pStyle w:val="CGeneralText"/>
+        <w:numPr>
+          <w:ilvl w:val="0"/>
+          <w:numId w:val="20"/>
+        </w:numPr>
+      </w:pPr>
+      <w:r>
+        <w:t xml:space="preserve">Challenge 4: </w:t>
+      </w:r>
+      <w:r>
+        <w:rPr>
+          <w:i/>
+        </w:rPr>
+        <w:t>‘</w:t>
+      </w:r>
+      <w:r>
+        <w:rPr>
+          <w:i/>
+        </w:rPr>
+        <w:t>UPDATE artists SET name="One Kitten" WHERE name="Mehitabel";</w:t>
+      </w:r>
+      <w:r>
+        <w:rPr>
+          <w:i/>
+        </w:rPr>
+        <w:t>’.</w:t>
+      </w:r>
+    </w:p>
+    <w:p>
+      <w:pPr>
+        <w:pStyle w:val="CGeneralText"/>
+        <w:numPr>
+          <w:ilvl w:val="0"/>
+          <w:numId w:val="20"/>
+        </w:numPr>
+      </w:pPr>
+      <w:r>
+        <w:t xml:space="preserve">Challenge 5: </w:t>
+      </w:r>
+      <w:r>
+        <w:rPr>
+          <w:i/>
+        </w:rPr>
+        <w:t>‘</w:t>
+      </w:r>
+      <w:r>
+        <w:rPr>
+          <w:i/>
+        </w:rPr>
+        <w:t>SELECT count(*) FROM artists WHERE name = "Mehitable";</w:t>
+      </w:r>
+      <w:r>
+        <w:rPr>
+          <w:i/>
+        </w:rPr>
+        <w:t>’</w:t>
+      </w:r>
+      <w:r>
+        <w:t xml:space="preserve"> (output 0)</w:t>
+      </w:r>
+      <w:r>
+        <w:rPr>
+          <w:i/>
+        </w:rPr>
+        <w:t>.</w:t>
+      </w:r>
+    </w:p>
+    <w:p>
+      <w:pPr>
+        <w:pStyle w:val="CGeneralText"/>
+        <w:numPr>
+          <w:ilvl w:val="0"/>
+          <w:numId w:val="0"/>
+        </w:numPr>
+        <w:ind w:left="2160"/>
+        <w:rPr>
+          <w:i/>
+        </w:rPr>
+      </w:pPr>
+      <w:r>
+        <w:rPr>
+          <w:i/>
+        </w:rPr>
+        <w:t xml:space="preserve">   ‘</w:t>
+      </w:r>
+      <w:r>
+        <w:rPr>
+          <w:i/>
+        </w:rPr>
+        <w:t>SELECT count(*) FROM artists WHERE name = "One Kitten";</w:t>
+      </w:r>
+      <w:r>
+        <w:rPr>
+          <w:i/>
+        </w:rPr>
+        <w:t xml:space="preserve">’ </w:t>
+      </w:r>
+      <w:r>
+        <w:t>(output 1)</w:t>
+      </w:r>
+      <w:r>
+        <w:rPr>
+          <w:i/>
+        </w:rPr>
+        <w:t>.</w:t>
+      </w:r>
+    </w:p>
+    <w:p>
+      <w:pPr>
+        <w:pStyle w:val="CGeneralText"/>
+        <w:numPr>
+          <w:ilvl w:val="0"/>
+          <w:numId w:val="21"/>
+        </w:numPr>
+      </w:pPr>
+      <w:r>
+        <w:t xml:space="preserve">Challenge 6: </w:t>
+      </w:r>
+      <w:r>
+        <w:rPr>
+          <w:i/>
+        </w:rPr>
+        <w:t>‘</w:t>
+      </w:r>
+      <w:r>
+        <w:rPr>
+          <w:i/>
+        </w:rPr>
+        <w:t>SELECT s.title FROM songs s INNER JOIN albums al ON s.album = al._id INNER JOIN artists ar ON al.artist = ar._id WHERE ar.name = "Aerosmith" ORDER BY s.title;</w:t>
+      </w:r>
+      <w:r>
+        <w:rPr>
+          <w:i/>
+        </w:rPr>
+        <w:t>’.</w:t>
+      </w:r>
+    </w:p>
+    <w:p>
+      <w:pPr>
+        <w:pStyle w:val="CGeneralText"/>
+        <w:numPr>
+          <w:ilvl w:val="0"/>
+          <w:numId w:val="21"/>
+        </w:numPr>
+      </w:pPr>
+      <w:r>
+        <w:t xml:space="preserve">Challenge 7: </w:t>
+      </w:r>
+      <w:r>
+        <w:rPr>
+          <w:i/>
+        </w:rPr>
+        <w:t>‘</w:t>
+      </w:r>
+      <w:r>
+        <w:rPr>
+          <w:i/>
+        </w:rPr>
+        <w:t>SELECT count(s.title) FROM songs s INNER JOIN albums al ON s.album = al._id INNER JOIN artists ar ON al.artist = ar._id WHERE ar.name = "Aerosmith" ORDER BY s.title;</w:t>
+      </w:r>
+      <w:r>
+        <w:rPr>
+          <w:i/>
+        </w:rPr>
+        <w:t>’</w:t>
+      </w:r>
+      <w:r>
+        <w:rPr>
+          <w:i/>
+        </w:rPr>
+        <w:t xml:space="preserve"> </w:t>
+      </w:r>
+      <w:r>
+        <w:t>(output 151)</w:t>
+      </w:r>
+      <w:r>
+        <w:rPr>
+          <w:i/>
+        </w:rPr>
+        <w:t>.</w:t>
+      </w:r>
+    </w:p>
+    <w:p>
+      <w:pPr>
+        <w:pStyle w:val="CGeneralText"/>
+        <w:numPr>
+          <w:ilvl w:val="0"/>
+          <w:numId w:val="21"/>
+        </w:numPr>
+      </w:pPr>
+      <w:r>
+        <w:lastRenderedPageBreak/>
+        <w:t xml:space="preserve">Challenge 8: </w:t>
+      </w:r>
+      <w:r>
+        <w:rPr>
+          <w:i/>
+        </w:rPr>
+        <w:t>‘</w:t>
+      </w:r>
+      <w:r>
+        <w:rPr>
+          <w:i/>
+        </w:rPr>
+        <w:t>SELECT DISTINCT s.title FROM songs s INNER JOIN albums al ON s.album = al._id INNER JOIN artists ar ON al.artist = ar._id WHERE ar.name = "Aerosmith" ORDER BY s.title;</w:t>
+      </w:r>
+      <w:r>
+        <w:rPr>
+          <w:i/>
+        </w:rPr>
+        <w:t>’.</w:t>
+      </w:r>
+    </w:p>
+    <w:p>
+      <w:pPr>
+        <w:pStyle w:val="CGeneralText"/>
+        <w:numPr>
+          <w:ilvl w:val="0"/>
+          <w:numId w:val="21"/>
+        </w:numPr>
+      </w:pPr>
+      <w:r>
+        <w:t xml:space="preserve">Challenge 9: </w:t>
+      </w:r>
+      <w:r>
+        <w:rPr>
+          <w:i/>
+        </w:rPr>
+        <w:t>‘</w:t>
+      </w:r>
+      <w:r>
+        <w:rPr>
+          <w:i/>
+        </w:rPr>
+        <w:t xml:space="preserve">SELECT </w:t>
+      </w:r>
+      <w:r>
+        <w:rPr>
+          <w:i/>
+        </w:rPr>
+        <w:t>count(</w:t>
+      </w:r>
+      <w:r>
+        <w:rPr>
+          <w:i/>
+        </w:rPr>
+        <w:t>DISTINCT s.title</w:t>
+      </w:r>
+      <w:r>
+        <w:rPr>
+          <w:i/>
+        </w:rPr>
+        <w:t>)</w:t>
+      </w:r>
+      <w:r>
+        <w:rPr>
+          <w:i/>
+        </w:rPr>
+        <w:t xml:space="preserve"> FROM songs s INNER JOIN albums al ON s.album = al._id INNER JOIN artists ar ON al.artist = ar._id WHERE ar.name = "Aerosmith" ORDER BY s.title;</w:t>
+      </w:r>
+      <w:r>
+        <w:rPr>
+          <w:i/>
+        </w:rPr>
+        <w:t>’.</w:t>
+      </w:r>
+    </w:p>
+    <w:p>
+      <w:pPr>
+        <w:pStyle w:val="CGeneralText"/>
+        <w:numPr>
+          <w:ilvl w:val="0"/>
+          <w:numId w:val="21"/>
+        </w:numPr>
+      </w:pPr>
+      <w:r>
+        <w:t xml:space="preserve">Challenge 10: </w:t>
+      </w:r>
+      <w:r>
+        <w:rPr>
+          <w:i/>
+        </w:rPr>
+        <w:t>‘</w:t>
       </w:r>
       <w:bookmarkStart w:id="0" w:name="_GoBack"/>
       <w:bookmarkEnd w:id="0"/>
+      <w:r>
+        <w:rPr>
+          <w:i/>
+        </w:rPr>
+        <w:t>’.</w:t>
+      </w:r>
     </w:p>
     <w:p>
       <w:pPr>
@@ -15847,6 +16988,119 @@
     </w:lvl>
   </w:abstractNum>
   <w:abstractNum w:abstractNumId="12" w15:restartNumberingAfterBreak="0">
+    <w:nsid w:val="51737483"/>
+    <w:multiLevelType w:val="hybridMultilevel"/>
+    <w:tmpl w:val="228CD562"/>
+    <w:lvl w:ilvl="0" w:tplc="08090001">
+      <w:start w:val="1"/>
+      <w:numFmt w:val="bullet"/>
+      <w:lvlText w:val=""/>
+      <w:lvlJc w:val="left"/>
+      <w:pPr>
+        <w:ind w:left="1080" w:hanging="360"/>
+      </w:pPr>
+      <w:rPr>
+        <w:rFonts w:ascii="Symbol" w:hAnsi="Symbol" w:hint="default"/>
+      </w:rPr>
+    </w:lvl>
+    <w:lvl w:ilvl="1" w:tplc="08090003" w:tentative="1">
+      <w:start w:val="1"/>
+      <w:numFmt w:val="bullet"/>
+      <w:lvlText w:val="o"/>
+      <w:lvlJc w:val="left"/>
+      <w:pPr>
+        <w:ind w:left="1800" w:hanging="360"/>
+      </w:pPr>
+      <w:rPr>
+        <w:rFonts w:ascii="Courier New" w:hAnsi="Courier New" w:cs="Courier New" w:hint="default"/>
+      </w:rPr>
+    </w:lvl>
+    <w:lvl w:ilvl="2" w:tplc="08090005" w:tentative="1">
+      <w:start w:val="1"/>
+      <w:numFmt w:val="bullet"/>
+      <w:lvlText w:val=""/>
+      <w:lvlJc w:val="left"/>
+      <w:pPr>
+        <w:ind w:left="2520" w:hanging="360"/>
+      </w:pPr>
+      <w:rPr>
+        <w:rFonts w:ascii="Wingdings" w:hAnsi="Wingdings" w:hint="default"/>
+      </w:rPr>
+    </w:lvl>
+    <w:lvl w:ilvl="3" w:tplc="08090001" w:tentative="1">
+      <w:start w:val="1"/>
+      <w:numFmt w:val="bullet"/>
+      <w:lvlText w:val=""/>
+      <w:lvlJc w:val="left"/>
+      <w:pPr>
+        <w:ind w:left="3240" w:hanging="360"/>
+      </w:pPr>
+      <w:rPr>
+        <w:rFonts w:ascii="Symbol" w:hAnsi="Symbol" w:hint="default"/>
+      </w:rPr>
+    </w:lvl>
+    <w:lvl w:ilvl="4" w:tplc="08090003" w:tentative="1">
+      <w:start w:val="1"/>
+      <w:numFmt w:val="bullet"/>
+      <w:lvlText w:val="o"/>
+      <w:lvlJc w:val="left"/>
+      <w:pPr>
+        <w:ind w:left="3960" w:hanging="360"/>
+      </w:pPr>
+      <w:rPr>
+        <w:rFonts w:ascii="Courier New" w:hAnsi="Courier New" w:cs="Courier New" w:hint="default"/>
+      </w:rPr>
+    </w:lvl>
+    <w:lvl w:ilvl="5" w:tplc="08090005" w:tentative="1">
+      <w:start w:val="1"/>
+      <w:numFmt w:val="bullet"/>
+      <w:lvlText w:val=""/>
+      <w:lvlJc w:val="left"/>
+      <w:pPr>
+        <w:ind w:left="4680" w:hanging="360"/>
+      </w:pPr>
+      <w:rPr>
+        <w:rFonts w:ascii="Wingdings" w:hAnsi="Wingdings" w:hint="default"/>
+      </w:rPr>
+    </w:lvl>
+    <w:lvl w:ilvl="6" w:tplc="08090001" w:tentative="1">
+      <w:start w:val="1"/>
+      <w:numFmt w:val="bullet"/>
+      <w:lvlText w:val=""/>
+      <w:lvlJc w:val="left"/>
+      <w:pPr>
+        <w:ind w:left="5400" w:hanging="360"/>
+      </w:pPr>
+      <w:rPr>
+        <w:rFonts w:ascii="Symbol" w:hAnsi="Symbol" w:hint="default"/>
+      </w:rPr>
+    </w:lvl>
+    <w:lvl w:ilvl="7" w:tplc="08090003" w:tentative="1">
+      <w:start w:val="1"/>
+      <w:numFmt w:val="bullet"/>
+      <w:lvlText w:val="o"/>
+      <w:lvlJc w:val="left"/>
+      <w:pPr>
+        <w:ind w:left="6120" w:hanging="360"/>
+      </w:pPr>
+      <w:rPr>
+        <w:rFonts w:ascii="Courier New" w:hAnsi="Courier New" w:cs="Courier New" w:hint="default"/>
+      </w:rPr>
+    </w:lvl>
+    <w:lvl w:ilvl="8" w:tplc="08090005" w:tentative="1">
+      <w:start w:val="1"/>
+      <w:numFmt w:val="bullet"/>
+      <w:lvlText w:val=""/>
+      <w:lvlJc w:val="left"/>
+      <w:pPr>
+        <w:ind w:left="6840" w:hanging="360"/>
+      </w:pPr>
+      <w:rPr>
+        <w:rFonts w:ascii="Wingdings" w:hAnsi="Wingdings" w:hint="default"/>
+      </w:rPr>
+    </w:lvl>
+  </w:abstractNum>
+  <w:abstractNum w:abstractNumId="13" w15:restartNumberingAfterBreak="0">
     <w:nsid w:val="56304476"/>
     <w:multiLevelType w:val="hybridMultilevel"/>
     <w:tmpl w:val="25C2DA0C"/>
@@ -15959,7 +17213,7 @@
       </w:rPr>
     </w:lvl>
   </w:abstractNum>
-  <w:abstractNum w:abstractNumId="13" w15:restartNumberingAfterBreak="0">
+  <w:abstractNum w:abstractNumId="14" w15:restartNumberingAfterBreak="0">
     <w:nsid w:val="5AD27908"/>
     <w:multiLevelType w:val="hybridMultilevel"/>
     <w:tmpl w:val="09B81B82"/>
@@ -16072,7 +17326,7 @@
       </w:rPr>
     </w:lvl>
   </w:abstractNum>
-  <w:abstractNum w:abstractNumId="14" w15:restartNumberingAfterBreak="0">
+  <w:abstractNum w:abstractNumId="15" w15:restartNumberingAfterBreak="0">
     <w:nsid w:val="5E8142CA"/>
     <w:multiLevelType w:val="hybridMultilevel"/>
     <w:tmpl w:val="E7BEF8CC"/>
@@ -16185,7 +17439,7 @@
       </w:rPr>
     </w:lvl>
   </w:abstractNum>
-  <w:abstractNum w:abstractNumId="15" w15:restartNumberingAfterBreak="0">
+  <w:abstractNum w:abstractNumId="16" w15:restartNumberingAfterBreak="0">
     <w:nsid w:val="5F2B38FE"/>
     <w:multiLevelType w:val="hybridMultilevel"/>
     <w:tmpl w:val="6860C776"/>
@@ -16298,10 +17552,10 @@
       </w:rPr>
     </w:lvl>
   </w:abstractNum>
-  <w:abstractNum w:abstractNumId="16" w15:restartNumberingAfterBreak="0">
+  <w:abstractNum w:abstractNumId="17" w15:restartNumberingAfterBreak="0">
     <w:nsid w:val="65466FF4"/>
     <w:multiLevelType w:val="hybridMultilevel"/>
-    <w:tmpl w:val="30D49AC6"/>
+    <w:tmpl w:val="E590839A"/>
     <w:lvl w:ilvl="0" w:tplc="08090001">
       <w:start w:val="1"/>
       <w:numFmt w:val="bullet"/>
@@ -16411,7 +17665,7 @@
       </w:rPr>
     </w:lvl>
   </w:abstractNum>
-  <w:abstractNum w:abstractNumId="17" w15:restartNumberingAfterBreak="0">
+  <w:abstractNum w:abstractNumId="18" w15:restartNumberingAfterBreak="0">
     <w:nsid w:val="6FC06CF5"/>
     <w:multiLevelType w:val="hybridMultilevel"/>
     <w:tmpl w:val="E87EEECC"/>
@@ -16525,7 +17779,7 @@
       </w:rPr>
     </w:lvl>
   </w:abstractNum>
-  <w:abstractNum w:abstractNumId="18" w15:restartNumberingAfterBreak="0">
+  <w:abstractNum w:abstractNumId="19" w15:restartNumberingAfterBreak="0">
     <w:nsid w:val="74634AE0"/>
     <w:multiLevelType w:val="hybridMultilevel"/>
     <w:tmpl w:val="75EAEB76"/>
@@ -16638,7 +17892,7 @@
       </w:rPr>
     </w:lvl>
   </w:abstractNum>
-  <w:abstractNum w:abstractNumId="19" w15:restartNumberingAfterBreak="0">
+  <w:abstractNum w:abstractNumId="20" w15:restartNumberingAfterBreak="0">
     <w:nsid w:val="7B5827CA"/>
     <w:multiLevelType w:val="hybridMultilevel"/>
     <w:tmpl w:val="58264250"/>
@@ -16752,13 +18006,13 @@
     </w:lvl>
   </w:abstractNum>
   <w:num w:numId="1">
-    <w:abstractNumId w:val="17"/>
+    <w:abstractNumId w:val="18"/>
   </w:num>
   <w:num w:numId="2">
     <w:abstractNumId w:val="2"/>
   </w:num>
   <w:num w:numId="3">
-    <w:abstractNumId w:val="19"/>
+    <w:abstractNumId w:val="20"/>
   </w:num>
   <w:num w:numId="4">
     <w:abstractNumId w:val="0"/>
@@ -16770,19 +18024,19 @@
     <w:abstractNumId w:val="5"/>
   </w:num>
   <w:num w:numId="7">
-    <w:abstractNumId w:val="12"/>
+    <w:abstractNumId w:val="13"/>
   </w:num>
   <w:num w:numId="8">
-    <w:abstractNumId w:val="15"/>
+    <w:abstractNumId w:val="16"/>
   </w:num>
   <w:num w:numId="9">
     <w:abstractNumId w:val="7"/>
   </w:num>
   <w:num w:numId="10">
-    <w:abstractNumId w:val="13"/>
+    <w:abstractNumId w:val="14"/>
   </w:num>
   <w:num w:numId="11">
-    <w:abstractNumId w:val="14"/>
+    <w:abstractNumId w:val="15"/>
   </w:num>
   <w:num w:numId="12">
     <w:abstractNumId w:val="3"/>
@@ -16794,7 +18048,7 @@
     <w:abstractNumId w:val="4"/>
   </w:num>
   <w:num w:numId="15">
-    <w:abstractNumId w:val="18"/>
+    <w:abstractNumId w:val="19"/>
   </w:num>
   <w:num w:numId="16">
     <w:abstractNumId w:val="9"/>
@@ -16809,7 +18063,10 @@
     <w:abstractNumId w:val="1"/>
   </w:num>
   <w:num w:numId="20">
-    <w:abstractNumId w:val="16"/>
+    <w:abstractNumId w:val="17"/>
+  </w:num>
+  <w:num w:numId="21">
+    <w:abstractNumId w:val="12"/>
   </w:num>
 </w:numbering>
 </file>

</xml_diff>

<commit_message>
Connected to SQL database and created table via Java.
</commit_message>
<xml_diff>
--- a/notes/Notes.docx
+++ b/notes/Notes.docx
@@ -15356,13 +15356,234 @@
         </w:rPr>
         <w:t>‘</w:t>
       </w:r>
+      <w:r>
+        <w:rPr>
+          <w:i/>
+        </w:rPr>
+        <w:t>SELECT count(DISTINCT ar.name), count(DISTINCT al.name) FROM songs s INNER JOIN albums al ON s.album = al._id INNER JOIN artists ar ON al.artist = ar._id WHERE ar.name = "Aerosmith" ORDER BY s.title;</w:t>
+      </w:r>
+      <w:r>
+        <w:rPr>
+          <w:i/>
+        </w:rPr>
+        <w:t>’.</w:t>
+      </w:r>
+    </w:p>
+    <w:p>
+      <w:pPr>
+        <w:pStyle w:val="CGeneralText"/>
+        <w:numPr>
+          <w:ilvl w:val="0"/>
+          <w:numId w:val="0"/>
+        </w:numPr>
+        <w:ind w:left="720" w:hanging="360"/>
+        <w:rPr>
+          <w:i/>
+        </w:rPr>
+      </w:pPr>
+    </w:p>
+    <w:p>
+      <w:pPr>
+        <w:pStyle w:val="CGeneralText"/>
+        <w:numPr>
+          <w:ilvl w:val="0"/>
+          <w:numId w:val="21"/>
+        </w:numPr>
+      </w:pPr>
+      <w:r>
+        <w:t xml:space="preserve">The </w:t>
+      </w:r>
+      <w:r>
+        <w:rPr>
+          <w:b/>
+        </w:rPr>
+        <w:t>JDBC API</w:t>
+      </w:r>
+      <w:r>
+        <w:t xml:space="preserve"> or Java Database Connectivity allows Java to work with databases, spreadsheets and flat files.</w:t>
+      </w:r>
+      <w:r>
+        <w:t xml:space="preserve"> </w:t>
+      </w:r>
+      <w:r>
+        <w:t>Specifically,</w:t>
+      </w:r>
+      <w:r>
+        <w:t xml:space="preserve"> we need the SQLite JDBC driver to work with SQLite.</w:t>
+      </w:r>
+      <w:r>
+        <w:t xml:space="preserve"> Since all data sources implement the same interfaces from JDBC it’s trivial to switch between them.</w:t>
+      </w:r>
+      <w:r>
+        <w:t xml:space="preserve"> So to switch between SQLite and MySQL </w:t>
+      </w:r>
+      <w:r>
+        <w:t>mainly</w:t>
+      </w:r>
+      <w:r>
+        <w:t xml:space="preserve"> requires switching the driver rather than changing the code.</w:t>
+      </w:r>
+    </w:p>
+    <w:p>
+      <w:pPr>
+        <w:pStyle w:val="CGeneralText"/>
+        <w:numPr>
+          <w:ilvl w:val="0"/>
+          <w:numId w:val="21"/>
+        </w:numPr>
+      </w:pPr>
+      <w:r>
+        <w:t>Download the JDBC driver from SQLite.</w:t>
+      </w:r>
+      <w:r>
+        <w:t xml:space="preserve"> Download </w:t>
+      </w:r>
+      <w:r>
+        <w:t>DB Browser for SQLite</w:t>
+      </w:r>
+      <w:r>
+        <w:t xml:space="preserve"> work with databases via a UI rather than console</w:t>
+      </w:r>
+      <w:r>
+        <w:t>.</w:t>
+      </w:r>
+      <w:r>
+        <w:t xml:space="preserve"> </w:t>
+      </w:r>
+    </w:p>
+    <w:p>
+      <w:pPr>
+        <w:pStyle w:val="CGeneralText"/>
+        <w:numPr>
+          <w:ilvl w:val="0"/>
+          <w:numId w:val="21"/>
+        </w:numPr>
+      </w:pPr>
+      <w:r>
+        <w:t>Opening the database in DB Browser might make it unavailable for the Java application. Close the database if you have this issue.</w:t>
+      </w:r>
+    </w:p>
+    <w:p>
+      <w:pPr>
+        <w:pStyle w:val="CGeneralText"/>
+        <w:numPr>
+          <w:ilvl w:val="0"/>
+          <w:numId w:val="0"/>
+        </w:numPr>
+        <w:ind w:left="720" w:hanging="360"/>
+      </w:pPr>
+    </w:p>
+    <w:p>
+      <w:pPr>
+        <w:pStyle w:val="CGeneralText"/>
+        <w:numPr>
+          <w:ilvl w:val="0"/>
+          <w:numId w:val="21"/>
+        </w:numPr>
+      </w:pPr>
+      <w:r>
+        <w:t>When using SQLite, connecting to a database that doesn’t exi</w:t>
+      </w:r>
+      <w:r>
+        <w:t xml:space="preserve">st will automatically create it: </w:t>
+      </w:r>
+      <w:r>
+        <w:rPr>
+          <w:i/>
+        </w:rPr>
+        <w:t>‘</w:t>
+      </w:r>
+      <w:r>
+        <w:rPr>
+          <w:i/>
+        </w:rPr>
+        <w:t>Connection conn = DriverManager.getConnection("jdbc:sqlite:data\\testjava.db");</w:t>
+      </w:r>
+      <w:r>
+        <w:rPr>
+          <w:i/>
+        </w:rPr>
+        <w:t>’.</w:t>
+      </w:r>
+      <w:r>
+        <w:t xml:space="preserve"> Conn now refers to the database ‘testjava.db’.</w:t>
+      </w:r>
+    </w:p>
+    <w:p>
+      <w:pPr>
+        <w:pStyle w:val="CGeneralText"/>
+        <w:numPr>
+          <w:ilvl w:val="0"/>
+          <w:numId w:val="21"/>
+        </w:numPr>
+        <w:rPr>
+          <w:i/>
+        </w:rPr>
+      </w:pPr>
+      <w:r>
+        <w:t xml:space="preserve">Use statements to execute SQL commands: </w:t>
+      </w:r>
+      <w:r>
+        <w:rPr>
+          <w:i/>
+        </w:rPr>
+        <w:t>‘</w:t>
+      </w:r>
+      <w:r>
+        <w:rPr>
+          <w:i/>
+        </w:rPr>
+        <w:t>Statement statement = conn.createStatement();</w:t>
+      </w:r>
+      <w:r>
+        <w:rPr>
+          <w:i/>
+        </w:rPr>
+        <w:t xml:space="preserve"> </w:t>
+      </w:r>
+      <w:r>
+        <w:rPr>
+          <w:i/>
+        </w:rPr>
+        <w:t>statement.execute("CREATE TABLE contacts(name TEXT, phone INTEGER, email TEXT)");</w:t>
+      </w:r>
+      <w:r>
+        <w:rPr>
+          <w:i/>
+        </w:rPr>
+        <w:t>’.</w:t>
+      </w:r>
+      <w:r>
+        <w:t xml:space="preserve"> A semicolon was not needed at the end since SQL expects execute to contain a full statement.</w:t>
+      </w:r>
+    </w:p>
+    <w:p>
+      <w:pPr>
+        <w:pStyle w:val="CGeneralText"/>
+        <w:numPr>
+          <w:ilvl w:val="0"/>
+          <w:numId w:val="21"/>
+        </w:numPr>
+        <w:rPr>
+          <w:i/>
+        </w:rPr>
+      </w:pPr>
+      <w:r>
+        <w:t xml:space="preserve">When you’re done, make sure to call </w:t>
+      </w:r>
+      <w:r>
+        <w:rPr>
+          <w:i/>
+        </w:rPr>
+        <w:t>close()</w:t>
+      </w:r>
+      <w:r>
+        <w:t xml:space="preserve"> on any statements first, then the database. It’s good practice to close resources</w:t>
+      </w:r>
       <w:bookmarkStart w:id="0" w:name="_GoBack"/>
       <w:bookmarkEnd w:id="0"/>
       <w:r>
-        <w:rPr>
-          <w:i/>
-        </w:rPr>
-        <w:t>’.</w:t>
+        <w:t xml:space="preserve"> as soon as your done with them.</w:t>
       </w:r>
     </w:p>
     <w:p>
@@ -16990,7 +17211,7 @@
   <w:abstractNum w:abstractNumId="12" w15:restartNumberingAfterBreak="0">
     <w:nsid w:val="51737483"/>
     <w:multiLevelType w:val="hybridMultilevel"/>
-    <w:tmpl w:val="228CD562"/>
+    <w:tmpl w:val="59C6839E"/>
     <w:lvl w:ilvl="0" w:tplc="08090001">
       <w:start w:val="1"/>
       <w:numFmt w:val="bullet"/>

</xml_diff>

<commit_message>
Created table, inserted/updated/deleted records, and executed query via JDBC.
</commit_message>
<xml_diff>
--- a/notes/Notes.docx
+++ b/notes/Notes.docx
@@ -15545,7 +15545,19 @@
         <w:rPr>
           <w:i/>
         </w:rPr>
-        <w:t>statement.execute("CREATE TABLE contacts(name TEXT, phone INTEGER, email TEXT)");</w:t>
+        <w:t>statement.execute("CREATE TABLE</w:t>
+      </w:r>
+      <w:r>
+        <w:rPr>
+          <w:i/>
+        </w:rPr>
+        <w:t xml:space="preserve"> IF NOT EXISTS</w:t>
+      </w:r>
+      <w:r>
+        <w:rPr>
+          <w:i/>
+        </w:rPr>
+        <w:t xml:space="preserve"> contacts(name TEXT, phone INTEGER, email TEXT)");</w:t>
       </w:r>
       <w:r>
         <w:rPr>
@@ -15556,6 +15568,9 @@
       <w:r>
         <w:t xml:space="preserve"> A semicolon was not needed at the end since SQL expects execute to contain a full statement.</w:t>
       </w:r>
+      <w:r>
+        <w:t xml:space="preserve"> Creating a table that already exists results in an error.</w:t>
+      </w:r>
     </w:p>
     <w:p>
       <w:pPr>
@@ -15578,13 +15593,127 @@
         <w:t>close()</w:t>
       </w:r>
       <w:r>
-        <w:t xml:space="preserve"> on any statements first, then the database. It’s good practice to close resources</w:t>
+        <w:t xml:space="preserve"> on any statements first, then the database. It’s good practice to close resources as soon as your done with them.</w:t>
+      </w:r>
+    </w:p>
+    <w:p>
+      <w:pPr>
+        <w:pStyle w:val="CGeneralText"/>
+        <w:numPr>
+          <w:ilvl w:val="0"/>
+          <w:numId w:val="21"/>
+        </w:numPr>
+        <w:rPr>
+          <w:i/>
+        </w:rPr>
+      </w:pPr>
+      <w:r>
+        <w:t>JDBC connection</w:t>
+      </w:r>
+      <w:r>
+        <w:t xml:space="preserve"> automatically commits database changes. </w:t>
+      </w:r>
+      <w:r>
+        <w:t xml:space="preserve">This can be disabled by called </w:t>
+      </w:r>
+      <w:r>
+        <w:rPr>
+          <w:i/>
+        </w:rPr>
+        <w:t>setAutoCommit(false)</w:t>
+      </w:r>
+      <w:r>
+        <w:t xml:space="preserve">. You must then call </w:t>
+      </w:r>
+      <w:r>
+        <w:rPr>
+          <w:i/>
+        </w:rPr>
+        <w:t>commit()</w:t>
+      </w:r>
+      <w:r>
+        <w:t xml:space="preserve"> to manually commit changes before closing the connection.</w:t>
+      </w:r>
+    </w:p>
+    <w:p>
+      <w:pPr>
+        <w:pStyle w:val="CGeneralText"/>
+        <w:numPr>
+          <w:ilvl w:val="0"/>
+          <w:numId w:val="21"/>
+        </w:numPr>
+        <w:rPr>
+          <w:i/>
+        </w:rPr>
+      </w:pPr>
+      <w:r>
+        <w:t xml:space="preserve">If you use </w:t>
+      </w:r>
+      <w:r>
+        <w:rPr>
+          <w:i/>
+        </w:rPr>
+        <w:t>execute()</w:t>
+      </w:r>
+      <w:r>
+        <w:t xml:space="preserve"> to perform a query the results can be obtained by calling </w:t>
+      </w:r>
+      <w:r>
+        <w:rPr>
+          <w:i/>
+        </w:rPr>
+        <w:t>getResultSet()</w:t>
+      </w:r>
+      <w:r>
+        <w:t>.</w:t>
+      </w:r>
+      <w:r>
+        <w:t xml:space="preserve"> It’s a buffer which contains all the date. You can use </w:t>
+      </w:r>
+      <w:r>
+        <w:rPr>
+          <w:i/>
+        </w:rPr>
+        <w:t>ResultSet.next()</w:t>
+      </w:r>
+      <w:r>
+        <w:t xml:space="preserve"> to see if more data exists, then use </w:t>
+      </w:r>
+      <w:r>
+        <w:rPr>
+          <w:i/>
+        </w:rPr>
+        <w:t>ResultSet.getString(), ResultSet.getInt(), etc</w:t>
+      </w:r>
+      <w:r>
+        <w:t xml:space="preserve"> to cast it.</w:t>
+      </w:r>
+      <w:r>
+        <w:t xml:space="preserve"> Calling </w:t>
+      </w:r>
+      <w:r>
+        <w:rPr>
+          <w:i/>
+        </w:rPr>
+        <w:t>next()</w:t>
+      </w:r>
+      <w:r>
+        <w:t xml:space="preserve"> moves the cursor to the next row in the query results.</w:t>
+      </w:r>
+      <w:r>
+        <w:t xml:space="preserve"> Call </w:t>
+      </w:r>
+      <w:r>
+        <w:rPr>
+          <w:i/>
+        </w:rPr>
+        <w:t xml:space="preserve">ResultSet.close() </w:t>
+      </w:r>
+      <w:r>
+        <w:t>to free resources.</w:t>
       </w:r>
       <w:bookmarkStart w:id="0" w:name="_GoBack"/>
       <w:bookmarkEnd w:id="0"/>
-      <w:r>
-        <w:t xml:space="preserve"> as soon as your done with them.</w:t>
-      </w:r>
     </w:p>
     <w:p>
       <w:pPr>
@@ -15787,6 +15916,7 @@
         </w:numPr>
       </w:pPr>
       <w:r>
+        <w:lastRenderedPageBreak/>
         <w:t>&gt;</w:t>
       </w:r>
     </w:p>

</xml_diff>

<commit_message>
Replaced hardcoded SQL statements with constant variables.
It's easier to rename a table/column/etc if it only needs to be renamed in one place.
</commit_message>
<xml_diff>
--- a/notes/Notes.docx
+++ b/notes/Notes.docx
@@ -15712,6 +15712,85 @@
       <w:r>
         <w:t>to free resources.</w:t>
       </w:r>
+      <w:r>
+        <w:t xml:space="preserve"> </w:t>
+      </w:r>
+    </w:p>
+    <w:p>
+      <w:pPr>
+        <w:pStyle w:val="CGeneralText"/>
+        <w:numPr>
+          <w:ilvl w:val="0"/>
+          <w:numId w:val="21"/>
+        </w:numPr>
+        <w:rPr>
+          <w:i/>
+        </w:rPr>
+      </w:pPr>
+      <w:r>
+        <w:t>Statement.</w:t>
+      </w:r>
+      <w:r>
+        <w:rPr>
+          <w:i/>
+        </w:rPr>
+        <w:t>executeQuery()</w:t>
+      </w:r>
+      <w:r>
+        <w:t xml:space="preserve"> is equivalent to calling </w:t>
+      </w:r>
+      <w:r>
+        <w:rPr>
+          <w:i/>
+        </w:rPr>
+        <w:t>execute()</w:t>
+      </w:r>
+      <w:r>
+        <w:t xml:space="preserve"> and then calling </w:t>
+      </w:r>
+      <w:r>
+        <w:rPr>
+          <w:i/>
+        </w:rPr>
+        <w:t>getResultSet()</w:t>
+      </w:r>
+      <w:r>
+        <w:t>.</w:t>
+      </w:r>
+    </w:p>
+    <w:p>
+      <w:pPr>
+        <w:pStyle w:val="CGeneralText"/>
+        <w:numPr>
+          <w:ilvl w:val="0"/>
+          <w:numId w:val="0"/>
+        </w:numPr>
+        <w:ind w:left="720" w:hanging="360"/>
+      </w:pPr>
+    </w:p>
+    <w:p>
+      <w:pPr>
+        <w:pStyle w:val="CGeneralText"/>
+        <w:numPr>
+          <w:ilvl w:val="0"/>
+          <w:numId w:val="21"/>
+        </w:numPr>
+        <w:rPr>
+          <w:i/>
+        </w:rPr>
+      </w:pPr>
+      <w:r>
+        <w:t xml:space="preserve">Calling </w:t>
+      </w:r>
+      <w:r>
+        <w:rPr>
+          <w:i/>
+        </w:rPr>
+        <w:t>ResultSet.getString(), etc</w:t>
+      </w:r>
+      <w:r>
+        <w:t xml:space="preserve"> with an actual column name is not recommended since it’s slow compared to using an index, it’s open to SQL injection attacks, and it’s susceptible to column name changes.</w:t>
+      </w:r>
       <w:bookmarkStart w:id="0" w:name="_GoBack"/>
       <w:bookmarkEnd w:id="0"/>
     </w:p>
@@ -15916,7 +15995,6 @@
         </w:numPr>
       </w:pPr>
       <w:r>
-        <w:lastRenderedPageBreak/>
         <w:t>&gt;</w:t>
       </w:r>
     </w:p>
@@ -17341,7 +17419,7 @@
   <w:abstractNum w:abstractNumId="12" w15:restartNumberingAfterBreak="0">
     <w:nsid w:val="51737483"/>
     <w:multiLevelType w:val="hybridMultilevel"/>
-    <w:tmpl w:val="59C6839E"/>
+    <w:tmpl w:val="97F8879E"/>
     <w:lvl w:ilvl="0" w:tplc="08090001">
       <w:start w:val="1"/>
       <w:numFmt w:val="bullet"/>

</xml_diff>

<commit_message>
Starting to cover MVC pattern with databases
</commit_message>
<xml_diff>
--- a/notes/Notes.docx
+++ b/notes/Notes.docx
@@ -14078,13 +14078,7 @@
         <w:rPr>
           <w:i/>
         </w:rPr>
-        <w:t>’ or ‘</w:t>
-      </w:r>
-      <w:r>
-        <w:rPr>
-          <w:i/>
-        </w:rPr>
-        <w:t>‘</w:t>
+        <w:t>’ or ‘‘</w:t>
       </w:r>
       <w:r>
         <w:rPr>
@@ -14438,19 +14432,331 @@
         <w:rPr>
           <w:i/>
         </w:rPr>
+        <w:t xml:space="preserve">ORDER BY artists.name, albums.name, songs.track;’ </w:t>
+      </w:r>
+      <w:r>
+        <w:t>The order in which the clauses appear is important, e.g. to apply a WHERE constraint it must go af</w:t>
+      </w:r>
+      <w:r>
+        <w:t>ter joins, but before ordering.</w:t>
+      </w:r>
+    </w:p>
+    <w:p>
+      <w:pPr>
+        <w:pStyle w:val="CGeneralText"/>
+        <w:numPr>
+          <w:ilvl w:val="0"/>
+          <w:numId w:val="0"/>
+        </w:numPr>
+        <w:ind w:left="720" w:hanging="360"/>
+      </w:pPr>
+    </w:p>
+    <w:p>
+      <w:pPr>
+        <w:pStyle w:val="CGeneralText"/>
+        <w:numPr>
+          <w:ilvl w:val="0"/>
+          <w:numId w:val="20"/>
+        </w:numPr>
+      </w:pPr>
+      <w:r>
+        <w:rPr>
+          <w:i/>
+        </w:rPr>
+        <w:t xml:space="preserve">‘WHERE </w:t>
+      </w:r>
+      <w:r>
+        <w:rPr>
+          <w:i/>
+        </w:rPr>
+        <w:t>songs.title</w:t>
+      </w:r>
+      <w:r>
+        <w:rPr>
+          <w:i/>
+        </w:rPr>
+        <w:t xml:space="preserve"> LIKE “%doctor%”’</w:t>
+      </w:r>
+      <w:r>
+        <w:t xml:space="preserve"> uses a wildcard to match strings that contain doctor.</w:t>
+      </w:r>
+      <w:r>
+        <w:t xml:space="preserve"> LIKE is not case sensitive.</w:t>
+      </w:r>
+      <w:r>
+        <w:t xml:space="preserve"> If you remove the first wildcard (%) then th</w:t>
+      </w:r>
+      <w:r>
+        <w:t>e string must start with doctor, etc.</w:t>
+      </w:r>
+    </w:p>
+    <w:p>
+      <w:pPr>
+        <w:pStyle w:val="CGeneralText"/>
+        <w:numPr>
+          <w:ilvl w:val="0"/>
+          <w:numId w:val="20"/>
+        </w:numPr>
+      </w:pPr>
+      <w:r>
+        <w:rPr>
+          <w:b/>
+        </w:rPr>
+        <w:t>Stored procedures</w:t>
+      </w:r>
+      <w:r>
+        <w:t xml:space="preserve"> are </w:t>
+      </w:r>
+      <w:r>
+        <w:t>like</w:t>
+      </w:r>
+      <w:r>
+        <w:t xml:space="preserve"> methods in that they save </w:t>
+      </w:r>
+      <w:r>
+        <w:t xml:space="preserve">queries and take parameters </w:t>
+      </w:r>
+      <w:r>
+        <w:t>to put into the saved queries.</w:t>
+      </w:r>
+      <w:r>
+        <w:t xml:space="preserve"> It minimises code duplication and maximises code re-use. </w:t>
+      </w:r>
+      <w:r>
+        <w:t xml:space="preserve">SQLite doesn’t support them however. </w:t>
+      </w:r>
+    </w:p>
+    <w:p>
+      <w:pPr>
+        <w:pStyle w:val="CGeneralText"/>
+        <w:numPr>
+          <w:ilvl w:val="0"/>
+          <w:numId w:val="20"/>
+        </w:numPr>
+      </w:pPr>
+      <w:r>
+        <w:rPr>
+          <w:b/>
+        </w:rPr>
+        <w:t>Views</w:t>
+      </w:r>
+      <w:r>
+        <w:t xml:space="preserve"> save the results of a query. </w:t>
+      </w:r>
+      <w:r>
+        <w:t>They can’t be modified once created, but further queries can be performed on them.</w:t>
+      </w:r>
+      <w:r>
+        <w:t xml:space="preserve"> </w:t>
+      </w:r>
+      <w:r>
+        <w:t xml:space="preserve">A view is created by prepending </w:t>
+      </w:r>
+      <w:r>
+        <w:rPr>
+          <w:i/>
+        </w:rPr>
+        <w:t>‘CREATE VIEW view_name AS’</w:t>
+      </w:r>
+      <w:r>
+        <w:t xml:space="preserve"> to your query. Once created you can see it using the </w:t>
+      </w:r>
+      <w:r>
+        <w:rPr>
+          <w:i/>
+        </w:rPr>
+        <w:t>.table</w:t>
+      </w:r>
+      <w:r>
+        <w:t xml:space="preserve"> and </w:t>
+      </w:r>
+      <w:r>
+        <w:rPr>
+          <w:i/>
+        </w:rPr>
+        <w:t>.schema</w:t>
+      </w:r>
+      <w:r>
+        <w:t xml:space="preserve"> commands. </w:t>
+      </w:r>
+      <w:r>
+        <w:t xml:space="preserve">To work with a view, just treat it like any other table. </w:t>
+      </w:r>
+      <w:r>
+        <w:t>Example:</w:t>
+      </w:r>
+    </w:p>
+    <w:p>
+      <w:pPr>
+        <w:pStyle w:val="CGeneralText"/>
+        <w:numPr>
+          <w:ilvl w:val="0"/>
+          <w:numId w:val="0"/>
+        </w:numPr>
+        <w:ind w:left="1080"/>
+        <w:rPr>
+          <w:i/>
+        </w:rPr>
+      </w:pPr>
+      <w:r>
+        <w:rPr>
+          <w:i/>
+        </w:rPr>
+        <w:t>‘CREATE VIEW artist_list AS</w:t>
+      </w:r>
+    </w:p>
+    <w:p>
+      <w:pPr>
+        <w:pStyle w:val="CGeneralText"/>
+        <w:numPr>
+          <w:ilvl w:val="0"/>
+          <w:numId w:val="0"/>
+        </w:numPr>
+        <w:ind w:left="1080"/>
+        <w:rPr>
+          <w:i/>
+        </w:rPr>
+      </w:pPr>
+      <w:r>
+        <w:rPr>
+          <w:i/>
+        </w:rPr>
+        <w:t>SELECT artists.name, albums.name, songs.track, songs.title FROM songs</w:t>
+      </w:r>
+    </w:p>
+    <w:p>
+      <w:pPr>
+        <w:pStyle w:val="CGeneralText"/>
+        <w:numPr>
+          <w:ilvl w:val="0"/>
+          <w:numId w:val="0"/>
+        </w:numPr>
+        <w:ind w:left="1080"/>
+        <w:rPr>
+          <w:i/>
+        </w:rPr>
+      </w:pPr>
+      <w:r>
+        <w:rPr>
+          <w:i/>
+        </w:rPr>
+        <w:t>INNER JOIN albums ON songs.album = albums._id</w:t>
+      </w:r>
+    </w:p>
+    <w:p>
+      <w:pPr>
+        <w:pStyle w:val="CGeneralText"/>
+        <w:numPr>
+          <w:ilvl w:val="0"/>
+          <w:numId w:val="0"/>
+        </w:numPr>
+        <w:ind w:left="1080"/>
+        <w:rPr>
+          <w:i/>
+        </w:rPr>
+      </w:pPr>
+      <w:r>
+        <w:rPr>
+          <w:i/>
+        </w:rPr>
+        <w:t>INNER JOIN artists ON albums.artist = artists._id</w:t>
+      </w:r>
+    </w:p>
+    <w:p>
+      <w:pPr>
+        <w:pStyle w:val="CGeneralText"/>
+        <w:numPr>
+          <w:ilvl w:val="0"/>
+          <w:numId w:val="0"/>
+        </w:numPr>
+        <w:ind w:left="1080"/>
+        <w:rPr>
+          <w:i/>
+        </w:rPr>
+      </w:pPr>
+      <w:r>
+        <w:rPr>
+          <w:i/>
+        </w:rPr>
         <w:t>ORDER BY artists.name, albums.name, songs.track;’</w:t>
       </w:r>
-      <w:r>
-        <w:rPr>
-          <w:i/>
-        </w:rPr>
+    </w:p>
+    <w:p>
+      <w:pPr>
+        <w:pStyle w:val="CGeneralText"/>
+        <w:numPr>
+          <w:ilvl w:val="0"/>
+          <w:numId w:val="20"/>
+        </w:numPr>
+      </w:pPr>
+      <w:r>
+        <w:rPr>
+          <w:i/>
+        </w:rPr>
+        <w:t>‘DROP VIEW album_list;’</w:t>
+      </w:r>
+      <w:r>
+        <w:t xml:space="preserve"> deletes the</w:t>
+      </w:r>
+      <w:r>
+        <w:t xml:space="preserve"> view.</w:t>
+      </w:r>
+      <w:r>
         <w:t xml:space="preserve"> </w:t>
       </w:r>
       <w:r>
-        <w:t>The order in which the clauses appear is important, e.g. to apply a WHERE constraint it must go af</w:t>
-      </w:r>
-      <w:r>
-        <w:t>ter joins, but before ordering.</w:t>
+        <w:rPr>
+          <w:i/>
+        </w:rPr>
+        <w:t xml:space="preserve">‘DROP TABLE album’ </w:t>
+      </w:r>
+      <w:r>
+        <w:t>deletes the table.</w:t>
+      </w:r>
+    </w:p>
+    <w:p>
+      <w:pPr>
+        <w:pStyle w:val="CGeneralText"/>
+        <w:numPr>
+          <w:ilvl w:val="0"/>
+          <w:numId w:val="20"/>
+        </w:numPr>
+      </w:pPr>
+      <w:r>
+        <w:rPr>
+          <w:i/>
+        </w:rPr>
+        <w:t>‘SELECT artists.name AS artist, albums.name AS album, songs.track, songs.title FROM…’</w:t>
+      </w:r>
+      <w:r>
+        <w:t xml:space="preserve"> uses an alias so that the first two columns appear as artist and album.</w:t>
+      </w:r>
+      <w:r>
+        <w:t xml:space="preserve"> </w:t>
+      </w:r>
+    </w:p>
+    <w:p>
+      <w:pPr>
+        <w:pStyle w:val="CGeneralText"/>
+        <w:numPr>
+          <w:ilvl w:val="0"/>
+          <w:numId w:val="20"/>
+        </w:numPr>
+        <w:rPr>
+          <w:i/>
+        </w:rPr>
+      </w:pPr>
+      <w:r>
+        <w:rPr>
+          <w:i/>
+        </w:rPr>
+        <w:t>‘</w:t>
+      </w:r>
+      <w:r>
+        <w:rPr>
+          <w:i/>
+        </w:rPr>
+        <w:t xml:space="preserve">SELECT ar.name AS Artist, al.name AS Album, s.title AS song </w:t>
       </w:r>
     </w:p>
     <w:p>
@@ -14460,8 +14766,86 @@
           <w:ilvl w:val="0"/>
           <w:numId w:val="0"/>
         </w:numPr>
-        <w:ind w:left="720" w:hanging="360"/>
-      </w:pPr>
+        <w:ind w:left="1080"/>
+        <w:rPr>
+          <w:i/>
+        </w:rPr>
+      </w:pPr>
+      <w:r>
+        <w:rPr>
+          <w:i/>
+        </w:rPr>
+        <w:t>FROM songs AS s</w:t>
+      </w:r>
+    </w:p>
+    <w:p>
+      <w:pPr>
+        <w:pStyle w:val="CGeneralText"/>
+        <w:numPr>
+          <w:ilvl w:val="0"/>
+          <w:numId w:val="0"/>
+        </w:numPr>
+        <w:ind w:left="1080"/>
+        <w:rPr>
+          <w:i/>
+        </w:rPr>
+      </w:pPr>
+      <w:r>
+        <w:rPr>
+          <w:i/>
+        </w:rPr>
+        <w:t>INNER JOIN albums AS al ON s.album = al._id</w:t>
+      </w:r>
+    </w:p>
+    <w:p>
+      <w:pPr>
+        <w:pStyle w:val="CGeneralText"/>
+        <w:numPr>
+          <w:ilvl w:val="0"/>
+          <w:numId w:val="0"/>
+        </w:numPr>
+        <w:ind w:left="1080"/>
+        <w:rPr>
+          <w:i/>
+        </w:rPr>
+      </w:pPr>
+      <w:r>
+        <w:rPr>
+          <w:i/>
+        </w:rPr>
+        <w:t>INNER JOIN artists AS ar ON al.artist = ar._id</w:t>
+      </w:r>
+    </w:p>
+    <w:p>
+      <w:pPr>
+        <w:pStyle w:val="CGeneralText"/>
+        <w:numPr>
+          <w:ilvl w:val="0"/>
+          <w:numId w:val="0"/>
+        </w:numPr>
+        <w:ind w:left="1080"/>
+      </w:pPr>
+      <w:r>
+        <w:rPr>
+          <w:i/>
+        </w:rPr>
+        <w:t>ORDER BY ar.name, al.name, s.track;</w:t>
+      </w:r>
+      <w:r>
+        <w:t>’</w:t>
+      </w:r>
+      <w:r>
+        <w:t xml:space="preserve"> </w:t>
+      </w:r>
+      <w:r>
+        <w:t>You</w:t>
+      </w:r>
+      <w:r>
+        <w:t xml:space="preserve"> can also replace the name of a table using an alias to make it quicker to type</w:t>
+      </w:r>
+      <w:r>
+        <w:t xml:space="preserve">. </w:t>
+      </w:r>
     </w:p>
     <w:p>
       <w:pPr>
@@ -14470,132 +14854,21 @@
           <w:ilvl w:val="0"/>
           <w:numId w:val="20"/>
         </w:numPr>
-      </w:pPr>
-      <w:r>
-        <w:rPr>
-          <w:i/>
-        </w:rPr>
-        <w:t xml:space="preserve">‘WHERE </w:t>
-      </w:r>
-      <w:r>
-        <w:rPr>
-          <w:i/>
-        </w:rPr>
-        <w:t>songs.title</w:t>
-      </w:r>
-      <w:r>
-        <w:rPr>
-          <w:i/>
-        </w:rPr>
-        <w:t xml:space="preserve"> LIKE “%doctor%”’</w:t>
-      </w:r>
-      <w:r>
-        <w:t xml:space="preserve"> uses a wildcard to match strings that contain doctor.</w:t>
-      </w:r>
-      <w:r>
-        <w:t xml:space="preserve"> LIKE is not case sensitive.</w:t>
-      </w:r>
-      <w:r>
-        <w:t xml:space="preserve"> If you remove the first wildcard (%) then th</w:t>
-      </w:r>
-      <w:r>
-        <w:t>e string must start with doctor, etc.</w:t>
-      </w:r>
-    </w:p>
-    <w:p>
-      <w:pPr>
-        <w:pStyle w:val="CGeneralText"/>
-        <w:numPr>
-          <w:ilvl w:val="0"/>
-          <w:numId w:val="20"/>
-        </w:numPr>
-      </w:pPr>
-      <w:r>
-        <w:rPr>
-          <w:b/>
-        </w:rPr>
-        <w:t>Stored procedures</w:t>
-      </w:r>
-      <w:r>
-        <w:t xml:space="preserve"> are </w:t>
-      </w:r>
-      <w:r>
-        <w:t>like</w:t>
-      </w:r>
-      <w:r>
-        <w:t xml:space="preserve"> methods in that they save </w:t>
-      </w:r>
-      <w:r>
-        <w:t xml:space="preserve">queries and take parameters </w:t>
-      </w:r>
-      <w:r>
-        <w:t>to put into the saved queries.</w:t>
-      </w:r>
-      <w:r>
-        <w:t xml:space="preserve"> It minimises code duplication and maximises code re-use. </w:t>
-      </w:r>
-      <w:r>
-        <w:t xml:space="preserve">SQLite doesn’t support them however. </w:t>
-      </w:r>
-    </w:p>
-    <w:p>
-      <w:pPr>
-        <w:pStyle w:val="CGeneralText"/>
-        <w:numPr>
-          <w:ilvl w:val="0"/>
-          <w:numId w:val="20"/>
-        </w:numPr>
-      </w:pPr>
-      <w:r>
-        <w:rPr>
-          <w:b/>
-        </w:rPr>
-        <w:t>Views</w:t>
-      </w:r>
-      <w:r>
-        <w:t xml:space="preserve"> save the results of a query. </w:t>
-      </w:r>
-      <w:r>
-        <w:t>They can’t be modified once created, but further queries can be performed on them.</w:t>
-      </w:r>
-      <w:r>
-        <w:t xml:space="preserve"> </w:t>
-      </w:r>
-      <w:r>
-        <w:t xml:space="preserve">A view is created by prepending </w:t>
-      </w:r>
-      <w:r>
-        <w:rPr>
-          <w:i/>
-        </w:rPr>
-        <w:t>‘CREATE VIEW view_name AS’</w:t>
-      </w:r>
-      <w:r>
-        <w:t xml:space="preserve"> to your query. Once created you can see it using the </w:t>
-      </w:r>
-      <w:r>
-        <w:rPr>
-          <w:i/>
-        </w:rPr>
-        <w:t>.table</w:t>
-      </w:r>
-      <w:r>
-        <w:t xml:space="preserve"> and </w:t>
-      </w:r>
-      <w:r>
-        <w:rPr>
-          <w:i/>
-        </w:rPr>
-        <w:t>.schema</w:t>
-      </w:r>
-      <w:r>
-        <w:t xml:space="preserve"> commands. </w:t>
-      </w:r>
-      <w:r>
-        <w:t xml:space="preserve">To work with a view, just treat it like any other table. </w:t>
-      </w:r>
-      <w:r>
-        <w:t>Example:</w:t>
+        <w:rPr>
+          <w:i/>
+        </w:rPr>
+      </w:pPr>
+      <w:r>
+        <w:rPr>
+          <w:i/>
+        </w:rPr>
+        <w:t>‘</w:t>
+      </w:r>
+      <w:r>
+        <w:rPr>
+          <w:i/>
+        </w:rPr>
+        <w:t>SELECT ar.name Artist, al.name Album, s.title song FROM songs s</w:t>
       </w:r>
     </w:p>
     <w:p>
@@ -14614,7 +14887,7 @@
         <w:rPr>
           <w:i/>
         </w:rPr>
-        <w:t>‘CREATE VIEW artist_list AS</w:t>
+        <w:t>INNER JOIN albums al ON s.album = al._id</w:t>
       </w:r>
     </w:p>
     <w:p>
@@ -14633,7 +14906,7 @@
         <w:rPr>
           <w:i/>
         </w:rPr>
-        <w:t>SELECT artists.name, albums.name, songs.track, songs.title FROM songs</w:t>
+        <w:t>INNER JOIN artists ar ON al.artist = ar._id</w:t>
       </w:r>
     </w:p>
     <w:p>
@@ -14644,198 +14917,6 @@
           <w:numId w:val="0"/>
         </w:numPr>
         <w:ind w:left="1080"/>
-        <w:rPr>
-          <w:i/>
-        </w:rPr>
-      </w:pPr>
-      <w:r>
-        <w:rPr>
-          <w:i/>
-        </w:rPr>
-        <w:t>INNER JOIN albums ON songs.album = albums._id</w:t>
-      </w:r>
-    </w:p>
-    <w:p>
-      <w:pPr>
-        <w:pStyle w:val="CGeneralText"/>
-        <w:numPr>
-          <w:ilvl w:val="0"/>
-          <w:numId w:val="0"/>
-        </w:numPr>
-        <w:ind w:left="1080"/>
-        <w:rPr>
-          <w:i/>
-        </w:rPr>
-      </w:pPr>
-      <w:r>
-        <w:rPr>
-          <w:i/>
-        </w:rPr>
-        <w:t>INNER JOIN artists ON albums.artist = artists._id</w:t>
-      </w:r>
-    </w:p>
-    <w:p>
-      <w:pPr>
-        <w:pStyle w:val="CGeneralText"/>
-        <w:numPr>
-          <w:ilvl w:val="0"/>
-          <w:numId w:val="0"/>
-        </w:numPr>
-        <w:ind w:left="1080"/>
-        <w:rPr>
-          <w:i/>
-        </w:rPr>
-      </w:pPr>
-      <w:r>
-        <w:rPr>
-          <w:i/>
-        </w:rPr>
-        <w:t>ORDER BY artists.name, albums.name, songs.track;’</w:t>
-      </w:r>
-    </w:p>
-    <w:p>
-      <w:pPr>
-        <w:pStyle w:val="CGeneralText"/>
-        <w:numPr>
-          <w:ilvl w:val="0"/>
-          <w:numId w:val="20"/>
-        </w:numPr>
-      </w:pPr>
-      <w:r>
-        <w:rPr>
-          <w:i/>
-        </w:rPr>
-        <w:t>‘DROP VIEW album_list;’</w:t>
-      </w:r>
-      <w:r>
-        <w:t xml:space="preserve"> deletes the</w:t>
-      </w:r>
-      <w:r>
-        <w:t xml:space="preserve"> view.</w:t>
-      </w:r>
-      <w:r>
-        <w:t xml:space="preserve"> </w:t>
-      </w:r>
-      <w:r>
-        <w:rPr>
-          <w:i/>
-        </w:rPr>
-        <w:t xml:space="preserve">‘DROP TABLE album’ </w:t>
-      </w:r>
-      <w:r>
-        <w:t>deletes the table.</w:t>
-      </w:r>
-    </w:p>
-    <w:p>
-      <w:pPr>
-        <w:pStyle w:val="CGeneralText"/>
-        <w:numPr>
-          <w:ilvl w:val="0"/>
-          <w:numId w:val="20"/>
-        </w:numPr>
-      </w:pPr>
-      <w:r>
-        <w:rPr>
-          <w:i/>
-        </w:rPr>
-        <w:t>‘SELECT artists.name AS artist, albums.name AS album, songs.track, songs.title FROM…’</w:t>
-      </w:r>
-      <w:r>
-        <w:t xml:space="preserve"> uses an alias so that the first two columns appear as artist and album.</w:t>
-      </w:r>
-      <w:r>
-        <w:t xml:space="preserve"> </w:t>
-      </w:r>
-    </w:p>
-    <w:p>
-      <w:pPr>
-        <w:pStyle w:val="CGeneralText"/>
-        <w:numPr>
-          <w:ilvl w:val="0"/>
-          <w:numId w:val="20"/>
-        </w:numPr>
-        <w:rPr>
-          <w:i/>
-        </w:rPr>
-      </w:pPr>
-      <w:r>
-        <w:rPr>
-          <w:i/>
-        </w:rPr>
-        <w:t>‘</w:t>
-      </w:r>
-      <w:r>
-        <w:rPr>
-          <w:i/>
-        </w:rPr>
-        <w:t xml:space="preserve">SELECT ar.name AS Artist, al.name AS Album, s.title AS song </w:t>
-      </w:r>
-    </w:p>
-    <w:p>
-      <w:pPr>
-        <w:pStyle w:val="CGeneralText"/>
-        <w:numPr>
-          <w:ilvl w:val="0"/>
-          <w:numId w:val="0"/>
-        </w:numPr>
-        <w:ind w:left="1080"/>
-        <w:rPr>
-          <w:i/>
-        </w:rPr>
-      </w:pPr>
-      <w:r>
-        <w:rPr>
-          <w:i/>
-        </w:rPr>
-        <w:t>FROM songs AS s</w:t>
-      </w:r>
-    </w:p>
-    <w:p>
-      <w:pPr>
-        <w:pStyle w:val="CGeneralText"/>
-        <w:numPr>
-          <w:ilvl w:val="0"/>
-          <w:numId w:val="0"/>
-        </w:numPr>
-        <w:ind w:left="1080"/>
-        <w:rPr>
-          <w:i/>
-        </w:rPr>
-      </w:pPr>
-      <w:r>
-        <w:rPr>
-          <w:i/>
-        </w:rPr>
-        <w:t>INNER JOIN albums AS al ON s.album = al._id</w:t>
-      </w:r>
-    </w:p>
-    <w:p>
-      <w:pPr>
-        <w:pStyle w:val="CGeneralText"/>
-        <w:numPr>
-          <w:ilvl w:val="0"/>
-          <w:numId w:val="0"/>
-        </w:numPr>
-        <w:ind w:left="1080"/>
-        <w:rPr>
-          <w:i/>
-        </w:rPr>
-      </w:pPr>
-      <w:r>
-        <w:rPr>
-          <w:i/>
-        </w:rPr>
-        <w:t>INNER JOIN artists AS ar ON al.artist = ar._id</w:t>
-      </w:r>
-    </w:p>
-    <w:p>
-      <w:pPr>
-        <w:pStyle w:val="CGeneralText"/>
-        <w:numPr>
-          <w:ilvl w:val="0"/>
-          <w:numId w:val="0"/>
-        </w:numPr>
-        <w:ind w:left="1080"/>
       </w:pPr>
       <w:r>
         <w:rPr>
@@ -14844,109 +14925,13 @@
         <w:t>ORDER BY ar.name, al.name, s.track;</w:t>
       </w:r>
       <w:r>
+        <w:rPr>
+          <w:i/>
+        </w:rPr>
         <w:t>’</w:t>
       </w:r>
       <w:r>
-        <w:t xml:space="preserve"> </w:t>
-      </w:r>
-      <w:r>
-        <w:t>You</w:t>
-      </w:r>
-      <w:r>
-        <w:t xml:space="preserve"> can also replace the name of a table using an alias to make it quicker to type</w:t>
-      </w:r>
-      <w:r>
-        <w:t xml:space="preserve">. </w:t>
-      </w:r>
-    </w:p>
-    <w:p>
-      <w:pPr>
-        <w:pStyle w:val="CGeneralText"/>
-        <w:numPr>
-          <w:ilvl w:val="0"/>
-          <w:numId w:val="20"/>
-        </w:numPr>
-        <w:rPr>
-          <w:i/>
-        </w:rPr>
-      </w:pPr>
-      <w:r>
-        <w:rPr>
-          <w:i/>
-        </w:rPr>
-        <w:t>‘</w:t>
-      </w:r>
-      <w:r>
-        <w:rPr>
-          <w:i/>
-        </w:rPr>
-        <w:t>SELECT ar.name Artist, al.name Album, s.title song FROM songs s</w:t>
-      </w:r>
-    </w:p>
-    <w:p>
-      <w:pPr>
-        <w:pStyle w:val="CGeneralText"/>
-        <w:numPr>
-          <w:ilvl w:val="0"/>
-          <w:numId w:val="0"/>
-        </w:numPr>
-        <w:ind w:left="1080"/>
-        <w:rPr>
-          <w:i/>
-        </w:rPr>
-      </w:pPr>
-      <w:r>
-        <w:rPr>
-          <w:i/>
-        </w:rPr>
-        <w:t>INNER JOIN albums al ON s.album = al._id</w:t>
-      </w:r>
-    </w:p>
-    <w:p>
-      <w:pPr>
-        <w:pStyle w:val="CGeneralText"/>
-        <w:numPr>
-          <w:ilvl w:val="0"/>
-          <w:numId w:val="0"/>
-        </w:numPr>
-        <w:ind w:left="1080"/>
-        <w:rPr>
-          <w:i/>
-        </w:rPr>
-      </w:pPr>
-      <w:r>
-        <w:rPr>
-          <w:i/>
-        </w:rPr>
-        <w:t>INNER JOIN artists ar ON al.artist = ar._id</w:t>
-      </w:r>
-    </w:p>
-    <w:p>
-      <w:pPr>
-        <w:pStyle w:val="CGeneralText"/>
-        <w:numPr>
-          <w:ilvl w:val="0"/>
-          <w:numId w:val="0"/>
-        </w:numPr>
-        <w:ind w:left="1080"/>
-      </w:pPr>
-      <w:r>
-        <w:rPr>
-          <w:i/>
-        </w:rPr>
-        <w:t>ORDER BY ar.name, al.name, s.track;</w:t>
-      </w:r>
-      <w:r>
-        <w:rPr>
-          <w:i/>
-        </w:rPr>
-        <w:t>’</w:t>
-      </w:r>
-      <w:r>
-        <w:t>.</w:t>
-      </w:r>
-      <w:r>
-        <w:t xml:space="preserve"> Actually typing </w:t>
+        <w:t xml:space="preserve">. Actually typing </w:t>
       </w:r>
       <w:r>
         <w:rPr>
@@ -15557,13 +15542,7 @@
         <w:rPr>
           <w:i/>
         </w:rPr>
-        <w:t xml:space="preserve"> contacts(name TEXT, phone INTEGER, email TEXT)");</w:t>
-      </w:r>
-      <w:r>
-        <w:rPr>
-          <w:i/>
-        </w:rPr>
-        <w:t>’.</w:t>
+        <w:t xml:space="preserve"> contacts(name TEXT, phone INTEGER, email TEXT)");’.</w:t>
       </w:r>
       <w:r>
         <w:t xml:space="preserve"> A semicolon was not needed at the end since SQL expects execute to contain a full statement.</w:t>
@@ -15757,6 +15736,21 @@
       <w:r>
         <w:t>.</w:t>
       </w:r>
+      <w:r>
+        <w:t xml:space="preserve"> </w:t>
+      </w:r>
+      <w:r>
+        <w:t xml:space="preserve">Calling </w:t>
+      </w:r>
+      <w:r>
+        <w:rPr>
+          <w:i/>
+        </w:rPr>
+        <w:t>ResultSet.getString(), etc</w:t>
+      </w:r>
+      <w:r>
+        <w:t xml:space="preserve"> with an actual column name is not recommended since it’s slow compared to using an index, it’s open to SQL injection attacks, and it’s susceptible to column name changes.</w:t>
+      </w:r>
     </w:p>
     <w:p>
       <w:pPr>
@@ -15780,16 +15774,19 @@
         </w:rPr>
       </w:pPr>
       <w:r>
-        <w:t xml:space="preserve">Calling </w:t>
-      </w:r>
-      <w:r>
-        <w:rPr>
-          <w:i/>
-        </w:rPr>
-        <w:t>ResultSet.getString(), etc</w:t>
-      </w:r>
-      <w:r>
-        <w:t xml:space="preserve"> with an actual column name is not recommended since it’s slow compared to using an index, it’s open to SQL injection attacks, and it’s susceptible to column name changes.</w:t>
+        <w:t xml:space="preserve">Use try-with-resources to avoid having to </w:t>
+      </w:r>
+      <w:r>
+        <w:t xml:space="preserve">write messy finally clauses everywhere. A resource class implements </w:t>
+      </w:r>
+      <w:r>
+        <w:rPr>
+          <w:i/>
+        </w:rPr>
+        <w:t>AutoCloseable</w:t>
+      </w:r>
+      <w:r>
+        <w:t>.</w:t>
       </w:r>
       <w:bookmarkStart w:id="0" w:name="_GoBack"/>
       <w:bookmarkEnd w:id="0"/>
@@ -17419,7 +17416,7 @@
   <w:abstractNum w:abstractNumId="12" w15:restartNumberingAfterBreak="0">
     <w:nsid w:val="51737483"/>
     <w:multiLevelType w:val="hybridMultilevel"/>
-    <w:tmpl w:val="97F8879E"/>
+    <w:tmpl w:val="F3360ED8"/>
     <w:lvl w:ilvl="0" w:tplc="08090001">
       <w:start w:val="1"/>
       <w:numFmt w:val="bullet"/>

</xml_diff>

<commit_message>
Implemented sorting with queryArtist()
</commit_message>
<xml_diff>
--- a/notes/Notes.docx
+++ b/notes/Notes.docx
@@ -15787,6 +15787,21 @@
       </w:r>
       <w:r>
         <w:t>.</w:t>
+      </w:r>
+    </w:p>
+    <w:p>
+      <w:pPr>
+        <w:pStyle w:val="CGeneralText"/>
+        <w:numPr>
+          <w:ilvl w:val="0"/>
+          <w:numId w:val="21"/>
+        </w:numPr>
+        <w:rPr>
+          <w:i/>
+        </w:rPr>
+      </w:pPr>
+      <w:r>
+        <w:t>You can run SQL statements within DB Browser. This is recommended before typing an advanced statement into your code to see if the results are as expected.</w:t>
       </w:r>
       <w:bookmarkStart w:id="0" w:name="_GoBack"/>
       <w:bookmarkEnd w:id="0"/>

</xml_diff>

<commit_message>
Implemented queryArtistsForSongs() and querySongsMetaData().
</commit_message>
<xml_diff>
--- a/notes/Notes.docx
+++ b/notes/Notes.docx
@@ -15802,6 +15802,24 @@
       </w:pPr>
       <w:r>
         <w:t>You can run SQL statements within DB Browser. This is recommended before typing an advanced statement into your code to see if the results are as expected.</w:t>
+      </w:r>
+    </w:p>
+    <w:p>
+      <w:pPr>
+        <w:pStyle w:val="CGeneralText"/>
+        <w:numPr>
+          <w:ilvl w:val="0"/>
+          <w:numId w:val="21"/>
+        </w:numPr>
+        <w:rPr>
+          <w:i/>
+        </w:rPr>
+      </w:pPr>
+      <w:r>
+        <w:t xml:space="preserve">Call </w:t>
+      </w:r>
+      <w:r>
+        <w:t>ResultSet.getMetaData() to find out information about table columns, e.g. number of columns, column names, column SQL types, table name, if it’s nullable, etc.</w:t>
       </w:r>
       <w:bookmarkStart w:id="0" w:name="_GoBack"/>
       <w:bookmarkEnd w:id="0"/>

</xml_diff>

<commit_message>
Covered SQL injection attack, PreparedStatement, Stored Procedure, and SQL placeholders.
</commit_message>
<xml_diff>
--- a/notes/Notes.docx
+++ b/notes/Notes.docx
@@ -15820,6 +15820,153 @@
       </w:r>
       <w:r>
         <w:t>ResultSet.getMetaData() to find out information about table columns, e.g. number of columns, column names, column SQL types, table name, if it’s nullable, etc.</w:t>
+      </w:r>
+    </w:p>
+    <w:p>
+      <w:pPr>
+        <w:pStyle w:val="CGeneralText"/>
+        <w:numPr>
+          <w:ilvl w:val="0"/>
+          <w:numId w:val="21"/>
+        </w:numPr>
+        <w:rPr>
+          <w:i/>
+        </w:rPr>
+      </w:pPr>
+      <w:r>
+        <w:t>SQL injection attacks are possible when blindly accepting input from a user and appending it to a SQL string to be executed.</w:t>
+      </w:r>
+    </w:p>
+    <w:p>
+      <w:pPr>
+        <w:pStyle w:val="CGeneralText"/>
+        <w:numPr>
+          <w:ilvl w:val="0"/>
+          <w:numId w:val="21"/>
+        </w:numPr>
+        <w:rPr>
+          <w:i/>
+        </w:rPr>
+      </w:pPr>
+      <w:r>
+        <w:rPr>
+          <w:i/>
+        </w:rPr>
+        <w:t>PreparedStatement</w:t>
+      </w:r>
+      <w:r>
+        <w:rPr>
+          <w:b/>
+          <w:i/>
+        </w:rPr>
+        <w:t xml:space="preserve"> </w:t>
+      </w:r>
+      <w:r>
+        <w:t>protects against this since you don’t just keep appending to a string.</w:t>
+      </w:r>
+      <w:r>
+        <w:t xml:space="preserve"> They allow use of placeholders / stored procedures</w:t>
+      </w:r>
+      <w:r>
+        <w:t xml:space="preserve"> which makes them easier to work with. They build the </w:t>
+      </w:r>
+      <w:r>
+        <w:lastRenderedPageBreak/>
+        <w:t>query only onc</w:t>
+      </w:r>
+      <w:r>
+        <w:t xml:space="preserve">e (precompiled) </w:t>
+      </w:r>
+      <w:r>
+        <w:t>which makes them faster than regular statements – only when the query is used more than once</w:t>
+      </w:r>
+      <w:r>
+        <w:t xml:space="preserve"> otherwise it’s slower</w:t>
+      </w:r>
+      <w:r>
+        <w:t>.</w:t>
+      </w:r>
+    </w:p>
+    <w:p>
+      <w:pPr>
+        <w:pStyle w:val="CGeneralText"/>
+        <w:numPr>
+          <w:ilvl w:val="0"/>
+          <w:numId w:val="21"/>
+        </w:numPr>
+        <w:rPr>
+          <w:i/>
+        </w:rPr>
+      </w:pPr>
+      <w:r>
+        <w:t>Placeholders are represented by a ‘?’.</w:t>
+      </w:r>
+      <w:r>
+        <w:t xml:space="preserve"> Call the </w:t>
+      </w:r>
+      <w:r>
+        <w:rPr>
+          <w:i/>
+        </w:rPr>
+        <w:t>setX()</w:t>
+      </w:r>
+      <w:r>
+        <w:t xml:space="preserve"> methods to specify a placeholder by index, and its value.</w:t>
+      </w:r>
+    </w:p>
+    <w:p>
+      <w:pPr>
+        <w:pStyle w:val="CGeneralText"/>
+        <w:numPr>
+          <w:ilvl w:val="0"/>
+          <w:numId w:val="21"/>
+        </w:numPr>
+        <w:rPr>
+          <w:i/>
+        </w:rPr>
+      </w:pPr>
+      <w:r>
+        <w:t xml:space="preserve">A </w:t>
+      </w:r>
+      <w:r>
+        <w:rPr>
+          <w:i/>
+        </w:rPr>
+        <w:t>PreparedStatement</w:t>
+      </w:r>
+      <w:r>
+        <w:t xml:space="preserve"> should only be instantiated once for efficiency.</w:t>
+      </w:r>
+    </w:p>
+    <w:p>
+      <w:pPr>
+        <w:pStyle w:val="CGeneralText"/>
+        <w:numPr>
+          <w:ilvl w:val="0"/>
+          <w:numId w:val="21"/>
+        </w:numPr>
+        <w:spacing w:before="240"/>
+        <w:rPr>
+          <w:i/>
+        </w:rPr>
+      </w:pPr>
+      <w:r>
+        <w:rPr>
+          <w:i/>
+        </w:rPr>
+        <w:t>PreparedStatement.close()</w:t>
+      </w:r>
+      <w:r>
+        <w:t xml:space="preserve"> also closes any associated </w:t>
+      </w:r>
+      <w:r>
+        <w:rPr>
+          <w:i/>
+        </w:rPr>
+        <w:t>ResultSet</w:t>
+      </w:r>
+      <w:r>
+        <w:t>.</w:t>
       </w:r>
       <w:bookmarkStart w:id="0" w:name="_GoBack"/>
       <w:bookmarkEnd w:id="0"/>

</xml_diff>

<commit_message>
Covered transactions and ACID compliancy.
</commit_message>
<xml_diff>
--- a/notes/Notes.docx
+++ b/notes/Notes.docx
@@ -15827,6 +15827,19 @@
         <w:pStyle w:val="CGeneralText"/>
         <w:numPr>
           <w:ilvl w:val="0"/>
+          <w:numId w:val="0"/>
+        </w:numPr>
+        <w:ind w:left="720" w:hanging="360"/>
+        <w:rPr>
+          <w:i/>
+        </w:rPr>
+      </w:pPr>
+    </w:p>
+    <w:p>
+      <w:pPr>
+        <w:pStyle w:val="CGeneralText"/>
+        <w:numPr>
+          <w:ilvl w:val="0"/>
           <w:numId w:val="21"/>
         </w:numPr>
         <w:rPr>
@@ -15852,6 +15865,7 @@
         <w:rPr>
           <w:i/>
         </w:rPr>
+        <w:lastRenderedPageBreak/>
         <w:t>PreparedStatement</w:t>
       </w:r>
       <w:r>
@@ -15865,17 +15879,22 @@
         <w:t>protects against this since you don’t just keep appending to a string.</w:t>
       </w:r>
       <w:r>
-        <w:t xml:space="preserve"> They allow use of placeholders / stored procedures</w:t>
-      </w:r>
-      <w:r>
-        <w:t xml:space="preserve"> which makes them easier to work with. They build the </w:t>
-      </w:r>
-      <w:r>
-        <w:lastRenderedPageBreak/>
-        <w:t>query only onc</w:t>
-      </w:r>
-      <w:r>
-        <w:t xml:space="preserve">e (precompiled) </w:t>
+        <w:t xml:space="preserve"> They allow use of </w:t>
+      </w:r>
+      <w:r>
+        <w:t>placeholders</w:t>
+      </w:r>
+      <w:r>
+        <w:t xml:space="preserve"> which makes them easier to work with. They build the query only onc</w:t>
+      </w:r>
+      <w:r>
+        <w:t>e (precompiled</w:t>
+      </w:r>
+      <w:r>
+        <w:t xml:space="preserve"> / stored procedure</w:t>
+      </w:r>
+      <w:r>
+        <w:t xml:space="preserve">) </w:t>
       </w:r>
       <w:r>
         <w:t>which makes them faster than regular statements – only when the query is used more than once</w:t>
@@ -15902,16 +15921,34 @@
         <w:t>Placeholders are represented by a ‘?’.</w:t>
       </w:r>
       <w:r>
-        <w:t xml:space="preserve"> Call the </w:t>
-      </w:r>
-      <w:r>
-        <w:rPr>
-          <w:i/>
-        </w:rPr>
-        <w:t>setX()</w:t>
-      </w:r>
-      <w:r>
-        <w:t xml:space="preserve"> methods to specify a placeholder by index, and its value.</w:t>
+        <w:t xml:space="preserve"> Call </w:t>
+      </w:r>
+      <w:r>
+        <w:rPr>
+          <w:i/>
+        </w:rPr>
+        <w:t>setString</w:t>
+      </w:r>
+      <w:r>
+        <w:rPr>
+          <w:i/>
+        </w:rPr>
+        <w:t>()</w:t>
+      </w:r>
+      <w:r>
+        <w:rPr>
+          <w:i/>
+        </w:rPr>
+        <w:t>, setInt(), etc</w:t>
+      </w:r>
+      <w:r>
+        <w:t xml:space="preserve"> to specify a placeholder by index, and its value.</w:t>
+      </w:r>
+      <w:r>
+        <w:t xml:space="preserve"> Placeholders are treated as literals which prevents SQL injection.</w:t>
+      </w:r>
+      <w:r>
+        <w:t xml:space="preserve"> Placeholders can’t be provided for tables or columns.</w:t>
       </w:r>
     </w:p>
     <w:p>
@@ -15967,6 +16004,223 @@
       </w:r>
       <w:r>
         <w:t>.</w:t>
+      </w:r>
+    </w:p>
+    <w:p>
+      <w:pPr>
+        <w:pStyle w:val="CGeneralText"/>
+        <w:numPr>
+          <w:ilvl w:val="0"/>
+          <w:numId w:val="0"/>
+        </w:numPr>
+        <w:spacing w:before="240"/>
+        <w:ind w:left="720" w:hanging="360"/>
+        <w:rPr>
+          <w:i/>
+        </w:rPr>
+      </w:pPr>
+    </w:p>
+    <w:p>
+      <w:pPr>
+        <w:pStyle w:val="CGeneralText"/>
+        <w:numPr>
+          <w:ilvl w:val="0"/>
+          <w:numId w:val="21"/>
+        </w:numPr>
+        <w:spacing w:before="240"/>
+        <w:rPr>
+          <w:i/>
+        </w:rPr>
+      </w:pPr>
+      <w:r>
+        <w:rPr>
+          <w:b/>
+        </w:rPr>
+        <w:t>Transactions</w:t>
+      </w:r>
+      <w:r>
+        <w:t xml:space="preserve"> allow running multiple SQL statements as a single unit. </w:t>
+      </w:r>
+      <w:r>
+        <w:t xml:space="preserve">This is to prevent </w:t>
+      </w:r>
+      <w:r>
+        <w:t xml:space="preserve">compromising a databases’ integrity. </w:t>
+      </w:r>
+      <w:r>
+        <w:t>Either all of the statements will complete, or none of them will.</w:t>
+      </w:r>
+    </w:p>
+    <w:p>
+      <w:pPr>
+        <w:pStyle w:val="CGeneralText"/>
+        <w:numPr>
+          <w:ilvl w:val="0"/>
+          <w:numId w:val="21"/>
+        </w:numPr>
+        <w:spacing w:before="240"/>
+        <w:rPr>
+          <w:i/>
+        </w:rPr>
+      </w:pPr>
+      <w:r>
+        <w:t>Example: When transferring money from one bank account to another you first withdraw it from an account, then deposit it to another account. If the second step fails then the money is missing. Transactions make sure that both steps will complete.</w:t>
+      </w:r>
+    </w:p>
+    <w:p>
+      <w:pPr>
+        <w:pStyle w:val="CGeneralText"/>
+        <w:numPr>
+          <w:ilvl w:val="0"/>
+          <w:numId w:val="21"/>
+        </w:numPr>
+        <w:spacing w:before="240"/>
+        <w:rPr>
+          <w:i/>
+        </w:rPr>
+      </w:pPr>
+      <w:r>
+        <w:t xml:space="preserve">Database transactions must be </w:t>
+      </w:r>
+      <w:r>
+        <w:rPr>
+          <w:b/>
+        </w:rPr>
+        <w:t>ACID</w:t>
+      </w:r>
+      <w:r>
+        <w:t xml:space="preserve"> compliant:</w:t>
+      </w:r>
+    </w:p>
+    <w:p>
+      <w:pPr>
+        <w:pStyle w:val="CGeneralText"/>
+        <w:numPr>
+          <w:ilvl w:val="0"/>
+          <w:numId w:val="21"/>
+        </w:numPr>
+        <w:spacing w:before="240"/>
+        <w:rPr>
+          <w:i/>
+        </w:rPr>
+      </w:pPr>
+      <w:r>
+        <w:rPr>
+          <w:b/>
+        </w:rPr>
+        <w:t>Atomicity</w:t>
+      </w:r>
+      <w:r>
+        <w:t>: Either all of the statements complete, or none of them do.</w:t>
+      </w:r>
+    </w:p>
+    <w:p>
+      <w:pPr>
+        <w:pStyle w:val="CGeneralText"/>
+        <w:numPr>
+          <w:ilvl w:val="0"/>
+          <w:numId w:val="21"/>
+        </w:numPr>
+        <w:spacing w:before="240"/>
+        <w:rPr>
+          <w:i/>
+        </w:rPr>
+      </w:pPr>
+      <w:r>
+        <w:rPr>
+          <w:b/>
+        </w:rPr>
+        <w:t>Consistency</w:t>
+      </w:r>
+      <w:r>
+        <w:t>: The database must be in a valid state before and after a transaction.</w:t>
+      </w:r>
+    </w:p>
+    <w:p>
+      <w:pPr>
+        <w:pStyle w:val="CGeneralText"/>
+        <w:numPr>
+          <w:ilvl w:val="0"/>
+          <w:numId w:val="21"/>
+        </w:numPr>
+        <w:spacing w:before="240"/>
+        <w:rPr>
+          <w:i/>
+        </w:rPr>
+      </w:pPr>
+      <w:r>
+        <w:rPr>
+          <w:b/>
+        </w:rPr>
+        <w:t>Isolation</w:t>
+      </w:r>
+      <w:r>
+        <w:t>: Until a transaction completes, other connections won’t see the commits.</w:t>
+      </w:r>
+    </w:p>
+    <w:p>
+      <w:pPr>
+        <w:pStyle w:val="CGeneralText"/>
+        <w:numPr>
+          <w:ilvl w:val="0"/>
+          <w:numId w:val="21"/>
+        </w:numPr>
+        <w:spacing w:before="240"/>
+        <w:rPr>
+          <w:i/>
+        </w:rPr>
+      </w:pPr>
+      <w:r>
+        <w:rPr>
+          <w:b/>
+        </w:rPr>
+        <w:t>Durability</w:t>
+      </w:r>
+      <w:r>
+        <w:t>: Changes committed by a transaction are permanent. If the application or database goes down then the changes made will still be there when the database or application comes back up.</w:t>
+      </w:r>
+    </w:p>
+    <w:p>
+      <w:pPr>
+        <w:pStyle w:val="CGeneralText"/>
+        <w:numPr>
+          <w:ilvl w:val="0"/>
+          <w:numId w:val="21"/>
+        </w:numPr>
+        <w:spacing w:before="240"/>
+        <w:rPr>
+          <w:i/>
+        </w:rPr>
+      </w:pPr>
+      <w:r>
+        <w:t xml:space="preserve">To execute transaction commands: 1) turn off auto-commit </w:t>
+      </w:r>
+      <w:r>
+        <w:rPr>
+          <w:i/>
+        </w:rPr>
+        <w:t>Connection.setAutoCommit(false)</w:t>
+      </w:r>
+      <w:r>
+        <w:t xml:space="preserve">. 2) Perform SQL operations that form the transaction. 3) If there are no errors call </w:t>
+      </w:r>
+      <w:r>
+        <w:rPr>
+          <w:i/>
+        </w:rPr>
+        <w:t>Connection.commit()</w:t>
+      </w:r>
+      <w:r>
+        <w:t xml:space="preserve"> to commit the changes, otherwise call </w:t>
+      </w:r>
+      <w:r>
+        <w:rPr>
+          <w:i/>
+        </w:rPr>
+        <w:t>Connection.rollback()</w:t>
+      </w:r>
+      <w:r>
+        <w:t xml:space="preserve"> to undo changes. 4) Turn auto-commit back on.</w:t>
       </w:r>
       <w:bookmarkStart w:id="0" w:name="_GoBack"/>
       <w:bookmarkEnd w:id="0"/>
@@ -17596,7 +17850,7 @@
   <w:abstractNum w:abstractNumId="12" w15:restartNumberingAfterBreak="0">
     <w:nsid w:val="51737483"/>
     <w:multiLevelType w:val="hybridMultilevel"/>
-    <w:tmpl w:val="F3360ED8"/>
+    <w:tmpl w:val="69729E7E"/>
     <w:lvl w:ilvl="0" w:tplc="08090001">
       <w:start w:val="1"/>
       <w:numFmt w:val="bullet"/>

</xml_diff>

<commit_message>
Setup SQL prepared statements for inserting data into music database.
</commit_message>
<xml_diff>
--- a/notes/Notes.docx
+++ b/notes/Notes.docx
@@ -16011,6 +16011,66 @@
         <w:pStyle w:val="CGeneralText"/>
         <w:numPr>
           <w:ilvl w:val="0"/>
+          <w:numId w:val="21"/>
+        </w:numPr>
+        <w:spacing w:before="240"/>
+        <w:rPr>
+          <w:i/>
+        </w:rPr>
+      </w:pPr>
+      <w:r>
+        <w:t xml:space="preserve">Creating a </w:t>
+      </w:r>
+      <w:r>
+        <w:rPr>
+          <w:i/>
+        </w:rPr>
+        <w:t>PreparedStatement</w:t>
+      </w:r>
+      <w:r>
+        <w:t xml:space="preserve"> and passing </w:t>
+      </w:r>
+      <w:r>
+        <w:rPr>
+          <w:i/>
+        </w:rPr>
+        <w:t>Statement.RETURN</w:t>
+      </w:r>
+      <w:r>
+        <w:rPr>
+          <w:i/>
+        </w:rPr>
+        <w:t>_</w:t>
+      </w:r>
+      <w:r>
+        <w:rPr>
+          <w:i/>
+        </w:rPr>
+        <w:t>GENERATED</w:t>
+      </w:r>
+      <w:r>
+        <w:rPr>
+          <w:i/>
+        </w:rPr>
+        <w:t>_</w:t>
+      </w:r>
+      <w:r>
+        <w:rPr>
+          <w:i/>
+        </w:rPr>
+        <w:t>KEYS</w:t>
+      </w:r>
+      <w:r>
+        <w:t xml:space="preserve"> will automatically return any generated keys, e.g. ID.</w:t>
+      </w:r>
+      <w:bookmarkStart w:id="0" w:name="_GoBack"/>
+      <w:bookmarkEnd w:id="0"/>
+    </w:p>
+    <w:p>
+      <w:pPr>
+        <w:pStyle w:val="CGeneralText"/>
+        <w:numPr>
+          <w:ilvl w:val="0"/>
           <w:numId w:val="0"/>
         </w:numPr>
         <w:spacing w:before="240"/>
@@ -16222,8 +16282,6 @@
       <w:r>
         <w:t xml:space="preserve"> to undo changes. 4) Turn auto-commit back on.</w:t>
       </w:r>
-      <w:bookmarkStart w:id="0" w:name="_GoBack"/>
-      <w:bookmarkEnd w:id="0"/>
     </w:p>
     <w:p>
       <w:pPr>

</xml_diff>

<commit_message>
Wrote code to insert song/album/artist into music database.
</commit_message>
<xml_diff>
--- a/notes/Notes.docx
+++ b/notes/Notes.docx
@@ -16062,6 +16062,49 @@
       </w:r>
       <w:r>
         <w:t xml:space="preserve"> will automatically return any generated keys, e.g. ID.</w:t>
+      </w:r>
+      <w:r>
+        <w:t xml:space="preserve"> Call </w:t>
+      </w:r>
+      <w:r>
+        <w:rPr>
+          <w:i/>
+        </w:rPr>
+        <w:t>PreparedStatement.getGeneratedKeys()</w:t>
+      </w:r>
+      <w:r>
+        <w:t xml:space="preserve"> to retri</w:t>
+      </w:r>
+      <w:r>
+        <w:t>eve them after executing</w:t>
+      </w:r>
+      <w:r>
+        <w:t>.</w:t>
+      </w:r>
+    </w:p>
+    <w:p>
+      <w:pPr>
+        <w:pStyle w:val="CGeneralText"/>
+        <w:numPr>
+          <w:ilvl w:val="0"/>
+          <w:numId w:val="21"/>
+        </w:numPr>
+        <w:spacing w:before="240"/>
+        <w:rPr>
+          <w:i/>
+        </w:rPr>
+      </w:pPr>
+      <w:r>
+        <w:t xml:space="preserve">Call </w:t>
+      </w:r>
+      <w:r>
+        <w:rPr>
+          <w:i/>
+        </w:rPr>
+        <w:t>PreparedStatement.executeUpdate()</w:t>
+      </w:r>
+      <w:r>
+        <w:t xml:space="preserve"> to return how many rows were affected by SQL code.</w:t>
       </w:r>
       <w:bookmarkStart w:id="0" w:name="_GoBack"/>
       <w:bookmarkEnd w:id="0"/>

</xml_diff>

<commit_message>
Fixed exception handling bug, and inserted song into database.
</commit_message>
<xml_diff>
--- a/notes/Notes.docx
+++ b/notes/Notes.docx
@@ -16106,225 +16106,244 @@
       <w:r>
         <w:t xml:space="preserve"> to return how many rows were affected by SQL code.</w:t>
       </w:r>
+    </w:p>
+    <w:p>
+      <w:pPr>
+        <w:pStyle w:val="CGeneralText"/>
+        <w:numPr>
+          <w:ilvl w:val="0"/>
+          <w:numId w:val="0"/>
+        </w:numPr>
+        <w:spacing w:before="240"/>
+        <w:ind w:left="720" w:hanging="360"/>
+        <w:rPr>
+          <w:i/>
+        </w:rPr>
+      </w:pPr>
+    </w:p>
+    <w:p>
+      <w:pPr>
+        <w:pStyle w:val="CGeneralText"/>
+        <w:numPr>
+          <w:ilvl w:val="0"/>
+          <w:numId w:val="21"/>
+        </w:numPr>
+        <w:spacing w:before="240"/>
+        <w:rPr>
+          <w:i/>
+        </w:rPr>
+      </w:pPr>
+      <w:r>
+        <w:rPr>
+          <w:b/>
+        </w:rPr>
+        <w:t>Transactions</w:t>
+      </w:r>
+      <w:r>
+        <w:t xml:space="preserve"> allow running multiple SQL statements as a single unit. </w:t>
+      </w:r>
+      <w:r>
+        <w:t xml:space="preserve">This is to prevent </w:t>
+      </w:r>
+      <w:r>
+        <w:t xml:space="preserve">compromising a databases’ integrity. </w:t>
+      </w:r>
+      <w:r>
+        <w:t>Either all of the statements will complete, or none of them will.</w:t>
+      </w:r>
+    </w:p>
+    <w:p>
+      <w:pPr>
+        <w:pStyle w:val="CGeneralText"/>
+        <w:numPr>
+          <w:ilvl w:val="0"/>
+          <w:numId w:val="21"/>
+        </w:numPr>
+        <w:spacing w:before="240"/>
+        <w:rPr>
+          <w:i/>
+        </w:rPr>
+      </w:pPr>
+      <w:r>
+        <w:t>Example: When transferring money from one bank account to another you first withdraw it from an account, then deposit it to another account. If the second step fails then the money is missing. Transactions make sure that both steps will complete.</w:t>
+      </w:r>
+    </w:p>
+    <w:p>
+      <w:pPr>
+        <w:pStyle w:val="CGeneralText"/>
+        <w:numPr>
+          <w:ilvl w:val="0"/>
+          <w:numId w:val="21"/>
+        </w:numPr>
+        <w:spacing w:before="240"/>
+        <w:rPr>
+          <w:i/>
+        </w:rPr>
+      </w:pPr>
+      <w:r>
+        <w:t xml:space="preserve">Database transactions must be </w:t>
+      </w:r>
+      <w:r>
+        <w:rPr>
+          <w:b/>
+        </w:rPr>
+        <w:t>ACID</w:t>
+      </w:r>
+      <w:r>
+        <w:t xml:space="preserve"> compliant:</w:t>
+      </w:r>
+    </w:p>
+    <w:p>
+      <w:pPr>
+        <w:pStyle w:val="CGeneralText"/>
+        <w:numPr>
+          <w:ilvl w:val="0"/>
+          <w:numId w:val="21"/>
+        </w:numPr>
+        <w:spacing w:before="240"/>
+        <w:rPr>
+          <w:i/>
+        </w:rPr>
+      </w:pPr>
+      <w:r>
+        <w:rPr>
+          <w:b/>
+        </w:rPr>
+        <w:t>Atomicity</w:t>
+      </w:r>
+      <w:r>
+        <w:t>: Either all of the statements complete, or none of them do.</w:t>
+      </w:r>
+    </w:p>
+    <w:p>
+      <w:pPr>
+        <w:pStyle w:val="CGeneralText"/>
+        <w:numPr>
+          <w:ilvl w:val="0"/>
+          <w:numId w:val="21"/>
+        </w:numPr>
+        <w:spacing w:before="240"/>
+        <w:rPr>
+          <w:i/>
+        </w:rPr>
+      </w:pPr>
+      <w:r>
+        <w:rPr>
+          <w:b/>
+        </w:rPr>
+        <w:t>Consistency</w:t>
+      </w:r>
+      <w:r>
+        <w:t>: The database must be in a valid state before and after a transaction.</w:t>
+      </w:r>
+    </w:p>
+    <w:p>
+      <w:pPr>
+        <w:pStyle w:val="CGeneralText"/>
+        <w:numPr>
+          <w:ilvl w:val="0"/>
+          <w:numId w:val="21"/>
+        </w:numPr>
+        <w:spacing w:before="240"/>
+        <w:rPr>
+          <w:i/>
+        </w:rPr>
+      </w:pPr>
+      <w:r>
+        <w:rPr>
+          <w:b/>
+        </w:rPr>
+        <w:t>Isolation</w:t>
+      </w:r>
+      <w:r>
+        <w:t>: Until a transaction completes, other connections won’t see the commits.</w:t>
+      </w:r>
+    </w:p>
+    <w:p>
+      <w:pPr>
+        <w:pStyle w:val="CGeneralText"/>
+        <w:numPr>
+          <w:ilvl w:val="0"/>
+          <w:numId w:val="21"/>
+        </w:numPr>
+        <w:spacing w:before="240"/>
+        <w:rPr>
+          <w:i/>
+        </w:rPr>
+      </w:pPr>
+      <w:r>
+        <w:rPr>
+          <w:b/>
+        </w:rPr>
+        <w:t>Durability</w:t>
+      </w:r>
+      <w:r>
+        <w:t>: Changes committed by a transaction are permanent. If the application or database goes down then the changes made will still be there when the database or application comes back up.</w:t>
+      </w:r>
+    </w:p>
+    <w:p>
+      <w:pPr>
+        <w:pStyle w:val="CGeneralText"/>
+        <w:numPr>
+          <w:ilvl w:val="0"/>
+          <w:numId w:val="21"/>
+        </w:numPr>
+        <w:spacing w:before="240"/>
+        <w:rPr>
+          <w:i/>
+        </w:rPr>
+      </w:pPr>
+      <w:r>
+        <w:t xml:space="preserve">To execute transaction commands: 1) turn off auto-commit </w:t>
+      </w:r>
+      <w:r>
+        <w:rPr>
+          <w:i/>
+        </w:rPr>
+        <w:t>Connection.setAutoCommit(false)</w:t>
+      </w:r>
+      <w:r>
+        <w:t xml:space="preserve">. 2) Perform SQL operations that form the transaction. 3) If there are no errors call </w:t>
+      </w:r>
+      <w:r>
+        <w:rPr>
+          <w:i/>
+        </w:rPr>
+        <w:t>Connection.commit()</w:t>
+      </w:r>
+      <w:r>
+        <w:t xml:space="preserve"> to commit the changes, otherwise call </w:t>
+      </w:r>
+      <w:r>
+        <w:rPr>
+          <w:i/>
+        </w:rPr>
+        <w:t>Connection.rollback()</w:t>
+      </w:r>
+      <w:r>
+        <w:t xml:space="preserve"> to undo changes. 4) Turn auto-commit back on.</w:t>
+      </w:r>
+    </w:p>
+    <w:p>
+      <w:pPr>
+        <w:pStyle w:val="CGeneralText"/>
+        <w:numPr>
+          <w:ilvl w:val="0"/>
+          <w:numId w:val="21"/>
+        </w:numPr>
+        <w:spacing w:before="240"/>
+        <w:rPr>
+          <w:i/>
+        </w:rPr>
+      </w:pPr>
+      <w:r>
+        <w:t>You can use Connection.setSavePoint() to rollback to a specific poin</w:t>
+      </w:r>
+      <w:r>
+        <w:t>t.</w:t>
+      </w:r>
       <w:bookmarkStart w:id="0" w:name="_GoBack"/>
       <w:bookmarkEnd w:id="0"/>
-    </w:p>
-    <w:p>
-      <w:pPr>
-        <w:pStyle w:val="CGeneralText"/>
-        <w:numPr>
-          <w:ilvl w:val="0"/>
-          <w:numId w:val="0"/>
-        </w:numPr>
-        <w:spacing w:before="240"/>
-        <w:ind w:left="720" w:hanging="360"/>
-        <w:rPr>
-          <w:i/>
-        </w:rPr>
-      </w:pPr>
-    </w:p>
-    <w:p>
-      <w:pPr>
-        <w:pStyle w:val="CGeneralText"/>
-        <w:numPr>
-          <w:ilvl w:val="0"/>
-          <w:numId w:val="21"/>
-        </w:numPr>
-        <w:spacing w:before="240"/>
-        <w:rPr>
-          <w:i/>
-        </w:rPr>
-      </w:pPr>
-      <w:r>
-        <w:rPr>
-          <w:b/>
-        </w:rPr>
-        <w:t>Transactions</w:t>
-      </w:r>
-      <w:r>
-        <w:t xml:space="preserve"> allow running multiple SQL statements as a single unit. </w:t>
-      </w:r>
-      <w:r>
-        <w:t xml:space="preserve">This is to prevent </w:t>
-      </w:r>
-      <w:r>
-        <w:t xml:space="preserve">compromising a databases’ integrity. </w:t>
-      </w:r>
-      <w:r>
-        <w:t>Either all of the statements will complete, or none of them will.</w:t>
-      </w:r>
-    </w:p>
-    <w:p>
-      <w:pPr>
-        <w:pStyle w:val="CGeneralText"/>
-        <w:numPr>
-          <w:ilvl w:val="0"/>
-          <w:numId w:val="21"/>
-        </w:numPr>
-        <w:spacing w:before="240"/>
-        <w:rPr>
-          <w:i/>
-        </w:rPr>
-      </w:pPr>
-      <w:r>
-        <w:t>Example: When transferring money from one bank account to another you first withdraw it from an account, then deposit it to another account. If the second step fails then the money is missing. Transactions make sure that both steps will complete.</w:t>
-      </w:r>
-    </w:p>
-    <w:p>
-      <w:pPr>
-        <w:pStyle w:val="CGeneralText"/>
-        <w:numPr>
-          <w:ilvl w:val="0"/>
-          <w:numId w:val="21"/>
-        </w:numPr>
-        <w:spacing w:before="240"/>
-        <w:rPr>
-          <w:i/>
-        </w:rPr>
-      </w:pPr>
-      <w:r>
-        <w:t xml:space="preserve">Database transactions must be </w:t>
-      </w:r>
-      <w:r>
-        <w:rPr>
-          <w:b/>
-        </w:rPr>
-        <w:t>ACID</w:t>
-      </w:r>
-      <w:r>
-        <w:t xml:space="preserve"> compliant:</w:t>
-      </w:r>
-    </w:p>
-    <w:p>
-      <w:pPr>
-        <w:pStyle w:val="CGeneralText"/>
-        <w:numPr>
-          <w:ilvl w:val="0"/>
-          <w:numId w:val="21"/>
-        </w:numPr>
-        <w:spacing w:before="240"/>
-        <w:rPr>
-          <w:i/>
-        </w:rPr>
-      </w:pPr>
-      <w:r>
-        <w:rPr>
-          <w:b/>
-        </w:rPr>
-        <w:t>Atomicity</w:t>
-      </w:r>
-      <w:r>
-        <w:t>: Either all of the statements complete, or none of them do.</w:t>
-      </w:r>
-    </w:p>
-    <w:p>
-      <w:pPr>
-        <w:pStyle w:val="CGeneralText"/>
-        <w:numPr>
-          <w:ilvl w:val="0"/>
-          <w:numId w:val="21"/>
-        </w:numPr>
-        <w:spacing w:before="240"/>
-        <w:rPr>
-          <w:i/>
-        </w:rPr>
-      </w:pPr>
-      <w:r>
-        <w:rPr>
-          <w:b/>
-        </w:rPr>
-        <w:t>Consistency</w:t>
-      </w:r>
-      <w:r>
-        <w:t>: The database must be in a valid state before and after a transaction.</w:t>
-      </w:r>
-    </w:p>
-    <w:p>
-      <w:pPr>
-        <w:pStyle w:val="CGeneralText"/>
-        <w:numPr>
-          <w:ilvl w:val="0"/>
-          <w:numId w:val="21"/>
-        </w:numPr>
-        <w:spacing w:before="240"/>
-        <w:rPr>
-          <w:i/>
-        </w:rPr>
-      </w:pPr>
-      <w:r>
-        <w:rPr>
-          <w:b/>
-        </w:rPr>
-        <w:t>Isolation</w:t>
-      </w:r>
-      <w:r>
-        <w:t>: Until a transaction completes, other connections won’t see the commits.</w:t>
-      </w:r>
-    </w:p>
-    <w:p>
-      <w:pPr>
-        <w:pStyle w:val="CGeneralText"/>
-        <w:numPr>
-          <w:ilvl w:val="0"/>
-          <w:numId w:val="21"/>
-        </w:numPr>
-        <w:spacing w:before="240"/>
-        <w:rPr>
-          <w:i/>
-        </w:rPr>
-      </w:pPr>
-      <w:r>
-        <w:rPr>
-          <w:b/>
-        </w:rPr>
-        <w:t>Durability</w:t>
-      </w:r>
-      <w:r>
-        <w:t>: Changes committed by a transaction are permanent. If the application or database goes down then the changes made will still be there when the database or application comes back up.</w:t>
-      </w:r>
-    </w:p>
-    <w:p>
-      <w:pPr>
-        <w:pStyle w:val="CGeneralText"/>
-        <w:numPr>
-          <w:ilvl w:val="0"/>
-          <w:numId w:val="21"/>
-        </w:numPr>
-        <w:spacing w:before="240"/>
-        <w:rPr>
-          <w:i/>
-        </w:rPr>
-      </w:pPr>
-      <w:r>
-        <w:t xml:space="preserve">To execute transaction commands: 1) turn off auto-commit </w:t>
-      </w:r>
-      <w:r>
-        <w:rPr>
-          <w:i/>
-        </w:rPr>
-        <w:t>Connection.setAutoCommit(false)</w:t>
-      </w:r>
-      <w:r>
-        <w:t xml:space="preserve">. 2) Perform SQL operations that form the transaction. 3) If there are no errors call </w:t>
-      </w:r>
-      <w:r>
-        <w:rPr>
-          <w:i/>
-        </w:rPr>
-        <w:t>Connection.commit()</w:t>
-      </w:r>
-      <w:r>
-        <w:t xml:space="preserve"> to commit the changes, otherwise call </w:t>
-      </w:r>
-      <w:r>
-        <w:rPr>
-          <w:i/>
-        </w:rPr>
-        <w:t>Connection.rollback()</w:t>
-      </w:r>
-      <w:r>
-        <w:t xml:space="preserve"> to undo changes. 4) Turn auto-commit back on.</w:t>
-      </w:r>
     </w:p>
     <w:p>
       <w:pPr>

</xml_diff>

<commit_message>
Add icon to Button and Label controls using graphic > ImageView > Image elements.
</commit_message>
<xml_diff>
--- a/notes/Notes.docx
+++ b/notes/Notes.docx
@@ -15125,10 +15125,68 @@
       </w:r>
       <w:proofErr w:type="spellEnd"/>
       <w:r>
-        <w:t xml:space="preserve"> places elements on top of each other. It is similar to the concept of layers in Photoshop.</w:t>
+        <w:t xml:space="preserve"> places elements on top of each other. It is </w:t>
+      </w:r>
+      <w:proofErr w:type="gramStart"/>
+      <w:r>
+        <w:t>similar to</w:t>
+      </w:r>
+      <w:proofErr w:type="gramEnd"/>
+      <w:r>
+        <w:t xml:space="preserve"> the concept of layers in Photoshop.</w:t>
+      </w:r>
+    </w:p>
+    <w:p>
+      <w:pPr>
+        <w:pStyle w:val="CGeneralText"/>
+        <w:numPr>
+          <w:ilvl w:val="0"/>
+          <w:numId w:val="0"/>
+        </w:numPr>
+        <w:ind w:left="720" w:hanging="360"/>
+        <w:rPr>
+          <w:b/>
+        </w:rPr>
+      </w:pPr>
+    </w:p>
+    <w:p>
+      <w:pPr>
+        <w:pStyle w:val="CGeneralText"/>
+        <w:numPr>
+          <w:ilvl w:val="0"/>
+          <w:numId w:val="17"/>
+        </w:numPr>
+        <w:rPr>
+          <w:b/>
+        </w:rPr>
+      </w:pPr>
+      <w:r>
+        <w:t xml:space="preserve">To add an image to a button use graphic &gt; </w:t>
+      </w:r>
+      <w:proofErr w:type="spellStart"/>
+      <w:r>
+        <w:t>ImageView</w:t>
+      </w:r>
+      <w:proofErr w:type="spellEnd"/>
+      <w:r>
+        <w:t xml:space="preserve"> &gt; </w:t>
+      </w:r>
+      <w:r>
+        <w:t>I</w:t>
       </w:r>
       <w:bookmarkStart w:id="0" w:name="_GoBack"/>
       <w:bookmarkEnd w:id="0"/>
+      <w:r>
+        <w:t xml:space="preserve">mage elements and specify the </w:t>
+      </w:r>
+      <w:proofErr w:type="spellStart"/>
+      <w:r>
+        <w:t>url</w:t>
+      </w:r>
+      <w:proofErr w:type="spellEnd"/>
+      <w:r>
+        <w:t>.</w:t>
+      </w:r>
     </w:p>
     <w:p>
       <w:pPr>
@@ -15517,6 +15575,7 @@
         <w:spacing w:before="240"/>
       </w:pPr>
       <w:r>
+        <w:lastRenderedPageBreak/>
         <w:t>2</w:t>
       </w:r>
       <w:r>
@@ -15588,11 +15647,7 @@
         <w:t>Runnable</w:t>
       </w:r>
       <w:r>
-        <w:t xml:space="preserve"> subclass. Most developers work </w:t>
-      </w:r>
-      <w:r>
-        <w:lastRenderedPageBreak/>
-        <w:t xml:space="preserve">with </w:t>
+        <w:t xml:space="preserve"> subclass. Most developers work with </w:t>
       </w:r>
       <w:r>
         <w:rPr>
@@ -24525,7 +24580,7 @@
   <w:abstractNum w:abstractNumId="11" w15:restartNumberingAfterBreak="0">
     <w:nsid w:val="4EA71B65"/>
     <w:multiLevelType w:val="hybridMultilevel"/>
-    <w:tmpl w:val="3500C440"/>
+    <w:tmpl w:val="2152CDA2"/>
     <w:lvl w:ilvl="0" w:tplc="08090001">
       <w:start w:val="1"/>
       <w:numFmt w:val="bullet"/>

</xml_diff>

<commit_message>
Covered Slider, Spinner, ColorPicker, and DatePicker.
</commit_message>
<xml_diff>
--- a/notes/Notes.docx
+++ b/notes/Notes.docx
@@ -15398,9 +15398,6 @@
           <w:ilvl w:val="0"/>
           <w:numId w:val="17"/>
         </w:numPr>
-        <w:rPr>
-          <w:b/>
-        </w:rPr>
       </w:pPr>
       <w:proofErr w:type="spellStart"/>
       <w:r>
@@ -15446,9 +15443,6 @@
           <w:ilvl w:val="0"/>
           <w:numId w:val="17"/>
         </w:numPr>
-        <w:rPr>
-          <w:b/>
-        </w:rPr>
       </w:pPr>
       <w:proofErr w:type="spellStart"/>
       <w:r>
@@ -15456,7 +15450,15 @@
       </w:r>
       <w:proofErr w:type="spellEnd"/>
       <w:r>
-        <w:t xml:space="preserve"> is similar to </w:t>
+        <w:t xml:space="preserve"> is </w:t>
+      </w:r>
+      <w:proofErr w:type="gramStart"/>
+      <w:r>
+        <w:t>similar to</w:t>
+      </w:r>
+      <w:proofErr w:type="gramEnd"/>
+      <w:r>
+        <w:t xml:space="preserve"> </w:t>
       </w:r>
       <w:proofErr w:type="spellStart"/>
       <w:r>
@@ -15465,6 +15467,117 @@
       <w:proofErr w:type="spellEnd"/>
       <w:r>
         <w:t xml:space="preserve"> except that it marks the user’s choice with a tick.</w:t>
+      </w:r>
+    </w:p>
+    <w:p>
+      <w:pPr>
+        <w:pStyle w:val="CGeneralText"/>
+        <w:numPr>
+          <w:ilvl w:val="0"/>
+          <w:numId w:val="0"/>
+        </w:numPr>
+        <w:ind w:left="720"/>
+      </w:pPr>
+    </w:p>
+    <w:p>
+      <w:pPr>
+        <w:pStyle w:val="CGeneralText"/>
+        <w:numPr>
+          <w:ilvl w:val="0"/>
+          <w:numId w:val="17"/>
+        </w:numPr>
+      </w:pPr>
+      <w:r>
+        <w:t>Slider lets the user select a value within a range. Use min and max properties to set the range.</w:t>
+      </w:r>
+      <w:r>
+        <w:t xml:space="preserve"> Set </w:t>
+      </w:r>
+      <w:proofErr w:type="spellStart"/>
+      <w:r>
+        <w:t>showTickLabels</w:t>
+      </w:r>
+      <w:proofErr w:type="spellEnd"/>
+      <w:r>
+        <w:t xml:space="preserve"> to true to let the user see what value they’re selecting.</w:t>
+      </w:r>
+    </w:p>
+    <w:p>
+      <w:pPr>
+        <w:pStyle w:val="CGeneralText"/>
+        <w:numPr>
+          <w:ilvl w:val="0"/>
+          <w:numId w:val="17"/>
+        </w:numPr>
+      </w:pPr>
+      <w:r>
+        <w:t xml:space="preserve">Spinner is </w:t>
+      </w:r>
+      <w:proofErr w:type="gramStart"/>
+      <w:r>
+        <w:t>similar to</w:t>
+      </w:r>
+      <w:proofErr w:type="gramEnd"/>
+      <w:r>
+        <w:t xml:space="preserve"> Slider, but it allows the user to be precise with the value that they want.</w:t>
+      </w:r>
+    </w:p>
+    <w:p>
+      <w:pPr>
+        <w:pStyle w:val="CGeneralText"/>
+        <w:numPr>
+          <w:ilvl w:val="0"/>
+          <w:numId w:val="0"/>
+        </w:numPr>
+        <w:ind w:left="720"/>
+      </w:pPr>
+    </w:p>
+    <w:p>
+      <w:pPr>
+        <w:pStyle w:val="CGeneralText"/>
+        <w:numPr>
+          <w:ilvl w:val="0"/>
+          <w:numId w:val="17"/>
+        </w:numPr>
+      </w:pPr>
+      <w:proofErr w:type="spellStart"/>
+      <w:r>
+        <w:t>ColorPicker</w:t>
+      </w:r>
+      <w:proofErr w:type="spellEnd"/>
+      <w:r>
+        <w:t xml:space="preserve"> </w:t>
+      </w:r>
+      <w:r>
+        <w:t xml:space="preserve">opens a dialog box to </w:t>
+      </w:r>
+      <w:r>
+        <w:t xml:space="preserve">allow users to select a specific </w:t>
+      </w:r>
+      <w:proofErr w:type="spellStart"/>
+      <w:r>
+        <w:t>color</w:t>
+      </w:r>
+      <w:proofErr w:type="spellEnd"/>
+      <w:r>
+        <w:t>.</w:t>
+      </w:r>
+    </w:p>
+    <w:p>
+      <w:pPr>
+        <w:pStyle w:val="CGeneralText"/>
+        <w:numPr>
+          <w:ilvl w:val="0"/>
+          <w:numId w:val="17"/>
+        </w:numPr>
+      </w:pPr>
+      <w:proofErr w:type="spellStart"/>
+      <w:r>
+        <w:t>DatePicker</w:t>
+      </w:r>
+      <w:proofErr w:type="spellEnd"/>
+      <w:r>
+        <w:t xml:space="preserve"> opens a dialog box to allow users to select a specific date.</w:t>
       </w:r>
       <w:bookmarkStart w:id="0" w:name="_GoBack"/>
       <w:bookmarkEnd w:id="0"/>
@@ -15477,9 +15590,6 @@
           <w:numId w:val="0"/>
         </w:numPr>
         <w:ind w:left="720" w:hanging="360"/>
-        <w:rPr>
-          <w:b/>
-        </w:rPr>
       </w:pPr>
     </w:p>
     <w:p>
@@ -15581,6 +15691,7 @@
         </w:numPr>
       </w:pPr>
       <w:r>
+        <w:lastRenderedPageBreak/>
         <w:t xml:space="preserve">A </w:t>
       </w:r>
       <w:r>
@@ -15670,7 +15781,6 @@
         </w:numPr>
       </w:pPr>
       <w:r>
-        <w:lastRenderedPageBreak/>
         <w:t>Threads can access their thread stack which is an area of memory only they have access to.</w:t>
       </w:r>
     </w:p>
@@ -16363,6 +16473,7 @@
         <w:spacing w:before="240"/>
       </w:pPr>
       <w:r>
+        <w:lastRenderedPageBreak/>
         <w:t xml:space="preserve">To synchronize a method, use the </w:t>
       </w:r>
       <w:r>
@@ -16470,7 +16581,6 @@
         <w:spacing w:before="240"/>
       </w:pPr>
       <w:r>
-        <w:lastRenderedPageBreak/>
         <w:t xml:space="preserve">Synchronized methods also lock on </w:t>
       </w:r>
       <w:r>
@@ -17124,6 +17234,7 @@
         <w:rPr>
           <w:i/>
         </w:rPr>
+        <w:lastRenderedPageBreak/>
         <w:t>ExecutorService</w:t>
       </w:r>
       <w:proofErr w:type="spellEnd"/>
@@ -17885,6 +17996,7 @@
         </w:numPr>
       </w:pPr>
       <w:r>
+        <w:lastRenderedPageBreak/>
         <w:t>&gt;</w:t>
       </w:r>
     </w:p>
@@ -17975,7 +18087,6 @@
         </w:numPr>
       </w:pPr>
       <w:r>
-        <w:lastRenderedPageBreak/>
         <w:t xml:space="preserve">A </w:t>
       </w:r>
       <w:r>
@@ -18719,7 +18830,6 @@
         <w:rPr>
           <w:i/>
         </w:rPr>
-        <w:lastRenderedPageBreak/>
         <w:t xml:space="preserve">‘UPDATE contacts SET email="steve@email.com";’ </w:t>
       </w:r>
       <w:r>
@@ -19719,208 +19829,6 @@
           <w:numId w:val="0"/>
         </w:numPr>
         <w:ind w:left="1440" w:hanging="360"/>
-      </w:pPr>
-      <w:r>
-        <w:rPr>
-          <w:i/>
-        </w:rPr>
-        <w:t xml:space="preserve">ORDER BY artists.name, albums.name, </w:t>
-      </w:r>
-      <w:proofErr w:type="spellStart"/>
-      <w:proofErr w:type="gramStart"/>
-      <w:r>
-        <w:rPr>
-          <w:i/>
-        </w:rPr>
-        <w:t>songs.track</w:t>
-      </w:r>
-      <w:proofErr w:type="spellEnd"/>
-      <w:proofErr w:type="gramEnd"/>
-      <w:r>
-        <w:rPr>
-          <w:i/>
-        </w:rPr>
-        <w:t xml:space="preserve">;’ </w:t>
-      </w:r>
-      <w:r>
-        <w:t>joins multiple tables.</w:t>
-      </w:r>
-      <w:r>
-        <w:t xml:space="preserve"> It makes it easier to follow if you imagine songs and albums being joined first, then songs-albums being joined with artists to form a songs-albums-artists table.</w:t>
-      </w:r>
-    </w:p>
-    <w:p>
-      <w:pPr>
-        <w:pStyle w:val="CGeneralText"/>
-        <w:numPr>
-          <w:ilvl w:val="0"/>
-          <w:numId w:val="20"/>
-        </w:numPr>
-      </w:pPr>
-      <w:r>
-        <w:rPr>
-          <w:i/>
-        </w:rPr>
-        <w:t xml:space="preserve">‘SELECT artists.name, albums.name, </w:t>
-      </w:r>
-      <w:proofErr w:type="spellStart"/>
-      <w:proofErr w:type="gramStart"/>
-      <w:r>
-        <w:rPr>
-          <w:i/>
-        </w:rPr>
-        <w:t>songs.track</w:t>
-      </w:r>
-      <w:proofErr w:type="spellEnd"/>
-      <w:proofErr w:type="gramEnd"/>
-      <w:r>
-        <w:rPr>
-          <w:i/>
-        </w:rPr>
-        <w:t xml:space="preserve">, </w:t>
-      </w:r>
-      <w:proofErr w:type="spellStart"/>
-      <w:r>
-        <w:rPr>
-          <w:i/>
-        </w:rPr>
-        <w:t>songs.title</w:t>
-      </w:r>
-      <w:proofErr w:type="spellEnd"/>
-      <w:r>
-        <w:rPr>
-          <w:i/>
-        </w:rPr>
-        <w:t xml:space="preserve"> FROM songs</w:t>
-      </w:r>
-    </w:p>
-    <w:p>
-      <w:pPr>
-        <w:pStyle w:val="CGeneralText"/>
-        <w:numPr>
-          <w:ilvl w:val="0"/>
-          <w:numId w:val="0"/>
-        </w:numPr>
-        <w:ind w:left="1440" w:hanging="360"/>
-        <w:rPr>
-          <w:i/>
-        </w:rPr>
-      </w:pPr>
-      <w:r>
-        <w:rPr>
-          <w:i/>
-        </w:rPr>
-        <w:t xml:space="preserve">INNER JOIN albums ON </w:t>
-      </w:r>
-      <w:proofErr w:type="spellStart"/>
-      <w:proofErr w:type="gramStart"/>
-      <w:r>
-        <w:rPr>
-          <w:i/>
-        </w:rPr>
-        <w:t>songs.album</w:t>
-      </w:r>
-      <w:proofErr w:type="spellEnd"/>
-      <w:proofErr w:type="gramEnd"/>
-      <w:r>
-        <w:rPr>
-          <w:i/>
-        </w:rPr>
-        <w:t xml:space="preserve"> = </w:t>
-      </w:r>
-      <w:proofErr w:type="spellStart"/>
-      <w:r>
-        <w:rPr>
-          <w:i/>
-        </w:rPr>
-        <w:t>albums._id</w:t>
-      </w:r>
-      <w:proofErr w:type="spellEnd"/>
-    </w:p>
-    <w:p>
-      <w:pPr>
-        <w:pStyle w:val="CGeneralText"/>
-        <w:numPr>
-          <w:ilvl w:val="0"/>
-          <w:numId w:val="0"/>
-        </w:numPr>
-        <w:ind w:left="1440" w:hanging="360"/>
-        <w:rPr>
-          <w:i/>
-        </w:rPr>
-      </w:pPr>
-      <w:r>
-        <w:rPr>
-          <w:i/>
-        </w:rPr>
-        <w:t xml:space="preserve">INNER JOIN artists ON </w:t>
-      </w:r>
-      <w:proofErr w:type="spellStart"/>
-      <w:proofErr w:type="gramStart"/>
-      <w:r>
-        <w:rPr>
-          <w:i/>
-        </w:rPr>
-        <w:t>albums.artist</w:t>
-      </w:r>
-      <w:proofErr w:type="spellEnd"/>
-      <w:proofErr w:type="gramEnd"/>
-      <w:r>
-        <w:rPr>
-          <w:i/>
-        </w:rPr>
-        <w:t xml:space="preserve"> = </w:t>
-      </w:r>
-      <w:proofErr w:type="spellStart"/>
-      <w:r>
-        <w:rPr>
-          <w:i/>
-        </w:rPr>
-        <w:t>artists._id</w:t>
-      </w:r>
-      <w:proofErr w:type="spellEnd"/>
-    </w:p>
-    <w:p>
-      <w:pPr>
-        <w:pStyle w:val="CGeneralText"/>
-        <w:numPr>
-          <w:ilvl w:val="0"/>
-          <w:numId w:val="0"/>
-        </w:numPr>
-        <w:ind w:left="1440" w:hanging="360"/>
-        <w:rPr>
-          <w:i/>
-        </w:rPr>
-      </w:pPr>
-      <w:r>
-        <w:rPr>
-          <w:i/>
-        </w:rPr>
-        <w:t>WHERE artists.name</w:t>
-      </w:r>
-      <w:proofErr w:type="gramStart"/>
-      <w:r>
-        <w:rPr>
-          <w:i/>
-        </w:rPr>
-        <w:t>=”Pixies</w:t>
-      </w:r>
-      <w:proofErr w:type="gramEnd"/>
-      <w:r>
-        <w:rPr>
-          <w:i/>
-        </w:rPr>
-        <w:t>”</w:t>
-      </w:r>
-    </w:p>
-    <w:p>
-      <w:pPr>
-        <w:pStyle w:val="CGeneralText"/>
-        <w:numPr>
-          <w:ilvl w:val="0"/>
-          <w:numId w:val="0"/>
-        </w:numPr>
-        <w:ind w:left="1080"/>
       </w:pPr>
       <w:r>
         <w:rPr>
@@ -19946,6 +19854,208 @@
         <w:t xml:space="preserve">;’ </w:t>
       </w:r>
       <w:r>
+        <w:t>joins multiple tables.</w:t>
+      </w:r>
+      <w:r>
+        <w:t xml:space="preserve"> It makes it easier to follow if you imagine songs and albums being joined first, then songs-albums being joined with artists to form a songs-albums-artists table.</w:t>
+      </w:r>
+    </w:p>
+    <w:p>
+      <w:pPr>
+        <w:pStyle w:val="CGeneralText"/>
+        <w:numPr>
+          <w:ilvl w:val="0"/>
+          <w:numId w:val="20"/>
+        </w:numPr>
+      </w:pPr>
+      <w:r>
+        <w:rPr>
+          <w:i/>
+        </w:rPr>
+        <w:t xml:space="preserve">‘SELECT artists.name, albums.name, </w:t>
+      </w:r>
+      <w:proofErr w:type="spellStart"/>
+      <w:proofErr w:type="gramStart"/>
+      <w:r>
+        <w:rPr>
+          <w:i/>
+        </w:rPr>
+        <w:t>songs.track</w:t>
+      </w:r>
+      <w:proofErr w:type="spellEnd"/>
+      <w:proofErr w:type="gramEnd"/>
+      <w:r>
+        <w:rPr>
+          <w:i/>
+        </w:rPr>
+        <w:t xml:space="preserve">, </w:t>
+      </w:r>
+      <w:proofErr w:type="spellStart"/>
+      <w:r>
+        <w:rPr>
+          <w:i/>
+        </w:rPr>
+        <w:t>songs.title</w:t>
+      </w:r>
+      <w:proofErr w:type="spellEnd"/>
+      <w:r>
+        <w:rPr>
+          <w:i/>
+        </w:rPr>
+        <w:t xml:space="preserve"> FROM songs</w:t>
+      </w:r>
+    </w:p>
+    <w:p>
+      <w:pPr>
+        <w:pStyle w:val="CGeneralText"/>
+        <w:numPr>
+          <w:ilvl w:val="0"/>
+          <w:numId w:val="0"/>
+        </w:numPr>
+        <w:ind w:left="1440" w:hanging="360"/>
+        <w:rPr>
+          <w:i/>
+        </w:rPr>
+      </w:pPr>
+      <w:r>
+        <w:rPr>
+          <w:i/>
+        </w:rPr>
+        <w:t xml:space="preserve">INNER JOIN albums ON </w:t>
+      </w:r>
+      <w:proofErr w:type="spellStart"/>
+      <w:proofErr w:type="gramStart"/>
+      <w:r>
+        <w:rPr>
+          <w:i/>
+        </w:rPr>
+        <w:t>songs.album</w:t>
+      </w:r>
+      <w:proofErr w:type="spellEnd"/>
+      <w:proofErr w:type="gramEnd"/>
+      <w:r>
+        <w:rPr>
+          <w:i/>
+        </w:rPr>
+        <w:t xml:space="preserve"> = </w:t>
+      </w:r>
+      <w:proofErr w:type="spellStart"/>
+      <w:r>
+        <w:rPr>
+          <w:i/>
+        </w:rPr>
+        <w:t>albums._id</w:t>
+      </w:r>
+      <w:proofErr w:type="spellEnd"/>
+    </w:p>
+    <w:p>
+      <w:pPr>
+        <w:pStyle w:val="CGeneralText"/>
+        <w:numPr>
+          <w:ilvl w:val="0"/>
+          <w:numId w:val="0"/>
+        </w:numPr>
+        <w:ind w:left="1440" w:hanging="360"/>
+        <w:rPr>
+          <w:i/>
+        </w:rPr>
+      </w:pPr>
+      <w:r>
+        <w:rPr>
+          <w:i/>
+        </w:rPr>
+        <w:t xml:space="preserve">INNER JOIN artists ON </w:t>
+      </w:r>
+      <w:proofErr w:type="spellStart"/>
+      <w:proofErr w:type="gramStart"/>
+      <w:r>
+        <w:rPr>
+          <w:i/>
+        </w:rPr>
+        <w:t>albums.artist</w:t>
+      </w:r>
+      <w:proofErr w:type="spellEnd"/>
+      <w:proofErr w:type="gramEnd"/>
+      <w:r>
+        <w:rPr>
+          <w:i/>
+        </w:rPr>
+        <w:t xml:space="preserve"> = </w:t>
+      </w:r>
+      <w:proofErr w:type="spellStart"/>
+      <w:r>
+        <w:rPr>
+          <w:i/>
+        </w:rPr>
+        <w:t>artists._id</w:t>
+      </w:r>
+      <w:proofErr w:type="spellEnd"/>
+    </w:p>
+    <w:p>
+      <w:pPr>
+        <w:pStyle w:val="CGeneralText"/>
+        <w:numPr>
+          <w:ilvl w:val="0"/>
+          <w:numId w:val="0"/>
+        </w:numPr>
+        <w:ind w:left="1440" w:hanging="360"/>
+        <w:rPr>
+          <w:i/>
+        </w:rPr>
+      </w:pPr>
+      <w:r>
+        <w:rPr>
+          <w:i/>
+        </w:rPr>
+        <w:t>WHERE artists.name</w:t>
+      </w:r>
+      <w:proofErr w:type="gramStart"/>
+      <w:r>
+        <w:rPr>
+          <w:i/>
+        </w:rPr>
+        <w:t>=”Pixies</w:t>
+      </w:r>
+      <w:proofErr w:type="gramEnd"/>
+      <w:r>
+        <w:rPr>
+          <w:i/>
+        </w:rPr>
+        <w:t>”</w:t>
+      </w:r>
+    </w:p>
+    <w:p>
+      <w:pPr>
+        <w:pStyle w:val="CGeneralText"/>
+        <w:numPr>
+          <w:ilvl w:val="0"/>
+          <w:numId w:val="0"/>
+        </w:numPr>
+        <w:ind w:left="1080"/>
+      </w:pPr>
+      <w:r>
+        <w:rPr>
+          <w:i/>
+        </w:rPr>
+        <w:t xml:space="preserve">ORDER BY artists.name, albums.name, </w:t>
+      </w:r>
+      <w:proofErr w:type="spellStart"/>
+      <w:proofErr w:type="gramStart"/>
+      <w:r>
+        <w:rPr>
+          <w:i/>
+        </w:rPr>
+        <w:t>songs.track</w:t>
+      </w:r>
+      <w:proofErr w:type="spellEnd"/>
+      <w:proofErr w:type="gramEnd"/>
+      <w:r>
+        <w:rPr>
+          <w:i/>
+        </w:rPr>
+        <w:t xml:space="preserve">;’ </w:t>
+      </w:r>
+      <w:r>
         <w:t>The order in which the clauses appear is important, e.g. to apply a WHERE constraint it must go af</w:t>
       </w:r>
       <w:r>
@@ -21325,6 +21435,7 @@
         </w:numPr>
       </w:pPr>
       <w:r>
+        <w:lastRenderedPageBreak/>
         <w:t xml:space="preserve">Challenge 6: </w:t>
       </w:r>
       <w:r>
@@ -21730,144 +21841,997 @@
         </w:numPr>
       </w:pPr>
       <w:r>
+        <w:t xml:space="preserve">Challenge 9: </w:t>
+      </w:r>
+      <w:r>
+        <w:rPr>
+          <w:i/>
+        </w:rPr>
+        <w:t>‘</w:t>
+      </w:r>
+      <w:r>
+        <w:rPr>
+          <w:i/>
+        </w:rPr>
+        <w:t xml:space="preserve">SELECT </w:t>
+      </w:r>
+      <w:proofErr w:type="gramStart"/>
+      <w:r>
+        <w:rPr>
+          <w:i/>
+        </w:rPr>
+        <w:t>count(</w:t>
+      </w:r>
+      <w:proofErr w:type="gramEnd"/>
+      <w:r>
+        <w:rPr>
+          <w:i/>
+        </w:rPr>
+        <w:t xml:space="preserve">DISTINCT </w:t>
+      </w:r>
+      <w:proofErr w:type="spellStart"/>
+      <w:r>
+        <w:rPr>
+          <w:i/>
+        </w:rPr>
+        <w:t>s.title</w:t>
+      </w:r>
+      <w:proofErr w:type="spellEnd"/>
+      <w:r>
+        <w:rPr>
+          <w:i/>
+        </w:rPr>
+        <w:t>)</w:t>
+      </w:r>
+      <w:r>
+        <w:rPr>
+          <w:i/>
+        </w:rPr>
+        <w:t xml:space="preserve"> FROM songs s INNER JOIN albums al ON </w:t>
+      </w:r>
+      <w:proofErr w:type="spellStart"/>
+      <w:r>
+        <w:rPr>
+          <w:i/>
+        </w:rPr>
+        <w:t>s.album</w:t>
+      </w:r>
+      <w:proofErr w:type="spellEnd"/>
+      <w:r>
+        <w:rPr>
+          <w:i/>
+        </w:rPr>
+        <w:t xml:space="preserve"> = </w:t>
+      </w:r>
+      <w:proofErr w:type="spellStart"/>
+      <w:r>
+        <w:rPr>
+          <w:i/>
+        </w:rPr>
+        <w:t>al._id</w:t>
+      </w:r>
+      <w:proofErr w:type="spellEnd"/>
+      <w:r>
+        <w:rPr>
+          <w:i/>
+        </w:rPr>
+        <w:t xml:space="preserve"> INNER JOIN artists </w:t>
+      </w:r>
+      <w:proofErr w:type="spellStart"/>
+      <w:r>
+        <w:rPr>
+          <w:i/>
+        </w:rPr>
+        <w:t>ar</w:t>
+      </w:r>
+      <w:proofErr w:type="spellEnd"/>
+      <w:r>
+        <w:rPr>
+          <w:i/>
+        </w:rPr>
+        <w:t xml:space="preserve"> ON </w:t>
+      </w:r>
+      <w:proofErr w:type="spellStart"/>
+      <w:r>
+        <w:rPr>
+          <w:i/>
+        </w:rPr>
+        <w:t>al.artist</w:t>
+      </w:r>
+      <w:proofErr w:type="spellEnd"/>
+      <w:r>
+        <w:rPr>
+          <w:i/>
+        </w:rPr>
+        <w:t xml:space="preserve"> = </w:t>
+      </w:r>
+      <w:proofErr w:type="spellStart"/>
+      <w:r>
+        <w:rPr>
+          <w:i/>
+        </w:rPr>
+        <w:t>ar</w:t>
+      </w:r>
+      <w:proofErr w:type="spellEnd"/>
+      <w:r>
+        <w:rPr>
+          <w:i/>
+        </w:rPr>
+        <w:t xml:space="preserve">._id WHERE ar.name = "Aerosmith" ORDER BY </w:t>
+      </w:r>
+      <w:proofErr w:type="spellStart"/>
+      <w:r>
+        <w:rPr>
+          <w:i/>
+        </w:rPr>
+        <w:t>s.title</w:t>
+      </w:r>
+      <w:proofErr w:type="spellEnd"/>
+      <w:r>
+        <w:rPr>
+          <w:i/>
+        </w:rPr>
+        <w:t>;</w:t>
+      </w:r>
+      <w:r>
+        <w:rPr>
+          <w:i/>
+        </w:rPr>
+        <w:t>’.</w:t>
+      </w:r>
+    </w:p>
+    <w:p>
+      <w:pPr>
+        <w:pStyle w:val="CGeneralText"/>
+        <w:numPr>
+          <w:ilvl w:val="0"/>
+          <w:numId w:val="21"/>
+        </w:numPr>
+      </w:pPr>
+      <w:r>
+        <w:t xml:space="preserve">Challenge 10: </w:t>
+      </w:r>
+      <w:r>
+        <w:rPr>
+          <w:i/>
+        </w:rPr>
+        <w:t>‘</w:t>
+      </w:r>
+      <w:r>
+        <w:rPr>
+          <w:i/>
+        </w:rPr>
+        <w:t xml:space="preserve">SELECT </w:t>
+      </w:r>
+      <w:proofErr w:type="gramStart"/>
+      <w:r>
+        <w:rPr>
+          <w:i/>
+        </w:rPr>
+        <w:t>count(</w:t>
+      </w:r>
+      <w:proofErr w:type="gramEnd"/>
+      <w:r>
+        <w:rPr>
+          <w:i/>
+        </w:rPr>
+        <w:t xml:space="preserve">DISTINCT ar.name), count(DISTINCT al.name) FROM songs s INNER JOIN albums al ON </w:t>
+      </w:r>
+      <w:proofErr w:type="spellStart"/>
+      <w:r>
+        <w:rPr>
+          <w:i/>
+        </w:rPr>
+        <w:t>s.album</w:t>
+      </w:r>
+      <w:proofErr w:type="spellEnd"/>
+      <w:r>
+        <w:rPr>
+          <w:i/>
+        </w:rPr>
+        <w:t xml:space="preserve"> = </w:t>
+      </w:r>
+      <w:proofErr w:type="spellStart"/>
+      <w:r>
+        <w:rPr>
+          <w:i/>
+        </w:rPr>
+        <w:t>al._id</w:t>
+      </w:r>
+      <w:proofErr w:type="spellEnd"/>
+      <w:r>
+        <w:rPr>
+          <w:i/>
+        </w:rPr>
+        <w:t xml:space="preserve"> INNER JOIN artists </w:t>
+      </w:r>
+      <w:proofErr w:type="spellStart"/>
+      <w:r>
+        <w:rPr>
+          <w:i/>
+        </w:rPr>
+        <w:t>ar</w:t>
+      </w:r>
+      <w:proofErr w:type="spellEnd"/>
+      <w:r>
+        <w:rPr>
+          <w:i/>
+        </w:rPr>
+        <w:t xml:space="preserve"> ON </w:t>
+      </w:r>
+      <w:proofErr w:type="spellStart"/>
+      <w:r>
+        <w:rPr>
+          <w:i/>
+        </w:rPr>
+        <w:t>al.artist</w:t>
+      </w:r>
+      <w:proofErr w:type="spellEnd"/>
+      <w:r>
+        <w:rPr>
+          <w:i/>
+        </w:rPr>
+        <w:t xml:space="preserve"> = </w:t>
+      </w:r>
+      <w:proofErr w:type="spellStart"/>
+      <w:r>
+        <w:rPr>
+          <w:i/>
+        </w:rPr>
+        <w:t>ar</w:t>
+      </w:r>
+      <w:proofErr w:type="spellEnd"/>
+      <w:r>
+        <w:rPr>
+          <w:i/>
+        </w:rPr>
+        <w:t xml:space="preserve">._id WHERE ar.name = "Aerosmith" ORDER BY </w:t>
+      </w:r>
+      <w:proofErr w:type="spellStart"/>
+      <w:r>
+        <w:rPr>
+          <w:i/>
+        </w:rPr>
+        <w:t>s.title</w:t>
+      </w:r>
+      <w:proofErr w:type="spellEnd"/>
+      <w:r>
+        <w:rPr>
+          <w:i/>
+        </w:rPr>
+        <w:t>;</w:t>
+      </w:r>
+      <w:r>
+        <w:rPr>
+          <w:i/>
+        </w:rPr>
+        <w:t>’.</w:t>
+      </w:r>
+    </w:p>
+    <w:p>
+      <w:pPr>
+        <w:pStyle w:val="CGeneralText"/>
+        <w:numPr>
+          <w:ilvl w:val="0"/>
+          <w:numId w:val="0"/>
+        </w:numPr>
+        <w:ind w:left="720" w:hanging="360"/>
+        <w:rPr>
+          <w:i/>
+        </w:rPr>
+      </w:pPr>
+    </w:p>
+    <w:p>
+      <w:pPr>
+        <w:pStyle w:val="CGeneralText"/>
+        <w:numPr>
+          <w:ilvl w:val="0"/>
+          <w:numId w:val="21"/>
+        </w:numPr>
+      </w:pPr>
+      <w:r>
+        <w:t xml:space="preserve">The </w:t>
+      </w:r>
+      <w:r>
+        <w:rPr>
+          <w:b/>
+        </w:rPr>
+        <w:t>JDBC API</w:t>
+      </w:r>
+      <w:r>
+        <w:t xml:space="preserve"> or Java Database Connectivity allows Java to work with databases, spreadsheets and flat files.</w:t>
+      </w:r>
+      <w:r>
+        <w:t xml:space="preserve"> </w:t>
+      </w:r>
+      <w:r>
+        <w:t>Specifically,</w:t>
+      </w:r>
+      <w:r>
+        <w:t xml:space="preserve"> we need the SQLite JDBC driver to work with SQLite.</w:t>
+      </w:r>
+      <w:r>
+        <w:t xml:space="preserve"> Since all data sources implement the same interfaces from JDBC it’s trivial to switch between them.</w:t>
+      </w:r>
+      <w:r>
+        <w:t xml:space="preserve"> </w:t>
+      </w:r>
+      <w:proofErr w:type="gramStart"/>
+      <w:r>
+        <w:t>So</w:t>
+      </w:r>
+      <w:proofErr w:type="gramEnd"/>
+      <w:r>
+        <w:t xml:space="preserve"> to switch between SQLite and MySQL </w:t>
+      </w:r>
+      <w:r>
+        <w:t>mainly</w:t>
+      </w:r>
+      <w:r>
+        <w:t xml:space="preserve"> requires switching the driver rather than changing the code.</w:t>
+      </w:r>
+    </w:p>
+    <w:p>
+      <w:pPr>
+        <w:pStyle w:val="CGeneralText"/>
+        <w:numPr>
+          <w:ilvl w:val="0"/>
+          <w:numId w:val="21"/>
+        </w:numPr>
+      </w:pPr>
+      <w:r>
+        <w:t>Download the JDBC driver from SQLite.</w:t>
+      </w:r>
+      <w:r>
+        <w:t xml:space="preserve"> Download </w:t>
+      </w:r>
+      <w:r>
+        <w:t>DB Browser for SQLite</w:t>
+      </w:r>
+      <w:r>
+        <w:t xml:space="preserve"> work with databases via a UI rather than console</w:t>
+      </w:r>
+      <w:r>
+        <w:t>.</w:t>
+      </w:r>
+      <w:r>
+        <w:t xml:space="preserve"> </w:t>
+      </w:r>
+    </w:p>
+    <w:p>
+      <w:pPr>
+        <w:pStyle w:val="CGeneralText"/>
+        <w:numPr>
+          <w:ilvl w:val="0"/>
+          <w:numId w:val="21"/>
+        </w:numPr>
+      </w:pPr>
+      <w:r>
+        <w:t>Opening the database in DB Browser might make it unavailable for the Java application. Close the database if you have this issue.</w:t>
+      </w:r>
+    </w:p>
+    <w:p>
+      <w:pPr>
+        <w:pStyle w:val="CGeneralText"/>
+        <w:numPr>
+          <w:ilvl w:val="0"/>
+          <w:numId w:val="0"/>
+        </w:numPr>
+        <w:ind w:left="720" w:hanging="360"/>
+      </w:pPr>
+    </w:p>
+    <w:p>
+      <w:pPr>
+        <w:pStyle w:val="CGeneralText"/>
+        <w:numPr>
+          <w:ilvl w:val="0"/>
+          <w:numId w:val="21"/>
+        </w:numPr>
+      </w:pPr>
+      <w:r>
+        <w:t>When using SQLite, connecting to a database that doesn’t exi</w:t>
+      </w:r>
+      <w:r>
+        <w:t xml:space="preserve">st will automatically create it: </w:t>
+      </w:r>
+      <w:r>
+        <w:rPr>
+          <w:i/>
+        </w:rPr>
+        <w:t>‘</w:t>
+      </w:r>
+      <w:r>
+        <w:rPr>
+          <w:i/>
+        </w:rPr>
+        <w:t xml:space="preserve">Connection conn = </w:t>
+      </w:r>
+      <w:proofErr w:type="spellStart"/>
+      <w:r>
+        <w:rPr>
+          <w:i/>
+        </w:rPr>
+        <w:t>DriverManager.getConnection</w:t>
+      </w:r>
+      <w:proofErr w:type="spellEnd"/>
+      <w:r>
+        <w:rPr>
+          <w:i/>
+        </w:rPr>
+        <w:t>("</w:t>
+      </w:r>
+      <w:proofErr w:type="spellStart"/>
+      <w:r>
+        <w:rPr>
+          <w:i/>
+        </w:rPr>
+        <w:t>jdbc:sqlite:data</w:t>
+      </w:r>
+      <w:proofErr w:type="spellEnd"/>
+      <w:r>
+        <w:rPr>
+          <w:i/>
+        </w:rPr>
+        <w:t>\\</w:t>
+      </w:r>
+      <w:proofErr w:type="spellStart"/>
+      <w:r>
+        <w:rPr>
+          <w:i/>
+        </w:rPr>
+        <w:t>testjava.db</w:t>
+      </w:r>
+      <w:proofErr w:type="spellEnd"/>
+      <w:r>
+        <w:rPr>
+          <w:i/>
+        </w:rPr>
+        <w:t>");</w:t>
+      </w:r>
+      <w:r>
+        <w:rPr>
+          <w:i/>
+        </w:rPr>
+        <w:t>’.</w:t>
+      </w:r>
+      <w:r>
+        <w:t xml:space="preserve"> Conn now refers to the database ‘</w:t>
+      </w:r>
+      <w:proofErr w:type="spellStart"/>
+      <w:r>
+        <w:t>testjava.db</w:t>
+      </w:r>
+      <w:proofErr w:type="spellEnd"/>
+      <w:r>
+        <w:t>’.</w:t>
+      </w:r>
+    </w:p>
+    <w:p>
+      <w:pPr>
+        <w:pStyle w:val="CGeneralText"/>
+        <w:numPr>
+          <w:ilvl w:val="0"/>
+          <w:numId w:val="21"/>
+        </w:numPr>
+        <w:rPr>
+          <w:i/>
+        </w:rPr>
+      </w:pPr>
+      <w:r>
+        <w:t xml:space="preserve">Use statements to execute SQL commands: </w:t>
+      </w:r>
+      <w:r>
+        <w:rPr>
+          <w:i/>
+        </w:rPr>
+        <w:t>‘</w:t>
+      </w:r>
+      <w:r>
+        <w:rPr>
+          <w:i/>
+        </w:rPr>
+        <w:t xml:space="preserve">Statement </w:t>
+      </w:r>
+      <w:proofErr w:type="spellStart"/>
+      <w:r>
+        <w:rPr>
+          <w:i/>
+        </w:rPr>
+        <w:t>statement</w:t>
+      </w:r>
+      <w:proofErr w:type="spellEnd"/>
+      <w:r>
+        <w:rPr>
+          <w:i/>
+        </w:rPr>
+        <w:t xml:space="preserve"> = </w:t>
+      </w:r>
+      <w:proofErr w:type="spellStart"/>
+      <w:proofErr w:type="gramStart"/>
+      <w:r>
+        <w:rPr>
+          <w:i/>
+        </w:rPr>
+        <w:t>conn.createStatement</w:t>
+      </w:r>
+      <w:proofErr w:type="spellEnd"/>
+      <w:proofErr w:type="gramEnd"/>
+      <w:r>
+        <w:rPr>
+          <w:i/>
+        </w:rPr>
+        <w:t>();</w:t>
+      </w:r>
+      <w:r>
+        <w:rPr>
+          <w:i/>
+        </w:rPr>
+        <w:t xml:space="preserve"> </w:t>
+      </w:r>
+      <w:proofErr w:type="spellStart"/>
+      <w:r>
+        <w:rPr>
+          <w:i/>
+        </w:rPr>
+        <w:t>statement.execute</w:t>
+      </w:r>
+      <w:proofErr w:type="spellEnd"/>
+      <w:r>
+        <w:rPr>
+          <w:i/>
+        </w:rPr>
+        <w:t>("CREATE TABLE</w:t>
+      </w:r>
+      <w:r>
+        <w:rPr>
+          <w:i/>
+        </w:rPr>
+        <w:t xml:space="preserve"> IF NOT EXISTS</w:t>
+      </w:r>
+      <w:r>
+        <w:rPr>
+          <w:i/>
+        </w:rPr>
+        <w:t xml:space="preserve"> contacts(name TEXT, phone INTEGER, email TEXT)");’.</w:t>
+      </w:r>
+      <w:r>
+        <w:t xml:space="preserve"> A semicolon was not needed at the end since SQL expects execute to contain a full statement.</w:t>
+      </w:r>
+      <w:r>
+        <w:t xml:space="preserve"> Creating a table that already exists results in an error.</w:t>
+      </w:r>
+    </w:p>
+    <w:p>
+      <w:pPr>
+        <w:pStyle w:val="CGeneralText"/>
+        <w:numPr>
+          <w:ilvl w:val="0"/>
+          <w:numId w:val="21"/>
+        </w:numPr>
+        <w:rPr>
+          <w:i/>
+        </w:rPr>
+      </w:pPr>
+      <w:r>
+        <w:t xml:space="preserve">When you’re done, make sure to call </w:t>
+      </w:r>
+      <w:proofErr w:type="gramStart"/>
+      <w:r>
+        <w:rPr>
+          <w:i/>
+        </w:rPr>
+        <w:t>close(</w:t>
+      </w:r>
+      <w:proofErr w:type="gramEnd"/>
+      <w:r>
+        <w:rPr>
+          <w:i/>
+        </w:rPr>
+        <w:t>)</w:t>
+      </w:r>
+      <w:r>
+        <w:t xml:space="preserve"> on any statements first, then the database. It’s good practice to close resources as soon as your done with them.</w:t>
+      </w:r>
+    </w:p>
+    <w:p>
+      <w:pPr>
+        <w:pStyle w:val="CGeneralText"/>
+        <w:numPr>
+          <w:ilvl w:val="0"/>
+          <w:numId w:val="21"/>
+        </w:numPr>
+        <w:rPr>
+          <w:i/>
+        </w:rPr>
+      </w:pPr>
+      <w:r>
+        <w:t>JDBC connection</w:t>
+      </w:r>
+      <w:r>
+        <w:t xml:space="preserve"> automatically commits database changes. </w:t>
+      </w:r>
+      <w:r>
+        <w:t xml:space="preserve">This can be disabled by called </w:t>
+      </w:r>
+      <w:proofErr w:type="spellStart"/>
+      <w:r>
+        <w:rPr>
+          <w:i/>
+        </w:rPr>
+        <w:t>setAutoCommit</w:t>
+      </w:r>
+      <w:proofErr w:type="spellEnd"/>
+      <w:r>
+        <w:rPr>
+          <w:i/>
+        </w:rPr>
+        <w:t>(false)</w:t>
+      </w:r>
+      <w:r>
+        <w:t xml:space="preserve">. You must then call </w:t>
+      </w:r>
+      <w:proofErr w:type="gramStart"/>
+      <w:r>
+        <w:rPr>
+          <w:i/>
+        </w:rPr>
+        <w:t>commit(</w:t>
+      </w:r>
+      <w:proofErr w:type="gramEnd"/>
+      <w:r>
+        <w:rPr>
+          <w:i/>
+        </w:rPr>
+        <w:t>)</w:t>
+      </w:r>
+      <w:r>
+        <w:t xml:space="preserve"> to manually commit changes before closing the connection.</w:t>
+      </w:r>
+    </w:p>
+    <w:p>
+      <w:pPr>
+        <w:pStyle w:val="CGeneralText"/>
+        <w:numPr>
+          <w:ilvl w:val="0"/>
+          <w:numId w:val="21"/>
+        </w:numPr>
+        <w:rPr>
+          <w:i/>
+        </w:rPr>
+      </w:pPr>
+      <w:r>
+        <w:t xml:space="preserve">If you use </w:t>
+      </w:r>
+      <w:proofErr w:type="gramStart"/>
+      <w:r>
+        <w:rPr>
+          <w:i/>
+        </w:rPr>
+        <w:t>execute(</w:t>
+      </w:r>
+      <w:proofErr w:type="gramEnd"/>
+      <w:r>
+        <w:rPr>
+          <w:i/>
+        </w:rPr>
+        <w:t>)</w:t>
+      </w:r>
+      <w:r>
+        <w:t xml:space="preserve"> to perform a query the results can be obtained by calling </w:t>
+      </w:r>
+      <w:proofErr w:type="spellStart"/>
+      <w:r>
+        <w:rPr>
+          <w:i/>
+        </w:rPr>
+        <w:t>getResultSet</w:t>
+      </w:r>
+      <w:proofErr w:type="spellEnd"/>
+      <w:r>
+        <w:rPr>
+          <w:i/>
+        </w:rPr>
+        <w:t>()</w:t>
+      </w:r>
+      <w:r>
+        <w:t>.</w:t>
+      </w:r>
+      <w:r>
+        <w:t xml:space="preserve"> It’s a buffer which contains all the date. You can use </w:t>
+      </w:r>
+      <w:proofErr w:type="spellStart"/>
+      <w:r>
+        <w:rPr>
+          <w:i/>
+        </w:rPr>
+        <w:t>ResultSet.next</w:t>
+      </w:r>
+      <w:proofErr w:type="spellEnd"/>
+      <w:r>
+        <w:rPr>
+          <w:i/>
+        </w:rPr>
+        <w:t>()</w:t>
+      </w:r>
+      <w:r>
+        <w:t xml:space="preserve"> to see if more data exists, then use </w:t>
+      </w:r>
+      <w:proofErr w:type="spellStart"/>
+      <w:r>
+        <w:rPr>
+          <w:i/>
+        </w:rPr>
+        <w:t>ResultSet.getString</w:t>
+      </w:r>
+      <w:proofErr w:type="spellEnd"/>
+      <w:r>
+        <w:rPr>
+          <w:i/>
+        </w:rPr>
+        <w:t xml:space="preserve">(), </w:t>
+      </w:r>
+      <w:proofErr w:type="spellStart"/>
+      <w:r>
+        <w:rPr>
+          <w:i/>
+        </w:rPr>
+        <w:t>ResultSet.getInt</w:t>
+      </w:r>
+      <w:proofErr w:type="spellEnd"/>
+      <w:r>
+        <w:rPr>
+          <w:i/>
+        </w:rPr>
+        <w:t>(), etc</w:t>
+      </w:r>
+      <w:r>
+        <w:t xml:space="preserve"> to cast it.</w:t>
+      </w:r>
+      <w:r>
+        <w:t xml:space="preserve"> Calling </w:t>
+      </w:r>
+      <w:proofErr w:type="gramStart"/>
+      <w:r>
+        <w:rPr>
+          <w:i/>
+        </w:rPr>
+        <w:t>next(</w:t>
+      </w:r>
+      <w:proofErr w:type="gramEnd"/>
+      <w:r>
+        <w:rPr>
+          <w:i/>
+        </w:rPr>
+        <w:t>)</w:t>
+      </w:r>
+      <w:r>
+        <w:t xml:space="preserve"> moves the cursor to the next row in the query results.</w:t>
+      </w:r>
+      <w:r>
+        <w:t xml:space="preserve"> Call </w:t>
+      </w:r>
+      <w:proofErr w:type="spellStart"/>
+      <w:r>
+        <w:rPr>
+          <w:i/>
+        </w:rPr>
+        <w:t>ResultSet.close</w:t>
+      </w:r>
+      <w:proofErr w:type="spellEnd"/>
+      <w:r>
+        <w:rPr>
+          <w:i/>
+        </w:rPr>
+        <w:t xml:space="preserve">() </w:t>
+      </w:r>
+      <w:r>
+        <w:t>to free resources.</w:t>
+      </w:r>
+      <w:r>
+        <w:t xml:space="preserve"> </w:t>
+      </w:r>
+    </w:p>
+    <w:p>
+      <w:pPr>
+        <w:pStyle w:val="CGeneralText"/>
+        <w:numPr>
+          <w:ilvl w:val="0"/>
+          <w:numId w:val="21"/>
+        </w:numPr>
+        <w:rPr>
+          <w:i/>
+        </w:rPr>
+      </w:pPr>
+      <w:proofErr w:type="spellStart"/>
+      <w:r>
+        <w:t>Statement.</w:t>
+      </w:r>
+      <w:r>
+        <w:rPr>
+          <w:i/>
+        </w:rPr>
+        <w:t>executeQuery</w:t>
+      </w:r>
+      <w:proofErr w:type="spellEnd"/>
+      <w:r>
+        <w:rPr>
+          <w:i/>
+        </w:rPr>
+        <w:t>()</w:t>
+      </w:r>
+      <w:r>
+        <w:t xml:space="preserve"> is equivalent to calling </w:t>
+      </w:r>
+      <w:proofErr w:type="gramStart"/>
+      <w:r>
+        <w:rPr>
+          <w:i/>
+        </w:rPr>
+        <w:t>execute(</w:t>
+      </w:r>
+      <w:proofErr w:type="gramEnd"/>
+      <w:r>
+        <w:rPr>
+          <w:i/>
+        </w:rPr>
+        <w:t>)</w:t>
+      </w:r>
+      <w:r>
+        <w:t xml:space="preserve"> and then calling </w:t>
+      </w:r>
+      <w:proofErr w:type="spellStart"/>
+      <w:r>
+        <w:rPr>
+          <w:i/>
+        </w:rPr>
+        <w:t>getResultSet</w:t>
+      </w:r>
+      <w:proofErr w:type="spellEnd"/>
+      <w:r>
+        <w:rPr>
+          <w:i/>
+        </w:rPr>
+        <w:t>()</w:t>
+      </w:r>
+      <w:r>
+        <w:t>.</w:t>
+      </w:r>
+      <w:r>
+        <w:t xml:space="preserve"> </w:t>
+      </w:r>
+      <w:r>
+        <w:t xml:space="preserve">Calling </w:t>
+      </w:r>
+      <w:proofErr w:type="spellStart"/>
+      <w:r>
+        <w:rPr>
+          <w:i/>
+        </w:rPr>
+        <w:t>ResultSet.getString</w:t>
+      </w:r>
+      <w:proofErr w:type="spellEnd"/>
+      <w:r>
+        <w:rPr>
+          <w:i/>
+        </w:rPr>
+        <w:t>(), etc</w:t>
+      </w:r>
+      <w:r>
+        <w:t xml:space="preserve"> with an actual column name is not recommended since it’s slow compared to using an index, it’s open to SQL injection attacks, and it’s susceptible to column name changes.</w:t>
+      </w:r>
+    </w:p>
+    <w:p>
+      <w:pPr>
+        <w:pStyle w:val="CGeneralText"/>
+        <w:numPr>
+          <w:ilvl w:val="0"/>
+          <w:numId w:val="0"/>
+        </w:numPr>
+        <w:ind w:left="720" w:hanging="360"/>
+      </w:pPr>
+    </w:p>
+    <w:p>
+      <w:pPr>
+        <w:pStyle w:val="CGeneralText"/>
+        <w:numPr>
+          <w:ilvl w:val="0"/>
+          <w:numId w:val="21"/>
+        </w:numPr>
+        <w:rPr>
+          <w:i/>
+        </w:rPr>
+      </w:pPr>
+      <w:r>
+        <w:t xml:space="preserve">Use try-with-resources to avoid having to </w:t>
+      </w:r>
+      <w:r>
+        <w:t xml:space="preserve">write messy finally clauses everywhere. A resource class implements </w:t>
+      </w:r>
+      <w:proofErr w:type="spellStart"/>
+      <w:r>
+        <w:rPr>
+          <w:i/>
+        </w:rPr>
+        <w:t>AutoCloseable</w:t>
+      </w:r>
+      <w:proofErr w:type="spellEnd"/>
+      <w:r>
+        <w:t>.</w:t>
+      </w:r>
+    </w:p>
+    <w:p>
+      <w:pPr>
+        <w:pStyle w:val="CGeneralText"/>
+        <w:numPr>
+          <w:ilvl w:val="0"/>
+          <w:numId w:val="21"/>
+        </w:numPr>
+        <w:rPr>
+          <w:i/>
+        </w:rPr>
+      </w:pPr>
+      <w:r>
+        <w:t>You can run SQL statements within DB Browser. This is recommended before typing an advanced statement into your code to see if the results are as expected.</w:t>
+      </w:r>
+    </w:p>
+    <w:p>
+      <w:pPr>
+        <w:pStyle w:val="CGeneralText"/>
+        <w:numPr>
+          <w:ilvl w:val="0"/>
+          <w:numId w:val="21"/>
+        </w:numPr>
+        <w:rPr>
+          <w:i/>
+        </w:rPr>
+      </w:pPr>
+      <w:r>
         <w:lastRenderedPageBreak/>
-        <w:t xml:space="preserve">Challenge 9: </w:t>
-      </w:r>
-      <w:r>
-        <w:rPr>
-          <w:i/>
-        </w:rPr>
-        <w:t>‘</w:t>
-      </w:r>
-      <w:r>
-        <w:rPr>
-          <w:i/>
-        </w:rPr>
-        <w:t xml:space="preserve">SELECT </w:t>
+        <w:t xml:space="preserve">Call </w:t>
+      </w:r>
+      <w:proofErr w:type="spellStart"/>
+      <w:r>
+        <w:t>ResultSet.getMetaData</w:t>
+      </w:r>
+      <w:proofErr w:type="spellEnd"/>
+      <w:r>
+        <w:t>() to find out information about table columns, e.g. number of columns, column names, column SQL types, table name, if it’s nullable, etc.</w:t>
+      </w:r>
+    </w:p>
+    <w:p>
+      <w:pPr>
+        <w:pStyle w:val="CGeneralText"/>
+        <w:numPr>
+          <w:ilvl w:val="0"/>
+          <w:numId w:val="0"/>
+        </w:numPr>
+        <w:ind w:left="720" w:hanging="360"/>
+        <w:rPr>
+          <w:i/>
+        </w:rPr>
+      </w:pPr>
+    </w:p>
+    <w:p>
+      <w:pPr>
+        <w:pStyle w:val="CGeneralText"/>
+        <w:numPr>
+          <w:ilvl w:val="0"/>
+          <w:numId w:val="21"/>
+        </w:numPr>
+        <w:rPr>
+          <w:i/>
+        </w:rPr>
+      </w:pPr>
+      <w:r>
+        <w:t xml:space="preserve">SQL injection attacks are possible when blindly accepting input from a user and appending it to </w:t>
       </w:r>
       <w:proofErr w:type="gramStart"/>
       <w:r>
-        <w:rPr>
-          <w:i/>
-        </w:rPr>
-        <w:t>count(</w:t>
+        <w:t>a</w:t>
       </w:r>
       <w:proofErr w:type="gramEnd"/>
       <w:r>
-        <w:rPr>
-          <w:i/>
-        </w:rPr>
-        <w:t xml:space="preserve">DISTINCT </w:t>
-      </w:r>
-      <w:proofErr w:type="spellStart"/>
-      <w:r>
-        <w:rPr>
-          <w:i/>
-        </w:rPr>
-        <w:t>s.title</w:t>
-      </w:r>
-      <w:proofErr w:type="spellEnd"/>
-      <w:r>
-        <w:rPr>
-          <w:i/>
-        </w:rPr>
-        <w:t>)</w:t>
-      </w:r>
-      <w:r>
-        <w:rPr>
-          <w:i/>
-        </w:rPr>
-        <w:t xml:space="preserve"> FROM songs s INNER JOIN albums al ON </w:t>
-      </w:r>
-      <w:proofErr w:type="spellStart"/>
-      <w:r>
-        <w:rPr>
-          <w:i/>
-        </w:rPr>
-        <w:t>s.album</w:t>
-      </w:r>
-      <w:proofErr w:type="spellEnd"/>
-      <w:r>
-        <w:rPr>
-          <w:i/>
-        </w:rPr>
-        <w:t xml:space="preserve"> = </w:t>
-      </w:r>
-      <w:proofErr w:type="spellStart"/>
-      <w:r>
-        <w:rPr>
-          <w:i/>
-        </w:rPr>
-        <w:t>al._id</w:t>
-      </w:r>
-      <w:proofErr w:type="spellEnd"/>
-      <w:r>
-        <w:rPr>
-          <w:i/>
-        </w:rPr>
-        <w:t xml:space="preserve"> INNER JOIN artists </w:t>
-      </w:r>
-      <w:proofErr w:type="spellStart"/>
-      <w:r>
-        <w:rPr>
-          <w:i/>
-        </w:rPr>
-        <w:t>ar</w:t>
-      </w:r>
-      <w:proofErr w:type="spellEnd"/>
-      <w:r>
-        <w:rPr>
-          <w:i/>
-        </w:rPr>
-        <w:t xml:space="preserve"> ON </w:t>
-      </w:r>
-      <w:proofErr w:type="spellStart"/>
-      <w:r>
-        <w:rPr>
-          <w:i/>
-        </w:rPr>
-        <w:t>al.artist</w:t>
-      </w:r>
-      <w:proofErr w:type="spellEnd"/>
-      <w:r>
-        <w:rPr>
-          <w:i/>
-        </w:rPr>
-        <w:t xml:space="preserve"> = </w:t>
-      </w:r>
-      <w:proofErr w:type="spellStart"/>
-      <w:r>
-        <w:rPr>
-          <w:i/>
-        </w:rPr>
-        <w:t>ar</w:t>
-      </w:r>
-      <w:proofErr w:type="spellEnd"/>
-      <w:r>
-        <w:rPr>
-          <w:i/>
-        </w:rPr>
-        <w:t xml:space="preserve">._id WHERE ar.name = "Aerosmith" ORDER BY </w:t>
-      </w:r>
-      <w:proofErr w:type="spellStart"/>
-      <w:r>
-        <w:rPr>
-          <w:i/>
-        </w:rPr>
-        <w:t>s.title</w:t>
-      </w:r>
-      <w:proofErr w:type="spellEnd"/>
-      <w:r>
-        <w:rPr>
-          <w:i/>
-        </w:rPr>
-        <w:t>;</w:t>
-      </w:r>
-      <w:r>
-        <w:rPr>
-          <w:i/>
-        </w:rPr>
-        <w:t>’.</w:t>
+        <w:t xml:space="preserve"> SQL string to be executed.</w:t>
       </w:r>
     </w:p>
     <w:p>
@@ -21877,139 +22841,55 @@
           <w:ilvl w:val="0"/>
           <w:numId w:val="21"/>
         </w:numPr>
-      </w:pPr>
-      <w:r>
-        <w:t xml:space="preserve">Challenge 10: </w:t>
-      </w:r>
-      <w:r>
-        <w:rPr>
-          <w:i/>
-        </w:rPr>
-        <w:t>‘</w:t>
-      </w:r>
-      <w:r>
-        <w:rPr>
-          <w:i/>
-        </w:rPr>
-        <w:t xml:space="preserve">SELECT </w:t>
-      </w:r>
-      <w:proofErr w:type="gramStart"/>
-      <w:r>
-        <w:rPr>
-          <w:i/>
-        </w:rPr>
-        <w:t>count(</w:t>
-      </w:r>
-      <w:proofErr w:type="gramEnd"/>
-      <w:r>
-        <w:rPr>
-          <w:i/>
-        </w:rPr>
-        <w:t xml:space="preserve">DISTINCT ar.name), count(DISTINCT al.name) FROM songs s INNER JOIN albums al ON </w:t>
-      </w:r>
-      <w:proofErr w:type="spellStart"/>
-      <w:r>
-        <w:rPr>
-          <w:i/>
-        </w:rPr>
-        <w:t>s.album</w:t>
-      </w:r>
-      <w:proofErr w:type="spellEnd"/>
-      <w:r>
-        <w:rPr>
-          <w:i/>
-        </w:rPr>
-        <w:t xml:space="preserve"> = </w:t>
-      </w:r>
-      <w:proofErr w:type="spellStart"/>
-      <w:r>
-        <w:rPr>
-          <w:i/>
-        </w:rPr>
-        <w:t>al._id</w:t>
-      </w:r>
-      <w:proofErr w:type="spellEnd"/>
-      <w:r>
-        <w:rPr>
-          <w:i/>
-        </w:rPr>
-        <w:t xml:space="preserve"> INNER JOIN artists </w:t>
-      </w:r>
-      <w:proofErr w:type="spellStart"/>
-      <w:r>
-        <w:rPr>
-          <w:i/>
-        </w:rPr>
-        <w:t>ar</w:t>
-      </w:r>
-      <w:proofErr w:type="spellEnd"/>
-      <w:r>
-        <w:rPr>
-          <w:i/>
-        </w:rPr>
-        <w:t xml:space="preserve"> ON </w:t>
-      </w:r>
-      <w:proofErr w:type="spellStart"/>
-      <w:r>
-        <w:rPr>
-          <w:i/>
-        </w:rPr>
-        <w:t>al.artist</w:t>
-      </w:r>
-      <w:proofErr w:type="spellEnd"/>
-      <w:r>
-        <w:rPr>
-          <w:i/>
-        </w:rPr>
-        <w:t xml:space="preserve"> = </w:t>
-      </w:r>
-      <w:proofErr w:type="spellStart"/>
-      <w:r>
-        <w:rPr>
-          <w:i/>
-        </w:rPr>
-        <w:t>ar</w:t>
-      </w:r>
-      <w:proofErr w:type="spellEnd"/>
-      <w:r>
-        <w:rPr>
-          <w:i/>
-        </w:rPr>
-        <w:t xml:space="preserve">._id WHERE ar.name = "Aerosmith" ORDER BY </w:t>
-      </w:r>
-      <w:proofErr w:type="spellStart"/>
-      <w:r>
-        <w:rPr>
-          <w:i/>
-        </w:rPr>
-        <w:t>s.title</w:t>
-      </w:r>
-      <w:proofErr w:type="spellEnd"/>
-      <w:r>
-        <w:rPr>
-          <w:i/>
-        </w:rPr>
-        <w:t>;</w:t>
-      </w:r>
-      <w:r>
-        <w:rPr>
-          <w:i/>
-        </w:rPr>
-        <w:t>’.</w:t>
-      </w:r>
-    </w:p>
-    <w:p>
-      <w:pPr>
-        <w:pStyle w:val="CGeneralText"/>
-        <w:numPr>
-          <w:ilvl w:val="0"/>
-          <w:numId w:val="0"/>
-        </w:numPr>
-        <w:ind w:left="720" w:hanging="360"/>
-        <w:rPr>
-          <w:i/>
-        </w:rPr>
-      </w:pPr>
+        <w:rPr>
+          <w:i/>
+        </w:rPr>
+      </w:pPr>
+      <w:proofErr w:type="spellStart"/>
+      <w:r>
+        <w:rPr>
+          <w:i/>
+        </w:rPr>
+        <w:t>PreparedStatement</w:t>
+      </w:r>
+      <w:proofErr w:type="spellEnd"/>
+      <w:r>
+        <w:rPr>
+          <w:b/>
+          <w:i/>
+        </w:rPr>
+        <w:t xml:space="preserve"> </w:t>
+      </w:r>
+      <w:r>
+        <w:t>protects against this since you don’t just keep appending to a string.</w:t>
+      </w:r>
+      <w:r>
+        <w:t xml:space="preserve"> They allow use of </w:t>
+      </w:r>
+      <w:r>
+        <w:t>placeholders</w:t>
+      </w:r>
+      <w:r>
+        <w:t xml:space="preserve"> which makes them easier to work with. They build the query only onc</w:t>
+      </w:r>
+      <w:r>
+        <w:t>e (precompiled</w:t>
+      </w:r>
+      <w:r>
+        <w:t xml:space="preserve"> / stored procedure</w:t>
+      </w:r>
+      <w:r>
+        <w:t xml:space="preserve">) </w:t>
+      </w:r>
+      <w:r>
+        <w:t>which makes them faster than regular statements – only when the query is used more than once</w:t>
+      </w:r>
+      <w:r>
+        <w:t xml:space="preserve"> otherwise it’s slower</w:t>
+      </w:r>
+      <w:r>
+        <w:t>.</w:t>
+      </w:r>
     </w:p>
     <w:p>
       <w:pPr>
@@ -22018,781 +22898,11 @@
           <w:ilvl w:val="0"/>
           <w:numId w:val="21"/>
         </w:numPr>
-      </w:pPr>
-      <w:r>
-        <w:t xml:space="preserve">The </w:t>
-      </w:r>
-      <w:r>
-        <w:rPr>
-          <w:b/>
-        </w:rPr>
-        <w:t>JDBC API</w:t>
-      </w:r>
-      <w:r>
-        <w:t xml:space="preserve"> or Java Database Connectivity allows Java to work with databases, spreadsheets and flat files.</w:t>
-      </w:r>
-      <w:r>
-        <w:t xml:space="preserve"> </w:t>
-      </w:r>
-      <w:r>
-        <w:t>Specifically,</w:t>
-      </w:r>
-      <w:r>
-        <w:t xml:space="preserve"> we need the SQLite JDBC driver to work with SQLite.</w:t>
-      </w:r>
-      <w:r>
-        <w:t xml:space="preserve"> Since all data sources implement the same interfaces from JDBC it’s trivial to switch between them.</w:t>
-      </w:r>
-      <w:r>
-        <w:t xml:space="preserve"> </w:t>
-      </w:r>
-      <w:proofErr w:type="gramStart"/>
-      <w:r>
-        <w:t>So</w:t>
-      </w:r>
-      <w:proofErr w:type="gramEnd"/>
-      <w:r>
-        <w:t xml:space="preserve"> to switch between SQLite and MySQL </w:t>
-      </w:r>
-      <w:r>
-        <w:t>mainly</w:t>
-      </w:r>
-      <w:r>
-        <w:t xml:space="preserve"> requires switching the driver rather than changing the code.</w:t>
-      </w:r>
-    </w:p>
-    <w:p>
-      <w:pPr>
-        <w:pStyle w:val="CGeneralText"/>
-        <w:numPr>
-          <w:ilvl w:val="0"/>
-          <w:numId w:val="21"/>
-        </w:numPr>
-      </w:pPr>
-      <w:r>
-        <w:t>Download the JDBC driver from SQLite.</w:t>
-      </w:r>
-      <w:r>
-        <w:t xml:space="preserve"> Download </w:t>
-      </w:r>
-      <w:r>
-        <w:t>DB Browser for SQLite</w:t>
-      </w:r>
-      <w:r>
-        <w:t xml:space="preserve"> work with databases via a UI rather than console</w:t>
-      </w:r>
-      <w:r>
-        <w:t>.</w:t>
-      </w:r>
-      <w:r>
-        <w:t xml:space="preserve"> </w:t>
-      </w:r>
-    </w:p>
-    <w:p>
-      <w:pPr>
-        <w:pStyle w:val="CGeneralText"/>
-        <w:numPr>
-          <w:ilvl w:val="0"/>
-          <w:numId w:val="21"/>
-        </w:numPr>
-      </w:pPr>
-      <w:r>
-        <w:t>Opening the database in DB Browser might make it unavailable for the Java application. Close the database if you have this issue.</w:t>
-      </w:r>
-    </w:p>
-    <w:p>
-      <w:pPr>
-        <w:pStyle w:val="CGeneralText"/>
-        <w:numPr>
-          <w:ilvl w:val="0"/>
-          <w:numId w:val="0"/>
-        </w:numPr>
-        <w:ind w:left="720" w:hanging="360"/>
-      </w:pPr>
-    </w:p>
-    <w:p>
-      <w:pPr>
-        <w:pStyle w:val="CGeneralText"/>
-        <w:numPr>
-          <w:ilvl w:val="0"/>
-          <w:numId w:val="21"/>
-        </w:numPr>
-      </w:pPr>
-      <w:r>
-        <w:t>When using SQLite, connecting to a database that doesn’t exi</w:t>
-      </w:r>
-      <w:r>
-        <w:t xml:space="preserve">st will automatically create it: </w:t>
-      </w:r>
-      <w:r>
-        <w:rPr>
-          <w:i/>
-        </w:rPr>
-        <w:t>‘</w:t>
-      </w:r>
-      <w:r>
-        <w:rPr>
-          <w:i/>
-        </w:rPr>
-        <w:t xml:space="preserve">Connection conn = </w:t>
-      </w:r>
-      <w:proofErr w:type="spellStart"/>
-      <w:r>
-        <w:rPr>
-          <w:i/>
-        </w:rPr>
-        <w:t>DriverManager.getConnection</w:t>
-      </w:r>
-      <w:proofErr w:type="spellEnd"/>
-      <w:r>
-        <w:rPr>
-          <w:i/>
-        </w:rPr>
-        <w:t>("</w:t>
-      </w:r>
-      <w:proofErr w:type="spellStart"/>
-      <w:r>
-        <w:rPr>
-          <w:i/>
-        </w:rPr>
-        <w:t>jdbc:sqlite:data</w:t>
-      </w:r>
-      <w:proofErr w:type="spellEnd"/>
-      <w:r>
-        <w:rPr>
-          <w:i/>
-        </w:rPr>
-        <w:t>\\</w:t>
-      </w:r>
-      <w:proofErr w:type="spellStart"/>
-      <w:r>
-        <w:rPr>
-          <w:i/>
-        </w:rPr>
-        <w:t>testjava.db</w:t>
-      </w:r>
-      <w:proofErr w:type="spellEnd"/>
-      <w:r>
-        <w:rPr>
-          <w:i/>
-        </w:rPr>
-        <w:t>");</w:t>
-      </w:r>
-      <w:r>
-        <w:rPr>
-          <w:i/>
-        </w:rPr>
-        <w:t>’.</w:t>
-      </w:r>
-      <w:r>
-        <w:t xml:space="preserve"> Conn now refers to the database ‘</w:t>
-      </w:r>
-      <w:proofErr w:type="spellStart"/>
-      <w:r>
-        <w:t>testjava.db</w:t>
-      </w:r>
-      <w:proofErr w:type="spellEnd"/>
-      <w:r>
-        <w:t>’.</w:t>
-      </w:r>
-    </w:p>
-    <w:p>
-      <w:pPr>
-        <w:pStyle w:val="CGeneralText"/>
-        <w:numPr>
-          <w:ilvl w:val="0"/>
-          <w:numId w:val="21"/>
-        </w:numPr>
-        <w:rPr>
-          <w:i/>
-        </w:rPr>
-      </w:pPr>
-      <w:r>
-        <w:t xml:space="preserve">Use statements to execute SQL commands: </w:t>
-      </w:r>
-      <w:r>
-        <w:rPr>
-          <w:i/>
-        </w:rPr>
-        <w:t>‘</w:t>
-      </w:r>
-      <w:r>
-        <w:rPr>
-          <w:i/>
-        </w:rPr>
-        <w:t xml:space="preserve">Statement </w:t>
-      </w:r>
-      <w:proofErr w:type="spellStart"/>
-      <w:r>
-        <w:rPr>
-          <w:i/>
-        </w:rPr>
-        <w:t>statement</w:t>
-      </w:r>
-      <w:proofErr w:type="spellEnd"/>
-      <w:r>
-        <w:rPr>
-          <w:i/>
-        </w:rPr>
-        <w:t xml:space="preserve"> = </w:t>
-      </w:r>
-      <w:proofErr w:type="spellStart"/>
-      <w:proofErr w:type="gramStart"/>
-      <w:r>
-        <w:rPr>
-          <w:i/>
-        </w:rPr>
-        <w:t>conn.createStatement</w:t>
-      </w:r>
-      <w:proofErr w:type="spellEnd"/>
-      <w:proofErr w:type="gramEnd"/>
-      <w:r>
-        <w:rPr>
-          <w:i/>
-        </w:rPr>
-        <w:t>();</w:t>
-      </w:r>
-      <w:r>
-        <w:rPr>
-          <w:i/>
-        </w:rPr>
-        <w:t xml:space="preserve"> </w:t>
-      </w:r>
-      <w:proofErr w:type="spellStart"/>
-      <w:r>
-        <w:rPr>
-          <w:i/>
-        </w:rPr>
-        <w:t>statement.execute</w:t>
-      </w:r>
-      <w:proofErr w:type="spellEnd"/>
-      <w:r>
-        <w:rPr>
-          <w:i/>
-        </w:rPr>
-        <w:t>("CREATE TABLE</w:t>
-      </w:r>
-      <w:r>
-        <w:rPr>
-          <w:i/>
-        </w:rPr>
-        <w:t xml:space="preserve"> IF NOT EXISTS</w:t>
-      </w:r>
-      <w:r>
-        <w:rPr>
-          <w:i/>
-        </w:rPr>
-        <w:t xml:space="preserve"> contacts(name TEXT, phone INTEGER, email TEXT)");’.</w:t>
-      </w:r>
-      <w:r>
-        <w:t xml:space="preserve"> A semicolon was not needed at the end since SQL expects execute to contain a full statement.</w:t>
-      </w:r>
-      <w:r>
-        <w:t xml:space="preserve"> Creating a table that already exists results in an error.</w:t>
-      </w:r>
-    </w:p>
-    <w:p>
-      <w:pPr>
-        <w:pStyle w:val="CGeneralText"/>
-        <w:numPr>
-          <w:ilvl w:val="0"/>
-          <w:numId w:val="21"/>
-        </w:numPr>
-        <w:rPr>
-          <w:i/>
-        </w:rPr>
-      </w:pPr>
-      <w:r>
-        <w:t xml:space="preserve">When you’re done, make sure to call </w:t>
-      </w:r>
-      <w:proofErr w:type="gramStart"/>
-      <w:r>
-        <w:rPr>
-          <w:i/>
-        </w:rPr>
-        <w:t>close(</w:t>
-      </w:r>
-      <w:proofErr w:type="gramEnd"/>
-      <w:r>
-        <w:rPr>
-          <w:i/>
-        </w:rPr>
-        <w:t>)</w:t>
-      </w:r>
-      <w:r>
-        <w:t xml:space="preserve"> on any statements first, then the database. It’s good practice to close resources as soon as your done with them.</w:t>
-      </w:r>
-    </w:p>
-    <w:p>
-      <w:pPr>
-        <w:pStyle w:val="CGeneralText"/>
-        <w:numPr>
-          <w:ilvl w:val="0"/>
-          <w:numId w:val="21"/>
-        </w:numPr>
-        <w:rPr>
-          <w:i/>
-        </w:rPr>
-      </w:pPr>
-      <w:r>
-        <w:t>JDBC connection</w:t>
-      </w:r>
-      <w:r>
-        <w:t xml:space="preserve"> automatically commits database changes. </w:t>
-      </w:r>
-      <w:r>
-        <w:t xml:space="preserve">This can be disabled by called </w:t>
-      </w:r>
-      <w:proofErr w:type="spellStart"/>
-      <w:r>
-        <w:rPr>
-          <w:i/>
-        </w:rPr>
-        <w:t>setAutoCommit</w:t>
-      </w:r>
-      <w:proofErr w:type="spellEnd"/>
-      <w:r>
-        <w:rPr>
-          <w:i/>
-        </w:rPr>
-        <w:t>(false)</w:t>
-      </w:r>
-      <w:r>
-        <w:t xml:space="preserve">. You must then call </w:t>
-      </w:r>
-      <w:proofErr w:type="gramStart"/>
-      <w:r>
-        <w:rPr>
-          <w:i/>
-        </w:rPr>
-        <w:t>commit(</w:t>
-      </w:r>
-      <w:proofErr w:type="gramEnd"/>
-      <w:r>
-        <w:rPr>
-          <w:i/>
-        </w:rPr>
-        <w:t>)</w:t>
-      </w:r>
-      <w:r>
-        <w:t xml:space="preserve"> to manually commit changes before closing the connection.</w:t>
-      </w:r>
-    </w:p>
-    <w:p>
-      <w:pPr>
-        <w:pStyle w:val="CGeneralText"/>
-        <w:numPr>
-          <w:ilvl w:val="0"/>
-          <w:numId w:val="21"/>
-        </w:numPr>
-        <w:rPr>
-          <w:i/>
-        </w:rPr>
-      </w:pPr>
-      <w:r>
-        <w:t xml:space="preserve">If you use </w:t>
-      </w:r>
-      <w:proofErr w:type="gramStart"/>
-      <w:r>
-        <w:rPr>
-          <w:i/>
-        </w:rPr>
-        <w:t>execute(</w:t>
-      </w:r>
-      <w:proofErr w:type="gramEnd"/>
-      <w:r>
-        <w:rPr>
-          <w:i/>
-        </w:rPr>
-        <w:t>)</w:t>
-      </w:r>
-      <w:r>
-        <w:t xml:space="preserve"> to perform a query the results can be obtained by calling </w:t>
-      </w:r>
-      <w:proofErr w:type="spellStart"/>
-      <w:r>
-        <w:rPr>
-          <w:i/>
-        </w:rPr>
-        <w:t>getResultSet</w:t>
-      </w:r>
-      <w:proofErr w:type="spellEnd"/>
-      <w:r>
-        <w:rPr>
-          <w:i/>
-        </w:rPr>
-        <w:t>()</w:t>
-      </w:r>
-      <w:r>
-        <w:t>.</w:t>
-      </w:r>
-      <w:r>
-        <w:t xml:space="preserve"> It’s a buffer which contains all the date. You can use </w:t>
-      </w:r>
-      <w:proofErr w:type="spellStart"/>
-      <w:r>
-        <w:rPr>
-          <w:i/>
-        </w:rPr>
-        <w:t>ResultSet.next</w:t>
-      </w:r>
-      <w:proofErr w:type="spellEnd"/>
-      <w:r>
-        <w:rPr>
-          <w:i/>
-        </w:rPr>
-        <w:t>()</w:t>
-      </w:r>
-      <w:r>
-        <w:t xml:space="preserve"> to see if more data exists, then use </w:t>
-      </w:r>
-      <w:proofErr w:type="spellStart"/>
-      <w:r>
-        <w:rPr>
-          <w:i/>
-        </w:rPr>
-        <w:t>ResultSet.getString</w:t>
-      </w:r>
-      <w:proofErr w:type="spellEnd"/>
-      <w:r>
-        <w:rPr>
-          <w:i/>
-        </w:rPr>
-        <w:t xml:space="preserve">(), </w:t>
-      </w:r>
-      <w:proofErr w:type="spellStart"/>
-      <w:r>
-        <w:rPr>
-          <w:i/>
-        </w:rPr>
-        <w:t>ResultSet.getInt</w:t>
-      </w:r>
-      <w:proofErr w:type="spellEnd"/>
-      <w:r>
-        <w:rPr>
-          <w:i/>
-        </w:rPr>
-        <w:t>(), etc</w:t>
-      </w:r>
-      <w:r>
-        <w:t xml:space="preserve"> to cast it.</w:t>
-      </w:r>
-      <w:r>
-        <w:t xml:space="preserve"> Calling </w:t>
-      </w:r>
-      <w:proofErr w:type="gramStart"/>
-      <w:r>
-        <w:rPr>
-          <w:i/>
-        </w:rPr>
-        <w:t>next(</w:t>
-      </w:r>
-      <w:proofErr w:type="gramEnd"/>
-      <w:r>
-        <w:rPr>
-          <w:i/>
-        </w:rPr>
-        <w:t>)</w:t>
-      </w:r>
-      <w:r>
-        <w:t xml:space="preserve"> moves the cursor to the next row in the query results.</w:t>
-      </w:r>
-      <w:r>
-        <w:t xml:space="preserve"> Call </w:t>
-      </w:r>
-      <w:proofErr w:type="spellStart"/>
-      <w:r>
-        <w:rPr>
-          <w:i/>
-        </w:rPr>
-        <w:t>ResultSet.close</w:t>
-      </w:r>
-      <w:proofErr w:type="spellEnd"/>
-      <w:r>
-        <w:rPr>
-          <w:i/>
-        </w:rPr>
-        <w:t xml:space="preserve">() </w:t>
-      </w:r>
-      <w:r>
-        <w:t>to free resources.</w:t>
-      </w:r>
-      <w:r>
-        <w:t xml:space="preserve"> </w:t>
-      </w:r>
-    </w:p>
-    <w:p>
-      <w:pPr>
-        <w:pStyle w:val="CGeneralText"/>
-        <w:numPr>
-          <w:ilvl w:val="0"/>
-          <w:numId w:val="21"/>
-        </w:numPr>
-        <w:rPr>
-          <w:i/>
-        </w:rPr>
-      </w:pPr>
-      <w:proofErr w:type="spellStart"/>
-      <w:r>
-        <w:t>Statement.</w:t>
-      </w:r>
-      <w:r>
-        <w:rPr>
-          <w:i/>
-        </w:rPr>
-        <w:t>executeQuery</w:t>
-      </w:r>
-      <w:proofErr w:type="spellEnd"/>
-      <w:r>
-        <w:rPr>
-          <w:i/>
-        </w:rPr>
-        <w:t>()</w:t>
-      </w:r>
-      <w:r>
-        <w:t xml:space="preserve"> is equivalent to calling </w:t>
-      </w:r>
-      <w:proofErr w:type="gramStart"/>
-      <w:r>
-        <w:rPr>
-          <w:i/>
-        </w:rPr>
-        <w:t>execute(</w:t>
-      </w:r>
-      <w:proofErr w:type="gramEnd"/>
-      <w:r>
-        <w:rPr>
-          <w:i/>
-        </w:rPr>
-        <w:t>)</w:t>
-      </w:r>
-      <w:r>
-        <w:t xml:space="preserve"> and then calling </w:t>
-      </w:r>
-      <w:proofErr w:type="spellStart"/>
-      <w:r>
-        <w:rPr>
-          <w:i/>
-        </w:rPr>
-        <w:t>getResultSet</w:t>
-      </w:r>
-      <w:proofErr w:type="spellEnd"/>
-      <w:r>
-        <w:rPr>
-          <w:i/>
-        </w:rPr>
-        <w:t>()</w:t>
-      </w:r>
-      <w:r>
-        <w:t>.</w:t>
-      </w:r>
-      <w:r>
-        <w:t xml:space="preserve"> </w:t>
-      </w:r>
-      <w:r>
-        <w:t xml:space="preserve">Calling </w:t>
-      </w:r>
-      <w:proofErr w:type="spellStart"/>
-      <w:r>
-        <w:rPr>
-          <w:i/>
-        </w:rPr>
-        <w:t>ResultSet.getString</w:t>
-      </w:r>
-      <w:proofErr w:type="spellEnd"/>
-      <w:r>
-        <w:rPr>
-          <w:i/>
-        </w:rPr>
-        <w:t>(), etc</w:t>
-      </w:r>
-      <w:r>
-        <w:t xml:space="preserve"> with an actual column name is not recommended since it’s slow compared to using an index, it’s open to SQL injection attacks, and it’s susceptible to column name changes.</w:t>
-      </w:r>
-    </w:p>
-    <w:p>
-      <w:pPr>
-        <w:pStyle w:val="CGeneralText"/>
-        <w:numPr>
-          <w:ilvl w:val="0"/>
-          <w:numId w:val="0"/>
-        </w:numPr>
-        <w:ind w:left="720" w:hanging="360"/>
-      </w:pPr>
-    </w:p>
-    <w:p>
-      <w:pPr>
-        <w:pStyle w:val="CGeneralText"/>
-        <w:numPr>
-          <w:ilvl w:val="0"/>
-          <w:numId w:val="21"/>
-        </w:numPr>
-        <w:rPr>
-          <w:i/>
-        </w:rPr>
-      </w:pPr>
-      <w:r>
-        <w:t xml:space="preserve">Use try-with-resources to avoid having to </w:t>
-      </w:r>
-      <w:r>
-        <w:t xml:space="preserve">write messy finally clauses everywhere. A resource class implements </w:t>
-      </w:r>
-      <w:proofErr w:type="spellStart"/>
-      <w:r>
-        <w:rPr>
-          <w:i/>
-        </w:rPr>
-        <w:t>AutoCloseable</w:t>
-      </w:r>
-      <w:proofErr w:type="spellEnd"/>
-      <w:r>
-        <w:t>.</w:t>
-      </w:r>
-    </w:p>
-    <w:p>
-      <w:pPr>
-        <w:pStyle w:val="CGeneralText"/>
-        <w:numPr>
-          <w:ilvl w:val="0"/>
-          <w:numId w:val="21"/>
-        </w:numPr>
-        <w:rPr>
-          <w:i/>
-        </w:rPr>
-      </w:pPr>
-      <w:r>
-        <w:t>You can run SQL statements within DB Browser. This is recommended before typing an advanced statement into your code to see if the results are as expected.</w:t>
-      </w:r>
-    </w:p>
-    <w:p>
-      <w:pPr>
-        <w:pStyle w:val="CGeneralText"/>
-        <w:numPr>
-          <w:ilvl w:val="0"/>
-          <w:numId w:val="21"/>
-        </w:numPr>
-        <w:rPr>
-          <w:i/>
-        </w:rPr>
-      </w:pPr>
-      <w:r>
-        <w:t xml:space="preserve">Call </w:t>
-      </w:r>
-      <w:proofErr w:type="spellStart"/>
-      <w:r>
-        <w:t>ResultSet.getMetaData</w:t>
-      </w:r>
-      <w:proofErr w:type="spellEnd"/>
-      <w:r>
-        <w:t>() to find out information about table columns, e.g. number of columns, column names, column SQL types, table name, if it’s nullable, etc.</w:t>
-      </w:r>
-    </w:p>
-    <w:p>
-      <w:pPr>
-        <w:pStyle w:val="CGeneralText"/>
-        <w:numPr>
-          <w:ilvl w:val="0"/>
-          <w:numId w:val="0"/>
-        </w:numPr>
-        <w:ind w:left="720" w:hanging="360"/>
-        <w:rPr>
-          <w:i/>
-        </w:rPr>
-      </w:pPr>
-    </w:p>
-    <w:p>
-      <w:pPr>
-        <w:pStyle w:val="CGeneralText"/>
-        <w:numPr>
-          <w:ilvl w:val="0"/>
-          <w:numId w:val="21"/>
-        </w:numPr>
-        <w:rPr>
-          <w:i/>
-        </w:rPr>
-      </w:pPr>
-      <w:r>
-        <w:t xml:space="preserve">SQL injection attacks are possible when blindly accepting input from a user and appending it to </w:t>
-      </w:r>
-      <w:proofErr w:type="gramStart"/>
-      <w:r>
-        <w:t>a</w:t>
-      </w:r>
-      <w:proofErr w:type="gramEnd"/>
-      <w:r>
-        <w:t xml:space="preserve"> SQL string to be executed.</w:t>
-      </w:r>
-    </w:p>
-    <w:p>
-      <w:pPr>
-        <w:pStyle w:val="CGeneralText"/>
-        <w:numPr>
-          <w:ilvl w:val="0"/>
-          <w:numId w:val="21"/>
-        </w:numPr>
-        <w:rPr>
-          <w:i/>
-        </w:rPr>
-      </w:pPr>
-      <w:proofErr w:type="spellStart"/>
-      <w:r>
-        <w:rPr>
-          <w:i/>
-        </w:rPr>
-        <w:t>PreparedStatement</w:t>
-      </w:r>
-      <w:proofErr w:type="spellEnd"/>
-      <w:r>
-        <w:rPr>
-          <w:b/>
-          <w:i/>
-        </w:rPr>
-        <w:t xml:space="preserve"> </w:t>
-      </w:r>
-      <w:r>
-        <w:t>protects against this since you don’t just keep appending to a string.</w:t>
-      </w:r>
-      <w:r>
-        <w:t xml:space="preserve"> They allow use of </w:t>
-      </w:r>
-      <w:r>
-        <w:t>placeholders</w:t>
-      </w:r>
-      <w:r>
-        <w:t xml:space="preserve"> which makes them easier to work with. They build the query only onc</w:t>
-      </w:r>
-      <w:r>
-        <w:t>e (precompiled</w:t>
-      </w:r>
-      <w:r>
-        <w:t xml:space="preserve"> / stored procedure</w:t>
-      </w:r>
-      <w:r>
-        <w:t xml:space="preserve">) </w:t>
-      </w:r>
-      <w:r>
-        <w:t>which makes them faster than regular statements – only when the query is used more than once</w:t>
-      </w:r>
-      <w:r>
-        <w:t xml:space="preserve"> otherwise it’s slower</w:t>
-      </w:r>
-      <w:r>
-        <w:t>.</w:t>
-      </w:r>
-    </w:p>
-    <w:p>
-      <w:pPr>
-        <w:pStyle w:val="CGeneralText"/>
-        <w:numPr>
-          <w:ilvl w:val="0"/>
-          <w:numId w:val="21"/>
-        </w:numPr>
-        <w:rPr>
-          <w:i/>
-        </w:rPr>
-      </w:pPr>
-      <w:r>
-        <w:lastRenderedPageBreak/>
+        <w:rPr>
+          <w:i/>
+        </w:rPr>
+      </w:pPr>
+      <w:r>
         <w:t>Placeholders are represented by a ‘?’.</w:t>
       </w:r>
       <w:r>

</xml_diff>

<commit_message>
Covered events, event handlers/listeners, and creating instances to FXML objects.
</commit_message>
<xml_diff>
--- a/notes/Notes.docx
+++ b/notes/Notes.docx
@@ -15705,7 +15705,16 @@
       </w:r>
       <w:proofErr w:type="spellEnd"/>
       <w:r>
-        <w:t xml:space="preserve"> to it. Then go to the source file and create an instance variable with the same name as the id. Use the @FXML annotation to associate the two.</w:t>
+        <w:t xml:space="preserve"> to it. Then go to the source file and create an instance variable with the same name as the id. Use the </w:t>
+      </w:r>
+      <w:r>
+        <w:rPr>
+          <w:i/>
+        </w:rPr>
+        <w:t>@FXML</w:t>
+      </w:r>
+      <w:r>
+        <w:t xml:space="preserve"> annotation to associate the two.</w:t>
       </w:r>
     </w:p>
     <w:p>
@@ -15717,7 +15726,51 @@
         </w:numPr>
       </w:pPr>
       <w:r>
-        <w:t>Although not required, you should put the @FXML annotation above event handlers to make it clear.</w:t>
+        <w:t xml:space="preserve">Although not required, you should put the </w:t>
+      </w:r>
+      <w:r>
+        <w:rPr>
+          <w:i/>
+        </w:rPr>
+        <w:t>@FXML</w:t>
+      </w:r>
+      <w:r>
+        <w:t xml:space="preserve"> annotation above event handlers to make it clear.</w:t>
+      </w:r>
+    </w:p>
+    <w:p>
+      <w:pPr>
+        <w:pStyle w:val="CGeneralText"/>
+        <w:numPr>
+          <w:ilvl w:val="0"/>
+          <w:numId w:val="17"/>
+        </w:numPr>
+      </w:pPr>
+      <w:r>
+        <w:t xml:space="preserve">The </w:t>
+      </w:r>
+      <w:proofErr w:type="gramStart"/>
+      <w:r>
+        <w:rPr>
+          <w:i/>
+        </w:rPr>
+        <w:t>initialize(</w:t>
+      </w:r>
+      <w:proofErr w:type="gramEnd"/>
+      <w:r>
+        <w:rPr>
+          <w:i/>
+        </w:rPr>
+        <w:t>)</w:t>
+      </w:r>
+      <w:r>
+        <w:t xml:space="preserve"> </w:t>
+      </w:r>
+      <w:r>
+        <w:t xml:space="preserve">Controller </w:t>
+      </w:r>
+      <w:r>
+        <w:t>method is automatically called.</w:t>
       </w:r>
       <w:bookmarkStart w:id="0" w:name="_GoBack"/>
       <w:bookmarkEnd w:id="0"/>
@@ -16411,6 +16464,7 @@
         <w:spacing w:before="240"/>
       </w:pPr>
       <w:r>
+        <w:lastRenderedPageBreak/>
         <w:t xml:space="preserve">You might want to interrupt another thread if you know it’s no longer required, e.g. a thread that monitors the state of something. Call </w:t>
       </w:r>
       <w:proofErr w:type="spellStart"/>
@@ -16441,7 +16495,6 @@
         <w:spacing w:before="240"/>
       </w:pPr>
       <w:r>
-        <w:lastRenderedPageBreak/>
         <w:t xml:space="preserve">Use </w:t>
       </w:r>
       <w:proofErr w:type="spellStart"/>
@@ -17077,6 +17130,7 @@
         <w:rPr>
           <w:b/>
         </w:rPr>
+        <w:lastRenderedPageBreak/>
         <w:t>Reentrant</w:t>
       </w:r>
       <w:proofErr w:type="spellEnd"/>
@@ -17103,7 +17157,6 @@
         </w:rPr>
       </w:pPr>
       <w:r>
-        <w:lastRenderedPageBreak/>
         <w:t xml:space="preserve">The disadvantages of synchronized code can be avoided using a </w:t>
       </w:r>
       <w:proofErr w:type="spellStart"/>
@@ -17958,6 +18011,7 @@
         </w:numPr>
       </w:pPr>
       <w:r>
+        <w:lastRenderedPageBreak/>
         <w:t xml:space="preserve">When multiple threads read/write to one variable we can get </w:t>
       </w:r>
       <w:r>
@@ -17970,11 +18024,7 @@
         <w:t xml:space="preserve"> errors. Some variables are saved to the cache on the processor to speed up calculations. Volatile forces th</w:t>
       </w:r>
       <w:r>
-        <w:t xml:space="preserve">e variables </w:t>
-      </w:r>
-      <w:r>
-        <w:lastRenderedPageBreak/>
-        <w:t xml:space="preserve">to </w:t>
+        <w:t xml:space="preserve">e variables to </w:t>
       </w:r>
       <w:r>
         <w:t>update in the main memory rather than the cache</w:t>

</xml_diff>

<commit_message>
Continued section 20. Covering database use with JavaFX programs.
</commit_message>
<xml_diff>
--- a/notes/Notes.docx
+++ b/notes/Notes.docx
@@ -19495,6 +19495,7 @@
         <w:t xml:space="preserve">() == </w:t>
       </w:r>
       <w:proofErr w:type="spellStart"/>
+      <w:proofErr w:type="gramStart"/>
       <w:r>
         <w:rPr>
           <w:i/>
@@ -19502,6 +19503,7 @@
         <w:t>Service.State.SUCCEEDED</w:t>
       </w:r>
       <w:proofErr w:type="spellEnd"/>
+      <w:proofErr w:type="gramEnd"/>
       <w:r>
         <w:t xml:space="preserve"> then call </w:t>
       </w:r>
@@ -19522,472 +19524,475 @@
       <w:r>
         <w:t xml:space="preserve"> before calling </w:t>
       </w:r>
-      <w:r>
-        <w:rPr>
-          <w:i/>
-        </w:rPr>
-        <w:t>Service.start()</w:t>
+      <w:proofErr w:type="spellStart"/>
+      <w:r>
+        <w:rPr>
+          <w:i/>
+        </w:rPr>
+        <w:t>Service.start</w:t>
+      </w:r>
+      <w:proofErr w:type="spellEnd"/>
+      <w:r>
+        <w:rPr>
+          <w:i/>
+        </w:rPr>
+        <w:t>()</w:t>
       </w:r>
       <w:r>
         <w:t>.</w:t>
+      </w:r>
+    </w:p>
+    <w:p>
+      <w:pPr>
+        <w:pStyle w:val="CGeneralText"/>
+        <w:numPr>
+          <w:ilvl w:val="0"/>
+          <w:numId w:val="0"/>
+        </w:numPr>
+        <w:ind w:left="720" w:hanging="360"/>
+      </w:pPr>
+    </w:p>
+    <w:p>
+      <w:pPr>
+        <w:pStyle w:val="CGeneralText"/>
+        <w:numPr>
+          <w:ilvl w:val="0"/>
+          <w:numId w:val="0"/>
+        </w:numPr>
+        <w:ind w:left="720" w:hanging="360"/>
+        <w:rPr>
+          <w:b/>
+        </w:rPr>
+      </w:pPr>
+      <w:r>
+        <w:rPr>
+          <w:b/>
+        </w:rPr>
+        <w:t>Section 17: Lambda expressions</w:t>
+      </w:r>
+    </w:p>
+    <w:p>
+      <w:pPr>
+        <w:pStyle w:val="CGeneralText"/>
+        <w:numPr>
+          <w:ilvl w:val="0"/>
+          <w:numId w:val="0"/>
+        </w:numPr>
+        <w:ind w:left="720" w:hanging="360"/>
+      </w:pPr>
+    </w:p>
+    <w:p>
+      <w:pPr>
+        <w:pStyle w:val="CGeneralText"/>
+        <w:numPr>
+          <w:ilvl w:val="0"/>
+          <w:numId w:val="20"/>
+        </w:numPr>
+      </w:pPr>
+      <w:r>
+        <w:t>&gt;</w:t>
+      </w:r>
+    </w:p>
+    <w:p>
+      <w:pPr>
+        <w:pStyle w:val="CGeneralText"/>
+        <w:numPr>
+          <w:ilvl w:val="0"/>
+          <w:numId w:val="0"/>
+        </w:numPr>
+        <w:ind w:left="720" w:hanging="360"/>
+      </w:pPr>
+    </w:p>
+    <w:p>
+      <w:pPr>
+        <w:pStyle w:val="CGeneralText"/>
+        <w:numPr>
+          <w:ilvl w:val="0"/>
+          <w:numId w:val="0"/>
+        </w:numPr>
+        <w:ind w:left="720" w:hanging="360"/>
+        <w:rPr>
+          <w:b/>
+        </w:rPr>
+      </w:pPr>
+      <w:r>
+        <w:rPr>
+          <w:b/>
+        </w:rPr>
+        <w:t>Section 18: Regular expressions</w:t>
+      </w:r>
+    </w:p>
+    <w:p>
+      <w:pPr>
+        <w:pStyle w:val="CGeneralText"/>
+        <w:numPr>
+          <w:ilvl w:val="0"/>
+          <w:numId w:val="0"/>
+        </w:numPr>
+        <w:ind w:left="720" w:hanging="360"/>
+      </w:pPr>
+    </w:p>
+    <w:p>
+      <w:pPr>
+        <w:pStyle w:val="CGeneralText"/>
+        <w:numPr>
+          <w:ilvl w:val="0"/>
+          <w:numId w:val="20"/>
+        </w:numPr>
+      </w:pPr>
+      <w:r>
+        <w:t>&gt;</w:t>
+      </w:r>
+    </w:p>
+    <w:p>
+      <w:pPr>
+        <w:pStyle w:val="CGeneralText"/>
+        <w:numPr>
+          <w:ilvl w:val="0"/>
+          <w:numId w:val="0"/>
+        </w:numPr>
+        <w:ind w:left="720" w:hanging="360"/>
+      </w:pPr>
+    </w:p>
+    <w:p>
+      <w:pPr>
+        <w:pStyle w:val="CGeneralText"/>
+        <w:numPr>
+          <w:ilvl w:val="0"/>
+          <w:numId w:val="0"/>
+        </w:numPr>
+        <w:ind w:left="720" w:hanging="360"/>
+        <w:rPr>
+          <w:b/>
+        </w:rPr>
+      </w:pPr>
+      <w:r>
+        <w:rPr>
+          <w:b/>
+        </w:rPr>
+        <w:t>Section 19: Debugging and unit testing</w:t>
+      </w:r>
+    </w:p>
+    <w:p>
+      <w:pPr>
+        <w:pStyle w:val="CGeneralText"/>
+        <w:numPr>
+          <w:ilvl w:val="0"/>
+          <w:numId w:val="0"/>
+        </w:numPr>
+        <w:ind w:left="720" w:hanging="360"/>
+      </w:pPr>
+    </w:p>
+    <w:p>
+      <w:pPr>
+        <w:pStyle w:val="CGeneralText"/>
+        <w:numPr>
+          <w:ilvl w:val="0"/>
+          <w:numId w:val="20"/>
+        </w:numPr>
+      </w:pPr>
+      <w:r>
+        <w:t>&gt;</w:t>
+      </w:r>
+    </w:p>
+    <w:p>
+      <w:pPr>
+        <w:pStyle w:val="CGeneralText"/>
+        <w:numPr>
+          <w:ilvl w:val="0"/>
+          <w:numId w:val="0"/>
+        </w:numPr>
+        <w:ind w:left="720" w:hanging="360"/>
+      </w:pPr>
+    </w:p>
+    <w:p>
+      <w:pPr>
+        <w:pStyle w:val="CGeneralText"/>
+        <w:numPr>
+          <w:ilvl w:val="0"/>
+          <w:numId w:val="0"/>
+        </w:numPr>
+        <w:ind w:left="720" w:hanging="360"/>
+        <w:rPr>
+          <w:b/>
+        </w:rPr>
+      </w:pPr>
+      <w:r>
+        <w:rPr>
+          <w:b/>
+        </w:rPr>
+        <w:t>Section 20: Databases</w:t>
+      </w:r>
+    </w:p>
+    <w:p>
+      <w:pPr>
+        <w:pStyle w:val="CGeneralText"/>
+        <w:numPr>
+          <w:ilvl w:val="0"/>
+          <w:numId w:val="0"/>
+        </w:numPr>
+        <w:ind w:left="720" w:hanging="360"/>
+      </w:pPr>
+    </w:p>
+    <w:p>
+      <w:pPr>
+        <w:pStyle w:val="CGeneralText"/>
+        <w:numPr>
+          <w:ilvl w:val="0"/>
+          <w:numId w:val="20"/>
+        </w:numPr>
+      </w:pPr>
+      <w:r>
+        <w:rPr>
+          <w:b/>
+        </w:rPr>
+        <w:t>Database</w:t>
+      </w:r>
+      <w:r>
+        <w:t xml:space="preserve"> refers to a container which contains all the data you store, how its structured, </w:t>
+      </w:r>
+      <w:r>
+        <w:t>the queries and views</w:t>
+      </w:r>
+      <w:r>
+        <w:t>.</w:t>
+      </w:r>
+    </w:p>
+    <w:p>
+      <w:pPr>
+        <w:pStyle w:val="CGeneralText"/>
+        <w:numPr>
+          <w:ilvl w:val="0"/>
+          <w:numId w:val="20"/>
+        </w:numPr>
+      </w:pPr>
+      <w:r>
+        <w:t>SQLite stores databases on a single file.</w:t>
+      </w:r>
+      <w:r>
+        <w:t xml:space="preserve"> This isn’t done by most database systems.</w:t>
+      </w:r>
+    </w:p>
+    <w:p>
+      <w:pPr>
+        <w:pStyle w:val="CGeneralText"/>
+        <w:numPr>
+          <w:ilvl w:val="0"/>
+          <w:numId w:val="20"/>
+        </w:numPr>
+      </w:pPr>
+      <w:r>
+        <w:t xml:space="preserve">A </w:t>
+      </w:r>
+      <w:r>
+        <w:rPr>
+          <w:b/>
+        </w:rPr>
+        <w:t>database dictionary</w:t>
+      </w:r>
+      <w:r>
+        <w:t xml:space="preserve"> provides a comprehensive list of the structure and types of data in the database.</w:t>
+      </w:r>
+    </w:p>
+    <w:p>
+      <w:pPr>
+        <w:pStyle w:val="CGeneralText"/>
+        <w:numPr>
+          <w:ilvl w:val="0"/>
+          <w:numId w:val="20"/>
+        </w:numPr>
+      </w:pPr>
+      <w:r>
+        <w:t xml:space="preserve">A </w:t>
+      </w:r>
+      <w:r>
+        <w:rPr>
+          <w:b/>
+        </w:rPr>
+        <w:t>table</w:t>
+      </w:r>
+      <w:r>
+        <w:t xml:space="preserve"> is a collection of related data held in a database.</w:t>
+      </w:r>
+      <w:r>
+        <w:t xml:space="preserve"> Example</w:t>
+      </w:r>
+      <w:r>
+        <w:t xml:space="preserve"> 1</w:t>
+      </w:r>
+      <w:r>
+        <w:t>: A contacts table can contain name, address and phone number</w:t>
+      </w:r>
+      <w:r>
+        <w:t xml:space="preserve"> fields</w:t>
+      </w:r>
+      <w:r>
+        <w:t>.</w:t>
+      </w:r>
+      <w:r>
+        <w:t xml:space="preserve"> Example 2: An invoice can contain ID, date, item, and </w:t>
+      </w:r>
+      <w:r>
+        <w:lastRenderedPageBreak/>
+        <w:t>cost of item sold</w:t>
+      </w:r>
+      <w:r>
+        <w:t xml:space="preserve"> fields</w:t>
+      </w:r>
+      <w:r>
+        <w:t>.</w:t>
+      </w:r>
+      <w:r>
+        <w:t xml:space="preserve"> These are examples of structured data. Big Data / Hadoop uses NoSQL which uses unstructured data.</w:t>
+      </w:r>
+    </w:p>
+    <w:p>
+      <w:pPr>
+        <w:pStyle w:val="CGeneralText"/>
+        <w:numPr>
+          <w:ilvl w:val="0"/>
+          <w:numId w:val="20"/>
+        </w:numPr>
+      </w:pPr>
+      <w:r>
+        <w:rPr>
+          <w:b/>
+        </w:rPr>
+        <w:t xml:space="preserve">Fields/columns </w:t>
+      </w:r>
+      <w:r>
+        <w:t>store the actual data. They have a type and name. They can store numbers, text, audio, images, dates and times, etc. They are analogous to arrays in Java.</w:t>
+      </w:r>
+    </w:p>
+    <w:p>
+      <w:pPr>
+        <w:pStyle w:val="CGeneralText"/>
+        <w:numPr>
+          <w:ilvl w:val="0"/>
+          <w:numId w:val="20"/>
+        </w:numPr>
+      </w:pPr>
+      <w:r>
+        <w:rPr>
+          <w:b/>
+        </w:rPr>
+        <w:t>Record/row</w:t>
+      </w:r>
+      <w:r>
+        <w:t xml:space="preserve"> a collection of all columns for one entry.</w:t>
+      </w:r>
+    </w:p>
+    <w:p>
+      <w:pPr>
+        <w:pStyle w:val="CGeneralText"/>
+        <w:numPr>
+          <w:ilvl w:val="0"/>
+          <w:numId w:val="20"/>
+        </w:numPr>
+      </w:pPr>
+      <w:r>
+        <w:rPr>
+          <w:b/>
+        </w:rPr>
+        <w:t>Flat file database</w:t>
+      </w:r>
+      <w:r>
+        <w:t xml:space="preserve"> stores all data in a single table.</w:t>
+      </w:r>
+      <w:r>
+        <w:t xml:space="preserve"> This results in a lot of duplication.</w:t>
+      </w:r>
+      <w:r>
+        <w:t xml:space="preserve"> Not used much these days</w:t>
+      </w:r>
+      <w:r>
+        <w:t xml:space="preserve"> since to update data in one place you </w:t>
+      </w:r>
+      <w:proofErr w:type="gramStart"/>
+      <w:r>
+        <w:t>have to</w:t>
+      </w:r>
+      <w:proofErr w:type="gramEnd"/>
+      <w:r>
+        <w:t xml:space="preserve"> update it in the duplicated places too</w:t>
+      </w:r>
+      <w:r>
+        <w:t>.</w:t>
+      </w:r>
+      <w:r>
+        <w:t xml:space="preserve"> In a relational database, tables can be related to other tables to prevent this.</w:t>
+      </w:r>
+    </w:p>
+    <w:p>
+      <w:pPr>
+        <w:pStyle w:val="CGeneralText"/>
+        <w:numPr>
+          <w:ilvl w:val="0"/>
+          <w:numId w:val="20"/>
+        </w:numPr>
+      </w:pPr>
+      <w:r>
+        <w:t xml:space="preserve">Tables are related to other tables on a single column, this is called a </w:t>
+      </w:r>
+      <w:r>
+        <w:rPr>
+          <w:b/>
+        </w:rPr>
+        <w:t>join</w:t>
+      </w:r>
+      <w:r>
+        <w:t>.</w:t>
+      </w:r>
+      <w:r>
+        <w:t xml:space="preserve"> </w:t>
+      </w:r>
+      <w:r>
+        <w:t xml:space="preserve">There are different types of joins. One to many is when one row corresponds to many rows – e.g. customer data and orders data. </w:t>
+      </w:r>
+    </w:p>
+    <w:p>
+      <w:pPr>
+        <w:pStyle w:val="CGeneralText"/>
+        <w:numPr>
+          <w:ilvl w:val="0"/>
+          <w:numId w:val="20"/>
+        </w:numPr>
+      </w:pPr>
+      <w:r>
+        <w:rPr>
+          <w:b/>
+        </w:rPr>
+        <w:t>View</w:t>
+      </w:r>
+      <w:r>
+        <w:t xml:space="preserve"> is a selection of rows and columns, possibly from more than one table.</w:t>
+      </w:r>
+    </w:p>
+    <w:p>
+      <w:pPr>
+        <w:pStyle w:val="CGeneralText"/>
+        <w:numPr>
+          <w:ilvl w:val="0"/>
+          <w:numId w:val="0"/>
+        </w:numPr>
+        <w:ind w:left="720" w:hanging="360"/>
+      </w:pPr>
+    </w:p>
+    <w:p>
+      <w:pPr>
+        <w:pStyle w:val="CGeneralText"/>
+        <w:numPr>
+          <w:ilvl w:val="0"/>
+          <w:numId w:val="20"/>
+        </w:numPr>
+      </w:pPr>
+      <w:r>
+        <w:t>Install SQLite from the official website. Copy the files to a permanent location on your storage device. Add it</w:t>
       </w:r>
       <w:bookmarkStart w:id="0" w:name="_GoBack"/>
       <w:bookmarkEnd w:id="0"/>
-    </w:p>
-    <w:p>
-      <w:pPr>
-        <w:pStyle w:val="CGeneralText"/>
-        <w:numPr>
-          <w:ilvl w:val="0"/>
-          <w:numId w:val="0"/>
-        </w:numPr>
-        <w:ind w:left="720" w:hanging="360"/>
-      </w:pPr>
-    </w:p>
-    <w:p>
-      <w:pPr>
-        <w:pStyle w:val="CGeneralText"/>
-        <w:numPr>
-          <w:ilvl w:val="0"/>
-          <w:numId w:val="0"/>
-        </w:numPr>
-        <w:ind w:left="720" w:hanging="360"/>
-        <w:rPr>
-          <w:b/>
-        </w:rPr>
-      </w:pPr>
-      <w:r>
-        <w:rPr>
-          <w:b/>
-        </w:rPr>
-        <w:t>Section 17: Lambda expressions</w:t>
-      </w:r>
-    </w:p>
-    <w:p>
-      <w:pPr>
-        <w:pStyle w:val="CGeneralText"/>
-        <w:numPr>
-          <w:ilvl w:val="0"/>
-          <w:numId w:val="0"/>
-        </w:numPr>
-        <w:ind w:left="720" w:hanging="360"/>
-      </w:pPr>
-    </w:p>
-    <w:p>
-      <w:pPr>
-        <w:pStyle w:val="CGeneralText"/>
-        <w:numPr>
-          <w:ilvl w:val="0"/>
-          <w:numId w:val="20"/>
-        </w:numPr>
-      </w:pPr>
-      <w:r>
-        <w:t>&gt;</w:t>
-      </w:r>
-    </w:p>
-    <w:p>
-      <w:pPr>
-        <w:pStyle w:val="CGeneralText"/>
-        <w:numPr>
-          <w:ilvl w:val="0"/>
-          <w:numId w:val="0"/>
-        </w:numPr>
-        <w:ind w:left="720" w:hanging="360"/>
-      </w:pPr>
-    </w:p>
-    <w:p>
-      <w:pPr>
-        <w:pStyle w:val="CGeneralText"/>
-        <w:numPr>
-          <w:ilvl w:val="0"/>
-          <w:numId w:val="0"/>
-        </w:numPr>
-        <w:ind w:left="720" w:hanging="360"/>
-        <w:rPr>
-          <w:b/>
-        </w:rPr>
-      </w:pPr>
-      <w:r>
-        <w:rPr>
-          <w:b/>
-        </w:rPr>
-        <w:t>Section 18: Regular expressions</w:t>
-      </w:r>
-    </w:p>
-    <w:p>
-      <w:pPr>
-        <w:pStyle w:val="CGeneralText"/>
-        <w:numPr>
-          <w:ilvl w:val="0"/>
-          <w:numId w:val="0"/>
-        </w:numPr>
-        <w:ind w:left="720" w:hanging="360"/>
-      </w:pPr>
-    </w:p>
-    <w:p>
-      <w:pPr>
-        <w:pStyle w:val="CGeneralText"/>
-        <w:numPr>
-          <w:ilvl w:val="0"/>
-          <w:numId w:val="20"/>
-        </w:numPr>
-      </w:pPr>
-      <w:r>
-        <w:t>&gt;</w:t>
-      </w:r>
-    </w:p>
-    <w:p>
-      <w:pPr>
-        <w:pStyle w:val="CGeneralText"/>
-        <w:numPr>
-          <w:ilvl w:val="0"/>
-          <w:numId w:val="0"/>
-        </w:numPr>
-        <w:ind w:left="720" w:hanging="360"/>
-      </w:pPr>
-    </w:p>
-    <w:p>
-      <w:pPr>
-        <w:pStyle w:val="CGeneralText"/>
-        <w:numPr>
-          <w:ilvl w:val="0"/>
-          <w:numId w:val="0"/>
-        </w:numPr>
-        <w:ind w:left="720" w:hanging="360"/>
-        <w:rPr>
-          <w:b/>
-        </w:rPr>
-      </w:pPr>
-      <w:r>
-        <w:rPr>
-          <w:b/>
-        </w:rPr>
-        <w:t>Section 19: Debugging and unit testing</w:t>
-      </w:r>
-    </w:p>
-    <w:p>
-      <w:pPr>
-        <w:pStyle w:val="CGeneralText"/>
-        <w:numPr>
-          <w:ilvl w:val="0"/>
-          <w:numId w:val="0"/>
-        </w:numPr>
-        <w:ind w:left="720" w:hanging="360"/>
-      </w:pPr>
-    </w:p>
-    <w:p>
-      <w:pPr>
-        <w:pStyle w:val="CGeneralText"/>
-        <w:numPr>
-          <w:ilvl w:val="0"/>
-          <w:numId w:val="20"/>
-        </w:numPr>
-      </w:pPr>
-      <w:r>
-        <w:t>&gt;</w:t>
-      </w:r>
-    </w:p>
-    <w:p>
-      <w:pPr>
-        <w:pStyle w:val="CGeneralText"/>
-        <w:numPr>
-          <w:ilvl w:val="0"/>
-          <w:numId w:val="0"/>
-        </w:numPr>
-        <w:ind w:left="720" w:hanging="360"/>
-      </w:pPr>
-    </w:p>
-    <w:p>
-      <w:pPr>
-        <w:pStyle w:val="CGeneralText"/>
-        <w:numPr>
-          <w:ilvl w:val="0"/>
-          <w:numId w:val="0"/>
-        </w:numPr>
-        <w:ind w:left="720" w:hanging="360"/>
-        <w:rPr>
-          <w:b/>
-        </w:rPr>
-      </w:pPr>
-      <w:r>
-        <w:rPr>
-          <w:b/>
-        </w:rPr>
-        <w:t>Section 20: Databases</w:t>
-      </w:r>
-    </w:p>
-    <w:p>
-      <w:pPr>
-        <w:pStyle w:val="CGeneralText"/>
-        <w:numPr>
-          <w:ilvl w:val="0"/>
-          <w:numId w:val="0"/>
-        </w:numPr>
-        <w:ind w:left="720" w:hanging="360"/>
-      </w:pPr>
-    </w:p>
-    <w:p>
-      <w:pPr>
-        <w:pStyle w:val="CGeneralText"/>
-        <w:numPr>
-          <w:ilvl w:val="0"/>
-          <w:numId w:val="20"/>
-        </w:numPr>
-      </w:pPr>
-      <w:r>
-        <w:rPr>
-          <w:b/>
-        </w:rPr>
-        <w:t>Database</w:t>
-      </w:r>
-      <w:r>
-        <w:t xml:space="preserve"> refers to a container which contains all the data you store, how its structured, </w:t>
-      </w:r>
-      <w:r>
-        <w:t>the queries and views</w:t>
-      </w:r>
-      <w:r>
-        <w:t>.</w:t>
-      </w:r>
-    </w:p>
-    <w:p>
-      <w:pPr>
-        <w:pStyle w:val="CGeneralText"/>
-        <w:numPr>
-          <w:ilvl w:val="0"/>
-          <w:numId w:val="20"/>
-        </w:numPr>
-      </w:pPr>
-      <w:r>
-        <w:t>SQLite stores databases on a single file.</w:t>
-      </w:r>
-      <w:r>
-        <w:t xml:space="preserve"> This isn’t done by most database systems.</w:t>
-      </w:r>
-    </w:p>
-    <w:p>
-      <w:pPr>
-        <w:pStyle w:val="CGeneralText"/>
-        <w:numPr>
-          <w:ilvl w:val="0"/>
-          <w:numId w:val="20"/>
-        </w:numPr>
-      </w:pPr>
-      <w:r>
-        <w:t xml:space="preserve">A </w:t>
-      </w:r>
-      <w:r>
-        <w:rPr>
-          <w:b/>
-        </w:rPr>
-        <w:t>database dictionary</w:t>
-      </w:r>
-      <w:r>
-        <w:t xml:space="preserve"> provides a comprehensive list of the structure and types of data in the database.</w:t>
-      </w:r>
-    </w:p>
-    <w:p>
-      <w:pPr>
-        <w:pStyle w:val="CGeneralText"/>
-        <w:numPr>
-          <w:ilvl w:val="0"/>
-          <w:numId w:val="20"/>
-        </w:numPr>
-      </w:pPr>
-      <w:r>
-        <w:t xml:space="preserve">A </w:t>
-      </w:r>
-      <w:r>
-        <w:rPr>
-          <w:b/>
-        </w:rPr>
-        <w:t>table</w:t>
-      </w:r>
-      <w:r>
-        <w:t xml:space="preserve"> is a collection of related data held in a database.</w:t>
-      </w:r>
-      <w:r>
-        <w:t xml:space="preserve"> Example</w:t>
-      </w:r>
-      <w:r>
-        <w:t xml:space="preserve"> 1</w:t>
-      </w:r>
-      <w:r>
-        <w:t>: A contacts table can contain name, address and phone number</w:t>
-      </w:r>
-      <w:r>
-        <w:t xml:space="preserve"> fields</w:t>
-      </w:r>
-      <w:r>
-        <w:t>.</w:t>
-      </w:r>
-      <w:r>
-        <w:t xml:space="preserve"> Example 2: An invoice can contain ID, date, item, and </w:t>
-      </w:r>
-      <w:r>
-        <w:lastRenderedPageBreak/>
-        <w:t>cost of item sold</w:t>
-      </w:r>
-      <w:r>
-        <w:t xml:space="preserve"> fields</w:t>
-      </w:r>
-      <w:r>
-        <w:t>.</w:t>
-      </w:r>
-      <w:r>
-        <w:t xml:space="preserve"> These are examples of structured data. Big Data / Hadoop uses NoSQL which uses unstructured data.</w:t>
-      </w:r>
-    </w:p>
-    <w:p>
-      <w:pPr>
-        <w:pStyle w:val="CGeneralText"/>
-        <w:numPr>
-          <w:ilvl w:val="0"/>
-          <w:numId w:val="20"/>
-        </w:numPr>
-      </w:pPr>
-      <w:r>
-        <w:rPr>
-          <w:b/>
-        </w:rPr>
-        <w:t xml:space="preserve">Fields/columns </w:t>
-      </w:r>
-      <w:r>
-        <w:t>store the actual data. They have a type and name. They can store numbers, text, audio, images, dates and times, etc. They are analogous to arrays in Java.</w:t>
-      </w:r>
-    </w:p>
-    <w:p>
-      <w:pPr>
-        <w:pStyle w:val="CGeneralText"/>
-        <w:numPr>
-          <w:ilvl w:val="0"/>
-          <w:numId w:val="20"/>
-        </w:numPr>
-      </w:pPr>
-      <w:r>
-        <w:rPr>
-          <w:b/>
-        </w:rPr>
-        <w:t>Record/row</w:t>
-      </w:r>
-      <w:r>
-        <w:t xml:space="preserve"> a collection of all columns for one entry.</w:t>
-      </w:r>
-    </w:p>
-    <w:p>
-      <w:pPr>
-        <w:pStyle w:val="CGeneralText"/>
-        <w:numPr>
-          <w:ilvl w:val="0"/>
-          <w:numId w:val="20"/>
-        </w:numPr>
-      </w:pPr>
-      <w:r>
-        <w:rPr>
-          <w:b/>
-        </w:rPr>
-        <w:t>Flat file database</w:t>
-      </w:r>
-      <w:r>
-        <w:t xml:space="preserve"> stores all data in a single table.</w:t>
-      </w:r>
-      <w:r>
-        <w:t xml:space="preserve"> This results in a lot of duplication.</w:t>
-      </w:r>
-      <w:r>
-        <w:t xml:space="preserve"> Not used much these days</w:t>
-      </w:r>
-      <w:r>
-        <w:t xml:space="preserve"> since to update data in one place you </w:t>
-      </w:r>
-      <w:proofErr w:type="gramStart"/>
-      <w:r>
-        <w:t>have to</w:t>
-      </w:r>
-      <w:proofErr w:type="gramEnd"/>
-      <w:r>
-        <w:t xml:space="preserve"> update it in the duplicated places too</w:t>
-      </w:r>
-      <w:r>
-        <w:t>.</w:t>
-      </w:r>
-      <w:r>
-        <w:t xml:space="preserve"> In a relational database, tables can be related to other tables to prevent this.</w:t>
-      </w:r>
-    </w:p>
-    <w:p>
-      <w:pPr>
-        <w:pStyle w:val="CGeneralText"/>
-        <w:numPr>
-          <w:ilvl w:val="0"/>
-          <w:numId w:val="20"/>
-        </w:numPr>
-      </w:pPr>
-      <w:r>
-        <w:t xml:space="preserve">Tables are related to other tables on a single column, this is called a </w:t>
-      </w:r>
-      <w:r>
-        <w:rPr>
-          <w:b/>
-        </w:rPr>
-        <w:t>join</w:t>
-      </w:r>
-      <w:r>
-        <w:t>.</w:t>
-      </w:r>
-      <w:r>
-        <w:t xml:space="preserve"> </w:t>
-      </w:r>
-      <w:r>
-        <w:t xml:space="preserve">There are different types of joins. One to many is when one row corresponds to many rows – e.g. customer data and orders data. </w:t>
-      </w:r>
-    </w:p>
-    <w:p>
-      <w:pPr>
-        <w:pStyle w:val="CGeneralText"/>
-        <w:numPr>
-          <w:ilvl w:val="0"/>
-          <w:numId w:val="20"/>
-        </w:numPr>
-      </w:pPr>
-      <w:r>
-        <w:rPr>
-          <w:b/>
-        </w:rPr>
-        <w:t>View</w:t>
-      </w:r>
-      <w:r>
-        <w:t xml:space="preserve"> is a selection of rows and columns, possibly from more than one table.</w:t>
-      </w:r>
-    </w:p>
-    <w:p>
-      <w:pPr>
-        <w:pStyle w:val="CGeneralText"/>
-        <w:numPr>
-          <w:ilvl w:val="0"/>
-          <w:numId w:val="0"/>
-        </w:numPr>
-        <w:ind w:left="720" w:hanging="360"/>
-      </w:pPr>
-    </w:p>
-    <w:p>
-      <w:pPr>
-        <w:pStyle w:val="CGeneralText"/>
-        <w:numPr>
-          <w:ilvl w:val="0"/>
-          <w:numId w:val="20"/>
-        </w:numPr>
-      </w:pPr>
-      <w:r>
-        <w:t xml:space="preserve">Install SQLite from the official website. Copy the files to a permanent location on your storage device. Add </w:t>
-      </w:r>
-      <w:proofErr w:type="gramStart"/>
-      <w:r>
-        <w:t>it’s</w:t>
-      </w:r>
-      <w:proofErr w:type="gramEnd"/>
-      <w:r>
-        <w:t xml:space="preserve"> path to Window’s path environment variable. Open command prompt and type </w:t>
+      <w:r>
+        <w:t xml:space="preserve">s path to Window’s path environment variable. Open command prompt and type </w:t>
       </w:r>
       <w:r>
         <w:rPr>
@@ -25147,6 +25152,30 @@
       <w:r>
         <w:t>t.</w:t>
       </w:r>
+    </w:p>
+    <w:p>
+      <w:pPr>
+        <w:pStyle w:val="CGeneralText"/>
+        <w:numPr>
+          <w:ilvl w:val="0"/>
+          <w:numId w:val="0"/>
+        </w:numPr>
+        <w:spacing w:before="240"/>
+        <w:ind w:left="720" w:hanging="360"/>
+        <w:rPr>
+          <w:i/>
+        </w:rPr>
+      </w:pPr>
+    </w:p>
+    <w:p>
+      <w:pPr>
+        <w:pStyle w:val="CGeneralText"/>
+        <w:numPr>
+          <w:ilvl w:val="0"/>
+          <w:numId w:val="21"/>
+        </w:numPr>
+        <w:spacing w:before="240"/>
+      </w:pPr>
     </w:p>
     <w:p>
       <w:pPr>
@@ -26773,7 +26802,7 @@
   <w:abstractNum w:abstractNumId="12" w15:restartNumberingAfterBreak="0">
     <w:nsid w:val="51737483"/>
     <w:multiLevelType w:val="hybridMultilevel"/>
-    <w:tmpl w:val="69729E7E"/>
+    <w:tmpl w:val="61F0AA9C"/>
     <w:lvl w:ilvl="0" w:tplc="08090001">
       <w:start w:val="1"/>
       <w:numFmt w:val="bullet"/>

</xml_diff>

<commit_message>
Covered using multiple catch statements, and handling multiple exceptions in one catch statement.
</commit_message>
<xml_diff>
--- a/notes/Notes.docx
+++ b/notes/Notes.docx
@@ -2455,7 +2455,7 @@
         <w:rPr/>
         <w:t xml:space="preserve">Unicode character tables may be useful: </w:t>
       </w:r>
-      <w:hyperlink r:id="R2f4c9f5394bd4a89">
+      <w:hyperlink r:id="Rf2b9e43629534e97">
         <w:r>
           <w:rPr>
             <w:rStyle w:val="Hyperlink"/>
@@ -15636,6 +15636,7 @@
           <w:ilvl w:val="0"/>
           <w:numId w:val="16"/>
         </w:numPr>
+        <w:bidi w:val="0"/>
         <w:rPr>
           <w:b w:val="1"/>
           <w:bCs w:val="1"/>
@@ -18429,7 +18430,7 @@
         <w:rPr/>
         <w:t xml:space="preserve"> provides up to date installers: </w:t>
       </w:r>
-      <w:hyperlink r:id="Rc608ddd1984649fb">
+      <w:hyperlink r:id="R95b810c539664a20">
         <w:r>
           <w:rPr>
             <w:rStyle w:val="Hyperlink"/>
@@ -19018,228 +19019,738 @@
           <w:numId w:val="22"/>
         </w:numPr>
         <w:rPr>
+          <w:rFonts w:ascii="Calibri" w:hAnsi="Calibri" w:eastAsia="Calibri" w:cs="Calibri" w:asciiTheme="minorAscii" w:hAnsiTheme="minorAscii" w:eastAsiaTheme="minorAscii" w:cstheme="minorAscii"/>
+          <w:sz w:val="24"/>
+          <w:szCs w:val="24"/>
+        </w:rPr>
+      </w:pPr>
+      <w:proofErr w:type="spellStart"/>
+      <w:r>
+        <w:rPr>
+          <w:i w:val="1"/>
+          <w:iCs w:val="1"/>
+        </w:rPr>
+        <w:t>RuntimeException</w:t>
+      </w:r>
+      <w:proofErr w:type="spellEnd"/>
+      <w:r>
+        <w:rPr>
+          <w:i w:val="1"/>
+          <w:iCs w:val="1"/>
+        </w:rPr>
+        <w:t xml:space="preserve"> </w:t>
+      </w:r>
+      <w:r>
+        <w:rPr>
+          <w:i w:val="0"/>
+          <w:iCs w:val="0"/>
+        </w:rPr>
+        <w:t xml:space="preserve">extends </w:t>
+      </w:r>
+      <w:r>
+        <w:rPr>
+          <w:i w:val="1"/>
+          <w:iCs w:val="1"/>
+        </w:rPr>
+        <w:t>Exception</w:t>
+      </w:r>
+      <w:r>
+        <w:rPr>
+          <w:i w:val="0"/>
+          <w:iCs w:val="0"/>
+        </w:rPr>
+        <w:t xml:space="preserve">. Subclasses of </w:t>
+      </w:r>
+      <w:proofErr w:type="spellStart"/>
+      <w:r>
+        <w:rPr>
+          <w:i w:val="1"/>
+          <w:iCs w:val="1"/>
+        </w:rPr>
+        <w:t>RuntimeException</w:t>
+      </w:r>
+      <w:proofErr w:type="spellEnd"/>
+      <w:r>
+        <w:rPr>
+          <w:i w:val="0"/>
+          <w:iCs w:val="0"/>
+        </w:rPr>
+        <w:t xml:space="preserve"> and </w:t>
+      </w:r>
+      <w:r>
+        <w:rPr>
+          <w:i w:val="1"/>
+          <w:iCs w:val="1"/>
+        </w:rPr>
+        <w:t>Error</w:t>
+      </w:r>
+      <w:r>
+        <w:rPr>
+          <w:i w:val="0"/>
+          <w:iCs w:val="0"/>
+        </w:rPr>
+        <w:t xml:space="preserve"> represent unchecked exceptions, while other subclasses of </w:t>
+      </w:r>
+      <w:r>
+        <w:rPr>
+          <w:i w:val="1"/>
+          <w:iCs w:val="1"/>
+        </w:rPr>
+        <w:t>Exception</w:t>
+      </w:r>
+      <w:r>
+        <w:rPr>
+          <w:i w:val="0"/>
+          <w:iCs w:val="0"/>
+        </w:rPr>
+        <w:t xml:space="preserve"> represent checked exceptions. Checked exceptions must be dealt-</w:t>
+      </w:r>
+      <w:r>
+        <w:rPr>
+          <w:i w:val="0"/>
+          <w:iCs w:val="0"/>
+        </w:rPr>
+        <w:t>with</w:t>
+      </w:r>
+      <w:r>
+        <w:rPr>
+          <w:i w:val="0"/>
+          <w:iCs w:val="0"/>
+        </w:rPr>
+        <w:t>/</w:t>
+      </w:r>
+      <w:r>
+        <w:rPr>
+          <w:i w:val="0"/>
+          <w:iCs w:val="0"/>
+        </w:rPr>
+        <w:t>propagated</w:t>
+      </w:r>
+      <w:r>
+        <w:rPr>
+          <w:i w:val="0"/>
+          <w:iCs w:val="0"/>
+        </w:rPr>
+        <w:t xml:space="preserve"> </w:t>
+      </w:r>
+      <w:r>
+        <w:rPr>
+          <w:i w:val="0"/>
+          <w:iCs w:val="0"/>
+        </w:rPr>
+        <w:t>explicitly</w:t>
+      </w:r>
+      <w:r>
+        <w:rPr>
+          <w:i w:val="0"/>
+          <w:iCs w:val="0"/>
+        </w:rPr>
+        <w:t xml:space="preserve"> in code, while unchecked exceptions can be ignored.</w:t>
+      </w:r>
+    </w:p>
+    <w:p w14:noSpellErr="1">
+      <w:pPr>
+        <w:pStyle w:val="CGeneralText"/>
+        <w:numPr>
+          <w:ilvl w:val="0"/>
+          <w:numId w:val="22"/>
+        </w:numPr>
+        <w:rPr>
+          <w:rFonts w:ascii="Calibri" w:hAnsi="Calibri" w:eastAsia="Calibri" w:cs="Calibri" w:asciiTheme="minorAscii" w:hAnsiTheme="minorAscii" w:eastAsiaTheme="minorAscii" w:cstheme="minorAscii"/>
+          <w:sz w:val="24"/>
+          <w:szCs w:val="24"/>
+        </w:rPr>
+      </w:pPr>
+      <w:r>
+        <w:rPr>
+          <w:i w:val="0"/>
+          <w:iCs w:val="0"/>
+        </w:rPr>
+        <w:t xml:space="preserve">To propagate an exception </w:t>
+      </w:r>
+      <w:r>
+        <w:rPr>
+          <w:i w:val="0"/>
+          <w:iCs w:val="0"/>
+        </w:rPr>
+        <w:t>use</w:t>
+      </w:r>
+      <w:r>
+        <w:rPr>
+          <w:i w:val="0"/>
+          <w:iCs w:val="0"/>
+        </w:rPr>
+        <w:t xml:space="preserve"> </w:t>
+      </w:r>
+      <w:r>
+        <w:rPr>
+          <w:i w:val="1"/>
+          <w:iCs w:val="1"/>
+        </w:rPr>
+        <w:t>throw</w:t>
+      </w:r>
+      <w:r>
+        <w:rPr>
+          <w:i w:val="0"/>
+          <w:iCs w:val="0"/>
+        </w:rPr>
+        <w:t xml:space="preserve"> to create an instance, and </w:t>
+      </w:r>
+      <w:r>
+        <w:rPr>
+          <w:i w:val="1"/>
+          <w:iCs w:val="1"/>
+        </w:rPr>
+        <w:t xml:space="preserve">throws </w:t>
+      </w:r>
+      <w:r>
+        <w:rPr>
+          <w:i w:val="0"/>
+          <w:iCs w:val="0"/>
+        </w:rPr>
+        <w:t>to propagate it out of the method to the caller method.</w:t>
+      </w:r>
+    </w:p>
+    <w:p w14:noSpellErr="1">
+      <w:pPr>
+        <w:pStyle w:val="CGeneralText"/>
+        <w:numPr>
+          <w:ilvl w:val="0"/>
+          <w:numId w:val="22"/>
+        </w:numPr>
+        <w:rPr>
           <w:rFonts w:ascii="Times New Roman" w:hAnsi="Times New Roman" w:eastAsia="Times New Roman" w:cs="Times New Roman" w:asciiTheme="minorAscii" w:hAnsiTheme="minorAscii" w:eastAsiaTheme="minorAscii" w:cstheme="minorAscii"/>
           <w:sz w:val="24"/>
           <w:szCs w:val="24"/>
         </w:rPr>
       </w:pPr>
-      <w:proofErr w:type="spellStart"/>
-      <w:r>
-        <w:rPr>
-          <w:i w:val="1"/>
-          <w:iCs w:val="1"/>
-        </w:rPr>
-        <w:t>RuntimeException</w:t>
-      </w:r>
-      <w:proofErr w:type="spellEnd"/>
-      <w:r>
-        <w:rPr>
-          <w:i w:val="1"/>
-          <w:iCs w:val="1"/>
-        </w:rPr>
-        <w:t xml:space="preserve"> </w:t>
-      </w:r>
       <w:r>
         <w:rPr>
           <w:i w:val="0"/>
           <w:iCs w:val="0"/>
         </w:rPr>
-        <w:t xml:space="preserve">extends </w:t>
-      </w:r>
-      <w:r>
-        <w:rPr>
-          <w:i w:val="1"/>
-          <w:iCs w:val="1"/>
-        </w:rPr>
-        <w:t>Exception</w:t>
+        <w:t>It's best to propagate an exception when the problem is better handled by the caller method</w:t>
       </w:r>
       <w:r>
         <w:rPr>
           <w:i w:val="0"/>
           <w:iCs w:val="0"/>
         </w:rPr>
-        <w:t xml:space="preserve">. Subclasses of </w:t>
-      </w:r>
-      <w:proofErr w:type="spellStart"/>
-      <w:r>
-        <w:rPr>
-          <w:i w:val="1"/>
-          <w:iCs w:val="1"/>
-        </w:rPr>
-        <w:t>RuntimeException</w:t>
-      </w:r>
-      <w:proofErr w:type="spellEnd"/>
-      <w:r>
+        <w:t>, or if it doesn't make sense to return data given that the problem occurred.</w:t>
+      </w:r>
+    </w:p>
+    <w:p w14:noSpellErr="1">
+      <w:pPr>
+        <w:pStyle w:val="CGeneralText"/>
+        <w:numPr>
+          <w:numId w:val="0"/>
+        </w:numPr>
         <w:rPr>
           <w:i w:val="0"/>
           <w:iCs w:val="0"/>
         </w:rPr>
-        <w:t xml:space="preserve"> and </w:t>
-      </w:r>
-      <w:r>
-        <w:rPr>
-          <w:i w:val="1"/>
-          <w:iCs w:val="1"/>
-        </w:rPr>
-        <w:t>Error</w:t>
-      </w:r>
+      </w:pPr>
+    </w:p>
+    <w:p w14:noSpellErr="1">
+      <w:pPr>
+        <w:pStyle w:val="CGeneralText"/>
+        <w:rPr/>
+      </w:pPr>
       <w:r>
         <w:rPr>
           <w:i w:val="0"/>
           <w:iCs w:val="0"/>
         </w:rPr>
-        <w:t xml:space="preserve"> represent unchecked exceptions, while other subclasses of </w:t>
-      </w:r>
-      <w:r>
-        <w:rPr>
-          <w:i w:val="1"/>
-          <w:iCs w:val="1"/>
-        </w:rPr>
-        <w:t>Exception</w:t>
+        <w:t xml:space="preserve">To improve code </w:t>
       </w:r>
       <w:r>
         <w:rPr>
           <w:i w:val="0"/>
           <w:iCs w:val="0"/>
         </w:rPr>
-        <w:t xml:space="preserve"> represent checked exceptions. Checked exceptions must be dealt-</w:t>
+        <w:t>readability,</w:t>
       </w:r>
       <w:r>
         <w:rPr>
           <w:i w:val="0"/>
           <w:iCs w:val="0"/>
         </w:rPr>
-        <w:t>with</w:t>
+        <w:t xml:space="preserve"> ensure that code that may emit a </w:t>
+      </w:r>
+      <w:r>
+        <w:rPr>
+          <w:i w:val="1"/>
+          <w:iCs w:val="1"/>
+        </w:rPr>
+        <w:t>Throwable</w:t>
       </w:r>
       <w:r>
         <w:rPr>
           <w:i w:val="0"/>
           <w:iCs w:val="0"/>
         </w:rPr>
-        <w:t>/</w:t>
-      </w:r>
+        <w:t xml:space="preserve"> is all contained within a single try block. You can then use multiple catch statements one after another to deal with potential problems. The catch statements are compared against the thrown exception in top-bottom order.</w:t>
+      </w:r>
+    </w:p>
+    <w:p w14:noSpellErr="1">
+      <w:pPr>
+        <w:pStyle w:val="CGeneralText"/>
+        <w:rPr/>
+      </w:pPr>
       <w:r>
         <w:rPr>
           <w:i w:val="0"/>
           <w:iCs w:val="0"/>
         </w:rPr>
-        <w:t>propagated</w:t>
-      </w:r>
-      <w:r>
-        <w:rPr>
-          <w:i w:val="0"/>
-          <w:iCs w:val="0"/>
-        </w:rPr>
-        <w:t xml:space="preserve"> </w:t>
-      </w:r>
-      <w:r>
-        <w:rPr>
-          <w:i w:val="0"/>
-          <w:iCs w:val="0"/>
-        </w:rPr>
-        <w:t>explicitly</w:t>
-      </w:r>
-      <w:r>
-        <w:rPr>
-          <w:i w:val="0"/>
-          <w:iCs w:val="0"/>
-        </w:rPr>
-        <w:t xml:space="preserve"> in code, while unchecked exceptions can be ignored.</w:t>
-      </w:r>
-    </w:p>
-    <w:p w14:noSpellErr="1">
-      <w:pPr>
-        <w:pStyle w:val="CGeneralText"/>
-        <w:numPr>
-          <w:ilvl w:val="0"/>
-          <w:numId w:val="22"/>
-        </w:numPr>
-        <w:rPr>
-          <w:rFonts w:ascii="Times New Roman" w:hAnsi="Times New Roman" w:eastAsia="Times New Roman" w:cs="Times New Roman" w:asciiTheme="minorAscii" w:hAnsiTheme="minorAscii" w:eastAsiaTheme="minorAscii" w:cstheme="minorAscii"/>
-          <w:sz w:val="24"/>
-          <w:szCs w:val="24"/>
-        </w:rPr>
-      </w:pPr>
-      <w:r>
-        <w:rPr>
-          <w:i w:val="0"/>
-          <w:iCs w:val="0"/>
-        </w:rPr>
-        <w:t xml:space="preserve">To propagate an exception </w:t>
-      </w:r>
-      <w:proofErr w:type="gramStart"/>
-      <w:r>
-        <w:rPr>
-          <w:i w:val="0"/>
-          <w:iCs w:val="0"/>
-        </w:rPr>
-        <w:t>use</w:t>
-      </w:r>
-      <w:proofErr w:type="gramEnd"/>
-      <w:r>
-        <w:rPr>
-          <w:i w:val="0"/>
-          <w:iCs w:val="0"/>
-        </w:rPr>
-        <w:t xml:space="preserve"> </w:t>
-      </w:r>
-      <w:r>
-        <w:rPr>
-          <w:i w:val="1"/>
-          <w:iCs w:val="1"/>
-        </w:rPr>
-        <w:t>throw</w:t>
-      </w:r>
-      <w:r>
-        <w:rPr>
-          <w:i w:val="0"/>
-          <w:iCs w:val="0"/>
-        </w:rPr>
-        <w:t xml:space="preserve"> to create an instance, and </w:t>
-      </w:r>
-      <w:r>
-        <w:rPr>
-          <w:i w:val="1"/>
-          <w:iCs w:val="1"/>
-        </w:rPr>
-        <w:t xml:space="preserve">throws </w:t>
-      </w:r>
-      <w:r>
-        <w:rPr>
-          <w:i w:val="0"/>
-          <w:iCs w:val="0"/>
-        </w:rPr>
-        <w:t>to propagate it out of the method to the caller method.</w:t>
-      </w:r>
-    </w:p>
-    <w:p w14:noSpellErr="1">
-      <w:pPr>
-        <w:pStyle w:val="CGeneralText"/>
-        <w:numPr>
-          <w:ilvl w:val="0"/>
-          <w:numId w:val="22"/>
-        </w:numPr>
-        <w:rPr>
-          <w:rFonts w:ascii="Times New Roman" w:hAnsi="Times New Roman" w:eastAsia="Times New Roman" w:cs="Times New Roman" w:asciiTheme="minorAscii" w:hAnsiTheme="minorAscii" w:eastAsiaTheme="minorAscii" w:cstheme="minorAscii"/>
-          <w:sz w:val="24"/>
-          <w:szCs w:val="24"/>
-        </w:rPr>
-      </w:pPr>
-      <w:r>
-        <w:rPr>
-          <w:i w:val="0"/>
-          <w:iCs w:val="0"/>
-        </w:rPr>
-        <w:t>It's best to propagate an exception when the problem is better handled by the caller method</w:t>
-      </w:r>
-      <w:r>
-        <w:rPr>
-          <w:i w:val="0"/>
-          <w:iCs w:val="0"/>
-        </w:rPr>
-        <w:t>, or if it doesn't make sense to return data given that the problem occurred.</w:t>
-      </w:r>
-    </w:p>
+        <w:t>If multiple catch statements contain the same code, then they can be combined into a single catch statement:</w:t>
+      </w:r>
+    </w:p>
+    <w:tbl>
+      <w:tblPr>
+        <w:tblStyle w:val="GridTable1Light-Accent1"/>
+        <w:tblW w:w="0" w:type="auto"/>
+        <w:tblInd w:w="360" w:type="dxa"/>
+        <w:tblLayout w:type="fixed"/>
+        <w:tblLook w:val="06A0" w:firstRow="1" w:lastRow="0" w:firstColumn="1" w:lastColumn="0" w:noHBand="1" w:noVBand="1"/>
+      </w:tblPr>
+      <w:tblGrid>
+        <w:gridCol w:w="4575"/>
+        <w:gridCol w:w="5891"/>
+      </w:tblGrid>
+      <w:tr>
+        <w:tc>
+          <w:tcPr>
+            <w:cnfStyle w:val="001000000000" w:firstRow="0" w:lastRow="0" w:firstColumn="1" w:lastColumn="0" w:oddVBand="0" w:evenVBand="0" w:oddHBand="0" w:evenHBand="0" w:firstRowFirstColumn="0" w:firstRowLastColumn="0" w:lastRowFirstColumn="0" w:lastRowLastColumn="0"/>
+            <w:tcW w:w="4575" w:type="dxa"/>
+            <w:tcMar/>
+          </w:tcPr>
+          <w:p w14:noSpellErr="1">
+            <w:pPr>
+              <w:pStyle w:val="CCode"/>
+              <w:numPr>
+                <w:numId w:val="0"/>
+              </w:numPr>
+              <w:ind w:left="360"/>
+              <w:rPr>
+                <w:b w:val="0"/>
+                <w:bCs w:val="0"/>
+                <w:sz w:val="16"/>
+                <w:szCs w:val="16"/>
+              </w:rPr>
+            </w:pPr>
+            <w:r>
+              <w:rPr>
+                <w:b w:val="0"/>
+                <w:bCs w:val="0"/>
+                <w:sz w:val="16"/>
+                <w:szCs w:val="16"/>
+              </w:rPr>
+              <w:t>try {</w:t>
+            </w:r>
+          </w:p>
+          <w:p>
+            <w:pPr>
+              <w:pStyle w:val="CCode"/>
+              <w:numPr>
+                <w:numId w:val="0"/>
+              </w:numPr>
+              <w:ind w:left="360"/>
+              <w:rPr>
+                <w:b w:val="0"/>
+                <w:bCs w:val="0"/>
+                <w:sz w:val="16"/>
+                <w:szCs w:val="16"/>
+              </w:rPr>
+            </w:pPr>
+            <w:r>
+              <w:rPr>
+                <w:b w:val="0"/>
+                <w:bCs w:val="0"/>
+                <w:sz w:val="16"/>
+                <w:szCs w:val="16"/>
+              </w:rPr>
+              <w:t>...</w:t>
+            </w:r>
+          </w:p>
+          <w:p>
+            <w:pPr>
+              <w:pStyle w:val="CCode"/>
+              <w:numPr>
+                <w:numId w:val="0"/>
+              </w:numPr>
+              <w:ind w:left="360"/>
+              <w:rPr>
+                <w:b w:val="0"/>
+                <w:bCs w:val="0"/>
+                <w:sz w:val="16"/>
+                <w:szCs w:val="16"/>
+              </w:rPr>
+            </w:pPr>
+            <w:r>
+              <w:rPr>
+                <w:b w:val="0"/>
+                <w:bCs w:val="0"/>
+                <w:sz w:val="16"/>
+                <w:szCs w:val="16"/>
+              </w:rPr>
+              <w:t xml:space="preserve">} </w:t>
+            </w:r>
+            <w:r>
+              <w:rPr>
+                <w:b w:val="0"/>
+                <w:bCs w:val="0"/>
+                <w:sz w:val="16"/>
+                <w:szCs w:val="16"/>
+              </w:rPr>
+              <w:t>catch(</w:t>
+            </w:r>
+            <w:proofErr w:type="spellStart"/>
+            <w:r>
+              <w:rPr>
+                <w:b w:val="0"/>
+                <w:bCs w:val="0"/>
+                <w:sz w:val="16"/>
+                <w:szCs w:val="16"/>
+              </w:rPr>
+              <w:t>InputMismatchException</w:t>
+            </w:r>
+            <w:proofErr w:type="spellEnd"/>
+            <w:r>
+              <w:rPr>
+                <w:b w:val="0"/>
+                <w:bCs w:val="0"/>
+                <w:sz w:val="16"/>
+                <w:szCs w:val="16"/>
+              </w:rPr>
+              <w:t xml:space="preserve"> e) {</w:t>
+            </w:r>
+          </w:p>
+          <w:p w14:noSpellErr="1">
+            <w:pPr>
+              <w:pStyle w:val="CCode"/>
+              <w:numPr>
+                <w:numId w:val="0"/>
+              </w:numPr>
+              <w:ind w:left="360"/>
+              <w:rPr>
+                <w:b w:val="0"/>
+                <w:bCs w:val="0"/>
+                <w:sz w:val="16"/>
+                <w:szCs w:val="16"/>
+              </w:rPr>
+            </w:pPr>
+            <w:r>
+              <w:rPr>
+                <w:b w:val="0"/>
+                <w:bCs w:val="0"/>
+                <w:sz w:val="16"/>
+                <w:szCs w:val="16"/>
+              </w:rPr>
+              <w:t>…</w:t>
+            </w:r>
+          </w:p>
+          <w:p>
+            <w:pPr>
+              <w:pStyle w:val="CCode"/>
+              <w:numPr>
+                <w:numId w:val="0"/>
+              </w:numPr>
+              <w:ind w:left="360"/>
+              <w:rPr>
+                <w:b w:val="0"/>
+                <w:bCs w:val="0"/>
+                <w:sz w:val="16"/>
+                <w:szCs w:val="16"/>
+              </w:rPr>
+            </w:pPr>
+            <w:r>
+              <w:rPr>
+                <w:b w:val="0"/>
+                <w:bCs w:val="0"/>
+                <w:sz w:val="16"/>
+                <w:szCs w:val="16"/>
+              </w:rPr>
+              <w:t>} catch(</w:t>
+            </w:r>
+            <w:proofErr w:type="spellStart"/>
+            <w:r>
+              <w:rPr>
+                <w:b w:val="0"/>
+                <w:bCs w:val="0"/>
+                <w:sz w:val="16"/>
+                <w:szCs w:val="16"/>
+              </w:rPr>
+              <w:t>ArithmeticException</w:t>
+            </w:r>
+            <w:proofErr w:type="spellEnd"/>
+            <w:r>
+              <w:rPr>
+                <w:b w:val="0"/>
+                <w:bCs w:val="0"/>
+                <w:sz w:val="16"/>
+                <w:szCs w:val="16"/>
+              </w:rPr>
+              <w:t xml:space="preserve"> e) {</w:t>
+            </w:r>
+          </w:p>
+          <w:p w14:noSpellErr="1">
+            <w:pPr>
+              <w:pStyle w:val="CCode"/>
+              <w:numPr>
+                <w:numId w:val="0"/>
+              </w:numPr>
+              <w:ind w:left="360"/>
+              <w:rPr>
+                <w:b w:val="0"/>
+                <w:bCs w:val="0"/>
+                <w:sz w:val="16"/>
+                <w:szCs w:val="16"/>
+              </w:rPr>
+            </w:pPr>
+            <w:r>
+              <w:rPr>
+                <w:b w:val="0"/>
+                <w:bCs w:val="0"/>
+                <w:sz w:val="16"/>
+                <w:szCs w:val="16"/>
+              </w:rPr>
+              <w:t>…</w:t>
+            </w:r>
+          </w:p>
+          <w:p w14:noSpellErr="1">
+            <w:pPr>
+              <w:pStyle w:val="CCode"/>
+              <w:numPr>
+                <w:numId w:val="0"/>
+              </w:numPr>
+              <w:ind w:left="360"/>
+              <w:rPr>
+                <w:b w:val="0"/>
+                <w:bCs w:val="0"/>
+                <w:sz w:val="16"/>
+                <w:szCs w:val="16"/>
+              </w:rPr>
+            </w:pPr>
+            <w:r>
+              <w:rPr>
+                <w:b w:val="0"/>
+                <w:bCs w:val="0"/>
+                <w:sz w:val="16"/>
+                <w:szCs w:val="16"/>
+              </w:rPr>
+              <w:t>}</w:t>
+            </w:r>
+          </w:p>
+        </w:tc>
+        <w:tc>
+          <w:tcPr>
+            <w:cnfStyle w:val="000000000000" w:firstRow="0" w:lastRow="0" w:firstColumn="0" w:lastColumn="0" w:oddVBand="0" w:evenVBand="0" w:oddHBand="0" w:evenHBand="0" w:firstRowFirstColumn="0" w:firstRowLastColumn="0" w:lastRowFirstColumn="0" w:lastRowLastColumn="0"/>
+            <w:tcW w:w="5891" w:type="dxa"/>
+            <w:tcMar/>
+          </w:tcPr>
+          <w:p w14:noSpellErr="1">
+            <w:pPr>
+              <w:pStyle w:val="CCode"/>
+              <w:numPr>
+                <w:numId w:val="0"/>
+              </w:numPr>
+              <w:ind w:left="0"/>
+              <w:rPr>
+                <w:b w:val="0"/>
+                <w:bCs w:val="0"/>
+                <w:sz w:val="16"/>
+                <w:szCs w:val="16"/>
+              </w:rPr>
+            </w:pPr>
+            <w:r>
+              <w:rPr>
+                <w:b w:val="0"/>
+                <w:bCs w:val="0"/>
+                <w:sz w:val="16"/>
+                <w:szCs w:val="16"/>
+              </w:rPr>
+              <w:t>try {</w:t>
+            </w:r>
+          </w:p>
+          <w:p>
+            <w:pPr>
+              <w:pStyle w:val="CCode"/>
+              <w:numPr>
+                <w:numId w:val="0"/>
+              </w:numPr>
+              <w:ind w:left="0"/>
+              <w:rPr>
+                <w:b w:val="0"/>
+                <w:bCs w:val="0"/>
+                <w:sz w:val="16"/>
+                <w:szCs w:val="16"/>
+              </w:rPr>
+            </w:pPr>
+            <w:r>
+              <w:rPr>
+                <w:b w:val="0"/>
+                <w:bCs w:val="0"/>
+                <w:sz w:val="16"/>
+                <w:szCs w:val="16"/>
+              </w:rPr>
+              <w:t>...</w:t>
+            </w:r>
+          </w:p>
+          <w:p>
+            <w:pPr>
+              <w:pStyle w:val="CCode"/>
+              <w:numPr>
+                <w:numId w:val="0"/>
+              </w:numPr>
+              <w:ind w:left="0"/>
+              <w:rPr>
+                <w:b w:val="0"/>
+                <w:bCs w:val="0"/>
+                <w:sz w:val="16"/>
+                <w:szCs w:val="16"/>
+              </w:rPr>
+            </w:pPr>
+            <w:r>
+              <w:rPr>
+                <w:b w:val="0"/>
+                <w:bCs w:val="0"/>
+                <w:sz w:val="16"/>
+                <w:szCs w:val="16"/>
+              </w:rPr>
+              <w:t xml:space="preserve">} </w:t>
+            </w:r>
+            <w:r>
+              <w:rPr>
+                <w:b w:val="0"/>
+                <w:bCs w:val="0"/>
+                <w:sz w:val="16"/>
+                <w:szCs w:val="16"/>
+              </w:rPr>
+              <w:t>catch(</w:t>
+            </w:r>
+            <w:proofErr w:type="spellStart"/>
+            <w:r>
+              <w:rPr>
+                <w:b w:val="0"/>
+                <w:bCs w:val="0"/>
+                <w:sz w:val="16"/>
+                <w:szCs w:val="16"/>
+              </w:rPr>
+              <w:t>InputMismatchException</w:t>
+            </w:r>
+            <w:proofErr w:type="spellEnd"/>
+            <w:r>
+              <w:rPr>
+                <w:b w:val="0"/>
+                <w:bCs w:val="0"/>
+                <w:sz w:val="16"/>
+                <w:szCs w:val="16"/>
+              </w:rPr>
+              <w:t xml:space="preserve"> </w:t>
+            </w:r>
+            <w:r>
+              <w:rPr>
+                <w:b w:val="0"/>
+                <w:bCs w:val="0"/>
+                <w:sz w:val="16"/>
+                <w:szCs w:val="16"/>
+              </w:rPr>
+              <w:t>|</w:t>
+            </w:r>
+            <w:r>
+              <w:rPr>
+                <w:b w:val="0"/>
+                <w:bCs w:val="0"/>
+                <w:sz w:val="16"/>
+                <w:szCs w:val="16"/>
+              </w:rPr>
+              <w:t xml:space="preserve"> </w:t>
+            </w:r>
+            <w:proofErr w:type="spellStart"/>
+            <w:r>
+              <w:rPr>
+                <w:b w:val="0"/>
+                <w:bCs w:val="0"/>
+                <w:sz w:val="16"/>
+                <w:szCs w:val="16"/>
+              </w:rPr>
+              <w:t>ArithmeticException</w:t>
+            </w:r>
+            <w:proofErr w:type="spellEnd"/>
+            <w:r>
+              <w:rPr>
+                <w:b w:val="0"/>
+                <w:bCs w:val="0"/>
+                <w:sz w:val="16"/>
+                <w:szCs w:val="16"/>
+              </w:rPr>
+              <w:t xml:space="preserve"> e) {</w:t>
+            </w:r>
+          </w:p>
+          <w:p w14:noSpellErr="1">
+            <w:pPr>
+              <w:pStyle w:val="CCode"/>
+              <w:numPr>
+                <w:numId w:val="0"/>
+              </w:numPr>
+              <w:ind w:left="0"/>
+              <w:rPr>
+                <w:b w:val="0"/>
+                <w:bCs w:val="0"/>
+                <w:sz w:val="16"/>
+                <w:szCs w:val="16"/>
+              </w:rPr>
+            </w:pPr>
+            <w:r>
+              <w:rPr>
+                <w:b w:val="0"/>
+                <w:bCs w:val="0"/>
+                <w:sz w:val="16"/>
+                <w:szCs w:val="16"/>
+              </w:rPr>
+              <w:t>…</w:t>
+            </w:r>
+          </w:p>
+          <w:p w14:noSpellErr="1">
+            <w:pPr>
+              <w:pStyle w:val="CCode"/>
+              <w:numPr>
+                <w:numId w:val="0"/>
+              </w:numPr>
+              <w:ind w:left="0"/>
+              <w:rPr>
+                <w:b w:val="0"/>
+                <w:bCs w:val="0"/>
+                <w:sz w:val="16"/>
+                <w:szCs w:val="16"/>
+              </w:rPr>
+            </w:pPr>
+            <w:r>
+              <w:rPr>
+                <w:b w:val="0"/>
+                <w:bCs w:val="0"/>
+                <w:sz w:val="16"/>
+                <w:szCs w:val="16"/>
+              </w:rPr>
+              <w:t>}</w:t>
+            </w:r>
+          </w:p>
+          <w:p>
+            <w:pPr>
+              <w:pStyle w:val="Normal"/>
+              <w:rPr>
+                <w:b w:val="0"/>
+                <w:bCs w:val="0"/>
+                <w:i w:val="0"/>
+                <w:iCs w:val="0"/>
+                <w:sz w:val="16"/>
+                <w:szCs w:val="16"/>
+              </w:rPr>
+            </w:pPr>
+          </w:p>
+        </w:tc>
+      </w:tr>
+    </w:tbl>
     <w:p xmlns:wp14="http://schemas.microsoft.com/office/word/2010/wordml" wp14:textId="77777777">
       <w:pPr>
         <w:pStyle w:val="CGeneralText"/>
@@ -31464,6 +31975,69 @@
     <w:uiPriority w:val="99"/>
     <w:rsid w:val="0047482A"/>
   </w:style>
+  <w:style xmlns:w14="http://schemas.microsoft.com/office/word/2010/wordml" xmlns:mc="http://schemas.openxmlformats.org/markup-compatibility/2006" xmlns:w="http://schemas.openxmlformats.org/wordprocessingml/2006/main" w:type="table" w:styleId="GridTable1Light-Accent1" mc:Ignorable="w14">
+    <w:name xmlns:w="http://schemas.openxmlformats.org/wordprocessingml/2006/main" w:val="Grid Table 1 Light Accent 1"/>
+    <w:basedOn xmlns:w="http://schemas.openxmlformats.org/wordprocessingml/2006/main" w:val="TableNormal"/>
+    <w:uiPriority xmlns:w="http://schemas.openxmlformats.org/wordprocessingml/2006/main" w:val="46"/>
+    <w:pPr xmlns:w="http://schemas.openxmlformats.org/wordprocessingml/2006/main">
+      <w:spacing xmlns:w="http://schemas.openxmlformats.org/wordprocessingml/2006/main" w:after="0" w:line="240" w:lineRule="auto"/>
+    </w:pPr>
+    <w:tblPr xmlns:w="http://schemas.openxmlformats.org/wordprocessingml/2006/main">
+      <w:tblStyleRowBandSize w:val="1"/>
+      <w:tblStyleColBandSize w:val="1"/>
+      <w:tblInd w:w="0" w:type="dxa"/>
+      <w:tblBorders>
+        <w:top w:val="single" w:color="BDD6EE" w:themeColor="accent1" w:themeTint="66" w:sz="4" w:space="0"/>
+        <w:left w:val="single" w:color="BDD6EE" w:themeColor="accent1" w:themeTint="66" w:sz="4" w:space="0"/>
+        <w:bottom w:val="single" w:color="BDD6EE" w:themeColor="accent1" w:themeTint="66" w:sz="4" w:space="0"/>
+        <w:right w:val="single" w:color="BDD6EE" w:themeColor="accent1" w:themeTint="66" w:sz="4" w:space="0"/>
+        <w:insideH w:val="single" w:color="BDD6EE" w:themeColor="accent1" w:themeTint="66" w:sz="4" w:space="0"/>
+        <w:insideV w:val="single" w:color="BDD6EE" w:themeColor="accent1" w:themeTint="66" w:sz="4" w:space="0"/>
+      </w:tblBorders>
+      <w:tblCellMar>
+        <w:top w:w="0" w:type="dxa"/>
+        <w:left w:w="108" w:type="dxa"/>
+        <w:bottom w:w="0" w:type="dxa"/>
+        <w:right w:w="108" w:type="dxa"/>
+      </w:tblCellMar>
+    </w:tblPr>
+    <w:tblStylePr xmlns:w="http://schemas.openxmlformats.org/wordprocessingml/2006/main" w:type="firstRow">
+      <w:rPr>
+        <w:b/>
+        <w:bCs/>
+      </w:rPr>
+      <w:tblPr/>
+      <w:tcPr>
+        <w:tcBorders>
+          <w:bottom w:val="single" w:color="9CC2E5" w:themeColor="accent1" w:themeTint="99" w:sz="12" w:space="0"/>
+        </w:tcBorders>
+      </w:tcPr>
+    </w:tblStylePr>
+    <w:tblStylePr xmlns:w="http://schemas.openxmlformats.org/wordprocessingml/2006/main" w:type="lastRow">
+      <w:rPr>
+        <w:b/>
+        <w:bCs/>
+      </w:rPr>
+      <w:tblPr/>
+      <w:tcPr>
+        <w:tcBorders>
+          <w:top w:val="double" w:color="9CC2E5" w:themeColor="accent1" w:themeTint="99" w:sz="2" w:space="0"/>
+        </w:tcBorders>
+      </w:tcPr>
+    </w:tblStylePr>
+    <w:tblStylePr xmlns:w="http://schemas.openxmlformats.org/wordprocessingml/2006/main" w:type="firstCol">
+      <w:rPr>
+        <w:b/>
+        <w:bCs/>
+      </w:rPr>
+    </w:tblStylePr>
+    <w:tblStylePr xmlns:w="http://schemas.openxmlformats.org/wordprocessingml/2006/main" w:type="lastCol">
+      <w:rPr>
+        <w:b/>
+        <w:bCs/>
+      </w:rPr>
+    </w:tblStylePr>
+  </w:style>
 </w:styles>
 </file>
 

</xml_diff>

<commit_message>
Covered FileWriter, try-finally blocks, and try-catch-finally blocks.
</commit_message>
<xml_diff>
--- a/notes/Notes.docx
+++ b/notes/Notes.docx
@@ -2455,7 +2455,7 @@
         <w:rPr/>
         <w:t xml:space="preserve">Unicode character tables may be useful: </w:t>
       </w:r>
-      <w:hyperlink r:id="Rf2b9e43629534e97">
+      <w:hyperlink r:id="R3d6a21af35924519">
         <w:r>
           <w:rPr>
             <w:rStyle w:val="Hyperlink"/>
@@ -18430,7 +18430,7 @@
         <w:rPr/>
         <w:t xml:space="preserve"> provides up to date installers: </w:t>
       </w:r>
-      <w:hyperlink r:id="R95b810c539664a20">
+      <w:hyperlink r:id="Rb6b61380dceb42f6">
         <w:r>
           <w:rPr>
             <w:rStyle w:val="Hyperlink"/>
@@ -19219,7 +19219,7 @@
           <w:numId w:val="22"/>
         </w:numPr>
         <w:rPr>
-          <w:rFonts w:ascii="Times New Roman" w:hAnsi="Times New Roman" w:eastAsia="Times New Roman" w:cs="Times New Roman" w:asciiTheme="minorAscii" w:hAnsiTheme="minorAscii" w:eastAsiaTheme="minorAscii" w:cstheme="minorAscii"/>
+          <w:rFonts w:ascii="Calibri" w:hAnsi="Calibri" w:eastAsia="Calibri" w:cs="Calibri" w:asciiTheme="minorAscii" w:hAnsiTheme="minorAscii" w:eastAsiaTheme="minorAscii" w:cstheme="minorAscii"/>
           <w:sz w:val="24"/>
           <w:szCs w:val="24"/>
         </w:rPr>
@@ -19236,46 +19236,67 @@
           <w:i w:val="0"/>
           <w:iCs w:val="0"/>
         </w:rPr>
-        <w:t>, or if it doesn't make sense to return data given that the problem occurred.</w:t>
-      </w:r>
-    </w:p>
-    <w:p w14:noSpellErr="1">
-      <w:pPr>
-        <w:pStyle w:val="CGeneralText"/>
-        <w:numPr>
-          <w:numId w:val="0"/>
-        </w:numPr>
+        <w:t xml:space="preserve">, or if it doesn't make sense to return data </w:t>
+      </w:r>
+      <w:r>
         <w:rPr>
           <w:i w:val="0"/>
           <w:iCs w:val="0"/>
         </w:rPr>
-      </w:pPr>
-    </w:p>
-    <w:p w14:noSpellErr="1">
-      <w:pPr>
-        <w:pStyle w:val="CGeneralText"/>
-        <w:rPr/>
-      </w:pPr>
+        <w:t xml:space="preserve">from the current method </w:t>
+      </w:r>
       <w:r>
         <w:rPr>
           <w:i w:val="0"/>
           <w:iCs w:val="0"/>
         </w:rPr>
-        <w:t xml:space="preserve">To improve code </w:t>
-      </w:r>
-      <w:r>
+        <w:t>given that the problem occurred.</w:t>
+      </w:r>
+    </w:p>
+    <w:p w14:noSpellErr="1">
+      <w:pPr>
+        <w:pStyle w:val="CGeneralText"/>
+        <w:numPr>
+          <w:numId w:val="0"/>
+        </w:numPr>
         <w:rPr>
           <w:i w:val="0"/>
           <w:iCs w:val="0"/>
         </w:rPr>
-        <w:t>readability,</w:t>
-      </w:r>
+      </w:pPr>
+    </w:p>
+    <w:p w14:noSpellErr="1">
+      <w:pPr>
+        <w:pStyle w:val="CGeneralText"/>
+        <w:rPr/>
+      </w:pPr>
       <w:r>
         <w:rPr>
           <w:i w:val="0"/>
           <w:iCs w:val="0"/>
         </w:rPr>
-        <w:t xml:space="preserve"> ensure that code that may emit a </w:t>
+        <w:t xml:space="preserve">To improve code </w:t>
+      </w:r>
+      <w:r>
+        <w:rPr>
+          <w:i w:val="0"/>
+          <w:iCs w:val="0"/>
+        </w:rPr>
+        <w:t>readability,</w:t>
+      </w:r>
+      <w:r>
+        <w:rPr>
+          <w:i w:val="0"/>
+          <w:iCs w:val="0"/>
+        </w:rPr>
+        <w:t xml:space="preserve"> ensure that code that may </w:t>
+      </w:r>
+      <w:r>
+        <w:rPr>
+          <w:i w:val="0"/>
+          <w:iCs w:val="0"/>
+        </w:rPr>
+        <w:t xml:space="preserve">throw a </w:t>
       </w:r>
       <w:r>
         <w:rPr>
@@ -19755,10 +19776,122 @@
       <w:pPr>
         <w:pStyle w:val="CGeneralText"/>
         <w:numPr>
-          <w:ilvl w:val="0"/>
           <w:numId w:val="0"/>
         </w:numPr>
         <w:ind w:left="720" w:hanging="360"/>
+      </w:pPr>
+    </w:p>
+    <w:p w14:noSpellErr="1">
+      <w:pPr>
+        <w:pStyle w:val="CGeneralText"/>
+        <w:ind w:hanging="360"/>
+        <w:rPr/>
+      </w:pPr>
+      <w:r>
+        <w:rPr/>
+        <w:t xml:space="preserve">In addition to </w:t>
+      </w:r>
+      <w:r>
+        <w:rPr>
+          <w:i w:val="1"/>
+          <w:iCs w:val="1"/>
+        </w:rPr>
+        <w:t>try-catch</w:t>
+      </w:r>
+      <w:r>
+        <w:rPr/>
+        <w:t xml:space="preserve"> blocks, you can also have </w:t>
+      </w:r>
+      <w:r>
+        <w:rPr>
+          <w:i w:val="1"/>
+          <w:iCs w:val="1"/>
+        </w:rPr>
+        <w:t xml:space="preserve">try-finally </w:t>
+      </w:r>
+      <w:r>
+        <w:rPr>
+          <w:i w:val="0"/>
+          <w:iCs w:val="0"/>
+        </w:rPr>
+        <w:t>blocks, and</w:t>
+      </w:r>
+      <w:r>
+        <w:rPr/>
+        <w:t xml:space="preserve"> </w:t>
+      </w:r>
+      <w:r>
+        <w:rPr>
+          <w:i w:val="1"/>
+          <w:iCs w:val="1"/>
+        </w:rPr>
+        <w:t>try-catch-finally</w:t>
+      </w:r>
+      <w:r>
+        <w:rPr/>
+        <w:t xml:space="preserve"> blocks. The </w:t>
+      </w:r>
+      <w:r>
+        <w:rPr>
+          <w:i w:val="1"/>
+          <w:iCs w:val="1"/>
+        </w:rPr>
+        <w:t>finally</w:t>
+      </w:r>
+      <w:r>
+        <w:rPr>
+          <w:i w:val="0"/>
+          <w:iCs w:val="0"/>
+        </w:rPr>
+        <w:t xml:space="preserve"> block must be the last block and will run regardless of what happens in the previous </w:t>
+      </w:r>
+      <w:r>
+        <w:rPr>
+          <w:i w:val="1"/>
+          <w:iCs w:val="1"/>
+        </w:rPr>
+        <w:t xml:space="preserve">try-catch </w:t>
+      </w:r>
+      <w:r>
+        <w:rPr>
+          <w:i w:val="0"/>
+          <w:iCs w:val="0"/>
+        </w:rPr>
+        <w:t xml:space="preserve">blocks leading up to it. This is true even if the previous blocks have a </w:t>
+      </w:r>
+      <w:r>
+        <w:rPr>
+          <w:i w:val="1"/>
+          <w:iCs w:val="1"/>
+        </w:rPr>
+        <w:t xml:space="preserve">return </w:t>
+      </w:r>
+      <w:r>
+        <w:rPr>
+          <w:i w:val="0"/>
+          <w:iCs w:val="0"/>
+        </w:rPr>
+        <w:t>statement. The finally block is ideal for closing resources, logging data, etc</w:t>
+      </w:r>
+      <w:r>
+        <w:rPr>
+          <w:i w:val="0"/>
+          <w:iCs w:val="0"/>
+        </w:rPr>
+        <w:t>.</w:t>
+      </w:r>
+    </w:p>
+    <w:p w14:noSpellErr="1">
+      <w:pPr>
+        <w:pStyle w:val="CGeneralText"/>
+        <w:numPr>
+          <w:numId w:val="0"/>
+        </w:numPr>
+        <w:ind w:left="720" w:hanging="360"/>
+        <w:rPr>
+          <w:b w:val="1"/>
+          <w:bCs w:val="1"/>
+        </w:rPr>
       </w:pPr>
     </w:p>
     <w:p xmlns:wp14="http://schemas.microsoft.com/office/word/2010/wordml" wp14:textId="77777777" wp14:noSpellErr="1">

</xml_diff>

<commit_message>
Covered try-with-resources statement, and AutoCloseable.
</commit_message>
<xml_diff>
--- a/notes/Notes.docx
+++ b/notes/Notes.docx
@@ -2455,7 +2455,7 @@
         <w:rPr/>
         <w:t xml:space="preserve">Unicode character tables may be useful: </w:t>
       </w:r>
-      <w:hyperlink r:id="R3d6a21af35924519">
+      <w:hyperlink r:id="R4a1ab60dd2354e8d">
         <w:r>
           <w:rPr>
             <w:rStyle w:val="Hyperlink"/>
@@ -18430,7 +18430,7 @@
         <w:rPr/>
         <w:t xml:space="preserve"> provides up to date installers: </w:t>
       </w:r>
-      <w:hyperlink r:id="Rb6b61380dceb42f6">
+      <w:hyperlink r:id="R9297da1bb48844c9">
         <w:r>
           <w:rPr>
             <w:rStyle w:val="Hyperlink"/>
@@ -19879,6 +19879,163 @@
           <w:iCs w:val="0"/>
         </w:rPr>
         <w:t>.</w:t>
+      </w:r>
+    </w:p>
+    <w:p>
+      <w:pPr>
+        <w:pStyle w:val="CGeneralText"/>
+        <w:ind w:hanging="360"/>
+        <w:rPr/>
+      </w:pPr>
+      <w:r>
+        <w:rPr>
+          <w:i w:val="0"/>
+          <w:iCs w:val="0"/>
+        </w:rPr>
+        <w:t xml:space="preserve">You can also have try-with-resources statements. They automatically close a resource whether an exception does or doesn't occur. This means the developer doesn't have to write a separate </w:t>
+      </w:r>
+      <w:r>
+        <w:rPr>
+          <w:i w:val="1"/>
+          <w:iCs w:val="1"/>
+        </w:rPr>
+        <w:t>finally</w:t>
+      </w:r>
+      <w:r>
+        <w:rPr>
+          <w:i w:val="0"/>
+          <w:iCs w:val="0"/>
+        </w:rPr>
+        <w:t xml:space="preserve"> block with other </w:t>
+      </w:r>
+      <w:r>
+        <w:rPr>
+          <w:i w:val="1"/>
+          <w:iCs w:val="1"/>
+        </w:rPr>
+        <w:t xml:space="preserve">try-catch </w:t>
+      </w:r>
+      <w:r>
+        <w:rPr>
+          <w:i w:val="0"/>
+          <w:iCs w:val="0"/>
+        </w:rPr>
+        <w:t>blocks in there. Example: '</w:t>
+      </w:r>
+      <w:r>
+        <w:rPr>
+          <w:i w:val="1"/>
+          <w:iCs w:val="1"/>
+        </w:rPr>
+        <w:t>try(</w:t>
+      </w:r>
+      <w:proofErr w:type="spellStart"/>
+      <w:r>
+        <w:rPr>
+          <w:i w:val="1"/>
+          <w:iCs w:val="1"/>
+        </w:rPr>
+        <w:t>FileWriter</w:t>
+      </w:r>
+      <w:proofErr w:type="spellEnd"/>
+      <w:r>
+        <w:rPr>
+          <w:i w:val="1"/>
+          <w:iCs w:val="1"/>
+        </w:rPr>
+        <w:t xml:space="preserve"> </w:t>
+      </w:r>
+      <w:proofErr w:type="spellStart"/>
+      <w:r>
+        <w:rPr>
+          <w:i w:val="1"/>
+          <w:iCs w:val="1"/>
+        </w:rPr>
+        <w:t>locFile</w:t>
+      </w:r>
+      <w:proofErr w:type="spellEnd"/>
+      <w:r>
+        <w:rPr>
+          <w:i w:val="1"/>
+          <w:iCs w:val="1"/>
+        </w:rPr>
+        <w:t xml:space="preserve"> = new </w:t>
+      </w:r>
+      <w:proofErr w:type="spellStart"/>
+      <w:r>
+        <w:rPr>
+          <w:i w:val="1"/>
+          <w:iCs w:val="1"/>
+        </w:rPr>
+        <w:t>FileWriter</w:t>
+      </w:r>
+      <w:proofErr w:type="spellEnd"/>
+      <w:r>
+        <w:rPr>
+          <w:i w:val="1"/>
+          <w:iCs w:val="1"/>
+        </w:rPr>
+        <w:t xml:space="preserve"> ("locations.txt")) {…}'</w:t>
+      </w:r>
+      <w:r>
+        <w:rPr>
+          <w:i w:val="0"/>
+          <w:iCs w:val="0"/>
+        </w:rPr>
+        <w:t>. You can list multiple resources separated by ';'.</w:t>
+      </w:r>
+    </w:p>
+    <w:p>
+      <w:pPr>
+        <w:pStyle w:val="CGeneralText"/>
+        <w:ind w:hanging="360"/>
+        <w:rPr/>
+      </w:pPr>
+      <w:r>
+        <w:rPr>
+          <w:i w:val="0"/>
+          <w:iCs w:val="0"/>
+        </w:rPr>
+        <w:t xml:space="preserve">To be used in the above statement, classes must implement </w:t>
+      </w:r>
+      <w:proofErr w:type="spellStart"/>
+      <w:r>
+        <w:rPr>
+          <w:i w:val="1"/>
+          <w:iCs w:val="1"/>
+        </w:rPr>
+        <w:t>AutoCloseable</w:t>
+      </w:r>
+      <w:proofErr w:type="spellEnd"/>
+      <w:r>
+        <w:rPr>
+          <w:i w:val="0"/>
+          <w:iCs w:val="0"/>
+        </w:rPr>
+        <w:t xml:space="preserve">. Java automatically calls </w:t>
+      </w:r>
+      <w:proofErr w:type="gramStart"/>
+      <w:r>
+        <w:rPr>
+          <w:i w:val="1"/>
+          <w:iCs w:val="1"/>
+        </w:rPr>
+        <w:t>close(</w:t>
+      </w:r>
+      <w:proofErr w:type="gramEnd"/>
+      <w:r>
+        <w:rPr>
+          <w:i w:val="1"/>
+          <w:iCs w:val="1"/>
+        </w:rPr>
+        <w:t>)</w:t>
+      </w:r>
+      <w:r>
+        <w:rPr>
+          <w:i w:val="0"/>
+          <w:iCs w:val="0"/>
+        </w:rPr>
+        <w:t xml:space="preserve"> to close the resource.</w:t>
       </w:r>
     </w:p>
     <w:p w14:noSpellErr="1">

</xml_diff>

<commit_message>
Completed try-with-resources challenge, and used BufferedReader directly rather than through scanner.
</commit_message>
<xml_diff>
--- a/notes/Notes.docx
+++ b/notes/Notes.docx
@@ -14678,6 +14678,12 @@
       <w:r>
         <w:t>When an exception is thrown it propagates up the call stack until a catch statement deals with it. If no suitable catch statement is found and the main method is popped off the stack then the program ultimately crashes.</w:t>
       </w:r>
+      <w:r>
+        <w:t xml:space="preserve"> You can’t propagate </w:t>
+      </w:r>
+      <w:r>
+        <w:t>exceptions out of a static initialization block.</w:t>
+      </w:r>
     </w:p>
     <w:p>
       <w:pPr>
@@ -15576,7 +15582,7 @@
           <w:numId w:val="1"/>
         </w:numPr>
         <w:rPr>
-          <w:rFonts w:asciiTheme="minorHAnsi" w:eastAsiaTheme="minorEastAsia" w:hAnsiTheme="minorHAnsi" w:cstheme="minorBidi"/>
+          <w:rFonts w:eastAsiaTheme="minorEastAsia"/>
         </w:rPr>
       </w:pPr>
       <w:proofErr w:type="spellStart"/>
@@ -15648,7 +15654,7 @@
           <w:numId w:val="1"/>
         </w:numPr>
         <w:rPr>
-          <w:rFonts w:asciiTheme="minorHAnsi" w:eastAsiaTheme="minorEastAsia" w:hAnsiTheme="minorHAnsi" w:cstheme="minorBidi"/>
+          <w:rFonts w:eastAsiaTheme="minorEastAsia"/>
         </w:rPr>
       </w:pPr>
       <w:proofErr w:type="spellStart"/>
@@ -15719,7 +15725,7 @@
           <w:numId w:val="1"/>
         </w:numPr>
         <w:rPr>
-          <w:rFonts w:asciiTheme="minorHAnsi" w:eastAsiaTheme="minorEastAsia" w:hAnsiTheme="minorHAnsi" w:cstheme="minorBidi"/>
+          <w:rFonts w:eastAsiaTheme="minorEastAsia"/>
         </w:rPr>
       </w:pPr>
       <w:r>
@@ -15856,9 +15862,62 @@
           <w:iCs/>
         </w:rPr>
         <w:t xml:space="preserve"> to read the entire line into an array. This way you avoid having to manually deal with the delimiter.</w:t>
+      </w:r>
+    </w:p>
+    <w:p>
+      <w:pPr>
+        <w:pStyle w:val="CGeneralText"/>
+        <w:numPr>
+          <w:ilvl w:val="0"/>
+          <w:numId w:val="1"/>
+        </w:numPr>
+        <w:rPr>
+          <w:rFonts w:eastAsiaTheme="minorEastAsia"/>
+        </w:rPr>
+      </w:pPr>
+      <w:r>
+        <w:rPr>
+          <w:rFonts w:eastAsiaTheme="minorEastAsia"/>
+        </w:rPr>
+        <w:t xml:space="preserve">You can also just use </w:t>
+      </w:r>
+      <w:proofErr w:type="spellStart"/>
+      <w:r>
+        <w:rPr>
+          <w:rFonts w:eastAsiaTheme="minorEastAsia"/>
+          <w:i/>
+        </w:rPr>
+        <w:t>BufferedReader</w:t>
+      </w:r>
+      <w:proofErr w:type="spellEnd"/>
+      <w:r>
+        <w:rPr>
+          <w:rFonts w:eastAsiaTheme="minorEastAsia"/>
+        </w:rPr>
+        <w:t xml:space="preserve"> directly instead of using it through </w:t>
+      </w:r>
+      <w:r>
+        <w:rPr>
+          <w:rFonts w:eastAsiaTheme="minorEastAsia"/>
+          <w:i/>
+        </w:rPr>
+        <w:t>Sca</w:t>
       </w:r>
       <w:bookmarkStart w:id="0" w:name="_GoBack"/>
       <w:bookmarkEnd w:id="0"/>
+      <w:r>
+        <w:rPr>
+          <w:rFonts w:eastAsiaTheme="minorEastAsia"/>
+          <w:i/>
+        </w:rPr>
+        <w:t>nner</w:t>
+      </w:r>
+      <w:r>
+        <w:rPr>
+          <w:rFonts w:eastAsiaTheme="minorEastAsia"/>
+        </w:rPr>
+        <w:t>.</w:t>
+      </w:r>
     </w:p>
     <w:p>
       <w:pPr>
@@ -16566,7 +16625,6 @@
         <w:spacing w:before="240"/>
       </w:pPr>
       <w:r>
-        <w:lastRenderedPageBreak/>
         <w:t xml:space="preserve">Each thread has its own thread stack so variables created locally are unique to each thread. Threads share instance variables however, so this may provide unpredictable results if each thread reads and writes to them. This is because instance variables exist in the heap which all threads share. This is known as a </w:t>
       </w:r>
       <w:r>
@@ -17139,6 +17197,7 @@
         </w:rPr>
       </w:pPr>
       <w:r>
+        <w:lastRenderedPageBreak/>
         <w:t xml:space="preserve">To prevent blocking a thread call </w:t>
       </w:r>
       <w:proofErr w:type="spellStart"/>
@@ -17184,7 +17243,6 @@
         </w:rPr>
       </w:pPr>
       <w:r>
-        <w:lastRenderedPageBreak/>
         <w:t xml:space="preserve">You can use </w:t>
       </w:r>
       <w:proofErr w:type="spellStart"/>
@@ -18030,6 +18088,7 @@
         </w:numPr>
       </w:pPr>
       <w:r>
+        <w:lastRenderedPageBreak/>
         <w:t xml:space="preserve">A label’s text can be </w:t>
       </w:r>
       <w:proofErr w:type="spellStart"/>
@@ -18098,83 +18157,745 @@
         </w:numPr>
       </w:pPr>
       <w:r>
+        <w:t xml:space="preserve">Generally, many properties can be </w:t>
+      </w:r>
+      <w:proofErr w:type="spellStart"/>
+      <w:r>
+        <w:t>binded</w:t>
+      </w:r>
+      <w:proofErr w:type="spellEnd"/>
+      <w:r>
+        <w:t xml:space="preserve"> to other properties as required. This ensures that all </w:t>
+      </w:r>
+      <w:proofErr w:type="spellStart"/>
+      <w:r>
+        <w:t>binded</w:t>
+      </w:r>
+      <w:proofErr w:type="spellEnd"/>
+      <w:r>
+        <w:t xml:space="preserve"> properties will be the same even if one is changed.</w:t>
+      </w:r>
+    </w:p>
+    <w:p>
+      <w:pPr>
+        <w:pStyle w:val="CGeneralText"/>
+        <w:numPr>
+          <w:ilvl w:val="0"/>
+          <w:numId w:val="19"/>
+        </w:numPr>
+      </w:pPr>
+      <w:r>
+        <w:t xml:space="preserve">Rather than working directly with </w:t>
+      </w:r>
+      <w:r>
+        <w:rPr>
+          <w:i/>
+          <w:iCs/>
+        </w:rPr>
+        <w:t>Task</w:t>
+      </w:r>
+      <w:r>
+        <w:t xml:space="preserve">, it’s recommended to use a </w:t>
+      </w:r>
+      <w:r>
+        <w:rPr>
+          <w:i/>
+          <w:iCs/>
+        </w:rPr>
+        <w:t>Service</w:t>
+      </w:r>
+      <w:r>
+        <w:t xml:space="preserve"> instead. This allows JavaFX to manage the thread. Create a new class that extends from </w:t>
+      </w:r>
+      <w:r>
+        <w:rPr>
+          <w:i/>
+          <w:iCs/>
+        </w:rPr>
+        <w:t>Service</w:t>
+      </w:r>
+      <w:r>
+        <w:t xml:space="preserve">, override </w:t>
+      </w:r>
+      <w:proofErr w:type="spellStart"/>
+      <w:proofErr w:type="gramStart"/>
+      <w:r>
+        <w:rPr>
+          <w:i/>
+          <w:iCs/>
+        </w:rPr>
+        <w:t>createTask</w:t>
+      </w:r>
+      <w:proofErr w:type="spellEnd"/>
+      <w:r>
+        <w:rPr>
+          <w:i/>
+          <w:iCs/>
+        </w:rPr>
+        <w:t>(</w:t>
+      </w:r>
+      <w:proofErr w:type="gramEnd"/>
+      <w:r>
+        <w:rPr>
+          <w:i/>
+          <w:iCs/>
+        </w:rPr>
+        <w:t>)</w:t>
+      </w:r>
+      <w:r>
+        <w:t xml:space="preserve">, and call </w:t>
+      </w:r>
+      <w:proofErr w:type="spellStart"/>
+      <w:r>
+        <w:rPr>
+          <w:i/>
+          <w:iCs/>
+        </w:rPr>
+        <w:t>Service.start</w:t>
+      </w:r>
+      <w:proofErr w:type="spellEnd"/>
+      <w:r>
+        <w:rPr>
+          <w:i/>
+          <w:iCs/>
+        </w:rPr>
+        <w:t>()</w:t>
+      </w:r>
+      <w:r>
+        <w:t>.</w:t>
+      </w:r>
+    </w:p>
+    <w:p>
+      <w:pPr>
+        <w:pStyle w:val="CGeneralText"/>
+        <w:numPr>
+          <w:ilvl w:val="0"/>
+          <w:numId w:val="19"/>
+        </w:numPr>
+      </w:pPr>
+      <w:r>
+        <w:t xml:space="preserve">To start a service multiple times, check to see if </w:t>
+      </w:r>
+      <w:proofErr w:type="spellStart"/>
+      <w:r>
+        <w:rPr>
+          <w:i/>
+          <w:iCs/>
+        </w:rPr>
+        <w:t>Service.getState</w:t>
+      </w:r>
+      <w:proofErr w:type="spellEnd"/>
+      <w:r>
+        <w:rPr>
+          <w:i/>
+          <w:iCs/>
+        </w:rPr>
+        <w:t xml:space="preserve">() == </w:t>
+      </w:r>
+      <w:proofErr w:type="spellStart"/>
+      <w:proofErr w:type="gramStart"/>
+      <w:r>
+        <w:rPr>
+          <w:i/>
+          <w:iCs/>
+        </w:rPr>
+        <w:t>Service.State.SUCCEEDED</w:t>
+      </w:r>
+      <w:proofErr w:type="spellEnd"/>
+      <w:proofErr w:type="gramEnd"/>
+      <w:r>
+        <w:t xml:space="preserve"> then call </w:t>
+      </w:r>
+      <w:proofErr w:type="spellStart"/>
+      <w:r>
+        <w:rPr>
+          <w:i/>
+          <w:iCs/>
+        </w:rPr>
+        <w:t>Service.reset</w:t>
+      </w:r>
+      <w:proofErr w:type="spellEnd"/>
+      <w:r>
+        <w:rPr>
+          <w:i/>
+          <w:iCs/>
+        </w:rPr>
+        <w:t>()</w:t>
+      </w:r>
+      <w:r>
+        <w:t xml:space="preserve"> before calling </w:t>
+      </w:r>
+      <w:proofErr w:type="spellStart"/>
+      <w:r>
+        <w:rPr>
+          <w:i/>
+          <w:iCs/>
+        </w:rPr>
+        <w:t>Service.start</w:t>
+      </w:r>
+      <w:proofErr w:type="spellEnd"/>
+      <w:r>
+        <w:rPr>
+          <w:i/>
+          <w:iCs/>
+        </w:rPr>
+        <w:t>()</w:t>
+      </w:r>
+      <w:r>
+        <w:t>.</w:t>
+      </w:r>
+    </w:p>
+    <w:p>
+      <w:pPr>
+        <w:pStyle w:val="CGeneralText"/>
+        <w:numPr>
+          <w:ilvl w:val="0"/>
+          <w:numId w:val="0"/>
+        </w:numPr>
+        <w:ind w:left="720" w:hanging="360"/>
+      </w:pPr>
+    </w:p>
+    <w:p>
+      <w:pPr>
+        <w:pStyle w:val="CGeneralText"/>
+        <w:numPr>
+          <w:ilvl w:val="0"/>
+          <w:numId w:val="0"/>
+        </w:numPr>
+        <w:ind w:left="360" w:hanging="360"/>
+        <w:rPr>
+          <w:b/>
+          <w:bCs/>
+        </w:rPr>
+      </w:pPr>
+      <w:r>
+        <w:rPr>
+          <w:b/>
+          <w:bCs/>
+        </w:rPr>
+        <w:t>Section 17: Lambda expressions</w:t>
+      </w:r>
+    </w:p>
+    <w:p>
+      <w:pPr>
+        <w:pStyle w:val="CGeneralText"/>
+        <w:numPr>
+          <w:ilvl w:val="0"/>
+          <w:numId w:val="0"/>
+        </w:numPr>
+        <w:ind w:left="720" w:hanging="360"/>
+      </w:pPr>
+    </w:p>
+    <w:p>
+      <w:pPr>
+        <w:pStyle w:val="CGeneralText"/>
+        <w:numPr>
+          <w:ilvl w:val="0"/>
+          <w:numId w:val="22"/>
+        </w:numPr>
+      </w:pPr>
+      <w:r>
+        <w:t>&gt;</w:t>
+      </w:r>
+    </w:p>
+    <w:p>
+      <w:pPr>
+        <w:pStyle w:val="CGeneralText"/>
+        <w:numPr>
+          <w:ilvl w:val="0"/>
+          <w:numId w:val="0"/>
+        </w:numPr>
+        <w:ind w:left="720" w:hanging="360"/>
+      </w:pPr>
+    </w:p>
+    <w:p>
+      <w:pPr>
+        <w:pStyle w:val="CGeneralText"/>
+        <w:numPr>
+          <w:ilvl w:val="0"/>
+          <w:numId w:val="0"/>
+        </w:numPr>
+        <w:ind w:left="360" w:hanging="360"/>
+        <w:rPr>
+          <w:b/>
+          <w:bCs/>
+        </w:rPr>
+      </w:pPr>
+      <w:r>
+        <w:rPr>
+          <w:b/>
+          <w:bCs/>
+        </w:rPr>
+        <w:t>Section 18: Regular expressions</w:t>
+      </w:r>
+    </w:p>
+    <w:p>
+      <w:pPr>
+        <w:pStyle w:val="CGeneralText"/>
+        <w:numPr>
+          <w:ilvl w:val="0"/>
+          <w:numId w:val="0"/>
+        </w:numPr>
+        <w:ind w:left="720" w:hanging="360"/>
+      </w:pPr>
+    </w:p>
+    <w:p>
+      <w:pPr>
+        <w:pStyle w:val="CGeneralText"/>
+        <w:numPr>
+          <w:ilvl w:val="0"/>
+          <w:numId w:val="22"/>
+        </w:numPr>
+      </w:pPr>
+      <w:r>
+        <w:t>&gt;</w:t>
+      </w:r>
+    </w:p>
+    <w:p>
+      <w:pPr>
+        <w:pStyle w:val="CGeneralText"/>
+        <w:numPr>
+          <w:ilvl w:val="0"/>
+          <w:numId w:val="0"/>
+        </w:numPr>
+        <w:ind w:left="720" w:hanging="360"/>
+      </w:pPr>
+    </w:p>
+    <w:p>
+      <w:pPr>
+        <w:pStyle w:val="CGeneralText"/>
+        <w:numPr>
+          <w:ilvl w:val="0"/>
+          <w:numId w:val="0"/>
+        </w:numPr>
+        <w:ind w:left="360" w:hanging="360"/>
+        <w:rPr>
+          <w:b/>
+          <w:bCs/>
+        </w:rPr>
+      </w:pPr>
+      <w:r>
+        <w:rPr>
+          <w:b/>
+          <w:bCs/>
+        </w:rPr>
+        <w:t>Section 19: Debugging and unit testing</w:t>
+      </w:r>
+    </w:p>
+    <w:p>
+      <w:pPr>
+        <w:pStyle w:val="CGeneralText"/>
+        <w:numPr>
+          <w:ilvl w:val="0"/>
+          <w:numId w:val="0"/>
+        </w:numPr>
+        <w:ind w:left="720" w:hanging="360"/>
+      </w:pPr>
+    </w:p>
+    <w:p>
+      <w:pPr>
+        <w:pStyle w:val="CGeneralText"/>
+        <w:numPr>
+          <w:ilvl w:val="0"/>
+          <w:numId w:val="22"/>
+        </w:numPr>
+      </w:pPr>
+      <w:r>
+        <w:t>&gt;</w:t>
+      </w:r>
+    </w:p>
+    <w:p>
+      <w:pPr>
+        <w:pStyle w:val="CGeneralText"/>
+        <w:numPr>
+          <w:ilvl w:val="0"/>
+          <w:numId w:val="0"/>
+        </w:numPr>
+        <w:ind w:left="720" w:hanging="360"/>
+      </w:pPr>
+    </w:p>
+    <w:p>
+      <w:pPr>
+        <w:pStyle w:val="CGeneralText"/>
+        <w:numPr>
+          <w:ilvl w:val="0"/>
+          <w:numId w:val="0"/>
+        </w:numPr>
+        <w:ind w:left="360" w:hanging="360"/>
+        <w:rPr>
+          <w:b/>
+          <w:bCs/>
+        </w:rPr>
+      </w:pPr>
+      <w:r>
+        <w:rPr>
+          <w:b/>
+          <w:bCs/>
+        </w:rPr>
+        <w:t>Section 20: Databases</w:t>
+      </w:r>
+    </w:p>
+    <w:p>
+      <w:pPr>
+        <w:pStyle w:val="CGeneralText"/>
+        <w:numPr>
+          <w:ilvl w:val="0"/>
+          <w:numId w:val="0"/>
+        </w:numPr>
+        <w:ind w:left="720" w:hanging="360"/>
+      </w:pPr>
+    </w:p>
+    <w:p>
+      <w:pPr>
+        <w:pStyle w:val="CGeneralText"/>
+        <w:numPr>
+          <w:ilvl w:val="0"/>
+          <w:numId w:val="22"/>
+        </w:numPr>
+      </w:pPr>
+      <w:r>
+        <w:rPr>
+          <w:b/>
+          <w:bCs/>
+        </w:rPr>
+        <w:t>Database</w:t>
+      </w:r>
+      <w:r>
+        <w:t xml:space="preserve"> refers to a container which contains all the data you store, how its structured, the queries and views.</w:t>
+      </w:r>
+    </w:p>
+    <w:p>
+      <w:pPr>
+        <w:pStyle w:val="CGeneralText"/>
+        <w:numPr>
+          <w:ilvl w:val="0"/>
+          <w:numId w:val="22"/>
+        </w:numPr>
+      </w:pPr>
+      <w:r>
+        <w:t>SQLite stores databases on a single file. This isn’t done by most database systems.</w:t>
+      </w:r>
+    </w:p>
+    <w:p>
+      <w:pPr>
+        <w:pStyle w:val="CGeneralText"/>
+        <w:numPr>
+          <w:ilvl w:val="0"/>
+          <w:numId w:val="22"/>
+        </w:numPr>
+      </w:pPr>
+      <w:r>
+        <w:t xml:space="preserve">A </w:t>
+      </w:r>
+      <w:r>
+        <w:rPr>
+          <w:b/>
+          <w:bCs/>
+        </w:rPr>
+        <w:t>database dictionary</w:t>
+      </w:r>
+      <w:r>
+        <w:t xml:space="preserve"> provides a comprehensive list of the structure and types of data in the database.</w:t>
+      </w:r>
+    </w:p>
+    <w:p>
+      <w:pPr>
+        <w:pStyle w:val="CGeneralText"/>
+        <w:numPr>
+          <w:ilvl w:val="0"/>
+          <w:numId w:val="22"/>
+        </w:numPr>
+      </w:pPr>
+      <w:r>
+        <w:t xml:space="preserve">A </w:t>
+      </w:r>
+      <w:r>
+        <w:rPr>
+          <w:b/>
+          <w:bCs/>
+        </w:rPr>
+        <w:t>table</w:t>
+      </w:r>
+      <w:r>
+        <w:t xml:space="preserve"> is a collection of related data held in a database. Example 1: A contacts table can contain name, address and phone number fields. Example 2: An invoice can contain ID, date, item, and cost of item sold fields. These are examples of structured data. Big Data / Hadoop uses NoSQL which uses unstructured data.</w:t>
+      </w:r>
+    </w:p>
+    <w:p>
+      <w:pPr>
+        <w:pStyle w:val="CGeneralText"/>
+        <w:numPr>
+          <w:ilvl w:val="0"/>
+          <w:numId w:val="22"/>
+        </w:numPr>
+      </w:pPr>
+      <w:r>
+        <w:rPr>
+          <w:b/>
+          <w:bCs/>
+        </w:rPr>
+        <w:t xml:space="preserve">Fields/columns </w:t>
+      </w:r>
+      <w:r>
+        <w:t>store the actual data. They have a type and name. They can store numbers, text, audio, images, dates and times, etc. They are analogous to arrays in Java.</w:t>
+      </w:r>
+    </w:p>
+    <w:p>
+      <w:pPr>
+        <w:pStyle w:val="CGeneralText"/>
+        <w:numPr>
+          <w:ilvl w:val="0"/>
+          <w:numId w:val="22"/>
+        </w:numPr>
+      </w:pPr>
+      <w:r>
+        <w:rPr>
+          <w:b/>
+          <w:bCs/>
+        </w:rPr>
+        <w:t>Record/row</w:t>
+      </w:r>
+      <w:r>
+        <w:t xml:space="preserve"> a collection of all columns for one entry.</w:t>
+      </w:r>
+    </w:p>
+    <w:p>
+      <w:pPr>
+        <w:pStyle w:val="CGeneralText"/>
+        <w:numPr>
+          <w:ilvl w:val="0"/>
+          <w:numId w:val="22"/>
+        </w:numPr>
+      </w:pPr>
+      <w:r>
+        <w:rPr>
+          <w:b/>
+          <w:bCs/>
+        </w:rPr>
+        <w:t>Flat file database</w:t>
+      </w:r>
+      <w:r>
+        <w:t xml:space="preserve"> stores all data in a single table. This results in a lot of duplication. Not used much these days since to update data in one place you have to update it in the duplicated places too. In a relational database, tables can be related to other tables to prevent this.</w:t>
+      </w:r>
+    </w:p>
+    <w:p>
+      <w:pPr>
+        <w:pStyle w:val="CGeneralText"/>
+        <w:numPr>
+          <w:ilvl w:val="0"/>
+          <w:numId w:val="22"/>
+        </w:numPr>
+      </w:pPr>
+      <w:r>
+        <w:t xml:space="preserve">Tables are related to other tables on a single column, this is called a </w:t>
+      </w:r>
+      <w:r>
+        <w:rPr>
+          <w:b/>
+          <w:bCs/>
+        </w:rPr>
+        <w:t>join</w:t>
+      </w:r>
+      <w:r>
+        <w:t xml:space="preserve">. There are different types of joins. One to many is when one row corresponds to many rows – e.g. customer data and orders data. </w:t>
+      </w:r>
+    </w:p>
+    <w:p>
+      <w:pPr>
+        <w:pStyle w:val="CGeneralText"/>
+        <w:numPr>
+          <w:ilvl w:val="0"/>
+          <w:numId w:val="22"/>
+        </w:numPr>
+      </w:pPr>
+      <w:r>
+        <w:rPr>
+          <w:b/>
+          <w:bCs/>
+        </w:rPr>
+        <w:t>View</w:t>
+      </w:r>
+      <w:r>
+        <w:t xml:space="preserve"> is a selection of rows and columns, possibly from more than one table.</w:t>
+      </w:r>
+    </w:p>
+    <w:p>
+      <w:pPr>
+        <w:pStyle w:val="CGeneralText"/>
+        <w:numPr>
+          <w:ilvl w:val="0"/>
+          <w:numId w:val="0"/>
+        </w:numPr>
+        <w:ind w:left="720" w:hanging="360"/>
+      </w:pPr>
+    </w:p>
+    <w:p>
+      <w:pPr>
+        <w:pStyle w:val="CGeneralText"/>
+        <w:numPr>
+          <w:ilvl w:val="0"/>
+          <w:numId w:val="22"/>
+        </w:numPr>
+      </w:pPr>
+      <w:r>
+        <w:t xml:space="preserve">Install SQLite from the official website. Copy the files to a permanent location on your storage device. Add its path to Window’s path environment variable. Open command prompt and type </w:t>
+      </w:r>
+      <w:r>
+        <w:rPr>
+          <w:i/>
+          <w:iCs/>
+        </w:rPr>
+        <w:t>sqlite3</w:t>
+      </w:r>
+      <w:r>
+        <w:t xml:space="preserve"> to confirm that it works. Type </w:t>
+      </w:r>
+      <w:proofErr w:type="gramStart"/>
+      <w:r>
+        <w:rPr>
+          <w:i/>
+          <w:iCs/>
+        </w:rPr>
+        <w:t>‘.quit</w:t>
+      </w:r>
+      <w:proofErr w:type="gramEnd"/>
+      <w:r>
+        <w:rPr>
+          <w:i/>
+          <w:iCs/>
+        </w:rPr>
+        <w:t>’</w:t>
+      </w:r>
+      <w:r>
+        <w:t xml:space="preserve"> to exit.</w:t>
+      </w:r>
+    </w:p>
+    <w:p>
+      <w:pPr>
+        <w:pStyle w:val="CGeneralText"/>
+        <w:numPr>
+          <w:ilvl w:val="0"/>
+          <w:numId w:val="22"/>
+        </w:numPr>
+      </w:pPr>
+      <w:r>
+        <w:t>The notes will focus on the SQL language with command prompt, then get into the Java aspect afterwards.</w:t>
+      </w:r>
+    </w:p>
+    <w:p>
+      <w:pPr>
+        <w:pStyle w:val="CGeneralText"/>
+        <w:numPr>
+          <w:ilvl w:val="0"/>
+          <w:numId w:val="0"/>
+        </w:numPr>
+        <w:ind w:left="720" w:hanging="360"/>
+      </w:pPr>
+    </w:p>
+    <w:p>
+      <w:pPr>
+        <w:pStyle w:val="CGeneralText"/>
+        <w:numPr>
+          <w:ilvl w:val="0"/>
+          <w:numId w:val="22"/>
+        </w:numPr>
+      </w:pPr>
+      <w:r>
+        <w:rPr>
+          <w:i/>
+          <w:iCs/>
+        </w:rPr>
+        <w:t xml:space="preserve">‘sqlite3 </w:t>
+      </w:r>
+      <w:proofErr w:type="spellStart"/>
+      <w:r>
+        <w:rPr>
+          <w:i/>
+          <w:iCs/>
+        </w:rPr>
+        <w:t>test.db</w:t>
+      </w:r>
+      <w:proofErr w:type="spellEnd"/>
+      <w:r>
+        <w:rPr>
+          <w:i/>
+          <w:iCs/>
+        </w:rPr>
+        <w:t>’</w:t>
+      </w:r>
+      <w:r>
+        <w:t xml:space="preserve"> creates a new database called test if it doesn’t exist, otherwise it opens it. It will be created/opened from the current active directory. Use ‘</w:t>
+      </w:r>
+      <w:r>
+        <w:rPr>
+          <w:i/>
+          <w:iCs/>
+        </w:rPr>
+        <w:t>cd’</w:t>
+      </w:r>
+      <w:r>
+        <w:t xml:space="preserve"> in command prompt to change it. The extension isn’t important, but ‘</w:t>
+      </w:r>
+      <w:proofErr w:type="spellStart"/>
+      <w:r>
+        <w:t>db</w:t>
+      </w:r>
+      <w:proofErr w:type="spellEnd"/>
+      <w:r>
+        <w:t>’ is typical, avoid ‘</w:t>
+      </w:r>
+      <w:proofErr w:type="spellStart"/>
+      <w:r>
+        <w:t>sql</w:t>
+      </w:r>
+      <w:proofErr w:type="spellEnd"/>
+      <w:r>
+        <w:t>’ as that’s used for SQL scripts.</w:t>
+      </w:r>
+    </w:p>
+    <w:p>
+      <w:pPr>
+        <w:pStyle w:val="CGeneralText"/>
+        <w:numPr>
+          <w:ilvl w:val="0"/>
+          <w:numId w:val="22"/>
+        </w:numPr>
+      </w:pPr>
+      <w:proofErr w:type="gramStart"/>
+      <w:r>
+        <w:rPr>
+          <w:i/>
+          <w:iCs/>
+        </w:rPr>
+        <w:t>‘.help</w:t>
+      </w:r>
+      <w:proofErr w:type="gramEnd"/>
+      <w:r>
+        <w:rPr>
+          <w:i/>
+          <w:iCs/>
+        </w:rPr>
+        <w:t>’</w:t>
+      </w:r>
+      <w:r>
+        <w:t xml:space="preserve"> lists all the possible commands you can input.</w:t>
+      </w:r>
+    </w:p>
+    <w:p>
+      <w:pPr>
+        <w:pStyle w:val="CGeneralText"/>
+        <w:numPr>
+          <w:ilvl w:val="0"/>
+          <w:numId w:val="22"/>
+        </w:numPr>
+      </w:pPr>
+      <w:proofErr w:type="gramStart"/>
+      <w:r>
+        <w:rPr>
+          <w:i/>
+          <w:iCs/>
+        </w:rPr>
         <w:lastRenderedPageBreak/>
-        <w:t xml:space="preserve">Generally, many properties can be </w:t>
-      </w:r>
-      <w:proofErr w:type="spellStart"/>
-      <w:r>
-        <w:t>binded</w:t>
-      </w:r>
-      <w:proofErr w:type="spellEnd"/>
-      <w:r>
-        <w:t xml:space="preserve"> to other properties as required. This ensures that all </w:t>
-      </w:r>
-      <w:proofErr w:type="spellStart"/>
-      <w:r>
-        <w:t>binded</w:t>
-      </w:r>
-      <w:proofErr w:type="spellEnd"/>
-      <w:r>
-        <w:t xml:space="preserve"> properties will be the same even if one is changed.</w:t>
-      </w:r>
-    </w:p>
-    <w:p>
-      <w:pPr>
-        <w:pStyle w:val="CGeneralText"/>
-        <w:numPr>
-          <w:ilvl w:val="0"/>
-          <w:numId w:val="19"/>
-        </w:numPr>
-      </w:pPr>
-      <w:r>
-        <w:t xml:space="preserve">Rather than working directly with </w:t>
-      </w:r>
-      <w:r>
-        <w:rPr>
-          <w:i/>
-          <w:iCs/>
-        </w:rPr>
-        <w:t>Task</w:t>
-      </w:r>
-      <w:r>
-        <w:t xml:space="preserve">, it’s recommended to use a </w:t>
-      </w:r>
-      <w:r>
-        <w:rPr>
-          <w:i/>
-          <w:iCs/>
-        </w:rPr>
-        <w:t>Service</w:t>
-      </w:r>
-      <w:r>
-        <w:t xml:space="preserve"> instead. This allows JavaFX to manage the thread. Create a new class that extends from </w:t>
-      </w:r>
-      <w:r>
-        <w:rPr>
-          <w:i/>
-          <w:iCs/>
-        </w:rPr>
-        <w:t>Service</w:t>
-      </w:r>
-      <w:r>
-        <w:t xml:space="preserve">, override </w:t>
-      </w:r>
-      <w:proofErr w:type="spellStart"/>
-      <w:proofErr w:type="gramStart"/>
-      <w:r>
-        <w:rPr>
-          <w:i/>
-          <w:iCs/>
-        </w:rPr>
-        <w:t>createTask</w:t>
-      </w:r>
-      <w:proofErr w:type="spellEnd"/>
-      <w:r>
-        <w:rPr>
-          <w:i/>
-          <w:iCs/>
-        </w:rPr>
-        <w:t>(</w:t>
+        <w:t>‘.headers</w:t>
       </w:r>
       <w:proofErr w:type="gramEnd"/>
       <w:r>
@@ -18182,151 +18903,11 @@
           <w:i/>
           <w:iCs/>
         </w:rPr>
-        <w:t>)</w:t>
-      </w:r>
-      <w:r>
-        <w:t xml:space="preserve">, and call </w:t>
-      </w:r>
-      <w:proofErr w:type="spellStart"/>
-      <w:r>
-        <w:rPr>
-          <w:i/>
-          <w:iCs/>
-        </w:rPr>
-        <w:t>Service.start</w:t>
-      </w:r>
-      <w:proofErr w:type="spellEnd"/>
-      <w:r>
-        <w:rPr>
-          <w:i/>
-          <w:iCs/>
-        </w:rPr>
-        <w:t>()</w:t>
-      </w:r>
-      <w:r>
-        <w:t>.</w:t>
-      </w:r>
-    </w:p>
-    <w:p>
-      <w:pPr>
-        <w:pStyle w:val="CGeneralText"/>
-        <w:numPr>
-          <w:ilvl w:val="0"/>
-          <w:numId w:val="19"/>
-        </w:numPr>
-      </w:pPr>
-      <w:r>
-        <w:t xml:space="preserve">To start a service multiple times, check to see if </w:t>
-      </w:r>
-      <w:proofErr w:type="spellStart"/>
-      <w:r>
-        <w:rPr>
-          <w:i/>
-          <w:iCs/>
-        </w:rPr>
-        <w:t>Service.getState</w:t>
-      </w:r>
-      <w:proofErr w:type="spellEnd"/>
-      <w:r>
-        <w:rPr>
-          <w:i/>
-          <w:iCs/>
-        </w:rPr>
-        <w:t xml:space="preserve">() == </w:t>
-      </w:r>
-      <w:proofErr w:type="spellStart"/>
-      <w:proofErr w:type="gramStart"/>
-      <w:r>
-        <w:rPr>
-          <w:i/>
-          <w:iCs/>
-        </w:rPr>
-        <w:t>Service.State.SUCCEEDED</w:t>
-      </w:r>
-      <w:proofErr w:type="spellEnd"/>
-      <w:proofErr w:type="gramEnd"/>
-      <w:r>
-        <w:t xml:space="preserve"> then call </w:t>
-      </w:r>
-      <w:proofErr w:type="spellStart"/>
-      <w:r>
-        <w:rPr>
-          <w:i/>
-          <w:iCs/>
-        </w:rPr>
-        <w:t>Service.reset</w:t>
-      </w:r>
-      <w:proofErr w:type="spellEnd"/>
-      <w:r>
-        <w:rPr>
-          <w:i/>
-          <w:iCs/>
-        </w:rPr>
-        <w:t>()</w:t>
-      </w:r>
-      <w:r>
-        <w:t xml:space="preserve"> before calling </w:t>
-      </w:r>
-      <w:proofErr w:type="spellStart"/>
-      <w:r>
-        <w:rPr>
-          <w:i/>
-          <w:iCs/>
-        </w:rPr>
-        <w:t>Service.start</w:t>
-      </w:r>
-      <w:proofErr w:type="spellEnd"/>
-      <w:r>
-        <w:rPr>
-          <w:i/>
-          <w:iCs/>
-        </w:rPr>
-        <w:t>()</w:t>
-      </w:r>
-      <w:r>
-        <w:t>.</w:t>
-      </w:r>
-    </w:p>
-    <w:p>
-      <w:pPr>
-        <w:pStyle w:val="CGeneralText"/>
-        <w:numPr>
-          <w:ilvl w:val="0"/>
-          <w:numId w:val="0"/>
-        </w:numPr>
-        <w:ind w:left="720" w:hanging="360"/>
-      </w:pPr>
-    </w:p>
-    <w:p>
-      <w:pPr>
-        <w:pStyle w:val="CGeneralText"/>
-        <w:numPr>
-          <w:ilvl w:val="0"/>
-          <w:numId w:val="0"/>
-        </w:numPr>
-        <w:ind w:left="360" w:hanging="360"/>
-        <w:rPr>
-          <w:b/>
-          <w:bCs/>
-        </w:rPr>
-      </w:pPr>
-      <w:r>
-        <w:rPr>
-          <w:b/>
-          <w:bCs/>
-        </w:rPr>
-        <w:t>Section 17: Lambda expressions</w:t>
-      </w:r>
-    </w:p>
-    <w:p>
-      <w:pPr>
-        <w:pStyle w:val="CGeneralText"/>
-        <w:numPr>
-          <w:ilvl w:val="0"/>
-          <w:numId w:val="0"/>
-        </w:numPr>
-        <w:ind w:left="720" w:hanging="360"/>
-      </w:pPr>
+        <w:t xml:space="preserve"> on’</w:t>
+      </w:r>
+      <w:r>
+        <w:t xml:space="preserve"> displays the names of columns.</w:t>
+      </w:r>
     </w:p>
     <w:p>
       <w:pPr>
@@ -18337,533 +18918,10 @@
         </w:numPr>
       </w:pPr>
       <w:r>
-        <w:t>&gt;</w:t>
-      </w:r>
-    </w:p>
-    <w:p>
-      <w:pPr>
-        <w:pStyle w:val="CGeneralText"/>
-        <w:numPr>
-          <w:ilvl w:val="0"/>
-          <w:numId w:val="0"/>
-        </w:numPr>
-        <w:ind w:left="720" w:hanging="360"/>
-      </w:pPr>
-    </w:p>
-    <w:p>
-      <w:pPr>
-        <w:pStyle w:val="CGeneralText"/>
-        <w:numPr>
-          <w:ilvl w:val="0"/>
-          <w:numId w:val="0"/>
-        </w:numPr>
-        <w:ind w:left="360" w:hanging="360"/>
-        <w:rPr>
-          <w:b/>
-          <w:bCs/>
-        </w:rPr>
-      </w:pPr>
-      <w:r>
-        <w:rPr>
-          <w:b/>
-          <w:bCs/>
-        </w:rPr>
-        <w:t>Section 18: Regular expressions</w:t>
-      </w:r>
-    </w:p>
-    <w:p>
-      <w:pPr>
-        <w:pStyle w:val="CGeneralText"/>
-        <w:numPr>
-          <w:ilvl w:val="0"/>
-          <w:numId w:val="0"/>
-        </w:numPr>
-        <w:ind w:left="720" w:hanging="360"/>
-      </w:pPr>
-    </w:p>
-    <w:p>
-      <w:pPr>
-        <w:pStyle w:val="CGeneralText"/>
-        <w:numPr>
-          <w:ilvl w:val="0"/>
-          <w:numId w:val="22"/>
-        </w:numPr>
-      </w:pPr>
-      <w:r>
-        <w:t>&gt;</w:t>
-      </w:r>
-    </w:p>
-    <w:p>
-      <w:pPr>
-        <w:pStyle w:val="CGeneralText"/>
-        <w:numPr>
-          <w:ilvl w:val="0"/>
-          <w:numId w:val="0"/>
-        </w:numPr>
-        <w:ind w:left="720" w:hanging="360"/>
-      </w:pPr>
-    </w:p>
-    <w:p>
-      <w:pPr>
-        <w:pStyle w:val="CGeneralText"/>
-        <w:numPr>
-          <w:ilvl w:val="0"/>
-          <w:numId w:val="0"/>
-        </w:numPr>
-        <w:ind w:left="360" w:hanging="360"/>
-        <w:rPr>
-          <w:b/>
-          <w:bCs/>
-        </w:rPr>
-      </w:pPr>
-      <w:r>
-        <w:rPr>
-          <w:b/>
-          <w:bCs/>
-        </w:rPr>
-        <w:t>Section 19: Debugging and unit testing</w:t>
-      </w:r>
-    </w:p>
-    <w:p>
-      <w:pPr>
-        <w:pStyle w:val="CGeneralText"/>
-        <w:numPr>
-          <w:ilvl w:val="0"/>
-          <w:numId w:val="0"/>
-        </w:numPr>
-        <w:ind w:left="720" w:hanging="360"/>
-      </w:pPr>
-    </w:p>
-    <w:p>
-      <w:pPr>
-        <w:pStyle w:val="CGeneralText"/>
-        <w:numPr>
-          <w:ilvl w:val="0"/>
-          <w:numId w:val="22"/>
-        </w:numPr>
-      </w:pPr>
-      <w:r>
-        <w:t>&gt;</w:t>
-      </w:r>
-    </w:p>
-    <w:p>
-      <w:pPr>
-        <w:pStyle w:val="CGeneralText"/>
-        <w:numPr>
-          <w:ilvl w:val="0"/>
-          <w:numId w:val="0"/>
-        </w:numPr>
-        <w:ind w:left="720" w:hanging="360"/>
-      </w:pPr>
-    </w:p>
-    <w:p>
-      <w:pPr>
-        <w:pStyle w:val="CGeneralText"/>
-        <w:numPr>
-          <w:ilvl w:val="0"/>
-          <w:numId w:val="0"/>
-        </w:numPr>
-        <w:ind w:left="360" w:hanging="360"/>
-        <w:rPr>
-          <w:b/>
-          <w:bCs/>
-        </w:rPr>
-      </w:pPr>
-      <w:r>
-        <w:rPr>
-          <w:b/>
-          <w:bCs/>
-        </w:rPr>
-        <w:t>Section 20: Databases</w:t>
-      </w:r>
-    </w:p>
-    <w:p>
-      <w:pPr>
-        <w:pStyle w:val="CGeneralText"/>
-        <w:numPr>
-          <w:ilvl w:val="0"/>
-          <w:numId w:val="0"/>
-        </w:numPr>
-        <w:ind w:left="720" w:hanging="360"/>
-      </w:pPr>
-    </w:p>
-    <w:p>
-      <w:pPr>
-        <w:pStyle w:val="CGeneralText"/>
-        <w:numPr>
-          <w:ilvl w:val="0"/>
-          <w:numId w:val="22"/>
-        </w:numPr>
-      </w:pPr>
-      <w:r>
-        <w:rPr>
-          <w:b/>
-          <w:bCs/>
-        </w:rPr>
-        <w:t>Database</w:t>
-      </w:r>
-      <w:r>
-        <w:t xml:space="preserve"> refers to a container which contains all the data you store, how its structured, the queries and views.</w:t>
-      </w:r>
-    </w:p>
-    <w:p>
-      <w:pPr>
-        <w:pStyle w:val="CGeneralText"/>
-        <w:numPr>
-          <w:ilvl w:val="0"/>
-          <w:numId w:val="22"/>
-        </w:numPr>
-      </w:pPr>
-      <w:r>
-        <w:t>SQLite stores databases on a single file. This isn’t done by most database systems.</w:t>
-      </w:r>
-    </w:p>
-    <w:p>
-      <w:pPr>
-        <w:pStyle w:val="CGeneralText"/>
-        <w:numPr>
-          <w:ilvl w:val="0"/>
-          <w:numId w:val="22"/>
-        </w:numPr>
-      </w:pPr>
-      <w:r>
-        <w:t xml:space="preserve">A </w:t>
-      </w:r>
-      <w:r>
-        <w:rPr>
-          <w:b/>
-          <w:bCs/>
-        </w:rPr>
-        <w:t>database dictionary</w:t>
-      </w:r>
-      <w:r>
-        <w:t xml:space="preserve"> provides a comprehensive list of the structure and types of data in the database.</w:t>
-      </w:r>
-    </w:p>
-    <w:p>
-      <w:pPr>
-        <w:pStyle w:val="CGeneralText"/>
-        <w:numPr>
-          <w:ilvl w:val="0"/>
-          <w:numId w:val="22"/>
-        </w:numPr>
-      </w:pPr>
-      <w:r>
-        <w:t xml:space="preserve">A </w:t>
-      </w:r>
-      <w:r>
-        <w:rPr>
-          <w:b/>
-          <w:bCs/>
-        </w:rPr>
-        <w:t>table</w:t>
-      </w:r>
-      <w:r>
-        <w:t xml:space="preserve"> is a collection of related data held in a database. Example 1: A contacts table can contain name, address and phone number fields. Example 2: An invoice can contain ID, date, item, and cost of item sold fields. These are examples of structured data. Big Data / Hadoop uses NoSQL which uses unstructured data.</w:t>
-      </w:r>
-    </w:p>
-    <w:p>
-      <w:pPr>
-        <w:pStyle w:val="CGeneralText"/>
-        <w:numPr>
-          <w:ilvl w:val="0"/>
-          <w:numId w:val="22"/>
-        </w:numPr>
-      </w:pPr>
-      <w:r>
-        <w:rPr>
-          <w:b/>
-          <w:bCs/>
-        </w:rPr>
-        <w:t xml:space="preserve">Fields/columns </w:t>
-      </w:r>
-      <w:r>
-        <w:t>store the actual data. They have a type and name. They can store numbers, text, audio, images, dates and times, etc. They are analogous to arrays in Java.</w:t>
-      </w:r>
-    </w:p>
-    <w:p>
-      <w:pPr>
-        <w:pStyle w:val="CGeneralText"/>
-        <w:numPr>
-          <w:ilvl w:val="0"/>
-          <w:numId w:val="22"/>
-        </w:numPr>
-      </w:pPr>
-      <w:r>
-        <w:rPr>
-          <w:b/>
-          <w:bCs/>
-        </w:rPr>
-        <w:t>Record/row</w:t>
-      </w:r>
-      <w:r>
-        <w:t xml:space="preserve"> a collection of all columns for one entry.</w:t>
-      </w:r>
-    </w:p>
-    <w:p>
-      <w:pPr>
-        <w:pStyle w:val="CGeneralText"/>
-        <w:numPr>
-          <w:ilvl w:val="0"/>
-          <w:numId w:val="22"/>
-        </w:numPr>
-      </w:pPr>
-      <w:r>
-        <w:rPr>
-          <w:b/>
-          <w:bCs/>
-        </w:rPr>
-        <w:t>Flat file database</w:t>
-      </w:r>
-      <w:r>
-        <w:t xml:space="preserve"> stores all data in a single table. This results in a lot of duplication. Not used much these days since to update data in one place you have to update it in the duplicated places too. In a relational database, tables can be related to other tables to prevent this.</w:t>
-      </w:r>
-    </w:p>
-    <w:p>
-      <w:pPr>
-        <w:pStyle w:val="CGeneralText"/>
-        <w:numPr>
-          <w:ilvl w:val="0"/>
-          <w:numId w:val="22"/>
-        </w:numPr>
-      </w:pPr>
-      <w:r>
-        <w:t xml:space="preserve">Tables are related to other tables on a single column, this is called a </w:t>
-      </w:r>
-      <w:r>
-        <w:rPr>
-          <w:b/>
-          <w:bCs/>
-        </w:rPr>
-        <w:t>join</w:t>
-      </w:r>
-      <w:r>
-        <w:t xml:space="preserve">. There are different types of joins. One to many is when one row corresponds to many rows – e.g. customer data and orders data. </w:t>
-      </w:r>
-    </w:p>
-    <w:p>
-      <w:pPr>
-        <w:pStyle w:val="CGeneralText"/>
-        <w:numPr>
-          <w:ilvl w:val="0"/>
-          <w:numId w:val="22"/>
-        </w:numPr>
-      </w:pPr>
-      <w:r>
-        <w:rPr>
-          <w:b/>
-          <w:bCs/>
-        </w:rPr>
-        <w:t>View</w:t>
-      </w:r>
-      <w:r>
-        <w:t xml:space="preserve"> is a selection of rows and columns, possibly from more than one table.</w:t>
-      </w:r>
-    </w:p>
-    <w:p>
-      <w:pPr>
-        <w:pStyle w:val="CGeneralText"/>
-        <w:numPr>
-          <w:ilvl w:val="0"/>
-          <w:numId w:val="0"/>
-        </w:numPr>
-        <w:ind w:left="720" w:hanging="360"/>
-      </w:pPr>
-    </w:p>
-    <w:p>
-      <w:pPr>
-        <w:pStyle w:val="CGeneralText"/>
-        <w:numPr>
-          <w:ilvl w:val="0"/>
-          <w:numId w:val="22"/>
-        </w:numPr>
-      </w:pPr>
-      <w:r>
-        <w:t xml:space="preserve">Install SQLite from the official website. Copy the files to a permanent location on your storage device. Add its path to Window’s path environment variable. Open command prompt and type </w:t>
-      </w:r>
-      <w:r>
-        <w:rPr>
-          <w:i/>
-          <w:iCs/>
-        </w:rPr>
-        <w:t>sqlite3</w:t>
-      </w:r>
-      <w:r>
-        <w:t xml:space="preserve"> to confirm that it works. Type </w:t>
-      </w:r>
-      <w:proofErr w:type="gramStart"/>
-      <w:r>
-        <w:rPr>
-          <w:i/>
-          <w:iCs/>
-        </w:rPr>
-        <w:t>‘.quit</w:t>
-      </w:r>
-      <w:proofErr w:type="gramEnd"/>
-      <w:r>
-        <w:rPr>
-          <w:i/>
-          <w:iCs/>
-        </w:rPr>
-        <w:t>’</w:t>
-      </w:r>
-      <w:r>
-        <w:t xml:space="preserve"> to exit.</w:t>
-      </w:r>
-    </w:p>
-    <w:p>
-      <w:pPr>
-        <w:pStyle w:val="CGeneralText"/>
-        <w:numPr>
-          <w:ilvl w:val="0"/>
-          <w:numId w:val="22"/>
-        </w:numPr>
-      </w:pPr>
-      <w:r>
-        <w:t>The notes will focus on the SQL language with command prompt, then get into the Java aspect afterwards.</w:t>
-      </w:r>
-    </w:p>
-    <w:p>
-      <w:pPr>
-        <w:pStyle w:val="CGeneralText"/>
-        <w:numPr>
-          <w:ilvl w:val="0"/>
-          <w:numId w:val="0"/>
-        </w:numPr>
-        <w:ind w:left="720" w:hanging="360"/>
-      </w:pPr>
-    </w:p>
-    <w:p>
-      <w:pPr>
-        <w:pStyle w:val="CGeneralText"/>
-        <w:numPr>
-          <w:ilvl w:val="0"/>
-          <w:numId w:val="22"/>
-        </w:numPr>
-      </w:pPr>
-      <w:r>
-        <w:rPr>
-          <w:i/>
-          <w:iCs/>
-        </w:rPr>
-        <w:t xml:space="preserve">‘sqlite3 </w:t>
-      </w:r>
-      <w:proofErr w:type="spellStart"/>
-      <w:r>
-        <w:rPr>
-          <w:i/>
-          <w:iCs/>
-        </w:rPr>
-        <w:t>test.db</w:t>
-      </w:r>
-      <w:proofErr w:type="spellEnd"/>
-      <w:r>
-        <w:rPr>
-          <w:i/>
-          <w:iCs/>
-        </w:rPr>
-        <w:t>’</w:t>
-      </w:r>
-      <w:r>
-        <w:t xml:space="preserve"> creates a new database called test if it doesn’t exist, otherwise it opens it. It will be created/opened from the current active directory. Use ‘</w:t>
-      </w:r>
-      <w:r>
-        <w:rPr>
-          <w:i/>
-          <w:iCs/>
-        </w:rPr>
-        <w:t>cd’</w:t>
-      </w:r>
-      <w:r>
-        <w:t xml:space="preserve"> in command prompt to change it. The extension isn’t important, but ‘</w:t>
-      </w:r>
-      <w:proofErr w:type="spellStart"/>
-      <w:r>
-        <w:t>db</w:t>
-      </w:r>
-      <w:proofErr w:type="spellEnd"/>
-      <w:r>
-        <w:t>’ is typical, avoid ‘</w:t>
-      </w:r>
-      <w:proofErr w:type="spellStart"/>
-      <w:r>
-        <w:t>sql</w:t>
-      </w:r>
-      <w:proofErr w:type="spellEnd"/>
-      <w:r>
-        <w:t>’ as that’s used for SQL scripts.</w:t>
-      </w:r>
-    </w:p>
-    <w:p>
-      <w:pPr>
-        <w:pStyle w:val="CGeneralText"/>
-        <w:numPr>
-          <w:ilvl w:val="0"/>
-          <w:numId w:val="22"/>
-        </w:numPr>
-      </w:pPr>
-      <w:proofErr w:type="gramStart"/>
-      <w:r>
-        <w:rPr>
-          <w:i/>
-          <w:iCs/>
-        </w:rPr>
-        <w:t>‘.help</w:t>
-      </w:r>
-      <w:proofErr w:type="gramEnd"/>
-      <w:r>
-        <w:rPr>
-          <w:i/>
-          <w:iCs/>
-        </w:rPr>
-        <w:t>’</w:t>
-      </w:r>
-      <w:r>
-        <w:t xml:space="preserve"> lists all the possible commands you can input.</w:t>
-      </w:r>
-    </w:p>
-    <w:p>
-      <w:pPr>
-        <w:pStyle w:val="CGeneralText"/>
-        <w:numPr>
-          <w:ilvl w:val="0"/>
-          <w:numId w:val="22"/>
-        </w:numPr>
-      </w:pPr>
-      <w:proofErr w:type="gramStart"/>
-      <w:r>
-        <w:rPr>
-          <w:i/>
-          <w:iCs/>
-        </w:rPr>
-        <w:t>‘.headers</w:t>
-      </w:r>
-      <w:proofErr w:type="gramEnd"/>
-      <w:r>
-        <w:rPr>
-          <w:i/>
-          <w:iCs/>
-        </w:rPr>
-        <w:t xml:space="preserve"> on’</w:t>
-      </w:r>
-      <w:r>
-        <w:t xml:space="preserve"> displays the names of columns.</w:t>
-      </w:r>
-    </w:p>
-    <w:p>
-      <w:pPr>
-        <w:pStyle w:val="CGeneralText"/>
-        <w:numPr>
-          <w:ilvl w:val="0"/>
-          <w:numId w:val="22"/>
-        </w:numPr>
-      </w:pPr>
-      <w:r>
-        <w:rPr>
-          <w:i/>
-          <w:iCs/>
-        </w:rPr>
-        <w:lastRenderedPageBreak/>
+        <w:rPr>
+          <w:i/>
+          <w:iCs/>
+        </w:rPr>
         <w:t xml:space="preserve">‘create table contacts (name text, phone integer, email text);’ </w:t>
       </w:r>
       <w:r>

</xml_diff>

<commit_message>
Read locations.dat using a byte stream as opposed to a character stream.
</commit_message>
<xml_diff>
--- a/notes/Notes.docx
+++ b/notes/Notes.docx
@@ -15737,6 +15737,238 @@
         </w:rPr>
         <w:t xml:space="preserve"> provides a similar benefit.</w:t>
       </w:r>
+    </w:p>
+    <w:p>
+      <w:pPr>
+        <w:pStyle w:val="CGeneralText"/>
+        <w:numPr>
+          <w:ilvl w:val="0"/>
+          <w:numId w:val="1"/>
+        </w:numPr>
+        <w:rPr>
+          <w:rFonts w:eastAsiaTheme="minorEastAsia"/>
+        </w:rPr>
+      </w:pPr>
+      <w:r>
+        <w:rPr>
+          <w:iCs/>
+        </w:rPr>
+        <w:t xml:space="preserve">You can go through the data line-by-line by initially setting the delimiter via </w:t>
+      </w:r>
+      <w:proofErr w:type="spellStart"/>
+      <w:r>
+        <w:rPr>
+          <w:i/>
+          <w:iCs/>
+        </w:rPr>
+        <w:t>Scanner.useDelimiter</w:t>
+      </w:r>
+      <w:proofErr w:type="spellEnd"/>
+      <w:r>
+        <w:rPr>
+          <w:i/>
+          <w:iCs/>
+        </w:rPr>
+        <w:t>()</w:t>
+      </w:r>
+      <w:r>
+        <w:rPr>
+          <w:iCs/>
+        </w:rPr>
+        <w:t xml:space="preserve">, and then alternating between </w:t>
+      </w:r>
+      <w:proofErr w:type="spellStart"/>
+      <w:r>
+        <w:rPr>
+          <w:i/>
+          <w:iCs/>
+        </w:rPr>
+        <w:t>Scanner.next</w:t>
+      </w:r>
+      <w:proofErr w:type="spellEnd"/>
+      <w:r>
+        <w:rPr>
+          <w:i/>
+          <w:iCs/>
+        </w:rPr>
+        <w:t>()</w:t>
+      </w:r>
+      <w:r>
+        <w:rPr>
+          <w:iCs/>
+        </w:rPr>
+        <w:t xml:space="preserve"> and </w:t>
+      </w:r>
+      <w:proofErr w:type="spellStart"/>
+      <w:r>
+        <w:rPr>
+          <w:i/>
+          <w:iCs/>
+        </w:rPr>
+        <w:t>Scanner.skip</w:t>
+      </w:r>
+      <w:proofErr w:type="spellEnd"/>
+      <w:r>
+        <w:rPr>
+          <w:i/>
+          <w:iCs/>
+        </w:rPr>
+        <w:t>(</w:t>
+      </w:r>
+      <w:proofErr w:type="spellStart"/>
+      <w:r>
+        <w:rPr>
+          <w:i/>
+          <w:iCs/>
+        </w:rPr>
+        <w:t>Scanner.delimiter</w:t>
+      </w:r>
+      <w:proofErr w:type="spellEnd"/>
+      <w:r>
+        <w:rPr>
+          <w:i/>
+          <w:iCs/>
+        </w:rPr>
+        <w:t>())</w:t>
+      </w:r>
+      <w:r>
+        <w:rPr>
+          <w:iCs/>
+        </w:rPr>
+        <w:t xml:space="preserve"> to read different sections from each line. Better yet use ‘</w:t>
+      </w:r>
+      <w:r>
+        <w:rPr>
+          <w:i/>
+          <w:iCs/>
+        </w:rPr>
+        <w:t xml:space="preserve">String line = </w:t>
+      </w:r>
+      <w:proofErr w:type="spellStart"/>
+      <w:proofErr w:type="gramStart"/>
+      <w:r>
+        <w:rPr>
+          <w:i/>
+          <w:iCs/>
+        </w:rPr>
+        <w:t>scanner.nextLine</w:t>
+      </w:r>
+      <w:proofErr w:type="spellEnd"/>
+      <w:proofErr w:type="gramEnd"/>
+      <w:r>
+        <w:rPr>
+          <w:i/>
+          <w:iCs/>
+        </w:rPr>
+        <w:t xml:space="preserve">(); String[] data = </w:t>
+      </w:r>
+      <w:proofErr w:type="spellStart"/>
+      <w:r>
+        <w:rPr>
+          <w:i/>
+          <w:iCs/>
+        </w:rPr>
+        <w:t>line.split</w:t>
+      </w:r>
+      <w:proofErr w:type="spellEnd"/>
+      <w:r>
+        <w:rPr>
+          <w:i/>
+          <w:iCs/>
+        </w:rPr>
+        <w:t>(“,”)’</w:t>
+      </w:r>
+      <w:r>
+        <w:rPr>
+          <w:iCs/>
+        </w:rPr>
+        <w:t xml:space="preserve"> to read the entire line into an array. This way you avoid having to manually deal with the delimiter.</w:t>
+      </w:r>
+    </w:p>
+    <w:p>
+      <w:pPr>
+        <w:pStyle w:val="CGeneralText"/>
+        <w:numPr>
+          <w:ilvl w:val="0"/>
+          <w:numId w:val="1"/>
+        </w:numPr>
+        <w:rPr>
+          <w:rFonts w:eastAsiaTheme="minorEastAsia"/>
+        </w:rPr>
+      </w:pPr>
+      <w:r>
+        <w:rPr>
+          <w:rFonts w:eastAsiaTheme="minorEastAsia"/>
+        </w:rPr>
+        <w:t xml:space="preserve">You can also just use </w:t>
+      </w:r>
+      <w:proofErr w:type="spellStart"/>
+      <w:r>
+        <w:rPr>
+          <w:rFonts w:eastAsiaTheme="minorEastAsia"/>
+          <w:i/>
+        </w:rPr>
+        <w:t>BufferedReader</w:t>
+      </w:r>
+      <w:proofErr w:type="spellEnd"/>
+      <w:r>
+        <w:rPr>
+          <w:rFonts w:eastAsiaTheme="minorEastAsia"/>
+        </w:rPr>
+        <w:t xml:space="preserve"> directly instead of using it through </w:t>
+      </w:r>
+      <w:r>
+        <w:rPr>
+          <w:rFonts w:eastAsiaTheme="minorEastAsia"/>
+          <w:i/>
+        </w:rPr>
+        <w:t>Scanner</w:t>
+      </w:r>
+      <w:r>
+        <w:rPr>
+          <w:rFonts w:eastAsiaTheme="minorEastAsia"/>
+        </w:rPr>
+        <w:t>.</w:t>
+      </w:r>
+    </w:p>
+    <w:p>
+      <w:pPr>
+        <w:pStyle w:val="CGeneralText"/>
+        <w:numPr>
+          <w:ilvl w:val="0"/>
+          <w:numId w:val="0"/>
+        </w:numPr>
+        <w:ind w:left="720" w:hanging="360"/>
+        <w:rPr>
+          <w:b/>
+          <w:bCs/>
+        </w:rPr>
+      </w:pPr>
+    </w:p>
+    <w:p>
+      <w:pPr>
+        <w:pStyle w:val="CGeneralText"/>
+        <w:numPr>
+          <w:ilvl w:val="0"/>
+          <w:numId w:val="24"/>
+        </w:numPr>
+        <w:rPr>
+          <w:b/>
+          <w:bCs/>
+        </w:rPr>
+      </w:pPr>
+      <w:r>
+        <w:rPr>
+          <w:bCs/>
+        </w:rPr>
+        <w:t xml:space="preserve">These classes make use of character streams that input and output data in terms of characters. A byte stream does input and output in terms of bytes. As such as byte stream is a more general concept, while a character stream is a derived concept. </w:t>
+      </w:r>
+      <w:r>
+        <w:rPr>
+          <w:bCs/>
+        </w:rPr>
+        <w:t>A stream just accesses a data source sequentially.</w:t>
+      </w:r>
       <w:bookmarkStart w:id="0" w:name="_GoBack"/>
       <w:bookmarkEnd w:id="0"/>
     </w:p>
@@ -15745,25 +15977,474 @@
         <w:pStyle w:val="CGeneralText"/>
         <w:numPr>
           <w:ilvl w:val="0"/>
-          <w:numId w:val="1"/>
-        </w:numPr>
-        <w:rPr>
-          <w:rFonts w:eastAsiaTheme="minorEastAsia"/>
-        </w:rPr>
-      </w:pPr>
-      <w:r>
-        <w:rPr>
-          <w:iCs/>
-        </w:rPr>
-        <w:t xml:space="preserve">You can go through the data line-by-line by initially setting the delimiter via </w:t>
-      </w:r>
-      <w:proofErr w:type="spellStart"/>
-      <w:r>
-        <w:rPr>
-          <w:i/>
-          <w:iCs/>
-        </w:rPr>
-        <w:t>Scanner.useDelimiter</w:t>
+          <w:numId w:val="0"/>
+        </w:numPr>
+        <w:ind w:left="720" w:hanging="360"/>
+        <w:rPr>
+          <w:b/>
+          <w:bCs/>
+        </w:rPr>
+      </w:pPr>
+    </w:p>
+    <w:p>
+      <w:pPr>
+        <w:pStyle w:val="CGeneralText"/>
+        <w:numPr>
+          <w:ilvl w:val="0"/>
+          <w:numId w:val="0"/>
+        </w:numPr>
+        <w:ind w:left="360" w:hanging="360"/>
+      </w:pPr>
+      <w:r>
+        <w:rPr>
+          <w:b/>
+          <w:bCs/>
+        </w:rPr>
+        <w:t>Section 16 – Concurrency</w:t>
+      </w:r>
+    </w:p>
+    <w:p>
+      <w:pPr>
+        <w:pStyle w:val="CGeneralText"/>
+        <w:numPr>
+          <w:ilvl w:val="0"/>
+          <w:numId w:val="0"/>
+        </w:numPr>
+        <w:ind w:left="720" w:hanging="360"/>
+      </w:pPr>
+    </w:p>
+    <w:p>
+      <w:pPr>
+        <w:pStyle w:val="CGeneralText"/>
+        <w:numPr>
+          <w:ilvl w:val="0"/>
+          <w:numId w:val="19"/>
+        </w:numPr>
+      </w:pPr>
+      <w:r>
+        <w:t xml:space="preserve">A </w:t>
+      </w:r>
+      <w:r>
+        <w:rPr>
+          <w:b/>
+          <w:bCs/>
+        </w:rPr>
+        <w:t>process/application</w:t>
+      </w:r>
+      <w:r>
+        <w:t xml:space="preserve"> is a unit of execution that has its own memory space, e.g. when you run a console/JavaFX application. They can’t access another process’ memory.</w:t>
+      </w:r>
+    </w:p>
+    <w:p>
+      <w:pPr>
+        <w:pStyle w:val="CGeneralText"/>
+        <w:numPr>
+          <w:ilvl w:val="0"/>
+          <w:numId w:val="19"/>
+        </w:numPr>
+      </w:pPr>
+      <w:r>
+        <w:t xml:space="preserve">A </w:t>
+      </w:r>
+      <w:r>
+        <w:rPr>
+          <w:b/>
+          <w:bCs/>
+        </w:rPr>
+        <w:t>thread</w:t>
+      </w:r>
+      <w:r>
+        <w:t xml:space="preserve"> is a unit of execution within a process. Each process has at least one thread – the main </w:t>
+      </w:r>
+      <w:proofErr w:type="gramStart"/>
+      <w:r>
+        <w:t>thread, but</w:t>
+      </w:r>
+      <w:proofErr w:type="gramEnd"/>
+      <w:r>
+        <w:t xml:space="preserve"> can create as many as it needs. Some threads are automatically created for memory management and I/O. Developers don’t touch these threads. Our code runs on the main thread or sub-threads we create.</w:t>
+      </w:r>
+    </w:p>
+    <w:p>
+      <w:pPr>
+        <w:pStyle w:val="CGeneralText"/>
+        <w:numPr>
+          <w:ilvl w:val="0"/>
+          <w:numId w:val="19"/>
+        </w:numPr>
+      </w:pPr>
+      <w:r>
+        <w:t xml:space="preserve">Threads require less resources than processes since all threads share the same memory space as the process they’re created in. This can cause problems. </w:t>
+      </w:r>
+    </w:p>
+    <w:p>
+      <w:pPr>
+        <w:pStyle w:val="CGeneralText"/>
+        <w:numPr>
+          <w:ilvl w:val="0"/>
+          <w:numId w:val="19"/>
+        </w:numPr>
+      </w:pPr>
+      <w:r>
+        <w:t>Threads can access their thread stack which is an area of memory only they have access to.</w:t>
+      </w:r>
+    </w:p>
+    <w:p>
+      <w:pPr>
+        <w:pStyle w:val="CGeneralText"/>
+        <w:numPr>
+          <w:ilvl w:val="0"/>
+          <w:numId w:val="19"/>
+        </w:numPr>
+      </w:pPr>
+      <w:r>
+        <w:t>There are two main reasons for creating threads: 1) To perform a task that will take a long time. Otherwise your main thread will suspend until it’s complete. To a user this looks as if the application is stuck. Example: querying database, parsing large files, downloading files from the Internet, etc. 2) An API might require the developer to provide one.</w:t>
+      </w:r>
+    </w:p>
+    <w:p>
+      <w:pPr>
+        <w:pStyle w:val="CGeneralText"/>
+        <w:numPr>
+          <w:ilvl w:val="0"/>
+          <w:numId w:val="19"/>
+        </w:numPr>
+      </w:pPr>
+      <w:r>
+        <w:rPr>
+          <w:b/>
+          <w:bCs/>
+        </w:rPr>
+        <w:t>Concurrency</w:t>
+      </w:r>
+      <w:r>
+        <w:t xml:space="preserve"> refers to an application working on more than one task at a time. In other words, the application doesn’t have to wait for one task to end before starting the next one. </w:t>
+      </w:r>
+    </w:p>
+    <w:p>
+      <w:pPr>
+        <w:pStyle w:val="CGeneralText"/>
+        <w:numPr>
+          <w:ilvl w:val="0"/>
+          <w:numId w:val="19"/>
+        </w:numPr>
+      </w:pPr>
+      <w:r>
+        <w:t>The output of multithreaded applications varies as there’s no guarantee to when exactly threads will run since it depends on the JVM and operating system. You can give threads priority in relation to other threads, but there’s still no guarantee.</w:t>
+      </w:r>
+    </w:p>
+    <w:p>
+      <w:pPr>
+        <w:pStyle w:val="CGeneralText"/>
+        <w:numPr>
+          <w:ilvl w:val="0"/>
+          <w:numId w:val="0"/>
+        </w:numPr>
+        <w:ind w:left="720" w:hanging="360"/>
+      </w:pPr>
+    </w:p>
+    <w:p>
+      <w:pPr>
+        <w:pStyle w:val="CGeneralText"/>
+        <w:numPr>
+          <w:ilvl w:val="0"/>
+          <w:numId w:val="19"/>
+        </w:numPr>
+        <w:spacing w:before="240"/>
+      </w:pPr>
+      <w:r>
+        <w:t xml:space="preserve">To create a thread: 1) subclass </w:t>
+      </w:r>
+      <w:r>
+        <w:rPr>
+          <w:i/>
+          <w:iCs/>
+        </w:rPr>
+        <w:t>Thread</w:t>
+      </w:r>
+      <w:r>
+        <w:t xml:space="preserve"> and override </w:t>
+      </w:r>
+      <w:proofErr w:type="gramStart"/>
+      <w:r>
+        <w:rPr>
+          <w:b/>
+          <w:bCs/>
+          <w:i/>
+          <w:iCs/>
+        </w:rPr>
+        <w:t>run(</w:t>
+      </w:r>
+      <w:proofErr w:type="gramEnd"/>
+      <w:r>
+        <w:rPr>
+          <w:b/>
+          <w:bCs/>
+          <w:i/>
+          <w:iCs/>
+        </w:rPr>
+        <w:t>)</w:t>
+      </w:r>
+      <w:r>
+        <w:t xml:space="preserve">. Then create an instance of the subclass and call </w:t>
+      </w:r>
+      <w:proofErr w:type="gramStart"/>
+      <w:r>
+        <w:rPr>
+          <w:b/>
+          <w:bCs/>
+          <w:i/>
+          <w:iCs/>
+        </w:rPr>
+        <w:t>start(</w:t>
+      </w:r>
+      <w:proofErr w:type="gramEnd"/>
+      <w:r>
+        <w:rPr>
+          <w:b/>
+          <w:bCs/>
+          <w:i/>
+          <w:iCs/>
+        </w:rPr>
+        <w:t>)</w:t>
+      </w:r>
+      <w:r>
+        <w:rPr>
+          <w:i/>
+          <w:iCs/>
+        </w:rPr>
+        <w:t>.</w:t>
+      </w:r>
+      <w:r>
+        <w:t xml:space="preserve"> The thread will automatically be created and call the </w:t>
+      </w:r>
+      <w:proofErr w:type="gramStart"/>
+      <w:r>
+        <w:rPr>
+          <w:i/>
+          <w:iCs/>
+        </w:rPr>
+        <w:t>run(</w:t>
+      </w:r>
+      <w:proofErr w:type="gramEnd"/>
+      <w:r>
+        <w:rPr>
+          <w:i/>
+          <w:iCs/>
+        </w:rPr>
+        <w:t>)</w:t>
+      </w:r>
+      <w:r>
+        <w:t xml:space="preserve"> method. If the code only needs to be used in one place then you can always create an anonymous class instead.</w:t>
+      </w:r>
+    </w:p>
+    <w:p>
+      <w:pPr>
+        <w:pStyle w:val="CGeneralText"/>
+        <w:numPr>
+          <w:ilvl w:val="0"/>
+          <w:numId w:val="19"/>
+        </w:numPr>
+        <w:spacing w:before="240"/>
+      </w:pPr>
+      <w:r>
+        <w:t xml:space="preserve">2) You can implement </w:t>
+      </w:r>
+      <w:r>
+        <w:rPr>
+          <w:b/>
+          <w:bCs/>
+          <w:i/>
+          <w:iCs/>
+        </w:rPr>
+        <w:t>Runnable</w:t>
+      </w:r>
+      <w:r>
+        <w:t xml:space="preserve"> and override </w:t>
+      </w:r>
+      <w:proofErr w:type="gramStart"/>
+      <w:r>
+        <w:rPr>
+          <w:i/>
+          <w:iCs/>
+        </w:rPr>
+        <w:t>run(</w:t>
+      </w:r>
+      <w:proofErr w:type="gramEnd"/>
+      <w:r>
+        <w:rPr>
+          <w:i/>
+          <w:iCs/>
+        </w:rPr>
+        <w:t>)</w:t>
+      </w:r>
+      <w:r>
+        <w:t xml:space="preserve">. Then pass the runnable subclass as an argument to </w:t>
+      </w:r>
+      <w:r>
+        <w:rPr>
+          <w:i/>
+          <w:iCs/>
+        </w:rPr>
+        <w:t xml:space="preserve">new </w:t>
+      </w:r>
+      <w:proofErr w:type="gramStart"/>
+      <w:r>
+        <w:rPr>
+          <w:i/>
+          <w:iCs/>
+        </w:rPr>
+        <w:t>Thread(</w:t>
+      </w:r>
+      <w:proofErr w:type="gramEnd"/>
+      <w:r>
+        <w:rPr>
+          <w:i/>
+          <w:iCs/>
+        </w:rPr>
+        <w:t>)</w:t>
+      </w:r>
+      <w:r>
+        <w:t xml:space="preserve">. Or again, you can create an anonymous </w:t>
+      </w:r>
+      <w:r>
+        <w:rPr>
+          <w:i/>
+          <w:iCs/>
+        </w:rPr>
+        <w:t>Runnable</w:t>
+      </w:r>
+      <w:r>
+        <w:t xml:space="preserve"> subclass. Most developers work with </w:t>
+      </w:r>
+      <w:r>
+        <w:rPr>
+          <w:i/>
+          <w:iCs/>
+        </w:rPr>
+        <w:t>Runnable</w:t>
+      </w:r>
+      <w:r>
+        <w:t xml:space="preserve"> since it’s more flexible – convenient due to lambda expressions and it can be provided as an argument to more of the API.</w:t>
+      </w:r>
+    </w:p>
+    <w:p>
+      <w:pPr>
+        <w:pStyle w:val="CGeneralText"/>
+        <w:numPr>
+          <w:ilvl w:val="0"/>
+          <w:numId w:val="19"/>
+        </w:numPr>
+        <w:spacing w:before="240"/>
+      </w:pPr>
+      <w:r>
+        <w:t xml:space="preserve">A thread can only be started once otherwise it will throw an </w:t>
+      </w:r>
+      <w:proofErr w:type="spellStart"/>
+      <w:r>
+        <w:rPr>
+          <w:b/>
+          <w:bCs/>
+        </w:rPr>
+        <w:t>IllegalThreadStateException</w:t>
+      </w:r>
+      <w:proofErr w:type="spellEnd"/>
+      <w:r>
+        <w:t>. To do it multiple times create another instance of the subclass.</w:t>
+      </w:r>
+    </w:p>
+    <w:p>
+      <w:pPr>
+        <w:pStyle w:val="CGeneralText"/>
+        <w:numPr>
+          <w:ilvl w:val="0"/>
+          <w:numId w:val="19"/>
+        </w:numPr>
+        <w:spacing w:before="240"/>
+      </w:pPr>
+      <w:r>
+        <w:t xml:space="preserve">A thread terminates when it returns from </w:t>
+      </w:r>
+      <w:proofErr w:type="gramStart"/>
+      <w:r>
+        <w:rPr>
+          <w:i/>
+          <w:iCs/>
+        </w:rPr>
+        <w:t>run(</w:t>
+      </w:r>
+      <w:proofErr w:type="gramEnd"/>
+      <w:r>
+        <w:rPr>
+          <w:i/>
+          <w:iCs/>
+        </w:rPr>
+        <w:t>)</w:t>
+      </w:r>
+      <w:r>
+        <w:t xml:space="preserve">. If you call </w:t>
+      </w:r>
+      <w:proofErr w:type="gramStart"/>
+      <w:r>
+        <w:rPr>
+          <w:i/>
+          <w:iCs/>
+        </w:rPr>
+        <w:t>run(</w:t>
+      </w:r>
+      <w:proofErr w:type="gramEnd"/>
+      <w:r>
+        <w:rPr>
+          <w:i/>
+          <w:iCs/>
+        </w:rPr>
+        <w:t xml:space="preserve">) </w:t>
+      </w:r>
+      <w:r>
+        <w:t xml:space="preserve">instead of </w:t>
+      </w:r>
+      <w:r>
+        <w:rPr>
+          <w:i/>
+          <w:iCs/>
+        </w:rPr>
+        <w:t>start()</w:t>
+      </w:r>
+      <w:r>
+        <w:t xml:space="preserve">, the </w:t>
+      </w:r>
+      <w:r>
+        <w:rPr>
+          <w:i/>
+          <w:iCs/>
+        </w:rPr>
+        <w:t>run()</w:t>
+      </w:r>
+      <w:r>
+        <w:t xml:space="preserve"> method will run on the original thread instead of a new thread since it’s just a regular method call.</w:t>
+      </w:r>
+    </w:p>
+    <w:p>
+      <w:pPr>
+        <w:pStyle w:val="CGeneralText"/>
+        <w:numPr>
+          <w:ilvl w:val="0"/>
+          <w:numId w:val="19"/>
+        </w:numPr>
+        <w:spacing w:before="240"/>
+      </w:pPr>
+      <w:r>
+        <w:t xml:space="preserve">Call </w:t>
+      </w:r>
+      <w:proofErr w:type="spellStart"/>
+      <w:r>
+        <w:t>myThread.</w:t>
+      </w:r>
+      <w:r>
+        <w:rPr>
+          <w:i/>
+          <w:iCs/>
+        </w:rPr>
+        <w:t>setName</w:t>
       </w:r>
       <w:proofErr w:type="spellEnd"/>
       <w:r>
@@ -15774,18 +16455,18 @@
         <w:t>()</w:t>
       </w:r>
       <w:r>
-        <w:rPr>
-          <w:iCs/>
-        </w:rPr>
-        <w:t xml:space="preserve">, and then alternating between </w:t>
-      </w:r>
-      <w:proofErr w:type="spellStart"/>
-      <w:r>
-        <w:rPr>
-          <w:i/>
-          <w:iCs/>
-        </w:rPr>
-        <w:t>Scanner.next</w:t>
+        <w:t xml:space="preserve"> to set a name for the thread, and </w:t>
+      </w:r>
+      <w:proofErr w:type="spellStart"/>
+      <w:r>
+        <w:t>myThread.</w:t>
+      </w:r>
+      <w:r>
+        <w:rPr>
+          <w:i/>
+          <w:iCs/>
+        </w:rPr>
+        <w:t>getName</w:t>
       </w:r>
       <w:proofErr w:type="spellEnd"/>
       <w:r>
@@ -15796,140 +16477,25 @@
         <w:t>()</w:t>
       </w:r>
       <w:r>
-        <w:rPr>
-          <w:iCs/>
-        </w:rPr>
-        <w:t xml:space="preserve"> and </w:t>
-      </w:r>
-      <w:proofErr w:type="spellStart"/>
-      <w:r>
-        <w:rPr>
-          <w:i/>
-          <w:iCs/>
-        </w:rPr>
-        <w:t>Scanner.skip</w:t>
-      </w:r>
-      <w:proofErr w:type="spellEnd"/>
-      <w:r>
-        <w:rPr>
-          <w:i/>
-          <w:iCs/>
-        </w:rPr>
-        <w:t>(</w:t>
-      </w:r>
-      <w:proofErr w:type="spellStart"/>
-      <w:r>
-        <w:rPr>
-          <w:i/>
-          <w:iCs/>
-        </w:rPr>
-        <w:t>Scanner.delimiter</w:t>
-      </w:r>
-      <w:proofErr w:type="spellEnd"/>
-      <w:r>
-        <w:rPr>
-          <w:i/>
-          <w:iCs/>
-        </w:rPr>
-        <w:t>())</w:t>
-      </w:r>
-      <w:r>
-        <w:rPr>
-          <w:iCs/>
-        </w:rPr>
-        <w:t xml:space="preserve"> to read different sections from each line. Better yet use ‘</w:t>
-      </w:r>
-      <w:r>
-        <w:rPr>
-          <w:i/>
-          <w:iCs/>
-        </w:rPr>
-        <w:t xml:space="preserve">String line = </w:t>
-      </w:r>
-      <w:proofErr w:type="spellStart"/>
-      <w:proofErr w:type="gramStart"/>
-      <w:r>
-        <w:rPr>
-          <w:i/>
-          <w:iCs/>
-        </w:rPr>
-        <w:t>scanner.nextLine</w:t>
-      </w:r>
-      <w:proofErr w:type="spellEnd"/>
-      <w:proofErr w:type="gramEnd"/>
-      <w:r>
-        <w:rPr>
-          <w:i/>
-          <w:iCs/>
-        </w:rPr>
-        <w:t xml:space="preserve">(); String[] data = </w:t>
-      </w:r>
-      <w:proofErr w:type="spellStart"/>
-      <w:r>
-        <w:rPr>
-          <w:i/>
-          <w:iCs/>
-        </w:rPr>
-        <w:t>line.split</w:t>
-      </w:r>
-      <w:proofErr w:type="spellEnd"/>
-      <w:r>
-        <w:rPr>
-          <w:i/>
-          <w:iCs/>
-        </w:rPr>
-        <w:t>(“,”)’</w:t>
-      </w:r>
-      <w:r>
-        <w:rPr>
-          <w:iCs/>
-        </w:rPr>
-        <w:t xml:space="preserve"> to read the entire line into an array. This way you avoid having to manually deal with the delimiter.</w:t>
-      </w:r>
-    </w:p>
-    <w:p>
-      <w:pPr>
-        <w:pStyle w:val="CGeneralText"/>
-        <w:numPr>
-          <w:ilvl w:val="0"/>
-          <w:numId w:val="1"/>
-        </w:numPr>
-        <w:rPr>
-          <w:rFonts w:eastAsiaTheme="minorEastAsia"/>
-        </w:rPr>
-      </w:pPr>
-      <w:r>
-        <w:rPr>
-          <w:rFonts w:eastAsiaTheme="minorEastAsia"/>
-        </w:rPr>
-        <w:t xml:space="preserve">You can also just use </w:t>
-      </w:r>
-      <w:proofErr w:type="spellStart"/>
-      <w:r>
-        <w:rPr>
-          <w:rFonts w:eastAsiaTheme="minorEastAsia"/>
-          <w:i/>
-        </w:rPr>
-        <w:t>BufferedReader</w:t>
-      </w:r>
-      <w:proofErr w:type="spellEnd"/>
-      <w:r>
-        <w:rPr>
-          <w:rFonts w:eastAsiaTheme="minorEastAsia"/>
-        </w:rPr>
-        <w:t xml:space="preserve"> directly instead of using it through </w:t>
-      </w:r>
-      <w:r>
-        <w:rPr>
-          <w:rFonts w:eastAsiaTheme="minorEastAsia"/>
-          <w:i/>
-        </w:rPr>
-        <w:t>Scanner</w:t>
-      </w:r>
-      <w:r>
-        <w:rPr>
-          <w:rFonts w:eastAsiaTheme="minorEastAsia"/>
-        </w:rPr>
+        <w:t xml:space="preserve"> to retrieve it. You can get a reference to the current thread by calling </w:t>
+      </w:r>
+      <w:proofErr w:type="spellStart"/>
+      <w:r>
+        <w:rPr>
+          <w:i/>
+          <w:iCs/>
+        </w:rPr>
+        <w:t>Thread.currentThread</w:t>
+      </w:r>
+      <w:proofErr w:type="spellEnd"/>
+      <w:r>
+        <w:rPr>
+          <w:i/>
+          <w:iCs/>
+        </w:rPr>
+        <w:t>()</w:t>
+      </w:r>
+      <w:r>
         <w:t>.</w:t>
       </w:r>
     </w:p>
@@ -15938,89 +16504,43 @@
         <w:pStyle w:val="CGeneralText"/>
         <w:numPr>
           <w:ilvl w:val="0"/>
-          <w:numId w:val="0"/>
-        </w:numPr>
-        <w:ind w:left="720" w:hanging="360"/>
-        <w:rPr>
-          <w:b/>
-          <w:bCs/>
-        </w:rPr>
-      </w:pPr>
-    </w:p>
-    <w:p>
-      <w:pPr>
-        <w:pStyle w:val="CGeneralText"/>
-        <w:numPr>
-          <w:ilvl w:val="0"/>
-          <w:numId w:val="24"/>
-        </w:numPr>
-        <w:rPr>
-          <w:b/>
-          <w:bCs/>
-        </w:rPr>
-      </w:pPr>
-    </w:p>
-    <w:p>
-      <w:pPr>
-        <w:pStyle w:val="CGeneralText"/>
-        <w:numPr>
-          <w:ilvl w:val="0"/>
-          <w:numId w:val="0"/>
-        </w:numPr>
-        <w:ind w:left="720" w:hanging="360"/>
-        <w:rPr>
-          <w:b/>
-          <w:bCs/>
-        </w:rPr>
-      </w:pPr>
-    </w:p>
-    <w:p>
-      <w:pPr>
-        <w:pStyle w:val="CGeneralText"/>
-        <w:numPr>
-          <w:ilvl w:val="0"/>
-          <w:numId w:val="0"/>
-        </w:numPr>
-        <w:ind w:left="360" w:hanging="360"/>
-      </w:pPr>
-      <w:r>
-        <w:rPr>
-          <w:b/>
-          <w:bCs/>
-        </w:rPr>
-        <w:t>Section 16 – Concurrency</w:t>
-      </w:r>
-    </w:p>
-    <w:p>
-      <w:pPr>
-        <w:pStyle w:val="CGeneralText"/>
-        <w:numPr>
-          <w:ilvl w:val="0"/>
-          <w:numId w:val="0"/>
-        </w:numPr>
-        <w:ind w:left="720" w:hanging="360"/>
-      </w:pPr>
-    </w:p>
-    <w:p>
-      <w:pPr>
-        <w:pStyle w:val="CGeneralText"/>
-        <w:numPr>
-          <w:ilvl w:val="0"/>
           <w:numId w:val="19"/>
         </w:numPr>
-      </w:pPr>
-      <w:r>
-        <w:t xml:space="preserve">A </w:t>
-      </w:r>
-      <w:r>
-        <w:rPr>
-          <w:b/>
-          <w:bCs/>
-        </w:rPr>
-        <w:t>process/application</w:t>
-      </w:r>
-      <w:r>
-        <w:t xml:space="preserve"> is a unit of execution that has its own memory space, e.g. when you run a console/JavaFX application. They can’t access another process’ memory.</w:t>
+        <w:spacing w:before="240"/>
+      </w:pPr>
+      <w:r>
+        <w:t xml:space="preserve">Call </w:t>
+      </w:r>
+      <w:proofErr w:type="spellStart"/>
+      <w:r>
+        <w:rPr>
+          <w:i/>
+          <w:iCs/>
+        </w:rPr>
+        <w:t>Thread.sleep</w:t>
+      </w:r>
+      <w:proofErr w:type="spellEnd"/>
+      <w:r>
+        <w:rPr>
+          <w:i/>
+          <w:iCs/>
+        </w:rPr>
+        <w:t>()</w:t>
+      </w:r>
+      <w:r>
+        <w:t xml:space="preserve"> to put the thread to sleep for some milliseconds/nanoseconds. It must be used in a try/catch block since it can throw an </w:t>
+      </w:r>
+      <w:proofErr w:type="spellStart"/>
+      <w:r>
+        <w:rPr>
+          <w:b/>
+          <w:bCs/>
+        </w:rPr>
+        <w:t>InterruptedException</w:t>
+      </w:r>
+      <w:proofErr w:type="spellEnd"/>
+      <w:r>
+        <w:t xml:space="preserve"> if another thread wakes it up prematurely. The timing is also operating system / JVM dependant so don’t depend on it being exact.</w:t>
       </w:r>
     </w:p>
     <w:p>
@@ -16030,27 +16550,30 @@
           <w:ilvl w:val="0"/>
           <w:numId w:val="19"/>
         </w:numPr>
-      </w:pPr>
-      <w:r>
-        <w:t xml:space="preserve">A </w:t>
-      </w:r>
-      <w:r>
-        <w:rPr>
-          <w:b/>
-          <w:bCs/>
-        </w:rPr>
-        <w:t>thread</w:t>
-      </w:r>
-      <w:r>
-        <w:t xml:space="preserve"> is a unit of execution within a process. Each process has at least one thread – the main </w:t>
-      </w:r>
-      <w:proofErr w:type="gramStart"/>
-      <w:r>
-        <w:t>thread, but</w:t>
-      </w:r>
-      <w:proofErr w:type="gramEnd"/>
-      <w:r>
-        <w:t xml:space="preserve"> can create as many as it needs. Some threads are automatically created for memory management and I/O. Developers don’t touch these threads. Our code runs on the main thread or sub-threads we create.</w:t>
+        <w:spacing w:before="240"/>
+      </w:pPr>
+      <w:r>
+        <w:lastRenderedPageBreak/>
+        <w:t xml:space="preserve">You might want to interrupt another thread if you know it’s no longer required, e.g. a thread that monitors the state of something. Call </w:t>
+      </w:r>
+      <w:proofErr w:type="spellStart"/>
+      <w:r>
+        <w:rPr>
+          <w:i/>
+          <w:iCs/>
+        </w:rPr>
+        <w:t>myThread.interrupt</w:t>
+      </w:r>
+      <w:proofErr w:type="spellEnd"/>
+      <w:r>
+        <w:rPr>
+          <w:i/>
+          <w:iCs/>
+        </w:rPr>
+        <w:t>()</w:t>
+      </w:r>
+      <w:r>
+        <w:t xml:space="preserve"> to do so.</w:t>
       </w:r>
     </w:p>
     <w:p>
@@ -16060,520 +16583,9 @@
           <w:ilvl w:val="0"/>
           <w:numId w:val="19"/>
         </w:numPr>
-      </w:pPr>
-      <w:r>
-        <w:t xml:space="preserve">Threads require less resources than processes since all threads share the same memory space as the process they’re created in. This can cause problems. </w:t>
-      </w:r>
-    </w:p>
-    <w:p>
-      <w:pPr>
-        <w:pStyle w:val="CGeneralText"/>
-        <w:numPr>
-          <w:ilvl w:val="0"/>
-          <w:numId w:val="19"/>
-        </w:numPr>
-      </w:pPr>
-      <w:r>
-        <w:t>Threads can access their thread stack which is an area of memory only they have access to.</w:t>
-      </w:r>
-    </w:p>
-    <w:p>
-      <w:pPr>
-        <w:pStyle w:val="CGeneralText"/>
-        <w:numPr>
-          <w:ilvl w:val="0"/>
-          <w:numId w:val="19"/>
-        </w:numPr>
-      </w:pPr>
-      <w:r>
-        <w:t>There are two main reasons for creating threads: 1) To perform a task that will take a long time. Otherwise your main thread will suspend until it’s complete. To a user this looks as if the application is stuck. Example: querying database, parsing large files, downloading files from the Internet, etc. 2) An API might require the developer to provide one.</w:t>
-      </w:r>
-    </w:p>
-    <w:p>
-      <w:pPr>
-        <w:pStyle w:val="CGeneralText"/>
-        <w:numPr>
-          <w:ilvl w:val="0"/>
-          <w:numId w:val="19"/>
-        </w:numPr>
-      </w:pPr>
-      <w:r>
-        <w:rPr>
-          <w:b/>
-          <w:bCs/>
-        </w:rPr>
-        <w:t>Concurrency</w:t>
-      </w:r>
-      <w:r>
-        <w:t xml:space="preserve"> refers to an application working on more than one task at a time. In other words, the application doesn’t have to wait for one task to end before starting the next one. </w:t>
-      </w:r>
-    </w:p>
-    <w:p>
-      <w:pPr>
-        <w:pStyle w:val="CGeneralText"/>
-        <w:numPr>
-          <w:ilvl w:val="0"/>
-          <w:numId w:val="19"/>
-        </w:numPr>
-      </w:pPr>
-      <w:r>
-        <w:t>The output of multithreaded applications varies as there’s no guarantee to when exactly threads will run since it depends on the JVM and operating system. You can give threads priority in relation to other threads, but there’s still no guarantee.</w:t>
-      </w:r>
-    </w:p>
-    <w:p>
-      <w:pPr>
-        <w:pStyle w:val="CGeneralText"/>
-        <w:numPr>
-          <w:ilvl w:val="0"/>
-          <w:numId w:val="0"/>
-        </w:numPr>
-        <w:ind w:left="720" w:hanging="360"/>
-      </w:pPr>
-    </w:p>
-    <w:p>
-      <w:pPr>
-        <w:pStyle w:val="CGeneralText"/>
-        <w:numPr>
-          <w:ilvl w:val="0"/>
-          <w:numId w:val="19"/>
-        </w:numPr>
         <w:spacing w:before="240"/>
       </w:pPr>
       <w:r>
-        <w:t xml:space="preserve">To create a thread: 1) subclass </w:t>
-      </w:r>
-      <w:r>
-        <w:rPr>
-          <w:i/>
-          <w:iCs/>
-        </w:rPr>
-        <w:t>Thread</w:t>
-      </w:r>
-      <w:r>
-        <w:t xml:space="preserve"> and override </w:t>
-      </w:r>
-      <w:proofErr w:type="gramStart"/>
-      <w:r>
-        <w:rPr>
-          <w:b/>
-          <w:bCs/>
-          <w:i/>
-          <w:iCs/>
-        </w:rPr>
-        <w:t>run(</w:t>
-      </w:r>
-      <w:proofErr w:type="gramEnd"/>
-      <w:r>
-        <w:rPr>
-          <w:b/>
-          <w:bCs/>
-          <w:i/>
-          <w:iCs/>
-        </w:rPr>
-        <w:t>)</w:t>
-      </w:r>
-      <w:r>
-        <w:t xml:space="preserve">. Then create an instance of the subclass and call </w:t>
-      </w:r>
-      <w:proofErr w:type="gramStart"/>
-      <w:r>
-        <w:rPr>
-          <w:b/>
-          <w:bCs/>
-          <w:i/>
-          <w:iCs/>
-        </w:rPr>
-        <w:t>start(</w:t>
-      </w:r>
-      <w:proofErr w:type="gramEnd"/>
-      <w:r>
-        <w:rPr>
-          <w:b/>
-          <w:bCs/>
-          <w:i/>
-          <w:iCs/>
-        </w:rPr>
-        <w:t>)</w:t>
-      </w:r>
-      <w:r>
-        <w:rPr>
-          <w:i/>
-          <w:iCs/>
-        </w:rPr>
-        <w:t>.</w:t>
-      </w:r>
-      <w:r>
-        <w:t xml:space="preserve"> The thread will automatically be created and call the </w:t>
-      </w:r>
-      <w:proofErr w:type="gramStart"/>
-      <w:r>
-        <w:rPr>
-          <w:i/>
-          <w:iCs/>
-        </w:rPr>
-        <w:t>run(</w:t>
-      </w:r>
-      <w:proofErr w:type="gramEnd"/>
-      <w:r>
-        <w:rPr>
-          <w:i/>
-          <w:iCs/>
-        </w:rPr>
-        <w:t>)</w:t>
-      </w:r>
-      <w:r>
-        <w:t xml:space="preserve"> method. If the code only needs to be used in one place then you can always create an anonymous class instead.</w:t>
-      </w:r>
-    </w:p>
-    <w:p>
-      <w:pPr>
-        <w:pStyle w:val="CGeneralText"/>
-        <w:numPr>
-          <w:ilvl w:val="0"/>
-          <w:numId w:val="19"/>
-        </w:numPr>
-        <w:spacing w:before="240"/>
-      </w:pPr>
-      <w:r>
-        <w:t xml:space="preserve">2) You can implement </w:t>
-      </w:r>
-      <w:r>
-        <w:rPr>
-          <w:b/>
-          <w:bCs/>
-          <w:i/>
-          <w:iCs/>
-        </w:rPr>
-        <w:t>Runnable</w:t>
-      </w:r>
-      <w:r>
-        <w:t xml:space="preserve"> and override </w:t>
-      </w:r>
-      <w:proofErr w:type="gramStart"/>
-      <w:r>
-        <w:rPr>
-          <w:i/>
-          <w:iCs/>
-        </w:rPr>
-        <w:t>run(</w:t>
-      </w:r>
-      <w:proofErr w:type="gramEnd"/>
-      <w:r>
-        <w:rPr>
-          <w:i/>
-          <w:iCs/>
-        </w:rPr>
-        <w:t>)</w:t>
-      </w:r>
-      <w:r>
-        <w:t xml:space="preserve">. Then pass the runnable subclass as an argument to </w:t>
-      </w:r>
-      <w:r>
-        <w:rPr>
-          <w:i/>
-          <w:iCs/>
-        </w:rPr>
-        <w:t xml:space="preserve">new </w:t>
-      </w:r>
-      <w:proofErr w:type="gramStart"/>
-      <w:r>
-        <w:rPr>
-          <w:i/>
-          <w:iCs/>
-        </w:rPr>
-        <w:t>Thread(</w:t>
-      </w:r>
-      <w:proofErr w:type="gramEnd"/>
-      <w:r>
-        <w:rPr>
-          <w:i/>
-          <w:iCs/>
-        </w:rPr>
-        <w:t>)</w:t>
-      </w:r>
-      <w:r>
-        <w:t xml:space="preserve">. Or again, you can create an anonymous </w:t>
-      </w:r>
-      <w:r>
-        <w:rPr>
-          <w:i/>
-          <w:iCs/>
-        </w:rPr>
-        <w:t>Runnable</w:t>
-      </w:r>
-      <w:r>
-        <w:t xml:space="preserve"> subclass. Most developers work with </w:t>
-      </w:r>
-      <w:r>
-        <w:rPr>
-          <w:i/>
-          <w:iCs/>
-        </w:rPr>
-        <w:t>Runnable</w:t>
-      </w:r>
-      <w:r>
-        <w:t xml:space="preserve"> since it’s more flexible – convenient due to lambda expressions and it can be provided as an argument to more of the API.</w:t>
-      </w:r>
-    </w:p>
-    <w:p>
-      <w:pPr>
-        <w:pStyle w:val="CGeneralText"/>
-        <w:numPr>
-          <w:ilvl w:val="0"/>
-          <w:numId w:val="19"/>
-        </w:numPr>
-        <w:spacing w:before="240"/>
-      </w:pPr>
-      <w:r>
-        <w:t xml:space="preserve">A thread can only be started once otherwise it will throw an </w:t>
-      </w:r>
-      <w:proofErr w:type="spellStart"/>
-      <w:r>
-        <w:rPr>
-          <w:b/>
-          <w:bCs/>
-        </w:rPr>
-        <w:t>IllegalThreadStateException</w:t>
-      </w:r>
-      <w:proofErr w:type="spellEnd"/>
-      <w:r>
-        <w:t>. To do it multiple times create another instance of the subclass.</w:t>
-      </w:r>
-    </w:p>
-    <w:p>
-      <w:pPr>
-        <w:pStyle w:val="CGeneralText"/>
-        <w:numPr>
-          <w:ilvl w:val="0"/>
-          <w:numId w:val="19"/>
-        </w:numPr>
-        <w:spacing w:before="240"/>
-      </w:pPr>
-      <w:r>
-        <w:t xml:space="preserve">A thread terminates when it returns from </w:t>
-      </w:r>
-      <w:proofErr w:type="gramStart"/>
-      <w:r>
-        <w:rPr>
-          <w:i/>
-          <w:iCs/>
-        </w:rPr>
-        <w:t>run(</w:t>
-      </w:r>
-      <w:proofErr w:type="gramEnd"/>
-      <w:r>
-        <w:rPr>
-          <w:i/>
-          <w:iCs/>
-        </w:rPr>
-        <w:t>)</w:t>
-      </w:r>
-      <w:r>
-        <w:t xml:space="preserve">. If you call </w:t>
-      </w:r>
-      <w:proofErr w:type="gramStart"/>
-      <w:r>
-        <w:rPr>
-          <w:i/>
-          <w:iCs/>
-        </w:rPr>
-        <w:t>run(</w:t>
-      </w:r>
-      <w:proofErr w:type="gramEnd"/>
-      <w:r>
-        <w:rPr>
-          <w:i/>
-          <w:iCs/>
-        </w:rPr>
-        <w:t xml:space="preserve">) </w:t>
-      </w:r>
-      <w:r>
-        <w:t xml:space="preserve">instead of </w:t>
-      </w:r>
-      <w:r>
-        <w:rPr>
-          <w:i/>
-          <w:iCs/>
-        </w:rPr>
-        <w:t>start()</w:t>
-      </w:r>
-      <w:r>
-        <w:t xml:space="preserve">, the </w:t>
-      </w:r>
-      <w:r>
-        <w:rPr>
-          <w:i/>
-          <w:iCs/>
-        </w:rPr>
-        <w:t>run()</w:t>
-      </w:r>
-      <w:r>
-        <w:t xml:space="preserve"> method will run on the original thread instead of a new thread since it’s just a regular method call.</w:t>
-      </w:r>
-    </w:p>
-    <w:p>
-      <w:pPr>
-        <w:pStyle w:val="CGeneralText"/>
-        <w:numPr>
-          <w:ilvl w:val="0"/>
-          <w:numId w:val="19"/>
-        </w:numPr>
-        <w:spacing w:before="240"/>
-      </w:pPr>
-      <w:r>
-        <w:t xml:space="preserve">Call </w:t>
-      </w:r>
-      <w:proofErr w:type="spellStart"/>
-      <w:r>
-        <w:t>myThread.</w:t>
-      </w:r>
-      <w:r>
-        <w:rPr>
-          <w:i/>
-          <w:iCs/>
-        </w:rPr>
-        <w:t>setName</w:t>
-      </w:r>
-      <w:proofErr w:type="spellEnd"/>
-      <w:r>
-        <w:rPr>
-          <w:i/>
-          <w:iCs/>
-        </w:rPr>
-        <w:t>()</w:t>
-      </w:r>
-      <w:r>
-        <w:t xml:space="preserve"> to set a name for the thread, and </w:t>
-      </w:r>
-      <w:proofErr w:type="spellStart"/>
-      <w:r>
-        <w:t>myThread.</w:t>
-      </w:r>
-      <w:r>
-        <w:rPr>
-          <w:i/>
-          <w:iCs/>
-        </w:rPr>
-        <w:t>getName</w:t>
-      </w:r>
-      <w:proofErr w:type="spellEnd"/>
-      <w:r>
-        <w:rPr>
-          <w:i/>
-          <w:iCs/>
-        </w:rPr>
-        <w:t>()</w:t>
-      </w:r>
-      <w:r>
-        <w:t xml:space="preserve"> to retrieve it. You can get a reference to the current thread by calling </w:t>
-      </w:r>
-      <w:proofErr w:type="spellStart"/>
-      <w:r>
-        <w:rPr>
-          <w:i/>
-          <w:iCs/>
-        </w:rPr>
-        <w:t>Thread.currentThread</w:t>
-      </w:r>
-      <w:proofErr w:type="spellEnd"/>
-      <w:r>
-        <w:rPr>
-          <w:i/>
-          <w:iCs/>
-        </w:rPr>
-        <w:t>()</w:t>
-      </w:r>
-      <w:r>
-        <w:t>.</w:t>
-      </w:r>
-    </w:p>
-    <w:p>
-      <w:pPr>
-        <w:pStyle w:val="CGeneralText"/>
-        <w:numPr>
-          <w:ilvl w:val="0"/>
-          <w:numId w:val="19"/>
-        </w:numPr>
-        <w:spacing w:before="240"/>
-      </w:pPr>
-      <w:r>
-        <w:t xml:space="preserve">Call </w:t>
-      </w:r>
-      <w:proofErr w:type="spellStart"/>
-      <w:r>
-        <w:rPr>
-          <w:i/>
-          <w:iCs/>
-        </w:rPr>
-        <w:t>Thread.sleep</w:t>
-      </w:r>
-      <w:proofErr w:type="spellEnd"/>
-      <w:r>
-        <w:rPr>
-          <w:i/>
-          <w:iCs/>
-        </w:rPr>
-        <w:t>()</w:t>
-      </w:r>
-      <w:r>
-        <w:t xml:space="preserve"> to put the thread to sleep for some milliseconds/nanoseconds. It must be used in a try/catch block since it can throw an </w:t>
-      </w:r>
-      <w:proofErr w:type="spellStart"/>
-      <w:r>
-        <w:rPr>
-          <w:b/>
-          <w:bCs/>
-        </w:rPr>
-        <w:t>InterruptedException</w:t>
-      </w:r>
-      <w:proofErr w:type="spellEnd"/>
-      <w:r>
-        <w:t xml:space="preserve"> if another thread wakes it up prematurely. The timing is also operating system / JVM dependant so don’t depend on it being exact.</w:t>
-      </w:r>
-    </w:p>
-    <w:p>
-      <w:pPr>
-        <w:pStyle w:val="CGeneralText"/>
-        <w:numPr>
-          <w:ilvl w:val="0"/>
-          <w:numId w:val="19"/>
-        </w:numPr>
-        <w:spacing w:before="240"/>
-      </w:pPr>
-      <w:r>
-        <w:t xml:space="preserve">You might want to interrupt another thread if you know it’s no longer required, e.g. a thread that monitors the state of something. Call </w:t>
-      </w:r>
-      <w:proofErr w:type="spellStart"/>
-      <w:r>
-        <w:rPr>
-          <w:i/>
-          <w:iCs/>
-        </w:rPr>
-        <w:t>myThread.interrupt</w:t>
-      </w:r>
-      <w:proofErr w:type="spellEnd"/>
-      <w:r>
-        <w:rPr>
-          <w:i/>
-          <w:iCs/>
-        </w:rPr>
-        <w:t>()</w:t>
-      </w:r>
-      <w:r>
-        <w:t xml:space="preserve"> to do so.</w:t>
-      </w:r>
-    </w:p>
-    <w:p>
-      <w:pPr>
-        <w:pStyle w:val="CGeneralText"/>
-        <w:numPr>
-          <w:ilvl w:val="0"/>
-          <w:numId w:val="19"/>
-        </w:numPr>
-        <w:spacing w:before="240"/>
-      </w:pPr>
-      <w:r>
-        <w:lastRenderedPageBreak/>
         <w:t xml:space="preserve">Use </w:t>
       </w:r>
       <w:proofErr w:type="spellStart"/>
@@ -17116,6 +17128,7 @@
         </w:rPr>
       </w:pPr>
       <w:r>
+        <w:lastRenderedPageBreak/>
         <w:t xml:space="preserve">The disadvantages of synchronized code can be avoided using a </w:t>
       </w:r>
       <w:proofErr w:type="spellStart"/>
@@ -17174,7 +17187,6 @@
         </w:rPr>
       </w:pPr>
       <w:r>
-        <w:lastRenderedPageBreak/>
         <w:t xml:space="preserve">A thread must call </w:t>
       </w:r>
       <w:proofErr w:type="gramStart"/>
@@ -17964,6 +17976,7 @@
         </w:numPr>
       </w:pPr>
       <w:r>
+        <w:lastRenderedPageBreak/>
         <w:t xml:space="preserve">A </w:t>
       </w:r>
       <w:r>
@@ -18059,7 +18072,6 @@
         </w:numPr>
       </w:pPr>
       <w:r>
-        <w:lastRenderedPageBreak/>
         <w:t xml:space="preserve">A progress bar’s progress can be </w:t>
       </w:r>
       <w:proofErr w:type="spellStart"/>
@@ -18846,7 +18858,6 @@
           <w:i/>
           <w:iCs/>
         </w:rPr>
-        <w:lastRenderedPageBreak/>
         <w:t xml:space="preserve">‘sqlite3 </w:t>
       </w:r>
       <w:proofErr w:type="spellStart"/>

</xml_diff>

<commit_message>
Used Files class to create files and directories, and to gather various file metadata.
</commit_message>
<xml_diff>
--- a/notes/Notes.docx
+++ b/notes/Notes.docx
@@ -15814,112 +15814,124 @@
       <w:r>
         <w:t>Path doesn’t check if a file exists.</w:t>
       </w:r>
+    </w:p>
+    <w:p>
+      <w:pPr>
+        <w:pStyle w:val="CGeneralText"/>
+        <w:ind w:left="360"/>
+      </w:pPr>
+    </w:p>
+    <w:p>
+      <w:pPr>
+        <w:pStyle w:val="CGeneralText"/>
+        <w:numPr>
+          <w:ilvl w:val="0"/>
+          <w:numId w:val="24"/>
+        </w:numPr>
+      </w:pPr>
+      <w:r>
+        <w:t xml:space="preserve">The </w:t>
+      </w:r>
+      <w:r>
+        <w:rPr>
+          <w:i/>
+        </w:rPr>
+        <w:t>File</w:t>
+      </w:r>
+      <w:r>
+        <w:t xml:space="preserve"> class </w:t>
+      </w:r>
+      <w:r>
+        <w:t>in IO was split into multiple classes in NIO</w:t>
+      </w:r>
+      <w:r>
+        <w:t xml:space="preserve">. </w:t>
+      </w:r>
+      <w:r>
+        <w:rPr>
+          <w:i/>
+        </w:rPr>
+        <w:t>File</w:t>
+      </w:r>
+      <w:r>
+        <w:t xml:space="preserve"> has some disadvantages: 1) Many methods don’t throw exceptions to say why they failed, just a Boolean. 2) </w:t>
+      </w:r>
+      <w:r>
+        <w:t xml:space="preserve">Although Java is portable across platforms, </w:t>
+      </w:r>
+      <w:proofErr w:type="spellStart"/>
+      <w:r>
+        <w:rPr>
+          <w:i/>
+        </w:rPr>
+        <w:t>File.rename</w:t>
+      </w:r>
+      <w:proofErr w:type="spellEnd"/>
+      <w:r>
+        <w:rPr>
+          <w:i/>
+        </w:rPr>
+        <w:t xml:space="preserve">() </w:t>
+      </w:r>
+      <w:r>
+        <w:t>isn’t. 3) No support for symbolic links.</w:t>
+      </w:r>
+      <w:r>
+        <w:t xml:space="preserve"> 4) Retrieves limited file metadata, and i</w:t>
+      </w:r>
+      <w:r>
+        <w:t>t’</w:t>
+      </w:r>
+      <w:r>
+        <w:t xml:space="preserve">s inefficient. </w:t>
+      </w:r>
+      <w:r>
+        <w:t xml:space="preserve">5) Methods can hang if there’s too much data. </w:t>
+      </w:r>
+    </w:p>
+    <w:p>
+      <w:pPr>
+        <w:pStyle w:val="CGeneralText"/>
+        <w:numPr>
+          <w:ilvl w:val="0"/>
+          <w:numId w:val="24"/>
+        </w:numPr>
+      </w:pPr>
+      <w:r>
+        <w:t xml:space="preserve">The </w:t>
+      </w:r>
+      <w:r>
+        <w:rPr>
+          <w:i/>
+        </w:rPr>
+        <w:t>Files</w:t>
+      </w:r>
+      <w:r>
+        <w:t xml:space="preserve"> class is used to copy, move, delete, etc files and folders. All methods are static.</w:t>
+      </w:r>
+    </w:p>
+    <w:p>
+      <w:pPr>
+        <w:pStyle w:val="CGeneralText"/>
+        <w:numPr>
+          <w:ilvl w:val="0"/>
+          <w:numId w:val="24"/>
+        </w:numPr>
+      </w:pPr>
+      <w:r>
+        <w:t xml:space="preserve">Can also used </w:t>
+      </w:r>
+      <w:r>
+        <w:rPr>
+          <w:i/>
+        </w:rPr>
+        <w:t>Files</w:t>
+      </w:r>
+      <w:r>
+        <w:t xml:space="preserve"> class to gather various metadata, including operating system specific data.</w:t>
+      </w:r>
       <w:bookmarkStart w:id="0" w:name="_GoBack"/>
       <w:bookmarkEnd w:id="0"/>
-    </w:p>
-    <w:p>
-      <w:pPr>
-        <w:pStyle w:val="CGeneralText"/>
-        <w:ind w:left="360"/>
-      </w:pPr>
-    </w:p>
-    <w:p>
-      <w:pPr>
-        <w:pStyle w:val="CGeneralText"/>
-        <w:numPr>
-          <w:ilvl w:val="0"/>
-          <w:numId w:val="24"/>
-        </w:numPr>
-      </w:pPr>
-      <w:r>
-        <w:t xml:space="preserve">The </w:t>
-      </w:r>
-      <w:r>
-        <w:rPr>
-          <w:i/>
-        </w:rPr>
-        <w:t>File</w:t>
-      </w:r>
-      <w:r>
-        <w:t xml:space="preserve"> class </w:t>
-      </w:r>
-      <w:r>
-        <w:t>in IO was split into multiple classes in NIO</w:t>
-      </w:r>
-      <w:r>
-        <w:t xml:space="preserve">. </w:t>
-      </w:r>
-      <w:r>
-        <w:rPr>
-          <w:i/>
-        </w:rPr>
-        <w:t>File</w:t>
-      </w:r>
-      <w:r>
-        <w:t xml:space="preserve"> has some disadvantages: 1) Many methods don’t throw exceptions to say why they failed, just a Boolean. 2) </w:t>
-      </w:r>
-      <w:r>
-        <w:t xml:space="preserve">Although Java is portable across platforms, </w:t>
-      </w:r>
-      <w:proofErr w:type="spellStart"/>
-      <w:r>
-        <w:rPr>
-          <w:i/>
-        </w:rPr>
-        <w:t>File.rename</w:t>
-      </w:r>
-      <w:proofErr w:type="spellEnd"/>
-      <w:r>
-        <w:rPr>
-          <w:i/>
-        </w:rPr>
-        <w:t xml:space="preserve">() </w:t>
-      </w:r>
-      <w:r>
-        <w:t>isn’t. 3) No support for symbolic links.</w:t>
-      </w:r>
-      <w:r>
-        <w:t xml:space="preserve"> 4) Retrieves limited file metadata, and i</w:t>
-      </w:r>
-      <w:r>
-        <w:t>t’</w:t>
-      </w:r>
-      <w:r>
-        <w:t xml:space="preserve">s inefficient. </w:t>
-      </w:r>
-      <w:r>
-        <w:t xml:space="preserve">5) Methods can hang if there’s too much data. </w:t>
-      </w:r>
-    </w:p>
-    <w:p>
-      <w:pPr>
-        <w:pStyle w:val="CGeneralText"/>
-        <w:numPr>
-          <w:ilvl w:val="0"/>
-          <w:numId w:val="24"/>
-        </w:numPr>
-      </w:pPr>
-      <w:r>
-        <w:t xml:space="preserve">The </w:t>
-      </w:r>
-      <w:r>
-        <w:rPr>
-          <w:i/>
-        </w:rPr>
-        <w:t>Files</w:t>
-      </w:r>
-      <w:r>
-        <w:t xml:space="preserve"> class is used to copy, move, delete, etc files and folders. All methods are static.</w:t>
-      </w:r>
-    </w:p>
-    <w:p>
-      <w:pPr>
-        <w:pStyle w:val="CGeneralText"/>
-        <w:numPr>
-          <w:ilvl w:val="0"/>
-          <w:numId w:val="24"/>
-        </w:numPr>
-      </w:pPr>
     </w:p>
     <w:p>
       <w:pPr>

</xml_diff>

<commit_message>
Covered returning data from lambda expression.
</commit_message>
<xml_diff>
--- a/notes/Notes.docx
+++ b/notes/Notes.docx
@@ -18460,7 +18460,19 @@
         <w:t>.</w:t>
       </w:r>
       <w:r>
-        <w:t xml:space="preserve"> The curly brackets are optional if the body contains one statement.</w:t>
+        <w:t xml:space="preserve"> </w:t>
+      </w:r>
+      <w:r>
+        <w:t xml:space="preserve">The parenthesis are optional if there’s </w:t>
+      </w:r>
+      <w:r>
+        <w:t>exactly</w:t>
+      </w:r>
+      <w:r>
+        <w:t xml:space="preserve"> one argument. </w:t>
+      </w:r>
+      <w:r>
+        <w:t>The curly brackets are optional if the body contains one statement.</w:t>
       </w:r>
     </w:p>
     <w:p>
@@ -18472,109 +18484,7 @@
         </w:numPr>
       </w:pPr>
       <w:r>
-        <w:t>A</w:t>
-      </w:r>
-      <w:r>
-        <w:t>n</w:t>
-      </w:r>
-      <w:r>
-        <w:t xml:space="preserve"> interface is a </w:t>
-      </w:r>
-      <w:r>
-        <w:rPr>
-          <w:b/>
-        </w:rPr>
-        <w:t>functional interface</w:t>
-      </w:r>
-      <w:r>
-        <w:t xml:space="preserve"> if it declares only one</w:t>
-      </w:r>
-      <w:r>
-        <w:t xml:space="preserve"> abstract method. Special case: The </w:t>
-      </w:r>
-      <w:r>
-        <w:rPr>
-          <w:i/>
-        </w:rPr>
-        <w:t>Comparator</w:t>
-      </w:r>
-      <w:r>
-        <w:t xml:space="preserve"> interface contains two abstract methods, and many defined methods. The abstract methods are </w:t>
-      </w:r>
-      <w:proofErr w:type="gramStart"/>
-      <w:r>
-        <w:rPr>
-          <w:i/>
-        </w:rPr>
-        <w:t>compare(</w:t>
-      </w:r>
-      <w:proofErr w:type="gramEnd"/>
-      <w:r>
-        <w:rPr>
-          <w:i/>
-        </w:rPr>
-        <w:t>)</w:t>
-      </w:r>
-      <w:r>
-        <w:t xml:space="preserve">, and </w:t>
-      </w:r>
-      <w:r>
-        <w:rPr>
-          <w:i/>
-        </w:rPr>
-        <w:t>equals().</w:t>
-      </w:r>
-      <w:r>
-        <w:t xml:space="preserve"> Since the latter is already defined by </w:t>
-      </w:r>
-      <w:r>
-        <w:rPr>
-          <w:i/>
-        </w:rPr>
-        <w:t>Object</w:t>
-      </w:r>
-      <w:r>
-        <w:t xml:space="preserve">, which every class </w:t>
-      </w:r>
-      <w:r>
-        <w:t xml:space="preserve">(including anonymous classes) </w:t>
-      </w:r>
-      <w:r>
-        <w:t xml:space="preserve">derives from, </w:t>
-      </w:r>
-      <w:proofErr w:type="gramStart"/>
-      <w:r>
-        <w:rPr>
-          <w:i/>
-        </w:rPr>
-        <w:t>equals(</w:t>
-      </w:r>
-      <w:proofErr w:type="gramEnd"/>
-      <w:r>
-        <w:rPr>
-          <w:i/>
-        </w:rPr>
-        <w:t>)</w:t>
-      </w:r>
-      <w:r>
-        <w:t xml:space="preserve"> is already defined. </w:t>
-      </w:r>
-      <w:proofErr w:type="gramStart"/>
-      <w:r>
-        <w:t>Thus</w:t>
-      </w:r>
-      <w:proofErr w:type="gramEnd"/>
-      <w:r>
-        <w:t xml:space="preserve"> </w:t>
-      </w:r>
-      <w:r>
-        <w:rPr>
-          <w:i/>
-        </w:rPr>
-        <w:t>Comparator</w:t>
-      </w:r>
-      <w:r>
-        <w:t xml:space="preserve"> is still a functional interface. </w:t>
+        <w:t>When the lambda body contains a single statement that evaluates to a value, it is automatically returned.</w:t>
       </w:r>
       <w:bookmarkStart w:id="0" w:name="_GoBack"/>
       <w:bookmarkEnd w:id="0"/>
@@ -18582,6 +18492,132 @@
     <w:p>
       <w:pPr>
         <w:pStyle w:val="CGeneralText"/>
+        <w:numPr>
+          <w:ilvl w:val="0"/>
+          <w:numId w:val="22"/>
+        </w:numPr>
+      </w:pPr>
+      <w:r>
+        <w:t>A</w:t>
+      </w:r>
+      <w:r>
+        <w:t>n</w:t>
+      </w:r>
+      <w:r>
+        <w:t xml:space="preserve"> interface is a </w:t>
+      </w:r>
+      <w:r>
+        <w:rPr>
+          <w:b/>
+        </w:rPr>
+        <w:t>functional interface</w:t>
+      </w:r>
+      <w:r>
+        <w:t xml:space="preserve"> if it declares only one</w:t>
+      </w:r>
+      <w:r>
+        <w:t xml:space="preserve"> abstract method. </w:t>
+      </w:r>
+    </w:p>
+    <w:p>
+      <w:pPr>
+        <w:pStyle w:val="CGeneralText"/>
+        <w:numPr>
+          <w:ilvl w:val="0"/>
+          <w:numId w:val="22"/>
+        </w:numPr>
+      </w:pPr>
+      <w:r>
+        <w:t xml:space="preserve">Special case: The </w:t>
+      </w:r>
+      <w:r>
+        <w:rPr>
+          <w:i/>
+        </w:rPr>
+        <w:t>Comparator</w:t>
+      </w:r>
+      <w:r>
+        <w:t xml:space="preserve"> interface contains two abstract methods, and many defined methods. The abstract methods are </w:t>
+      </w:r>
+      <w:proofErr w:type="gramStart"/>
+      <w:r>
+        <w:rPr>
+          <w:i/>
+        </w:rPr>
+        <w:t>compare(</w:t>
+      </w:r>
+      <w:proofErr w:type="gramEnd"/>
+      <w:r>
+        <w:rPr>
+          <w:i/>
+        </w:rPr>
+        <w:t>)</w:t>
+      </w:r>
+      <w:r>
+        <w:t xml:space="preserve">, and </w:t>
+      </w:r>
+      <w:r>
+        <w:rPr>
+          <w:i/>
+        </w:rPr>
+        <w:t>equals().</w:t>
+      </w:r>
+      <w:r>
+        <w:t xml:space="preserve"> Since the latter is already defined by </w:t>
+      </w:r>
+      <w:r>
+        <w:rPr>
+          <w:i/>
+        </w:rPr>
+        <w:t>Object</w:t>
+      </w:r>
+      <w:r>
+        <w:t xml:space="preserve">, which every class </w:t>
+      </w:r>
+      <w:r>
+        <w:t xml:space="preserve">(including anonymous classes) </w:t>
+      </w:r>
+      <w:r>
+        <w:t xml:space="preserve">derives from, </w:t>
+      </w:r>
+      <w:proofErr w:type="gramStart"/>
+      <w:r>
+        <w:rPr>
+          <w:i/>
+        </w:rPr>
+        <w:t>equals(</w:t>
+      </w:r>
+      <w:proofErr w:type="gramEnd"/>
+      <w:r>
+        <w:rPr>
+          <w:i/>
+        </w:rPr>
+        <w:t>)</w:t>
+      </w:r>
+      <w:r>
+        <w:t xml:space="preserve"> is already defined. </w:t>
+      </w:r>
+      <w:proofErr w:type="gramStart"/>
+      <w:r>
+        <w:t>Thus</w:t>
+      </w:r>
+      <w:proofErr w:type="gramEnd"/>
+      <w:r>
+        <w:t xml:space="preserve"> </w:t>
+      </w:r>
+      <w:r>
+        <w:rPr>
+          <w:i/>
+        </w:rPr>
+        <w:t>Comparator</w:t>
+      </w:r>
+      <w:r>
+        <w:t xml:space="preserve"> is still a functional interface. </w:t>
+      </w:r>
+    </w:p>
+    <w:p>
+      <w:pPr>
+        <w:pStyle w:val="CGeneralText"/>
       </w:pPr>
     </w:p>
     <w:p>
@@ -18667,7 +18703,6 @@
         <w:rPr>
           <w:b/>
         </w:rPr>
-        <w:lastRenderedPageBreak/>
         <w:t>Section 20: Databases</w:t>
       </w:r>
     </w:p>

</xml_diff>

<commit_message>
Covered capturing local variables in lambdas.
</commit_message>
<xml_diff>
--- a/notes/Notes.docx
+++ b/notes/Notes.docx
@@ -18484,7 +18484,191 @@
         </w:numPr>
       </w:pPr>
       <w:r>
+        <w:t xml:space="preserve">A </w:t>
+      </w:r>
+      <w:r>
+        <w:rPr>
+          <w:b/>
+        </w:rPr>
+        <w:t>statement lambda</w:t>
+      </w:r>
+      <w:r>
+        <w:t xml:space="preserve"> makes use of {}, while an </w:t>
+      </w:r>
+      <w:r>
+        <w:rPr>
+          <w:b/>
+        </w:rPr>
+        <w:t xml:space="preserve">expression lambda </w:t>
+      </w:r>
+      <w:r>
+        <w:t>doesn’t.</w:t>
+      </w:r>
+    </w:p>
+    <w:p>
+      <w:pPr>
+        <w:pStyle w:val="CGeneralText"/>
+        <w:numPr>
+          <w:ilvl w:val="0"/>
+          <w:numId w:val="22"/>
+        </w:numPr>
+      </w:pPr>
+      <w:r>
         <w:t>When the lambda body contains a single statement that evaluates to a value, it is automatically returned.</w:t>
+      </w:r>
+    </w:p>
+    <w:p>
+      <w:pPr>
+        <w:pStyle w:val="CGeneralText"/>
+        <w:numPr>
+          <w:ilvl w:val="0"/>
+          <w:numId w:val="22"/>
+        </w:numPr>
+      </w:pPr>
+      <w:r>
+        <w:t>A</w:t>
+      </w:r>
+      <w:r>
+        <w:t>n</w:t>
+      </w:r>
+      <w:r>
+        <w:t xml:space="preserve"> interface is a </w:t>
+      </w:r>
+      <w:r>
+        <w:rPr>
+          <w:b/>
+        </w:rPr>
+        <w:t>functional interface</w:t>
+      </w:r>
+      <w:r>
+        <w:t xml:space="preserve"> if it declares only one</w:t>
+      </w:r>
+      <w:r>
+        <w:t xml:space="preserve"> abstract method. </w:t>
+      </w:r>
+    </w:p>
+    <w:p>
+      <w:pPr>
+        <w:pStyle w:val="CGeneralText"/>
+        <w:numPr>
+          <w:ilvl w:val="0"/>
+          <w:numId w:val="22"/>
+        </w:numPr>
+      </w:pPr>
+      <w:r>
+        <w:t xml:space="preserve">Special case: The </w:t>
+      </w:r>
+      <w:r>
+        <w:rPr>
+          <w:i/>
+        </w:rPr>
+        <w:t>Comparator</w:t>
+      </w:r>
+      <w:r>
+        <w:t xml:space="preserve"> interface contains two abstract methods, and many defined methods. The abstract methods are </w:t>
+      </w:r>
+      <w:proofErr w:type="gramStart"/>
+      <w:r>
+        <w:rPr>
+          <w:i/>
+        </w:rPr>
+        <w:t>compare(</w:t>
+      </w:r>
+      <w:proofErr w:type="gramEnd"/>
+      <w:r>
+        <w:rPr>
+          <w:i/>
+        </w:rPr>
+        <w:t>)</w:t>
+      </w:r>
+      <w:r>
+        <w:t xml:space="preserve">, and </w:t>
+      </w:r>
+      <w:r>
+        <w:rPr>
+          <w:i/>
+        </w:rPr>
+        <w:t>equals().</w:t>
+      </w:r>
+      <w:r>
+        <w:t xml:space="preserve"> Since the latter is already defined by </w:t>
+      </w:r>
+      <w:r>
+        <w:rPr>
+          <w:i/>
+        </w:rPr>
+        <w:t>Object</w:t>
+      </w:r>
+      <w:r>
+        <w:t xml:space="preserve">, which every class </w:t>
+      </w:r>
+      <w:r>
+        <w:t xml:space="preserve">(including anonymous classes) </w:t>
+      </w:r>
+      <w:r>
+        <w:t xml:space="preserve">derives from, </w:t>
+      </w:r>
+      <w:proofErr w:type="gramStart"/>
+      <w:r>
+        <w:rPr>
+          <w:i/>
+        </w:rPr>
+        <w:t>equals(</w:t>
+      </w:r>
+      <w:proofErr w:type="gramEnd"/>
+      <w:r>
+        <w:rPr>
+          <w:i/>
+        </w:rPr>
+        <w:t>)</w:t>
+      </w:r>
+      <w:r>
+        <w:t xml:space="preserve"> is already defined. Thus</w:t>
+      </w:r>
+      <w:r>
+        <w:t>,</w:t>
+      </w:r>
+      <w:r>
+        <w:t xml:space="preserve"> </w:t>
+      </w:r>
+      <w:r>
+        <w:rPr>
+          <w:i/>
+        </w:rPr>
+        <w:t>Comparator</w:t>
+      </w:r>
+      <w:r>
+        <w:t xml:space="preserve"> is still a functional interface.</w:t>
+      </w:r>
+      <w:r>
+        <w:t xml:space="preserve"> </w:t>
+      </w:r>
+    </w:p>
+    <w:p>
+      <w:pPr>
+        <w:pStyle w:val="CGeneralText"/>
+        <w:numPr>
+          <w:ilvl w:val="0"/>
+          <w:numId w:val="22"/>
+        </w:numPr>
+      </w:pPr>
+      <w:r>
+        <w:t xml:space="preserve">Anonymous classes and lambdas can capture local variables directly by using them, but the local variable must be </w:t>
+      </w:r>
+      <w:r>
+        <w:t>final or effectively final.</w:t>
+      </w:r>
+    </w:p>
+    <w:p>
+      <w:pPr>
+        <w:pStyle w:val="CGeneralText"/>
+        <w:numPr>
+          <w:ilvl w:val="0"/>
+          <w:numId w:val="22"/>
+        </w:numPr>
+      </w:pPr>
+      <w:r>
+        <w:t>Lambda expressions don’t add anything to Java that couldn’t be done with anonymous classes, but they streamline the process by removing boiler plate code.</w:t>
       </w:r>
       <w:bookmarkStart w:id="0" w:name="_GoBack"/>
       <w:bookmarkEnd w:id="0"/>
@@ -18492,32 +18676,63 @@
     <w:p>
       <w:pPr>
         <w:pStyle w:val="CGeneralText"/>
+      </w:pPr>
+    </w:p>
+    <w:p>
+      <w:pPr>
+        <w:pStyle w:val="CGeneralText"/>
+        <w:rPr>
+          <w:b/>
+        </w:rPr>
+      </w:pPr>
+      <w:r>
+        <w:rPr>
+          <w:b/>
+        </w:rPr>
+        <w:t>Section 18: Regular expressions</w:t>
+      </w:r>
+    </w:p>
+    <w:p>
+      <w:pPr>
+        <w:pStyle w:val="CGeneralText"/>
+      </w:pPr>
+    </w:p>
+    <w:p>
+      <w:pPr>
+        <w:pStyle w:val="CGeneralText"/>
         <w:numPr>
           <w:ilvl w:val="0"/>
           <w:numId w:val="22"/>
         </w:numPr>
       </w:pPr>
       <w:r>
-        <w:t>A</w:t>
-      </w:r>
-      <w:r>
-        <w:t>n</w:t>
-      </w:r>
-      <w:r>
-        <w:t xml:space="preserve"> interface is a </w:t>
-      </w:r>
-      <w:r>
-        <w:rPr>
-          <w:b/>
-        </w:rPr>
-        <w:t>functional interface</w:t>
-      </w:r>
-      <w:r>
-        <w:t xml:space="preserve"> if it declares only one</w:t>
-      </w:r>
-      <w:r>
-        <w:t xml:space="preserve"> abstract method. </w:t>
-      </w:r>
+        <w:lastRenderedPageBreak/>
+        <w:t>&gt;</w:t>
+      </w:r>
+    </w:p>
+    <w:p>
+      <w:pPr>
+        <w:pStyle w:val="CGeneralText"/>
+      </w:pPr>
+    </w:p>
+    <w:p>
+      <w:pPr>
+        <w:pStyle w:val="CGeneralText"/>
+        <w:rPr>
+          <w:b/>
+        </w:rPr>
+      </w:pPr>
+      <w:r>
+        <w:rPr>
+          <w:b/>
+        </w:rPr>
+        <w:t>Section 19: Debugging and unit testing</w:t>
+      </w:r>
+    </w:p>
+    <w:p>
+      <w:pPr>
+        <w:pStyle w:val="CGeneralText"/>
+      </w:pPr>
     </w:p>
     <w:p>
       <w:pPr>
@@ -18528,116 +18743,610 @@
         </w:numPr>
       </w:pPr>
       <w:r>
-        <w:t xml:space="preserve">Special case: The </w:t>
-      </w:r>
-      <w:r>
-        <w:rPr>
-          <w:i/>
-        </w:rPr>
-        <w:t>Comparator</w:t>
-      </w:r>
-      <w:r>
-        <w:t xml:space="preserve"> interface contains two abstract methods, and many defined methods. The abstract methods are </w:t>
+        <w:t>&gt;</w:t>
+      </w:r>
+    </w:p>
+    <w:p>
+      <w:pPr>
+        <w:pStyle w:val="CGeneralText"/>
+      </w:pPr>
+    </w:p>
+    <w:p>
+      <w:pPr>
+        <w:pStyle w:val="CGeneralText"/>
+        <w:rPr>
+          <w:b/>
+        </w:rPr>
+      </w:pPr>
+      <w:r>
+        <w:rPr>
+          <w:b/>
+        </w:rPr>
+        <w:t>Section 20: Databases</w:t>
+      </w:r>
+    </w:p>
+    <w:p>
+      <w:pPr>
+        <w:pStyle w:val="CGeneralText"/>
+      </w:pPr>
+    </w:p>
+    <w:p>
+      <w:pPr>
+        <w:pStyle w:val="CGeneralText"/>
+        <w:numPr>
+          <w:ilvl w:val="0"/>
+          <w:numId w:val="22"/>
+        </w:numPr>
+      </w:pPr>
+      <w:r>
+        <w:rPr>
+          <w:b/>
+        </w:rPr>
+        <w:t>Database</w:t>
+      </w:r>
+      <w:r>
+        <w:t xml:space="preserve"> refers to a container which contains all the data you store, how its structured, the queries and views.</w:t>
+      </w:r>
+    </w:p>
+    <w:p>
+      <w:pPr>
+        <w:pStyle w:val="CGeneralText"/>
+        <w:numPr>
+          <w:ilvl w:val="0"/>
+          <w:numId w:val="22"/>
+        </w:numPr>
+      </w:pPr>
+      <w:r>
+        <w:t>SQLite stores databases on a single file. This isn’t done by most database systems.</w:t>
+      </w:r>
+    </w:p>
+    <w:p>
+      <w:pPr>
+        <w:pStyle w:val="CGeneralText"/>
+        <w:numPr>
+          <w:ilvl w:val="0"/>
+          <w:numId w:val="22"/>
+        </w:numPr>
+      </w:pPr>
+      <w:r>
+        <w:t xml:space="preserve">A </w:t>
+      </w:r>
+      <w:r>
+        <w:rPr>
+          <w:b/>
+        </w:rPr>
+        <w:t>database dictionary</w:t>
+      </w:r>
+      <w:r>
+        <w:t xml:space="preserve"> provides a comprehensive list of the structure and types of data in the database.</w:t>
+      </w:r>
+    </w:p>
+    <w:p>
+      <w:pPr>
+        <w:pStyle w:val="CGeneralText"/>
+        <w:numPr>
+          <w:ilvl w:val="0"/>
+          <w:numId w:val="22"/>
+        </w:numPr>
+      </w:pPr>
+      <w:r>
+        <w:t xml:space="preserve">A </w:t>
+      </w:r>
+      <w:r>
+        <w:rPr>
+          <w:b/>
+        </w:rPr>
+        <w:t>table</w:t>
+      </w:r>
+      <w:r>
+        <w:t xml:space="preserve"> is a collection of related data held in a database. Example 1: A contacts table can contain name, address and phone number fields. Example 2: An invoice can contain ID, date, item, and cost of item sold fields. These are examples of structured data. Big Data / Hadoop uses NoSQL which uses unstructured data.</w:t>
+      </w:r>
+    </w:p>
+    <w:p>
+      <w:pPr>
+        <w:pStyle w:val="CGeneralText"/>
+        <w:numPr>
+          <w:ilvl w:val="0"/>
+          <w:numId w:val="22"/>
+        </w:numPr>
+      </w:pPr>
+      <w:r>
+        <w:rPr>
+          <w:b/>
+        </w:rPr>
+        <w:t xml:space="preserve">Fields/columns </w:t>
+      </w:r>
+      <w:r>
+        <w:t>store the actual data. They have a type and name. They can store numbers, text, audio, images, dates and times, etc. They are analogous to arrays in Java.</w:t>
+      </w:r>
+    </w:p>
+    <w:p>
+      <w:pPr>
+        <w:pStyle w:val="CGeneralText"/>
+        <w:numPr>
+          <w:ilvl w:val="0"/>
+          <w:numId w:val="22"/>
+        </w:numPr>
+      </w:pPr>
+      <w:r>
+        <w:rPr>
+          <w:b/>
+        </w:rPr>
+        <w:t>Record/row</w:t>
+      </w:r>
+      <w:r>
+        <w:t xml:space="preserve"> a collection of all columns for one entry.</w:t>
+      </w:r>
+    </w:p>
+    <w:p>
+      <w:pPr>
+        <w:pStyle w:val="CGeneralText"/>
+        <w:numPr>
+          <w:ilvl w:val="0"/>
+          <w:numId w:val="22"/>
+        </w:numPr>
+      </w:pPr>
+      <w:r>
+        <w:rPr>
+          <w:b/>
+        </w:rPr>
+        <w:t>Flat file database</w:t>
+      </w:r>
+      <w:r>
+        <w:t xml:space="preserve"> stores all data in a single table. This results in a lot of duplication. Not used much these days since to update data in one place you have to update it in the duplicated places too. In a relational database, tables can be related to other tables to prevent this.</w:t>
+      </w:r>
+    </w:p>
+    <w:p>
+      <w:pPr>
+        <w:pStyle w:val="CGeneralText"/>
+        <w:numPr>
+          <w:ilvl w:val="0"/>
+          <w:numId w:val="22"/>
+        </w:numPr>
+      </w:pPr>
+      <w:r>
+        <w:t xml:space="preserve">Tables are related to other tables on a single column, this is called a </w:t>
+      </w:r>
+      <w:r>
+        <w:rPr>
+          <w:b/>
+        </w:rPr>
+        <w:t>join</w:t>
+      </w:r>
+      <w:r>
+        <w:t xml:space="preserve">. There are different types of joins. One to many is when one row corresponds to many rows – e.g. customer data and orders data. </w:t>
+      </w:r>
+    </w:p>
+    <w:p>
+      <w:pPr>
+        <w:pStyle w:val="CGeneralText"/>
+        <w:numPr>
+          <w:ilvl w:val="0"/>
+          <w:numId w:val="22"/>
+        </w:numPr>
+      </w:pPr>
+      <w:r>
+        <w:rPr>
+          <w:b/>
+        </w:rPr>
+        <w:t>View</w:t>
+      </w:r>
+      <w:r>
+        <w:t xml:space="preserve"> is a selection of rows and columns, possibly from more than one table.</w:t>
+      </w:r>
+    </w:p>
+    <w:p>
+      <w:pPr>
+        <w:pStyle w:val="CGeneralText"/>
+      </w:pPr>
+    </w:p>
+    <w:p>
+      <w:pPr>
+        <w:pStyle w:val="CGeneralText"/>
+        <w:numPr>
+          <w:ilvl w:val="0"/>
+          <w:numId w:val="22"/>
+        </w:numPr>
+      </w:pPr>
+      <w:r>
+        <w:t xml:space="preserve">Install SQLite from the official website. Copy the files to a permanent location on your storage device. Add its path to Window’s path environment variable. Open command prompt and type </w:t>
+      </w:r>
+      <w:r>
+        <w:rPr>
+          <w:i/>
+          <w:iCs/>
+        </w:rPr>
+        <w:t>sqlite3</w:t>
+      </w:r>
+      <w:r>
+        <w:t xml:space="preserve"> to confirm that it works. Type </w:t>
       </w:r>
       <w:proofErr w:type="gramStart"/>
       <w:r>
         <w:rPr>
           <w:i/>
-        </w:rPr>
-        <w:t>compare(</w:t>
+          <w:iCs/>
+        </w:rPr>
+        <w:t>‘.quit</w:t>
       </w:r>
       <w:proofErr w:type="gramEnd"/>
       <w:r>
         <w:rPr>
           <w:i/>
-        </w:rPr>
-        <w:t>)</w:t>
-      </w:r>
-      <w:r>
-        <w:t xml:space="preserve">, and </w:t>
-      </w:r>
-      <w:r>
-        <w:rPr>
-          <w:i/>
-        </w:rPr>
-        <w:t>equals().</w:t>
-      </w:r>
-      <w:r>
-        <w:t xml:space="preserve"> Since the latter is already defined by </w:t>
-      </w:r>
-      <w:r>
-        <w:rPr>
-          <w:i/>
-        </w:rPr>
-        <w:t>Object</w:t>
-      </w:r>
-      <w:r>
-        <w:t xml:space="preserve">, which every class </w:t>
-      </w:r>
-      <w:r>
-        <w:t xml:space="preserve">(including anonymous classes) </w:t>
-      </w:r>
-      <w:r>
-        <w:t xml:space="preserve">derives from, </w:t>
-      </w:r>
+          <w:iCs/>
+        </w:rPr>
+        <w:t>’</w:t>
+      </w:r>
+      <w:r>
+        <w:t xml:space="preserve"> to exit.</w:t>
+      </w:r>
+    </w:p>
+    <w:p>
+      <w:pPr>
+        <w:pStyle w:val="CGeneralText"/>
+        <w:numPr>
+          <w:ilvl w:val="0"/>
+          <w:numId w:val="22"/>
+        </w:numPr>
+      </w:pPr>
+      <w:r>
+        <w:t>The notes will focus on the SQL language with command prompt, then get into the Java aspect afterwards.</w:t>
+      </w:r>
+    </w:p>
+    <w:p>
+      <w:pPr>
+        <w:pStyle w:val="CGeneralText"/>
+      </w:pPr>
+    </w:p>
+    <w:p>
+      <w:pPr>
+        <w:pStyle w:val="CGeneralText"/>
+        <w:numPr>
+          <w:ilvl w:val="0"/>
+          <w:numId w:val="22"/>
+        </w:numPr>
+      </w:pPr>
+      <w:r>
+        <w:rPr>
+          <w:i/>
+          <w:iCs/>
+        </w:rPr>
+        <w:t xml:space="preserve">‘sqlite3 </w:t>
+      </w:r>
+      <w:proofErr w:type="spellStart"/>
+      <w:r>
+        <w:rPr>
+          <w:i/>
+          <w:iCs/>
+        </w:rPr>
+        <w:t>test.db</w:t>
+      </w:r>
+      <w:proofErr w:type="spellEnd"/>
+      <w:r>
+        <w:rPr>
+          <w:i/>
+          <w:iCs/>
+        </w:rPr>
+        <w:t>’</w:t>
+      </w:r>
+      <w:r>
+        <w:t xml:space="preserve"> creates a new database called test if it doesn’t exist, otherwise it opens it. It will be created/opened from the current active directory. Use ‘</w:t>
+      </w:r>
+      <w:r>
+        <w:rPr>
+          <w:i/>
+          <w:iCs/>
+        </w:rPr>
+        <w:t>cd’</w:t>
+      </w:r>
+      <w:r>
+        <w:t xml:space="preserve"> in command prompt to change it. The extension isn’t important, but ‘</w:t>
+      </w:r>
+      <w:proofErr w:type="spellStart"/>
+      <w:r>
+        <w:t>db</w:t>
+      </w:r>
+      <w:proofErr w:type="spellEnd"/>
+      <w:r>
+        <w:t>’ is typical, avoid ‘</w:t>
+      </w:r>
+      <w:proofErr w:type="spellStart"/>
+      <w:r>
+        <w:t>sql</w:t>
+      </w:r>
+      <w:proofErr w:type="spellEnd"/>
+      <w:r>
+        <w:t>’ as that’s used for SQL scripts.</w:t>
+      </w:r>
+    </w:p>
+    <w:p>
+      <w:pPr>
+        <w:pStyle w:val="CGeneralText"/>
+        <w:numPr>
+          <w:ilvl w:val="0"/>
+          <w:numId w:val="22"/>
+        </w:numPr>
+      </w:pPr>
       <w:proofErr w:type="gramStart"/>
       <w:r>
         <w:rPr>
           <w:i/>
-        </w:rPr>
-        <w:t>equals(</w:t>
+          <w:iCs/>
+        </w:rPr>
+        <w:t>‘.help</w:t>
       </w:r>
       <w:proofErr w:type="gramEnd"/>
       <w:r>
         <w:rPr>
           <w:i/>
-        </w:rPr>
-        <w:t>)</w:t>
-      </w:r>
-      <w:r>
-        <w:t xml:space="preserve"> is already defined. </w:t>
-      </w:r>
+          <w:iCs/>
+        </w:rPr>
+        <w:t>’</w:t>
+      </w:r>
+      <w:r>
+        <w:t xml:space="preserve"> lists all the possible commands you can input.</w:t>
+      </w:r>
+    </w:p>
+    <w:p>
+      <w:pPr>
+        <w:pStyle w:val="CGeneralText"/>
+        <w:numPr>
+          <w:ilvl w:val="0"/>
+          <w:numId w:val="22"/>
+        </w:numPr>
+      </w:pPr>
       <w:proofErr w:type="gramStart"/>
       <w:r>
-        <w:t>Thus</w:t>
+        <w:rPr>
+          <w:i/>
+          <w:iCs/>
+        </w:rPr>
+        <w:t>‘.headers</w:t>
       </w:r>
       <w:proofErr w:type="gramEnd"/>
       <w:r>
+        <w:rPr>
+          <w:i/>
+          <w:iCs/>
+        </w:rPr>
+        <w:t xml:space="preserve"> on’</w:t>
+      </w:r>
+      <w:r>
+        <w:t xml:space="preserve"> displays the names of columns.</w:t>
+      </w:r>
+    </w:p>
+    <w:p>
+      <w:pPr>
+        <w:pStyle w:val="CGeneralText"/>
+        <w:numPr>
+          <w:ilvl w:val="0"/>
+          <w:numId w:val="22"/>
+        </w:numPr>
+      </w:pPr>
+      <w:r>
+        <w:rPr>
+          <w:i/>
+          <w:iCs/>
+        </w:rPr>
+        <w:t xml:space="preserve">‘create table contacts (name text, phone integer, email text);’ </w:t>
+      </w:r>
+      <w:r>
+        <w:t>creates a table called contacts with the given columns. If SQLite stays quite when you enter a command it’s because there were no errors.</w:t>
+      </w:r>
+    </w:p>
+    <w:p>
+      <w:pPr>
+        <w:pStyle w:val="CGeneralText"/>
+        <w:numPr>
+          <w:ilvl w:val="0"/>
+          <w:numId w:val="22"/>
+        </w:numPr>
+      </w:pPr>
+      <w:r>
+        <w:rPr>
+          <w:i/>
+          <w:iCs/>
+        </w:rPr>
+        <w:t xml:space="preserve">‘insert into </w:t>
+      </w:r>
+      <w:proofErr w:type="gramStart"/>
+      <w:r>
+        <w:rPr>
+          <w:i/>
+          <w:iCs/>
+        </w:rPr>
+        <w:t>contacts(</w:t>
+      </w:r>
+      <w:proofErr w:type="gramEnd"/>
+      <w:r>
+        <w:rPr>
+          <w:i/>
+          <w:iCs/>
+        </w:rPr>
+        <w:t>name, phone, email) values('Tim', 6545678, 'tim@email.com');’</w:t>
+      </w:r>
+      <w:r>
+        <w:t xml:space="preserve"> inserts a row of data into the table. You can use single quotes or double quotes. When working with Java it’s consistent to use single quotes for SQL statements and double quotes for strings.</w:t>
+      </w:r>
+    </w:p>
+    <w:p>
+      <w:pPr>
+        <w:pStyle w:val="CGeneralText"/>
+        <w:numPr>
+          <w:ilvl w:val="0"/>
+          <w:numId w:val="22"/>
+        </w:numPr>
+      </w:pPr>
+      <w:r>
+        <w:t>Although not required, it’s common to type SQL keywords in capital to help differentiate commands from data. SQL itself is case insensitive however.</w:t>
+      </w:r>
+    </w:p>
+    <w:p>
+      <w:pPr>
+        <w:pStyle w:val="CGeneralText"/>
+        <w:numPr>
+          <w:ilvl w:val="0"/>
+          <w:numId w:val="22"/>
+        </w:numPr>
+      </w:pPr>
+      <w:r>
+        <w:rPr>
+          <w:i/>
+          <w:iCs/>
+        </w:rPr>
+        <w:t>‘SELECT * FROM contacts;’</w:t>
+      </w:r>
+      <w:r>
+        <w:t xml:space="preserve"> will display (select) all (*) columns from contacts table.</w:t>
+      </w:r>
+    </w:p>
+    <w:p>
+      <w:pPr>
+        <w:pStyle w:val="CGeneralText"/>
+        <w:numPr>
+          <w:ilvl w:val="0"/>
+          <w:numId w:val="22"/>
+        </w:numPr>
+      </w:pPr>
+      <w:r>
+        <w:rPr>
+          <w:i/>
+          <w:iCs/>
+        </w:rPr>
+        <w:t>‘SELECT name, phone, email FROM contacts’</w:t>
+      </w:r>
+      <w:r>
+        <w:t xml:space="preserve"> will display the selected columns from the table.</w:t>
+      </w:r>
+    </w:p>
+    <w:p>
+      <w:pPr>
+        <w:pStyle w:val="CGeneralText"/>
+        <w:numPr>
+          <w:ilvl w:val="0"/>
+          <w:numId w:val="22"/>
+        </w:numPr>
+      </w:pPr>
+      <w:r>
+        <w:t>If you omit the semicolon by mistake SQL will assume that you want to enter more clauses/statements for the query. This is often done to make commands more readable.</w:t>
+      </w:r>
+    </w:p>
+    <w:p>
+      <w:pPr>
+        <w:pStyle w:val="CGeneralText"/>
+        <w:numPr>
+          <w:ilvl w:val="0"/>
+          <w:numId w:val="22"/>
+        </w:numPr>
+      </w:pPr>
+      <w:r>
+        <w:t>SQL commands require the semicolon, SQLite commands (beginning with dot) do not.</w:t>
+      </w:r>
+    </w:p>
+    <w:p>
+      <w:pPr>
+        <w:pStyle w:val="CGeneralText"/>
+        <w:numPr>
+          <w:ilvl w:val="0"/>
+          <w:numId w:val="22"/>
+        </w:numPr>
+      </w:pPr>
+      <w:r>
+        <w:t xml:space="preserve">When inserting, you can omit </w:t>
+      </w:r>
+      <w:r>
+        <w:t>‘contacts (name, phone, email)’</w:t>
+      </w:r>
+      <w:r>
+        <w:t xml:space="preserve"> if you specify data for each column, e.g. </w:t>
+      </w:r>
+      <w:r>
+        <w:t xml:space="preserve">‘INSERT INTO contacts </w:t>
+      </w:r>
+      <w:proofErr w:type="gramStart"/>
+      <w:r>
+        <w:t>VALUES(</w:t>
+      </w:r>
+      <w:proofErr w:type="gramEnd"/>
+      <w:r>
+        <w:t>“Brian”, 1234, “Brian@email.com”);’</w:t>
+      </w:r>
+      <w:r>
+        <w:t>.</w:t>
+      </w:r>
+    </w:p>
+    <w:p>
+      <w:pPr>
+        <w:pStyle w:val="CGeneralText"/>
+      </w:pPr>
+    </w:p>
+    <w:p>
+      <w:pPr>
+        <w:pStyle w:val="CGeneralText"/>
+        <w:numPr>
+          <w:ilvl w:val="0"/>
+          <w:numId w:val="22"/>
+        </w:numPr>
+      </w:pPr>
+      <w:r>
+        <w:t>Although you specify the type of each column when creating the table, SQLite doesn’t enforce the type of data you insert. A string can easily be inserted into an integer column. Other database systems don’t do this.</w:t>
+      </w:r>
+    </w:p>
+    <w:p>
+      <w:pPr>
+        <w:pStyle w:val="CGeneralText"/>
+        <w:numPr>
+          <w:ilvl w:val="0"/>
+          <w:numId w:val="22"/>
+        </w:numPr>
+      </w:pPr>
+      <w:r>
+        <w:t>SQLite doesn’t support altering tables to change name/type like other database systems.</w:t>
+      </w:r>
+    </w:p>
+    <w:p>
+      <w:pPr>
+        <w:pStyle w:val="CGeneralText"/>
+        <w:numPr>
+          <w:ilvl w:val="0"/>
+          <w:numId w:val="22"/>
+        </w:numPr>
+      </w:pPr>
+      <w:proofErr w:type="gramStart"/>
+      <w:r>
+        <w:rPr>
+          <w:i/>
+          <w:iCs/>
+        </w:rPr>
+        <w:t>‘.backup</w:t>
+      </w:r>
+      <w:proofErr w:type="gramEnd"/>
+      <w:r>
+        <w:rPr>
+          <w:i/>
+          <w:iCs/>
+        </w:rPr>
         <w:t xml:space="preserve"> </w:t>
       </w:r>
-      <w:r>
-        <w:rPr>
-          <w:i/>
-        </w:rPr>
-        <w:t>Comparator</w:t>
-      </w:r>
-      <w:r>
-        <w:t xml:space="preserve"> is still a functional interface. </w:t>
-      </w:r>
-    </w:p>
-    <w:p>
-      <w:pPr>
-        <w:pStyle w:val="CGeneralText"/>
-      </w:pPr>
-    </w:p>
-    <w:p>
-      <w:pPr>
-        <w:pStyle w:val="CGeneralText"/>
-        <w:rPr>
-          <w:b/>
-        </w:rPr>
-      </w:pPr>
-      <w:r>
-        <w:rPr>
-          <w:b/>
-        </w:rPr>
-        <w:t>Section 18: Regular expressions</w:t>
-      </w:r>
-    </w:p>
-    <w:p>
-      <w:pPr>
-        <w:pStyle w:val="CGeneralText"/>
-      </w:pPr>
+      <w:proofErr w:type="spellStart"/>
+      <w:r>
+        <w:rPr>
+          <w:i/>
+          <w:iCs/>
+        </w:rPr>
+        <w:t>testbackup</w:t>
+      </w:r>
+      <w:proofErr w:type="spellEnd"/>
+      <w:r>
+        <w:rPr>
+          <w:i/>
+          <w:iCs/>
+        </w:rPr>
+        <w:t>’</w:t>
+      </w:r>
+      <w:r>
+        <w:t xml:space="preserve"> creates a backup of the current database and saves it to the specified file. You can provide an argument for a specific database.</w:t>
+      </w:r>
     </w:p>
     <w:p>
       <w:pPr>
@@ -18648,32 +19357,50 @@
         </w:numPr>
       </w:pPr>
       <w:r>
-        <w:t>&gt;</w:t>
-      </w:r>
-    </w:p>
-    <w:p>
-      <w:pPr>
-        <w:pStyle w:val="CGeneralText"/>
-      </w:pPr>
-    </w:p>
-    <w:p>
-      <w:pPr>
-        <w:pStyle w:val="CGeneralText"/>
-        <w:rPr>
-          <w:b/>
-        </w:rPr>
-      </w:pPr>
-      <w:r>
-        <w:rPr>
-          <w:b/>
-        </w:rPr>
-        <w:t>Section 19: Debugging and unit testing</w:t>
-      </w:r>
-    </w:p>
-    <w:p>
-      <w:pPr>
-        <w:pStyle w:val="CGeneralText"/>
-      </w:pPr>
+        <w:rPr>
+          <w:i/>
+          <w:iCs/>
+        </w:rPr>
+        <w:t xml:space="preserve">‘UPDATE contacts SET email="steve@email.com";’ </w:t>
+      </w:r>
+      <w:r>
+        <w:t xml:space="preserve">will set each email row to steve@email.com. </w:t>
+      </w:r>
+      <w:proofErr w:type="gramStart"/>
+      <w:r>
+        <w:rPr>
+          <w:i/>
+          <w:iCs/>
+        </w:rPr>
+        <w:t>‘.restore</w:t>
+      </w:r>
+      <w:proofErr w:type="gramEnd"/>
+      <w:r>
+        <w:rPr>
+          <w:i/>
+          <w:iCs/>
+        </w:rPr>
+        <w:t xml:space="preserve"> </w:t>
+      </w:r>
+      <w:proofErr w:type="spellStart"/>
+      <w:r>
+        <w:rPr>
+          <w:i/>
+          <w:iCs/>
+        </w:rPr>
+        <w:t>testbackup</w:t>
+      </w:r>
+      <w:proofErr w:type="spellEnd"/>
+      <w:r>
+        <w:rPr>
+          <w:i/>
+          <w:iCs/>
+        </w:rPr>
+        <w:t xml:space="preserve">’ </w:t>
+      </w:r>
+      <w:r>
+        <w:t>will restore the specified backup.</w:t>
+      </w:r>
     </w:p>
     <w:p>
       <w:pPr>
@@ -18684,32 +19411,15 @@
         </w:numPr>
       </w:pPr>
       <w:r>
-        <w:t>&gt;</w:t>
-      </w:r>
-    </w:p>
-    <w:p>
-      <w:pPr>
-        <w:pStyle w:val="CGeneralText"/>
-      </w:pPr>
-    </w:p>
-    <w:p>
-      <w:pPr>
-        <w:pStyle w:val="CGeneralText"/>
-        <w:rPr>
-          <w:b/>
-        </w:rPr>
-      </w:pPr>
-      <w:r>
-        <w:rPr>
-          <w:b/>
-        </w:rPr>
-        <w:t>Section 20: Databases</w:t>
-      </w:r>
-    </w:p>
-    <w:p>
-      <w:pPr>
-        <w:pStyle w:val="CGeneralText"/>
-      </w:pPr>
+        <w:rPr>
+          <w:i/>
+          <w:iCs/>
+        </w:rPr>
+        <w:t>‘UPDATE contacts SET email="steve@email.com" WHERE name="Steve";’</w:t>
+      </w:r>
+      <w:r>
+        <w:t xml:space="preserve"> sets the email only when the name is Steve. You can use &gt; for more than, &lt; for less than, &lt;&gt; for not equals.</w:t>
+      </w:r>
     </w:p>
     <w:p>
       <w:pPr>
@@ -18721,12 +19431,13 @@
       </w:pPr>
       <w:r>
         <w:rPr>
-          <w:b/>
-        </w:rPr>
-        <w:t>Database</w:t>
-      </w:r>
-      <w:r>
-        <w:t xml:space="preserve"> refers to a container which contains all the data you store, how its structured, the queries and views.</w:t>
+          <w:i/>
+          <w:iCs/>
+        </w:rPr>
+        <w:t>‘SELECT name, email FROM contacts WHERE phone &gt; 1’</w:t>
+      </w:r>
+      <w:r>
+        <w:t xml:space="preserve"> applies a constraint so that only rows with a phone number &gt; 1 will be shown.</w:t>
       </w:r>
     </w:p>
     <w:p>
@@ -18738,7 +19449,14 @@
         </w:numPr>
       </w:pPr>
       <w:r>
-        <w:t>SQLite stores databases on a single file. This isn’t done by most database systems.</w:t>
+        <w:rPr>
+          <w:i/>
+          <w:iCs/>
+        </w:rPr>
+        <w:t>‘DELETE FROM contacts’</w:t>
+      </w:r>
+      <w:r>
+        <w:t xml:space="preserve"> will delete every row.</w:t>
       </w:r>
     </w:p>
     <w:p>
@@ -18750,16 +19468,14 @@
         </w:numPr>
       </w:pPr>
       <w:r>
-        <w:t xml:space="preserve">A </w:t>
-      </w:r>
-      <w:r>
-        <w:rPr>
-          <w:b/>
-        </w:rPr>
-        <w:t>database dictionary</w:t>
-      </w:r>
-      <w:r>
-        <w:t xml:space="preserve"> provides a comprehensive list of the structure and types of data in the database.</w:t>
+        <w:rPr>
+          <w:i/>
+          <w:iCs/>
+        </w:rPr>
+        <w:t>‘DELETE FROM contacts WHERE phone=1234’</w:t>
+      </w:r>
+      <w:r>
+        <w:t xml:space="preserve"> deletes a row when the phone number is 1234.</w:t>
       </w:r>
     </w:p>
     <w:p>
@@ -18771,16 +19487,24 @@
         </w:numPr>
       </w:pPr>
       <w:r>
-        <w:t xml:space="preserve">A </w:t>
-      </w:r>
-      <w:r>
-        <w:rPr>
-          <w:b/>
-        </w:rPr>
-        <w:t>table</w:t>
-      </w:r>
-      <w:r>
-        <w:t xml:space="preserve"> is a collection of related data held in a database. Example 1: A contacts table can contain name, address and phone number fields. Example 2: An invoice can contain ID, date, item, and cost of item sold fields. These are examples of structured data. Big Data / Hadoop uses NoSQL which uses unstructured data.</w:t>
+        <w:rPr>
+          <w:i/>
+          <w:iCs/>
+        </w:rPr>
+        <w:t xml:space="preserve">CREATE, INSERT, SELECT, UPDATE, </w:t>
+      </w:r>
+      <w:r>
+        <w:t>and</w:t>
+      </w:r>
+      <w:r>
+        <w:rPr>
+          <w:i/>
+          <w:iCs/>
+        </w:rPr>
+        <w:t xml:space="preserve"> DELETE</w:t>
+      </w:r>
+      <w:r>
+        <w:t xml:space="preserve"> are some of the most common commands.</w:t>
       </w:r>
     </w:p>
     <w:p>
@@ -18791,14 +19515,24 @@
           <w:numId w:val="22"/>
         </w:numPr>
       </w:pPr>
-      <w:r>
-        <w:rPr>
-          <w:b/>
-        </w:rPr>
-        <w:t xml:space="preserve">Fields/columns </w:t>
-      </w:r>
-      <w:r>
-        <w:t>store the actual data. They have a type and name. They can store numbers, text, audio, images, dates and times, etc. They are analogous to arrays in Java.</w:t>
+      <w:proofErr w:type="gramStart"/>
+      <w:r>
+        <w:rPr>
+          <w:i/>
+          <w:iCs/>
+        </w:rPr>
+        <w:t>‘.tables</w:t>
+      </w:r>
+      <w:proofErr w:type="gramEnd"/>
+      <w:r>
+        <w:rPr>
+          <w:i/>
+          <w:iCs/>
+        </w:rPr>
+        <w:t>’</w:t>
+      </w:r>
+      <w:r>
+        <w:t xml:space="preserve"> lists all the tables in the current database.</w:t>
       </w:r>
     </w:p>
     <w:p>
@@ -18809,14 +19543,24 @@
           <w:numId w:val="22"/>
         </w:numPr>
       </w:pPr>
-      <w:r>
-        <w:rPr>
-          <w:b/>
-        </w:rPr>
-        <w:t>Record/row</w:t>
-      </w:r>
-      <w:r>
-        <w:t xml:space="preserve"> a collection of all columns for one entry.</w:t>
+      <w:proofErr w:type="gramStart"/>
+      <w:r>
+        <w:rPr>
+          <w:i/>
+          <w:iCs/>
+        </w:rPr>
+        <w:t>‘.schema</w:t>
+      </w:r>
+      <w:proofErr w:type="gramEnd"/>
+      <w:r>
+        <w:rPr>
+          <w:i/>
+          <w:iCs/>
+        </w:rPr>
+        <w:t>’</w:t>
+      </w:r>
+      <w:r>
+        <w:t xml:space="preserve"> prints out the structure of the tables. You can specify a specific table to check.</w:t>
       </w:r>
     </w:p>
     <w:p>
@@ -18827,15 +19571,30 @@
           <w:numId w:val="22"/>
         </w:numPr>
       </w:pPr>
-      <w:r>
-        <w:rPr>
-          <w:b/>
-        </w:rPr>
-        <w:t>Flat file database</w:t>
-      </w:r>
-      <w:r>
-        <w:t xml:space="preserve"> stores all data in a single table. This results in a lot of duplication. Not used much these days since to update data in one place you have to update it in the duplicated places too. In a relational database, tables can be related to other tables to prevent this.</w:t>
-      </w:r>
+      <w:proofErr w:type="gramStart"/>
+      <w:r>
+        <w:rPr>
+          <w:i/>
+          <w:iCs/>
+        </w:rPr>
+        <w:t>‘.dump</w:t>
+      </w:r>
+      <w:proofErr w:type="gramEnd"/>
+      <w:r>
+        <w:rPr>
+          <w:i/>
+          <w:iCs/>
+        </w:rPr>
+        <w:t>’</w:t>
+      </w:r>
+      <w:r>
+        <w:t xml:space="preserve"> gives you all the commands to create the table and to insert the data. This can be directly copy and pasted into code.</w:t>
+      </w:r>
+    </w:p>
+    <w:p>
+      <w:pPr>
+        <w:pStyle w:val="CGeneralText"/>
+      </w:pPr>
     </w:p>
     <w:p>
       <w:pPr>
@@ -18846,16 +19605,56 @@
         </w:numPr>
       </w:pPr>
       <w:r>
-        <w:t xml:space="preserve">Tables are related to other tables on a single column, this is called a </w:t>
-      </w:r>
-      <w:r>
-        <w:rPr>
-          <w:b/>
-        </w:rPr>
-        <w:t>join</w:t>
-      </w:r>
-      <w:r>
-        <w:t xml:space="preserve">. There are different types of joins. One to many is when one row corresponds to many rows – e.g. customer data and orders data. </w:t>
+        <w:rPr>
+          <w:i/>
+          <w:iCs/>
+        </w:rPr>
+        <w:t xml:space="preserve">‘CREATE TABLE </w:t>
+      </w:r>
+      <w:proofErr w:type="gramStart"/>
+      <w:r>
+        <w:rPr>
+          <w:i/>
+          <w:iCs/>
+        </w:rPr>
+        <w:t>songs(</w:t>
+      </w:r>
+      <w:proofErr w:type="gramEnd"/>
+      <w:r>
+        <w:rPr>
+          <w:i/>
+          <w:iCs/>
+        </w:rPr>
+        <w:t>_id INTEGER PRIMARY KEY, track INTEGER, title TEXT NOT NULL, album INTEGER);’</w:t>
+      </w:r>
+      <w:r>
+        <w:t xml:space="preserve"> -&gt; The ID column is called </w:t>
+      </w:r>
+      <w:r>
+        <w:rPr>
+          <w:b/>
+        </w:rPr>
+        <w:t>_id</w:t>
+      </w:r>
+      <w:r>
+        <w:t xml:space="preserve"> as some Java classes require it. </w:t>
+      </w:r>
+      <w:r>
+        <w:rPr>
+          <w:b/>
+        </w:rPr>
+        <w:t>Primary key</w:t>
+      </w:r>
+      <w:r>
+        <w:t xml:space="preserve"> means that the column must contain unique data on each row. This speeds up searching and joining since the rows are sorted by it. By </w:t>
+      </w:r>
+      <w:proofErr w:type="gramStart"/>
+      <w:r>
+        <w:t>default</w:t>
+      </w:r>
+      <w:proofErr w:type="gramEnd"/>
+      <w:r>
+        <w:t xml:space="preserve"> the order is undefined similar to Sets and Maps in Java. Not null means that text must be entered.</w:t>
       </w:r>
     </w:p>
     <w:p>
@@ -18867,19 +19666,8 @@
         </w:numPr>
       </w:pPr>
       <w:r>
-        <w:rPr>
-          <w:b/>
-        </w:rPr>
-        <w:t>View</w:t>
-      </w:r>
-      <w:r>
-        <w:t xml:space="preserve"> is a selection of rows and columns, possibly from more than one table.</w:t>
-      </w:r>
-    </w:p>
-    <w:p>
-      <w:pPr>
-        <w:pStyle w:val="CGeneralText"/>
-      </w:pPr>
+        <w:t>Inserting into this table without specifying the ID will automatically pick the next unique ID. Not all databases do this.</w:t>
+      </w:r>
     </w:p>
     <w:p>
       <w:pPr>
@@ -18890,36 +19678,138 @@
         </w:numPr>
       </w:pPr>
       <w:r>
-        <w:t xml:space="preserve">Install SQLite from the official website. Copy the files to a permanent location on your storage device. Add its path to Window’s path environment variable. Open command prompt and type </w:t>
-      </w:r>
-      <w:r>
-        <w:rPr>
-          <w:i/>
-          <w:iCs/>
-        </w:rPr>
-        <w:t>sqlite3</w:t>
-      </w:r>
-      <w:r>
-        <w:t xml:space="preserve"> to confirm that it works. Type </w:t>
-      </w:r>
+        <w:rPr>
+          <w:i/>
+          <w:iCs/>
+        </w:rPr>
+        <w:t>‘SELECT * FROM artists ORDER BY name;’</w:t>
+      </w:r>
+      <w:r>
+        <w:t xml:space="preserve"> for ascending order by the specified column.</w:t>
+      </w:r>
+    </w:p>
+    <w:p>
+      <w:pPr>
+        <w:pStyle w:val="CGeneralText"/>
+        <w:numPr>
+          <w:ilvl w:val="0"/>
+          <w:numId w:val="22"/>
+        </w:numPr>
+      </w:pPr>
+      <w:r>
+        <w:t>‘SELECT * FROM albums ORDER BY name COLLATE NOCASE;’</w:t>
+      </w:r>
+      <w:r>
+        <w:t xml:space="preserve"> will ignore case when ordering.</w:t>
+      </w:r>
+    </w:p>
+    <w:p>
+      <w:pPr>
+        <w:pStyle w:val="CGeneralText"/>
+        <w:numPr>
+          <w:ilvl w:val="0"/>
+          <w:numId w:val="22"/>
+        </w:numPr>
+      </w:pPr>
+      <w:r>
+        <w:t>‘SELECT * FROM albums ORDER BY name DESC;’ or ‘‘SELECT * FROM albums ORDER BY name COLLATE NOCASE DESC;’</w:t>
+      </w:r>
+      <w:r>
+        <w:t xml:space="preserve"> for descending order.</w:t>
+      </w:r>
+    </w:p>
+    <w:p>
+      <w:pPr>
+        <w:pStyle w:val="CGeneralText"/>
+        <w:numPr>
+          <w:ilvl w:val="0"/>
+          <w:numId w:val="22"/>
+        </w:numPr>
+      </w:pPr>
+      <w:r>
+        <w:t>‘SELECT * FROM albums ORDER BY artist, name COLLATE NOCASE’</w:t>
+      </w:r>
+      <w:r>
+        <w:t xml:space="preserve"> sorts by artist, then by name.</w:t>
+      </w:r>
+    </w:p>
+    <w:p>
+      <w:pPr>
+        <w:pStyle w:val="CGeneralText"/>
+        <w:numPr>
+          <w:ilvl w:val="0"/>
+          <w:numId w:val="22"/>
+        </w:numPr>
+      </w:pPr>
+      <w:r>
+        <w:rPr>
+          <w:i/>
+          <w:iCs/>
+        </w:rPr>
+        <w:t xml:space="preserve">‘SELECT * FROM songs JOIN albums ON </w:t>
+      </w:r>
+      <w:proofErr w:type="spellStart"/>
       <w:proofErr w:type="gramStart"/>
       <w:r>
         <w:rPr>
           <w:i/>
           <w:iCs/>
         </w:rPr>
-        <w:t>‘.quit</w:t>
-      </w:r>
+        <w:t>songs.album</w:t>
+      </w:r>
+      <w:proofErr w:type="spellEnd"/>
       <w:proofErr w:type="gramEnd"/>
       <w:r>
         <w:rPr>
           <w:i/>
           <w:iCs/>
         </w:rPr>
-        <w:t>’</w:t>
-      </w:r>
-      <w:r>
-        <w:t xml:space="preserve"> to exit.</w:t>
+        <w:t xml:space="preserve"> = </w:t>
+      </w:r>
+      <w:proofErr w:type="spellStart"/>
+      <w:r>
+        <w:rPr>
+          <w:i/>
+          <w:iCs/>
+        </w:rPr>
+        <w:t>albums._id</w:t>
+      </w:r>
+      <w:proofErr w:type="spellEnd"/>
+      <w:r>
+        <w:rPr>
+          <w:i/>
+          <w:iCs/>
+        </w:rPr>
+        <w:t xml:space="preserve">;’ </w:t>
+      </w:r>
+      <w:r>
+        <w:t xml:space="preserve">will combine the two tables into one to make it easier to see which albums the songs belong to. The tables are combined wherever </w:t>
+      </w:r>
+      <w:proofErr w:type="spellStart"/>
+      <w:proofErr w:type="gramStart"/>
+      <w:r>
+        <w:rPr>
+          <w:i/>
+          <w:iCs/>
+        </w:rPr>
+        <w:t>songs.album</w:t>
+      </w:r>
+      <w:proofErr w:type="spellEnd"/>
+      <w:proofErr w:type="gramEnd"/>
+      <w:r>
+        <w:t xml:space="preserve"> matches </w:t>
+      </w:r>
+      <w:proofErr w:type="spellStart"/>
+      <w:r>
+        <w:rPr>
+          <w:i/>
+          <w:iCs/>
+        </w:rPr>
+        <w:t>albums._id</w:t>
+      </w:r>
+      <w:proofErr w:type="spellEnd"/>
+      <w:r>
+        <w:t>. The columns from album are appended to the columns from songs so two columns will have the exact same data.</w:t>
       </w:r>
     </w:p>
     <w:p>
@@ -18931,13 +19821,69 @@
         </w:numPr>
       </w:pPr>
       <w:r>
-        <w:t>The notes will focus on the SQL language with command prompt, then get into the Java aspect afterwards.</w:t>
-      </w:r>
-    </w:p>
-    <w:p>
-      <w:pPr>
-        <w:pStyle w:val="CGeneralText"/>
-      </w:pPr>
+        <w:t xml:space="preserve">‘SELECT </w:t>
+      </w:r>
+      <w:proofErr w:type="spellStart"/>
+      <w:proofErr w:type="gramStart"/>
+      <w:r>
+        <w:t>songs.track</w:t>
+      </w:r>
+      <w:proofErr w:type="spellEnd"/>
+      <w:proofErr w:type="gramEnd"/>
+      <w:r>
+        <w:t xml:space="preserve">, </w:t>
+      </w:r>
+      <w:proofErr w:type="spellStart"/>
+      <w:r>
+        <w:t>songs.title</w:t>
+      </w:r>
+      <w:proofErr w:type="spellEnd"/>
+      <w:r>
+        <w:t xml:space="preserve">, albums.name FROM songs JOIN albums ON </w:t>
+      </w:r>
+      <w:proofErr w:type="spellStart"/>
+      <w:r>
+        <w:t>songs.album</w:t>
+      </w:r>
+      <w:proofErr w:type="spellEnd"/>
+      <w:r>
+        <w:t xml:space="preserve"> = </w:t>
+      </w:r>
+      <w:proofErr w:type="spellStart"/>
+      <w:r>
+        <w:t>albums._id</w:t>
+      </w:r>
+      <w:proofErr w:type="spellEnd"/>
+      <w:r>
+        <w:t>;’</w:t>
+      </w:r>
+      <w:r>
+        <w:t xml:space="preserve"> specifies which columns you want from the joined tables. You can remove songs and albums and write </w:t>
+      </w:r>
+      <w:r>
+        <w:t xml:space="preserve">‘SELECT track, title, name FROM songs JOIN albums ON </w:t>
+      </w:r>
+      <w:proofErr w:type="spellStart"/>
+      <w:proofErr w:type="gramStart"/>
+      <w:r>
+        <w:t>songs.album</w:t>
+      </w:r>
+      <w:proofErr w:type="spellEnd"/>
+      <w:proofErr w:type="gramEnd"/>
+      <w:r>
+        <w:t xml:space="preserve"> = </w:t>
+      </w:r>
+      <w:proofErr w:type="spellStart"/>
+      <w:r>
+        <w:t>albums._id</w:t>
+      </w:r>
+      <w:proofErr w:type="spellEnd"/>
+      <w:r>
+        <w:t>;’</w:t>
+      </w:r>
+      <w:r>
+        <w:t xml:space="preserve"> if the column names are unique, but it’s good practice to fully qualify the name.</w:t>
+      </w:r>
     </w:p>
     <w:p>
       <w:pPr>
@@ -18948,57 +19894,58 @@
         </w:numPr>
       </w:pPr>
       <w:r>
-        <w:rPr>
-          <w:i/>
-          <w:iCs/>
-        </w:rPr>
-        <w:t xml:space="preserve">‘sqlite3 </w:t>
-      </w:r>
-      <w:proofErr w:type="spellStart"/>
-      <w:r>
-        <w:rPr>
-          <w:i/>
-          <w:iCs/>
-        </w:rPr>
-        <w:t>test.db</w:t>
-      </w:r>
-      <w:proofErr w:type="spellEnd"/>
-      <w:r>
-        <w:rPr>
-          <w:i/>
-          <w:iCs/>
-        </w:rPr>
-        <w:t>’</w:t>
-      </w:r>
-      <w:r>
-        <w:t xml:space="preserve"> creates a new database called test if it doesn’t exist, otherwise it opens it. It will be created/opened from the current active directory. Use ‘</w:t>
-      </w:r>
-      <w:r>
-        <w:rPr>
-          <w:i/>
-          <w:iCs/>
-        </w:rPr>
-        <w:t>cd’</w:t>
-      </w:r>
-      <w:r>
-        <w:t xml:space="preserve"> in command prompt to change it. The extension isn’t important, but ‘</w:t>
-      </w:r>
-      <w:proofErr w:type="spellStart"/>
-      <w:r>
-        <w:t>db</w:t>
-      </w:r>
-      <w:proofErr w:type="spellEnd"/>
-      <w:r>
-        <w:t>’ is typical, avoid ‘</w:t>
-      </w:r>
-      <w:proofErr w:type="spellStart"/>
-      <w:r>
-        <w:t>sql</w:t>
-      </w:r>
-      <w:proofErr w:type="spellEnd"/>
-      <w:r>
-        <w:t>’ as that’s used for SQL scripts.</w:t>
-      </w:r>
+        <w:t xml:space="preserve">‘SELECT albums.name, </w:t>
+      </w:r>
+      <w:proofErr w:type="spellStart"/>
+      <w:proofErr w:type="gramStart"/>
+      <w:r>
+        <w:t>songs.track</w:t>
+      </w:r>
+      <w:proofErr w:type="spellEnd"/>
+      <w:proofErr w:type="gramEnd"/>
+      <w:r>
+        <w:t xml:space="preserve">, </w:t>
+      </w:r>
+      <w:proofErr w:type="spellStart"/>
+      <w:r>
+        <w:t>songs.title</w:t>
+      </w:r>
+      <w:proofErr w:type="spellEnd"/>
+      <w:r>
+        <w:t xml:space="preserve"> FROM songs INNER JOIN albums ON </w:t>
+      </w:r>
+      <w:proofErr w:type="spellStart"/>
+      <w:r>
+        <w:t>songs.album</w:t>
+      </w:r>
+      <w:proofErr w:type="spellEnd"/>
+      <w:r>
+        <w:t xml:space="preserve"> = </w:t>
+      </w:r>
+      <w:proofErr w:type="spellStart"/>
+      <w:r>
+        <w:t>albums._id</w:t>
+      </w:r>
+      <w:proofErr w:type="spellEnd"/>
+      <w:r>
+        <w:t xml:space="preserve"> ORDER BY albums.name, </w:t>
+      </w:r>
+      <w:proofErr w:type="spellStart"/>
+      <w:r>
+        <w:t>songs.track</w:t>
+      </w:r>
+      <w:proofErr w:type="spellEnd"/>
+      <w:r>
+        <w:t>;’</w:t>
+      </w:r>
+      <w:r>
+        <w:t xml:space="preserve"> will order the joined table.</w:t>
+      </w:r>
+    </w:p>
+    <w:p>
+      <w:pPr>
+        <w:pStyle w:val="CGeneralText"/>
+      </w:pPr>
     </w:p>
     <w:p>
       <w:pPr>
@@ -19008,1099 +19955,85 @@
           <w:numId w:val="22"/>
         </w:numPr>
       </w:pPr>
+      <w:r>
+        <w:t>There are different types of joins. JOIN is the same as INNER JOIN.</w:t>
+      </w:r>
+    </w:p>
+    <w:p>
+      <w:pPr>
+        <w:pStyle w:val="CGeneralText"/>
+        <w:numPr>
+          <w:ilvl w:val="0"/>
+          <w:numId w:val="22"/>
+        </w:numPr>
+      </w:pPr>
+      <w:r>
+        <w:t xml:space="preserve">‘SELECT artists.name, albums.name, </w:t>
+      </w:r>
+      <w:proofErr w:type="spellStart"/>
       <w:proofErr w:type="gramStart"/>
       <w:r>
-        <w:rPr>
-          <w:i/>
-          <w:iCs/>
-        </w:rPr>
-        <w:t>‘.help</w:t>
-      </w:r>
+        <w:t>songs.track</w:t>
+      </w:r>
+      <w:proofErr w:type="spellEnd"/>
       <w:proofErr w:type="gramEnd"/>
       <w:r>
-        <w:rPr>
-          <w:i/>
-          <w:iCs/>
-        </w:rPr>
-        <w:t>’</w:t>
-      </w:r>
-      <w:r>
-        <w:t xml:space="preserve"> lists all the possible commands you can input.</w:t>
-      </w:r>
-    </w:p>
-    <w:p>
-      <w:pPr>
-        <w:pStyle w:val="CGeneralText"/>
-        <w:numPr>
-          <w:ilvl w:val="0"/>
-          <w:numId w:val="22"/>
-        </w:numPr>
-      </w:pPr>
+        <w:t xml:space="preserve">, </w:t>
+      </w:r>
+      <w:proofErr w:type="spellStart"/>
+      <w:r>
+        <w:t>songs.title</w:t>
+      </w:r>
+      <w:proofErr w:type="spellEnd"/>
+      <w:r>
+        <w:t xml:space="preserve"> FROM songs</w:t>
+      </w:r>
+    </w:p>
+    <w:p>
+      <w:pPr>
+        <w:pStyle w:val="CGeneralText"/>
+      </w:pPr>
+      <w:r>
+        <w:t xml:space="preserve">INNER JOIN albums ON </w:t>
+      </w:r>
+      <w:proofErr w:type="spellStart"/>
       <w:proofErr w:type="gramStart"/>
       <w:r>
-        <w:rPr>
-          <w:i/>
-          <w:iCs/>
-        </w:rPr>
-        <w:t>‘.headers</w:t>
-      </w:r>
+        <w:t>songs.album</w:t>
+      </w:r>
+      <w:proofErr w:type="spellEnd"/>
       <w:proofErr w:type="gramEnd"/>
       <w:r>
-        <w:rPr>
-          <w:i/>
-          <w:iCs/>
-        </w:rPr>
-        <w:t xml:space="preserve"> on’</w:t>
-      </w:r>
-      <w:r>
-        <w:t xml:space="preserve"> displays the names of columns.</w:t>
-      </w:r>
-    </w:p>
-    <w:p>
-      <w:pPr>
-        <w:pStyle w:val="CGeneralText"/>
-        <w:numPr>
-          <w:ilvl w:val="0"/>
-          <w:numId w:val="22"/>
-        </w:numPr>
-      </w:pPr>
-      <w:r>
-        <w:rPr>
-          <w:i/>
-          <w:iCs/>
-        </w:rPr>
-        <w:t xml:space="preserve">‘create table contacts (name text, phone integer, email text);’ </w:t>
-      </w:r>
-      <w:r>
-        <w:t>creates a table called contacts with the given columns. If SQLite stays quite when you enter a command it’s because there were no errors.</w:t>
-      </w:r>
-    </w:p>
-    <w:p>
-      <w:pPr>
-        <w:pStyle w:val="CGeneralText"/>
-        <w:numPr>
-          <w:ilvl w:val="0"/>
-          <w:numId w:val="22"/>
-        </w:numPr>
-      </w:pPr>
-      <w:r>
-        <w:rPr>
-          <w:i/>
-          <w:iCs/>
-        </w:rPr>
-        <w:t xml:space="preserve">‘insert into </w:t>
-      </w:r>
+        <w:t xml:space="preserve"> = </w:t>
+      </w:r>
+      <w:proofErr w:type="spellStart"/>
+      <w:r>
+        <w:t>albums._id</w:t>
+      </w:r>
+      <w:proofErr w:type="spellEnd"/>
+    </w:p>
+    <w:p>
+      <w:pPr>
+        <w:pStyle w:val="CGeneralText"/>
+      </w:pPr>
+      <w:r>
+        <w:t xml:space="preserve">INNER JOIN artists ON </w:t>
+      </w:r>
+      <w:proofErr w:type="spellStart"/>
       <w:proofErr w:type="gramStart"/>
       <w:r>
-        <w:rPr>
-          <w:i/>
-          <w:iCs/>
-        </w:rPr>
-        <w:t>contacts(</w:t>
-      </w:r>
+        <w:t>albums.artist</w:t>
+      </w:r>
+      <w:proofErr w:type="spellEnd"/>
       <w:proofErr w:type="gramEnd"/>
       <w:r>
-        <w:rPr>
-          <w:i/>
-          <w:iCs/>
-        </w:rPr>
-        <w:t>name, phone, email) values('Tim', 6545678, 'tim@email.com');’</w:t>
-      </w:r>
-      <w:r>
-        <w:t xml:space="preserve"> inserts a row of data into the table. You can use single quotes or double quotes. When working with Java it’s consistent to use single quotes for SQL statements and double quotes for strings.</w:t>
-      </w:r>
-    </w:p>
-    <w:p>
-      <w:pPr>
-        <w:pStyle w:val="CGeneralText"/>
-        <w:numPr>
-          <w:ilvl w:val="0"/>
-          <w:numId w:val="22"/>
-        </w:numPr>
-      </w:pPr>
-      <w:r>
-        <w:t>Although not required, it’s common to type SQL keywords in capital to help differentiate commands from data. SQL itself is case insensitive however.</w:t>
-      </w:r>
-    </w:p>
-    <w:p>
-      <w:pPr>
-        <w:pStyle w:val="CGeneralText"/>
-        <w:numPr>
-          <w:ilvl w:val="0"/>
-          <w:numId w:val="22"/>
-        </w:numPr>
-      </w:pPr>
-      <w:r>
-        <w:rPr>
-          <w:i/>
-          <w:iCs/>
-        </w:rPr>
-        <w:t>‘SELECT * FROM contacts;’</w:t>
-      </w:r>
-      <w:r>
-        <w:t xml:space="preserve"> will display (select) all (*) columns from contacts table.</w:t>
-      </w:r>
-    </w:p>
-    <w:p>
-      <w:pPr>
-        <w:pStyle w:val="CGeneralText"/>
-        <w:numPr>
-          <w:ilvl w:val="0"/>
-          <w:numId w:val="22"/>
-        </w:numPr>
-      </w:pPr>
-      <w:r>
-        <w:rPr>
-          <w:i/>
-          <w:iCs/>
-        </w:rPr>
-        <w:t>‘SELECT name, phone, email FROM contacts’</w:t>
-      </w:r>
-      <w:r>
-        <w:t xml:space="preserve"> will display the selected columns from the table.</w:t>
-      </w:r>
-    </w:p>
-    <w:p>
-      <w:pPr>
-        <w:pStyle w:val="CGeneralText"/>
-        <w:numPr>
-          <w:ilvl w:val="0"/>
-          <w:numId w:val="22"/>
-        </w:numPr>
-      </w:pPr>
-      <w:r>
-        <w:t>If you omit the semicolon by mistake SQL will assume that you want to enter more clauses/statements for the query. This is often done to make commands more readable.</w:t>
-      </w:r>
-    </w:p>
-    <w:p>
-      <w:pPr>
-        <w:pStyle w:val="CGeneralText"/>
-        <w:numPr>
-          <w:ilvl w:val="0"/>
-          <w:numId w:val="22"/>
-        </w:numPr>
-      </w:pPr>
-      <w:r>
-        <w:t>SQL commands require the semicolon, SQLite commands (beginning with dot) do not.</w:t>
-      </w:r>
-    </w:p>
-    <w:p>
-      <w:pPr>
-        <w:pStyle w:val="CGeneralText"/>
-        <w:numPr>
-          <w:ilvl w:val="0"/>
-          <w:numId w:val="22"/>
-        </w:numPr>
-      </w:pPr>
-      <w:r>
-        <w:t xml:space="preserve">When inserting, you can omit </w:t>
-      </w:r>
-      <w:r>
-        <w:t>‘contacts (name, phone, email)’</w:t>
-      </w:r>
-      <w:r>
-        <w:t xml:space="preserve"> if you specify data for each column, e.g. </w:t>
-      </w:r>
-      <w:r>
-        <w:t xml:space="preserve">‘INSERT INTO contacts </w:t>
-      </w:r>
-      <w:proofErr w:type="gramStart"/>
-      <w:r>
-        <w:t>VALUES(</w:t>
-      </w:r>
-      <w:proofErr w:type="gramEnd"/>
-      <w:r>
-        <w:t>“Brian”, 1234, “Brian@email.com”);’</w:t>
-      </w:r>
-      <w:r>
-        <w:t>.</w:t>
-      </w:r>
-    </w:p>
-    <w:p>
-      <w:pPr>
-        <w:pStyle w:val="CGeneralText"/>
-      </w:pPr>
-    </w:p>
-    <w:p>
-      <w:pPr>
-        <w:pStyle w:val="CGeneralText"/>
-        <w:numPr>
-          <w:ilvl w:val="0"/>
-          <w:numId w:val="22"/>
-        </w:numPr>
-      </w:pPr>
-      <w:r>
-        <w:t>Although you specify the type of each column when creating the table, SQLite doesn’t enforce the type of data you insert. A string can easily be inserted into an integer column. Other database systems don’t do this.</w:t>
-      </w:r>
-    </w:p>
-    <w:p>
-      <w:pPr>
-        <w:pStyle w:val="CGeneralText"/>
-        <w:numPr>
-          <w:ilvl w:val="0"/>
-          <w:numId w:val="22"/>
-        </w:numPr>
-      </w:pPr>
-      <w:r>
-        <w:t>SQLite doesn’t support altering tables to change name/type like other database systems.</w:t>
-      </w:r>
-    </w:p>
-    <w:p>
-      <w:pPr>
-        <w:pStyle w:val="CGeneralText"/>
-        <w:numPr>
-          <w:ilvl w:val="0"/>
-          <w:numId w:val="22"/>
-        </w:numPr>
-      </w:pPr>
-      <w:proofErr w:type="gramStart"/>
-      <w:r>
-        <w:rPr>
-          <w:i/>
-          <w:iCs/>
-        </w:rPr>
-        <w:lastRenderedPageBreak/>
-        <w:t>‘.backup</w:t>
-      </w:r>
-      <w:proofErr w:type="gramEnd"/>
-      <w:r>
-        <w:rPr>
-          <w:i/>
-          <w:iCs/>
-        </w:rPr>
-        <w:t xml:space="preserve"> </w:t>
-      </w:r>
-      <w:proofErr w:type="spellStart"/>
-      <w:r>
-        <w:rPr>
-          <w:i/>
-          <w:iCs/>
-        </w:rPr>
-        <w:t>testbackup</w:t>
-      </w:r>
-      <w:proofErr w:type="spellEnd"/>
-      <w:r>
-        <w:rPr>
-          <w:i/>
-          <w:iCs/>
-        </w:rPr>
-        <w:t>’</w:t>
-      </w:r>
-      <w:r>
-        <w:t xml:space="preserve"> creates a backup of the current database and saves it to the specified file. You can provide an argument for a specific database.</w:t>
-      </w:r>
-    </w:p>
-    <w:p>
-      <w:pPr>
-        <w:pStyle w:val="CGeneralText"/>
-        <w:numPr>
-          <w:ilvl w:val="0"/>
-          <w:numId w:val="22"/>
-        </w:numPr>
-      </w:pPr>
-      <w:r>
-        <w:rPr>
-          <w:i/>
-          <w:iCs/>
-        </w:rPr>
-        <w:t xml:space="preserve">‘UPDATE contacts SET email="steve@email.com";’ </w:t>
-      </w:r>
-      <w:r>
-        <w:t xml:space="preserve">will set each email row to steve@email.com. </w:t>
-      </w:r>
-      <w:proofErr w:type="gramStart"/>
-      <w:r>
-        <w:rPr>
-          <w:i/>
-          <w:iCs/>
-        </w:rPr>
-        <w:t>‘.restore</w:t>
-      </w:r>
-      <w:proofErr w:type="gramEnd"/>
-      <w:r>
-        <w:rPr>
-          <w:i/>
-          <w:iCs/>
-        </w:rPr>
-        <w:t xml:space="preserve"> </w:t>
-      </w:r>
-      <w:proofErr w:type="spellStart"/>
-      <w:r>
-        <w:rPr>
-          <w:i/>
-          <w:iCs/>
-        </w:rPr>
-        <w:t>testbackup</w:t>
-      </w:r>
-      <w:proofErr w:type="spellEnd"/>
-      <w:r>
-        <w:rPr>
-          <w:i/>
-          <w:iCs/>
-        </w:rPr>
-        <w:t xml:space="preserve">’ </w:t>
-      </w:r>
-      <w:r>
-        <w:t>will restore the specified backup.</w:t>
-      </w:r>
-    </w:p>
-    <w:p>
-      <w:pPr>
-        <w:pStyle w:val="CGeneralText"/>
-        <w:numPr>
-          <w:ilvl w:val="0"/>
-          <w:numId w:val="22"/>
-        </w:numPr>
-      </w:pPr>
-      <w:r>
-        <w:rPr>
-          <w:i/>
-          <w:iCs/>
-        </w:rPr>
-        <w:t>‘UPDATE contacts SET email="steve@email.com" WHERE name="Steve";’</w:t>
-      </w:r>
-      <w:r>
-        <w:t xml:space="preserve"> sets the email only when the name is Steve. You can use &gt; for more than, &lt; for less than, &lt;&gt; for not equals.</w:t>
-      </w:r>
-    </w:p>
-    <w:p>
-      <w:pPr>
-        <w:pStyle w:val="CGeneralText"/>
-        <w:numPr>
-          <w:ilvl w:val="0"/>
-          <w:numId w:val="22"/>
-        </w:numPr>
-      </w:pPr>
-      <w:r>
-        <w:rPr>
-          <w:i/>
-          <w:iCs/>
-        </w:rPr>
-        <w:t>‘SELECT name, email FROM contacts WHERE phone &gt; 1’</w:t>
-      </w:r>
-      <w:r>
-        <w:t xml:space="preserve"> applies a constraint so that only rows with a phone number &gt; 1 will be shown.</w:t>
-      </w:r>
-    </w:p>
-    <w:p>
-      <w:pPr>
-        <w:pStyle w:val="CGeneralText"/>
-        <w:numPr>
-          <w:ilvl w:val="0"/>
-          <w:numId w:val="22"/>
-        </w:numPr>
-      </w:pPr>
-      <w:r>
-        <w:rPr>
-          <w:i/>
-          <w:iCs/>
-        </w:rPr>
-        <w:t>‘DELETE FROM contacts’</w:t>
-      </w:r>
-      <w:r>
-        <w:t xml:space="preserve"> will delete every row.</w:t>
-      </w:r>
-    </w:p>
-    <w:p>
-      <w:pPr>
-        <w:pStyle w:val="CGeneralText"/>
-        <w:numPr>
-          <w:ilvl w:val="0"/>
-          <w:numId w:val="22"/>
-        </w:numPr>
-      </w:pPr>
-      <w:r>
-        <w:rPr>
-          <w:i/>
-          <w:iCs/>
-        </w:rPr>
-        <w:t>‘DELETE FROM contacts WHERE phone=1234’</w:t>
-      </w:r>
-      <w:r>
-        <w:t xml:space="preserve"> deletes a row when the phone number is 1234.</w:t>
-      </w:r>
-    </w:p>
-    <w:p>
-      <w:pPr>
-        <w:pStyle w:val="CGeneralText"/>
-        <w:numPr>
-          <w:ilvl w:val="0"/>
-          <w:numId w:val="22"/>
-        </w:numPr>
-      </w:pPr>
-      <w:r>
-        <w:rPr>
-          <w:i/>
-          <w:iCs/>
-        </w:rPr>
-        <w:t xml:space="preserve">CREATE, INSERT, SELECT, UPDATE, </w:t>
-      </w:r>
-      <w:r>
-        <w:t>and</w:t>
-      </w:r>
-      <w:r>
-        <w:rPr>
-          <w:i/>
-          <w:iCs/>
-        </w:rPr>
-        <w:t xml:space="preserve"> DELETE</w:t>
-      </w:r>
-      <w:r>
-        <w:t xml:space="preserve"> are some of the most common commands.</w:t>
-      </w:r>
-    </w:p>
-    <w:p>
-      <w:pPr>
-        <w:pStyle w:val="CGeneralText"/>
-        <w:numPr>
-          <w:ilvl w:val="0"/>
-          <w:numId w:val="22"/>
-        </w:numPr>
-      </w:pPr>
-      <w:proofErr w:type="gramStart"/>
-      <w:r>
-        <w:rPr>
-          <w:i/>
-          <w:iCs/>
-        </w:rPr>
-        <w:t>‘.tables</w:t>
-      </w:r>
-      <w:proofErr w:type="gramEnd"/>
-      <w:r>
-        <w:rPr>
-          <w:i/>
-          <w:iCs/>
-        </w:rPr>
-        <w:t>’</w:t>
-      </w:r>
-      <w:r>
-        <w:t xml:space="preserve"> lists all the tables in the current database.</w:t>
-      </w:r>
-    </w:p>
-    <w:p>
-      <w:pPr>
-        <w:pStyle w:val="CGeneralText"/>
-        <w:numPr>
-          <w:ilvl w:val="0"/>
-          <w:numId w:val="22"/>
-        </w:numPr>
-      </w:pPr>
-      <w:proofErr w:type="gramStart"/>
-      <w:r>
-        <w:rPr>
-          <w:i/>
-          <w:iCs/>
-        </w:rPr>
-        <w:t>‘.schema</w:t>
-      </w:r>
-      <w:proofErr w:type="gramEnd"/>
-      <w:r>
-        <w:rPr>
-          <w:i/>
-          <w:iCs/>
-        </w:rPr>
-        <w:t>’</w:t>
-      </w:r>
-      <w:r>
-        <w:t xml:space="preserve"> prints out the structure of the tables. You can specify a specific table to check.</w:t>
-      </w:r>
-    </w:p>
-    <w:p>
-      <w:pPr>
-        <w:pStyle w:val="CGeneralText"/>
-        <w:numPr>
-          <w:ilvl w:val="0"/>
-          <w:numId w:val="22"/>
-        </w:numPr>
-      </w:pPr>
-      <w:proofErr w:type="gramStart"/>
-      <w:r>
-        <w:rPr>
-          <w:i/>
-          <w:iCs/>
-        </w:rPr>
-        <w:t>‘.dump</w:t>
-      </w:r>
-      <w:proofErr w:type="gramEnd"/>
-      <w:r>
-        <w:rPr>
-          <w:i/>
-          <w:iCs/>
-        </w:rPr>
-        <w:t>’</w:t>
-      </w:r>
-      <w:r>
-        <w:t xml:space="preserve"> gives you all the commands to create the table and to insert the data. This can be directly copy and pasted into code.</w:t>
-      </w:r>
-    </w:p>
-    <w:p>
-      <w:pPr>
-        <w:pStyle w:val="CGeneralText"/>
-      </w:pPr>
-    </w:p>
-    <w:p>
-      <w:pPr>
-        <w:pStyle w:val="CGeneralText"/>
-        <w:numPr>
-          <w:ilvl w:val="0"/>
-          <w:numId w:val="22"/>
-        </w:numPr>
-      </w:pPr>
-      <w:r>
-        <w:rPr>
-          <w:i/>
-          <w:iCs/>
-        </w:rPr>
-        <w:t xml:space="preserve">‘CREATE TABLE </w:t>
-      </w:r>
-      <w:proofErr w:type="gramStart"/>
-      <w:r>
-        <w:rPr>
-          <w:i/>
-          <w:iCs/>
-        </w:rPr>
-        <w:t>songs(</w:t>
-      </w:r>
-      <w:proofErr w:type="gramEnd"/>
-      <w:r>
-        <w:rPr>
-          <w:i/>
-          <w:iCs/>
-        </w:rPr>
-        <w:t>_id INTEGER PRIMARY KEY, track INTEGER, title TEXT NOT NULL, album INTEGER);’</w:t>
-      </w:r>
-      <w:r>
-        <w:t xml:space="preserve"> -&gt; The ID column is called </w:t>
-      </w:r>
-      <w:r>
-        <w:rPr>
-          <w:b/>
-        </w:rPr>
-        <w:t>_id</w:t>
-      </w:r>
-      <w:r>
-        <w:t xml:space="preserve"> as some Java classes require it. </w:t>
-      </w:r>
-      <w:r>
-        <w:rPr>
-          <w:b/>
-        </w:rPr>
-        <w:t>Primary key</w:t>
-      </w:r>
-      <w:r>
-        <w:t xml:space="preserve"> means that the column must contain unique data on each row. This speeds up searching and joining since the rows are sorted by it. By </w:t>
-      </w:r>
-      <w:proofErr w:type="gramStart"/>
-      <w:r>
-        <w:t>default</w:t>
-      </w:r>
-      <w:proofErr w:type="gramEnd"/>
-      <w:r>
-        <w:t xml:space="preserve"> the order is undefined similar to Sets and Maps in Java. Not null means that text must be entered.</w:t>
-      </w:r>
-    </w:p>
-    <w:p>
-      <w:pPr>
-        <w:pStyle w:val="CGeneralText"/>
-        <w:numPr>
-          <w:ilvl w:val="0"/>
-          <w:numId w:val="22"/>
-        </w:numPr>
-      </w:pPr>
-      <w:r>
-        <w:t>Inserting into this table without specifying the ID will automatically pick the next unique ID. Not all databases do this.</w:t>
-      </w:r>
-    </w:p>
-    <w:p>
-      <w:pPr>
-        <w:pStyle w:val="CGeneralText"/>
-        <w:numPr>
-          <w:ilvl w:val="0"/>
-          <w:numId w:val="22"/>
-        </w:numPr>
-      </w:pPr>
-      <w:r>
-        <w:rPr>
-          <w:i/>
-          <w:iCs/>
-        </w:rPr>
-        <w:t>‘SELECT * FROM artists ORDER BY name;’</w:t>
-      </w:r>
-      <w:r>
-        <w:t xml:space="preserve"> for ascending order by the specified column.</w:t>
-      </w:r>
-    </w:p>
-    <w:p>
-      <w:pPr>
-        <w:pStyle w:val="CGeneralText"/>
-        <w:numPr>
-          <w:ilvl w:val="0"/>
-          <w:numId w:val="22"/>
-        </w:numPr>
-      </w:pPr>
-      <w:r>
-        <w:t>‘SELECT * FROM albums ORDER BY name COLLATE NOCASE;’</w:t>
-      </w:r>
-      <w:r>
-        <w:t xml:space="preserve"> will ignore case when ordering.</w:t>
-      </w:r>
-    </w:p>
-    <w:p>
-      <w:pPr>
-        <w:pStyle w:val="CGeneralText"/>
-        <w:numPr>
-          <w:ilvl w:val="0"/>
-          <w:numId w:val="22"/>
-        </w:numPr>
-      </w:pPr>
-      <w:r>
-        <w:t>‘SELECT * FROM albums ORDER BY name DESC;’ or ‘‘SELECT * FROM albums ORDER BY name COLLATE NOCASE DESC;’</w:t>
-      </w:r>
-      <w:r>
-        <w:t xml:space="preserve"> for descending order.</w:t>
-      </w:r>
-    </w:p>
-    <w:p>
-      <w:pPr>
-        <w:pStyle w:val="CGeneralText"/>
-        <w:numPr>
-          <w:ilvl w:val="0"/>
-          <w:numId w:val="22"/>
-        </w:numPr>
-      </w:pPr>
-      <w:r>
-        <w:t>‘SELECT * FROM albums ORDER BY artist, name COLLATE NOCASE’</w:t>
-      </w:r>
-      <w:r>
-        <w:t xml:space="preserve"> sorts by artist, then by name.</w:t>
-      </w:r>
-    </w:p>
-    <w:p>
-      <w:pPr>
-        <w:pStyle w:val="CGeneralText"/>
-        <w:numPr>
-          <w:ilvl w:val="0"/>
-          <w:numId w:val="22"/>
-        </w:numPr>
-      </w:pPr>
-      <w:r>
-        <w:rPr>
-          <w:i/>
-          <w:iCs/>
-        </w:rPr>
-        <w:t xml:space="preserve">‘SELECT * FROM songs JOIN albums ON </w:t>
-      </w:r>
-      <w:proofErr w:type="spellStart"/>
-      <w:proofErr w:type="gramStart"/>
-      <w:r>
-        <w:rPr>
-          <w:i/>
-          <w:iCs/>
-        </w:rPr>
-        <w:t>songs.album</w:t>
-      </w:r>
-      <w:proofErr w:type="spellEnd"/>
-      <w:proofErr w:type="gramEnd"/>
-      <w:r>
-        <w:rPr>
-          <w:i/>
-          <w:iCs/>
-        </w:rPr>
         <w:t xml:space="preserve"> = </w:t>
       </w:r>
       <w:proofErr w:type="spellStart"/>
       <w:r>
-        <w:rPr>
-          <w:i/>
-          <w:iCs/>
-        </w:rPr>
-        <w:t>albums._id</w:t>
-      </w:r>
-      <w:proofErr w:type="spellEnd"/>
-      <w:r>
-        <w:rPr>
-          <w:i/>
-          <w:iCs/>
-        </w:rPr>
-        <w:t xml:space="preserve">;’ </w:t>
-      </w:r>
-      <w:r>
-        <w:t xml:space="preserve">will combine the two tables into one to make it easier to see which albums the songs belong to. The tables are combined wherever </w:t>
-      </w:r>
-      <w:proofErr w:type="spellStart"/>
-      <w:proofErr w:type="gramStart"/>
-      <w:r>
-        <w:rPr>
-          <w:i/>
-          <w:iCs/>
-        </w:rPr>
-        <w:t>songs.album</w:t>
-      </w:r>
-      <w:proofErr w:type="spellEnd"/>
-      <w:proofErr w:type="gramEnd"/>
-      <w:r>
-        <w:t xml:space="preserve"> matches </w:t>
-      </w:r>
-      <w:proofErr w:type="spellStart"/>
-      <w:r>
-        <w:rPr>
-          <w:i/>
-          <w:iCs/>
-        </w:rPr>
-        <w:t>albums._id</w:t>
-      </w:r>
-      <w:proofErr w:type="spellEnd"/>
-      <w:r>
-        <w:t>. The columns from album are appended to the columns from songs so two columns will have the exact same data.</w:t>
-      </w:r>
-    </w:p>
-    <w:p>
-      <w:pPr>
-        <w:pStyle w:val="CGeneralText"/>
-        <w:numPr>
-          <w:ilvl w:val="0"/>
-          <w:numId w:val="22"/>
-        </w:numPr>
-      </w:pPr>
-      <w:r>
-        <w:t xml:space="preserve">‘SELECT </w:t>
-      </w:r>
-      <w:proofErr w:type="spellStart"/>
-      <w:proofErr w:type="gramStart"/>
-      <w:r>
-        <w:t>songs.track</w:t>
-      </w:r>
-      <w:proofErr w:type="spellEnd"/>
-      <w:proofErr w:type="gramEnd"/>
-      <w:r>
-        <w:t xml:space="preserve">, </w:t>
-      </w:r>
-      <w:proofErr w:type="spellStart"/>
-      <w:r>
-        <w:t>songs.title</w:t>
-      </w:r>
-      <w:proofErr w:type="spellEnd"/>
-      <w:r>
-        <w:t xml:space="preserve">, albums.name FROM songs JOIN albums ON </w:t>
-      </w:r>
-      <w:proofErr w:type="spellStart"/>
-      <w:r>
-        <w:t>songs.album</w:t>
-      </w:r>
-      <w:proofErr w:type="spellEnd"/>
-      <w:r>
-        <w:t xml:space="preserve"> = </w:t>
-      </w:r>
-      <w:proofErr w:type="spellStart"/>
-      <w:r>
-        <w:t>albums._id</w:t>
-      </w:r>
-      <w:proofErr w:type="spellEnd"/>
-      <w:r>
-        <w:t>;’</w:t>
-      </w:r>
-      <w:r>
-        <w:t xml:space="preserve"> specifies which columns you want from the joined tables. You can remove songs and albums and write </w:t>
-      </w:r>
-      <w:r>
-        <w:t xml:space="preserve">‘SELECT track, title, name FROM songs JOIN albums ON </w:t>
-      </w:r>
-      <w:proofErr w:type="spellStart"/>
-      <w:proofErr w:type="gramStart"/>
-      <w:r>
-        <w:t>songs.album</w:t>
-      </w:r>
-      <w:proofErr w:type="spellEnd"/>
-      <w:proofErr w:type="gramEnd"/>
-      <w:r>
-        <w:t xml:space="preserve"> = </w:t>
-      </w:r>
-      <w:proofErr w:type="spellStart"/>
-      <w:r>
-        <w:t>albums._id</w:t>
-      </w:r>
-      <w:proofErr w:type="spellEnd"/>
-      <w:r>
-        <w:t>;’</w:t>
-      </w:r>
-      <w:r>
-        <w:t xml:space="preserve"> if the column names are unique, but it’s good practice to fully qualify the name.</w:t>
-      </w:r>
-    </w:p>
-    <w:p>
-      <w:pPr>
-        <w:pStyle w:val="CGeneralText"/>
-        <w:numPr>
-          <w:ilvl w:val="0"/>
-          <w:numId w:val="22"/>
-        </w:numPr>
-      </w:pPr>
-      <w:r>
-        <w:t xml:space="preserve">‘SELECT albums.name, </w:t>
-      </w:r>
-      <w:proofErr w:type="spellStart"/>
-      <w:proofErr w:type="gramStart"/>
-      <w:r>
-        <w:t>songs.track</w:t>
-      </w:r>
-      <w:proofErr w:type="spellEnd"/>
-      <w:proofErr w:type="gramEnd"/>
-      <w:r>
-        <w:t xml:space="preserve">, </w:t>
-      </w:r>
-      <w:proofErr w:type="spellStart"/>
-      <w:r>
-        <w:t>songs.title</w:t>
-      </w:r>
-      <w:proofErr w:type="spellEnd"/>
-      <w:r>
-        <w:t xml:space="preserve"> FROM songs INNER JOIN albums ON </w:t>
-      </w:r>
-      <w:proofErr w:type="spellStart"/>
-      <w:r>
-        <w:t>songs.album</w:t>
-      </w:r>
-      <w:proofErr w:type="spellEnd"/>
-      <w:r>
-        <w:t xml:space="preserve"> = </w:t>
-      </w:r>
-      <w:proofErr w:type="spellStart"/>
-      <w:r>
-        <w:t>albums._id</w:t>
-      </w:r>
-      <w:proofErr w:type="spellEnd"/>
-      <w:r>
-        <w:t xml:space="preserve"> ORDER BY albums.name, </w:t>
-      </w:r>
-      <w:proofErr w:type="spellStart"/>
-      <w:r>
-        <w:t>songs.track</w:t>
-      </w:r>
-      <w:proofErr w:type="spellEnd"/>
-      <w:r>
-        <w:t>;’</w:t>
-      </w:r>
-      <w:r>
-        <w:t xml:space="preserve"> will order the joined table.</w:t>
-      </w:r>
-    </w:p>
-    <w:p>
-      <w:pPr>
-        <w:pStyle w:val="CGeneralText"/>
-      </w:pPr>
-    </w:p>
-    <w:p>
-      <w:pPr>
-        <w:pStyle w:val="CGeneralText"/>
-        <w:numPr>
-          <w:ilvl w:val="0"/>
-          <w:numId w:val="22"/>
-        </w:numPr>
-      </w:pPr>
-      <w:r>
-        <w:t>There are different types of joins. JOIN is the same as INNER JOIN.</w:t>
-      </w:r>
-    </w:p>
-    <w:p>
-      <w:pPr>
-        <w:pStyle w:val="CGeneralText"/>
-        <w:numPr>
-          <w:ilvl w:val="0"/>
-          <w:numId w:val="22"/>
-        </w:numPr>
-      </w:pPr>
-      <w:r>
-        <w:t xml:space="preserve">‘SELECT artists.name, albums.name, </w:t>
-      </w:r>
-      <w:proofErr w:type="spellStart"/>
-      <w:proofErr w:type="gramStart"/>
-      <w:r>
-        <w:t>songs.track</w:t>
-      </w:r>
-      <w:proofErr w:type="spellEnd"/>
-      <w:proofErr w:type="gramEnd"/>
-      <w:r>
-        <w:t xml:space="preserve">, </w:t>
-      </w:r>
-      <w:proofErr w:type="spellStart"/>
-      <w:r>
-        <w:t>songs.title</w:t>
-      </w:r>
-      <w:proofErr w:type="spellEnd"/>
-      <w:r>
-        <w:t xml:space="preserve"> FROM songs</w:t>
-      </w:r>
-    </w:p>
-    <w:p>
-      <w:pPr>
-        <w:pStyle w:val="CGeneralText"/>
-      </w:pPr>
-      <w:r>
-        <w:t xml:space="preserve">INNER JOIN albums ON </w:t>
-      </w:r>
-      <w:proofErr w:type="spellStart"/>
-      <w:proofErr w:type="gramStart"/>
-      <w:r>
-        <w:t>songs.album</w:t>
-      </w:r>
-      <w:proofErr w:type="spellEnd"/>
-      <w:proofErr w:type="gramEnd"/>
-      <w:r>
-        <w:t xml:space="preserve"> = </w:t>
-      </w:r>
-      <w:proofErr w:type="spellStart"/>
-      <w:r>
-        <w:t>albums._id</w:t>
-      </w:r>
-      <w:proofErr w:type="spellEnd"/>
-    </w:p>
-    <w:p>
-      <w:pPr>
-        <w:pStyle w:val="CGeneralText"/>
-      </w:pPr>
-      <w:r>
-        <w:t xml:space="preserve">INNER JOIN artists ON </w:t>
-      </w:r>
-      <w:proofErr w:type="spellStart"/>
-      <w:proofErr w:type="gramStart"/>
-      <w:r>
-        <w:t>albums.artist</w:t>
-      </w:r>
-      <w:proofErr w:type="spellEnd"/>
-      <w:proofErr w:type="gramEnd"/>
-      <w:r>
-        <w:t xml:space="preserve"> = </w:t>
-      </w:r>
-      <w:proofErr w:type="spellStart"/>
-      <w:r>
         <w:t>artists._id</w:t>
       </w:r>
       <w:proofErr w:type="spellEnd"/>
-    </w:p>
-    <w:p>
-      <w:pPr>
-        <w:pStyle w:val="CGeneralText"/>
-      </w:pPr>
-      <w:r>
-        <w:rPr>
-          <w:i/>
-          <w:iCs/>
-        </w:rPr>
-        <w:t xml:space="preserve">ORDER BY artists.name, albums.name, </w:t>
-      </w:r>
-      <w:proofErr w:type="spellStart"/>
-      <w:proofErr w:type="gramStart"/>
-      <w:r>
-        <w:rPr>
-          <w:i/>
-          <w:iCs/>
-        </w:rPr>
-        <w:t>songs.track</w:t>
-      </w:r>
-      <w:proofErr w:type="spellEnd"/>
-      <w:proofErr w:type="gramEnd"/>
-      <w:r>
-        <w:rPr>
-          <w:i/>
-          <w:iCs/>
-        </w:rPr>
-        <w:t xml:space="preserve">;’ </w:t>
-      </w:r>
-      <w:r>
-        <w:t>joins multiple tables. It makes it easier to follow if you imagine songs and albums being joined first, then songs-albums being joined with artists to form a songs-albums-artists table.</w:t>
-      </w:r>
-    </w:p>
-    <w:p>
-      <w:pPr>
-        <w:pStyle w:val="CGeneralText"/>
-        <w:numPr>
-          <w:ilvl w:val="0"/>
-          <w:numId w:val="22"/>
-        </w:numPr>
-      </w:pPr>
-      <w:r>
-        <w:t xml:space="preserve">‘SELECT artists.name, albums.name, </w:t>
-      </w:r>
-      <w:proofErr w:type="spellStart"/>
-      <w:proofErr w:type="gramStart"/>
-      <w:r>
-        <w:t>songs.track</w:t>
-      </w:r>
-      <w:proofErr w:type="spellEnd"/>
-      <w:proofErr w:type="gramEnd"/>
-      <w:r>
-        <w:t xml:space="preserve">, </w:t>
-      </w:r>
-      <w:proofErr w:type="spellStart"/>
-      <w:r>
-        <w:t>songs.title</w:t>
-      </w:r>
-      <w:proofErr w:type="spellEnd"/>
-      <w:r>
-        <w:t xml:space="preserve"> FROM songs</w:t>
-      </w:r>
-    </w:p>
-    <w:p>
-      <w:pPr>
-        <w:pStyle w:val="CGeneralText"/>
-      </w:pPr>
-      <w:r>
-        <w:t xml:space="preserve">INNER JOIN albums ON </w:t>
-      </w:r>
-      <w:proofErr w:type="spellStart"/>
-      <w:proofErr w:type="gramStart"/>
-      <w:r>
-        <w:t>songs.album</w:t>
-      </w:r>
-      <w:proofErr w:type="spellEnd"/>
-      <w:proofErr w:type="gramEnd"/>
-      <w:r>
-        <w:t xml:space="preserve"> = </w:t>
-      </w:r>
-      <w:proofErr w:type="spellStart"/>
-      <w:r>
-        <w:t>albums._id</w:t>
-      </w:r>
-      <w:proofErr w:type="spellEnd"/>
-    </w:p>
-    <w:p>
-      <w:pPr>
-        <w:pStyle w:val="CGeneralText"/>
-      </w:pPr>
-      <w:r>
-        <w:t xml:space="preserve">INNER JOIN artists ON </w:t>
-      </w:r>
-      <w:proofErr w:type="spellStart"/>
-      <w:proofErr w:type="gramStart"/>
-      <w:r>
-        <w:t>albums.artist</w:t>
-      </w:r>
-      <w:proofErr w:type="spellEnd"/>
-      <w:proofErr w:type="gramEnd"/>
-      <w:r>
-        <w:t xml:space="preserve"> = </w:t>
-      </w:r>
-      <w:proofErr w:type="spellStart"/>
-      <w:r>
-        <w:t>artists._id</w:t>
-      </w:r>
-      <w:proofErr w:type="spellEnd"/>
-    </w:p>
-    <w:p>
-      <w:pPr>
-        <w:pStyle w:val="CGeneralText"/>
-      </w:pPr>
-      <w:r>
-        <w:t>WHERE artists.name</w:t>
-      </w:r>
-      <w:proofErr w:type="gramStart"/>
-      <w:r>
-        <w:t>=”Pixies</w:t>
-      </w:r>
-      <w:proofErr w:type="gramEnd"/>
-      <w:r>
-        <w:t>”</w:t>
-      </w:r>
     </w:p>
     <w:p>
       <w:pPr>
@@ -20133,6 +20066,131 @@
         <w:t xml:space="preserve">;’ </w:t>
       </w:r>
       <w:r>
+        <w:t>joins multiple tables. It makes it easier to follow if you imagine songs and albums being joined first, then songs-albums being joined with artists to form a songs-albums-artists table.</w:t>
+      </w:r>
+    </w:p>
+    <w:p>
+      <w:pPr>
+        <w:pStyle w:val="CGeneralText"/>
+        <w:numPr>
+          <w:ilvl w:val="0"/>
+          <w:numId w:val="22"/>
+        </w:numPr>
+      </w:pPr>
+      <w:r>
+        <w:t xml:space="preserve">‘SELECT artists.name, albums.name, </w:t>
+      </w:r>
+      <w:proofErr w:type="spellStart"/>
+      <w:proofErr w:type="gramStart"/>
+      <w:r>
+        <w:t>songs.track</w:t>
+      </w:r>
+      <w:proofErr w:type="spellEnd"/>
+      <w:proofErr w:type="gramEnd"/>
+      <w:r>
+        <w:t xml:space="preserve">, </w:t>
+      </w:r>
+      <w:proofErr w:type="spellStart"/>
+      <w:r>
+        <w:t>songs.title</w:t>
+      </w:r>
+      <w:proofErr w:type="spellEnd"/>
+      <w:r>
+        <w:t xml:space="preserve"> FROM songs</w:t>
+      </w:r>
+    </w:p>
+    <w:p>
+      <w:pPr>
+        <w:pStyle w:val="CGeneralText"/>
+      </w:pPr>
+      <w:r>
+        <w:t xml:space="preserve">INNER JOIN albums ON </w:t>
+      </w:r>
+      <w:proofErr w:type="spellStart"/>
+      <w:proofErr w:type="gramStart"/>
+      <w:r>
+        <w:t>songs.album</w:t>
+      </w:r>
+      <w:proofErr w:type="spellEnd"/>
+      <w:proofErr w:type="gramEnd"/>
+      <w:r>
+        <w:t xml:space="preserve"> = </w:t>
+      </w:r>
+      <w:proofErr w:type="spellStart"/>
+      <w:r>
+        <w:t>albums._id</w:t>
+      </w:r>
+      <w:proofErr w:type="spellEnd"/>
+    </w:p>
+    <w:p>
+      <w:pPr>
+        <w:pStyle w:val="CGeneralText"/>
+      </w:pPr>
+      <w:r>
+        <w:t xml:space="preserve">INNER JOIN artists ON </w:t>
+      </w:r>
+      <w:proofErr w:type="spellStart"/>
+      <w:proofErr w:type="gramStart"/>
+      <w:r>
+        <w:t>albums.artist</w:t>
+      </w:r>
+      <w:proofErr w:type="spellEnd"/>
+      <w:proofErr w:type="gramEnd"/>
+      <w:r>
+        <w:t xml:space="preserve"> = </w:t>
+      </w:r>
+      <w:proofErr w:type="spellStart"/>
+      <w:r>
+        <w:t>artists._id</w:t>
+      </w:r>
+      <w:proofErr w:type="spellEnd"/>
+    </w:p>
+    <w:p>
+      <w:pPr>
+        <w:pStyle w:val="CGeneralText"/>
+      </w:pPr>
+      <w:r>
+        <w:t>WHERE artists.name</w:t>
+      </w:r>
+      <w:proofErr w:type="gramStart"/>
+      <w:r>
+        <w:t>=”Pixies</w:t>
+      </w:r>
+      <w:proofErr w:type="gramEnd"/>
+      <w:r>
+        <w:t>”</w:t>
+      </w:r>
+    </w:p>
+    <w:p>
+      <w:pPr>
+        <w:pStyle w:val="CGeneralText"/>
+      </w:pPr>
+      <w:r>
+        <w:rPr>
+          <w:i/>
+          <w:iCs/>
+        </w:rPr>
+        <w:t xml:space="preserve">ORDER BY artists.name, albums.name, </w:t>
+      </w:r>
+      <w:proofErr w:type="spellStart"/>
+      <w:proofErr w:type="gramStart"/>
+      <w:r>
+        <w:rPr>
+          <w:i/>
+          <w:iCs/>
+        </w:rPr>
+        <w:t>songs.track</w:t>
+      </w:r>
+      <w:proofErr w:type="spellEnd"/>
+      <w:proofErr w:type="gramEnd"/>
+      <w:r>
+        <w:rPr>
+          <w:i/>
+          <w:iCs/>
+        </w:rPr>
+        <w:t xml:space="preserve">;’ </w:t>
+      </w:r>
+      <w:r>
         <w:t>The order in which the clauses appear is important, e.g. to apply a WHERE constraint it must go after joins, but before ordering.</w:t>
       </w:r>
     </w:p>
@@ -21018,6 +21076,7 @@
         </w:numPr>
       </w:pPr>
       <w:r>
+        <w:lastRenderedPageBreak/>
         <w:t xml:space="preserve">Challenge 7: </w:t>
       </w:r>
       <w:r>
@@ -21249,73 +21308,778 @@
         </w:numPr>
       </w:pPr>
       <w:r>
+        <w:t xml:space="preserve">Challenge 10: </w:t>
+      </w:r>
+      <w:r>
+        <w:t xml:space="preserve">‘SELECT </w:t>
+      </w:r>
+      <w:proofErr w:type="gramStart"/>
+      <w:r>
+        <w:t>count(</w:t>
+      </w:r>
+      <w:proofErr w:type="gramEnd"/>
+      <w:r>
+        <w:t xml:space="preserve">DISTINCT ar.name), count(DISTINCT al.name) FROM songs s INNER JOIN albums al ON </w:t>
+      </w:r>
+      <w:proofErr w:type="spellStart"/>
+      <w:r>
+        <w:t>s.album</w:t>
+      </w:r>
+      <w:proofErr w:type="spellEnd"/>
+      <w:r>
+        <w:t xml:space="preserve"> = </w:t>
+      </w:r>
+      <w:proofErr w:type="spellStart"/>
+      <w:r>
+        <w:t>al._id</w:t>
+      </w:r>
+      <w:proofErr w:type="spellEnd"/>
+      <w:r>
+        <w:t xml:space="preserve"> INNER JOIN artists </w:t>
+      </w:r>
+      <w:proofErr w:type="spellStart"/>
+      <w:r>
+        <w:t>ar</w:t>
+      </w:r>
+      <w:proofErr w:type="spellEnd"/>
+      <w:r>
+        <w:t xml:space="preserve"> ON </w:t>
+      </w:r>
+      <w:proofErr w:type="spellStart"/>
+      <w:r>
+        <w:t>al.artist</w:t>
+      </w:r>
+      <w:proofErr w:type="spellEnd"/>
+      <w:r>
+        <w:t xml:space="preserve"> = </w:t>
+      </w:r>
+      <w:proofErr w:type="spellStart"/>
+      <w:r>
+        <w:t>ar</w:t>
+      </w:r>
+      <w:proofErr w:type="spellEnd"/>
+      <w:r>
+        <w:t xml:space="preserve">._id WHERE ar.name = "Aerosmith" ORDER BY </w:t>
+      </w:r>
+      <w:proofErr w:type="spellStart"/>
+      <w:r>
+        <w:t>s.title</w:t>
+      </w:r>
+      <w:proofErr w:type="spellEnd"/>
+      <w:r>
+        <w:t>;’.</w:t>
+      </w:r>
+    </w:p>
+    <w:p>
+      <w:pPr>
+        <w:pStyle w:val="CGeneralText"/>
+      </w:pPr>
+    </w:p>
+    <w:p>
+      <w:pPr>
+        <w:pStyle w:val="CGeneralText"/>
+        <w:numPr>
+          <w:ilvl w:val="0"/>
+          <w:numId w:val="23"/>
+        </w:numPr>
+      </w:pPr>
+      <w:r>
+        <w:t xml:space="preserve">The </w:t>
+      </w:r>
+      <w:r>
+        <w:rPr>
+          <w:b/>
+        </w:rPr>
+        <w:t>JDBC API</w:t>
+      </w:r>
+      <w:r>
+        <w:t xml:space="preserve"> or Java Database Connectivity allows Java to work with databases, spreadsheets and flat files. Specifically, we need the SQLite JDBC driver to work with SQLite. Since all data sources implement the same interfaces from JDBC it’s trivial to switch between them. </w:t>
+      </w:r>
+      <w:proofErr w:type="gramStart"/>
+      <w:r>
+        <w:t>So</w:t>
+      </w:r>
+      <w:proofErr w:type="gramEnd"/>
+      <w:r>
+        <w:t xml:space="preserve"> to switch between SQLite and MySQL mainly requires switching the driver rather than changing the code.</w:t>
+      </w:r>
+    </w:p>
+    <w:p>
+      <w:pPr>
+        <w:pStyle w:val="CGeneralText"/>
+        <w:numPr>
+          <w:ilvl w:val="0"/>
+          <w:numId w:val="23"/>
+        </w:numPr>
+      </w:pPr>
+      <w:r>
+        <w:t xml:space="preserve">Download the JDBC driver from SQLite. Download DB Browser for SQLite work with databases via a UI rather than console. </w:t>
+      </w:r>
+    </w:p>
+    <w:p>
+      <w:pPr>
+        <w:pStyle w:val="CGeneralText"/>
+        <w:numPr>
+          <w:ilvl w:val="0"/>
+          <w:numId w:val="23"/>
+        </w:numPr>
+      </w:pPr>
+      <w:r>
+        <w:t>Opening the database in DB Browser might make it unavailable for the Java application. Close the database if you have this issue.</w:t>
+      </w:r>
+    </w:p>
+    <w:p>
+      <w:pPr>
+        <w:pStyle w:val="CGeneralText"/>
+      </w:pPr>
+    </w:p>
+    <w:p>
+      <w:pPr>
+        <w:pStyle w:val="CGeneralText"/>
+        <w:numPr>
+          <w:ilvl w:val="0"/>
+          <w:numId w:val="23"/>
+        </w:numPr>
+      </w:pPr>
+      <w:r>
+        <w:t xml:space="preserve">When using SQLite, connecting to a database that doesn’t exist will automatically create it: </w:t>
+      </w:r>
+      <w:r>
+        <w:rPr>
+          <w:i/>
+          <w:iCs/>
+        </w:rPr>
+        <w:t xml:space="preserve">‘Connection conn = </w:t>
+      </w:r>
+      <w:proofErr w:type="spellStart"/>
+      <w:r>
+        <w:rPr>
+          <w:i/>
+          <w:iCs/>
+        </w:rPr>
+        <w:t>DriverManager.getConnection</w:t>
+      </w:r>
+      <w:proofErr w:type="spellEnd"/>
+      <w:r>
+        <w:rPr>
+          <w:i/>
+          <w:iCs/>
+        </w:rPr>
+        <w:t>("</w:t>
+      </w:r>
+      <w:proofErr w:type="spellStart"/>
+      <w:r>
+        <w:rPr>
+          <w:i/>
+          <w:iCs/>
+        </w:rPr>
+        <w:t>jdbc:sqlite:data</w:t>
+      </w:r>
+      <w:proofErr w:type="spellEnd"/>
+      <w:r>
+        <w:rPr>
+          <w:i/>
+          <w:iCs/>
+        </w:rPr>
+        <w:t>\\</w:t>
+      </w:r>
+      <w:proofErr w:type="spellStart"/>
+      <w:r>
+        <w:rPr>
+          <w:i/>
+          <w:iCs/>
+        </w:rPr>
+        <w:t>testjava.db</w:t>
+      </w:r>
+      <w:proofErr w:type="spellEnd"/>
+      <w:r>
+        <w:rPr>
+          <w:i/>
+          <w:iCs/>
+        </w:rPr>
+        <w:t>");’.</w:t>
+      </w:r>
+      <w:r>
+        <w:t xml:space="preserve"> Conn now refers to the database ‘</w:t>
+      </w:r>
+      <w:proofErr w:type="spellStart"/>
+      <w:r>
+        <w:t>testjava.db</w:t>
+      </w:r>
+      <w:proofErr w:type="spellEnd"/>
+      <w:r>
+        <w:t>’.</w:t>
+      </w:r>
+    </w:p>
+    <w:p>
+      <w:pPr>
+        <w:pStyle w:val="CGeneralText"/>
+        <w:numPr>
+          <w:ilvl w:val="0"/>
+          <w:numId w:val="23"/>
+        </w:numPr>
+      </w:pPr>
+      <w:r>
+        <w:t xml:space="preserve">Use statements to execute SQL commands: </w:t>
+      </w:r>
+      <w:r>
+        <w:t xml:space="preserve">‘Statement </w:t>
+      </w:r>
+      <w:proofErr w:type="spellStart"/>
+      <w:r>
+        <w:t>statement</w:t>
+      </w:r>
+      <w:proofErr w:type="spellEnd"/>
+      <w:r>
+        <w:t xml:space="preserve"> = </w:t>
+      </w:r>
+      <w:proofErr w:type="spellStart"/>
+      <w:proofErr w:type="gramStart"/>
+      <w:r>
+        <w:t>conn.createStatement</w:t>
+      </w:r>
+      <w:proofErr w:type="spellEnd"/>
+      <w:proofErr w:type="gramEnd"/>
+      <w:r>
+        <w:t xml:space="preserve">(); </w:t>
+      </w:r>
+      <w:proofErr w:type="spellStart"/>
+      <w:r>
+        <w:t>statement.execute</w:t>
+      </w:r>
+      <w:proofErr w:type="spellEnd"/>
+      <w:r>
+        <w:t>("CREATE TABLE IF NOT EXISTS contacts(name TEXT, phone INTEGER, email TEXT)");’.</w:t>
+      </w:r>
+      <w:r>
+        <w:t xml:space="preserve"> A semicolon was not needed at the end since SQL expects execute to contain a full statement. Creating a table that already exists results in an error.</w:t>
+      </w:r>
+    </w:p>
+    <w:p>
+      <w:pPr>
+        <w:pStyle w:val="CGeneralText"/>
+        <w:numPr>
+          <w:ilvl w:val="0"/>
+          <w:numId w:val="23"/>
+        </w:numPr>
+        <w:rPr>
+          <w:i/>
+          <w:iCs/>
+        </w:rPr>
+      </w:pPr>
+      <w:r>
+        <w:t xml:space="preserve">When you’re done, make sure to call </w:t>
+      </w:r>
+      <w:proofErr w:type="gramStart"/>
+      <w:r>
+        <w:rPr>
+          <w:i/>
+          <w:iCs/>
+        </w:rPr>
+        <w:t>close(</w:t>
+      </w:r>
+      <w:proofErr w:type="gramEnd"/>
+      <w:r>
+        <w:rPr>
+          <w:i/>
+          <w:iCs/>
+        </w:rPr>
+        <w:t>)</w:t>
+      </w:r>
+      <w:r>
+        <w:t xml:space="preserve"> on any statements first, then the database. It’s good practice to close resources as soon as your done with them.</w:t>
+      </w:r>
+    </w:p>
+    <w:p>
+      <w:pPr>
+        <w:pStyle w:val="CGeneralText"/>
+        <w:numPr>
+          <w:ilvl w:val="0"/>
+          <w:numId w:val="23"/>
+        </w:numPr>
+        <w:rPr>
+          <w:i/>
+          <w:iCs/>
+        </w:rPr>
+      </w:pPr>
+      <w:r>
+        <w:t xml:space="preserve">JDBC connection automatically commits database changes. This can be disabled by called </w:t>
+      </w:r>
+      <w:proofErr w:type="spellStart"/>
+      <w:r>
+        <w:rPr>
+          <w:i/>
+          <w:iCs/>
+        </w:rPr>
+        <w:t>setAutoCommit</w:t>
+      </w:r>
+      <w:proofErr w:type="spellEnd"/>
+      <w:r>
+        <w:rPr>
+          <w:i/>
+          <w:iCs/>
+        </w:rPr>
+        <w:t>(false)</w:t>
+      </w:r>
+      <w:r>
+        <w:t xml:space="preserve">. You must then call </w:t>
+      </w:r>
+      <w:proofErr w:type="gramStart"/>
+      <w:r>
+        <w:rPr>
+          <w:i/>
+          <w:iCs/>
+        </w:rPr>
+        <w:t>commit(</w:t>
+      </w:r>
+      <w:proofErr w:type="gramEnd"/>
+      <w:r>
+        <w:rPr>
+          <w:i/>
+          <w:iCs/>
+        </w:rPr>
+        <w:t>)</w:t>
+      </w:r>
+      <w:r>
+        <w:t xml:space="preserve"> to manually commit changes before closing the connection.</w:t>
+      </w:r>
+    </w:p>
+    <w:p>
+      <w:pPr>
+        <w:pStyle w:val="CGeneralText"/>
+        <w:numPr>
+          <w:ilvl w:val="0"/>
+          <w:numId w:val="23"/>
+        </w:numPr>
+        <w:rPr>
+          <w:i/>
+          <w:iCs/>
+        </w:rPr>
+      </w:pPr>
+      <w:r>
+        <w:t xml:space="preserve">If you use </w:t>
+      </w:r>
+      <w:proofErr w:type="gramStart"/>
+      <w:r>
+        <w:rPr>
+          <w:i/>
+          <w:iCs/>
+        </w:rPr>
+        <w:t>execute(</w:t>
+      </w:r>
+      <w:proofErr w:type="gramEnd"/>
+      <w:r>
+        <w:rPr>
+          <w:i/>
+          <w:iCs/>
+        </w:rPr>
+        <w:t>)</w:t>
+      </w:r>
+      <w:r>
+        <w:t xml:space="preserve"> to perform a query the results can be obtained by calling </w:t>
+      </w:r>
+      <w:proofErr w:type="spellStart"/>
+      <w:r>
+        <w:rPr>
+          <w:i/>
+          <w:iCs/>
+        </w:rPr>
+        <w:t>getResultSet</w:t>
+      </w:r>
+      <w:proofErr w:type="spellEnd"/>
+      <w:r>
+        <w:rPr>
+          <w:i/>
+          <w:iCs/>
+        </w:rPr>
+        <w:t>()</w:t>
+      </w:r>
+      <w:r>
+        <w:t xml:space="preserve">. It’s a buffer which contains all the date. You can use </w:t>
+      </w:r>
+      <w:proofErr w:type="spellStart"/>
+      <w:r>
+        <w:rPr>
+          <w:i/>
+          <w:iCs/>
+        </w:rPr>
+        <w:t>ResultSet.next</w:t>
+      </w:r>
+      <w:proofErr w:type="spellEnd"/>
+      <w:r>
+        <w:rPr>
+          <w:i/>
+          <w:iCs/>
+        </w:rPr>
+        <w:t>()</w:t>
+      </w:r>
+      <w:r>
+        <w:t xml:space="preserve"> to see if more data exists, then use </w:t>
+      </w:r>
+      <w:proofErr w:type="spellStart"/>
+      <w:r>
+        <w:rPr>
+          <w:i/>
+          <w:iCs/>
+        </w:rPr>
+        <w:t>ResultSet.getString</w:t>
+      </w:r>
+      <w:proofErr w:type="spellEnd"/>
+      <w:r>
+        <w:rPr>
+          <w:i/>
+          <w:iCs/>
+        </w:rPr>
+        <w:t xml:space="preserve">(), </w:t>
+      </w:r>
+      <w:proofErr w:type="spellStart"/>
+      <w:r>
+        <w:rPr>
+          <w:i/>
+          <w:iCs/>
+        </w:rPr>
+        <w:t>ResultSet.getInt</w:t>
+      </w:r>
+      <w:proofErr w:type="spellEnd"/>
+      <w:r>
+        <w:rPr>
+          <w:i/>
+          <w:iCs/>
+        </w:rPr>
+        <w:t>(), etc</w:t>
+      </w:r>
+      <w:r>
+        <w:t xml:space="preserve"> to cast it. Calling </w:t>
+      </w:r>
+      <w:proofErr w:type="gramStart"/>
+      <w:r>
+        <w:rPr>
+          <w:i/>
+          <w:iCs/>
+        </w:rPr>
+        <w:t>next(</w:t>
+      </w:r>
+      <w:proofErr w:type="gramEnd"/>
+      <w:r>
+        <w:rPr>
+          <w:i/>
+          <w:iCs/>
+        </w:rPr>
+        <w:t>)</w:t>
+      </w:r>
+      <w:r>
+        <w:t xml:space="preserve"> moves the cursor to the next row in the query results. Call </w:t>
+      </w:r>
+      <w:proofErr w:type="spellStart"/>
+      <w:r>
+        <w:rPr>
+          <w:i/>
+          <w:iCs/>
+        </w:rPr>
+        <w:t>ResultSet.close</w:t>
+      </w:r>
+      <w:proofErr w:type="spellEnd"/>
+      <w:r>
+        <w:rPr>
+          <w:i/>
+          <w:iCs/>
+        </w:rPr>
+        <w:t xml:space="preserve">() </w:t>
+      </w:r>
+      <w:r>
+        <w:t xml:space="preserve">to free resources. </w:t>
+      </w:r>
+    </w:p>
+    <w:p>
+      <w:pPr>
+        <w:pStyle w:val="CGeneralText"/>
+        <w:numPr>
+          <w:ilvl w:val="0"/>
+          <w:numId w:val="23"/>
+        </w:numPr>
+        <w:rPr>
+          <w:i/>
+          <w:iCs/>
+        </w:rPr>
+      </w:pPr>
+      <w:proofErr w:type="spellStart"/>
+      <w:r>
+        <w:t>Statement.</w:t>
+      </w:r>
+      <w:r>
+        <w:rPr>
+          <w:i/>
+          <w:iCs/>
+        </w:rPr>
+        <w:t>executeQuery</w:t>
+      </w:r>
+      <w:proofErr w:type="spellEnd"/>
+      <w:r>
+        <w:rPr>
+          <w:i/>
+          <w:iCs/>
+        </w:rPr>
+        <w:t>()</w:t>
+      </w:r>
+      <w:r>
+        <w:t xml:space="preserve"> is equivalent to calling </w:t>
+      </w:r>
+      <w:proofErr w:type="gramStart"/>
+      <w:r>
+        <w:rPr>
+          <w:i/>
+          <w:iCs/>
+        </w:rPr>
+        <w:t>execute(</w:t>
+      </w:r>
+      <w:proofErr w:type="gramEnd"/>
+      <w:r>
+        <w:rPr>
+          <w:i/>
+          <w:iCs/>
+        </w:rPr>
+        <w:t>)</w:t>
+      </w:r>
+      <w:r>
+        <w:t xml:space="preserve"> and then calling </w:t>
+      </w:r>
+      <w:proofErr w:type="spellStart"/>
+      <w:r>
+        <w:rPr>
+          <w:i/>
+          <w:iCs/>
+        </w:rPr>
+        <w:t>getResultSet</w:t>
+      </w:r>
+      <w:proofErr w:type="spellEnd"/>
+      <w:r>
+        <w:rPr>
+          <w:i/>
+          <w:iCs/>
+        </w:rPr>
+        <w:t>()</w:t>
+      </w:r>
+      <w:r>
+        <w:t xml:space="preserve">. Calling </w:t>
+      </w:r>
+      <w:proofErr w:type="spellStart"/>
+      <w:r>
+        <w:rPr>
+          <w:i/>
+          <w:iCs/>
+        </w:rPr>
+        <w:t>ResultSet.getString</w:t>
+      </w:r>
+      <w:proofErr w:type="spellEnd"/>
+      <w:r>
+        <w:rPr>
+          <w:i/>
+          <w:iCs/>
+        </w:rPr>
+        <w:t>(), etc</w:t>
+      </w:r>
+      <w:r>
+        <w:t xml:space="preserve"> with an actual column name is not recommended since it’s slow compared to using an index, it’s open to SQL injection attacks, and it’s susceptible to column name changes.</w:t>
+      </w:r>
+    </w:p>
+    <w:p>
+      <w:pPr>
+        <w:pStyle w:val="CGeneralText"/>
+      </w:pPr>
+    </w:p>
+    <w:p>
+      <w:pPr>
+        <w:pStyle w:val="CGeneralText"/>
+        <w:numPr>
+          <w:ilvl w:val="0"/>
+          <w:numId w:val="23"/>
+        </w:numPr>
+        <w:rPr>
+          <w:i/>
+          <w:iCs/>
+        </w:rPr>
+      </w:pPr>
+      <w:r>
+        <w:t xml:space="preserve">Use try-with-resources to avoid having to write messy finally clauses everywhere. A resource class implements </w:t>
+      </w:r>
+      <w:proofErr w:type="spellStart"/>
+      <w:r>
+        <w:rPr>
+          <w:i/>
+          <w:iCs/>
+        </w:rPr>
+        <w:t>AutoCloseable</w:t>
+      </w:r>
+      <w:proofErr w:type="spellEnd"/>
+      <w:r>
+        <w:t>.</w:t>
+      </w:r>
+    </w:p>
+    <w:p>
+      <w:pPr>
+        <w:pStyle w:val="CGeneralText"/>
+        <w:numPr>
+          <w:ilvl w:val="0"/>
+          <w:numId w:val="23"/>
+        </w:numPr>
+        <w:rPr>
+          <w:i/>
+          <w:iCs/>
+        </w:rPr>
+      </w:pPr>
+      <w:r>
+        <w:t>You can run SQL statements within DB Browser. This is recommended before typing an advanced statement into your code to see if the results are as expected.</w:t>
+      </w:r>
+    </w:p>
+    <w:p>
+      <w:pPr>
+        <w:pStyle w:val="CGeneralText"/>
+        <w:numPr>
+          <w:ilvl w:val="0"/>
+          <w:numId w:val="23"/>
+        </w:numPr>
+        <w:rPr>
+          <w:i/>
+          <w:iCs/>
+        </w:rPr>
+      </w:pPr>
+      <w:r>
+        <w:t xml:space="preserve">Call </w:t>
+      </w:r>
+      <w:proofErr w:type="spellStart"/>
+      <w:r>
+        <w:t>ResultSet.getMetaData</w:t>
+      </w:r>
+      <w:proofErr w:type="spellEnd"/>
+      <w:r>
+        <w:t>() to find out information about table columns, e.g. number of columns, column names, column SQL types, table name, if it’s nullable, etc.</w:t>
+      </w:r>
+    </w:p>
+    <w:p>
+      <w:pPr>
+        <w:pStyle w:val="CGeneralText"/>
+      </w:pPr>
+    </w:p>
+    <w:p>
+      <w:pPr>
+        <w:pStyle w:val="CGeneralText"/>
+        <w:numPr>
+          <w:ilvl w:val="0"/>
+          <w:numId w:val="23"/>
+        </w:numPr>
+        <w:rPr>
+          <w:i/>
+          <w:iCs/>
+        </w:rPr>
+      </w:pPr>
+      <w:r>
+        <w:t xml:space="preserve">SQL injection attacks are possible when blindly accepting input from a user and appending it to </w:t>
+      </w:r>
+      <w:proofErr w:type="gramStart"/>
+      <w:r>
+        <w:t>a</w:t>
+      </w:r>
+      <w:proofErr w:type="gramEnd"/>
+      <w:r>
+        <w:t xml:space="preserve"> SQL string to be executed.</w:t>
+      </w:r>
+    </w:p>
+    <w:p>
+      <w:pPr>
+        <w:pStyle w:val="CGeneralText"/>
+        <w:numPr>
+          <w:ilvl w:val="0"/>
+          <w:numId w:val="23"/>
+        </w:numPr>
+        <w:rPr>
+          <w:i/>
+          <w:iCs/>
+        </w:rPr>
+      </w:pPr>
+      <w:proofErr w:type="spellStart"/>
+      <w:r>
+        <w:rPr>
+          <w:i/>
+          <w:iCs/>
+        </w:rPr>
+        <w:t>PreparedStatement</w:t>
+      </w:r>
+      <w:proofErr w:type="spellEnd"/>
+      <w:r>
+        <w:rPr>
+          <w:b/>
+          <w:i/>
+          <w:iCs/>
+        </w:rPr>
+        <w:t xml:space="preserve"> </w:t>
+      </w:r>
+      <w:r>
+        <w:t xml:space="preserve">protects against this since you don’t just keep appending to a string. They allow use of placeholders which makes them easier to work with. They build the query only once (precompiled / </w:t>
+      </w:r>
+      <w:r>
         <w:lastRenderedPageBreak/>
-        <w:t xml:space="preserve">Challenge 10: </w:t>
-      </w:r>
-      <w:r>
-        <w:t xml:space="preserve">‘SELECT </w:t>
-      </w:r>
+        <w:t>stored procedure) which makes them faster than regular statements – only when the query is used more than once otherwise it’s slower.</w:t>
+      </w:r>
+    </w:p>
+    <w:p>
+      <w:pPr>
+        <w:pStyle w:val="CGeneralText"/>
+        <w:numPr>
+          <w:ilvl w:val="0"/>
+          <w:numId w:val="23"/>
+        </w:numPr>
+        <w:rPr>
+          <w:i/>
+          <w:iCs/>
+        </w:rPr>
+      </w:pPr>
+      <w:r>
+        <w:t xml:space="preserve">Placeholders are represented by a ‘?’. Call </w:t>
+      </w:r>
+      <w:proofErr w:type="spellStart"/>
       <w:proofErr w:type="gramStart"/>
       <w:r>
-        <w:t>count(</w:t>
+        <w:rPr>
+          <w:i/>
+          <w:iCs/>
+        </w:rPr>
+        <w:t>setString</w:t>
+      </w:r>
+      <w:proofErr w:type="spellEnd"/>
+      <w:r>
+        <w:rPr>
+          <w:i/>
+          <w:iCs/>
+        </w:rPr>
+        <w:t>(</w:t>
       </w:r>
       <w:proofErr w:type="gramEnd"/>
       <w:r>
-        <w:t xml:space="preserve">DISTINCT ar.name), count(DISTINCT al.name) FROM songs s INNER JOIN albums al ON </w:t>
-      </w:r>
-      <w:proofErr w:type="spellStart"/>
-      <w:r>
-        <w:t>s.album</w:t>
-      </w:r>
-      <w:proofErr w:type="spellEnd"/>
-      <w:r>
-        <w:t xml:space="preserve"> = </w:t>
-      </w:r>
-      <w:proofErr w:type="spellStart"/>
-      <w:r>
-        <w:t>al._id</w:t>
-      </w:r>
-      <w:proofErr w:type="spellEnd"/>
-      <w:r>
-        <w:t xml:space="preserve"> INNER JOIN artists </w:t>
-      </w:r>
-      <w:proofErr w:type="spellStart"/>
-      <w:r>
-        <w:t>ar</w:t>
-      </w:r>
-      <w:proofErr w:type="spellEnd"/>
-      <w:r>
-        <w:t xml:space="preserve"> ON </w:t>
-      </w:r>
-      <w:proofErr w:type="spellStart"/>
-      <w:r>
-        <w:t>al.artist</w:t>
-      </w:r>
-      <w:proofErr w:type="spellEnd"/>
-      <w:r>
-        <w:t xml:space="preserve"> = </w:t>
-      </w:r>
-      <w:proofErr w:type="spellStart"/>
-      <w:r>
-        <w:t>ar</w:t>
-      </w:r>
-      <w:proofErr w:type="spellEnd"/>
-      <w:r>
-        <w:t xml:space="preserve">._id WHERE ar.name = "Aerosmith" ORDER BY </w:t>
-      </w:r>
-      <w:proofErr w:type="spellStart"/>
-      <w:r>
-        <w:t>s.title</w:t>
-      </w:r>
-      <w:proofErr w:type="spellEnd"/>
-      <w:r>
-        <w:t>;’.</w:t>
-      </w:r>
-    </w:p>
-    <w:p>
-      <w:pPr>
-        <w:pStyle w:val="CGeneralText"/>
-      </w:pPr>
+        <w:rPr>
+          <w:i/>
+          <w:iCs/>
+        </w:rPr>
+        <w:t xml:space="preserve">), </w:t>
+      </w:r>
+      <w:proofErr w:type="spellStart"/>
+      <w:r>
+        <w:rPr>
+          <w:i/>
+          <w:iCs/>
+        </w:rPr>
+        <w:t>setInt</w:t>
+      </w:r>
+      <w:proofErr w:type="spellEnd"/>
+      <w:r>
+        <w:rPr>
+          <w:i/>
+          <w:iCs/>
+        </w:rPr>
+        <w:t>(), etc</w:t>
+      </w:r>
+      <w:r>
+        <w:t xml:space="preserve"> to specify a placeholder by index, and its value. Placeholders are treated as literals which prevents SQL injection. Placeholders can’t be provided for tables or columns.</w:t>
+      </w:r>
     </w:p>
     <w:p>
       <w:pPr>
@@ -21324,26 +22088,25 @@
           <w:ilvl w:val="0"/>
           <w:numId w:val="23"/>
         </w:numPr>
-      </w:pPr>
-      <w:r>
-        <w:t xml:space="preserve">The </w:t>
-      </w:r>
-      <w:r>
-        <w:rPr>
-          <w:b/>
-        </w:rPr>
-        <w:t>JDBC API</w:t>
-      </w:r>
-      <w:r>
-        <w:t xml:space="preserve"> or Java Database Connectivity allows Java to work with databases, spreadsheets and flat files. Specifically, we need the SQLite JDBC driver to work with SQLite. Since all data sources implement the same interfaces from JDBC it’s trivial to switch between them. </w:t>
-      </w:r>
-      <w:proofErr w:type="gramStart"/>
-      <w:r>
-        <w:t>So</w:t>
-      </w:r>
-      <w:proofErr w:type="gramEnd"/>
-      <w:r>
-        <w:t xml:space="preserve"> to switch between SQLite and MySQL mainly requires switching the driver rather than changing the code.</w:t>
+        <w:rPr>
+          <w:i/>
+          <w:iCs/>
+        </w:rPr>
+      </w:pPr>
+      <w:r>
+        <w:t xml:space="preserve">A </w:t>
+      </w:r>
+      <w:proofErr w:type="spellStart"/>
+      <w:r>
+        <w:rPr>
+          <w:i/>
+          <w:iCs/>
+        </w:rPr>
+        <w:t>PreparedStatement</w:t>
+      </w:r>
+      <w:proofErr w:type="spellEnd"/>
+      <w:r>
+        <w:t xml:space="preserve"> should only be instantiated once for efficiency.</w:t>
       </w:r>
     </w:p>
     <w:p>
@@ -21354,710 +22117,8 @@
           <w:numId w:val="23"/>
         </w:numPr>
       </w:pPr>
-      <w:r>
-        <w:t xml:space="preserve">Download the JDBC driver from SQLite. Download DB Browser for SQLite work with databases via a UI rather than console. </w:t>
-      </w:r>
-    </w:p>
-    <w:p>
-      <w:pPr>
-        <w:pStyle w:val="CGeneralText"/>
-        <w:numPr>
-          <w:ilvl w:val="0"/>
-          <w:numId w:val="23"/>
-        </w:numPr>
-      </w:pPr>
-      <w:r>
-        <w:t>Opening the database in DB Browser might make it unavailable for the Java application. Close the database if you have this issue.</w:t>
-      </w:r>
-    </w:p>
-    <w:p>
-      <w:pPr>
-        <w:pStyle w:val="CGeneralText"/>
-      </w:pPr>
-    </w:p>
-    <w:p>
-      <w:pPr>
-        <w:pStyle w:val="CGeneralText"/>
-        <w:numPr>
-          <w:ilvl w:val="0"/>
-          <w:numId w:val="23"/>
-        </w:numPr>
-      </w:pPr>
-      <w:r>
-        <w:t xml:space="preserve">When using SQLite, connecting to a database that doesn’t exist will automatically create it: </w:t>
-      </w:r>
-      <w:r>
-        <w:rPr>
-          <w:i/>
-          <w:iCs/>
-        </w:rPr>
-        <w:t xml:space="preserve">‘Connection conn = </w:t>
-      </w:r>
-      <w:proofErr w:type="spellStart"/>
-      <w:r>
-        <w:rPr>
-          <w:i/>
-          <w:iCs/>
-        </w:rPr>
-        <w:t>DriverManager.getConnection</w:t>
-      </w:r>
-      <w:proofErr w:type="spellEnd"/>
-      <w:r>
-        <w:rPr>
-          <w:i/>
-          <w:iCs/>
-        </w:rPr>
-        <w:t>("</w:t>
-      </w:r>
-      <w:proofErr w:type="spellStart"/>
-      <w:r>
-        <w:rPr>
-          <w:i/>
-          <w:iCs/>
-        </w:rPr>
-        <w:t>jdbc:sqlite:data</w:t>
-      </w:r>
-      <w:proofErr w:type="spellEnd"/>
-      <w:r>
-        <w:rPr>
-          <w:i/>
-          <w:iCs/>
-        </w:rPr>
-        <w:t>\\</w:t>
-      </w:r>
-      <w:proofErr w:type="spellStart"/>
-      <w:r>
-        <w:rPr>
-          <w:i/>
-          <w:iCs/>
-        </w:rPr>
-        <w:t>testjava.db</w:t>
-      </w:r>
-      <w:proofErr w:type="spellEnd"/>
-      <w:r>
-        <w:rPr>
-          <w:i/>
-          <w:iCs/>
-        </w:rPr>
-        <w:t>");’.</w:t>
-      </w:r>
-      <w:r>
-        <w:t xml:space="preserve"> Conn now refers to the database ‘</w:t>
-      </w:r>
-      <w:proofErr w:type="spellStart"/>
-      <w:r>
-        <w:t>testjava.db</w:t>
-      </w:r>
-      <w:proofErr w:type="spellEnd"/>
-      <w:r>
-        <w:t>’.</w:t>
-      </w:r>
-    </w:p>
-    <w:p>
-      <w:pPr>
-        <w:pStyle w:val="CGeneralText"/>
-        <w:numPr>
-          <w:ilvl w:val="0"/>
-          <w:numId w:val="23"/>
-        </w:numPr>
-      </w:pPr>
-      <w:r>
-        <w:t xml:space="preserve">Use statements to execute SQL commands: </w:t>
-      </w:r>
-      <w:r>
-        <w:t xml:space="preserve">‘Statement </w:t>
-      </w:r>
-      <w:proofErr w:type="spellStart"/>
-      <w:r>
-        <w:t>statement</w:t>
-      </w:r>
-      <w:proofErr w:type="spellEnd"/>
-      <w:r>
-        <w:t xml:space="preserve"> = </w:t>
-      </w:r>
-      <w:proofErr w:type="spellStart"/>
-      <w:proofErr w:type="gramStart"/>
-      <w:r>
-        <w:t>conn.createStatement</w:t>
-      </w:r>
-      <w:proofErr w:type="spellEnd"/>
-      <w:proofErr w:type="gramEnd"/>
-      <w:r>
-        <w:t xml:space="preserve">(); </w:t>
-      </w:r>
-      <w:proofErr w:type="spellStart"/>
-      <w:r>
-        <w:t>statement.execute</w:t>
-      </w:r>
-      <w:proofErr w:type="spellEnd"/>
-      <w:r>
-        <w:t>("CREATE TABLE IF NOT EXISTS contacts(name TEXT, phone INTEGER, email TEXT)");’.</w:t>
-      </w:r>
-      <w:r>
-        <w:t xml:space="preserve"> A semicolon was not needed at the end since SQL expects execute to contain a full statement. Creating a table that already exists results in an error.</w:t>
-      </w:r>
-    </w:p>
-    <w:p>
-      <w:pPr>
-        <w:pStyle w:val="CGeneralText"/>
-        <w:numPr>
-          <w:ilvl w:val="0"/>
-          <w:numId w:val="23"/>
-        </w:numPr>
-        <w:rPr>
-          <w:i/>
-          <w:iCs/>
-        </w:rPr>
-      </w:pPr>
-      <w:r>
-        <w:t xml:space="preserve">When you’re done, make sure to call </w:t>
-      </w:r>
-      <w:proofErr w:type="gramStart"/>
-      <w:r>
-        <w:rPr>
-          <w:i/>
-          <w:iCs/>
-        </w:rPr>
-        <w:t>close(</w:t>
-      </w:r>
-      <w:proofErr w:type="gramEnd"/>
-      <w:r>
-        <w:rPr>
-          <w:i/>
-          <w:iCs/>
-        </w:rPr>
-        <w:t>)</w:t>
-      </w:r>
-      <w:r>
-        <w:t xml:space="preserve"> on any statements first, then the database. It’s good practice to close resources as soon as your done with them.</w:t>
-      </w:r>
-    </w:p>
-    <w:p>
-      <w:pPr>
-        <w:pStyle w:val="CGeneralText"/>
-        <w:numPr>
-          <w:ilvl w:val="0"/>
-          <w:numId w:val="23"/>
-        </w:numPr>
-        <w:rPr>
-          <w:i/>
-          <w:iCs/>
-        </w:rPr>
-      </w:pPr>
-      <w:r>
-        <w:t xml:space="preserve">JDBC connection automatically commits database changes. This can be disabled by called </w:t>
-      </w:r>
-      <w:proofErr w:type="spellStart"/>
-      <w:r>
-        <w:rPr>
-          <w:i/>
-          <w:iCs/>
-        </w:rPr>
-        <w:t>setAutoCommit</w:t>
-      </w:r>
-      <w:proofErr w:type="spellEnd"/>
-      <w:r>
-        <w:rPr>
-          <w:i/>
-          <w:iCs/>
-        </w:rPr>
-        <w:t>(false)</w:t>
-      </w:r>
-      <w:r>
-        <w:t xml:space="preserve">. You must then call </w:t>
-      </w:r>
-      <w:proofErr w:type="gramStart"/>
-      <w:r>
-        <w:rPr>
-          <w:i/>
-          <w:iCs/>
-        </w:rPr>
-        <w:t>commit(</w:t>
-      </w:r>
-      <w:proofErr w:type="gramEnd"/>
-      <w:r>
-        <w:rPr>
-          <w:i/>
-          <w:iCs/>
-        </w:rPr>
-        <w:t>)</w:t>
-      </w:r>
-      <w:r>
-        <w:t xml:space="preserve"> to manually commit changes before closing the connection.</w:t>
-      </w:r>
-    </w:p>
-    <w:p>
-      <w:pPr>
-        <w:pStyle w:val="CGeneralText"/>
-        <w:numPr>
-          <w:ilvl w:val="0"/>
-          <w:numId w:val="23"/>
-        </w:numPr>
-        <w:rPr>
-          <w:i/>
-          <w:iCs/>
-        </w:rPr>
-      </w:pPr>
-      <w:r>
-        <w:t xml:space="preserve">If you use </w:t>
-      </w:r>
-      <w:proofErr w:type="gramStart"/>
-      <w:r>
-        <w:rPr>
-          <w:i/>
-          <w:iCs/>
-        </w:rPr>
-        <w:t>execute(</w:t>
-      </w:r>
-      <w:proofErr w:type="gramEnd"/>
-      <w:r>
-        <w:rPr>
-          <w:i/>
-          <w:iCs/>
-        </w:rPr>
-        <w:t>)</w:t>
-      </w:r>
-      <w:r>
-        <w:t xml:space="preserve"> to perform a query the results can be obtained by calling </w:t>
-      </w:r>
-      <w:proofErr w:type="spellStart"/>
-      <w:r>
-        <w:rPr>
-          <w:i/>
-          <w:iCs/>
-        </w:rPr>
-        <w:t>getResultSet</w:t>
-      </w:r>
-      <w:proofErr w:type="spellEnd"/>
-      <w:r>
-        <w:rPr>
-          <w:i/>
-          <w:iCs/>
-        </w:rPr>
-        <w:t>()</w:t>
-      </w:r>
-      <w:r>
-        <w:t xml:space="preserve">. It’s a buffer which contains all the date. You can use </w:t>
-      </w:r>
-      <w:proofErr w:type="spellStart"/>
-      <w:r>
-        <w:rPr>
-          <w:i/>
-          <w:iCs/>
-        </w:rPr>
-        <w:t>ResultSet.next</w:t>
-      </w:r>
-      <w:proofErr w:type="spellEnd"/>
-      <w:r>
-        <w:rPr>
-          <w:i/>
-          <w:iCs/>
-        </w:rPr>
-        <w:t>()</w:t>
-      </w:r>
-      <w:r>
-        <w:t xml:space="preserve"> to see if more data exists, then use </w:t>
-      </w:r>
-      <w:proofErr w:type="spellStart"/>
-      <w:r>
-        <w:rPr>
-          <w:i/>
-          <w:iCs/>
-        </w:rPr>
-        <w:t>ResultSet.getString</w:t>
-      </w:r>
-      <w:proofErr w:type="spellEnd"/>
-      <w:r>
-        <w:rPr>
-          <w:i/>
-          <w:iCs/>
-        </w:rPr>
-        <w:t xml:space="preserve">(), </w:t>
-      </w:r>
-      <w:proofErr w:type="spellStart"/>
-      <w:r>
-        <w:rPr>
-          <w:i/>
-          <w:iCs/>
-        </w:rPr>
-        <w:t>ResultSet.getInt</w:t>
-      </w:r>
-      <w:proofErr w:type="spellEnd"/>
-      <w:r>
-        <w:rPr>
-          <w:i/>
-          <w:iCs/>
-        </w:rPr>
-        <w:t>(), etc</w:t>
-      </w:r>
-      <w:r>
-        <w:t xml:space="preserve"> to cast it. Calling </w:t>
-      </w:r>
-      <w:proofErr w:type="gramStart"/>
-      <w:r>
-        <w:rPr>
-          <w:i/>
-          <w:iCs/>
-        </w:rPr>
-        <w:t>next(</w:t>
-      </w:r>
-      <w:proofErr w:type="gramEnd"/>
-      <w:r>
-        <w:rPr>
-          <w:i/>
-          <w:iCs/>
-        </w:rPr>
-        <w:t>)</w:t>
-      </w:r>
-      <w:r>
-        <w:t xml:space="preserve"> moves the cursor to the next row in the query results. Call </w:t>
-      </w:r>
-      <w:proofErr w:type="spellStart"/>
-      <w:r>
-        <w:rPr>
-          <w:i/>
-          <w:iCs/>
-        </w:rPr>
-        <w:t>ResultSet.close</w:t>
-      </w:r>
-      <w:proofErr w:type="spellEnd"/>
-      <w:r>
-        <w:rPr>
-          <w:i/>
-          <w:iCs/>
-        </w:rPr>
-        <w:t xml:space="preserve">() </w:t>
-      </w:r>
-      <w:r>
-        <w:t xml:space="preserve">to free resources. </w:t>
-      </w:r>
-    </w:p>
-    <w:p>
-      <w:pPr>
-        <w:pStyle w:val="CGeneralText"/>
-        <w:numPr>
-          <w:ilvl w:val="0"/>
-          <w:numId w:val="23"/>
-        </w:numPr>
-        <w:rPr>
-          <w:i/>
-          <w:iCs/>
-        </w:rPr>
-      </w:pPr>
-      <w:proofErr w:type="spellStart"/>
-      <w:r>
-        <w:t>Statement.</w:t>
-      </w:r>
-      <w:r>
-        <w:rPr>
-          <w:i/>
-          <w:iCs/>
-        </w:rPr>
-        <w:t>executeQuery</w:t>
-      </w:r>
-      <w:proofErr w:type="spellEnd"/>
-      <w:r>
-        <w:rPr>
-          <w:i/>
-          <w:iCs/>
-        </w:rPr>
-        <w:t>()</w:t>
-      </w:r>
-      <w:r>
-        <w:t xml:space="preserve"> is equivalent to calling </w:t>
-      </w:r>
-      <w:proofErr w:type="gramStart"/>
-      <w:r>
-        <w:rPr>
-          <w:i/>
-          <w:iCs/>
-        </w:rPr>
-        <w:t>execute(</w:t>
-      </w:r>
-      <w:proofErr w:type="gramEnd"/>
-      <w:r>
-        <w:rPr>
-          <w:i/>
-          <w:iCs/>
-        </w:rPr>
-        <w:t>)</w:t>
-      </w:r>
-      <w:r>
-        <w:t xml:space="preserve"> and then calling </w:t>
-      </w:r>
-      <w:proofErr w:type="spellStart"/>
-      <w:r>
-        <w:rPr>
-          <w:i/>
-          <w:iCs/>
-        </w:rPr>
-        <w:t>getResultSet</w:t>
-      </w:r>
-      <w:proofErr w:type="spellEnd"/>
-      <w:r>
-        <w:rPr>
-          <w:i/>
-          <w:iCs/>
-        </w:rPr>
-        <w:t>()</w:t>
-      </w:r>
-      <w:r>
-        <w:t xml:space="preserve">. Calling </w:t>
-      </w:r>
-      <w:proofErr w:type="spellStart"/>
-      <w:r>
-        <w:rPr>
-          <w:i/>
-          <w:iCs/>
-        </w:rPr>
-        <w:t>ResultSet.getString</w:t>
-      </w:r>
-      <w:proofErr w:type="spellEnd"/>
-      <w:r>
-        <w:rPr>
-          <w:i/>
-          <w:iCs/>
-        </w:rPr>
-        <w:t>(), etc</w:t>
-      </w:r>
-      <w:r>
-        <w:t xml:space="preserve"> with an actual column name is not recommended since it’s slow compared to using an index, it’s open to SQL injection attacks, and it’s susceptible to column name changes.</w:t>
-      </w:r>
-    </w:p>
-    <w:p>
-      <w:pPr>
-        <w:pStyle w:val="CGeneralText"/>
-      </w:pPr>
-    </w:p>
-    <w:p>
-      <w:pPr>
-        <w:pStyle w:val="CGeneralText"/>
-        <w:numPr>
-          <w:ilvl w:val="0"/>
-          <w:numId w:val="23"/>
-        </w:numPr>
-        <w:rPr>
-          <w:i/>
-          <w:iCs/>
-        </w:rPr>
-      </w:pPr>
-      <w:r>
-        <w:t xml:space="preserve">Use try-with-resources to avoid having to write messy finally clauses everywhere. A resource class implements </w:t>
-      </w:r>
-      <w:proofErr w:type="spellStart"/>
-      <w:r>
-        <w:rPr>
-          <w:i/>
-          <w:iCs/>
-        </w:rPr>
-        <w:t>AutoCloseable</w:t>
-      </w:r>
-      <w:proofErr w:type="spellEnd"/>
-      <w:r>
-        <w:t>.</w:t>
-      </w:r>
-    </w:p>
-    <w:p>
-      <w:pPr>
-        <w:pStyle w:val="CGeneralText"/>
-        <w:numPr>
-          <w:ilvl w:val="0"/>
-          <w:numId w:val="23"/>
-        </w:numPr>
-        <w:rPr>
-          <w:i/>
-          <w:iCs/>
-        </w:rPr>
-      </w:pPr>
-      <w:r>
-        <w:t>You can run SQL statements within DB Browser. This is recommended before typing an advanced statement into your code to see if the results are as expected.</w:t>
-      </w:r>
-    </w:p>
-    <w:p>
-      <w:pPr>
-        <w:pStyle w:val="CGeneralText"/>
-        <w:numPr>
-          <w:ilvl w:val="0"/>
-          <w:numId w:val="23"/>
-        </w:numPr>
-        <w:rPr>
-          <w:i/>
-          <w:iCs/>
-        </w:rPr>
-      </w:pPr>
-      <w:r>
-        <w:t xml:space="preserve">Call </w:t>
-      </w:r>
-      <w:proofErr w:type="spellStart"/>
-      <w:r>
-        <w:t>ResultSet.getMetaData</w:t>
-      </w:r>
-      <w:proofErr w:type="spellEnd"/>
-      <w:r>
-        <w:t>() to find out information about table columns, e.g. number of columns, column names, column SQL types, table name, if it’s nullable, etc.</w:t>
-      </w:r>
-    </w:p>
-    <w:p>
-      <w:pPr>
-        <w:pStyle w:val="CGeneralText"/>
-      </w:pPr>
-    </w:p>
-    <w:p>
-      <w:pPr>
-        <w:pStyle w:val="CGeneralText"/>
-        <w:numPr>
-          <w:ilvl w:val="0"/>
-          <w:numId w:val="23"/>
-        </w:numPr>
-        <w:rPr>
-          <w:i/>
-          <w:iCs/>
-        </w:rPr>
-      </w:pPr>
-      <w:r>
-        <w:t xml:space="preserve">SQL injection attacks are possible when blindly accepting input from a user and appending it to </w:t>
-      </w:r>
-      <w:proofErr w:type="gramStart"/>
-      <w:r>
-        <w:t>a</w:t>
-      </w:r>
-      <w:proofErr w:type="gramEnd"/>
-      <w:r>
-        <w:t xml:space="preserve"> SQL string to be executed.</w:t>
-      </w:r>
-    </w:p>
-    <w:p>
-      <w:pPr>
-        <w:pStyle w:val="CGeneralText"/>
-        <w:numPr>
-          <w:ilvl w:val="0"/>
-          <w:numId w:val="23"/>
-        </w:numPr>
-        <w:rPr>
-          <w:i/>
-          <w:iCs/>
-        </w:rPr>
-      </w:pPr>
-      <w:proofErr w:type="spellStart"/>
-      <w:r>
-        <w:rPr>
-          <w:i/>
-          <w:iCs/>
-        </w:rPr>
-        <w:t>PreparedStatement</w:t>
-      </w:r>
-      <w:proofErr w:type="spellEnd"/>
-      <w:r>
-        <w:rPr>
-          <w:b/>
-          <w:i/>
-          <w:iCs/>
-        </w:rPr>
-        <w:t xml:space="preserve"> </w:t>
-      </w:r>
-      <w:r>
-        <w:t>protects against this since you don’t just keep appending to a string. They allow use of placeholders which makes them easier to work with. They build the query only once (precompiled / stored procedure) which makes them faster than regular statements – only when the query is used more than once otherwise it’s slower.</w:t>
-      </w:r>
-    </w:p>
-    <w:p>
-      <w:pPr>
-        <w:pStyle w:val="CGeneralText"/>
-        <w:numPr>
-          <w:ilvl w:val="0"/>
-          <w:numId w:val="23"/>
-        </w:numPr>
-        <w:rPr>
-          <w:i/>
-          <w:iCs/>
-        </w:rPr>
-      </w:pPr>
-      <w:r>
-        <w:t xml:space="preserve">Placeholders are represented by a ‘?’. Call </w:t>
-      </w:r>
-      <w:proofErr w:type="spellStart"/>
-      <w:proofErr w:type="gramStart"/>
-      <w:r>
-        <w:rPr>
-          <w:i/>
-          <w:iCs/>
-        </w:rPr>
-        <w:t>setString</w:t>
-      </w:r>
-      <w:proofErr w:type="spellEnd"/>
-      <w:r>
-        <w:rPr>
-          <w:i/>
-          <w:iCs/>
-        </w:rPr>
-        <w:t>(</w:t>
-      </w:r>
-      <w:proofErr w:type="gramEnd"/>
-      <w:r>
-        <w:rPr>
-          <w:i/>
-          <w:iCs/>
-        </w:rPr>
-        <w:t xml:space="preserve">), </w:t>
-      </w:r>
-      <w:proofErr w:type="spellStart"/>
-      <w:r>
-        <w:rPr>
-          <w:i/>
-          <w:iCs/>
-        </w:rPr>
-        <w:t>setInt</w:t>
-      </w:r>
-      <w:proofErr w:type="spellEnd"/>
-      <w:r>
-        <w:rPr>
-          <w:i/>
-          <w:iCs/>
-        </w:rPr>
-        <w:t>(), etc</w:t>
-      </w:r>
-      <w:r>
-        <w:t xml:space="preserve"> to specify a placeholder by index, and its value. Placeholders are treated as literals which prevents SQL injection. Placeholders can’t be provided for tables or columns.</w:t>
-      </w:r>
-    </w:p>
-    <w:p>
-      <w:pPr>
-        <w:pStyle w:val="CGeneralText"/>
-        <w:numPr>
-          <w:ilvl w:val="0"/>
-          <w:numId w:val="23"/>
-        </w:numPr>
-        <w:rPr>
-          <w:i/>
-          <w:iCs/>
-        </w:rPr>
-      </w:pPr>
-      <w:r>
-        <w:t xml:space="preserve">A </w:t>
-      </w:r>
-      <w:proofErr w:type="spellStart"/>
-      <w:r>
-        <w:rPr>
-          <w:i/>
-          <w:iCs/>
-        </w:rPr>
-        <w:t>PreparedStatement</w:t>
-      </w:r>
-      <w:proofErr w:type="spellEnd"/>
-      <w:r>
-        <w:t xml:space="preserve"> should only be instantiated once for efficiency.</w:t>
-      </w:r>
-    </w:p>
-    <w:p>
-      <w:pPr>
-        <w:pStyle w:val="CGeneralText"/>
-        <w:numPr>
-          <w:ilvl w:val="0"/>
-          <w:numId w:val="23"/>
-        </w:numPr>
-      </w:pPr>
-      <w:proofErr w:type="spellStart"/>
-      <w:r>
-        <w:lastRenderedPageBreak/>
+      <w:proofErr w:type="spellStart"/>
+      <w:r>
         <w:t>PreparedStatement.close</w:t>
       </w:r>
       <w:proofErr w:type="spellEnd"/>

</xml_diff>

<commit_message>
Covered the Supplier interface.
</commit_message>
<xml_diff>
--- a/notes/Notes.docx
+++ b/notes/Notes.docx
@@ -18731,7 +18731,19 @@
         <w:t>Consumer</w:t>
       </w:r>
       <w:r>
-        <w:t xml:space="preserve"> interface takes one argument and returns nothing hence it models a consumer.</w:t>
+        <w:t xml:space="preserve"> interface takes one argument and returns nothing</w:t>
+      </w:r>
+      <w:r>
+        <w:t>.</w:t>
+      </w:r>
+      <w:r>
+        <w:t xml:space="preserve"> </w:t>
+      </w:r>
+      <w:r>
+        <w:t>H</w:t>
+      </w:r>
+      <w:r>
+        <w:t>ence it models a consumer.</w:t>
       </w:r>
     </w:p>
     <w:p>
@@ -18849,6 +18861,12 @@
       <w:r>
         <w:t>.</w:t>
       </w:r>
+      <w:r>
+        <w:t xml:space="preserve"> This is </w:t>
+      </w:r>
+      <w:r>
+        <w:t>also true with other functional interfaces.</w:t>
+      </w:r>
     </w:p>
     <w:p>
       <w:pPr>
@@ -18950,11 +18968,19 @@
       <w:r>
         <w:t xml:space="preserve"> – in the case of </w:t>
       </w:r>
-      <w:r>
-        <w:rPr>
-          <w:i/>
-        </w:rPr>
-        <w:t>and()</w:t>
+      <w:proofErr w:type="gramStart"/>
+      <w:r>
+        <w:rPr>
+          <w:i/>
+        </w:rPr>
+        <w:t>and(</w:t>
+      </w:r>
+      <w:proofErr w:type="gramEnd"/>
+      <w:r>
+        <w:rPr>
+          <w:i/>
+        </w:rPr>
+        <w:t>)</w:t>
       </w:r>
       <w:r>
         <w:t xml:space="preserve"> and </w:t>
@@ -18967,6 +18993,27 @@
       </w:r>
       <w:r>
         <w:t>.</w:t>
+      </w:r>
+    </w:p>
+    <w:p>
+      <w:pPr>
+        <w:pStyle w:val="CGeneralText"/>
+        <w:numPr>
+          <w:ilvl w:val="0"/>
+          <w:numId w:val="22"/>
+        </w:numPr>
+      </w:pPr>
+      <w:r>
+        <w:t xml:space="preserve">The </w:t>
+      </w:r>
+      <w:r>
+        <w:rPr>
+          <w:i/>
+        </w:rPr>
+        <w:t>Supplier</w:t>
+      </w:r>
+      <w:r>
+        <w:t xml:space="preserve"> interface takes no arguments and returns data. Hence it models a supplier.</w:t>
       </w:r>
       <w:bookmarkStart w:id="0" w:name="_GoBack"/>
       <w:bookmarkEnd w:id="0"/>

</xml_diff>

<commit_message>
Completed challenges 8 to 14.
</commit_message>
<xml_diff>
--- a/notes/Notes.docx
+++ b/notes/Notes.docx
@@ -19847,6 +19847,23 @@
       <w:r>
         <w:t xml:space="preserve"> </w:t>
       </w:r>
+      <w:r>
+        <w:t xml:space="preserve">A </w:t>
+      </w:r>
+      <w:r>
+        <w:rPr>
+          <w:i/>
+        </w:rPr>
+        <w:t>Stream</w:t>
+      </w:r>
+      <w:r>
+        <w:t xml:space="preserve"> must end in a terminal operation to run the </w:t>
+      </w:r>
+      <w:r>
+        <w:t>chain of methods.</w:t>
+      </w:r>
+      <w:bookmarkStart w:id="0" w:name="_GoBack"/>
+      <w:bookmarkEnd w:id="0"/>
     </w:p>
     <w:p>
       <w:pPr>
@@ -20648,8 +20665,6 @@
       <w:r>
         <w:t>A verbose lambda expression can be preferred over a concise lambda expression if it makes it more Human readable.</w:t>
       </w:r>
-      <w:bookmarkStart w:id="0" w:name="_GoBack"/>
-      <w:bookmarkEnd w:id="0"/>
     </w:p>
     <w:p>
       <w:pPr>

</xml_diff>

<commit_message>
Covered Pattern-compile(), Matcher-find()/start()/end()/group(), and lazy quantifier.
</commit_message>
<xml_diff>
--- a/notes/Notes.docx
+++ b/notes/Notes.docx
@@ -21863,7 +21863,7 @@
           <w:numId w:val="22"/>
         </w:numPr>
         <w:rPr>
-          <w:rFonts w:ascii="Times New Roman" w:hAnsi="Times New Roman" w:eastAsia="Times New Roman" w:cs="Times New Roman" w:asciiTheme="minorAscii" w:hAnsiTheme="minorAscii" w:eastAsiaTheme="minorAscii" w:cstheme="minorAscii"/>
+          <w:rFonts w:ascii="Calibri" w:hAnsi="Calibri" w:eastAsia="Calibri" w:cs="Calibri" w:asciiTheme="minorAscii" w:hAnsiTheme="minorAscii" w:eastAsiaTheme="minorAscii" w:cstheme="minorAscii"/>
           <w:sz w:val="24"/>
           <w:szCs w:val="24"/>
         </w:rPr>
@@ -21962,6 +21962,355 @@
         </w:rPr>
         <w:t xml:space="preserve">2,}’ matches 2 or more e’s, ‘e{2,5}’ matches 2 to 5 e‘s. </w:t>
       </w:r>
+    </w:p>
+    <w:p>
+      <w:pPr>
+        <w:pStyle w:val="CGeneralText"/>
+        <w:numPr>
+          <w:ilvl w:val="0"/>
+          <w:numId w:val="22"/>
+        </w:numPr>
+        <w:rPr>
+          <w:rFonts w:ascii="Calibri" w:hAnsi="Calibri" w:eastAsia="Calibri" w:cs="Calibri" w:asciiTheme="minorAscii" w:hAnsiTheme="minorAscii" w:eastAsiaTheme="minorAscii" w:cstheme="minorAscii"/>
+          <w:sz w:val="24"/>
+          <w:szCs w:val="24"/>
+        </w:rPr>
+      </w:pPr>
+      <w:r>
+        <w:rPr>
+          <w:b w:val="0"/>
+          <w:bCs w:val="0"/>
+          <w:i w:val="0"/>
+          <w:iCs w:val="0"/>
+        </w:rPr>
+        <w:t xml:space="preserve">The </w:t>
+      </w:r>
+      <w:r>
+        <w:rPr>
+          <w:b w:val="1"/>
+          <w:bCs w:val="1"/>
+          <w:i w:val="1"/>
+          <w:iCs w:val="1"/>
+        </w:rPr>
+        <w:t xml:space="preserve">Pattern </w:t>
+      </w:r>
+      <w:r>
+        <w:rPr>
+          <w:b w:val="0"/>
+          <w:bCs w:val="0"/>
+          <w:i w:val="0"/>
+          <w:iCs w:val="0"/>
+        </w:rPr>
+        <w:t xml:space="preserve">class compiles a regex for efficiency using </w:t>
+      </w:r>
+      <w:proofErr w:type="spellStart"/>
+      <w:r>
+        <w:rPr>
+          <w:b w:val="0"/>
+          <w:bCs w:val="0"/>
+          <w:i w:val="1"/>
+          <w:iCs w:val="1"/>
+        </w:rPr>
+        <w:t>Pattern.compile</w:t>
+      </w:r>
+      <w:proofErr w:type="spellEnd"/>
+      <w:r>
+        <w:rPr>
+          <w:b w:val="0"/>
+          <w:bCs w:val="0"/>
+          <w:i w:val="1"/>
+          <w:iCs w:val="1"/>
+        </w:rPr>
+        <w:t>()</w:t>
+      </w:r>
+      <w:r>
+        <w:rPr>
+          <w:b w:val="0"/>
+          <w:bCs w:val="0"/>
+          <w:i w:val="0"/>
+          <w:iCs w:val="0"/>
+        </w:rPr>
+        <w:t xml:space="preserve">. </w:t>
+      </w:r>
+      <w:proofErr w:type="spellStart"/>
+      <w:r>
+        <w:rPr>
+          <w:b w:val="0"/>
+          <w:bCs w:val="0"/>
+          <w:i w:val="1"/>
+          <w:iCs w:val="1"/>
+        </w:rPr>
+        <w:t>Pattern.matcher</w:t>
+      </w:r>
+      <w:proofErr w:type="spellEnd"/>
+      <w:r>
+        <w:rPr>
+          <w:b w:val="0"/>
+          <w:bCs w:val="0"/>
+          <w:i w:val="1"/>
+          <w:iCs w:val="1"/>
+        </w:rPr>
+        <w:t>()</w:t>
+      </w:r>
+      <w:r>
+        <w:rPr>
+          <w:b w:val="0"/>
+          <w:bCs w:val="0"/>
+          <w:i w:val="0"/>
+          <w:iCs w:val="0"/>
+        </w:rPr>
+        <w:t xml:space="preserve"> can then be used frequently to match the pattern with a string. The result is returned as a </w:t>
+      </w:r>
+      <w:r>
+        <w:rPr>
+          <w:b w:val="1"/>
+          <w:bCs w:val="1"/>
+          <w:i w:val="1"/>
+          <w:iCs w:val="1"/>
+        </w:rPr>
+        <w:t>Matcher</w:t>
+      </w:r>
+      <w:r>
+        <w:rPr>
+          <w:b w:val="0"/>
+          <w:bCs w:val="0"/>
+          <w:i w:val="0"/>
+          <w:iCs w:val="0"/>
+        </w:rPr>
+        <w:t xml:space="preserve"> object.</w:t>
+      </w:r>
+    </w:p>
+    <w:p>
+      <w:pPr>
+        <w:pStyle w:val="CGeneralText"/>
+        <w:numPr>
+          <w:ilvl w:val="0"/>
+          <w:numId w:val="22"/>
+        </w:numPr>
+        <w:rPr>
+          <w:rFonts w:ascii="Calibri" w:hAnsi="Calibri" w:eastAsia="Calibri" w:cs="Calibri" w:asciiTheme="minorAscii" w:hAnsiTheme="minorAscii" w:eastAsiaTheme="minorAscii" w:cstheme="minorAscii"/>
+          <w:sz w:val="24"/>
+          <w:szCs w:val="24"/>
+        </w:rPr>
+      </w:pPr>
+      <w:r>
+        <w:rPr>
+          <w:b w:val="0"/>
+          <w:bCs w:val="0"/>
+          <w:i w:val="0"/>
+          <w:iCs w:val="0"/>
+        </w:rPr>
+        <w:t xml:space="preserve">The </w:t>
+      </w:r>
+      <w:r>
+        <w:rPr>
+          <w:b w:val="0"/>
+          <w:bCs w:val="0"/>
+          <w:i w:val="1"/>
+          <w:iCs w:val="1"/>
+        </w:rPr>
+        <w:t>Matcher</w:t>
+      </w:r>
+      <w:r>
+        <w:rPr>
+          <w:b w:val="0"/>
+          <w:bCs w:val="0"/>
+          <w:i w:val="0"/>
+          <w:iCs w:val="0"/>
+        </w:rPr>
+        <w:t xml:space="preserve"> object can find indices for where the pattern starts and ends being true. Call </w:t>
+      </w:r>
+      <w:proofErr w:type="spellStart"/>
+      <w:r>
+        <w:rPr>
+          <w:b w:val="0"/>
+          <w:bCs w:val="0"/>
+          <w:i w:val="1"/>
+          <w:iCs w:val="1"/>
+        </w:rPr>
+        <w:t>Matcher.find</w:t>
+      </w:r>
+      <w:proofErr w:type="spellEnd"/>
+      <w:r>
+        <w:rPr>
+          <w:b w:val="0"/>
+          <w:bCs w:val="0"/>
+          <w:i w:val="1"/>
+          <w:iCs w:val="1"/>
+        </w:rPr>
+        <w:t>()</w:t>
+      </w:r>
+      <w:r>
+        <w:rPr>
+          <w:b w:val="0"/>
+          <w:bCs w:val="0"/>
+          <w:i w:val="0"/>
+          <w:iCs w:val="0"/>
+        </w:rPr>
+        <w:t xml:space="preserve"> in a while loop, then in the body call </w:t>
+      </w:r>
+      <w:proofErr w:type="spellStart"/>
+      <w:r>
+        <w:rPr>
+          <w:b w:val="0"/>
+          <w:bCs w:val="0"/>
+          <w:i w:val="1"/>
+          <w:iCs w:val="1"/>
+        </w:rPr>
+        <w:t>Matcher.start</w:t>
+      </w:r>
+      <w:proofErr w:type="spellEnd"/>
+      <w:r>
+        <w:rPr>
+          <w:b w:val="0"/>
+          <w:bCs w:val="0"/>
+          <w:i w:val="1"/>
+          <w:iCs w:val="1"/>
+        </w:rPr>
+        <w:t>()</w:t>
+      </w:r>
+      <w:r>
+        <w:rPr>
+          <w:b w:val="0"/>
+          <w:bCs w:val="0"/>
+          <w:i w:val="0"/>
+          <w:iCs w:val="0"/>
+        </w:rPr>
+        <w:t xml:space="preserve"> and </w:t>
+      </w:r>
+      <w:proofErr w:type="spellStart"/>
+      <w:r>
+        <w:rPr>
+          <w:b w:val="0"/>
+          <w:bCs w:val="0"/>
+          <w:i w:val="1"/>
+          <w:iCs w:val="1"/>
+        </w:rPr>
+        <w:t>Matcher.end</w:t>
+      </w:r>
+      <w:proofErr w:type="spellEnd"/>
+      <w:r>
+        <w:rPr>
+          <w:b w:val="0"/>
+          <w:bCs w:val="0"/>
+          <w:i w:val="1"/>
+          <w:iCs w:val="1"/>
+        </w:rPr>
+        <w:t>()</w:t>
+      </w:r>
+      <w:r>
+        <w:rPr>
+          <w:b w:val="0"/>
+          <w:bCs w:val="0"/>
+          <w:i w:val="0"/>
+          <w:iCs w:val="0"/>
+        </w:rPr>
+        <w:t xml:space="preserve"> to obtain indices.</w:t>
+      </w:r>
+    </w:p>
+    <w:p>
+      <w:pPr>
+        <w:pStyle w:val="CGeneralText"/>
+        <w:numPr>
+          <w:ilvl w:val="0"/>
+          <w:numId w:val="22"/>
+        </w:numPr>
+        <w:rPr>
+          <w:rFonts w:ascii="Calibri" w:hAnsi="Calibri" w:eastAsia="Calibri" w:cs="Calibri" w:asciiTheme="minorAscii" w:hAnsiTheme="minorAscii" w:eastAsiaTheme="minorAscii" w:cstheme="minorAscii"/>
+          <w:sz w:val="24"/>
+          <w:szCs w:val="24"/>
+        </w:rPr>
+      </w:pPr>
+      <w:r>
+        <w:rPr>
+          <w:b w:val="0"/>
+          <w:bCs w:val="0"/>
+          <w:i w:val="0"/>
+          <w:iCs w:val="0"/>
+        </w:rPr>
+        <w:t xml:space="preserve">The </w:t>
+      </w:r>
+      <w:r>
+        <w:rPr>
+          <w:b w:val="0"/>
+          <w:bCs w:val="0"/>
+          <w:i w:val="1"/>
+          <w:iCs w:val="1"/>
+        </w:rPr>
+        <w:t xml:space="preserve">Matcher </w:t>
+      </w:r>
+      <w:r>
+        <w:rPr>
+          <w:b w:val="0"/>
+          <w:bCs w:val="0"/>
+          <w:i w:val="0"/>
+          <w:iCs w:val="0"/>
+        </w:rPr>
+        <w:t xml:space="preserve">object can also use groups denoted by </w:t>
+      </w:r>
+      <w:proofErr w:type="spellStart"/>
+      <w:r>
+        <w:rPr>
+          <w:b w:val="0"/>
+          <w:bCs w:val="0"/>
+          <w:i w:val="0"/>
+          <w:iCs w:val="0"/>
+        </w:rPr>
+        <w:t>paranthesis</w:t>
+      </w:r>
+      <w:proofErr w:type="spellEnd"/>
+      <w:r>
+        <w:rPr>
+          <w:b w:val="0"/>
+          <w:bCs w:val="0"/>
+          <w:i w:val="0"/>
+          <w:iCs w:val="0"/>
+        </w:rPr>
+        <w:t xml:space="preserve"> to extract specific text from a string, e.g. the text between two HTML tags. Use </w:t>
+      </w:r>
+      <w:proofErr w:type="spellStart"/>
+      <w:r>
+        <w:rPr>
+          <w:b w:val="0"/>
+          <w:bCs w:val="0"/>
+          <w:i w:val="1"/>
+          <w:iCs w:val="1"/>
+        </w:rPr>
+        <w:t>Matcher.group</w:t>
+      </w:r>
+      <w:proofErr w:type="spellEnd"/>
+      <w:r>
+        <w:rPr>
+          <w:b w:val="0"/>
+          <w:bCs w:val="0"/>
+          <w:i w:val="1"/>
+          <w:iCs w:val="1"/>
+        </w:rPr>
+        <w:t>()</w:t>
+      </w:r>
+      <w:r>
+        <w:rPr>
+          <w:b w:val="0"/>
+          <w:bCs w:val="0"/>
+          <w:i w:val="0"/>
+          <w:iCs w:val="0"/>
+        </w:rPr>
+        <w:t xml:space="preserve"> for this.</w:t>
+      </w:r>
+    </w:p>
+    <w:p>
+      <w:pPr>
+        <w:pStyle w:val="CGeneralText"/>
+        <w:numPr>
+          <w:ilvl w:val="0"/>
+          <w:numId w:val="22"/>
+        </w:numPr>
+        <w:rPr>
+          <w:rFonts w:ascii="Calibri" w:hAnsi="Calibri" w:eastAsia="Calibri" w:cs="Calibri" w:asciiTheme="minorAscii" w:hAnsiTheme="minorAscii" w:eastAsiaTheme="minorAscii" w:cstheme="minorAscii"/>
+          <w:sz w:val="24"/>
+          <w:szCs w:val="24"/>
+        </w:rPr>
+      </w:pPr>
     </w:p>
     <w:p>
       <w:pPr>

</xml_diff>

<commit_message>
Wrote basic server and client code as seperate modules.
</commit_message>
<xml_diff>
--- a/notes/Notes.docx
+++ b/notes/Notes.docx
@@ -26543,8 +26543,306 @@
       <w:r>
         <w:t>, it’s IP address is always ‘127.0.0.1’.</w:t>
       </w:r>
+    </w:p>
+    <w:p>
+      <w:pPr>
+        <w:pStyle w:val="CGeneralText"/>
+        <w:numPr>
+          <w:ilvl w:val="0"/>
+          <w:numId w:val="22"/>
+        </w:numPr>
+      </w:pPr>
+      <w:r>
+        <w:t>A s</w:t>
+      </w:r>
+      <w:r>
+        <w:rPr>
+          <w:b/>
+        </w:rPr>
+        <w:t xml:space="preserve">erver </w:t>
+      </w:r>
+      <w:r>
+        <w:t xml:space="preserve">contains resources. </w:t>
+      </w:r>
+      <w:r>
+        <w:rPr>
+          <w:b/>
+        </w:rPr>
+        <w:t>Clients</w:t>
+      </w:r>
+      <w:r>
+        <w:t xml:space="preserve"> connect to a server to access these resources. Client-server is a common networking relationship, e.g. a browser is a client that connects to a server to download data.</w:t>
+      </w:r>
+    </w:p>
+    <w:p>
+      <w:pPr>
+        <w:pStyle w:val="CGeneralText"/>
+        <w:numPr>
+          <w:ilvl w:val="0"/>
+          <w:numId w:val="22"/>
+        </w:numPr>
+      </w:pPr>
+      <w:r>
+        <w:t xml:space="preserve">A </w:t>
+      </w:r>
+      <w:r>
+        <w:rPr>
+          <w:b/>
+        </w:rPr>
+        <w:t>transport protocol</w:t>
+      </w:r>
+      <w:r>
+        <w:t xml:space="preserve"> allows computers on a network to communicate, e.g. </w:t>
+      </w:r>
+      <w:r>
+        <w:rPr>
+          <w:b/>
+        </w:rPr>
+        <w:t>T</w:t>
+      </w:r>
+      <w:r>
+        <w:rPr>
+          <w:b/>
+        </w:rPr>
+        <w:t>C</w:t>
+      </w:r>
+      <w:r>
+        <w:rPr>
+          <w:b/>
+        </w:rPr>
+        <w:t>P</w:t>
+      </w:r>
+      <w:r>
+        <w:t xml:space="preserve"> and </w:t>
+      </w:r>
+      <w:r>
+        <w:rPr>
+          <w:b/>
+        </w:rPr>
+        <w:t>UDP</w:t>
+      </w:r>
+      <w:r>
+        <w:t>.</w:t>
+      </w:r>
+    </w:p>
+    <w:p>
+      <w:pPr>
+        <w:pStyle w:val="CGeneralText"/>
+        <w:numPr>
+          <w:ilvl w:val="0"/>
+          <w:numId w:val="22"/>
+        </w:numPr>
+      </w:pPr>
+      <w:r>
+        <w:t xml:space="preserve">An </w:t>
+      </w:r>
+      <w:r>
+        <w:rPr>
+          <w:b/>
+        </w:rPr>
+        <w:t>IP address</w:t>
+      </w:r>
+      <w:r>
+        <w:t xml:space="preserve"> gets data to specific computer on the network, while a </w:t>
+      </w:r>
+      <w:r>
+        <w:rPr>
+          <w:b/>
+        </w:rPr>
+        <w:t>port</w:t>
+      </w:r>
+      <w:r>
+        <w:t xml:space="preserve"> gets data to a specific application within the computer.</w:t>
+      </w:r>
+    </w:p>
+    <w:p>
+      <w:pPr>
+        <w:pStyle w:val="CGeneralText"/>
+        <w:numPr>
+          <w:ilvl w:val="0"/>
+          <w:numId w:val="22"/>
+        </w:numPr>
+      </w:pPr>
+      <w:r>
+        <w:t>IP addresses have two common formats: IPv4 (</w:t>
+      </w:r>
+      <w:proofErr w:type="spellStart"/>
+      <w:r>
+        <w:t>x.x.x.x</w:t>
+      </w:r>
+      <w:proofErr w:type="spellEnd"/>
+      <w:r>
+        <w:t>), and IPv6 (</w:t>
+      </w:r>
+      <w:proofErr w:type="spellStart"/>
+      <w:r>
+        <w:t>x:x:x:x:x:x:x:x</w:t>
+      </w:r>
+      <w:proofErr w:type="spellEnd"/>
+      <w:r>
+        <w:t>).</w:t>
+      </w:r>
+    </w:p>
+    <w:p>
+      <w:pPr>
+        <w:pStyle w:val="CGeneralText"/>
+        <w:numPr>
+          <w:ilvl w:val="0"/>
+          <w:numId w:val="22"/>
+        </w:numPr>
+      </w:pPr>
+      <w:r>
+        <w:t>TCP confirms that data was received by the target, UDP doesn’t do this. This makes UDP ideal for speed, and TCP ideal for reliability.</w:t>
+      </w:r>
+    </w:p>
+    <w:p>
+      <w:pPr>
+        <w:pStyle w:val="CGeneralText"/>
+        <w:numPr>
+          <w:ilvl w:val="0"/>
+          <w:numId w:val="22"/>
+        </w:numPr>
+      </w:pPr>
+      <w:r>
+        <w:t xml:space="preserve">A </w:t>
+      </w:r>
+      <w:r>
+        <w:rPr>
+          <w:b/>
+        </w:rPr>
+        <w:t>socket</w:t>
+      </w:r>
+      <w:r>
+        <w:t xml:space="preserve"> represents one end-point in a network</w:t>
+      </w:r>
+      <w:r>
+        <w:t xml:space="preserve"> connection, e.g. server and client both have a socket.</w:t>
+      </w:r>
+    </w:p>
+    <w:p>
+      <w:pPr>
+        <w:pStyle w:val="CGeneralText"/>
+      </w:pPr>
+    </w:p>
+    <w:p>
+      <w:pPr>
+        <w:pStyle w:val="CGeneralText"/>
+        <w:numPr>
+          <w:ilvl w:val="0"/>
+          <w:numId w:val="31"/>
+        </w:numPr>
+      </w:pPr>
+      <w:r>
+        <w:lastRenderedPageBreak/>
+        <w:t xml:space="preserve">The server must be listening for a connection first. </w:t>
+      </w:r>
+      <w:r>
+        <w:t>Create instance of</w:t>
+      </w:r>
+      <w:r>
+        <w:rPr>
+          <w:i/>
+        </w:rPr>
+        <w:t xml:space="preserve"> </w:t>
+      </w:r>
+      <w:proofErr w:type="spellStart"/>
+      <w:r>
+        <w:rPr>
+          <w:i/>
+        </w:rPr>
+        <w:t>ServerSocket</w:t>
+      </w:r>
+      <w:proofErr w:type="spellEnd"/>
+      <w:r>
+        <w:t xml:space="preserve"> </w:t>
+      </w:r>
+      <w:r>
+        <w:t xml:space="preserve">on the server </w:t>
+      </w:r>
+      <w:r>
+        <w:t>to create a server socket. The port number can be between 0 and 65,535, but you can’t use a reserved port number, or a port number that’s already in use.</w:t>
+      </w:r>
+      <w:r>
+        <w:t xml:space="preserve"> Call </w:t>
+      </w:r>
+      <w:proofErr w:type="spellStart"/>
+      <w:r>
+        <w:rPr>
+          <w:i/>
+        </w:rPr>
+        <w:t>srvSocket.accept</w:t>
+      </w:r>
+      <w:proofErr w:type="spellEnd"/>
+      <w:r>
+        <w:rPr>
+          <w:i/>
+        </w:rPr>
+        <w:t>()</w:t>
+      </w:r>
+      <w:r>
+        <w:t xml:space="preserve"> to wait for a connection. The thread will block until then.</w:t>
+      </w:r>
+    </w:p>
+    <w:p>
+      <w:pPr>
+        <w:pStyle w:val="CGeneralText"/>
+        <w:numPr>
+          <w:ilvl w:val="0"/>
+          <w:numId w:val="31"/>
+        </w:numPr>
+      </w:pPr>
+      <w:r>
+        <w:t xml:space="preserve">Once server is listening, client can connect. </w:t>
+      </w:r>
       <w:bookmarkStart w:id="0" w:name="_GoBack"/>
       <w:bookmarkEnd w:id="0"/>
+      <w:r>
+        <w:t>C</w:t>
+      </w:r>
+      <w:r>
+        <w:t xml:space="preserve">reate instance of </w:t>
+      </w:r>
+      <w:r>
+        <w:rPr>
+          <w:i/>
+        </w:rPr>
+        <w:t xml:space="preserve">Socket </w:t>
+      </w:r>
+      <w:r>
+        <w:t>on the client to create a client socket. The IP address and port number must match that of the server. The IP can be the loopback address (“localhost”/”127.0.01”), the LAN address (“192.x.x.x”), or Internet address (“</w:t>
+      </w:r>
+      <w:proofErr w:type="spellStart"/>
+      <w:r>
+        <w:t>x.x.x.x</w:t>
+      </w:r>
+      <w:proofErr w:type="spellEnd"/>
+      <w:r>
+        <w:t>”);</w:t>
+      </w:r>
+    </w:p>
+    <w:p>
+      <w:pPr>
+        <w:pStyle w:val="CGeneralText"/>
+      </w:pPr>
+    </w:p>
+    <w:p>
+      <w:pPr>
+        <w:pStyle w:val="CGeneralText"/>
+        <w:rPr>
+          <w:b/>
+        </w:rPr>
+      </w:pPr>
+      <w:r>
+        <w:rPr>
+          <w:b/>
+        </w:rPr>
+        <w:t>Section 22: Java 9 module system</w:t>
+      </w:r>
+    </w:p>
+    <w:p>
+      <w:pPr>
+        <w:pStyle w:val="CGeneralText"/>
+      </w:pPr>
     </w:p>
     <w:p>
       <w:pPr>
@@ -26555,129 +26853,6 @@
         </w:numPr>
       </w:pPr>
       <w:r>
-        <w:t>A s</w:t>
-      </w:r>
-      <w:r>
-        <w:rPr>
-          <w:b/>
-        </w:rPr>
-        <w:t xml:space="preserve">erver </w:t>
-      </w:r>
-      <w:r>
-        <w:t xml:space="preserve">contains resources. </w:t>
-      </w:r>
-      <w:r>
-        <w:rPr>
-          <w:b/>
-        </w:rPr>
-        <w:t>Clients</w:t>
-      </w:r>
-      <w:r>
-        <w:t xml:space="preserve"> connect to a server to access these resources. Client-server is a common networking relationship, e.g. a browser is a client that connects to a server to download data.</w:t>
-      </w:r>
-    </w:p>
-    <w:p>
-      <w:pPr>
-        <w:pStyle w:val="CGeneralText"/>
-        <w:numPr>
-          <w:ilvl w:val="0"/>
-          <w:numId w:val="22"/>
-        </w:numPr>
-      </w:pPr>
-      <w:r>
-        <w:t xml:space="preserve">A </w:t>
-      </w:r>
-      <w:r>
-        <w:rPr>
-          <w:b/>
-        </w:rPr>
-        <w:t>transport protocol</w:t>
-      </w:r>
-      <w:r>
-        <w:t xml:space="preserve"> allows computers on a network to communicate, e.g. </w:t>
-      </w:r>
-      <w:r>
-        <w:rPr>
-          <w:b/>
-        </w:rPr>
-        <w:t>TDP</w:t>
-      </w:r>
-      <w:r>
-        <w:t xml:space="preserve"> and </w:t>
-      </w:r>
-      <w:r>
-        <w:rPr>
-          <w:b/>
-        </w:rPr>
-        <w:t>UDP</w:t>
-      </w:r>
-      <w:r>
-        <w:t>.</w:t>
-      </w:r>
-    </w:p>
-    <w:p>
-      <w:pPr>
-        <w:pStyle w:val="CGeneralText"/>
-        <w:numPr>
-          <w:ilvl w:val="0"/>
-          <w:numId w:val="22"/>
-        </w:numPr>
-      </w:pPr>
-      <w:r>
-        <w:t xml:space="preserve">An </w:t>
-      </w:r>
-      <w:r>
-        <w:rPr>
-          <w:b/>
-        </w:rPr>
-        <w:t>IP address</w:t>
-      </w:r>
-      <w:r>
-        <w:t xml:space="preserve"> gets data to specific computer on the network, while a </w:t>
-      </w:r>
-      <w:r>
-        <w:rPr>
-          <w:b/>
-        </w:rPr>
-        <w:t>port</w:t>
-      </w:r>
-      <w:r>
-        <w:t xml:space="preserve"> gets data to a specific application within the computer.</w:t>
-      </w:r>
-    </w:p>
-    <w:p>
-      <w:pPr>
-        <w:pStyle w:val="CGeneralText"/>
-      </w:pPr>
-    </w:p>
-    <w:p>
-      <w:pPr>
-        <w:pStyle w:val="CGeneralText"/>
-        <w:rPr>
-          <w:b/>
-        </w:rPr>
-      </w:pPr>
-      <w:r>
-        <w:rPr>
-          <w:b/>
-        </w:rPr>
-        <w:t>Section 22: Java 9 module system</w:t>
-      </w:r>
-    </w:p>
-    <w:p>
-      <w:pPr>
-        <w:pStyle w:val="CGeneralText"/>
-      </w:pPr>
-    </w:p>
-    <w:p>
-      <w:pPr>
-        <w:pStyle w:val="CGeneralText"/>
-        <w:numPr>
-          <w:ilvl w:val="0"/>
-          <w:numId w:val="22"/>
-        </w:numPr>
-      </w:pPr>
-      <w:r>
         <w:t>&gt;</w:t>
       </w:r>
     </w:p>
@@ -26697,7 +26872,6 @@
         <w:rPr>
           <w:b/>
         </w:rPr>
-        <w:lastRenderedPageBreak/>
         <w:t>Section 23: Migrating Java projects to Java 9</w:t>
       </w:r>
     </w:p>
@@ -28173,16 +28347,16 @@
     </w:lvl>
   </w:abstractNum>
   <w:abstractNum w:abstractNumId="12" w15:restartNumberingAfterBreak="0">
-    <w:nsid w:val="43D62974"/>
+    <w:nsid w:val="43991038"/>
     <w:multiLevelType w:val="hybridMultilevel"/>
-    <w:tmpl w:val="EFC0509A"/>
+    <w:tmpl w:val="F3CA372A"/>
     <w:lvl w:ilvl="0" w:tplc="08090001">
       <w:start w:val="1"/>
       <w:numFmt w:val="bullet"/>
       <w:lvlText w:val=""/>
       <w:lvlJc w:val="left"/>
       <w:pPr>
-        <w:ind w:left="1440" w:hanging="360"/>
+        <w:ind w:left="360" w:hanging="360"/>
       </w:pPr>
       <w:rPr>
         <w:rFonts w:ascii="Symbol" w:hAnsi="Symbol" w:hint="default"/>
@@ -28194,7 +28368,7 @@
       <w:lvlText w:val="o"/>
       <w:lvlJc w:val="left"/>
       <w:pPr>
-        <w:ind w:left="2160" w:hanging="360"/>
+        <w:ind w:left="1080" w:hanging="360"/>
       </w:pPr>
       <w:rPr>
         <w:rFonts w:ascii="Courier New" w:hAnsi="Courier New" w:cs="Courier New" w:hint="default"/>
@@ -28206,7 +28380,7 @@
       <w:lvlText w:val=""/>
       <w:lvlJc w:val="left"/>
       <w:pPr>
-        <w:ind w:left="2880" w:hanging="360"/>
+        <w:ind w:left="1800" w:hanging="360"/>
       </w:pPr>
       <w:rPr>
         <w:rFonts w:ascii="Wingdings" w:hAnsi="Wingdings" w:hint="default"/>
@@ -28218,7 +28392,7 @@
       <w:lvlText w:val=""/>
       <w:lvlJc w:val="left"/>
       <w:pPr>
-        <w:ind w:left="3600" w:hanging="360"/>
+        <w:ind w:left="2520" w:hanging="360"/>
       </w:pPr>
       <w:rPr>
         <w:rFonts w:ascii="Symbol" w:hAnsi="Symbol" w:hint="default"/>
@@ -28230,7 +28404,7 @@
       <w:lvlText w:val="o"/>
       <w:lvlJc w:val="left"/>
       <w:pPr>
-        <w:ind w:left="4320" w:hanging="360"/>
+        <w:ind w:left="3240" w:hanging="360"/>
       </w:pPr>
       <w:rPr>
         <w:rFonts w:ascii="Courier New" w:hAnsi="Courier New" w:cs="Courier New" w:hint="default"/>
@@ -28242,7 +28416,7 @@
       <w:lvlText w:val=""/>
       <w:lvlJc w:val="left"/>
       <w:pPr>
-        <w:ind w:left="5040" w:hanging="360"/>
+        <w:ind w:left="3960" w:hanging="360"/>
       </w:pPr>
       <w:rPr>
         <w:rFonts w:ascii="Wingdings" w:hAnsi="Wingdings" w:hint="default"/>
@@ -28254,7 +28428,7 @@
       <w:lvlText w:val=""/>
       <w:lvlJc w:val="left"/>
       <w:pPr>
-        <w:ind w:left="5760" w:hanging="360"/>
+        <w:ind w:left="4680" w:hanging="360"/>
       </w:pPr>
       <w:rPr>
         <w:rFonts w:ascii="Symbol" w:hAnsi="Symbol" w:hint="default"/>
@@ -28266,7 +28440,7 @@
       <w:lvlText w:val="o"/>
       <w:lvlJc w:val="left"/>
       <w:pPr>
-        <w:ind w:left="6480" w:hanging="360"/>
+        <w:ind w:left="5400" w:hanging="360"/>
       </w:pPr>
       <w:rPr>
         <w:rFonts w:ascii="Courier New" w:hAnsi="Courier New" w:cs="Courier New" w:hint="default"/>
@@ -28278,7 +28452,7 @@
       <w:lvlText w:val=""/>
       <w:lvlJc w:val="left"/>
       <w:pPr>
-        <w:ind w:left="7200" w:hanging="360"/>
+        <w:ind w:left="6120" w:hanging="360"/>
       </w:pPr>
       <w:rPr>
         <w:rFonts w:ascii="Wingdings" w:hAnsi="Wingdings" w:hint="default"/>
@@ -28286,16 +28460,16 @@
     </w:lvl>
   </w:abstractNum>
   <w:abstractNum w:abstractNumId="13" w15:restartNumberingAfterBreak="0">
-    <w:nsid w:val="448E3BC3"/>
+    <w:nsid w:val="43D62974"/>
     <w:multiLevelType w:val="hybridMultilevel"/>
-    <w:tmpl w:val="AF8AE59E"/>
+    <w:tmpl w:val="EFC0509A"/>
     <w:lvl w:ilvl="0" w:tplc="08090001">
       <w:start w:val="1"/>
       <w:numFmt w:val="bullet"/>
       <w:lvlText w:val=""/>
       <w:lvlJc w:val="left"/>
       <w:pPr>
-        <w:ind w:left="360" w:hanging="360"/>
+        <w:ind w:left="1440" w:hanging="360"/>
       </w:pPr>
       <w:rPr>
         <w:rFonts w:ascii="Symbol" w:hAnsi="Symbol" w:hint="default"/>
@@ -28307,7 +28481,7 @@
       <w:lvlText w:val="o"/>
       <w:lvlJc w:val="left"/>
       <w:pPr>
-        <w:ind w:left="1080" w:hanging="360"/>
+        <w:ind w:left="2160" w:hanging="360"/>
       </w:pPr>
       <w:rPr>
         <w:rFonts w:ascii="Courier New" w:hAnsi="Courier New" w:cs="Courier New" w:hint="default"/>
@@ -28319,7 +28493,7 @@
       <w:lvlText w:val=""/>
       <w:lvlJc w:val="left"/>
       <w:pPr>
-        <w:ind w:left="1800" w:hanging="360"/>
+        <w:ind w:left="2880" w:hanging="360"/>
       </w:pPr>
       <w:rPr>
         <w:rFonts w:ascii="Wingdings" w:hAnsi="Wingdings" w:hint="default"/>
@@ -28331,7 +28505,7 @@
       <w:lvlText w:val=""/>
       <w:lvlJc w:val="left"/>
       <w:pPr>
-        <w:ind w:left="2520" w:hanging="360"/>
+        <w:ind w:left="3600" w:hanging="360"/>
       </w:pPr>
       <w:rPr>
         <w:rFonts w:ascii="Symbol" w:hAnsi="Symbol" w:hint="default"/>
@@ -28343,7 +28517,7 @@
       <w:lvlText w:val="o"/>
       <w:lvlJc w:val="left"/>
       <w:pPr>
-        <w:ind w:left="3240" w:hanging="360"/>
+        <w:ind w:left="4320" w:hanging="360"/>
       </w:pPr>
       <w:rPr>
         <w:rFonts w:ascii="Courier New" w:hAnsi="Courier New" w:cs="Courier New" w:hint="default"/>
@@ -28355,7 +28529,7 @@
       <w:lvlText w:val=""/>
       <w:lvlJc w:val="left"/>
       <w:pPr>
-        <w:ind w:left="3960" w:hanging="360"/>
+        <w:ind w:left="5040" w:hanging="360"/>
       </w:pPr>
       <w:rPr>
         <w:rFonts w:ascii="Wingdings" w:hAnsi="Wingdings" w:hint="default"/>
@@ -28367,7 +28541,7 @@
       <w:lvlText w:val=""/>
       <w:lvlJc w:val="left"/>
       <w:pPr>
-        <w:ind w:left="4680" w:hanging="360"/>
+        <w:ind w:left="5760" w:hanging="360"/>
       </w:pPr>
       <w:rPr>
         <w:rFonts w:ascii="Symbol" w:hAnsi="Symbol" w:hint="default"/>
@@ -28379,7 +28553,7 @@
       <w:lvlText w:val="o"/>
       <w:lvlJc w:val="left"/>
       <w:pPr>
-        <w:ind w:left="5400" w:hanging="360"/>
+        <w:ind w:left="6480" w:hanging="360"/>
       </w:pPr>
       <w:rPr>
         <w:rFonts w:ascii="Courier New" w:hAnsi="Courier New" w:cs="Courier New" w:hint="default"/>
@@ -28391,7 +28565,7 @@
       <w:lvlText w:val=""/>
       <w:lvlJc w:val="left"/>
       <w:pPr>
-        <w:ind w:left="6120" w:hanging="360"/>
+        <w:ind w:left="7200" w:hanging="360"/>
       </w:pPr>
       <w:rPr>
         <w:rFonts w:ascii="Wingdings" w:hAnsi="Wingdings" w:hint="default"/>
@@ -28399,9 +28573,9 @@
     </w:lvl>
   </w:abstractNum>
   <w:abstractNum w:abstractNumId="14" w15:restartNumberingAfterBreak="0">
-    <w:nsid w:val="484670DC"/>
+    <w:nsid w:val="448E3BC3"/>
     <w:multiLevelType w:val="hybridMultilevel"/>
-    <w:tmpl w:val="DAFCB1BA"/>
+    <w:tmpl w:val="AF8AE59E"/>
     <w:lvl w:ilvl="0" w:tplc="08090001">
       <w:start w:val="1"/>
       <w:numFmt w:val="bullet"/>
@@ -28512,16 +28686,16 @@
     </w:lvl>
   </w:abstractNum>
   <w:abstractNum w:abstractNumId="15" w15:restartNumberingAfterBreak="0">
-    <w:nsid w:val="4A334B1C"/>
+    <w:nsid w:val="484670DC"/>
     <w:multiLevelType w:val="hybridMultilevel"/>
-    <w:tmpl w:val="544EA2C0"/>
+    <w:tmpl w:val="DAFCB1BA"/>
     <w:lvl w:ilvl="0" w:tplc="08090001">
       <w:start w:val="1"/>
       <w:numFmt w:val="bullet"/>
       <w:lvlText w:val=""/>
       <w:lvlJc w:val="left"/>
       <w:pPr>
-        <w:ind w:left="1080" w:hanging="360"/>
+        <w:ind w:left="360" w:hanging="360"/>
       </w:pPr>
       <w:rPr>
         <w:rFonts w:ascii="Symbol" w:hAnsi="Symbol" w:hint="default"/>
@@ -28533,7 +28707,7 @@
       <w:lvlText w:val="o"/>
       <w:lvlJc w:val="left"/>
       <w:pPr>
-        <w:ind w:left="1800" w:hanging="360"/>
+        <w:ind w:left="1080" w:hanging="360"/>
       </w:pPr>
       <w:rPr>
         <w:rFonts w:ascii="Courier New" w:hAnsi="Courier New" w:cs="Courier New" w:hint="default"/>
@@ -28545,7 +28719,7 @@
       <w:lvlText w:val=""/>
       <w:lvlJc w:val="left"/>
       <w:pPr>
-        <w:ind w:left="2520" w:hanging="360"/>
+        <w:ind w:left="1800" w:hanging="360"/>
       </w:pPr>
       <w:rPr>
         <w:rFonts w:ascii="Wingdings" w:hAnsi="Wingdings" w:hint="default"/>
@@ -28557,7 +28731,7 @@
       <w:lvlText w:val=""/>
       <w:lvlJc w:val="left"/>
       <w:pPr>
-        <w:ind w:left="3240" w:hanging="360"/>
+        <w:ind w:left="2520" w:hanging="360"/>
       </w:pPr>
       <w:rPr>
         <w:rFonts w:ascii="Symbol" w:hAnsi="Symbol" w:hint="default"/>
@@ -28569,7 +28743,7 @@
       <w:lvlText w:val="o"/>
       <w:lvlJc w:val="left"/>
       <w:pPr>
-        <w:ind w:left="3960" w:hanging="360"/>
+        <w:ind w:left="3240" w:hanging="360"/>
       </w:pPr>
       <w:rPr>
         <w:rFonts w:ascii="Courier New" w:hAnsi="Courier New" w:cs="Courier New" w:hint="default"/>
@@ -28581,7 +28755,7 @@
       <w:lvlText w:val=""/>
       <w:lvlJc w:val="left"/>
       <w:pPr>
-        <w:ind w:left="4680" w:hanging="360"/>
+        <w:ind w:left="3960" w:hanging="360"/>
       </w:pPr>
       <w:rPr>
         <w:rFonts w:ascii="Wingdings" w:hAnsi="Wingdings" w:hint="default"/>
@@ -28593,7 +28767,7 @@
       <w:lvlText w:val=""/>
       <w:lvlJc w:val="left"/>
       <w:pPr>
-        <w:ind w:left="5400" w:hanging="360"/>
+        <w:ind w:left="4680" w:hanging="360"/>
       </w:pPr>
       <w:rPr>
         <w:rFonts w:ascii="Symbol" w:hAnsi="Symbol" w:hint="default"/>
@@ -28605,7 +28779,7 @@
       <w:lvlText w:val="o"/>
       <w:lvlJc w:val="left"/>
       <w:pPr>
-        <w:ind w:left="6120" w:hanging="360"/>
+        <w:ind w:left="5400" w:hanging="360"/>
       </w:pPr>
       <w:rPr>
         <w:rFonts w:ascii="Courier New" w:hAnsi="Courier New" w:cs="Courier New" w:hint="default"/>
@@ -28617,7 +28791,7 @@
       <w:lvlText w:val=""/>
       <w:lvlJc w:val="left"/>
       <w:pPr>
-        <w:ind w:left="6840" w:hanging="360"/>
+        <w:ind w:left="6120" w:hanging="360"/>
       </w:pPr>
       <w:rPr>
         <w:rFonts w:ascii="Wingdings" w:hAnsi="Wingdings" w:hint="default"/>
@@ -28625,16 +28799,16 @@
     </w:lvl>
   </w:abstractNum>
   <w:abstractNum w:abstractNumId="16" w15:restartNumberingAfterBreak="0">
-    <w:nsid w:val="4EA71B65"/>
+    <w:nsid w:val="4A334B1C"/>
     <w:multiLevelType w:val="hybridMultilevel"/>
-    <w:tmpl w:val="0BBC7BE4"/>
+    <w:tmpl w:val="544EA2C0"/>
     <w:lvl w:ilvl="0" w:tplc="08090001">
       <w:start w:val="1"/>
       <w:numFmt w:val="bullet"/>
       <w:lvlText w:val=""/>
       <w:lvlJc w:val="left"/>
       <w:pPr>
-        <w:ind w:left="360" w:hanging="360"/>
+        <w:ind w:left="1080" w:hanging="360"/>
       </w:pPr>
       <w:rPr>
         <w:rFonts w:ascii="Symbol" w:hAnsi="Symbol" w:hint="default"/>
@@ -28646,7 +28820,7 @@
       <w:lvlText w:val="o"/>
       <w:lvlJc w:val="left"/>
       <w:pPr>
-        <w:ind w:left="1080" w:hanging="360"/>
+        <w:ind w:left="1800" w:hanging="360"/>
       </w:pPr>
       <w:rPr>
         <w:rFonts w:ascii="Courier New" w:hAnsi="Courier New" w:cs="Courier New" w:hint="default"/>
@@ -28658,7 +28832,7 @@
       <w:lvlText w:val=""/>
       <w:lvlJc w:val="left"/>
       <w:pPr>
-        <w:ind w:left="1800" w:hanging="360"/>
+        <w:ind w:left="2520" w:hanging="360"/>
       </w:pPr>
       <w:rPr>
         <w:rFonts w:ascii="Wingdings" w:hAnsi="Wingdings" w:hint="default"/>
@@ -28670,7 +28844,7 @@
       <w:lvlText w:val=""/>
       <w:lvlJc w:val="left"/>
       <w:pPr>
-        <w:ind w:left="2520" w:hanging="360"/>
+        <w:ind w:left="3240" w:hanging="360"/>
       </w:pPr>
       <w:rPr>
         <w:rFonts w:ascii="Symbol" w:hAnsi="Symbol" w:hint="default"/>
@@ -28682,7 +28856,7 @@
       <w:lvlText w:val="o"/>
       <w:lvlJc w:val="left"/>
       <w:pPr>
-        <w:ind w:left="3240" w:hanging="360"/>
+        <w:ind w:left="3960" w:hanging="360"/>
       </w:pPr>
       <w:rPr>
         <w:rFonts w:ascii="Courier New" w:hAnsi="Courier New" w:cs="Courier New" w:hint="default"/>
@@ -28694,7 +28868,7 @@
       <w:lvlText w:val=""/>
       <w:lvlJc w:val="left"/>
       <w:pPr>
-        <w:ind w:left="3960" w:hanging="360"/>
+        <w:ind w:left="4680" w:hanging="360"/>
       </w:pPr>
       <w:rPr>
         <w:rFonts w:ascii="Wingdings" w:hAnsi="Wingdings" w:hint="default"/>
@@ -28706,7 +28880,7 @@
       <w:lvlText w:val=""/>
       <w:lvlJc w:val="left"/>
       <w:pPr>
-        <w:ind w:left="4680" w:hanging="360"/>
+        <w:ind w:left="5400" w:hanging="360"/>
       </w:pPr>
       <w:rPr>
         <w:rFonts w:ascii="Symbol" w:hAnsi="Symbol" w:hint="default"/>
@@ -28718,7 +28892,7 @@
       <w:lvlText w:val="o"/>
       <w:lvlJc w:val="left"/>
       <w:pPr>
-        <w:ind w:left="5400" w:hanging="360"/>
+        <w:ind w:left="6120" w:hanging="360"/>
       </w:pPr>
       <w:rPr>
         <w:rFonts w:ascii="Courier New" w:hAnsi="Courier New" w:cs="Courier New" w:hint="default"/>
@@ -28730,7 +28904,7 @@
       <w:lvlText w:val=""/>
       <w:lvlJc w:val="left"/>
       <w:pPr>
-        <w:ind w:left="6120" w:hanging="360"/>
+        <w:ind w:left="6840" w:hanging="360"/>
       </w:pPr>
       <w:rPr>
         <w:rFonts w:ascii="Wingdings" w:hAnsi="Wingdings" w:hint="default"/>
@@ -28738,9 +28912,9 @@
     </w:lvl>
   </w:abstractNum>
   <w:abstractNum w:abstractNumId="17" w15:restartNumberingAfterBreak="0">
-    <w:nsid w:val="51737483"/>
+    <w:nsid w:val="4EA71B65"/>
     <w:multiLevelType w:val="hybridMultilevel"/>
-    <w:tmpl w:val="61F0AA9C"/>
+    <w:tmpl w:val="0BBC7BE4"/>
     <w:lvl w:ilvl="0" w:tplc="08090001">
       <w:start w:val="1"/>
       <w:numFmt w:val="bullet"/>
@@ -28851,16 +29025,16 @@
     </w:lvl>
   </w:abstractNum>
   <w:abstractNum w:abstractNumId="18" w15:restartNumberingAfterBreak="0">
-    <w:nsid w:val="56304476"/>
+    <w:nsid w:val="51737483"/>
     <w:multiLevelType w:val="hybridMultilevel"/>
-    <w:tmpl w:val="25C2DA0C"/>
+    <w:tmpl w:val="61F0AA9C"/>
     <w:lvl w:ilvl="0" w:tplc="08090001">
       <w:start w:val="1"/>
       <w:numFmt w:val="bullet"/>
       <w:lvlText w:val=""/>
       <w:lvlJc w:val="left"/>
       <w:pPr>
-        <w:ind w:left="644" w:hanging="360"/>
+        <w:ind w:left="360" w:hanging="360"/>
       </w:pPr>
       <w:rPr>
         <w:rFonts w:ascii="Symbol" w:hAnsi="Symbol" w:hint="default"/>
@@ -28872,7 +29046,7 @@
       <w:lvlText w:val="o"/>
       <w:lvlJc w:val="left"/>
       <w:pPr>
-        <w:ind w:left="1364" w:hanging="360"/>
+        <w:ind w:left="1080" w:hanging="360"/>
       </w:pPr>
       <w:rPr>
         <w:rFonts w:ascii="Courier New" w:hAnsi="Courier New" w:cs="Courier New" w:hint="default"/>
@@ -28884,7 +29058,7 @@
       <w:lvlText w:val=""/>
       <w:lvlJc w:val="left"/>
       <w:pPr>
-        <w:ind w:left="2084" w:hanging="360"/>
+        <w:ind w:left="1800" w:hanging="360"/>
       </w:pPr>
       <w:rPr>
         <w:rFonts w:ascii="Wingdings" w:hAnsi="Wingdings" w:hint="default"/>
@@ -28896,7 +29070,7 @@
       <w:lvlText w:val=""/>
       <w:lvlJc w:val="left"/>
       <w:pPr>
-        <w:ind w:left="2804" w:hanging="360"/>
+        <w:ind w:left="2520" w:hanging="360"/>
       </w:pPr>
       <w:rPr>
         <w:rFonts w:ascii="Symbol" w:hAnsi="Symbol" w:hint="default"/>
@@ -28908,7 +29082,7 @@
       <w:lvlText w:val="o"/>
       <w:lvlJc w:val="left"/>
       <w:pPr>
-        <w:ind w:left="3524" w:hanging="360"/>
+        <w:ind w:left="3240" w:hanging="360"/>
       </w:pPr>
       <w:rPr>
         <w:rFonts w:ascii="Courier New" w:hAnsi="Courier New" w:cs="Courier New" w:hint="default"/>
@@ -28920,7 +29094,7 @@
       <w:lvlText w:val=""/>
       <w:lvlJc w:val="left"/>
       <w:pPr>
-        <w:ind w:left="4244" w:hanging="360"/>
+        <w:ind w:left="3960" w:hanging="360"/>
       </w:pPr>
       <w:rPr>
         <w:rFonts w:ascii="Wingdings" w:hAnsi="Wingdings" w:hint="default"/>
@@ -28932,7 +29106,7 @@
       <w:lvlText w:val=""/>
       <w:lvlJc w:val="left"/>
       <w:pPr>
-        <w:ind w:left="4964" w:hanging="360"/>
+        <w:ind w:left="4680" w:hanging="360"/>
       </w:pPr>
       <w:rPr>
         <w:rFonts w:ascii="Symbol" w:hAnsi="Symbol" w:hint="default"/>
@@ -28944,7 +29118,7 @@
       <w:lvlText w:val="o"/>
       <w:lvlJc w:val="left"/>
       <w:pPr>
-        <w:ind w:left="5684" w:hanging="360"/>
+        <w:ind w:left="5400" w:hanging="360"/>
       </w:pPr>
       <w:rPr>
         <w:rFonts w:ascii="Courier New" w:hAnsi="Courier New" w:cs="Courier New" w:hint="default"/>
@@ -28956,7 +29130,7 @@
       <w:lvlText w:val=""/>
       <w:lvlJc w:val="left"/>
       <w:pPr>
-        <w:ind w:left="6404" w:hanging="360"/>
+        <w:ind w:left="6120" w:hanging="360"/>
       </w:pPr>
       <w:rPr>
         <w:rFonts w:ascii="Wingdings" w:hAnsi="Wingdings" w:hint="default"/>
@@ -28964,16 +29138,16 @@
     </w:lvl>
   </w:abstractNum>
   <w:abstractNum w:abstractNumId="19" w15:restartNumberingAfterBreak="0">
-    <w:nsid w:val="584800F1"/>
+    <w:nsid w:val="56304476"/>
     <w:multiLevelType w:val="hybridMultilevel"/>
-    <w:tmpl w:val="64BC01C0"/>
+    <w:tmpl w:val="25C2DA0C"/>
     <w:lvl w:ilvl="0" w:tplc="08090001">
       <w:start w:val="1"/>
       <w:numFmt w:val="bullet"/>
       <w:lvlText w:val=""/>
       <w:lvlJc w:val="left"/>
       <w:pPr>
-        <w:ind w:left="720" w:hanging="360"/>
+        <w:ind w:left="644" w:hanging="360"/>
       </w:pPr>
       <w:rPr>
         <w:rFonts w:ascii="Symbol" w:hAnsi="Symbol" w:hint="default"/>
@@ -28985,7 +29159,7 @@
       <w:lvlText w:val="o"/>
       <w:lvlJc w:val="left"/>
       <w:pPr>
-        <w:ind w:left="1440" w:hanging="360"/>
+        <w:ind w:left="1364" w:hanging="360"/>
       </w:pPr>
       <w:rPr>
         <w:rFonts w:ascii="Courier New" w:hAnsi="Courier New" w:cs="Courier New" w:hint="default"/>
@@ -28997,7 +29171,7 @@
       <w:lvlText w:val=""/>
       <w:lvlJc w:val="left"/>
       <w:pPr>
-        <w:ind w:left="2160" w:hanging="360"/>
+        <w:ind w:left="2084" w:hanging="360"/>
       </w:pPr>
       <w:rPr>
         <w:rFonts w:ascii="Wingdings" w:hAnsi="Wingdings" w:hint="default"/>
@@ -29009,7 +29183,7 @@
       <w:lvlText w:val=""/>
       <w:lvlJc w:val="left"/>
       <w:pPr>
-        <w:ind w:left="2880" w:hanging="360"/>
+        <w:ind w:left="2804" w:hanging="360"/>
       </w:pPr>
       <w:rPr>
         <w:rFonts w:ascii="Symbol" w:hAnsi="Symbol" w:hint="default"/>
@@ -29021,7 +29195,7 @@
       <w:lvlText w:val="o"/>
       <w:lvlJc w:val="left"/>
       <w:pPr>
-        <w:ind w:left="3600" w:hanging="360"/>
+        <w:ind w:left="3524" w:hanging="360"/>
       </w:pPr>
       <w:rPr>
         <w:rFonts w:ascii="Courier New" w:hAnsi="Courier New" w:cs="Courier New" w:hint="default"/>
@@ -29033,7 +29207,7 @@
       <w:lvlText w:val=""/>
       <w:lvlJc w:val="left"/>
       <w:pPr>
-        <w:ind w:left="4320" w:hanging="360"/>
+        <w:ind w:left="4244" w:hanging="360"/>
       </w:pPr>
       <w:rPr>
         <w:rFonts w:ascii="Wingdings" w:hAnsi="Wingdings" w:hint="default"/>
@@ -29045,7 +29219,7 @@
       <w:lvlText w:val=""/>
       <w:lvlJc w:val="left"/>
       <w:pPr>
-        <w:ind w:left="5040" w:hanging="360"/>
+        <w:ind w:left="4964" w:hanging="360"/>
       </w:pPr>
       <w:rPr>
         <w:rFonts w:ascii="Symbol" w:hAnsi="Symbol" w:hint="default"/>
@@ -29057,7 +29231,7 @@
       <w:lvlText w:val="o"/>
       <w:lvlJc w:val="left"/>
       <w:pPr>
-        <w:ind w:left="5760" w:hanging="360"/>
+        <w:ind w:left="5684" w:hanging="360"/>
       </w:pPr>
       <w:rPr>
         <w:rFonts w:ascii="Courier New" w:hAnsi="Courier New" w:cs="Courier New" w:hint="default"/>
@@ -29069,7 +29243,7 @@
       <w:lvlText w:val=""/>
       <w:lvlJc w:val="left"/>
       <w:pPr>
-        <w:ind w:left="6480" w:hanging="360"/>
+        <w:ind w:left="6404" w:hanging="360"/>
       </w:pPr>
       <w:rPr>
         <w:rFonts w:ascii="Wingdings" w:hAnsi="Wingdings" w:hint="default"/>
@@ -29077,9 +29251,9 @@
     </w:lvl>
   </w:abstractNum>
   <w:abstractNum w:abstractNumId="20" w15:restartNumberingAfterBreak="0">
-    <w:nsid w:val="5AD27908"/>
+    <w:nsid w:val="584800F1"/>
     <w:multiLevelType w:val="hybridMultilevel"/>
-    <w:tmpl w:val="09B81B82"/>
+    <w:tmpl w:val="64BC01C0"/>
     <w:lvl w:ilvl="0" w:tplc="08090001">
       <w:start w:val="1"/>
       <w:numFmt w:val="bullet"/>
@@ -29190,16 +29364,16 @@
     </w:lvl>
   </w:abstractNum>
   <w:abstractNum w:abstractNumId="21" w15:restartNumberingAfterBreak="0">
-    <w:nsid w:val="5E8142CA"/>
+    <w:nsid w:val="5AD27908"/>
     <w:multiLevelType w:val="hybridMultilevel"/>
-    <w:tmpl w:val="E7BEF8CC"/>
+    <w:tmpl w:val="09B81B82"/>
     <w:lvl w:ilvl="0" w:tplc="08090001">
       <w:start w:val="1"/>
       <w:numFmt w:val="bullet"/>
       <w:lvlText w:val=""/>
       <w:lvlJc w:val="left"/>
       <w:pPr>
-        <w:ind w:left="1440" w:hanging="360"/>
+        <w:ind w:left="720" w:hanging="360"/>
       </w:pPr>
       <w:rPr>
         <w:rFonts w:ascii="Symbol" w:hAnsi="Symbol" w:hint="default"/>
@@ -29211,7 +29385,7 @@
       <w:lvlText w:val="o"/>
       <w:lvlJc w:val="left"/>
       <w:pPr>
-        <w:ind w:left="2160" w:hanging="360"/>
+        <w:ind w:left="1440" w:hanging="360"/>
       </w:pPr>
       <w:rPr>
         <w:rFonts w:ascii="Courier New" w:hAnsi="Courier New" w:cs="Courier New" w:hint="default"/>
@@ -29223,7 +29397,7 @@
       <w:lvlText w:val=""/>
       <w:lvlJc w:val="left"/>
       <w:pPr>
-        <w:ind w:left="2880" w:hanging="360"/>
+        <w:ind w:left="2160" w:hanging="360"/>
       </w:pPr>
       <w:rPr>
         <w:rFonts w:ascii="Wingdings" w:hAnsi="Wingdings" w:hint="default"/>
@@ -29235,7 +29409,7 @@
       <w:lvlText w:val=""/>
       <w:lvlJc w:val="left"/>
       <w:pPr>
-        <w:ind w:left="3600" w:hanging="360"/>
+        <w:ind w:left="2880" w:hanging="360"/>
       </w:pPr>
       <w:rPr>
         <w:rFonts w:ascii="Symbol" w:hAnsi="Symbol" w:hint="default"/>
@@ -29247,7 +29421,7 @@
       <w:lvlText w:val="o"/>
       <w:lvlJc w:val="left"/>
       <w:pPr>
-        <w:ind w:left="4320" w:hanging="360"/>
+        <w:ind w:left="3600" w:hanging="360"/>
       </w:pPr>
       <w:rPr>
         <w:rFonts w:ascii="Courier New" w:hAnsi="Courier New" w:cs="Courier New" w:hint="default"/>
@@ -29259,7 +29433,7 @@
       <w:lvlText w:val=""/>
       <w:lvlJc w:val="left"/>
       <w:pPr>
-        <w:ind w:left="5040" w:hanging="360"/>
+        <w:ind w:left="4320" w:hanging="360"/>
       </w:pPr>
       <w:rPr>
         <w:rFonts w:ascii="Wingdings" w:hAnsi="Wingdings" w:hint="default"/>
@@ -29271,7 +29445,7 @@
       <w:lvlText w:val=""/>
       <w:lvlJc w:val="left"/>
       <w:pPr>
-        <w:ind w:left="5760" w:hanging="360"/>
+        <w:ind w:left="5040" w:hanging="360"/>
       </w:pPr>
       <w:rPr>
         <w:rFonts w:ascii="Symbol" w:hAnsi="Symbol" w:hint="default"/>
@@ -29283,7 +29457,7 @@
       <w:lvlText w:val="o"/>
       <w:lvlJc w:val="left"/>
       <w:pPr>
-        <w:ind w:left="6480" w:hanging="360"/>
+        <w:ind w:left="5760" w:hanging="360"/>
       </w:pPr>
       <w:rPr>
         <w:rFonts w:ascii="Courier New" w:hAnsi="Courier New" w:cs="Courier New" w:hint="default"/>
@@ -29295,7 +29469,7 @@
       <w:lvlText w:val=""/>
       <w:lvlJc w:val="left"/>
       <w:pPr>
-        <w:ind w:left="7200" w:hanging="360"/>
+        <w:ind w:left="6480" w:hanging="360"/>
       </w:pPr>
       <w:rPr>
         <w:rFonts w:ascii="Wingdings" w:hAnsi="Wingdings" w:hint="default"/>
@@ -29303,16 +29477,16 @@
     </w:lvl>
   </w:abstractNum>
   <w:abstractNum w:abstractNumId="22" w15:restartNumberingAfterBreak="0">
-    <w:nsid w:val="5F2B38FE"/>
+    <w:nsid w:val="5E8142CA"/>
     <w:multiLevelType w:val="hybridMultilevel"/>
-    <w:tmpl w:val="6860C776"/>
+    <w:tmpl w:val="E7BEF8CC"/>
     <w:lvl w:ilvl="0" w:tplc="08090001">
       <w:start w:val="1"/>
       <w:numFmt w:val="bullet"/>
       <w:lvlText w:val=""/>
       <w:lvlJc w:val="left"/>
       <w:pPr>
-        <w:ind w:left="360" w:hanging="360"/>
+        <w:ind w:left="1440" w:hanging="360"/>
       </w:pPr>
       <w:rPr>
         <w:rFonts w:ascii="Symbol" w:hAnsi="Symbol" w:hint="default"/>
@@ -29324,7 +29498,7 @@
       <w:lvlText w:val="o"/>
       <w:lvlJc w:val="left"/>
       <w:pPr>
-        <w:ind w:left="1080" w:hanging="360"/>
+        <w:ind w:left="2160" w:hanging="360"/>
       </w:pPr>
       <w:rPr>
         <w:rFonts w:ascii="Courier New" w:hAnsi="Courier New" w:cs="Courier New" w:hint="default"/>
@@ -29336,7 +29510,7 @@
       <w:lvlText w:val=""/>
       <w:lvlJc w:val="left"/>
       <w:pPr>
-        <w:ind w:left="1800" w:hanging="360"/>
+        <w:ind w:left="2880" w:hanging="360"/>
       </w:pPr>
       <w:rPr>
         <w:rFonts w:ascii="Wingdings" w:hAnsi="Wingdings" w:hint="default"/>
@@ -29348,7 +29522,7 @@
       <w:lvlText w:val=""/>
       <w:lvlJc w:val="left"/>
       <w:pPr>
-        <w:ind w:left="2520" w:hanging="360"/>
+        <w:ind w:left="3600" w:hanging="360"/>
       </w:pPr>
       <w:rPr>
         <w:rFonts w:ascii="Symbol" w:hAnsi="Symbol" w:hint="default"/>
@@ -29360,7 +29534,7 @@
       <w:lvlText w:val="o"/>
       <w:lvlJc w:val="left"/>
       <w:pPr>
-        <w:ind w:left="3240" w:hanging="360"/>
+        <w:ind w:left="4320" w:hanging="360"/>
       </w:pPr>
       <w:rPr>
         <w:rFonts w:ascii="Courier New" w:hAnsi="Courier New" w:cs="Courier New" w:hint="default"/>
@@ -29372,7 +29546,7 @@
       <w:lvlText w:val=""/>
       <w:lvlJc w:val="left"/>
       <w:pPr>
-        <w:ind w:left="3960" w:hanging="360"/>
+        <w:ind w:left="5040" w:hanging="360"/>
       </w:pPr>
       <w:rPr>
         <w:rFonts w:ascii="Wingdings" w:hAnsi="Wingdings" w:hint="default"/>
@@ -29384,7 +29558,7 @@
       <w:lvlText w:val=""/>
       <w:lvlJc w:val="left"/>
       <w:pPr>
-        <w:ind w:left="4680" w:hanging="360"/>
+        <w:ind w:left="5760" w:hanging="360"/>
       </w:pPr>
       <w:rPr>
         <w:rFonts w:ascii="Symbol" w:hAnsi="Symbol" w:hint="default"/>
@@ -29396,7 +29570,7 @@
       <w:lvlText w:val="o"/>
       <w:lvlJc w:val="left"/>
       <w:pPr>
-        <w:ind w:left="5400" w:hanging="360"/>
+        <w:ind w:left="6480" w:hanging="360"/>
       </w:pPr>
       <w:rPr>
         <w:rFonts w:ascii="Courier New" w:hAnsi="Courier New" w:cs="Courier New" w:hint="default"/>
@@ -29408,7 +29582,7 @@
       <w:lvlText w:val=""/>
       <w:lvlJc w:val="left"/>
       <w:pPr>
-        <w:ind w:left="6120" w:hanging="360"/>
+        <w:ind w:left="7200" w:hanging="360"/>
       </w:pPr>
       <w:rPr>
         <w:rFonts w:ascii="Wingdings" w:hAnsi="Wingdings" w:hint="default"/>
@@ -29416,10 +29590,10 @@
     </w:lvl>
   </w:abstractNum>
   <w:abstractNum w:abstractNumId="23" w15:restartNumberingAfterBreak="0">
-    <w:nsid w:val="65466FF4"/>
+    <w:nsid w:val="5F2B38FE"/>
     <w:multiLevelType w:val="hybridMultilevel"/>
-    <w:tmpl w:val="4B8207DE"/>
-    <w:lvl w:ilvl="0" w:tplc="FFFFFFFF">
+    <w:tmpl w:val="6860C776"/>
+    <w:lvl w:ilvl="0" w:tplc="08090001">
       <w:start w:val="1"/>
       <w:numFmt w:val="bullet"/>
       <w:lvlText w:val=""/>
@@ -29529,10 +29703,10 @@
     </w:lvl>
   </w:abstractNum>
   <w:abstractNum w:abstractNumId="24" w15:restartNumberingAfterBreak="0">
-    <w:nsid w:val="6A10315F"/>
+    <w:nsid w:val="65466FF4"/>
     <w:multiLevelType w:val="hybridMultilevel"/>
-    <w:tmpl w:val="5AF627F6"/>
-    <w:lvl w:ilvl="0" w:tplc="08090001">
+    <w:tmpl w:val="4B8207DE"/>
+    <w:lvl w:ilvl="0" w:tplc="FFFFFFFF">
       <w:start w:val="1"/>
       <w:numFmt w:val="bullet"/>
       <w:lvlText w:val=""/>
@@ -29642,6 +29816,119 @@
     </w:lvl>
   </w:abstractNum>
   <w:abstractNum w:abstractNumId="25" w15:restartNumberingAfterBreak="0">
+    <w:nsid w:val="6A10315F"/>
+    <w:multiLevelType w:val="hybridMultilevel"/>
+    <w:tmpl w:val="5AF627F6"/>
+    <w:lvl w:ilvl="0" w:tplc="08090001">
+      <w:start w:val="1"/>
+      <w:numFmt w:val="bullet"/>
+      <w:lvlText w:val=""/>
+      <w:lvlJc w:val="left"/>
+      <w:pPr>
+        <w:ind w:left="360" w:hanging="360"/>
+      </w:pPr>
+      <w:rPr>
+        <w:rFonts w:ascii="Symbol" w:hAnsi="Symbol" w:hint="default"/>
+      </w:rPr>
+    </w:lvl>
+    <w:lvl w:ilvl="1" w:tplc="08090003" w:tentative="1">
+      <w:start w:val="1"/>
+      <w:numFmt w:val="bullet"/>
+      <w:lvlText w:val="o"/>
+      <w:lvlJc w:val="left"/>
+      <w:pPr>
+        <w:ind w:left="1080" w:hanging="360"/>
+      </w:pPr>
+      <w:rPr>
+        <w:rFonts w:ascii="Courier New" w:hAnsi="Courier New" w:cs="Courier New" w:hint="default"/>
+      </w:rPr>
+    </w:lvl>
+    <w:lvl w:ilvl="2" w:tplc="08090005" w:tentative="1">
+      <w:start w:val="1"/>
+      <w:numFmt w:val="bullet"/>
+      <w:lvlText w:val=""/>
+      <w:lvlJc w:val="left"/>
+      <w:pPr>
+        <w:ind w:left="1800" w:hanging="360"/>
+      </w:pPr>
+      <w:rPr>
+        <w:rFonts w:ascii="Wingdings" w:hAnsi="Wingdings" w:hint="default"/>
+      </w:rPr>
+    </w:lvl>
+    <w:lvl w:ilvl="3" w:tplc="08090001" w:tentative="1">
+      <w:start w:val="1"/>
+      <w:numFmt w:val="bullet"/>
+      <w:lvlText w:val=""/>
+      <w:lvlJc w:val="left"/>
+      <w:pPr>
+        <w:ind w:left="2520" w:hanging="360"/>
+      </w:pPr>
+      <w:rPr>
+        <w:rFonts w:ascii="Symbol" w:hAnsi="Symbol" w:hint="default"/>
+      </w:rPr>
+    </w:lvl>
+    <w:lvl w:ilvl="4" w:tplc="08090003" w:tentative="1">
+      <w:start w:val="1"/>
+      <w:numFmt w:val="bullet"/>
+      <w:lvlText w:val="o"/>
+      <w:lvlJc w:val="left"/>
+      <w:pPr>
+        <w:ind w:left="3240" w:hanging="360"/>
+      </w:pPr>
+      <w:rPr>
+        <w:rFonts w:ascii="Courier New" w:hAnsi="Courier New" w:cs="Courier New" w:hint="default"/>
+      </w:rPr>
+    </w:lvl>
+    <w:lvl w:ilvl="5" w:tplc="08090005" w:tentative="1">
+      <w:start w:val="1"/>
+      <w:numFmt w:val="bullet"/>
+      <w:lvlText w:val=""/>
+      <w:lvlJc w:val="left"/>
+      <w:pPr>
+        <w:ind w:left="3960" w:hanging="360"/>
+      </w:pPr>
+      <w:rPr>
+        <w:rFonts w:ascii="Wingdings" w:hAnsi="Wingdings" w:hint="default"/>
+      </w:rPr>
+    </w:lvl>
+    <w:lvl w:ilvl="6" w:tplc="08090001" w:tentative="1">
+      <w:start w:val="1"/>
+      <w:numFmt w:val="bullet"/>
+      <w:lvlText w:val=""/>
+      <w:lvlJc w:val="left"/>
+      <w:pPr>
+        <w:ind w:left="4680" w:hanging="360"/>
+      </w:pPr>
+      <w:rPr>
+        <w:rFonts w:ascii="Symbol" w:hAnsi="Symbol" w:hint="default"/>
+      </w:rPr>
+    </w:lvl>
+    <w:lvl w:ilvl="7" w:tplc="08090003" w:tentative="1">
+      <w:start w:val="1"/>
+      <w:numFmt w:val="bullet"/>
+      <w:lvlText w:val="o"/>
+      <w:lvlJc w:val="left"/>
+      <w:pPr>
+        <w:ind w:left="5400" w:hanging="360"/>
+      </w:pPr>
+      <w:rPr>
+        <w:rFonts w:ascii="Courier New" w:hAnsi="Courier New" w:cs="Courier New" w:hint="default"/>
+      </w:rPr>
+    </w:lvl>
+    <w:lvl w:ilvl="8" w:tplc="08090005" w:tentative="1">
+      <w:start w:val="1"/>
+      <w:numFmt w:val="bullet"/>
+      <w:lvlText w:val=""/>
+      <w:lvlJc w:val="left"/>
+      <w:pPr>
+        <w:ind w:left="6120" w:hanging="360"/>
+      </w:pPr>
+      <w:rPr>
+        <w:rFonts w:ascii="Wingdings" w:hAnsi="Wingdings" w:hint="default"/>
+      </w:rPr>
+    </w:lvl>
+  </w:abstractNum>
+  <w:abstractNum w:abstractNumId="26" w15:restartNumberingAfterBreak="0">
     <w:nsid w:val="6FC06CF5"/>
     <w:multiLevelType w:val="hybridMultilevel"/>
     <w:tmpl w:val="E87EEECC"/>
@@ -29755,7 +30042,7 @@
       </w:rPr>
     </w:lvl>
   </w:abstractNum>
-  <w:abstractNum w:abstractNumId="26" w15:restartNumberingAfterBreak="0">
+  <w:abstractNum w:abstractNumId="27" w15:restartNumberingAfterBreak="0">
     <w:nsid w:val="74634AE0"/>
     <w:multiLevelType w:val="hybridMultilevel"/>
     <w:tmpl w:val="75EAEB76"/>
@@ -29868,7 +30155,7 @@
       </w:rPr>
     </w:lvl>
   </w:abstractNum>
-  <w:abstractNum w:abstractNumId="27" w15:restartNumberingAfterBreak="0">
+  <w:abstractNum w:abstractNumId="28" w15:restartNumberingAfterBreak="0">
     <w:nsid w:val="7B5827CA"/>
     <w:multiLevelType w:val="hybridMultilevel"/>
     <w:tmpl w:val="58264250"/>
@@ -29981,7 +30268,7 @@
       </w:rPr>
     </w:lvl>
   </w:abstractNum>
-  <w:abstractNum w:abstractNumId="28" w15:restartNumberingAfterBreak="0">
+  <w:abstractNum w:abstractNumId="29" w15:restartNumberingAfterBreak="0">
     <w:nsid w:val="7B8861BA"/>
     <w:multiLevelType w:val="hybridMultilevel"/>
     <w:tmpl w:val="D0503A2A"/>
@@ -30094,7 +30381,7 @@
       </w:rPr>
     </w:lvl>
   </w:abstractNum>
-  <w:abstractNum w:abstractNumId="29" w15:restartNumberingAfterBreak="0">
+  <w:abstractNum w:abstractNumId="30" w15:restartNumberingAfterBreak="0">
     <w:nsid w:val="7E845F32"/>
     <w:multiLevelType w:val="hybridMultilevel"/>
     <w:tmpl w:val="95F45342"/>
@@ -30211,16 +30498,16 @@
     <w:abstractNumId w:val="8"/>
   </w:num>
   <w:num w:numId="2">
-    <w:abstractNumId w:val="28"/>
+    <w:abstractNumId w:val="29"/>
   </w:num>
   <w:num w:numId="3">
-    <w:abstractNumId w:val="25"/>
+    <w:abstractNumId w:val="26"/>
   </w:num>
   <w:num w:numId="4">
     <w:abstractNumId w:val="5"/>
   </w:num>
   <w:num w:numId="5">
-    <w:abstractNumId w:val="27"/>
+    <w:abstractNumId w:val="28"/>
   </w:num>
   <w:num w:numId="6">
     <w:abstractNumId w:val="0"/>
@@ -30232,52 +30519,52 @@
     <w:abstractNumId w:val="9"/>
   </w:num>
   <w:num w:numId="9">
-    <w:abstractNumId w:val="18"/>
+    <w:abstractNumId w:val="19"/>
   </w:num>
   <w:num w:numId="10">
-    <w:abstractNumId w:val="22"/>
+    <w:abstractNumId w:val="23"/>
   </w:num>
   <w:num w:numId="11">
-    <w:abstractNumId w:val="12"/>
+    <w:abstractNumId w:val="13"/>
   </w:num>
   <w:num w:numId="12">
-    <w:abstractNumId w:val="20"/>
+    <w:abstractNumId w:val="21"/>
   </w:num>
   <w:num w:numId="13">
-    <w:abstractNumId w:val="21"/>
+    <w:abstractNumId w:val="22"/>
   </w:num>
   <w:num w:numId="14">
     <w:abstractNumId w:val="6"/>
   </w:num>
   <w:num w:numId="15">
-    <w:abstractNumId w:val="13"/>
+    <w:abstractNumId w:val="14"/>
   </w:num>
   <w:num w:numId="16">
     <w:abstractNumId w:val="7"/>
   </w:num>
   <w:num w:numId="17">
-    <w:abstractNumId w:val="26"/>
+    <w:abstractNumId w:val="27"/>
   </w:num>
   <w:num w:numId="18">
-    <w:abstractNumId w:val="14"/>
+    <w:abstractNumId w:val="15"/>
   </w:num>
   <w:num w:numId="19">
-    <w:abstractNumId w:val="16"/>
+    <w:abstractNumId w:val="17"/>
   </w:num>
   <w:num w:numId="20">
-    <w:abstractNumId w:val="15"/>
+    <w:abstractNumId w:val="16"/>
   </w:num>
   <w:num w:numId="21">
     <w:abstractNumId w:val="1"/>
   </w:num>
   <w:num w:numId="22">
-    <w:abstractNumId w:val="23"/>
+    <w:abstractNumId w:val="24"/>
   </w:num>
   <w:num w:numId="23">
-    <w:abstractNumId w:val="17"/>
+    <w:abstractNumId w:val="18"/>
   </w:num>
   <w:num w:numId="24">
-    <w:abstractNumId w:val="24"/>
+    <w:abstractNumId w:val="25"/>
   </w:num>
   <w:num w:numId="25">
     <w:abstractNumId w:val="2"/>
@@ -30292,10 +30579,13 @@
     <w:abstractNumId w:val="4"/>
   </w:num>
   <w:num w:numId="29">
-    <w:abstractNumId w:val="19"/>
+    <w:abstractNumId w:val="20"/>
   </w:num>
   <w:num w:numId="30">
-    <w:abstractNumId w:val="29"/>
+    <w:abstractNumId w:val="30"/>
+  </w:num>
+  <w:num w:numId="31">
+    <w:abstractNumId w:val="12"/>
   </w:num>
 </w:numbering>
 </file>

</xml_diff>

<commit_message>
Refactored server/client code. Used BufferedReader/BufferedWriter, for consistency.
</commit_message>
<xml_diff>
--- a/notes/Notes.docx
+++ b/notes/Notes.docx
@@ -26794,31 +26794,203 @@
       <w:r>
         <w:t xml:space="preserve">Once server is listening, client can connect. </w:t>
       </w:r>
+      <w:r>
+        <w:t>C</w:t>
+      </w:r>
+      <w:r>
+        <w:t xml:space="preserve">reate instance of </w:t>
+      </w:r>
+      <w:r>
+        <w:rPr>
+          <w:i/>
+        </w:rPr>
+        <w:t xml:space="preserve">Socket </w:t>
+      </w:r>
+      <w:r>
+        <w:t>on the client to create a client socket. The IP address and port number must match that of the server. The IP can be the loopback address (“localhost”/”127.0.01”), the LAN address (“192.x.x.x”), or Internet address (“</w:t>
+      </w:r>
+      <w:proofErr w:type="spellStart"/>
+      <w:r>
+        <w:t>x.x.x.x</w:t>
+      </w:r>
+      <w:proofErr w:type="spellEnd"/>
+      <w:r>
+        <w:t>”)</w:t>
+      </w:r>
+      <w:r>
+        <w:t>.</w:t>
+      </w:r>
+    </w:p>
+    <w:p>
+      <w:pPr>
+        <w:pStyle w:val="CGeneralText"/>
+        <w:numPr>
+          <w:ilvl w:val="0"/>
+          <w:numId w:val="31"/>
+        </w:numPr>
+      </w:pPr>
+      <w:r>
+        <w:t xml:space="preserve">Pass </w:t>
+      </w:r>
+      <w:proofErr w:type="spellStart"/>
+      <w:r>
+        <w:rPr>
+          <w:i/>
+        </w:rPr>
+        <w:t>Socket.getInputStream</w:t>
+      </w:r>
+      <w:proofErr w:type="spellEnd"/>
+      <w:r>
+        <w:rPr>
+          <w:i/>
+        </w:rPr>
+        <w:t>()</w:t>
+      </w:r>
+      <w:r>
+        <w:t xml:space="preserve"> as </w:t>
+      </w:r>
+      <w:proofErr w:type="spellStart"/>
+      <w:r>
+        <w:rPr>
+          <w:i/>
+        </w:rPr>
+        <w:t>BufferedReader</w:t>
+      </w:r>
+      <w:proofErr w:type="spellEnd"/>
+      <w:r>
+        <w:t xml:space="preserve"> source to read data from socket.</w:t>
+      </w:r>
+    </w:p>
+    <w:p>
+      <w:pPr>
+        <w:pStyle w:val="CGeneralText"/>
+        <w:numPr>
+          <w:ilvl w:val="0"/>
+          <w:numId w:val="31"/>
+        </w:numPr>
+      </w:pPr>
+      <w:r>
+        <w:t xml:space="preserve">Pass </w:t>
+      </w:r>
+      <w:proofErr w:type="spellStart"/>
+      <w:r>
+        <w:rPr>
+          <w:i/>
+        </w:rPr>
+        <w:t>Socket.getOutputStream</w:t>
+      </w:r>
+      <w:proofErr w:type="spellEnd"/>
+      <w:r>
+        <w:rPr>
+          <w:i/>
+        </w:rPr>
+        <w:t xml:space="preserve">() </w:t>
+      </w:r>
+      <w:r>
+        <w:t xml:space="preserve">as </w:t>
+      </w:r>
+      <w:proofErr w:type="spellStart"/>
+      <w:r>
+        <w:rPr>
+          <w:i/>
+        </w:rPr>
+        <w:t>BufferedWriter</w:t>
+      </w:r>
+      <w:proofErr w:type="spellEnd"/>
+      <w:r>
+        <w:rPr>
+          <w:i/>
+        </w:rPr>
+        <w:t xml:space="preserve"> </w:t>
+      </w:r>
+      <w:r>
+        <w:t>target</w:t>
+      </w:r>
+      <w:r>
+        <w:t xml:space="preserve"> to write</w:t>
+      </w:r>
+      <w:r>
+        <w:t xml:space="preserve"> data to socket.</w:t>
+      </w:r>
+    </w:p>
+    <w:p>
+      <w:pPr>
+        <w:pStyle w:val="CGeneralText"/>
+        <w:numPr>
+          <w:ilvl w:val="0"/>
+          <w:numId w:val="31"/>
+        </w:numPr>
+      </w:pPr>
+      <w:r>
+        <w:t xml:space="preserve">When using </w:t>
+      </w:r>
+      <w:proofErr w:type="spellStart"/>
+      <w:r>
+        <w:rPr>
+          <w:i/>
+        </w:rPr>
+        <w:t>BufferedWriter</w:t>
+      </w:r>
+      <w:proofErr w:type="spellEnd"/>
+      <w:r>
+        <w:t xml:space="preserve"> you must ensure that a newline is appended to the string, and then call </w:t>
+      </w:r>
+      <w:proofErr w:type="gramStart"/>
+      <w:r>
+        <w:rPr>
+          <w:i/>
+        </w:rPr>
+        <w:t>flush(</w:t>
+      </w:r>
+      <w:proofErr w:type="gramEnd"/>
+      <w:r>
+        <w:rPr>
+          <w:i/>
+        </w:rPr>
+        <w:t>)</w:t>
+      </w:r>
+      <w:r>
+        <w:t xml:space="preserve">. Alternatively, you can use </w:t>
+      </w:r>
+      <w:proofErr w:type="spellStart"/>
+      <w:r>
+        <w:rPr>
+          <w:i/>
+        </w:rPr>
+        <w:t>PrinterWriter</w:t>
+      </w:r>
+      <w:proofErr w:type="spellEnd"/>
+      <w:r>
+        <w:rPr>
+          <w:i/>
+        </w:rPr>
+        <w:t xml:space="preserve"> </w:t>
+      </w:r>
+      <w:r>
+        <w:t xml:space="preserve">in place of </w:t>
+      </w:r>
+      <w:proofErr w:type="spellStart"/>
+      <w:r>
+        <w:rPr>
+          <w:i/>
+        </w:rPr>
+        <w:t>BufferedWriter</w:t>
+      </w:r>
+      <w:proofErr w:type="spellEnd"/>
+      <w:r>
+        <w:t xml:space="preserve"> as it will automatically do this for you.</w:t>
+      </w:r>
+    </w:p>
+    <w:p>
+      <w:pPr>
+        <w:pStyle w:val="CGeneralText"/>
+        <w:numPr>
+          <w:ilvl w:val="0"/>
+          <w:numId w:val="31"/>
+        </w:numPr>
+      </w:pPr>
       <w:bookmarkStart w:id="0" w:name="_GoBack"/>
       <w:bookmarkEnd w:id="0"/>
-      <w:r>
-        <w:t>C</w:t>
-      </w:r>
-      <w:r>
-        <w:t xml:space="preserve">reate instance of </w:t>
-      </w:r>
-      <w:r>
-        <w:rPr>
-          <w:i/>
-        </w:rPr>
-        <w:t xml:space="preserve">Socket </w:t>
-      </w:r>
-      <w:r>
-        <w:t>on the client to create a client socket. The IP address and port number must match that of the server. The IP can be the loopback address (“localhost”/”127.0.01”), the LAN address (“192.x.x.x”), or Internet address (“</w:t>
-      </w:r>
-      <w:proofErr w:type="spellStart"/>
-      <w:r>
-        <w:t>x.x.x.x</w:t>
-      </w:r>
-      <w:proofErr w:type="spellEnd"/>
-      <w:r>
-        <w:t>”);</w:t>
-      </w:r>
     </w:p>
     <w:p>
       <w:pPr>

</xml_diff>

<commit_message>
Created a multithreaded server capable of connecting multiple clients.
</commit_message>
<xml_diff>
--- a/notes/Notes.docx
+++ b/notes/Notes.docx
@@ -26979,6 +26979,24 @@
       <w:proofErr w:type="spellEnd"/>
       <w:r>
         <w:t xml:space="preserve"> as it will automatically do this for you.</w:t>
+      </w:r>
+    </w:p>
+    <w:p>
+      <w:pPr>
+        <w:pStyle w:val="CGeneralText"/>
+        <w:ind w:left="360"/>
+      </w:pPr>
+    </w:p>
+    <w:p>
+      <w:pPr>
+        <w:pStyle w:val="CGeneralText"/>
+        <w:numPr>
+          <w:ilvl w:val="0"/>
+          <w:numId w:val="31"/>
+        </w:numPr>
+      </w:pPr>
+      <w:r>
+        <w:t>When the server has many clients connected, you may need to consider running multiple threads otherwise communication will only be possible with a single client at a time.</w:t>
       </w:r>
     </w:p>
     <w:p>

</xml_diff>

<commit_message>
Covered URI vs URL, and completed some URI operations.
URI: Relative paths. URL: Absolute paths.
</commit_message>
<xml_diff>
--- a/notes/Notes.docx
+++ b/notes/Notes.docx
@@ -27212,14 +27212,138 @@
       <w:r>
         <w:t xml:space="preserve"> When the client is sending it will need to provide the IP address and port number in the </w:t>
       </w:r>
+      <w:proofErr w:type="spellStart"/>
       <w:r>
         <w:rPr>
           <w:i/>
         </w:rPr>
         <w:t>DataPacket</w:t>
       </w:r>
+      <w:proofErr w:type="spellEnd"/>
       <w:r>
         <w:t>.</w:t>
+      </w:r>
+    </w:p>
+    <w:p>
+      <w:pPr>
+        <w:pStyle w:val="CGeneralText"/>
+      </w:pPr>
+    </w:p>
+    <w:p>
+      <w:pPr>
+        <w:pStyle w:val="CGeneralText"/>
+        <w:numPr>
+          <w:ilvl w:val="0"/>
+          <w:numId w:val="31"/>
+        </w:numPr>
+      </w:pPr>
+      <w:r>
+        <w:rPr>
+          <w:b/>
+        </w:rPr>
+        <w:t>URI</w:t>
+      </w:r>
+      <w:r>
+        <w:t xml:space="preserve"> and </w:t>
+      </w:r>
+      <w:r>
+        <w:rPr>
+          <w:b/>
+        </w:rPr>
+        <w:t>URL</w:t>
+      </w:r>
+      <w:r>
+        <w:t xml:space="preserve"> are often confused for each other. URI refers to information that partially helps to get to the resource, e.g. relative path. URL refers to information that gets to the resource and accesses it, e.g. absolute path.</w:t>
+      </w:r>
+    </w:p>
+    <w:p>
+      <w:pPr>
+        <w:pStyle w:val="CGeneralText"/>
+        <w:numPr>
+          <w:ilvl w:val="0"/>
+          <w:numId w:val="31"/>
+        </w:numPr>
+      </w:pPr>
+      <w:r>
+        <w:t xml:space="preserve">I website URL such as ‘http://www.google.com’ contains the </w:t>
+      </w:r>
+      <w:r>
+        <w:rPr>
+          <w:b/>
+        </w:rPr>
+        <w:t>scheme</w:t>
+      </w:r>
+      <w:r>
+        <w:t xml:space="preserve"> of http, and the URI of www.google.com.</w:t>
+      </w:r>
+    </w:p>
+    <w:p>
+      <w:pPr>
+        <w:pStyle w:val="CGeneralText"/>
+        <w:numPr>
+          <w:ilvl w:val="0"/>
+          <w:numId w:val="31"/>
+        </w:numPr>
+      </w:pPr>
+      <w:r>
+        <w:t xml:space="preserve">Low level APIs: </w:t>
+      </w:r>
+      <w:proofErr w:type="spellStart"/>
+      <w:r>
+        <w:rPr>
+          <w:i/>
+        </w:rPr>
+        <w:t>ServerSocket</w:t>
+      </w:r>
+      <w:proofErr w:type="spellEnd"/>
+      <w:r>
+        <w:rPr>
+          <w:i/>
+        </w:rPr>
+        <w:t xml:space="preserve">, Socket, </w:t>
+      </w:r>
+      <w:proofErr w:type="spellStart"/>
+      <w:r>
+        <w:rPr>
+          <w:i/>
+        </w:rPr>
+        <w:t>DatagramSocket</w:t>
+      </w:r>
+      <w:proofErr w:type="spellEnd"/>
+      <w:r>
+        <w:t xml:space="preserve">. </w:t>
+      </w:r>
+    </w:p>
+    <w:p>
+      <w:pPr>
+        <w:pStyle w:val="CGeneralText"/>
+        <w:numPr>
+          <w:ilvl w:val="0"/>
+          <w:numId w:val="31"/>
+        </w:numPr>
+      </w:pPr>
+      <w:r>
+        <w:t xml:space="preserve">High level APIs: </w:t>
+      </w:r>
+      <w:r>
+        <w:rPr>
+          <w:i/>
+        </w:rPr>
+        <w:t xml:space="preserve">URI, URL, </w:t>
+      </w:r>
+      <w:proofErr w:type="spellStart"/>
+      <w:r>
+        <w:rPr>
+          <w:i/>
+        </w:rPr>
+        <w:t>URLConnection</w:t>
+      </w:r>
+      <w:proofErr w:type="spellEnd"/>
+      <w:r>
+        <w:rPr>
+          <w:i/>
+        </w:rPr>
+        <w:t>, HttpURLConnection.</w:t>
       </w:r>
       <w:bookmarkStart w:id="0" w:name="_GoBack"/>
       <w:bookmarkEnd w:id="0"/>
@@ -28753,7 +28877,7 @@
   <w:abstractNum w:abstractNumId="12" w15:restartNumberingAfterBreak="0">
     <w:nsid w:val="43991038"/>
     <w:multiLevelType w:val="hybridMultilevel"/>
-    <w:tmpl w:val="16B6C6B6"/>
+    <w:tmpl w:val="07D60054"/>
     <w:lvl w:ilvl="0" w:tplc="08090001">
       <w:start w:val="1"/>
       <w:numFmt w:val="bullet"/>

</xml_diff>

<commit_message>
Covered URLConnection and HttpURLConnection, saved server-clients console output, and completed Section 21.
</commit_message>
<xml_diff>
--- a/notes/Notes.docx
+++ b/notes/Notes.docx
@@ -27265,16 +27265,30 @@
         </w:numPr>
       </w:pPr>
       <w:r>
-        <w:t xml:space="preserve">I website URL such as ‘http://www.google.com’ contains the </w:t>
-      </w:r>
-      <w:r>
-        <w:rPr>
-          <w:b/>
-        </w:rPr>
-        <w:t>scheme</w:t>
-      </w:r>
-      <w:r>
-        <w:t xml:space="preserve"> of http, and the URI of www.google.com.</w:t>
+        <w:t xml:space="preserve">A generic URI contains nine parts: </w:t>
+      </w:r>
+    </w:p>
+    <w:p>
+      <w:pPr>
+        <w:pStyle w:val="CGeneralText"/>
+        <w:ind w:left="360"/>
+        <w:rPr>
+          <w:i/>
+        </w:rPr>
+      </w:pPr>
+      <w:proofErr w:type="gramStart"/>
+      <w:r>
+        <w:rPr>
+          <w:i/>
+        </w:rPr>
+        <w:t>scheme:[</w:t>
+      </w:r>
+      <w:proofErr w:type="gramEnd"/>
+      <w:r>
+        <w:rPr>
+          <w:i/>
+        </w:rPr>
+        <w:t>//[user[:password]@]host[:port]][/path][?query][#fragment]</w:t>
       </w:r>
     </w:p>
     <w:p>
@@ -27286,6 +27300,18 @@
         </w:numPr>
       </w:pPr>
       <w:r>
+        <w:t>A URI with a scheme (e.g. http/ftp/https) is called an absolute URI. Without it, it’s a relative URI.</w:t>
+      </w:r>
+    </w:p>
+    <w:p>
+      <w:pPr>
+        <w:pStyle w:val="CGeneralText"/>
+        <w:numPr>
+          <w:ilvl w:val="0"/>
+          <w:numId w:val="31"/>
+        </w:numPr>
+      </w:pPr>
+      <w:r>
         <w:t xml:space="preserve">Low level APIs: </w:t>
       </w:r>
       <w:proofErr w:type="spellStart"/>
@@ -27343,10 +27369,218 @@
         <w:rPr>
           <w:i/>
         </w:rPr>
-        <w:t>, HttpURLConnection.</w:t>
+        <w:t xml:space="preserve">, </w:t>
+      </w:r>
+      <w:proofErr w:type="spellStart"/>
+      <w:r>
+        <w:rPr>
+          <w:i/>
+        </w:rPr>
+        <w:t>HttpURLConnection</w:t>
+      </w:r>
+      <w:proofErr w:type="spellEnd"/>
+      <w:r>
+        <w:rPr>
+          <w:i/>
+        </w:rPr>
+        <w:t>.</w:t>
+      </w:r>
+    </w:p>
+    <w:p>
+      <w:pPr>
+        <w:pStyle w:val="CGeneralText"/>
+        <w:numPr>
+          <w:ilvl w:val="0"/>
+          <w:numId w:val="31"/>
+        </w:numPr>
+      </w:pPr>
+      <w:r>
+        <w:t>To</w:t>
+      </w:r>
+      <w:r>
+        <w:t xml:space="preserve"> download a webpage: u</w:t>
+      </w:r>
+      <w:r>
+        <w:t xml:space="preserve">se URL to specify an </w:t>
+      </w:r>
+      <w:r>
+        <w:t xml:space="preserve">Internet webpage, and then call </w:t>
+      </w:r>
+      <w:proofErr w:type="spellStart"/>
+      <w:r>
+        <w:rPr>
+          <w:i/>
+        </w:rPr>
+        <w:t>URL.openStream</w:t>
+      </w:r>
+      <w:proofErr w:type="spellEnd"/>
+      <w:r>
+        <w:rPr>
+          <w:i/>
+        </w:rPr>
+        <w:t>()</w:t>
+      </w:r>
+      <w:r>
+        <w:t xml:space="preserve">. Alternatively: call </w:t>
+      </w:r>
+      <w:proofErr w:type="spellStart"/>
+      <w:r>
+        <w:rPr>
+          <w:i/>
+        </w:rPr>
+        <w:t>URL.openConnection</w:t>
+      </w:r>
+      <w:proofErr w:type="spellEnd"/>
+      <w:r>
+        <w:rPr>
+          <w:i/>
+        </w:rPr>
+        <w:t>()</w:t>
+      </w:r>
+      <w:r>
+        <w:t>,</w:t>
+      </w:r>
+      <w:r>
+        <w:t xml:space="preserve"> then configure the connection, then call </w:t>
+      </w:r>
+      <w:proofErr w:type="spellStart"/>
+      <w:r>
+        <w:rPr>
+          <w:i/>
+        </w:rPr>
+        <w:t>URLConnection</w:t>
+      </w:r>
+      <w:proofErr w:type="spellEnd"/>
+      <w:r>
+        <w:rPr>
+          <w:i/>
+        </w:rPr>
+        <w:t>.</w:t>
+      </w:r>
+      <w:r>
+        <w:rPr>
+          <w:i/>
+        </w:rPr>
+        <w:t xml:space="preserve"> </w:t>
+      </w:r>
+      <w:proofErr w:type="gramStart"/>
+      <w:r>
+        <w:rPr>
+          <w:i/>
+        </w:rPr>
+        <w:t>connect(</w:t>
+      </w:r>
+      <w:proofErr w:type="gramEnd"/>
+      <w:r>
+        <w:rPr>
+          <w:i/>
+        </w:rPr>
+        <w:t>)</w:t>
+      </w:r>
+      <w:r>
+        <w:t xml:space="preserve"> to connect to the webpage, then call </w:t>
+      </w:r>
+      <w:proofErr w:type="spellStart"/>
+      <w:r>
+        <w:rPr>
+          <w:i/>
+        </w:rPr>
+        <w:t>URLConnection.getInputStream</w:t>
+      </w:r>
+      <w:proofErr w:type="spellEnd"/>
+      <w:r>
+        <w:rPr>
+          <w:i/>
+        </w:rPr>
+        <w:t>()</w:t>
+      </w:r>
+      <w:r>
+        <w:t>.</w:t>
+      </w:r>
+    </w:p>
+    <w:p>
+      <w:pPr>
+        <w:pStyle w:val="CGeneralText"/>
+        <w:numPr>
+          <w:ilvl w:val="0"/>
+          <w:numId w:val="31"/>
+        </w:numPr>
+      </w:pPr>
+      <w:proofErr w:type="spellStart"/>
+      <w:r>
+        <w:rPr>
+          <w:i/>
+        </w:rPr>
+        <w:t>URLConnection</w:t>
+      </w:r>
+      <w:proofErr w:type="spellEnd"/>
+      <w:r>
+        <w:t xml:space="preserve"> represents a generic connection, when dealing with </w:t>
+      </w:r>
+      <w:r>
+        <w:t xml:space="preserve">websites or feeds it’s better to use </w:t>
+      </w:r>
+      <w:proofErr w:type="spellStart"/>
+      <w:r>
+        <w:rPr>
+          <w:i/>
+        </w:rPr>
+        <w:t>HtppURLConnection</w:t>
+      </w:r>
+      <w:proofErr w:type="spellEnd"/>
+      <w:r>
+        <w:t xml:space="preserve"> which </w:t>
+      </w:r>
+      <w:proofErr w:type="spellStart"/>
+      <w:r>
+        <w:t>subclases</w:t>
+      </w:r>
+      <w:proofErr w:type="spellEnd"/>
+      <w:r>
+        <w:t xml:space="preserve"> </w:t>
+      </w:r>
+      <w:proofErr w:type="spellStart"/>
+      <w:r>
+        <w:rPr>
+          <w:i/>
+        </w:rPr>
+        <w:t>URLConnection</w:t>
+      </w:r>
+      <w:proofErr w:type="spellEnd"/>
+      <w:r>
+        <w:t>.</w:t>
+      </w:r>
+    </w:p>
+    <w:p>
+      <w:pPr>
+        <w:pStyle w:val="CGeneralText"/>
+        <w:numPr>
+          <w:ilvl w:val="0"/>
+          <w:numId w:val="31"/>
+        </w:numPr>
+      </w:pPr>
+      <w:r>
+        <w:t xml:space="preserve">The </w:t>
+      </w:r>
+      <w:proofErr w:type="spellStart"/>
+      <w:r>
+        <w:rPr>
+          <w:i/>
+        </w:rPr>
+        <w:t>HttpURLConnection</w:t>
+      </w:r>
+      <w:proofErr w:type="spellEnd"/>
+      <w:r>
+        <w:t xml:space="preserve"> is somewhat out of date and hard to work with. Two popular replacements are </w:t>
+      </w:r>
+      <w:r>
+        <w:t>Jetty and Apache HTTP</w:t>
       </w:r>
       <w:bookmarkStart w:id="0" w:name="_GoBack"/>
       <w:bookmarkEnd w:id="0"/>
+      <w:r>
+        <w:t>Client.</w:t>
+      </w:r>
     </w:p>
     <w:p>
       <w:pPr>

</xml_diff>

<commit_message>
Split project into another module and created module-info.java file.
</commit_message>
<xml_diff>
--- a/notes/Notes.docx
+++ b/notes/Notes.docx
@@ -25821,6 +25821,21 @@
         </w:numPr>
       </w:pPr>
       <w:r>
+        <w:t>Modules were added in Java 9.</w:t>
+      </w:r>
+      <w:r>
+        <w:t xml:space="preserve"> They break large libraries into smaller components called modules so that the end application just makes use of the modules it actually requires. This saves space and speeds the program up.</w:t>
+      </w:r>
+    </w:p>
+    <w:p>
+      <w:pPr>
+        <w:pStyle w:val="CGeneralText"/>
+        <w:numPr>
+          <w:ilvl w:val="0"/>
+          <w:numId w:val="22"/>
+        </w:numPr>
+      </w:pPr>
+      <w:r>
         <w:t>Java applications can be thought of as a collection of modules.</w:t>
       </w:r>
       <w:r>
@@ -25829,6 +25844,9 @@
       <w:r>
         <w:t>Java code.</w:t>
       </w:r>
+      <w:r>
+        <w:t xml:space="preserve"> </w:t>
+      </w:r>
     </w:p>
     <w:p>
       <w:pPr>
@@ -25839,6 +25857,7 @@
         </w:numPr>
       </w:pPr>
       <w:r>
+        <w:lastRenderedPageBreak/>
         <w:t>Every module needs basic configuration: a name, inputs – what’s required for the module to run, and outputs – what the module outputs/exports to other modules.</w:t>
       </w:r>
     </w:p>
@@ -25851,7 +25870,6 @@
         </w:numPr>
       </w:pPr>
       <w:r>
-        <w:lastRenderedPageBreak/>
         <w:t>Every module has a module descriptor file that contains metadata about the module.</w:t>
       </w:r>
       <w:r>
@@ -26160,38 +26178,152 @@
           <w:b/>
         </w:rPr>
       </w:pPr>
+      <w:r>
+        <w:t xml:space="preserve">The </w:t>
+      </w:r>
+      <w:r>
+        <w:rPr>
+          <w:i/>
+        </w:rPr>
+        <w:t>uses</w:t>
+      </w:r>
+      <w:r>
+        <w:t xml:space="preserve"> statement state which services are consumed by the current module.</w:t>
+      </w:r>
+    </w:p>
+    <w:p>
+      <w:pPr>
+        <w:pStyle w:val="CGeneralText"/>
+        <w:numPr>
+          <w:ilvl w:val="0"/>
+          <w:numId w:val="22"/>
+        </w:numPr>
+        <w:rPr>
+          <w:b/>
+        </w:rPr>
+      </w:pPr>
+      <w:r>
+        <w:t xml:space="preserve">The </w:t>
+      </w:r>
+      <w:r>
+        <w:rPr>
+          <w:i/>
+        </w:rPr>
+        <w:t>provides</w:t>
+      </w:r>
+      <w:r>
+        <w:t xml:space="preserve"> statement states which service implementations are provided by the current module.</w:t>
+      </w:r>
+    </w:p>
+    <w:p>
+      <w:pPr>
+        <w:pStyle w:val="CGeneralText"/>
+        <w:numPr>
+          <w:ilvl w:val="0"/>
+          <w:numId w:val="22"/>
+        </w:numPr>
+        <w:rPr>
+          <w:b/>
+        </w:rPr>
+      </w:pPr>
+      <w:r>
+        <w:t xml:space="preserve">A class path represents a sequence of JAR files, while a module path represents a series of </w:t>
+      </w:r>
+    </w:p>
+    <w:p>
+      <w:pPr>
+        <w:pStyle w:val="CGeneralText"/>
+      </w:pPr>
+    </w:p>
+    <w:p>
+      <w:pPr>
+        <w:pStyle w:val="CGeneralText"/>
+      </w:pPr>
+      <w:r>
+        <w:t>Section 23: Migrating Java projects to Java 9</w:t>
+      </w:r>
+    </w:p>
+    <w:p>
+      <w:pPr>
+        <w:pStyle w:val="CGeneralText"/>
+      </w:pPr>
+    </w:p>
+    <w:p>
+      <w:pPr>
+        <w:pStyle w:val="CGeneralText"/>
+        <w:numPr>
+          <w:ilvl w:val="0"/>
+          <w:numId w:val="22"/>
+        </w:numPr>
+      </w:pPr>
+      <w:r>
+        <w:t xml:space="preserve">When creating a module that contains packages that will be used by many other modules, you can </w:t>
+      </w:r>
+      <w:r>
+        <w:t>postfix ‘common’ or ‘core’ to the package name to make that clear.</w:t>
+      </w:r>
+    </w:p>
+    <w:p>
+      <w:pPr>
+        <w:pStyle w:val="CGeneralText"/>
+        <w:numPr>
+          <w:ilvl w:val="0"/>
+          <w:numId w:val="22"/>
+        </w:numPr>
+      </w:pPr>
+      <w:r>
+        <w:t>Modules in IntelliJ &gt; Project Structure are different to Java 9 modules and they existed prior.</w:t>
+      </w:r>
+      <w:r>
+        <w:t xml:space="preserve"> However, IntelliJ treats them as the same</w:t>
+      </w:r>
+      <w:r>
+        <w:t xml:space="preserve"> from Java 9 onwards</w:t>
+      </w:r>
+      <w:r>
+        <w:t>.</w:t>
+      </w:r>
+    </w:p>
+    <w:p>
+      <w:pPr>
+        <w:pStyle w:val="CGeneralText"/>
+        <w:numPr>
+          <w:ilvl w:val="0"/>
+          <w:numId w:val="22"/>
+        </w:numPr>
+      </w:pPr>
+      <w:r>
+        <w:t>It’s good practice to give the module and the exported package the same name.</w:t>
+      </w:r>
+    </w:p>
+    <w:p>
+      <w:pPr>
+        <w:pStyle w:val="CGeneralText"/>
+        <w:numPr>
+          <w:ilvl w:val="0"/>
+          <w:numId w:val="22"/>
+        </w:numPr>
+      </w:pPr>
+      <w:r>
+        <w:t xml:space="preserve">Make sure to set module </w:t>
+      </w:r>
+      <w:r>
+        <w:t>dependencies after creating them. You may import a library for the root project, but find that it’s not detected by the module. You must specifically add the dependency for the module.</w:t>
+      </w:r>
+    </w:p>
+    <w:p>
+      <w:pPr>
+        <w:pStyle w:val="CGeneralText"/>
+        <w:numPr>
+          <w:ilvl w:val="0"/>
+          <w:numId w:val="22"/>
+        </w:numPr>
+      </w:pPr>
+      <w:r>
+        <w:t>When importing a pre-Java 9 project into Java 9 you may face many exceptions regarding access with modules. Create a module-info.java file with the same name as the module, and use the appropriate statements to declare what’s required, what’s exported, what’s opened, etc.</w:t>
+      </w:r>
       <w:bookmarkStart w:id="0" w:name="_GoBack"/>
       <w:bookmarkEnd w:id="0"/>
-    </w:p>
-    <w:p>
-      <w:pPr>
-        <w:pStyle w:val="CGeneralText"/>
-      </w:pPr>
-    </w:p>
-    <w:p>
-      <w:pPr>
-        <w:pStyle w:val="CGeneralText"/>
-      </w:pPr>
-      <w:r>
-        <w:t>Section 23: Migrating Java projects to Java 9</w:t>
-      </w:r>
-    </w:p>
-    <w:p>
-      <w:pPr>
-        <w:pStyle w:val="CGeneralText"/>
-      </w:pPr>
-    </w:p>
-    <w:p>
-      <w:pPr>
-        <w:pStyle w:val="CGeneralText"/>
-        <w:numPr>
-          <w:ilvl w:val="0"/>
-          <w:numId w:val="22"/>
-        </w:numPr>
-      </w:pPr>
-      <w:r>
-        <w:t>&gt;</w:t>
-      </w:r>
     </w:p>
     <w:p>
       <w:pPr>

</xml_diff>

<commit_message>
Split project into three modules and corrected dependecy issues, and completed module challenge.
</commit_message>
<xml_diff>
--- a/notes/Notes.docx
+++ b/notes/Notes.docx
@@ -26281,6 +26281,9 @@
         <w:t xml:space="preserve"> from Java 9 onwards</w:t>
       </w:r>
       <w:r>
+        <w:t xml:space="preserve"> if you create the module-info.java file for the module</w:t>
+      </w:r>
+      <w:r>
         <w:t>.</w:t>
       </w:r>
     </w:p>
@@ -26321,6 +26324,21 @@
       </w:pPr>
       <w:r>
         <w:t>When importing a pre-Java 9 project into Java 9 you may face many exceptions regarding access with modules. Create a module-info.java file with the same name as the module, and use the appropriate statements to declare what’s required, what’s exported, what’s opened, etc.</w:t>
+      </w:r>
+    </w:p>
+    <w:p>
+      <w:pPr>
+        <w:pStyle w:val="CGeneralText"/>
+        <w:numPr>
+          <w:ilvl w:val="0"/>
+          <w:numId w:val="22"/>
+        </w:numPr>
+      </w:pPr>
+      <w:r>
+        <w:t xml:space="preserve">To import a class into a java file it can be a pretty convoluted process. First you must create the new module, then you must set its dependencies (including other modules, and libraries) through Project Structure for each module, then you must set the module-info.java </w:t>
+      </w:r>
+      <w:r>
+        <w:t>appropriately, then you can finally import code in the source files within the module.</w:t>
       </w:r>
       <w:bookmarkStart w:id="0" w:name="_GoBack"/>
       <w:bookmarkEnd w:id="0"/>

</xml_diff>

<commit_message>
Covered requires transitive statement and finished section 23.
</commit_message>
<xml_diff>
--- a/notes/Notes.docx
+++ b/notes/Notes.docx
@@ -26339,6 +26339,105 @@
       </w:r>
       <w:r>
         <w:t>appropriately, then you can finally import code in the source files within the module.</w:t>
+      </w:r>
+    </w:p>
+    <w:p>
+      <w:pPr>
+        <w:pStyle w:val="CGeneralText"/>
+        <w:numPr>
+          <w:ilvl w:val="0"/>
+          <w:numId w:val="22"/>
+        </w:numPr>
+      </w:pPr>
+      <w:r>
+        <w:t xml:space="preserve">In the situation where module B requires module A and </w:t>
+      </w:r>
+      <w:r>
+        <w:t xml:space="preserve">has many methods that </w:t>
+      </w:r>
+      <w:r>
+        <w:t>return</w:t>
+      </w:r>
+      <w:r>
+        <w:t xml:space="preserve"> </w:t>
+      </w:r>
+      <w:r>
+        <w:t>type</w:t>
+      </w:r>
+      <w:r>
+        <w:t>s</w:t>
+      </w:r>
+      <w:r>
+        <w:t xml:space="preserve"> declared in module A, you should use the </w:t>
+      </w:r>
+      <w:r>
+        <w:rPr>
+          <w:i/>
+        </w:rPr>
+        <w:t>requires transitive</w:t>
+      </w:r>
+      <w:r>
+        <w:t xml:space="preserve"> statement for module A</w:t>
+      </w:r>
+      <w:r>
+        <w:t xml:space="preserve"> in module B’s ‘module-info.java’</w:t>
+      </w:r>
+      <w:r>
+        <w:t xml:space="preserve">. The reason is that any module that now requires module B will likely need to require module A. The </w:t>
+      </w:r>
+      <w:r>
+        <w:rPr>
+          <w:i/>
+        </w:rPr>
+        <w:t>transitive</w:t>
+      </w:r>
+      <w:r>
+        <w:t xml:space="preserve"> keyword will automatically require module A for any module that require</w:t>
+      </w:r>
+      <w:r>
+        <w:t>s</w:t>
+      </w:r>
+      <w:r>
+        <w:t xml:space="preserve"> module B.</w:t>
+      </w:r>
+      <w:r>
+        <w:t xml:space="preserve"> This eliminates having to tediously type </w:t>
+      </w:r>
+      <w:r>
+        <w:rPr>
+          <w:i/>
+        </w:rPr>
+        <w:t>requires</w:t>
+      </w:r>
+      <w:r>
+        <w:t xml:space="preserve"> </w:t>
+      </w:r>
+      <w:r>
+        <w:t>for every module and you won’t have to include the transitive module as a module dependency in Project Structure</w:t>
+      </w:r>
+      <w:r>
+        <w:t>.</w:t>
+      </w:r>
+    </w:p>
+    <w:p>
+      <w:pPr>
+        <w:pStyle w:val="CGeneralText"/>
+        <w:numPr>
+          <w:ilvl w:val="0"/>
+          <w:numId w:val="22"/>
+        </w:numPr>
+      </w:pPr>
+      <w:r>
+        <w:t xml:space="preserve">Many modules within the Java SDK define transitive modules, so it’s worth checking them to see if you can remove any explicit </w:t>
+      </w:r>
+      <w:r>
+        <w:rPr>
+          <w:i/>
+        </w:rPr>
+        <w:t>requires</w:t>
+      </w:r>
+      <w:r>
+        <w:t xml:space="preserve"> statements.</w:t>
       </w:r>
       <w:bookmarkStart w:id="0" w:name="_GoBack"/>
       <w:bookmarkEnd w:id="0"/>

</xml_diff>